<commit_message>
New/Added: Databases - Visio.vsdx
Updated: Spezifikation
--> Man muss die Aktie auswählen und nicht mehr nur darüber fahren um zur Historie zu gelangen.
--> Datenbank-Schema eingefügt.
</commit_message>
<xml_diff>
--- a/Spezifikation.docx
+++ b/Spezifikation.docx
@@ -3431,15 +3431,31 @@
           <w:sz w:val="24"/>
           <w:szCs w:val="24"/>
         </w:rPr>
-        <w:t xml:space="preserve"> wird aufgerufen, indem man ü</w:t>
-      </w:r>
-      <w:r>
-        <w:rPr>
-          <w:rFonts w:ascii="Times New Roman" w:hAnsi="Times New Roman" w:cs="Times New Roman"/>
-          <w:sz w:val="24"/>
-          <w:szCs w:val="24"/>
-        </w:rPr>
-        <w:t xml:space="preserve">ber eine bestimmte Aktie fährt. </w:t>
+        <w:t xml:space="preserve"> wird aufgerufen, indem man </w:t>
+      </w:r>
+      <w:r>
+        <w:rPr>
+          <w:rFonts w:ascii="Times New Roman" w:hAnsi="Times New Roman" w:cs="Times New Roman"/>
+          <w:sz w:val="24"/>
+          <w:szCs w:val="24"/>
+        </w:rPr>
+        <w:t xml:space="preserve">eine bestimmte Aktie </w:t>
+      </w:r>
+      <w:r>
+        <w:rPr>
+          <w:rFonts w:ascii="Times New Roman" w:hAnsi="Times New Roman" w:cs="Times New Roman"/>
+          <w:sz w:val="24"/>
+          <w:szCs w:val="24"/>
+        </w:rPr>
+        <w:t>auswählt</w:t>
+      </w:r>
+      <w:r>
+        <w:rPr>
+          <w:rFonts w:ascii="Times New Roman" w:hAnsi="Times New Roman" w:cs="Times New Roman"/>
+          <w:sz w:val="24"/>
+          <w:szCs w:val="24"/>
+        </w:rPr>
+        <w:t xml:space="preserve">. </w:t>
       </w:r>
       <w:r>
         <w:rPr>
@@ -3543,23 +3559,7 @@
           <w:sz w:val="24"/>
           <w:szCs w:val="24"/>
         </w:rPr>
-        <w:t>[</w:t>
-      </w:r>
-      <w:r>
-        <w:rPr>
-          <w:rFonts w:ascii="Times New Roman" w:hAnsi="Times New Roman" w:cs="Times New Roman"/>
-          <w:sz w:val="24"/>
-          <w:szCs w:val="24"/>
-        </w:rPr>
-        <w:t>Der Benutzer kann auswählen, wie viele Aktien er kaufen möchte. Dies wird einerseits durch die verfügbare Stückzahl sowie andererseits durch das derzeitige Guthaben beschränkt.</w:t>
-      </w:r>
-      <w:r>
-        <w:rPr>
-          <w:rFonts w:ascii="Times New Roman" w:hAnsi="Times New Roman" w:cs="Times New Roman"/>
-          <w:sz w:val="24"/>
-          <w:szCs w:val="24"/>
-        </w:rPr>
-        <w:t>]</w:t>
+        <w:t>[Der Benutzer kann auswählen, wie viele Aktien er kaufen möchte. Dies wird einerseits durch die verfügbare Stückzahl sowie andererseits durch das derzeitige Guthaben beschränkt.]</w:t>
       </w:r>
     </w:p>
     <w:p>
@@ -3752,15 +3752,17 @@
           <w:rFonts w:ascii="Times New Roman" w:hAnsi="Times New Roman" w:cs="Times New Roman"/>
           <w:sz w:val="24"/>
           <w:szCs w:val="24"/>
-        </w:rPr>
-      </w:pPr>
-      <w:r>
-        <w:rPr>
-          <w:rFonts w:ascii="Times New Roman" w:hAnsi="Times New Roman" w:cs="Times New Roman"/>
-          <w:sz w:val="24"/>
-          <w:szCs w:val="24"/>
-        </w:rPr>
-        <w:t>/</w:t>
+          <w:lang w:val="en-US"/>
+        </w:rPr>
+      </w:pPr>
+      <w:r>
+        <w:rPr>
+          <w:rFonts w:ascii="Times New Roman" w:hAnsi="Times New Roman" w:cs="Times New Roman"/>
+          <w:sz w:val="24"/>
+          <w:szCs w:val="24"/>
+          <w:lang w:val="en-US"/>
+        </w:rPr>
+        <w:t>/users/{username}?pw=</w:t>
       </w:r>
       <w:proofErr w:type="spellStart"/>
       <w:r>
@@ -3768,8 +3770,9 @@
           <w:rFonts w:ascii="Times New Roman" w:hAnsi="Times New Roman" w:cs="Times New Roman"/>
           <w:sz w:val="24"/>
           <w:szCs w:val="24"/>
-        </w:rPr>
-        <w:t>users</w:t>
+          <w:lang w:val="en-US"/>
+        </w:rPr>
+        <w:t>pw?sessionID</w:t>
       </w:r>
       <w:proofErr w:type="spellEnd"/>
       <w:r>
@@ -3777,60 +3780,7 @@
           <w:rFonts w:ascii="Times New Roman" w:hAnsi="Times New Roman" w:cs="Times New Roman"/>
           <w:sz w:val="24"/>
           <w:szCs w:val="24"/>
-        </w:rPr>
-        <w:t>/{</w:t>
-      </w:r>
-      <w:proofErr w:type="spellStart"/>
-      <w:r>
-        <w:rPr>
-          <w:rFonts w:ascii="Times New Roman" w:hAnsi="Times New Roman" w:cs="Times New Roman"/>
-          <w:sz w:val="24"/>
-          <w:szCs w:val="24"/>
-        </w:rPr>
-        <w:t>username</w:t>
-      </w:r>
-      <w:proofErr w:type="spellEnd"/>
-      <w:r>
-        <w:rPr>
-          <w:rFonts w:ascii="Times New Roman" w:hAnsi="Times New Roman" w:cs="Times New Roman"/>
-          <w:sz w:val="24"/>
-          <w:szCs w:val="24"/>
-        </w:rPr>
-        <w:t>}?</w:t>
-      </w:r>
-      <w:proofErr w:type="spellStart"/>
-      <w:r>
-        <w:rPr>
-          <w:rFonts w:ascii="Times New Roman" w:hAnsi="Times New Roman" w:cs="Times New Roman"/>
-          <w:sz w:val="24"/>
-          <w:szCs w:val="24"/>
-        </w:rPr>
-        <w:t>pw</w:t>
-      </w:r>
-      <w:proofErr w:type="spellEnd"/>
-      <w:r>
-        <w:rPr>
-          <w:rFonts w:ascii="Times New Roman" w:hAnsi="Times New Roman" w:cs="Times New Roman"/>
-          <w:sz w:val="24"/>
-          <w:szCs w:val="24"/>
-        </w:rPr>
-        <w:t>=</w:t>
-      </w:r>
-      <w:proofErr w:type="spellStart"/>
-      <w:r>
-        <w:rPr>
-          <w:rFonts w:ascii="Times New Roman" w:hAnsi="Times New Roman" w:cs="Times New Roman"/>
-          <w:sz w:val="24"/>
-          <w:szCs w:val="24"/>
-        </w:rPr>
-        <w:t>pw?sessionID</w:t>
-      </w:r>
-      <w:proofErr w:type="spellEnd"/>
-      <w:r>
-        <w:rPr>
-          <w:rFonts w:ascii="Times New Roman" w:hAnsi="Times New Roman" w:cs="Times New Roman"/>
-          <w:sz w:val="24"/>
-          <w:szCs w:val="24"/>
+          <w:lang w:val="en-US"/>
         </w:rPr>
         <w:t>=s</w:t>
       </w:r>
@@ -4256,23 +4206,7 @@
           <w:sz w:val="24"/>
           <w:szCs w:val="24"/>
         </w:rPr>
-        <w:t xml:space="preserve">Er wird mithilfe der HTTP-Methode </w:t>
-      </w:r>
-      <w:r>
-        <w:rPr>
-          <w:rFonts w:ascii="Times New Roman" w:hAnsi="Times New Roman" w:cs="Times New Roman"/>
-          <w:sz w:val="24"/>
-          <w:szCs w:val="24"/>
-        </w:rPr>
-        <w:t>POST</w:t>
-      </w:r>
-      <w:r>
-        <w:rPr>
-          <w:rFonts w:ascii="Times New Roman" w:hAnsi="Times New Roman" w:cs="Times New Roman"/>
-          <w:sz w:val="24"/>
-          <w:szCs w:val="24"/>
-        </w:rPr>
-        <w:t xml:space="preserve"> realisiert.</w:t>
+        <w:t>Er wird mithilfe der HTTP-Methode POST realisiert.</w:t>
       </w:r>
     </w:p>
     <w:p>
@@ -4291,31 +4225,7 @@
           <w:sz w:val="24"/>
           <w:szCs w:val="24"/>
         </w:rPr>
-        <w:t>Der</w:t>
-      </w:r>
-      <w:r>
-        <w:rPr>
-          <w:rFonts w:ascii="Times New Roman" w:hAnsi="Times New Roman" w:cs="Times New Roman"/>
-          <w:sz w:val="24"/>
-          <w:szCs w:val="24"/>
-        </w:rPr>
-        <w:t xml:space="preserve"> Call hierfür laute</w:t>
-      </w:r>
-      <w:r>
-        <w:rPr>
-          <w:rFonts w:ascii="Times New Roman" w:hAnsi="Times New Roman" w:cs="Times New Roman"/>
-          <w:sz w:val="24"/>
-          <w:szCs w:val="24"/>
-        </w:rPr>
-        <w:t>t</w:t>
-      </w:r>
-      <w:r>
-        <w:rPr>
-          <w:rFonts w:ascii="Times New Roman" w:hAnsi="Times New Roman" w:cs="Times New Roman"/>
-          <w:sz w:val="24"/>
-          <w:szCs w:val="24"/>
-        </w:rPr>
-        <w:t>:</w:t>
+        <w:t>Der Call hierfür lautet:</w:t>
       </w:r>
     </w:p>
     <w:p>
@@ -4624,31 +4534,7 @@
           <w:sz w:val="24"/>
           <w:szCs w:val="24"/>
         </w:rPr>
-        <w:t>der Aktienübersicht</w:t>
-      </w:r>
-      <w:r>
-        <w:rPr>
-          <w:rFonts w:ascii="Times New Roman" w:hAnsi="Times New Roman" w:cs="Times New Roman"/>
-          <w:sz w:val="24"/>
-          <w:szCs w:val="24"/>
-        </w:rPr>
-        <w:t xml:space="preserve"> (2.</w:t>
-      </w:r>
-      <w:r>
-        <w:rPr>
-          <w:rFonts w:ascii="Times New Roman" w:hAnsi="Times New Roman" w:cs="Times New Roman"/>
-          <w:sz w:val="24"/>
-          <w:szCs w:val="24"/>
-        </w:rPr>
-        <w:t>3</w:t>
-      </w:r>
-      <w:r>
-        <w:rPr>
-          <w:rFonts w:ascii="Times New Roman" w:hAnsi="Times New Roman" w:cs="Times New Roman"/>
-          <w:sz w:val="24"/>
-          <w:szCs w:val="24"/>
-        </w:rPr>
-        <w:t>) ab.</w:t>
+        <w:t>der Aktienübersicht (2.3) ab.</w:t>
       </w:r>
       <w:r>
         <w:rPr>
@@ -4664,23 +4550,7 @@
           <w:sz w:val="24"/>
           <w:szCs w:val="24"/>
         </w:rPr>
-        <w:t xml:space="preserve">Er wird mithilfe der HTTP-Methode </w:t>
-      </w:r>
-      <w:r>
-        <w:rPr>
-          <w:rFonts w:ascii="Times New Roman" w:hAnsi="Times New Roman" w:cs="Times New Roman"/>
-          <w:sz w:val="24"/>
-          <w:szCs w:val="24"/>
-        </w:rPr>
-        <w:t>GET</w:t>
-      </w:r>
-      <w:r>
-        <w:rPr>
-          <w:rFonts w:ascii="Times New Roman" w:hAnsi="Times New Roman" w:cs="Times New Roman"/>
-          <w:sz w:val="24"/>
-          <w:szCs w:val="24"/>
-        </w:rPr>
-        <w:t xml:space="preserve"> realisiert.</w:t>
+        <w:t>Er wird mithilfe der HTTP-Methode GET realisiert.</w:t>
       </w:r>
     </w:p>
     <w:p>
@@ -5295,23 +5165,7 @@
           <w:sz w:val="24"/>
           <w:szCs w:val="24"/>
         </w:rPr>
-        <w:t>des Logins (2.</w:t>
-      </w:r>
-      <w:r>
-        <w:rPr>
-          <w:rFonts w:ascii="Times New Roman" w:hAnsi="Times New Roman" w:cs="Times New Roman"/>
-          <w:sz w:val="24"/>
-          <w:szCs w:val="24"/>
-        </w:rPr>
-        <w:t>5</w:t>
-      </w:r>
-      <w:r>
-        <w:rPr>
-          <w:rFonts w:ascii="Times New Roman" w:hAnsi="Times New Roman" w:cs="Times New Roman"/>
-          <w:sz w:val="24"/>
-          <w:szCs w:val="24"/>
-        </w:rPr>
-        <w:t>) ab.</w:t>
+        <w:t>des Logins (2.5) ab.</w:t>
       </w:r>
       <w:r>
         <w:rPr>
@@ -5327,23 +5181,7 @@
           <w:sz w:val="24"/>
           <w:szCs w:val="24"/>
         </w:rPr>
-        <w:t xml:space="preserve">Er wird mithilfe der HTTP-Methode </w:t>
-      </w:r>
-      <w:r>
-        <w:rPr>
-          <w:rFonts w:ascii="Times New Roman" w:hAnsi="Times New Roman" w:cs="Times New Roman"/>
-          <w:sz w:val="24"/>
-          <w:szCs w:val="24"/>
-        </w:rPr>
-        <w:t>PUT</w:t>
-      </w:r>
-      <w:r>
-        <w:rPr>
-          <w:rFonts w:ascii="Times New Roman" w:hAnsi="Times New Roman" w:cs="Times New Roman"/>
-          <w:sz w:val="24"/>
-          <w:szCs w:val="24"/>
-        </w:rPr>
-        <w:t xml:space="preserve"> realisiert.</w:t>
+        <w:t>Er wird mithilfe der HTTP-Methode PUT realisiert.</w:t>
       </w:r>
     </w:p>
     <w:p>
@@ -5744,23 +5582,7 @@
           <w:sz w:val="24"/>
           <w:szCs w:val="24"/>
         </w:rPr>
-        <w:t>des Logins (2.</w:t>
-      </w:r>
-      <w:r>
-        <w:rPr>
-          <w:rFonts w:ascii="Times New Roman" w:hAnsi="Times New Roman" w:cs="Times New Roman"/>
-          <w:sz w:val="24"/>
-          <w:szCs w:val="24"/>
-        </w:rPr>
-        <w:t>6</w:t>
-      </w:r>
-      <w:r>
-        <w:rPr>
-          <w:rFonts w:ascii="Times New Roman" w:hAnsi="Times New Roman" w:cs="Times New Roman"/>
-          <w:sz w:val="24"/>
-          <w:szCs w:val="24"/>
-        </w:rPr>
-        <w:t>) ab.</w:t>
+        <w:t>des Logins (2.6) ab.</w:t>
       </w:r>
       <w:r>
         <w:rPr>
@@ -5776,23 +5598,7 @@
           <w:sz w:val="24"/>
           <w:szCs w:val="24"/>
         </w:rPr>
-        <w:t xml:space="preserve">Er wird mithilfe der HTTP-Methode </w:t>
-      </w:r>
-      <w:r>
-        <w:rPr>
-          <w:rFonts w:ascii="Times New Roman" w:hAnsi="Times New Roman" w:cs="Times New Roman"/>
-          <w:sz w:val="24"/>
-          <w:szCs w:val="24"/>
-        </w:rPr>
-        <w:t>DELETE</w:t>
-      </w:r>
-      <w:r>
-        <w:rPr>
-          <w:rFonts w:ascii="Times New Roman" w:hAnsi="Times New Roman" w:cs="Times New Roman"/>
-          <w:sz w:val="24"/>
-          <w:szCs w:val="24"/>
-        </w:rPr>
-        <w:t xml:space="preserve"> realisiert.</w:t>
+        <w:t>Er wird mithilfe der HTTP-Methode DELETE realisiert.</w:t>
       </w:r>
     </w:p>
     <w:p>
@@ -6149,23 +5955,7 @@
           <w:sz w:val="24"/>
           <w:szCs w:val="24"/>
         </w:rPr>
-        <w:t>des Logins (2.</w:t>
-      </w:r>
-      <w:r>
-        <w:rPr>
-          <w:rFonts w:ascii="Times New Roman" w:hAnsi="Times New Roman" w:cs="Times New Roman"/>
-          <w:sz w:val="24"/>
-          <w:szCs w:val="24"/>
-        </w:rPr>
-        <w:t>8</w:t>
-      </w:r>
-      <w:r>
-        <w:rPr>
-          <w:rFonts w:ascii="Times New Roman" w:hAnsi="Times New Roman" w:cs="Times New Roman"/>
-          <w:sz w:val="24"/>
-          <w:szCs w:val="24"/>
-        </w:rPr>
-        <w:t>) ab.</w:t>
+        <w:t>des Logins (2.8) ab.</w:t>
       </w:r>
       <w:r>
         <w:rPr>
@@ -6181,23 +5971,7 @@
           <w:sz w:val="24"/>
           <w:szCs w:val="24"/>
         </w:rPr>
-        <w:t xml:space="preserve">Er wird mithilfe der HTTP-Methode </w:t>
-      </w:r>
-      <w:r>
-        <w:rPr>
-          <w:rFonts w:ascii="Times New Roman" w:hAnsi="Times New Roman" w:cs="Times New Roman"/>
-          <w:sz w:val="24"/>
-          <w:szCs w:val="24"/>
-        </w:rPr>
-        <w:t>POST</w:t>
-      </w:r>
-      <w:r>
-        <w:rPr>
-          <w:rFonts w:ascii="Times New Roman" w:hAnsi="Times New Roman" w:cs="Times New Roman"/>
-          <w:sz w:val="24"/>
-          <w:szCs w:val="24"/>
-        </w:rPr>
-        <w:t xml:space="preserve"> realisiert.</w:t>
+        <w:t>Er wird mithilfe der HTTP-Methode POST realisiert.</w:t>
       </w:r>
     </w:p>
     <w:p>
@@ -6433,19 +6207,95 @@
     </w:p>
     <w:p>
       <w:pPr>
-        <w:pStyle w:val="ListParagraph"/>
-        <w:jc w:val="both"/>
-        <w:rPr>
-          <w:lang w:val="en-US"/>
-        </w:rPr>
-      </w:pPr>
-    </w:p>
-    <w:p>
-      <w:pPr>
         <w:pStyle w:val="Heading1"/>
+        <w:numPr>
+          <w:ilvl w:val="0"/>
+          <w:numId w:val="0"/>
+        </w:numPr>
+        <w:ind w:left="432"/>
         <w:jc w:val="both"/>
       </w:pPr>
       <w:bookmarkStart w:id="20" w:name="_Toc403165340"/>
+    </w:p>
+    <w:p/>
+    <w:p>
+      <w:pPr>
+        <w:pStyle w:val="Heading1"/>
+      </w:pPr>
+      <w:r>
+        <w:t>Datenbank</w:t>
+      </w:r>
+    </w:p>
+    <w:p/>
+    <w:p>
+      <w:r>
+        <w:t>Im Anschluss wird das Datenbank-Schema dargestellt. Es umfasst drei Tabellen und damit den User, die Transaktion und die User Session.</w:t>
+      </w:r>
+    </w:p>
+    <w:p>
+      <w:bookmarkStart w:id="21" w:name="_GoBack"/>
+      <w:r>
+        <w:rPr>
+          <w:noProof/>
+          <w:lang w:val="en-US"/>
+        </w:rPr>
+        <w:drawing>
+          <wp:inline distT="0" distB="0" distL="0" distR="0">
+            <wp:extent cx="5762625" cy="5419725"/>
+            <wp:effectExtent l="0" t="0" r="9525" b="9525"/>
+            <wp:docPr id="2" name="Picture 2" descr="C:\Users\Alex\Desktop\Databases - Visio.jpg"/>
+            <wp:cNvGraphicFramePr>
+              <a:graphicFrameLocks xmlns:a="http://schemas.openxmlformats.org/drawingml/2006/main" noChangeAspect="1"/>
+            </wp:cNvGraphicFramePr>
+            <a:graphic xmlns:a="http://schemas.openxmlformats.org/drawingml/2006/main">
+              <a:graphicData uri="http://schemas.openxmlformats.org/drawingml/2006/picture">
+                <pic:pic xmlns:pic="http://schemas.openxmlformats.org/drawingml/2006/picture">
+                  <pic:nvPicPr>
+                    <pic:cNvPr id="0" name="Picture 2" descr="C:\Users\Alex\Desktop\Databases - Visio.jpg"/>
+                    <pic:cNvPicPr>
+                      <a:picLocks noChangeAspect="1" noChangeArrowheads="1"/>
+                    </pic:cNvPicPr>
+                  </pic:nvPicPr>
+                  <pic:blipFill>
+                    <a:blip r:embed="rId7">
+                      <a:extLst>
+                        <a:ext uri="{28A0092B-C50C-407E-A947-70E740481C1C}">
+                          <a14:useLocalDpi xmlns:a14="http://schemas.microsoft.com/office/drawing/2010/main" val="0"/>
+                        </a:ext>
+                      </a:extLst>
+                    </a:blip>
+                    <a:srcRect/>
+                    <a:stretch>
+                      <a:fillRect/>
+                    </a:stretch>
+                  </pic:blipFill>
+                  <pic:spPr bwMode="auto">
+                    <a:xfrm>
+                      <a:off x="0" y="0"/>
+                      <a:ext cx="5762625" cy="5419725"/>
+                    </a:xfrm>
+                    <a:prstGeom prst="rect">
+                      <a:avLst/>
+                    </a:prstGeom>
+                    <a:noFill/>
+                    <a:ln>
+                      <a:noFill/>
+                    </a:ln>
+                  </pic:spPr>
+                </pic:pic>
+              </a:graphicData>
+            </a:graphic>
+          </wp:inline>
+        </w:drawing>
+      </w:r>
+      <w:bookmarkEnd w:id="21"/>
+    </w:p>
+    <w:p/>
+    <w:p>
+      <w:pPr>
+        <w:pStyle w:val="Heading1"/>
+        <w:jc w:val="both"/>
+      </w:pPr>
       <w:r>
         <w:t>Sonstiges</w:t>
       </w:r>
@@ -6455,12 +6305,10 @@
       <w:pPr>
         <w:jc w:val="both"/>
       </w:pPr>
-      <w:bookmarkStart w:id="21" w:name="_GoBack"/>
-      <w:bookmarkEnd w:id="21"/>
     </w:p>
     <w:sectPr>
-      <w:headerReference w:type="default" r:id="rId7"/>
-      <w:footerReference w:type="default" r:id="rId8"/>
+      <w:headerReference w:type="default" r:id="rId8"/>
+      <w:footerReference w:type="default" r:id="rId9"/>
       <w:pgSz w:w="11906" w:h="16838"/>
       <w:pgMar w:top="1417" w:right="1417" w:bottom="1134" w:left="1417" w:header="708" w:footer="708" w:gutter="0"/>
       <w:cols w:space="708"/>

</xml_diff>

<commit_message>
Update: Beschreibung Funktionale Anforderungen
</commit_message>
<xml_diff>
--- a/Spezifikation.docx
+++ b/Spezifikation.docx
@@ -1,10 +1,10 @@
 
 <file path=word/document.xml><?xml version="1.0" encoding="utf-8"?>
-<w:document xmlns:wpc="http://schemas.microsoft.com/office/word/2010/wordprocessingCanvas" xmlns:mc="http://schemas.openxmlformats.org/markup-compatibility/2006" xmlns:o="urn:schemas-microsoft-com:office:office" xmlns:r="http://schemas.openxmlformats.org/officeDocument/2006/relationships" xmlns:m="http://schemas.openxmlformats.org/officeDocument/2006/math" xmlns:v="urn:schemas-microsoft-com:vml" xmlns:wp14="http://schemas.microsoft.com/office/word/2010/wordprocessingDrawing" xmlns:wp="http://schemas.openxmlformats.org/drawingml/2006/wordprocessingDrawing" xmlns:w10="urn:schemas-microsoft-com:office:word" xmlns:w="http://schemas.openxmlformats.org/wordprocessingml/2006/main" xmlns:w14="http://schemas.microsoft.com/office/word/2010/wordml" xmlns:w15="http://schemas.microsoft.com/office/word/2012/wordml" xmlns:wpg="http://schemas.microsoft.com/office/word/2010/wordprocessingGroup" xmlns:wpi="http://schemas.microsoft.com/office/word/2010/wordprocessingInk" xmlns:wne="http://schemas.microsoft.com/office/word/2006/wordml" xmlns:wps="http://schemas.microsoft.com/office/word/2010/wordprocessingShape" mc:Ignorable="w14 w15 wp14">
+<w:document xmlns:wpc="http://schemas.microsoft.com/office/word/2010/wordprocessingCanvas" xmlns:mc="http://schemas.openxmlformats.org/markup-compatibility/2006" xmlns:o="urn:schemas-microsoft-com:office:office" xmlns:r="http://schemas.openxmlformats.org/officeDocument/2006/relationships" xmlns:m="http://schemas.openxmlformats.org/officeDocument/2006/math" xmlns:v="urn:schemas-microsoft-com:vml" xmlns:wp14="http://schemas.microsoft.com/office/word/2010/wordprocessingDrawing" xmlns:wp="http://schemas.openxmlformats.org/drawingml/2006/wordprocessingDrawing" xmlns:w10="urn:schemas-microsoft-com:office:word" xmlns:w="http://schemas.openxmlformats.org/wordprocessingml/2006/main" xmlns:w14="http://schemas.microsoft.com/office/word/2010/wordml" xmlns:wpg="http://schemas.microsoft.com/office/word/2010/wordprocessingGroup" xmlns:wpi="http://schemas.microsoft.com/office/word/2010/wordprocessingInk" xmlns:wne="http://schemas.microsoft.com/office/word/2006/wordml" xmlns:wps="http://schemas.microsoft.com/office/word/2010/wordprocessingShape" mc:Ignorable="w14 wp14">
   <w:body>
     <w:p>
       <w:pPr>
-        <w:pStyle w:val="Title"/>
+        <w:pStyle w:val="Titel"/>
         <w:rPr>
           <w:sz w:val="72"/>
           <w:szCs w:val="72"/>
@@ -21,7 +21,7 @@
     <w:p/>
     <w:p>
       <w:pPr>
-        <w:pStyle w:val="Subtitle"/>
+        <w:pStyle w:val="Untertitel"/>
         <w:rPr>
           <w:sz w:val="52"/>
           <w:szCs w:val="52"/>
@@ -30,7 +30,7 @@
     </w:p>
     <w:p>
       <w:pPr>
-        <w:pStyle w:val="Subtitle"/>
+        <w:pStyle w:val="Untertitel"/>
         <w:rPr>
           <w:sz w:val="52"/>
           <w:szCs w:val="52"/>
@@ -48,7 +48,7 @@
     </w:p>
     <w:p>
       <w:pPr>
-        <w:pStyle w:val="Subtitle"/>
+        <w:pStyle w:val="Untertitel"/>
       </w:pPr>
       <w:r>
         <w:t>Version 1.0</w:t>
@@ -70,7 +70,7 @@
     </w:p>
     <w:tbl>
       <w:tblPr>
-        <w:tblStyle w:val="TableGrid"/>
+        <w:tblStyle w:val="Tabellenraster"/>
         <w:tblW w:w="0" w:type="auto"/>
         <w:tblBorders>
           <w:top w:val="none" w:sz="0" w:space="0" w:color="auto"/>
@@ -305,12 +305,12 @@
     <w:p/>
     <w:p>
       <w:pPr>
-        <w:pStyle w:val="Subtitle"/>
-      </w:pPr>
-    </w:p>
-    <w:p>
-      <w:pPr>
-        <w:pStyle w:val="Subtitle"/>
+        <w:pStyle w:val="Untertitel"/>
+      </w:pPr>
+    </w:p>
+    <w:p>
+      <w:pPr>
+        <w:pStyle w:val="Untertitel"/>
       </w:pPr>
       <w:r>
         <w:t>Kursleiter</w:t>
@@ -318,7 +318,7 @@
     </w:p>
     <w:p>
       <w:pPr>
-        <w:pStyle w:val="NoSpacing"/>
+        <w:pStyle w:val="KeinLeerraum"/>
       </w:pPr>
       <w:proofErr w:type="spellStart"/>
       <w:r>
@@ -331,7 +331,7 @@
     </w:p>
     <w:p>
       <w:pPr>
-        <w:pStyle w:val="NoSpacing"/>
+        <w:pStyle w:val="KeinLeerraum"/>
       </w:pPr>
       <w:proofErr w:type="spellStart"/>
       <w:r>
@@ -344,7 +344,7 @@
     </w:p>
     <w:p>
       <w:pPr>
-        <w:pStyle w:val="NoSpacing"/>
+        <w:pStyle w:val="KeinLeerraum"/>
       </w:pPr>
       <w:r>
         <w:t>Weinreich Rainer</w:t>
@@ -352,7 +352,7 @@
     </w:p>
     <w:p>
       <w:pPr>
-        <w:pStyle w:val="NoSpacing"/>
+        <w:pStyle w:val="KeinLeerraum"/>
       </w:pPr>
       <w:proofErr w:type="spellStart"/>
       <w:r>
@@ -365,12 +365,12 @@
     </w:p>
     <w:p>
       <w:pPr>
-        <w:pStyle w:val="NoSpacing"/>
-      </w:pPr>
-    </w:p>
-    <w:p>
-      <w:pPr>
-        <w:pStyle w:val="Subtitle"/>
+        <w:pStyle w:val="KeinLeerraum"/>
+      </w:pPr>
+    </w:p>
+    <w:p>
+      <w:pPr>
+        <w:pStyle w:val="Untertitel"/>
         <w:rPr>
           <w:lang w:val="en-GB"/>
         </w:rPr>
@@ -399,7 +399,7 @@
     </w:p>
     <w:p>
       <w:pPr>
-        <w:pStyle w:val="Subtitle"/>
+        <w:pStyle w:val="Untertitel"/>
         <w:rPr>
           <w:lang w:val="de-AT"/>
         </w:rPr>
@@ -469,7 +469,7 @@
       <w:sdtContent>
         <w:p>
           <w:pPr>
-            <w:pStyle w:val="TOCHeading"/>
+            <w:pStyle w:val="Inhaltsverzeichnisberschrift"/>
           </w:pPr>
           <w:r>
             <w:rPr>
@@ -480,7 +480,7 @@
         </w:p>
         <w:p>
           <w:pPr>
-            <w:pStyle w:val="TOC1"/>
+            <w:pStyle w:val="Verzeichnis1"/>
             <w:tabs>
               <w:tab w:val="left" w:pos="440"/>
               <w:tab w:val="right" w:leader="dot" w:pos="9062"/>
@@ -488,7 +488,7 @@
             <w:rPr>
               <w:rFonts w:eastAsiaTheme="minorEastAsia"/>
               <w:noProof/>
-              <w:lang w:val="en-US"/>
+              <w:lang w:val="de-AT" w:eastAsia="de-AT"/>
             </w:rPr>
           </w:pPr>
           <w:r>
@@ -500,7 +500,7 @@
           <w:r>
             <w:fldChar w:fldCharType="separate"/>
           </w:r>
-          <w:hyperlink w:anchor="_Toc403165320" w:history="1">
+          <w:hyperlink w:anchor="_Toc403225713" w:history="1">
             <w:r>
               <w:rPr>
                 <w:rStyle w:val="Hyperlink"/>
@@ -512,7 +512,7 @@
               <w:rPr>
                 <w:rFonts w:eastAsiaTheme="minorEastAsia"/>
                 <w:noProof/>
-                <w:lang w:val="en-US"/>
+                <w:lang w:val="de-AT" w:eastAsia="de-AT"/>
               </w:rPr>
               <w:tab/>
             </w:r>
@@ -542,7 +542,7 @@
                 <w:noProof/>
                 <w:webHidden/>
               </w:rPr>
-              <w:instrText xml:space="preserve"> PAGEREF _Toc403165320 \h </w:instrText>
+              <w:instrText xml:space="preserve"> PAGEREF _Toc403225713 \h </w:instrText>
             </w:r>
             <w:r>
               <w:rPr>
@@ -575,7 +575,7 @@
         </w:p>
         <w:p>
           <w:pPr>
-            <w:pStyle w:val="TOC2"/>
+            <w:pStyle w:val="Verzeichnis2"/>
             <w:tabs>
               <w:tab w:val="left" w:pos="880"/>
               <w:tab w:val="right" w:leader="dot" w:pos="9062"/>
@@ -583,10 +583,10 @@
             <w:rPr>
               <w:rFonts w:eastAsiaTheme="minorEastAsia"/>
               <w:noProof/>
-              <w:lang w:val="en-US"/>
+              <w:lang w:val="de-AT" w:eastAsia="de-AT"/>
             </w:rPr>
           </w:pPr>
-          <w:hyperlink w:anchor="_Toc403165321" w:history="1">
+          <w:hyperlink w:anchor="_Toc403225714" w:history="1">
             <w:r>
               <w:rPr>
                 <w:rStyle w:val="Hyperlink"/>
@@ -598,7 +598,7 @@
               <w:rPr>
                 <w:rFonts w:eastAsiaTheme="minorEastAsia"/>
                 <w:noProof/>
-                <w:lang w:val="en-US"/>
+                <w:lang w:val="de-AT" w:eastAsia="de-AT"/>
               </w:rPr>
               <w:tab/>
             </w:r>
@@ -628,7 +628,7 @@
                 <w:noProof/>
                 <w:webHidden/>
               </w:rPr>
-              <w:instrText xml:space="preserve"> PAGEREF _Toc403165321 \h </w:instrText>
+              <w:instrText xml:space="preserve"> PAGEREF _Toc403225714 \h </w:instrText>
             </w:r>
             <w:r>
               <w:rPr>
@@ -661,7 +661,7 @@
         </w:p>
         <w:p>
           <w:pPr>
-            <w:pStyle w:val="TOC2"/>
+            <w:pStyle w:val="Verzeichnis2"/>
             <w:tabs>
               <w:tab w:val="left" w:pos="880"/>
               <w:tab w:val="right" w:leader="dot" w:pos="9062"/>
@@ -669,10 +669,10 @@
             <w:rPr>
               <w:rFonts w:eastAsiaTheme="minorEastAsia"/>
               <w:noProof/>
-              <w:lang w:val="en-US"/>
+              <w:lang w:val="de-AT" w:eastAsia="de-AT"/>
             </w:rPr>
           </w:pPr>
-          <w:hyperlink w:anchor="_Toc403165322" w:history="1">
+          <w:hyperlink w:anchor="_Toc403225715" w:history="1">
             <w:r>
               <w:rPr>
                 <w:rStyle w:val="Hyperlink"/>
@@ -684,7 +684,7 @@
               <w:rPr>
                 <w:rFonts w:eastAsiaTheme="minorEastAsia"/>
                 <w:noProof/>
-                <w:lang w:val="en-US"/>
+                <w:lang w:val="de-AT" w:eastAsia="de-AT"/>
               </w:rPr>
               <w:tab/>
             </w:r>
@@ -714,7 +714,7 @@
                 <w:noProof/>
                 <w:webHidden/>
               </w:rPr>
-              <w:instrText xml:space="preserve"> PAGEREF _Toc403165322 \h </w:instrText>
+              <w:instrText xml:space="preserve"> PAGEREF _Toc403225715 \h </w:instrText>
             </w:r>
             <w:r>
               <w:rPr>
@@ -747,7 +747,7 @@
         </w:p>
         <w:p>
           <w:pPr>
-            <w:pStyle w:val="TOC1"/>
+            <w:pStyle w:val="Verzeichnis1"/>
             <w:tabs>
               <w:tab w:val="left" w:pos="440"/>
               <w:tab w:val="right" w:leader="dot" w:pos="9062"/>
@@ -755,10 +755,10 @@
             <w:rPr>
               <w:rFonts w:eastAsiaTheme="minorEastAsia"/>
               <w:noProof/>
-              <w:lang w:val="en-US"/>
+              <w:lang w:val="de-AT" w:eastAsia="de-AT"/>
             </w:rPr>
           </w:pPr>
-          <w:hyperlink w:anchor="_Toc403165323" w:history="1">
+          <w:hyperlink w:anchor="_Toc403225716" w:history="1">
             <w:r>
               <w:rPr>
                 <w:rStyle w:val="Hyperlink"/>
@@ -770,7 +770,7 @@
               <w:rPr>
                 <w:rFonts w:eastAsiaTheme="minorEastAsia"/>
                 <w:noProof/>
-                <w:lang w:val="en-US"/>
+                <w:lang w:val="de-AT" w:eastAsia="de-AT"/>
               </w:rPr>
               <w:tab/>
             </w:r>
@@ -800,7 +800,7 @@
                 <w:noProof/>
                 <w:webHidden/>
               </w:rPr>
-              <w:instrText xml:space="preserve"> PAGEREF _Toc403165323 \h </w:instrText>
+              <w:instrText xml:space="preserve"> PAGEREF _Toc403225716 \h </w:instrText>
             </w:r>
             <w:r>
               <w:rPr>
@@ -833,7 +833,7 @@
         </w:p>
         <w:p>
           <w:pPr>
-            <w:pStyle w:val="TOC2"/>
+            <w:pStyle w:val="Verzeichnis2"/>
             <w:tabs>
               <w:tab w:val="left" w:pos="880"/>
               <w:tab w:val="right" w:leader="dot" w:pos="9062"/>
@@ -841,10 +841,10 @@
             <w:rPr>
               <w:rFonts w:eastAsiaTheme="minorEastAsia"/>
               <w:noProof/>
-              <w:lang w:val="en-US"/>
+              <w:lang w:val="de-AT" w:eastAsia="de-AT"/>
             </w:rPr>
           </w:pPr>
-          <w:hyperlink w:anchor="_Toc403165324" w:history="1">
+          <w:hyperlink w:anchor="_Toc403225717" w:history="1">
             <w:r>
               <w:rPr>
                 <w:rStyle w:val="Hyperlink"/>
@@ -856,7 +856,7 @@
               <w:rPr>
                 <w:rFonts w:eastAsiaTheme="minorEastAsia"/>
                 <w:noProof/>
-                <w:lang w:val="en-US"/>
+                <w:lang w:val="de-AT" w:eastAsia="de-AT"/>
               </w:rPr>
               <w:tab/>
             </w:r>
@@ -886,7 +886,7 @@
                 <w:noProof/>
                 <w:webHidden/>
               </w:rPr>
-              <w:instrText xml:space="preserve"> PAGEREF _Toc403165324 \h </w:instrText>
+              <w:instrText xml:space="preserve"> PAGEREF _Toc403225717 \h </w:instrText>
             </w:r>
             <w:r>
               <w:rPr>
@@ -919,7 +919,7 @@
         </w:p>
         <w:p>
           <w:pPr>
-            <w:pStyle w:val="TOC2"/>
+            <w:pStyle w:val="Verzeichnis2"/>
             <w:tabs>
               <w:tab w:val="left" w:pos="880"/>
               <w:tab w:val="right" w:leader="dot" w:pos="9062"/>
@@ -927,10 +927,10 @@
             <w:rPr>
               <w:rFonts w:eastAsiaTheme="minorEastAsia"/>
               <w:noProof/>
-              <w:lang w:val="en-US"/>
+              <w:lang w:val="de-AT" w:eastAsia="de-AT"/>
             </w:rPr>
           </w:pPr>
-          <w:hyperlink w:anchor="_Toc403165325" w:history="1">
+          <w:hyperlink w:anchor="_Toc403225718" w:history="1">
             <w:r>
               <w:rPr>
                 <w:rStyle w:val="Hyperlink"/>
@@ -942,7 +942,7 @@
               <w:rPr>
                 <w:rFonts w:eastAsiaTheme="minorEastAsia"/>
                 <w:noProof/>
-                <w:lang w:val="en-US"/>
+                <w:lang w:val="de-AT" w:eastAsia="de-AT"/>
               </w:rPr>
               <w:tab/>
             </w:r>
@@ -972,7 +972,7 @@
                 <w:noProof/>
                 <w:webHidden/>
               </w:rPr>
-              <w:instrText xml:space="preserve"> PAGEREF _Toc403165325 \h </w:instrText>
+              <w:instrText xml:space="preserve"> PAGEREF _Toc403225718 \h </w:instrText>
             </w:r>
             <w:r>
               <w:rPr>
@@ -1005,7 +1005,7 @@
         </w:p>
         <w:p>
           <w:pPr>
-            <w:pStyle w:val="TOC2"/>
+            <w:pStyle w:val="Verzeichnis2"/>
             <w:tabs>
               <w:tab w:val="left" w:pos="880"/>
               <w:tab w:val="right" w:leader="dot" w:pos="9062"/>
@@ -1013,10 +1013,10 @@
             <w:rPr>
               <w:rFonts w:eastAsiaTheme="minorEastAsia"/>
               <w:noProof/>
-              <w:lang w:val="en-US"/>
+              <w:lang w:val="de-AT" w:eastAsia="de-AT"/>
             </w:rPr>
           </w:pPr>
-          <w:hyperlink w:anchor="_Toc403165326" w:history="1">
+          <w:hyperlink w:anchor="_Toc403225719" w:history="1">
             <w:r>
               <w:rPr>
                 <w:rStyle w:val="Hyperlink"/>
@@ -1028,7 +1028,7 @@
               <w:rPr>
                 <w:rFonts w:eastAsiaTheme="minorEastAsia"/>
                 <w:noProof/>
-                <w:lang w:val="en-US"/>
+                <w:lang w:val="de-AT" w:eastAsia="de-AT"/>
               </w:rPr>
               <w:tab/>
             </w:r>
@@ -1058,7 +1058,7 @@
                 <w:noProof/>
                 <w:webHidden/>
               </w:rPr>
-              <w:instrText xml:space="preserve"> PAGEREF _Toc403165326 \h </w:instrText>
+              <w:instrText xml:space="preserve"> PAGEREF _Toc403225719 \h </w:instrText>
             </w:r>
             <w:r>
               <w:rPr>
@@ -1091,7 +1091,7 @@
         </w:p>
         <w:p>
           <w:pPr>
-            <w:pStyle w:val="TOC2"/>
+            <w:pStyle w:val="Verzeichnis2"/>
             <w:tabs>
               <w:tab w:val="left" w:pos="880"/>
               <w:tab w:val="right" w:leader="dot" w:pos="9062"/>
@@ -1099,10 +1099,10 @@
             <w:rPr>
               <w:rFonts w:eastAsiaTheme="minorEastAsia"/>
               <w:noProof/>
-              <w:lang w:val="en-US"/>
+              <w:lang w:val="de-AT" w:eastAsia="de-AT"/>
             </w:rPr>
           </w:pPr>
-          <w:hyperlink w:anchor="_Toc403165327" w:history="1">
+          <w:hyperlink w:anchor="_Toc403225720" w:history="1">
             <w:r>
               <w:rPr>
                 <w:rStyle w:val="Hyperlink"/>
@@ -1114,7 +1114,7 @@
               <w:rPr>
                 <w:rFonts w:eastAsiaTheme="minorEastAsia"/>
                 <w:noProof/>
-                <w:lang w:val="en-US"/>
+                <w:lang w:val="de-AT" w:eastAsia="de-AT"/>
               </w:rPr>
               <w:tab/>
             </w:r>
@@ -1144,7 +1144,7 @@
                 <w:noProof/>
                 <w:webHidden/>
               </w:rPr>
-              <w:instrText xml:space="preserve"> PAGEREF _Toc403165327 \h </w:instrText>
+              <w:instrText xml:space="preserve"> PAGEREF _Toc403225720 \h </w:instrText>
             </w:r>
             <w:r>
               <w:rPr>
@@ -1177,7 +1177,7 @@
         </w:p>
         <w:p>
           <w:pPr>
-            <w:pStyle w:val="TOC2"/>
+            <w:pStyle w:val="Verzeichnis2"/>
             <w:tabs>
               <w:tab w:val="left" w:pos="880"/>
               <w:tab w:val="right" w:leader="dot" w:pos="9062"/>
@@ -1185,10 +1185,10 @@
             <w:rPr>
               <w:rFonts w:eastAsiaTheme="minorEastAsia"/>
               <w:noProof/>
-              <w:lang w:val="en-US"/>
+              <w:lang w:val="de-AT" w:eastAsia="de-AT"/>
             </w:rPr>
           </w:pPr>
-          <w:hyperlink w:anchor="_Toc403165328" w:history="1">
+          <w:hyperlink w:anchor="_Toc403225721" w:history="1">
             <w:r>
               <w:rPr>
                 <w:rStyle w:val="Hyperlink"/>
@@ -1200,7 +1200,7 @@
               <w:rPr>
                 <w:rFonts w:eastAsiaTheme="minorEastAsia"/>
                 <w:noProof/>
-                <w:lang w:val="en-US"/>
+                <w:lang w:val="de-AT" w:eastAsia="de-AT"/>
               </w:rPr>
               <w:tab/>
             </w:r>
@@ -1230,7 +1230,7 @@
                 <w:noProof/>
                 <w:webHidden/>
               </w:rPr>
-              <w:instrText xml:space="preserve"> PAGEREF _Toc403165328 \h </w:instrText>
+              <w:instrText xml:space="preserve"> PAGEREF _Toc403225721 \h </w:instrText>
             </w:r>
             <w:r>
               <w:rPr>
@@ -1263,7 +1263,7 @@
         </w:p>
         <w:p>
           <w:pPr>
-            <w:pStyle w:val="TOC2"/>
+            <w:pStyle w:val="Verzeichnis2"/>
             <w:tabs>
               <w:tab w:val="left" w:pos="880"/>
               <w:tab w:val="right" w:leader="dot" w:pos="9062"/>
@@ -1271,10 +1271,10 @@
             <w:rPr>
               <w:rFonts w:eastAsiaTheme="minorEastAsia"/>
               <w:noProof/>
-              <w:lang w:val="en-US"/>
+              <w:lang w:val="de-AT" w:eastAsia="de-AT"/>
             </w:rPr>
           </w:pPr>
-          <w:hyperlink w:anchor="_Toc403165329" w:history="1">
+          <w:hyperlink w:anchor="_Toc403225722" w:history="1">
             <w:r>
               <w:rPr>
                 <w:rStyle w:val="Hyperlink"/>
@@ -1286,7 +1286,7 @@
               <w:rPr>
                 <w:rFonts w:eastAsiaTheme="minorEastAsia"/>
                 <w:noProof/>
-                <w:lang w:val="en-US"/>
+                <w:lang w:val="de-AT" w:eastAsia="de-AT"/>
               </w:rPr>
               <w:tab/>
             </w:r>
@@ -1316,7 +1316,7 @@
                 <w:noProof/>
                 <w:webHidden/>
               </w:rPr>
-              <w:instrText xml:space="preserve"> PAGEREF _Toc403165329 \h </w:instrText>
+              <w:instrText xml:space="preserve"> PAGEREF _Toc403225722 \h </w:instrText>
             </w:r>
             <w:r>
               <w:rPr>
@@ -1349,7 +1349,7 @@
         </w:p>
         <w:p>
           <w:pPr>
-            <w:pStyle w:val="TOC2"/>
+            <w:pStyle w:val="Verzeichnis2"/>
             <w:tabs>
               <w:tab w:val="left" w:pos="880"/>
               <w:tab w:val="right" w:leader="dot" w:pos="9062"/>
@@ -1357,10 +1357,10 @@
             <w:rPr>
               <w:rFonts w:eastAsiaTheme="minorEastAsia"/>
               <w:noProof/>
-              <w:lang w:val="en-US"/>
+              <w:lang w:val="de-AT" w:eastAsia="de-AT"/>
             </w:rPr>
           </w:pPr>
-          <w:hyperlink w:anchor="_Toc403165330" w:history="1">
+          <w:hyperlink w:anchor="_Toc403225723" w:history="1">
             <w:r>
               <w:rPr>
                 <w:rStyle w:val="Hyperlink"/>
@@ -1372,7 +1372,7 @@
               <w:rPr>
                 <w:rFonts w:eastAsiaTheme="minorEastAsia"/>
                 <w:noProof/>
-                <w:lang w:val="en-US"/>
+                <w:lang w:val="de-AT" w:eastAsia="de-AT"/>
               </w:rPr>
               <w:tab/>
             </w:r>
@@ -1402,7 +1402,7 @@
                 <w:noProof/>
                 <w:webHidden/>
               </w:rPr>
-              <w:instrText xml:space="preserve"> PAGEREF _Toc403165330 \h </w:instrText>
+              <w:instrText xml:space="preserve"> PAGEREF _Toc403225723 \h </w:instrText>
             </w:r>
             <w:r>
               <w:rPr>
@@ -1422,7 +1422,7 @@
                 <w:noProof/>
                 <w:webHidden/>
               </w:rPr>
-              <w:t>6</w:t>
+              <w:t>7</w:t>
             </w:r>
             <w:r>
               <w:rPr>
@@ -1435,7 +1435,7 @@
         </w:p>
         <w:p>
           <w:pPr>
-            <w:pStyle w:val="TOC2"/>
+            <w:pStyle w:val="Verzeichnis2"/>
             <w:tabs>
               <w:tab w:val="left" w:pos="880"/>
               <w:tab w:val="right" w:leader="dot" w:pos="9062"/>
@@ -1443,10 +1443,10 @@
             <w:rPr>
               <w:rFonts w:eastAsiaTheme="minorEastAsia"/>
               <w:noProof/>
-              <w:lang w:val="en-US"/>
+              <w:lang w:val="de-AT" w:eastAsia="de-AT"/>
             </w:rPr>
           </w:pPr>
-          <w:hyperlink w:anchor="_Toc403165331" w:history="1">
+          <w:hyperlink w:anchor="_Toc403225724" w:history="1">
             <w:r>
               <w:rPr>
                 <w:rStyle w:val="Hyperlink"/>
@@ -1458,7 +1458,7 @@
               <w:rPr>
                 <w:rFonts w:eastAsiaTheme="minorEastAsia"/>
                 <w:noProof/>
-                <w:lang w:val="en-US"/>
+                <w:lang w:val="de-AT" w:eastAsia="de-AT"/>
               </w:rPr>
               <w:tab/>
             </w:r>
@@ -1488,7 +1488,7 @@
                 <w:noProof/>
                 <w:webHidden/>
               </w:rPr>
-              <w:instrText xml:space="preserve"> PAGEREF _Toc403165331 \h </w:instrText>
+              <w:instrText xml:space="preserve"> PAGEREF _Toc403225724 \h </w:instrText>
             </w:r>
             <w:r>
               <w:rPr>
@@ -1508,7 +1508,7 @@
                 <w:noProof/>
                 <w:webHidden/>
               </w:rPr>
-              <w:t>6</w:t>
+              <w:t>7</w:t>
             </w:r>
             <w:r>
               <w:rPr>
@@ -1521,7 +1521,7 @@
         </w:p>
         <w:p>
           <w:pPr>
-            <w:pStyle w:val="TOC1"/>
+            <w:pStyle w:val="Verzeichnis1"/>
             <w:tabs>
               <w:tab w:val="left" w:pos="440"/>
               <w:tab w:val="right" w:leader="dot" w:pos="9062"/>
@@ -1529,10 +1529,10 @@
             <w:rPr>
               <w:rFonts w:eastAsiaTheme="minorEastAsia"/>
               <w:noProof/>
-              <w:lang w:val="en-US"/>
+              <w:lang w:val="de-AT" w:eastAsia="de-AT"/>
             </w:rPr>
           </w:pPr>
-          <w:hyperlink w:anchor="_Toc403165332" w:history="1">
+          <w:hyperlink w:anchor="_Toc403225725" w:history="1">
             <w:r>
               <w:rPr>
                 <w:rStyle w:val="Hyperlink"/>
@@ -1544,7 +1544,7 @@
               <w:rPr>
                 <w:rFonts w:eastAsiaTheme="minorEastAsia"/>
                 <w:noProof/>
-                <w:lang w:val="en-US"/>
+                <w:lang w:val="de-AT" w:eastAsia="de-AT"/>
               </w:rPr>
               <w:tab/>
             </w:r>
@@ -1574,7 +1574,7 @@
                 <w:noProof/>
                 <w:webHidden/>
               </w:rPr>
-              <w:instrText xml:space="preserve"> PAGEREF _Toc403165332 \h </w:instrText>
+              <w:instrText xml:space="preserve"> PAGEREF _Toc403225725 \h </w:instrText>
             </w:r>
             <w:r>
               <w:rPr>
@@ -1594,7 +1594,7 @@
                 <w:noProof/>
                 <w:webHidden/>
               </w:rPr>
-              <w:t>7</w:t>
+              <w:t>8</w:t>
             </w:r>
             <w:r>
               <w:rPr>
@@ -1607,7 +1607,7 @@
         </w:p>
         <w:p>
           <w:pPr>
-            <w:pStyle w:val="TOC2"/>
+            <w:pStyle w:val="Verzeichnis2"/>
             <w:tabs>
               <w:tab w:val="left" w:pos="880"/>
               <w:tab w:val="right" w:leader="dot" w:pos="9062"/>
@@ -1615,10 +1615,10 @@
             <w:rPr>
               <w:rFonts w:eastAsiaTheme="minorEastAsia"/>
               <w:noProof/>
-              <w:lang w:val="en-US"/>
+              <w:lang w:val="de-AT" w:eastAsia="de-AT"/>
             </w:rPr>
           </w:pPr>
-          <w:hyperlink w:anchor="_Toc403165333" w:history="1">
+          <w:hyperlink w:anchor="_Toc403225726" w:history="1">
             <w:r>
               <w:rPr>
                 <w:rStyle w:val="Hyperlink"/>
@@ -1630,7 +1630,7 @@
               <w:rPr>
                 <w:rFonts w:eastAsiaTheme="minorEastAsia"/>
                 <w:noProof/>
-                <w:lang w:val="en-US"/>
+                <w:lang w:val="de-AT" w:eastAsia="de-AT"/>
               </w:rPr>
               <w:tab/>
             </w:r>
@@ -1660,7 +1660,7 @@
                 <w:noProof/>
                 <w:webHidden/>
               </w:rPr>
-              <w:instrText xml:space="preserve"> PAGEREF _Toc403165333 \h </w:instrText>
+              <w:instrText xml:space="preserve"> PAGEREF _Toc403225726 \h </w:instrText>
             </w:r>
             <w:r>
               <w:rPr>
@@ -1680,7 +1680,7 @@
                 <w:noProof/>
                 <w:webHidden/>
               </w:rPr>
-              <w:t>7</w:t>
+              <w:t>8</w:t>
             </w:r>
             <w:r>
               <w:rPr>
@@ -1693,7 +1693,7 @@
         </w:p>
         <w:p>
           <w:pPr>
-            <w:pStyle w:val="TOC2"/>
+            <w:pStyle w:val="Verzeichnis2"/>
             <w:tabs>
               <w:tab w:val="left" w:pos="880"/>
               <w:tab w:val="right" w:leader="dot" w:pos="9062"/>
@@ -1701,10 +1701,10 @@
             <w:rPr>
               <w:rFonts w:eastAsiaTheme="minorEastAsia"/>
               <w:noProof/>
-              <w:lang w:val="en-US"/>
+              <w:lang w:val="de-AT" w:eastAsia="de-AT"/>
             </w:rPr>
           </w:pPr>
-          <w:hyperlink w:anchor="_Toc403165334" w:history="1">
+          <w:hyperlink w:anchor="_Toc403225727" w:history="1">
             <w:r>
               <w:rPr>
                 <w:rStyle w:val="Hyperlink"/>
@@ -1716,7 +1716,7 @@
               <w:rPr>
                 <w:rFonts w:eastAsiaTheme="minorEastAsia"/>
                 <w:noProof/>
-                <w:lang w:val="en-US"/>
+                <w:lang w:val="de-AT" w:eastAsia="de-AT"/>
               </w:rPr>
               <w:tab/>
             </w:r>
@@ -1746,7 +1746,7 @@
                 <w:noProof/>
                 <w:webHidden/>
               </w:rPr>
-              <w:instrText xml:space="preserve"> PAGEREF _Toc403165334 \h </w:instrText>
+              <w:instrText xml:space="preserve"> PAGEREF _Toc403225727 \h </w:instrText>
             </w:r>
             <w:r>
               <w:rPr>
@@ -1766,7 +1766,7 @@
                 <w:noProof/>
                 <w:webHidden/>
               </w:rPr>
-              <w:t>7</w:t>
+              <w:t>8</w:t>
             </w:r>
             <w:r>
               <w:rPr>
@@ -1779,7 +1779,7 @@
         </w:p>
         <w:p>
           <w:pPr>
-            <w:pStyle w:val="TOC2"/>
+            <w:pStyle w:val="Verzeichnis2"/>
             <w:tabs>
               <w:tab w:val="left" w:pos="880"/>
               <w:tab w:val="right" w:leader="dot" w:pos="9062"/>
@@ -1787,10 +1787,10 @@
             <w:rPr>
               <w:rFonts w:eastAsiaTheme="minorEastAsia"/>
               <w:noProof/>
-              <w:lang w:val="en-US"/>
+              <w:lang w:val="de-AT" w:eastAsia="de-AT"/>
             </w:rPr>
           </w:pPr>
-          <w:hyperlink w:anchor="_Toc403165335" w:history="1">
+          <w:hyperlink w:anchor="_Toc403225728" w:history="1">
             <w:r>
               <w:rPr>
                 <w:rStyle w:val="Hyperlink"/>
@@ -1802,7 +1802,7 @@
               <w:rPr>
                 <w:rFonts w:eastAsiaTheme="minorEastAsia"/>
                 <w:noProof/>
-                <w:lang w:val="en-US"/>
+                <w:lang w:val="de-AT" w:eastAsia="de-AT"/>
               </w:rPr>
               <w:tab/>
             </w:r>
@@ -1832,7 +1832,7 @@
                 <w:noProof/>
                 <w:webHidden/>
               </w:rPr>
-              <w:instrText xml:space="preserve"> PAGEREF _Toc403165335 \h </w:instrText>
+              <w:instrText xml:space="preserve"> PAGEREF _Toc403225728 \h </w:instrText>
             </w:r>
             <w:r>
               <w:rPr>
@@ -1852,7 +1852,7 @@
                 <w:noProof/>
                 <w:webHidden/>
               </w:rPr>
-              <w:t>8</w:t>
+              <w:t>9</w:t>
             </w:r>
             <w:r>
               <w:rPr>
@@ -1865,7 +1865,7 @@
         </w:p>
         <w:p>
           <w:pPr>
-            <w:pStyle w:val="TOC2"/>
+            <w:pStyle w:val="Verzeichnis2"/>
             <w:tabs>
               <w:tab w:val="left" w:pos="880"/>
               <w:tab w:val="right" w:leader="dot" w:pos="9062"/>
@@ -1873,10 +1873,10 @@
             <w:rPr>
               <w:rFonts w:eastAsiaTheme="minorEastAsia"/>
               <w:noProof/>
-              <w:lang w:val="en-US"/>
+              <w:lang w:val="de-AT" w:eastAsia="de-AT"/>
             </w:rPr>
           </w:pPr>
-          <w:hyperlink w:anchor="_Toc403165336" w:history="1">
+          <w:hyperlink w:anchor="_Toc403225729" w:history="1">
             <w:r>
               <w:rPr>
                 <w:rStyle w:val="Hyperlink"/>
@@ -1888,7 +1888,7 @@
               <w:rPr>
                 <w:rFonts w:eastAsiaTheme="minorEastAsia"/>
                 <w:noProof/>
-                <w:lang w:val="en-US"/>
+                <w:lang w:val="de-AT" w:eastAsia="de-AT"/>
               </w:rPr>
               <w:tab/>
             </w:r>
@@ -1918,7 +1918,7 @@
                 <w:noProof/>
                 <w:webHidden/>
               </w:rPr>
-              <w:instrText xml:space="preserve"> PAGEREF _Toc403165336 \h </w:instrText>
+              <w:instrText xml:space="preserve"> PAGEREF _Toc403225729 \h </w:instrText>
             </w:r>
             <w:r>
               <w:rPr>
@@ -1938,7 +1938,7 @@
                 <w:noProof/>
                 <w:webHidden/>
               </w:rPr>
-              <w:t>8</w:t>
+              <w:t>9</w:t>
             </w:r>
             <w:r>
               <w:rPr>
@@ -1951,7 +1951,7 @@
         </w:p>
         <w:p>
           <w:pPr>
-            <w:pStyle w:val="TOC2"/>
+            <w:pStyle w:val="Verzeichnis2"/>
             <w:tabs>
               <w:tab w:val="left" w:pos="880"/>
               <w:tab w:val="right" w:leader="dot" w:pos="9062"/>
@@ -1959,10 +1959,10 @@
             <w:rPr>
               <w:rFonts w:eastAsiaTheme="minorEastAsia"/>
               <w:noProof/>
-              <w:lang w:val="en-US"/>
+              <w:lang w:val="de-AT" w:eastAsia="de-AT"/>
             </w:rPr>
           </w:pPr>
-          <w:hyperlink w:anchor="_Toc403165337" w:history="1">
+          <w:hyperlink w:anchor="_Toc403225730" w:history="1">
             <w:r>
               <w:rPr>
                 <w:rStyle w:val="Hyperlink"/>
@@ -1974,7 +1974,7 @@
               <w:rPr>
                 <w:rFonts w:eastAsiaTheme="minorEastAsia"/>
                 <w:noProof/>
-                <w:lang w:val="en-US"/>
+                <w:lang w:val="de-AT" w:eastAsia="de-AT"/>
               </w:rPr>
               <w:tab/>
             </w:r>
@@ -2004,7 +2004,7 @@
                 <w:noProof/>
                 <w:webHidden/>
               </w:rPr>
-              <w:instrText xml:space="preserve"> PAGEREF _Toc403165337 \h </w:instrText>
+              <w:instrText xml:space="preserve"> PAGEREF _Toc403225730 \h </w:instrText>
             </w:r>
             <w:r>
               <w:rPr>
@@ -2024,7 +2024,7 @@
                 <w:noProof/>
                 <w:webHidden/>
               </w:rPr>
-              <w:t>8</w:t>
+              <w:t>9</w:t>
             </w:r>
             <w:r>
               <w:rPr>
@@ -2037,7 +2037,7 @@
         </w:p>
         <w:p>
           <w:pPr>
-            <w:pStyle w:val="TOC2"/>
+            <w:pStyle w:val="Verzeichnis2"/>
             <w:tabs>
               <w:tab w:val="left" w:pos="880"/>
               <w:tab w:val="right" w:leader="dot" w:pos="9062"/>
@@ -2045,10 +2045,10 @@
             <w:rPr>
               <w:rFonts w:eastAsiaTheme="minorEastAsia"/>
               <w:noProof/>
-              <w:lang w:val="en-US"/>
+              <w:lang w:val="de-AT" w:eastAsia="de-AT"/>
             </w:rPr>
           </w:pPr>
-          <w:hyperlink w:anchor="_Toc403165338" w:history="1">
+          <w:hyperlink w:anchor="_Toc403225731" w:history="1">
             <w:r>
               <w:rPr>
                 <w:rStyle w:val="Hyperlink"/>
@@ -2060,7 +2060,7 @@
               <w:rPr>
                 <w:rFonts w:eastAsiaTheme="minorEastAsia"/>
                 <w:noProof/>
-                <w:lang w:val="en-US"/>
+                <w:lang w:val="de-AT" w:eastAsia="de-AT"/>
               </w:rPr>
               <w:tab/>
             </w:r>
@@ -2090,7 +2090,7 @@
                 <w:noProof/>
                 <w:webHidden/>
               </w:rPr>
-              <w:instrText xml:space="preserve"> PAGEREF _Toc403165338 \h </w:instrText>
+              <w:instrText xml:space="preserve"> PAGEREF _Toc403225731 \h </w:instrText>
             </w:r>
             <w:r>
               <w:rPr>
@@ -2110,7 +2110,7 @@
                 <w:noProof/>
                 <w:webHidden/>
               </w:rPr>
-              <w:t>9</w:t>
+              <w:t>10</w:t>
             </w:r>
             <w:r>
               <w:rPr>
@@ -2123,7 +2123,7 @@
         </w:p>
         <w:p>
           <w:pPr>
-            <w:pStyle w:val="TOC2"/>
+            <w:pStyle w:val="Verzeichnis2"/>
             <w:tabs>
               <w:tab w:val="left" w:pos="880"/>
               <w:tab w:val="right" w:leader="dot" w:pos="9062"/>
@@ -2131,10 +2131,10 @@
             <w:rPr>
               <w:rFonts w:eastAsiaTheme="minorEastAsia"/>
               <w:noProof/>
-              <w:lang w:val="en-US"/>
+              <w:lang w:val="de-AT" w:eastAsia="de-AT"/>
             </w:rPr>
           </w:pPr>
-          <w:hyperlink w:anchor="_Toc403165339" w:history="1">
+          <w:hyperlink w:anchor="_Toc403225732" w:history="1">
             <w:r>
               <w:rPr>
                 <w:rStyle w:val="Hyperlink"/>
@@ -2146,7 +2146,7 @@
               <w:rPr>
                 <w:rFonts w:eastAsiaTheme="minorEastAsia"/>
                 <w:noProof/>
-                <w:lang w:val="en-US"/>
+                <w:lang w:val="de-AT" w:eastAsia="de-AT"/>
               </w:rPr>
               <w:tab/>
             </w:r>
@@ -2176,7 +2176,7 @@
                 <w:noProof/>
                 <w:webHidden/>
               </w:rPr>
-              <w:instrText xml:space="preserve"> PAGEREF _Toc403165339 \h </w:instrText>
+              <w:instrText xml:space="preserve"> PAGEREF _Toc403225732 \h </w:instrText>
             </w:r>
             <w:r>
               <w:rPr>
@@ -2196,7 +2196,7 @@
                 <w:noProof/>
                 <w:webHidden/>
               </w:rPr>
-              <w:t>9</w:t>
+              <w:t>10</w:t>
             </w:r>
             <w:r>
               <w:rPr>
@@ -2209,7 +2209,7 @@
         </w:p>
         <w:p>
           <w:pPr>
-            <w:pStyle w:val="TOC1"/>
+            <w:pStyle w:val="Verzeichnis1"/>
             <w:tabs>
               <w:tab w:val="left" w:pos="440"/>
               <w:tab w:val="right" w:leader="dot" w:pos="9062"/>
@@ -2217,10 +2217,10 @@
             <w:rPr>
               <w:rFonts w:eastAsiaTheme="minorEastAsia"/>
               <w:noProof/>
-              <w:lang w:val="en-US"/>
+              <w:lang w:val="de-AT" w:eastAsia="de-AT"/>
             </w:rPr>
           </w:pPr>
-          <w:hyperlink w:anchor="_Toc403165340" w:history="1">
+          <w:hyperlink w:anchor="_Toc403225733" w:history="1">
             <w:r>
               <w:rPr>
                 <w:rStyle w:val="Hyperlink"/>
@@ -2232,7 +2232,7 @@
               <w:rPr>
                 <w:rFonts w:eastAsiaTheme="minorEastAsia"/>
                 <w:noProof/>
-                <w:lang w:val="en-US"/>
+                <w:lang w:val="de-AT" w:eastAsia="de-AT"/>
               </w:rPr>
               <w:tab/>
             </w:r>
@@ -2241,6 +2241,92 @@
                 <w:rStyle w:val="Hyperlink"/>
                 <w:noProof/>
               </w:rPr>
+              <w:t>Datenbank</w:t>
+            </w:r>
+            <w:r>
+              <w:rPr>
+                <w:noProof/>
+                <w:webHidden/>
+              </w:rPr>
+              <w:tab/>
+            </w:r>
+            <w:r>
+              <w:rPr>
+                <w:noProof/>
+                <w:webHidden/>
+              </w:rPr>
+              <w:fldChar w:fldCharType="begin"/>
+            </w:r>
+            <w:r>
+              <w:rPr>
+                <w:noProof/>
+                <w:webHidden/>
+              </w:rPr>
+              <w:instrText xml:space="preserve"> PAGEREF _Toc403225733 \h </w:instrText>
+            </w:r>
+            <w:r>
+              <w:rPr>
+                <w:noProof/>
+                <w:webHidden/>
+              </w:rPr>
+            </w:r>
+            <w:r>
+              <w:rPr>
+                <w:noProof/>
+                <w:webHidden/>
+              </w:rPr>
+              <w:fldChar w:fldCharType="separate"/>
+            </w:r>
+            <w:r>
+              <w:rPr>
+                <w:noProof/>
+                <w:webHidden/>
+              </w:rPr>
+              <w:t>12</w:t>
+            </w:r>
+            <w:r>
+              <w:rPr>
+                <w:noProof/>
+                <w:webHidden/>
+              </w:rPr>
+              <w:fldChar w:fldCharType="end"/>
+            </w:r>
+          </w:hyperlink>
+        </w:p>
+        <w:p>
+          <w:pPr>
+            <w:pStyle w:val="Verzeichnis1"/>
+            <w:tabs>
+              <w:tab w:val="left" w:pos="440"/>
+              <w:tab w:val="right" w:leader="dot" w:pos="9062"/>
+            </w:tabs>
+            <w:rPr>
+              <w:rFonts w:eastAsiaTheme="minorEastAsia"/>
+              <w:noProof/>
+              <w:lang w:val="de-AT" w:eastAsia="de-AT"/>
+            </w:rPr>
+          </w:pPr>
+          <w:hyperlink w:anchor="_Toc403225734" w:history="1">
+            <w:r>
+              <w:rPr>
+                <w:rStyle w:val="Hyperlink"/>
+                <w:noProof/>
+              </w:rPr>
+              <w:t>5</w:t>
+            </w:r>
+            <w:r>
+              <w:rPr>
+                <w:rFonts w:eastAsiaTheme="minorEastAsia"/>
+                <w:noProof/>
+                <w:lang w:val="de-AT" w:eastAsia="de-AT"/>
+              </w:rPr>
+              <w:tab/>
+            </w:r>
+            <w:r>
+              <w:rPr>
+                <w:rStyle w:val="Hyperlink"/>
+                <w:noProof/>
+              </w:rPr>
               <w:t>Sonstiges</w:t>
             </w:r>
             <w:r>
@@ -2262,7 +2348,7 @@
                 <w:noProof/>
                 <w:webHidden/>
               </w:rPr>
-              <w:instrText xml:space="preserve"> PAGEREF _Toc403165340 \h </w:instrText>
+              <w:instrText xml:space="preserve"> PAGEREF _Toc403225734 \h </w:instrText>
             </w:r>
             <w:r>
               <w:rPr>
@@ -2282,7 +2368,7 @@
                 <w:noProof/>
                 <w:webHidden/>
               </w:rPr>
-              <w:t>10</w:t>
+              <w:t>12</w:t>
             </w:r>
             <w:r>
               <w:rPr>
@@ -2302,6 +2388,8 @@
             <w:fldChar w:fldCharType="end"/>
           </w:r>
         </w:p>
+        <w:bookmarkStart w:id="0" w:name="_GoBack" w:displacedByCustomXml="next"/>
+        <w:bookmarkEnd w:id="0" w:displacedByCustomXml="next"/>
       </w:sdtContent>
     </w:sdt>
     <w:p>
@@ -2319,15 +2407,15 @@
     </w:p>
     <w:p>
       <w:pPr>
-        <w:pStyle w:val="Heading1"/>
-        <w:jc w:val="both"/>
-      </w:pPr>
-      <w:bookmarkStart w:id="0" w:name="_Toc403165320"/>
+        <w:pStyle w:val="berschrift1"/>
+        <w:jc w:val="both"/>
+      </w:pPr>
+      <w:bookmarkStart w:id="1" w:name="_Toc403225713"/>
       <w:r>
         <w:lastRenderedPageBreak/>
         <w:t>Einleitung</w:t>
       </w:r>
-      <w:bookmarkEnd w:id="0"/>
+      <w:bookmarkEnd w:id="1"/>
     </w:p>
     <w:p>
       <w:pPr>
@@ -2449,14 +2537,14 @@
     </w:p>
     <w:p>
       <w:pPr>
-        <w:pStyle w:val="Heading2"/>
-        <w:jc w:val="both"/>
-      </w:pPr>
-      <w:bookmarkStart w:id="1" w:name="_Toc403165321"/>
+        <w:pStyle w:val="berschrift2"/>
+        <w:jc w:val="both"/>
+      </w:pPr>
+      <w:bookmarkStart w:id="2" w:name="_Toc403225714"/>
       <w:r>
         <w:t>Zweck und Ziel</w:t>
       </w:r>
-      <w:bookmarkEnd w:id="1"/>
+      <w:bookmarkEnd w:id="2"/>
     </w:p>
     <w:p>
       <w:pPr>
@@ -2513,14 +2601,14 @@
     </w:p>
     <w:p>
       <w:pPr>
-        <w:pStyle w:val="Heading2"/>
-        <w:jc w:val="both"/>
-      </w:pPr>
-      <w:bookmarkStart w:id="2" w:name="_Toc403165322"/>
+        <w:pStyle w:val="berschrift2"/>
+        <w:jc w:val="both"/>
+      </w:pPr>
+      <w:bookmarkStart w:id="3" w:name="_Toc403225715"/>
       <w:r>
         <w:t>Name, Einsatzbereich, Abgrenzung</w:t>
       </w:r>
-      <w:bookmarkEnd w:id="2"/>
+      <w:bookmarkEnd w:id="3"/>
     </w:p>
     <w:p>
       <w:pPr>
@@ -2974,95 +3062,30 @@
     </w:p>
     <w:p>
       <w:pPr>
-        <w:jc w:val="both"/>
-      </w:pPr>
-    </w:p>
-    <w:p>
-      <w:pPr>
-        <w:jc w:val="both"/>
-      </w:pPr>
-    </w:p>
-    <w:p>
-      <w:pPr>
-        <w:jc w:val="both"/>
-      </w:pPr>
-    </w:p>
-    <w:p>
-      <w:pPr>
-        <w:jc w:val="both"/>
-      </w:pPr>
-    </w:p>
-    <w:p>
-      <w:pPr>
-        <w:jc w:val="both"/>
-      </w:pPr>
-    </w:p>
-    <w:p>
-      <w:pPr>
-        <w:jc w:val="both"/>
-      </w:pPr>
-    </w:p>
-    <w:p>
-      <w:pPr>
-        <w:jc w:val="both"/>
-      </w:pPr>
-    </w:p>
-    <w:p>
-      <w:pPr>
-        <w:jc w:val="both"/>
-      </w:pPr>
-    </w:p>
-    <w:p>
-      <w:pPr>
-        <w:jc w:val="both"/>
-      </w:pPr>
-    </w:p>
-    <w:p>
-      <w:pPr>
-        <w:jc w:val="both"/>
-      </w:pPr>
-    </w:p>
-    <w:p>
-      <w:pPr>
-        <w:jc w:val="both"/>
-      </w:pPr>
-    </w:p>
-    <w:p>
-      <w:pPr>
-        <w:jc w:val="both"/>
-      </w:pPr>
-    </w:p>
-    <w:p>
-      <w:pPr>
-        <w:jc w:val="both"/>
-      </w:pPr>
-    </w:p>
-    <w:p>
-      <w:pPr>
-        <w:jc w:val="both"/>
-      </w:pPr>
-    </w:p>
-    <w:p>
-      <w:pPr>
-        <w:jc w:val="both"/>
-      </w:pPr>
-    </w:p>
-    <w:p>
-      <w:pPr>
-        <w:jc w:val="both"/>
-      </w:pPr>
-    </w:p>
-    <w:p>
-      <w:pPr>
-        <w:pStyle w:val="Heading1"/>
-        <w:jc w:val="both"/>
-      </w:pPr>
-      <w:bookmarkStart w:id="3" w:name="_Toc403165323"/>
+        <w:rPr>
+          <w:rFonts w:asciiTheme="majorHAnsi" w:eastAsiaTheme="majorEastAsia" w:hAnsiTheme="majorHAnsi" w:cstheme="majorBidi"/>
+          <w:b/>
+          <w:bCs/>
+          <w:color w:val="365F91" w:themeColor="accent1" w:themeShade="BF"/>
+          <w:sz w:val="28"/>
+          <w:szCs w:val="28"/>
+        </w:rPr>
+      </w:pPr>
+      <w:r>
+        <w:br w:type="page"/>
+      </w:r>
+    </w:p>
+    <w:p>
+      <w:pPr>
+        <w:pStyle w:val="berschrift1"/>
+        <w:jc w:val="both"/>
+      </w:pPr>
+      <w:bookmarkStart w:id="4" w:name="_Toc403225716"/>
       <w:r>
         <w:lastRenderedPageBreak/>
         <w:t>Funktionale Anforderungen</w:t>
       </w:r>
-      <w:bookmarkEnd w:id="3"/>
+      <w:bookmarkEnd w:id="4"/>
     </w:p>
     <w:p>
       <w:pPr>
@@ -3113,14 +3136,14 @@
     </w:p>
     <w:p>
       <w:pPr>
-        <w:pStyle w:val="Heading2"/>
-        <w:jc w:val="both"/>
-      </w:pPr>
-      <w:bookmarkStart w:id="4" w:name="_Toc403165324"/>
+        <w:pStyle w:val="berschrift2"/>
+        <w:jc w:val="both"/>
+      </w:pPr>
+      <w:bookmarkStart w:id="5" w:name="_Toc403225717"/>
       <w:r>
         <w:t>Registrierung</w:t>
       </w:r>
-      <w:bookmarkEnd w:id="4"/>
+      <w:bookmarkEnd w:id="5"/>
     </w:p>
     <w:p>
       <w:pPr>
@@ -3190,14 +3213,14 @@
     </w:p>
     <w:p>
       <w:pPr>
-        <w:pStyle w:val="Heading2"/>
-        <w:jc w:val="both"/>
-      </w:pPr>
-      <w:bookmarkStart w:id="5" w:name="_Toc403165325"/>
+        <w:pStyle w:val="berschrift2"/>
+        <w:jc w:val="both"/>
+      </w:pPr>
+      <w:bookmarkStart w:id="6" w:name="_Toc403225718"/>
       <w:r>
         <w:t>Login</w:t>
       </w:r>
-      <w:bookmarkEnd w:id="5"/>
+      <w:bookmarkEnd w:id="6"/>
     </w:p>
     <w:p>
       <w:pPr>
@@ -3275,15 +3298,15 @@
     </w:p>
     <w:p>
       <w:pPr>
-        <w:pStyle w:val="Heading2"/>
-        <w:jc w:val="both"/>
-      </w:pPr>
-      <w:bookmarkStart w:id="6" w:name="_Toc403165326"/>
+        <w:pStyle w:val="berschrift2"/>
+        <w:jc w:val="both"/>
+      </w:pPr>
+      <w:bookmarkStart w:id="7" w:name="_Toc403225719"/>
       <w:r>
         <w:lastRenderedPageBreak/>
         <w:t>Aktienübersicht</w:t>
       </w:r>
-      <w:bookmarkEnd w:id="6"/>
+      <w:bookmarkEnd w:id="7"/>
     </w:p>
     <w:p>
       <w:pPr>
@@ -3377,14 +3400,14 @@
     </w:p>
     <w:p>
       <w:pPr>
-        <w:pStyle w:val="Heading2"/>
-        <w:jc w:val="both"/>
-      </w:pPr>
-      <w:bookmarkStart w:id="7" w:name="_Toc403165327"/>
+        <w:pStyle w:val="berschrift2"/>
+        <w:jc w:val="both"/>
+      </w:pPr>
+      <w:bookmarkStart w:id="8" w:name="_Toc403225720"/>
       <w:r>
         <w:t>Aktienhistorie</w:t>
       </w:r>
-      <w:bookmarkEnd w:id="7"/>
+      <w:bookmarkEnd w:id="8"/>
     </w:p>
     <w:p>
       <w:pPr>
@@ -3529,14 +3552,14 @@
     </w:p>
     <w:p>
       <w:pPr>
-        <w:pStyle w:val="Heading2"/>
-        <w:jc w:val="both"/>
-      </w:pPr>
-      <w:bookmarkStart w:id="8" w:name="_Toc403165328"/>
+        <w:pStyle w:val="berschrift2"/>
+        <w:jc w:val="both"/>
+      </w:pPr>
+      <w:bookmarkStart w:id="9" w:name="_Toc403225721"/>
       <w:r>
         <w:t>Aktienkauf</w:t>
       </w:r>
-      <w:bookmarkEnd w:id="8"/>
+      <w:bookmarkEnd w:id="9"/>
     </w:p>
     <w:p>
       <w:pPr>
@@ -3559,57 +3582,148 @@
           <w:sz w:val="24"/>
           <w:szCs w:val="24"/>
         </w:rPr>
-        <w:t>[Der Benutzer kann auswählen, wie viele Aktien er kaufen möchte. Dies wird einerseits durch die verfügbare Stückzahl sowie andererseits durch das derzeitige Guthaben beschränkt.]</w:t>
-      </w:r>
-    </w:p>
-    <w:p>
-      <w:pPr>
-        <w:jc w:val="both"/>
-      </w:pPr>
-    </w:p>
-    <w:p>
-      <w:pPr>
-        <w:pStyle w:val="Heading2"/>
-        <w:jc w:val="both"/>
-      </w:pPr>
-      <w:bookmarkStart w:id="9" w:name="_Toc403165329"/>
+        <w:t>Dieser Service steht nur angemeldeten Benutzern zur Verfügung. Es wird eine Liste aller angebotenen Aktien sowie deren Details angezeigt. Zusätzlich bietet sich nun jedoch auch die Option, Aktien zu kaufen. Dafür wird, wie bereits erwähnt, ein Guthaben benötigt. Der Benutzer kann auswählen, wie viele Aktien er kaufen möchte. Dies wird einerseits durch die verfügbare Stückzahl sowie andererseits durch das derzeitige Guthaben beschränkt. Im Portfolio des Benutzers finden sich seine derzeitigen Aktienbestände mit dem jeweiligen Gesamtwert und der im Besitz befindlichen Stückzahl wieder.</w:t>
+      </w:r>
+    </w:p>
+    <w:p>
+      <w:pPr>
+        <w:spacing w:line="360" w:lineRule="auto"/>
+        <w:jc w:val="both"/>
+        <w:rPr>
+          <w:rFonts w:ascii="Times New Roman" w:hAnsi="Times New Roman" w:cs="Times New Roman"/>
+          <w:sz w:val="24"/>
+          <w:szCs w:val="24"/>
+        </w:rPr>
+      </w:pPr>
+    </w:p>
+    <w:p>
+      <w:pPr>
+        <w:pStyle w:val="berschrift2"/>
+        <w:jc w:val="both"/>
+      </w:pPr>
+      <w:bookmarkStart w:id="10" w:name="_Toc403225722"/>
       <w:r>
         <w:t>Aktienverkauf</w:t>
       </w:r>
-      <w:bookmarkEnd w:id="9"/>
-    </w:p>
-    <w:p>
-      <w:pPr>
-        <w:jc w:val="both"/>
-      </w:pPr>
-    </w:p>
-    <w:p>
-      <w:pPr>
-        <w:pStyle w:val="Heading2"/>
-        <w:jc w:val="both"/>
-      </w:pPr>
-      <w:bookmarkStart w:id="10" w:name="_Toc403165330"/>
+      <w:bookmarkEnd w:id="10"/>
+    </w:p>
+    <w:p>
+      <w:pPr>
+        <w:spacing w:line="360" w:lineRule="auto"/>
+        <w:jc w:val="both"/>
+        <w:rPr>
+          <w:rFonts w:ascii="Times New Roman" w:hAnsi="Times New Roman" w:cs="Times New Roman"/>
+          <w:sz w:val="24"/>
+          <w:szCs w:val="24"/>
+        </w:rPr>
+      </w:pPr>
+    </w:p>
+    <w:p>
+      <w:pPr>
+        <w:spacing w:line="360" w:lineRule="auto"/>
+        <w:jc w:val="both"/>
+        <w:rPr>
+          <w:rFonts w:ascii="Times New Roman" w:hAnsi="Times New Roman" w:cs="Times New Roman"/>
+          <w:sz w:val="24"/>
+          <w:szCs w:val="24"/>
+        </w:rPr>
+      </w:pPr>
+      <w:r>
+        <w:rPr>
+          <w:rFonts w:ascii="Times New Roman" w:hAnsi="Times New Roman" w:cs="Times New Roman"/>
+          <w:sz w:val="24"/>
+          <w:szCs w:val="24"/>
+        </w:rPr>
+        <w:t xml:space="preserve">Dieser Service steht nur angemeldeten Benutzern zur Verfügung. Es wird eine Liste der vom Benutzer erworbenen Aktien angezeigt. Von dieser können hier wieder einige oder alle zum jeweiligen Tagespreis verkauft werden. Sämtliche Transaktionen, also alle Käufe und </w:t>
+      </w:r>
+      <w:r>
+        <w:rPr>
+          <w:rFonts w:ascii="Times New Roman" w:hAnsi="Times New Roman" w:cs="Times New Roman"/>
+          <w:sz w:val="24"/>
+          <w:szCs w:val="24"/>
+        </w:rPr>
+        <w:lastRenderedPageBreak/>
+        <w:t>Verkäufe spiegeln sich in der Transaktionstabelle wider. Dort sind das Kurzzeichen, der vollständige Namen, die Anzahl der gekauften/verkauften Aktien, der Kauf-/Verkaufspreis und der Typ (Kauf oder Verkauf) ersichtlich.</w:t>
+      </w:r>
+    </w:p>
+    <w:p>
+      <w:pPr>
+        <w:spacing w:line="360" w:lineRule="auto"/>
+        <w:jc w:val="both"/>
+        <w:rPr>
+          <w:rFonts w:cs="Times New Roman"/>
+          <w:sz w:val="24"/>
+          <w:szCs w:val="24"/>
+        </w:rPr>
+      </w:pPr>
+    </w:p>
+    <w:p>
+      <w:pPr>
+        <w:pStyle w:val="berschrift2"/>
+        <w:jc w:val="both"/>
+      </w:pPr>
+      <w:bookmarkStart w:id="11" w:name="_Toc403225723"/>
       <w:r>
         <w:t>Passwortänderung</w:t>
       </w:r>
-      <w:bookmarkEnd w:id="10"/>
-    </w:p>
-    <w:p>
-      <w:pPr>
-        <w:jc w:val="both"/>
-      </w:pPr>
-    </w:p>
-    <w:p>
-      <w:pPr>
-        <w:pStyle w:val="Heading2"/>
-        <w:jc w:val="both"/>
-      </w:pPr>
-      <w:bookmarkStart w:id="11" w:name="_Toc403165331"/>
+      <w:bookmarkEnd w:id="11"/>
+    </w:p>
+    <w:p>
+      <w:pPr>
+        <w:jc w:val="both"/>
+      </w:pPr>
+    </w:p>
+    <w:p>
+      <w:pPr>
+        <w:spacing w:line="360" w:lineRule="auto"/>
+        <w:jc w:val="both"/>
+        <w:rPr>
+          <w:rFonts w:ascii="Times New Roman" w:hAnsi="Times New Roman" w:cs="Times New Roman"/>
+          <w:sz w:val="24"/>
+          <w:szCs w:val="24"/>
+        </w:rPr>
+      </w:pPr>
+      <w:r>
+        <w:rPr>
+          <w:rFonts w:ascii="Times New Roman" w:hAnsi="Times New Roman" w:cs="Times New Roman"/>
+          <w:sz w:val="24"/>
+          <w:szCs w:val="24"/>
+        </w:rPr>
+        <w:t>Dieser Service steht nur angemeldeten Benutzern zur Verfügung. Hier hat der User die Möglichkeit eine Passwortänderung durchz</w:t>
+      </w:r>
+      <w:r>
+        <w:rPr>
+          <w:rFonts w:ascii="Times New Roman" w:hAnsi="Times New Roman" w:cs="Times New Roman"/>
+          <w:sz w:val="24"/>
+          <w:szCs w:val="24"/>
+        </w:rPr>
+        <w:t>uführen, die mit dem Speichern</w:t>
+      </w:r>
+      <w:r>
+        <w:rPr>
+          <w:rFonts w:ascii="Times New Roman" w:hAnsi="Times New Roman" w:cs="Times New Roman"/>
+          <w:sz w:val="24"/>
+          <w:szCs w:val="24"/>
+        </w:rPr>
+        <w:t>-Button abgeschlossen wird. Eine Änderung des Benutzernamens ist jedoch nicht möglich.</w:t>
+      </w:r>
+    </w:p>
+    <w:p>
+      <w:pPr>
+        <w:jc w:val="both"/>
+      </w:pPr>
+    </w:p>
+    <w:p>
+      <w:pPr>
+        <w:pStyle w:val="berschrift2"/>
+        <w:jc w:val="both"/>
+      </w:pPr>
+      <w:bookmarkStart w:id="12" w:name="_Toc403225724"/>
       <w:proofErr w:type="spellStart"/>
       <w:r>
         <w:t>Logout</w:t>
       </w:r>
-      <w:bookmarkEnd w:id="11"/>
+      <w:bookmarkEnd w:id="12"/>
       <w:proofErr w:type="spellEnd"/>
     </w:p>
     <w:p>
@@ -3619,25 +3733,59 @@
     </w:p>
     <w:p>
       <w:pPr>
-        <w:jc w:val="both"/>
-      </w:pPr>
-    </w:p>
-    <w:p>
-      <w:pPr>
-        <w:jc w:val="both"/>
-      </w:pPr>
-    </w:p>
-    <w:p>
-      <w:pPr>
-        <w:pStyle w:val="Heading1"/>
-        <w:jc w:val="both"/>
-      </w:pPr>
-      <w:bookmarkStart w:id="12" w:name="_Toc403165332"/>
+        <w:spacing w:line="360" w:lineRule="auto"/>
+        <w:jc w:val="both"/>
+        <w:rPr>
+          <w:rFonts w:ascii="Times New Roman" w:hAnsi="Times New Roman" w:cs="Times New Roman"/>
+          <w:sz w:val="24"/>
+          <w:szCs w:val="24"/>
+        </w:rPr>
+      </w:pPr>
+      <w:r>
+        <w:rPr>
+          <w:rFonts w:ascii="Times New Roman" w:hAnsi="Times New Roman" w:cs="Times New Roman"/>
+          <w:sz w:val="24"/>
+          <w:szCs w:val="24"/>
+        </w:rPr>
+        <w:t>Dieser Service steht nur angemeldeten Benutzern zur Verfügung. Um in seine persönlichen Daten wieder einsehen zu können, muss sich ein Benutzer nach erfolgreichem Ausloggen wieder neu einloggen.</w:t>
+      </w:r>
+    </w:p>
+    <w:p>
+      <w:pPr>
+        <w:jc w:val="both"/>
+      </w:pPr>
+    </w:p>
+    <w:p>
+      <w:pPr>
+        <w:jc w:val="both"/>
+      </w:pPr>
+    </w:p>
+    <w:p>
+      <w:pPr>
+        <w:rPr>
+          <w:rFonts w:asciiTheme="majorHAnsi" w:eastAsiaTheme="majorEastAsia" w:hAnsiTheme="majorHAnsi" w:cstheme="majorBidi"/>
+          <w:b/>
+          <w:bCs/>
+          <w:color w:val="365F91" w:themeColor="accent1" w:themeShade="BF"/>
+          <w:sz w:val="28"/>
+          <w:szCs w:val="28"/>
+        </w:rPr>
+      </w:pPr>
+      <w:bookmarkStart w:id="13" w:name="_Toc403225725"/>
+      <w:r>
+        <w:br w:type="page"/>
+      </w:r>
+    </w:p>
+    <w:p>
+      <w:pPr>
+        <w:pStyle w:val="berschrift1"/>
+        <w:jc w:val="both"/>
+      </w:pPr>
       <w:r>
         <w:lastRenderedPageBreak/>
         <w:t>Services</w:t>
       </w:r>
-      <w:bookmarkEnd w:id="12"/>
+      <w:bookmarkEnd w:id="13"/>
     </w:p>
     <w:p>
       <w:pPr>
@@ -3676,17 +3824,17 @@
     </w:p>
     <w:p>
       <w:pPr>
-        <w:pStyle w:val="Heading2"/>
-        <w:jc w:val="both"/>
-      </w:pPr>
-      <w:bookmarkStart w:id="13" w:name="_Toc403165333"/>
+        <w:pStyle w:val="berschrift2"/>
+        <w:jc w:val="both"/>
+      </w:pPr>
+      <w:bookmarkStart w:id="14" w:name="_Toc403225726"/>
       <w:r>
         <w:t>Registrierung</w:t>
       </w:r>
       <w:r>
         <w:t>/Passwortänderung</w:t>
       </w:r>
-      <w:bookmarkEnd w:id="13"/>
+      <w:bookmarkEnd w:id="14"/>
     </w:p>
     <w:p>
       <w:pPr>
@@ -3741,7 +3889,7 @@
     </w:p>
     <w:p>
       <w:pPr>
-        <w:pStyle w:val="ListParagraph"/>
+        <w:pStyle w:val="Listenabsatz"/>
         <w:numPr>
           <w:ilvl w:val="0"/>
           <w:numId w:val="6"/>
@@ -3808,7 +3956,7 @@
     </w:p>
     <w:p>
       <w:pPr>
-        <w:pStyle w:val="ListParagraph"/>
+        <w:pStyle w:val="Listenabsatz"/>
         <w:numPr>
           <w:ilvl w:val="0"/>
           <w:numId w:val="7"/>
@@ -3914,7 +4062,7 @@
     </w:p>
     <w:p>
       <w:pPr>
-        <w:pStyle w:val="ListParagraph"/>
+        <w:pStyle w:val="Listenabsatz"/>
         <w:numPr>
           <w:ilvl w:val="0"/>
           <w:numId w:val="8"/>
@@ -3960,7 +4108,7 @@
     </w:p>
     <w:p>
       <w:pPr>
-        <w:pStyle w:val="ListParagraph"/>
+        <w:pStyle w:val="Listenabsatz"/>
         <w:numPr>
           <w:ilvl w:val="0"/>
           <w:numId w:val="8"/>
@@ -4006,7 +4154,7 @@
     </w:p>
     <w:p>
       <w:pPr>
-        <w:pStyle w:val="ListParagraph"/>
+        <w:pStyle w:val="Listenabsatz"/>
         <w:numPr>
           <w:ilvl w:val="0"/>
           <w:numId w:val="8"/>
@@ -4052,7 +4200,7 @@
     </w:p>
     <w:p>
       <w:pPr>
-        <w:pStyle w:val="ListParagraph"/>
+        <w:pStyle w:val="Listenabsatz"/>
         <w:numPr>
           <w:ilvl w:val="0"/>
           <w:numId w:val="8"/>
@@ -4098,7 +4246,7 @@
     </w:p>
     <w:p>
       <w:pPr>
-        <w:pStyle w:val="ListParagraph"/>
+        <w:pStyle w:val="Listenabsatz"/>
         <w:numPr>
           <w:ilvl w:val="0"/>
           <w:numId w:val="8"/>
@@ -4152,14 +4300,14 @@
     </w:p>
     <w:p>
       <w:pPr>
-        <w:pStyle w:val="Heading2"/>
-        <w:jc w:val="both"/>
-      </w:pPr>
-      <w:bookmarkStart w:id="14" w:name="_Toc403165334"/>
+        <w:pStyle w:val="berschrift2"/>
+        <w:jc w:val="both"/>
+      </w:pPr>
+      <w:bookmarkStart w:id="15" w:name="_Toc403225727"/>
       <w:r>
         <w:t>Login</w:t>
       </w:r>
-      <w:bookmarkEnd w:id="14"/>
+      <w:bookmarkEnd w:id="15"/>
     </w:p>
     <w:p>
       <w:pPr>
@@ -4230,7 +4378,7 @@
     </w:p>
     <w:p>
       <w:pPr>
-        <w:pStyle w:val="ListParagraph"/>
+        <w:pStyle w:val="Listenabsatz"/>
         <w:numPr>
           <w:ilvl w:val="0"/>
           <w:numId w:val="6"/>
@@ -4297,7 +4445,7 @@
     </w:p>
     <w:p>
       <w:pPr>
-        <w:pStyle w:val="ListParagraph"/>
+        <w:pStyle w:val="Listenabsatz"/>
         <w:numPr>
           <w:ilvl w:val="0"/>
           <w:numId w:val="7"/>
@@ -4403,7 +4551,7 @@
     </w:p>
     <w:p>
       <w:pPr>
-        <w:pStyle w:val="ListParagraph"/>
+        <w:pStyle w:val="Listenabsatz"/>
         <w:numPr>
           <w:ilvl w:val="0"/>
           <w:numId w:val="9"/>
@@ -4445,7 +4593,7 @@
     </w:p>
     <w:p>
       <w:pPr>
-        <w:pStyle w:val="ListParagraph"/>
+        <w:pStyle w:val="Listenabsatz"/>
         <w:numPr>
           <w:ilvl w:val="0"/>
           <w:numId w:val="9"/>
@@ -4496,14 +4644,14 @@
     </w:p>
     <w:p>
       <w:pPr>
-        <w:pStyle w:val="Heading2"/>
-        <w:jc w:val="both"/>
-      </w:pPr>
-      <w:bookmarkStart w:id="15" w:name="_Toc403165335"/>
+        <w:pStyle w:val="berschrift2"/>
+        <w:jc w:val="both"/>
+      </w:pPr>
+      <w:bookmarkStart w:id="16" w:name="_Toc403225728"/>
       <w:r>
         <w:t>Aktienübersicht</w:t>
       </w:r>
-      <w:bookmarkEnd w:id="15"/>
+      <w:bookmarkEnd w:id="16"/>
     </w:p>
     <w:p>
       <w:pPr>
@@ -4574,7 +4722,7 @@
     </w:p>
     <w:p>
       <w:pPr>
-        <w:pStyle w:val="ListParagraph"/>
+        <w:pStyle w:val="Listenabsatz"/>
         <w:numPr>
           <w:ilvl w:val="0"/>
           <w:numId w:val="6"/>
@@ -4621,7 +4769,7 @@
     </w:p>
     <w:p>
       <w:pPr>
-        <w:pStyle w:val="ListParagraph"/>
+        <w:pStyle w:val="Listenabsatz"/>
         <w:numPr>
           <w:ilvl w:val="0"/>
           <w:numId w:val="7"/>
@@ -4767,7 +4915,7 @@
     </w:p>
     <w:p>
       <w:pPr>
-        <w:pStyle w:val="ListParagraph"/>
+        <w:pStyle w:val="Listenabsatz"/>
         <w:numPr>
           <w:ilvl w:val="0"/>
           <w:numId w:val="9"/>
@@ -4811,14 +4959,14 @@
     </w:p>
     <w:p>
       <w:pPr>
-        <w:pStyle w:val="Heading2"/>
-        <w:jc w:val="both"/>
-      </w:pPr>
-      <w:bookmarkStart w:id="16" w:name="_Toc403165336"/>
+        <w:pStyle w:val="berschrift2"/>
+        <w:jc w:val="both"/>
+      </w:pPr>
+      <w:bookmarkStart w:id="17" w:name="_Toc403225729"/>
       <w:r>
         <w:t>Aktienhistorie</w:t>
       </w:r>
-      <w:bookmarkEnd w:id="16"/>
+      <w:bookmarkEnd w:id="17"/>
     </w:p>
     <w:p>
       <w:pPr>
@@ -4905,7 +5053,7 @@
     </w:p>
     <w:p>
       <w:pPr>
-        <w:pStyle w:val="ListParagraph"/>
+        <w:pStyle w:val="Listenabsatz"/>
         <w:numPr>
           <w:ilvl w:val="0"/>
           <w:numId w:val="6"/>
@@ -4972,7 +5120,7 @@
     </w:p>
     <w:p>
       <w:pPr>
-        <w:pStyle w:val="ListParagraph"/>
+        <w:pStyle w:val="Listenabsatz"/>
         <w:numPr>
           <w:ilvl w:val="0"/>
           <w:numId w:val="7"/>
@@ -5078,7 +5226,7 @@
     </w:p>
     <w:p>
       <w:pPr>
-        <w:pStyle w:val="ListParagraph"/>
+        <w:pStyle w:val="Listenabsatz"/>
         <w:numPr>
           <w:ilvl w:val="0"/>
           <w:numId w:val="9"/>
@@ -5127,14 +5275,14 @@
     </w:p>
     <w:p>
       <w:pPr>
-        <w:pStyle w:val="Heading2"/>
-        <w:jc w:val="both"/>
-      </w:pPr>
-      <w:bookmarkStart w:id="17" w:name="_Toc403165337"/>
+        <w:pStyle w:val="berschrift2"/>
+        <w:jc w:val="both"/>
+      </w:pPr>
+      <w:bookmarkStart w:id="18" w:name="_Toc403225730"/>
       <w:r>
         <w:t>Aktienkauf</w:t>
       </w:r>
-      <w:bookmarkEnd w:id="17"/>
+      <w:bookmarkEnd w:id="18"/>
     </w:p>
     <w:p>
       <w:pPr>
@@ -5205,7 +5353,7 @@
     </w:p>
     <w:p>
       <w:pPr>
-        <w:pStyle w:val="ListParagraph"/>
+        <w:pStyle w:val="Listenabsatz"/>
         <w:numPr>
           <w:ilvl w:val="0"/>
           <w:numId w:val="6"/>
@@ -5273,7 +5421,7 @@
     </w:p>
     <w:p>
       <w:pPr>
-        <w:pStyle w:val="ListParagraph"/>
+        <w:pStyle w:val="Listenabsatz"/>
         <w:numPr>
           <w:ilvl w:val="0"/>
           <w:numId w:val="7"/>
@@ -5359,7 +5507,7 @@
     </w:p>
     <w:p>
       <w:pPr>
-        <w:pStyle w:val="ListParagraph"/>
+        <w:pStyle w:val="Listenabsatz"/>
         <w:numPr>
           <w:ilvl w:val="0"/>
           <w:numId w:val="9"/>
@@ -5404,7 +5552,7 @@
     </w:p>
     <w:p>
       <w:pPr>
-        <w:pStyle w:val="ListParagraph"/>
+        <w:pStyle w:val="Listenabsatz"/>
         <w:numPr>
           <w:ilvl w:val="0"/>
           <w:numId w:val="9"/>
@@ -5449,7 +5597,7 @@
     </w:p>
     <w:p>
       <w:pPr>
-        <w:pStyle w:val="ListParagraph"/>
+        <w:pStyle w:val="Listenabsatz"/>
         <w:numPr>
           <w:ilvl w:val="0"/>
           <w:numId w:val="9"/>
@@ -5494,7 +5642,7 @@
     </w:p>
     <w:p>
       <w:pPr>
-        <w:pStyle w:val="ListParagraph"/>
+        <w:pStyle w:val="Listenabsatz"/>
         <w:numPr>
           <w:ilvl w:val="0"/>
           <w:numId w:val="9"/>
@@ -5544,14 +5692,14 @@
     </w:p>
     <w:p>
       <w:pPr>
-        <w:pStyle w:val="Heading2"/>
-        <w:jc w:val="both"/>
-      </w:pPr>
-      <w:bookmarkStart w:id="18" w:name="_Toc403165338"/>
+        <w:pStyle w:val="berschrift2"/>
+        <w:jc w:val="both"/>
+      </w:pPr>
+      <w:bookmarkStart w:id="19" w:name="_Toc403225731"/>
       <w:r>
         <w:t>Aktienverkauf</w:t>
       </w:r>
-      <w:bookmarkEnd w:id="18"/>
+      <w:bookmarkEnd w:id="19"/>
     </w:p>
     <w:p>
       <w:pPr>
@@ -5622,7 +5770,7 @@
     </w:p>
     <w:p>
       <w:pPr>
-        <w:pStyle w:val="ListParagraph"/>
+        <w:pStyle w:val="Listenabsatz"/>
         <w:numPr>
           <w:ilvl w:val="0"/>
           <w:numId w:val="6"/>
@@ -5689,7 +5837,7 @@
     </w:p>
     <w:p>
       <w:pPr>
-        <w:pStyle w:val="ListParagraph"/>
+        <w:pStyle w:val="Listenabsatz"/>
         <w:numPr>
           <w:ilvl w:val="0"/>
           <w:numId w:val="7"/>
@@ -5775,7 +5923,7 @@
     </w:p>
     <w:p>
       <w:pPr>
-        <w:pStyle w:val="ListParagraph"/>
+        <w:pStyle w:val="Listenabsatz"/>
         <w:numPr>
           <w:ilvl w:val="0"/>
           <w:numId w:val="9"/>
@@ -5820,7 +5968,7 @@
     </w:p>
     <w:p>
       <w:pPr>
-        <w:pStyle w:val="ListParagraph"/>
+        <w:pStyle w:val="Listenabsatz"/>
         <w:numPr>
           <w:ilvl w:val="0"/>
           <w:numId w:val="9"/>
@@ -5865,7 +6013,7 @@
     </w:p>
     <w:p>
       <w:pPr>
-        <w:pStyle w:val="ListParagraph"/>
+        <w:pStyle w:val="Listenabsatz"/>
         <w:numPr>
           <w:ilvl w:val="0"/>
           <w:numId w:val="9"/>
@@ -5915,15 +6063,15 @@
     </w:p>
     <w:p>
       <w:pPr>
-        <w:pStyle w:val="Heading2"/>
-        <w:jc w:val="both"/>
-      </w:pPr>
-      <w:bookmarkStart w:id="19" w:name="_Toc403165339"/>
+        <w:pStyle w:val="berschrift2"/>
+        <w:jc w:val="both"/>
+      </w:pPr>
+      <w:bookmarkStart w:id="20" w:name="_Toc403225732"/>
       <w:proofErr w:type="spellStart"/>
       <w:r>
         <w:t>Logout</w:t>
       </w:r>
-      <w:bookmarkEnd w:id="19"/>
+      <w:bookmarkEnd w:id="20"/>
       <w:proofErr w:type="spellEnd"/>
     </w:p>
     <w:p>
@@ -5995,7 +6143,7 @@
     </w:p>
     <w:p>
       <w:pPr>
-        <w:pStyle w:val="ListParagraph"/>
+        <w:pStyle w:val="Listenabsatz"/>
         <w:numPr>
           <w:ilvl w:val="0"/>
           <w:numId w:val="6"/>
@@ -6062,7 +6210,7 @@
     </w:p>
     <w:p>
       <w:pPr>
-        <w:pStyle w:val="ListParagraph"/>
+        <w:pStyle w:val="Listenabsatz"/>
         <w:numPr>
           <w:ilvl w:val="0"/>
           <w:numId w:val="7"/>
@@ -6119,7 +6267,7 @@
     </w:p>
     <w:p>
       <w:pPr>
-        <w:pStyle w:val="ListParagraph"/>
+        <w:pStyle w:val="Listenabsatz"/>
         <w:numPr>
           <w:ilvl w:val="0"/>
           <w:numId w:val="9"/>
@@ -6161,7 +6309,7 @@
     </w:p>
     <w:p>
       <w:pPr>
-        <w:pStyle w:val="ListParagraph"/>
+        <w:pStyle w:val="Listenabsatz"/>
         <w:numPr>
           <w:ilvl w:val="0"/>
           <w:numId w:val="9"/>
@@ -6207,37 +6355,62 @@
     </w:p>
     <w:p>
       <w:pPr>
-        <w:pStyle w:val="Heading1"/>
+        <w:pStyle w:val="berschrift1"/>
         <w:numPr>
           <w:ilvl w:val="0"/>
           <w:numId w:val="0"/>
         </w:numPr>
         <w:ind w:left="432"/>
         <w:jc w:val="both"/>
-      </w:pPr>
-      <w:bookmarkStart w:id="20" w:name="_Toc403165340"/>
+        <w:rPr>
+          <w:lang w:val="en-GB"/>
+        </w:rPr>
+      </w:pPr>
+    </w:p>
+    <w:p>
+      <w:pPr>
+        <w:rPr>
+          <w:lang w:val="en-GB"/>
+        </w:rPr>
+      </w:pPr>
+    </w:p>
+    <w:p>
+      <w:pPr>
+        <w:rPr>
+          <w:rFonts w:asciiTheme="majorHAnsi" w:eastAsiaTheme="majorEastAsia" w:hAnsiTheme="majorHAnsi" w:cstheme="majorBidi"/>
+          <w:b/>
+          <w:bCs/>
+          <w:color w:val="365F91" w:themeColor="accent1" w:themeShade="BF"/>
+          <w:sz w:val="28"/>
+          <w:szCs w:val="28"/>
+        </w:rPr>
+      </w:pPr>
+      <w:bookmarkStart w:id="21" w:name="_Toc403225733"/>
+      <w:r>
+        <w:br w:type="page"/>
+      </w:r>
+    </w:p>
+    <w:p>
+      <w:pPr>
+        <w:pStyle w:val="berschrift1"/>
+      </w:pPr>
+      <w:r>
+        <w:lastRenderedPageBreak/>
+        <w:t>Datenbank</w:t>
+      </w:r>
+      <w:bookmarkEnd w:id="21"/>
     </w:p>
     <w:p/>
     <w:p>
-      <w:pPr>
-        <w:pStyle w:val="Heading1"/>
-      </w:pPr>
-      <w:r>
-        <w:t>Datenbank</w:t>
-      </w:r>
-    </w:p>
-    <w:p/>
-    <w:p>
       <w:r>
         <w:t>Im Anschluss wird das Datenbank-Schema dargestellt. Es umfasst drei Tabellen und damit den User, die Transaktion und die User Session.</w:t>
       </w:r>
     </w:p>
     <w:p>
-      <w:bookmarkStart w:id="21" w:name="_GoBack"/>
       <w:r>
         <w:rPr>
           <w:noProof/>
-          <w:lang w:val="en-US"/>
+          <w:lang w:val="de-AT" w:eastAsia="de-AT"/>
         </w:rPr>
         <w:drawing>
           <wp:inline distT="0" distB="0" distL="0" distR="0">
@@ -6257,7 +6430,7 @@
                     </pic:cNvPicPr>
                   </pic:nvPicPr>
                   <pic:blipFill>
-                    <a:blip r:embed="rId7">
+                    <a:blip r:embed="rId8">
                       <a:extLst>
                         <a:ext uri="{28A0092B-C50C-407E-A947-70E740481C1C}">
                           <a14:useLocalDpi xmlns:a14="http://schemas.microsoft.com/office/drawing/2010/main" val="0"/>
@@ -6288,18 +6461,18 @@
           </wp:inline>
         </w:drawing>
       </w:r>
-      <w:bookmarkEnd w:id="21"/>
     </w:p>
     <w:p/>
     <w:p>
       <w:pPr>
-        <w:pStyle w:val="Heading1"/>
-        <w:jc w:val="both"/>
-      </w:pPr>
+        <w:pStyle w:val="berschrift1"/>
+        <w:jc w:val="both"/>
+      </w:pPr>
+      <w:bookmarkStart w:id="22" w:name="_Toc403225734"/>
       <w:r>
         <w:t>Sonstiges</w:t>
       </w:r>
-      <w:bookmarkEnd w:id="20"/>
+      <w:bookmarkEnd w:id="22"/>
     </w:p>
     <w:p>
       <w:pPr>
@@ -6307,8 +6480,8 @@
       </w:pPr>
     </w:p>
     <w:sectPr>
-      <w:headerReference w:type="default" r:id="rId8"/>
-      <w:footerReference w:type="default" r:id="rId9"/>
+      <w:headerReference w:type="default" r:id="rId9"/>
+      <w:footerReference w:type="default" r:id="rId10"/>
       <w:pgSz w:w="11906" w:h="16838"/>
       <w:pgMar w:top="1417" w:right="1417" w:bottom="1134" w:left="1417" w:header="708" w:footer="708" w:gutter="0"/>
       <w:cols w:space="708"/>
@@ -6319,7 +6492,7 @@
 </file>
 
 <file path=word/endnotes.xml><?xml version="1.0" encoding="utf-8"?>
-<w:endnotes xmlns:wpc="http://schemas.microsoft.com/office/word/2010/wordprocessingCanvas" xmlns:mc="http://schemas.openxmlformats.org/markup-compatibility/2006" xmlns:o="urn:schemas-microsoft-com:office:office" xmlns:r="http://schemas.openxmlformats.org/officeDocument/2006/relationships" xmlns:m="http://schemas.openxmlformats.org/officeDocument/2006/math" xmlns:v="urn:schemas-microsoft-com:vml" xmlns:wp14="http://schemas.microsoft.com/office/word/2010/wordprocessingDrawing" xmlns:wp="http://schemas.openxmlformats.org/drawingml/2006/wordprocessingDrawing" xmlns:w10="urn:schemas-microsoft-com:office:word" xmlns:w="http://schemas.openxmlformats.org/wordprocessingml/2006/main" xmlns:w14="http://schemas.microsoft.com/office/word/2010/wordml" xmlns:w15="http://schemas.microsoft.com/office/word/2012/wordml" xmlns:wpg="http://schemas.microsoft.com/office/word/2010/wordprocessingGroup" xmlns:wpi="http://schemas.microsoft.com/office/word/2010/wordprocessingInk" xmlns:wne="http://schemas.microsoft.com/office/word/2006/wordml" xmlns:wps="http://schemas.microsoft.com/office/word/2010/wordprocessingShape" mc:Ignorable="w14 w15 wp14">
+<w:endnotes xmlns:wpc="http://schemas.microsoft.com/office/word/2010/wordprocessingCanvas" xmlns:mc="http://schemas.openxmlformats.org/markup-compatibility/2006" xmlns:o="urn:schemas-microsoft-com:office:office" xmlns:r="http://schemas.openxmlformats.org/officeDocument/2006/relationships" xmlns:m="http://schemas.openxmlformats.org/officeDocument/2006/math" xmlns:v="urn:schemas-microsoft-com:vml" xmlns:wp14="http://schemas.microsoft.com/office/word/2010/wordprocessingDrawing" xmlns:wp="http://schemas.openxmlformats.org/drawingml/2006/wordprocessingDrawing" xmlns:w10="urn:schemas-microsoft-com:office:word" xmlns:w="http://schemas.openxmlformats.org/wordprocessingml/2006/main" xmlns:w14="http://schemas.microsoft.com/office/word/2010/wordml" xmlns:wpg="http://schemas.microsoft.com/office/word/2010/wordprocessingGroup" xmlns:wpi="http://schemas.microsoft.com/office/word/2010/wordprocessingInk" xmlns:wne="http://schemas.microsoft.com/office/word/2006/wordml" xmlns:wps="http://schemas.microsoft.com/office/word/2010/wordprocessingShape" mc:Ignorable="w14 wp14">
   <w:endnote w:type="separator" w:id="-1">
     <w:p>
       <w:pPr>
@@ -6344,7 +6517,7 @@
 </file>
 
 <file path=word/footer1.xml><?xml version="1.0" encoding="utf-8"?>
-<w:ftr xmlns:wpc="http://schemas.microsoft.com/office/word/2010/wordprocessingCanvas" xmlns:mc="http://schemas.openxmlformats.org/markup-compatibility/2006" xmlns:o="urn:schemas-microsoft-com:office:office" xmlns:r="http://schemas.openxmlformats.org/officeDocument/2006/relationships" xmlns:m="http://schemas.openxmlformats.org/officeDocument/2006/math" xmlns:v="urn:schemas-microsoft-com:vml" xmlns:wp14="http://schemas.microsoft.com/office/word/2010/wordprocessingDrawing" xmlns:wp="http://schemas.openxmlformats.org/drawingml/2006/wordprocessingDrawing" xmlns:w10="urn:schemas-microsoft-com:office:word" xmlns:w="http://schemas.openxmlformats.org/wordprocessingml/2006/main" xmlns:w14="http://schemas.microsoft.com/office/word/2010/wordml" xmlns:w15="http://schemas.microsoft.com/office/word/2012/wordml" xmlns:wpg="http://schemas.microsoft.com/office/word/2010/wordprocessingGroup" xmlns:wpi="http://schemas.microsoft.com/office/word/2010/wordprocessingInk" xmlns:wne="http://schemas.microsoft.com/office/word/2006/wordml" xmlns:wps="http://schemas.microsoft.com/office/word/2010/wordprocessingShape" mc:Ignorable="w14 w15 wp14">
+<w:ftr xmlns:wpc="http://schemas.microsoft.com/office/word/2010/wordprocessingCanvas" xmlns:mc="http://schemas.openxmlformats.org/markup-compatibility/2006" xmlns:o="urn:schemas-microsoft-com:office:office" xmlns:r="http://schemas.openxmlformats.org/officeDocument/2006/relationships" xmlns:m="http://schemas.openxmlformats.org/officeDocument/2006/math" xmlns:v="urn:schemas-microsoft-com:vml" xmlns:wp14="http://schemas.microsoft.com/office/word/2010/wordprocessingDrawing" xmlns:wp="http://schemas.openxmlformats.org/drawingml/2006/wordprocessingDrawing" xmlns:w10="urn:schemas-microsoft-com:office:word" xmlns:w="http://schemas.openxmlformats.org/wordprocessingml/2006/main" xmlns:w14="http://schemas.microsoft.com/office/word/2010/wordml" xmlns:wpg="http://schemas.microsoft.com/office/word/2010/wordprocessingGroup" xmlns:wpi="http://schemas.microsoft.com/office/word/2010/wordprocessingInk" xmlns:wne="http://schemas.microsoft.com/office/word/2006/wordml" xmlns:wps="http://schemas.microsoft.com/office/word/2010/wordprocessingShape" mc:Ignorable="w14 wp14">
   <w:sdt>
     <w:sdtPr>
       <w:id w:val="-1919542668"/>
@@ -6357,7 +6530,7 @@
     <w:sdtContent>
       <w:p>
         <w:pPr>
-          <w:pStyle w:val="Footer"/>
+          <w:pStyle w:val="Fuzeile"/>
           <w:jc w:val="right"/>
         </w:pPr>
         <w:r>
@@ -6373,7 +6546,7 @@
           <w:rPr>
             <w:noProof/>
           </w:rPr>
-          <w:t>10</w:t>
+          <w:t>2</w:t>
         </w:r>
         <w:r>
           <w:fldChar w:fldCharType="end"/>
@@ -6383,14 +6556,14 @@
   </w:sdt>
   <w:p>
     <w:pPr>
-      <w:pStyle w:val="Footer"/>
+      <w:pStyle w:val="Fuzeile"/>
     </w:pPr>
   </w:p>
 </w:ftr>
 </file>
 
 <file path=word/footnotes.xml><?xml version="1.0" encoding="utf-8"?>
-<w:footnotes xmlns:wpc="http://schemas.microsoft.com/office/word/2010/wordprocessingCanvas" xmlns:mc="http://schemas.openxmlformats.org/markup-compatibility/2006" xmlns:o="urn:schemas-microsoft-com:office:office" xmlns:r="http://schemas.openxmlformats.org/officeDocument/2006/relationships" xmlns:m="http://schemas.openxmlformats.org/officeDocument/2006/math" xmlns:v="urn:schemas-microsoft-com:vml" xmlns:wp14="http://schemas.microsoft.com/office/word/2010/wordprocessingDrawing" xmlns:wp="http://schemas.openxmlformats.org/drawingml/2006/wordprocessingDrawing" xmlns:w10="urn:schemas-microsoft-com:office:word" xmlns:w="http://schemas.openxmlformats.org/wordprocessingml/2006/main" xmlns:w14="http://schemas.microsoft.com/office/word/2010/wordml" xmlns:w15="http://schemas.microsoft.com/office/word/2012/wordml" xmlns:wpg="http://schemas.microsoft.com/office/word/2010/wordprocessingGroup" xmlns:wpi="http://schemas.microsoft.com/office/word/2010/wordprocessingInk" xmlns:wne="http://schemas.microsoft.com/office/word/2006/wordml" xmlns:wps="http://schemas.microsoft.com/office/word/2010/wordprocessingShape" mc:Ignorable="w14 w15 wp14">
+<w:footnotes xmlns:wpc="http://schemas.microsoft.com/office/word/2010/wordprocessingCanvas" xmlns:mc="http://schemas.openxmlformats.org/markup-compatibility/2006" xmlns:o="urn:schemas-microsoft-com:office:office" xmlns:r="http://schemas.openxmlformats.org/officeDocument/2006/relationships" xmlns:m="http://schemas.openxmlformats.org/officeDocument/2006/math" xmlns:v="urn:schemas-microsoft-com:vml" xmlns:wp14="http://schemas.microsoft.com/office/word/2010/wordprocessingDrawing" xmlns:wp="http://schemas.openxmlformats.org/drawingml/2006/wordprocessingDrawing" xmlns:w10="urn:schemas-microsoft-com:office:word" xmlns:w="http://schemas.openxmlformats.org/wordprocessingml/2006/main" xmlns:w14="http://schemas.microsoft.com/office/word/2010/wordml" xmlns:wpg="http://schemas.microsoft.com/office/word/2010/wordprocessingGroup" xmlns:wpi="http://schemas.microsoft.com/office/word/2010/wordprocessingInk" xmlns:wne="http://schemas.microsoft.com/office/word/2006/wordml" xmlns:wps="http://schemas.microsoft.com/office/word/2010/wordprocessingShape" mc:Ignorable="w14 wp14">
   <w:footnote w:type="separator" w:id="-1">
     <w:p>
       <w:pPr>
@@ -6415,10 +6588,10 @@
 </file>
 
 <file path=word/header1.xml><?xml version="1.0" encoding="utf-8"?>
-<w:hdr xmlns:wpc="http://schemas.microsoft.com/office/word/2010/wordprocessingCanvas" xmlns:mc="http://schemas.openxmlformats.org/markup-compatibility/2006" xmlns:o="urn:schemas-microsoft-com:office:office" xmlns:r="http://schemas.openxmlformats.org/officeDocument/2006/relationships" xmlns:m="http://schemas.openxmlformats.org/officeDocument/2006/math" xmlns:v="urn:schemas-microsoft-com:vml" xmlns:wp14="http://schemas.microsoft.com/office/word/2010/wordprocessingDrawing" xmlns:wp="http://schemas.openxmlformats.org/drawingml/2006/wordprocessingDrawing" xmlns:w10="urn:schemas-microsoft-com:office:word" xmlns:w="http://schemas.openxmlformats.org/wordprocessingml/2006/main" xmlns:w14="http://schemas.microsoft.com/office/word/2010/wordml" xmlns:w15="http://schemas.microsoft.com/office/word/2012/wordml" xmlns:wpg="http://schemas.microsoft.com/office/word/2010/wordprocessingGroup" xmlns:wpi="http://schemas.microsoft.com/office/word/2010/wordprocessingInk" xmlns:wne="http://schemas.microsoft.com/office/word/2006/wordml" xmlns:wps="http://schemas.microsoft.com/office/word/2010/wordprocessingShape" mc:Ignorable="w14 w15 wp14">
+<w:hdr xmlns:wpc="http://schemas.microsoft.com/office/word/2010/wordprocessingCanvas" xmlns:mc="http://schemas.openxmlformats.org/markup-compatibility/2006" xmlns:o="urn:schemas-microsoft-com:office:office" xmlns:r="http://schemas.openxmlformats.org/officeDocument/2006/relationships" xmlns:m="http://schemas.openxmlformats.org/officeDocument/2006/math" xmlns:v="urn:schemas-microsoft-com:vml" xmlns:wp14="http://schemas.microsoft.com/office/word/2010/wordprocessingDrawing" xmlns:wp="http://schemas.openxmlformats.org/drawingml/2006/wordprocessingDrawing" xmlns:w10="urn:schemas-microsoft-com:office:word" xmlns:w="http://schemas.openxmlformats.org/wordprocessingml/2006/main" xmlns:w14="http://schemas.microsoft.com/office/word/2010/wordml" xmlns:wpg="http://schemas.microsoft.com/office/word/2010/wordprocessingGroup" xmlns:wpi="http://schemas.microsoft.com/office/word/2010/wordprocessingInk" xmlns:wne="http://schemas.microsoft.com/office/word/2006/wordml" xmlns:wps="http://schemas.microsoft.com/office/word/2010/wordprocessingShape" mc:Ignorable="w14 wp14">
   <w:p>
     <w:pPr>
-      <w:pStyle w:val="Header"/>
+      <w:pStyle w:val="Kopfzeile"/>
       <w:jc w:val="right"/>
     </w:pPr>
     <w:r>
@@ -6429,7 +6602,7 @@
 </file>
 
 <file path=word/numbering.xml><?xml version="1.0" encoding="utf-8"?>
-<w:numbering xmlns:wpc="http://schemas.microsoft.com/office/word/2010/wordprocessingCanvas" xmlns:mc="http://schemas.openxmlformats.org/markup-compatibility/2006" xmlns:o="urn:schemas-microsoft-com:office:office" xmlns:r="http://schemas.openxmlformats.org/officeDocument/2006/relationships" xmlns:m="http://schemas.openxmlformats.org/officeDocument/2006/math" xmlns:v="urn:schemas-microsoft-com:vml" xmlns:wp14="http://schemas.microsoft.com/office/word/2010/wordprocessingDrawing" xmlns:wp="http://schemas.openxmlformats.org/drawingml/2006/wordprocessingDrawing" xmlns:w10="urn:schemas-microsoft-com:office:word" xmlns:w="http://schemas.openxmlformats.org/wordprocessingml/2006/main" xmlns:w14="http://schemas.microsoft.com/office/word/2010/wordml" xmlns:w15="http://schemas.microsoft.com/office/word/2012/wordml" xmlns:wpg="http://schemas.microsoft.com/office/word/2010/wordprocessingGroup" xmlns:wpi="http://schemas.microsoft.com/office/word/2010/wordprocessingInk" xmlns:wne="http://schemas.microsoft.com/office/word/2006/wordml" xmlns:wps="http://schemas.microsoft.com/office/word/2010/wordprocessingShape" mc:Ignorable="w14 w15 wp14">
+<w:numbering xmlns:wpc="http://schemas.microsoft.com/office/word/2010/wordprocessingCanvas" xmlns:mc="http://schemas.openxmlformats.org/markup-compatibility/2006" xmlns:o="urn:schemas-microsoft-com:office:office" xmlns:r="http://schemas.openxmlformats.org/officeDocument/2006/relationships" xmlns:m="http://schemas.openxmlformats.org/officeDocument/2006/math" xmlns:v="urn:schemas-microsoft-com:vml" xmlns:wp14="http://schemas.microsoft.com/office/word/2010/wordprocessingDrawing" xmlns:wp="http://schemas.openxmlformats.org/drawingml/2006/wordprocessingDrawing" xmlns:w10="urn:schemas-microsoft-com:office:word" xmlns:w="http://schemas.openxmlformats.org/wordprocessingml/2006/main" xmlns:w14="http://schemas.microsoft.com/office/word/2010/wordml" xmlns:wpg="http://schemas.microsoft.com/office/word/2010/wordprocessingGroup" xmlns:wpi="http://schemas.microsoft.com/office/word/2010/wordprocessingInk" xmlns:wne="http://schemas.microsoft.com/office/word/2006/wordml" xmlns:wps="http://schemas.microsoft.com/office/word/2010/wordprocessingShape" mc:Ignorable="w14 wp14">
   <w:abstractNum w:abstractNumId="0">
     <w:nsid w:val="0E3A7A1E"/>
     <w:multiLevelType w:val="hybridMultilevel"/>
@@ -6663,7 +6836,7 @@
     <w:lvl w:ilvl="0">
       <w:start w:val="1"/>
       <w:numFmt w:val="decimal"/>
-      <w:pStyle w:val="Heading1"/>
+      <w:pStyle w:val="berschrift1"/>
       <w:lvlText w:val="%1"/>
       <w:lvlJc w:val="left"/>
       <w:pPr>
@@ -6673,7 +6846,7 @@
     <w:lvl w:ilvl="1">
       <w:start w:val="1"/>
       <w:numFmt w:val="decimal"/>
-      <w:pStyle w:val="Heading2"/>
+      <w:pStyle w:val="berschrift2"/>
       <w:lvlText w:val="%1.%2"/>
       <w:lvlJc w:val="left"/>
       <w:pPr>
@@ -6683,7 +6856,7 @@
     <w:lvl w:ilvl="2">
       <w:start w:val="1"/>
       <w:numFmt w:val="decimal"/>
-      <w:pStyle w:val="Heading3"/>
+      <w:pStyle w:val="berschrift3"/>
       <w:lvlText w:val="%1.%2.%3"/>
       <w:lvlJc w:val="left"/>
       <w:pPr>
@@ -6693,7 +6866,7 @@
     <w:lvl w:ilvl="3">
       <w:start w:val="1"/>
       <w:numFmt w:val="decimal"/>
-      <w:pStyle w:val="Heading4"/>
+      <w:pStyle w:val="berschrift4"/>
       <w:lvlText w:val="%1.%2.%3.%4"/>
       <w:lvlJc w:val="left"/>
       <w:pPr>
@@ -6703,7 +6876,7 @@
     <w:lvl w:ilvl="4">
       <w:start w:val="1"/>
       <w:numFmt w:val="decimal"/>
-      <w:pStyle w:val="Heading5"/>
+      <w:pStyle w:val="berschrift5"/>
       <w:lvlText w:val="%1.%2.%3.%4.%5"/>
       <w:lvlJc w:val="left"/>
       <w:pPr>
@@ -6713,7 +6886,7 @@
     <w:lvl w:ilvl="5">
       <w:start w:val="1"/>
       <w:numFmt w:val="decimal"/>
-      <w:pStyle w:val="Heading6"/>
+      <w:pStyle w:val="berschrift6"/>
       <w:lvlText w:val="%1.%2.%3.%4.%5.%6"/>
       <w:lvlJc w:val="left"/>
       <w:pPr>
@@ -6723,7 +6896,7 @@
     <w:lvl w:ilvl="6">
       <w:start w:val="1"/>
       <w:numFmt w:val="decimal"/>
-      <w:pStyle w:val="Heading7"/>
+      <w:pStyle w:val="berschrift7"/>
       <w:lvlText w:val="%1.%2.%3.%4.%5.%6.%7"/>
       <w:lvlJc w:val="left"/>
       <w:pPr>
@@ -6733,7 +6906,7 @@
     <w:lvl w:ilvl="7">
       <w:start w:val="1"/>
       <w:numFmt w:val="decimal"/>
-      <w:pStyle w:val="Heading8"/>
+      <w:pStyle w:val="berschrift8"/>
       <w:lvlText w:val="%1.%2.%3.%4.%5.%6.%7.%8"/>
       <w:lvlJc w:val="left"/>
       <w:pPr>
@@ -6743,7 +6916,7 @@
     <w:lvl w:ilvl="8">
       <w:start w:val="1"/>
       <w:numFmt w:val="decimal"/>
-      <w:pStyle w:val="Heading9"/>
+      <w:pStyle w:val="berschrift9"/>
       <w:lvlText w:val="%1.%2.%3.%4.%5.%6.%7.%8.%9"/>
       <w:lvlJc w:val="left"/>
       <w:pPr>
@@ -7460,7 +7633,7 @@
 </file>
 
 <file path=word/styles.xml><?xml version="1.0" encoding="utf-8"?>
-<w:styles xmlns:mc="http://schemas.openxmlformats.org/markup-compatibility/2006" xmlns:r="http://schemas.openxmlformats.org/officeDocument/2006/relationships" xmlns:w="http://schemas.openxmlformats.org/wordprocessingml/2006/main" xmlns:w14="http://schemas.microsoft.com/office/word/2010/wordml" xmlns:w15="http://schemas.microsoft.com/office/word/2012/wordml" mc:Ignorable="w14 w15">
+<w:styles xmlns:mc="http://schemas.openxmlformats.org/markup-compatibility/2006" xmlns:r="http://schemas.openxmlformats.org/officeDocument/2006/relationships" xmlns:w="http://schemas.openxmlformats.org/wordprocessingml/2006/main" xmlns:w14="http://schemas.microsoft.com/office/word/2010/wordml" mc:Ignorable="w14">
   <w:docDefaults>
     <w:rPrDefault>
       <w:rPr>
@@ -7476,391 +7649,157 @@
       </w:pPr>
     </w:pPrDefault>
   </w:docDefaults>
-  <w:latentStyles w:defLockedState="0" w:defUIPriority="99" w:defSemiHidden="0" w:defUnhideWhenUsed="0" w:defQFormat="0" w:count="371">
-    <w:lsdException w:name="Normal" w:uiPriority="0" w:qFormat="1"/>
-    <w:lsdException w:name="heading 1" w:uiPriority="9" w:qFormat="1"/>
-    <w:lsdException w:name="heading 2" w:semiHidden="1" w:uiPriority="9" w:unhideWhenUsed="1" w:qFormat="1"/>
-    <w:lsdException w:name="heading 3" w:semiHidden="1" w:uiPriority="9" w:unhideWhenUsed="1" w:qFormat="1"/>
-    <w:lsdException w:name="heading 4" w:semiHidden="1" w:uiPriority="9" w:unhideWhenUsed="1" w:qFormat="1"/>
-    <w:lsdException w:name="heading 5" w:semiHidden="1" w:uiPriority="9" w:unhideWhenUsed="1" w:qFormat="1"/>
-    <w:lsdException w:name="heading 6" w:semiHidden="1" w:uiPriority="9" w:unhideWhenUsed="1" w:qFormat="1"/>
-    <w:lsdException w:name="heading 7" w:semiHidden="1" w:uiPriority="9" w:unhideWhenUsed="1" w:qFormat="1"/>
-    <w:lsdException w:name="heading 8" w:semiHidden="1" w:uiPriority="9" w:unhideWhenUsed="1" w:qFormat="1"/>
-    <w:lsdException w:name="heading 9" w:semiHidden="1" w:uiPriority="9" w:unhideWhenUsed="1" w:qFormat="1"/>
-    <w:lsdException w:name="index 1" w:semiHidden="1" w:unhideWhenUsed="1"/>
-    <w:lsdException w:name="index 2" w:semiHidden="1" w:unhideWhenUsed="1"/>
-    <w:lsdException w:name="index 3" w:semiHidden="1" w:unhideWhenUsed="1"/>
-    <w:lsdException w:name="index 4" w:semiHidden="1" w:unhideWhenUsed="1"/>
-    <w:lsdException w:name="index 5" w:semiHidden="1" w:unhideWhenUsed="1"/>
-    <w:lsdException w:name="index 6" w:semiHidden="1" w:unhideWhenUsed="1"/>
-    <w:lsdException w:name="index 7" w:semiHidden="1" w:unhideWhenUsed="1"/>
-    <w:lsdException w:name="index 8" w:semiHidden="1" w:unhideWhenUsed="1"/>
-    <w:lsdException w:name="index 9" w:semiHidden="1" w:unhideWhenUsed="1"/>
-    <w:lsdException w:name="toc 1" w:semiHidden="1" w:uiPriority="39" w:unhideWhenUsed="1"/>
-    <w:lsdException w:name="toc 2" w:semiHidden="1" w:uiPriority="39" w:unhideWhenUsed="1"/>
-    <w:lsdException w:name="toc 3" w:semiHidden="1" w:uiPriority="39" w:unhideWhenUsed="1"/>
-    <w:lsdException w:name="toc 4" w:semiHidden="1" w:uiPriority="39" w:unhideWhenUsed="1"/>
-    <w:lsdException w:name="toc 5" w:semiHidden="1" w:uiPriority="39" w:unhideWhenUsed="1"/>
-    <w:lsdException w:name="toc 6" w:semiHidden="1" w:uiPriority="39" w:unhideWhenUsed="1"/>
-    <w:lsdException w:name="toc 7" w:semiHidden="1" w:uiPriority="39" w:unhideWhenUsed="1"/>
-    <w:lsdException w:name="toc 8" w:semiHidden="1" w:uiPriority="39" w:unhideWhenUsed="1"/>
-    <w:lsdException w:name="toc 9" w:semiHidden="1" w:uiPriority="39" w:unhideWhenUsed="1"/>
-    <w:lsdException w:name="Normal Indent" w:semiHidden="1" w:unhideWhenUsed="1"/>
-    <w:lsdException w:name="footnote text" w:semiHidden="1" w:unhideWhenUsed="1"/>
-    <w:lsdException w:name="annotation text" w:semiHidden="1" w:unhideWhenUsed="1"/>
-    <w:lsdException w:name="header" w:semiHidden="1" w:unhideWhenUsed="1"/>
-    <w:lsdException w:name="footer" w:semiHidden="1" w:unhideWhenUsed="1"/>
-    <w:lsdException w:name="index heading" w:semiHidden="1" w:unhideWhenUsed="1"/>
-    <w:lsdException w:name="caption" w:semiHidden="1" w:uiPriority="35" w:unhideWhenUsed="1" w:qFormat="1"/>
-    <w:lsdException w:name="table of figures" w:semiHidden="1" w:unhideWhenUsed="1"/>
-    <w:lsdException w:name="envelope address" w:semiHidden="1" w:unhideWhenUsed="1"/>
-    <w:lsdException w:name="envelope return" w:semiHidden="1" w:unhideWhenUsed="1"/>
-    <w:lsdException w:name="footnote reference" w:semiHidden="1" w:unhideWhenUsed="1"/>
-    <w:lsdException w:name="annotation reference" w:semiHidden="1" w:unhideWhenUsed="1"/>
-    <w:lsdException w:name="line number" w:semiHidden="1" w:unhideWhenUsed="1"/>
-    <w:lsdException w:name="page number" w:semiHidden="1" w:unhideWhenUsed="1"/>
-    <w:lsdException w:name="endnote reference" w:semiHidden="1" w:unhideWhenUsed="1"/>
-    <w:lsdException w:name="endnote text" w:semiHidden="1" w:unhideWhenUsed="1"/>
-    <w:lsdException w:name="table of authorities" w:semiHidden="1" w:unhideWhenUsed="1"/>
-    <w:lsdException w:name="macro" w:semiHidden="1" w:unhideWhenUsed="1"/>
-    <w:lsdException w:name="toa heading" w:semiHidden="1" w:unhideWhenUsed="1"/>
-    <w:lsdException w:name="List" w:semiHidden="1" w:unhideWhenUsed="1"/>
-    <w:lsdException w:name="List Bullet" w:semiHidden="1" w:unhideWhenUsed="1"/>
-    <w:lsdException w:name="List Number" w:semiHidden="1" w:unhideWhenUsed="1"/>
-    <w:lsdException w:name="List 2" w:semiHidden="1" w:unhideWhenUsed="1"/>
-    <w:lsdException w:name="List 3" w:semiHidden="1" w:unhideWhenUsed="1"/>
-    <w:lsdException w:name="List 4" w:semiHidden="1" w:unhideWhenUsed="1"/>
-    <w:lsdException w:name="List 5" w:semiHidden="1" w:unhideWhenUsed="1"/>
-    <w:lsdException w:name="List Bullet 2" w:semiHidden="1" w:unhideWhenUsed="1"/>
-    <w:lsdException w:name="List Bullet 3" w:semiHidden="1" w:unhideWhenUsed="1"/>
-    <w:lsdException w:name="List Bullet 4" w:semiHidden="1" w:unhideWhenUsed="1"/>
-    <w:lsdException w:name="List Bullet 5" w:semiHidden="1" w:unhideWhenUsed="1"/>
-    <w:lsdException w:name="List Number 2" w:semiHidden="1" w:unhideWhenUsed="1"/>
-    <w:lsdException w:name="List Number 3" w:semiHidden="1" w:unhideWhenUsed="1"/>
-    <w:lsdException w:name="List Number 4" w:semiHidden="1" w:unhideWhenUsed="1"/>
-    <w:lsdException w:name="List Number 5" w:semiHidden="1" w:unhideWhenUsed="1"/>
-    <w:lsdException w:name="Title" w:uiPriority="10" w:qFormat="1"/>
-    <w:lsdException w:name="Closing" w:semiHidden="1" w:unhideWhenUsed="1"/>
-    <w:lsdException w:name="Signature" w:semiHidden="1" w:unhideWhenUsed="1"/>
-    <w:lsdException w:name="Default Paragraph Font" w:semiHidden="1" w:uiPriority="1" w:unhideWhenUsed="1"/>
-    <w:lsdException w:name="Body Text" w:semiHidden="1" w:unhideWhenUsed="1"/>
-    <w:lsdException w:name="Body Text Indent" w:semiHidden="1" w:unhideWhenUsed="1"/>
-    <w:lsdException w:name="List Continue" w:semiHidden="1" w:unhideWhenUsed="1"/>
-    <w:lsdException w:name="List Continue 2" w:semiHidden="1" w:unhideWhenUsed="1"/>
-    <w:lsdException w:name="List Continue 3" w:semiHidden="1" w:unhideWhenUsed="1"/>
-    <w:lsdException w:name="List Continue 4" w:semiHidden="1" w:unhideWhenUsed="1"/>
-    <w:lsdException w:name="List Continue 5" w:semiHidden="1" w:unhideWhenUsed="1"/>
-    <w:lsdException w:name="Message Header" w:semiHidden="1" w:unhideWhenUsed="1"/>
-    <w:lsdException w:name="Subtitle" w:uiPriority="11" w:qFormat="1"/>
-    <w:lsdException w:name="Salutation" w:semiHidden="1" w:unhideWhenUsed="1"/>
-    <w:lsdException w:name="Date" w:semiHidden="1" w:unhideWhenUsed="1"/>
-    <w:lsdException w:name="Body Text First Indent" w:semiHidden="1" w:unhideWhenUsed="1"/>
-    <w:lsdException w:name="Body Text First Indent 2" w:semiHidden="1" w:unhideWhenUsed="1"/>
-    <w:lsdException w:name="Note Heading" w:semiHidden="1" w:unhideWhenUsed="1"/>
-    <w:lsdException w:name="Body Text 2" w:semiHidden="1" w:unhideWhenUsed="1"/>
-    <w:lsdException w:name="Body Text 3" w:semiHidden="1" w:unhideWhenUsed="1"/>
-    <w:lsdException w:name="Body Text Indent 2" w:semiHidden="1" w:unhideWhenUsed="1"/>
-    <w:lsdException w:name="Body Text Indent 3" w:semiHidden="1" w:unhideWhenUsed="1"/>
-    <w:lsdException w:name="Block Text" w:semiHidden="1" w:unhideWhenUsed="1"/>
-    <w:lsdException w:name="Hyperlink" w:semiHidden="1" w:unhideWhenUsed="1"/>
-    <w:lsdException w:name="FollowedHyperlink" w:semiHidden="1" w:unhideWhenUsed="1"/>
-    <w:lsdException w:name="Strong" w:uiPriority="22" w:qFormat="1"/>
-    <w:lsdException w:name="Emphasis" w:uiPriority="20" w:qFormat="1"/>
-    <w:lsdException w:name="Document Map" w:semiHidden="1" w:unhideWhenUsed="1"/>
-    <w:lsdException w:name="Plain Text" w:semiHidden="1" w:unhideWhenUsed="1"/>
-    <w:lsdException w:name="E-mail Signature" w:semiHidden="1" w:unhideWhenUsed="1"/>
-    <w:lsdException w:name="HTML Top of Form" w:semiHidden="1" w:unhideWhenUsed="1"/>
-    <w:lsdException w:name="HTML Bottom of Form" w:semiHidden="1" w:unhideWhenUsed="1"/>
-    <w:lsdException w:name="Normal (Web)" w:semiHidden="1" w:unhideWhenUsed="1"/>
-    <w:lsdException w:name="HTML Acronym" w:semiHidden="1" w:unhideWhenUsed="1"/>
-    <w:lsdException w:name="HTML Address" w:semiHidden="1" w:unhideWhenUsed="1"/>
-    <w:lsdException w:name="HTML Cite" w:semiHidden="1" w:unhideWhenUsed="1"/>
-    <w:lsdException w:name="HTML Code" w:semiHidden="1" w:unhideWhenUsed="1"/>
-    <w:lsdException w:name="HTML Definition" w:semiHidden="1" w:unhideWhenUsed="1"/>
-    <w:lsdException w:name="HTML Keyboard" w:semiHidden="1" w:unhideWhenUsed="1"/>
-    <w:lsdException w:name="HTML Preformatted" w:semiHidden="1" w:unhideWhenUsed="1"/>
-    <w:lsdException w:name="HTML Sample" w:semiHidden="1" w:unhideWhenUsed="1"/>
-    <w:lsdException w:name="HTML Typewriter" w:semiHidden="1" w:unhideWhenUsed="1"/>
-    <w:lsdException w:name="HTML Variable" w:semiHidden="1" w:unhideWhenUsed="1"/>
-    <w:lsdException w:name="Normal Table" w:semiHidden="1" w:unhideWhenUsed="1"/>
-    <w:lsdException w:name="annotation subject" w:semiHidden="1" w:unhideWhenUsed="1"/>
-    <w:lsdException w:name="No List" w:semiHidden="1" w:unhideWhenUsed="1"/>
-    <w:lsdException w:name="Outline List 1" w:semiHidden="1" w:unhideWhenUsed="1"/>
-    <w:lsdException w:name="Outline List 2" w:semiHidden="1" w:unhideWhenUsed="1"/>
-    <w:lsdException w:name="Outline List 3" w:semiHidden="1" w:unhideWhenUsed="1"/>
-    <w:lsdException w:name="Table Simple 1" w:semiHidden="1" w:unhideWhenUsed="1"/>
-    <w:lsdException w:name="Table Simple 2" w:semiHidden="1" w:unhideWhenUsed="1"/>
-    <w:lsdException w:name="Table Simple 3" w:semiHidden="1" w:unhideWhenUsed="1"/>
-    <w:lsdException w:name="Table Classic 1" w:semiHidden="1" w:unhideWhenUsed="1"/>
-    <w:lsdException w:name="Table Classic 2" w:semiHidden="1" w:unhideWhenUsed="1"/>
-    <w:lsdException w:name="Table Classic 3" w:semiHidden="1" w:unhideWhenUsed="1"/>
-    <w:lsdException w:name="Table Classic 4" w:semiHidden="1" w:unhideWhenUsed="1"/>
-    <w:lsdException w:name="Table Colorful 1" w:semiHidden="1" w:unhideWhenUsed="1"/>
-    <w:lsdException w:name="Table Colorful 2" w:semiHidden="1" w:unhideWhenUsed="1"/>
-    <w:lsdException w:name="Table Colorful 3" w:semiHidden="1" w:unhideWhenUsed="1"/>
-    <w:lsdException w:name="Table Columns 1" w:semiHidden="1" w:unhideWhenUsed="1"/>
-    <w:lsdException w:name="Table Columns 2" w:semiHidden="1" w:unhideWhenUsed="1"/>
-    <w:lsdException w:name="Table Columns 3" w:semiHidden="1" w:unhideWhenUsed="1"/>
-    <w:lsdException w:name="Table Columns 4" w:semiHidden="1" w:unhideWhenUsed="1"/>
-    <w:lsdException w:name="Table Columns 5" w:semiHidden="1" w:unhideWhenUsed="1"/>
-    <w:lsdException w:name="Table Grid 1" w:semiHidden="1" w:unhideWhenUsed="1"/>
-    <w:lsdException w:name="Table Grid 2" w:semiHidden="1" w:unhideWhenUsed="1"/>
-    <w:lsdException w:name="Table Grid 3" w:semiHidden="1" w:unhideWhenUsed="1"/>
-    <w:lsdException w:name="Table Grid 4" w:semiHidden="1" w:unhideWhenUsed="1"/>
-    <w:lsdException w:name="Table Grid 5" w:semiHidden="1" w:unhideWhenUsed="1"/>
-    <w:lsdException w:name="Table Grid 6" w:semiHidden="1" w:unhideWhenUsed="1"/>
-    <w:lsdException w:name="Table Grid 7" w:semiHidden="1" w:unhideWhenUsed="1"/>
-    <w:lsdException w:name="Table Grid 8" w:semiHidden="1" w:unhideWhenUsed="1"/>
-    <w:lsdException w:name="Table List 1" w:semiHidden="1" w:unhideWhenUsed="1"/>
-    <w:lsdException w:name="Table List 2" w:semiHidden="1" w:unhideWhenUsed="1"/>
-    <w:lsdException w:name="Table List 3" w:semiHidden="1" w:unhideWhenUsed="1"/>
-    <w:lsdException w:name="Table List 4" w:semiHidden="1" w:unhideWhenUsed="1"/>
-    <w:lsdException w:name="Table List 5" w:semiHidden="1" w:unhideWhenUsed="1"/>
-    <w:lsdException w:name="Table List 6" w:semiHidden="1" w:unhideWhenUsed="1"/>
-    <w:lsdException w:name="Table List 7" w:semiHidden="1" w:unhideWhenUsed="1"/>
-    <w:lsdException w:name="Table List 8" w:semiHidden="1" w:unhideWhenUsed="1"/>
-    <w:lsdException w:name="Table 3D effects 1" w:semiHidden="1" w:unhideWhenUsed="1"/>
-    <w:lsdException w:name="Table 3D effects 2" w:semiHidden="1" w:unhideWhenUsed="1"/>
-    <w:lsdException w:name="Table 3D effects 3" w:semiHidden="1" w:unhideWhenUsed="1"/>
-    <w:lsdException w:name="Table Contemporary" w:semiHidden="1" w:unhideWhenUsed="1"/>
-    <w:lsdException w:name="Table Elegant" w:semiHidden="1" w:unhideWhenUsed="1"/>
-    <w:lsdException w:name="Table Professional" w:semiHidden="1" w:unhideWhenUsed="1"/>
-    <w:lsdException w:name="Table Subtle 1" w:semiHidden="1" w:unhideWhenUsed="1"/>
-    <w:lsdException w:name="Table Subtle 2" w:semiHidden="1" w:unhideWhenUsed="1"/>
-    <w:lsdException w:name="Table Web 1" w:semiHidden="1" w:unhideWhenUsed="1"/>
-    <w:lsdException w:name="Table Web 2" w:semiHidden="1" w:unhideWhenUsed="1"/>
-    <w:lsdException w:name="Table Web 3" w:semiHidden="1" w:unhideWhenUsed="1"/>
-    <w:lsdException w:name="Balloon Text" w:semiHidden="1" w:unhideWhenUsed="1"/>
-    <w:lsdException w:name="Table Grid" w:uiPriority="59"/>
-    <w:lsdException w:name="Table Theme" w:semiHidden="1" w:unhideWhenUsed="1"/>
-    <w:lsdException w:name="Placeholder Text" w:semiHidden="1"/>
-    <w:lsdException w:name="No Spacing" w:uiPriority="1" w:qFormat="1"/>
-    <w:lsdException w:name="Light Shading" w:uiPriority="60"/>
-    <w:lsdException w:name="Light List" w:uiPriority="61"/>
-    <w:lsdException w:name="Light Grid" w:uiPriority="62"/>
-    <w:lsdException w:name="Medium Shading 1" w:uiPriority="63"/>
-    <w:lsdException w:name="Medium Shading 2" w:uiPriority="64"/>
-    <w:lsdException w:name="Medium List 1" w:uiPriority="65"/>
-    <w:lsdException w:name="Medium List 2" w:uiPriority="66"/>
-    <w:lsdException w:name="Medium Grid 1" w:uiPriority="67"/>
-    <w:lsdException w:name="Medium Grid 2" w:uiPriority="68"/>
-    <w:lsdException w:name="Medium Grid 3" w:uiPriority="69"/>
-    <w:lsdException w:name="Dark List" w:uiPriority="70"/>
-    <w:lsdException w:name="Colorful Shading" w:uiPriority="71"/>
-    <w:lsdException w:name="Colorful List" w:uiPriority="72"/>
-    <w:lsdException w:name="Colorful Grid" w:uiPriority="73"/>
-    <w:lsdException w:name="Light Shading Accent 1" w:uiPriority="60"/>
-    <w:lsdException w:name="Light List Accent 1" w:uiPriority="61"/>
-    <w:lsdException w:name="Light Grid Accent 1" w:uiPriority="62"/>
-    <w:lsdException w:name="Medium Shading 1 Accent 1" w:uiPriority="63"/>
-    <w:lsdException w:name="Medium Shading 2 Accent 1" w:uiPriority="64"/>
-    <w:lsdException w:name="Medium List 1 Accent 1" w:uiPriority="65"/>
-    <w:lsdException w:name="Revision" w:semiHidden="1"/>
-    <w:lsdException w:name="List Paragraph" w:uiPriority="34" w:qFormat="1"/>
-    <w:lsdException w:name="Quote" w:uiPriority="29" w:qFormat="1"/>
-    <w:lsdException w:name="Intense Quote" w:uiPriority="30" w:qFormat="1"/>
-    <w:lsdException w:name="Medium List 2 Accent 1" w:uiPriority="66"/>
-    <w:lsdException w:name="Medium Grid 1 Accent 1" w:uiPriority="67"/>
-    <w:lsdException w:name="Medium Grid 2 Accent 1" w:uiPriority="68"/>
-    <w:lsdException w:name="Medium Grid 3 Accent 1" w:uiPriority="69"/>
-    <w:lsdException w:name="Dark List Accent 1" w:uiPriority="70"/>
-    <w:lsdException w:name="Colorful Shading Accent 1" w:uiPriority="71"/>
-    <w:lsdException w:name="Colorful List Accent 1" w:uiPriority="72"/>
-    <w:lsdException w:name="Colorful Grid Accent 1" w:uiPriority="73"/>
-    <w:lsdException w:name="Light Shading Accent 2" w:uiPriority="60"/>
-    <w:lsdException w:name="Light List Accent 2" w:uiPriority="61"/>
-    <w:lsdException w:name="Light Grid Accent 2" w:uiPriority="62"/>
-    <w:lsdException w:name="Medium Shading 1 Accent 2" w:uiPriority="63"/>
-    <w:lsdException w:name="Medium Shading 2 Accent 2" w:uiPriority="64"/>
-    <w:lsdException w:name="Medium List 1 Accent 2" w:uiPriority="65"/>
-    <w:lsdException w:name="Medium List 2 Accent 2" w:uiPriority="66"/>
-    <w:lsdException w:name="Medium Grid 1 Accent 2" w:uiPriority="67"/>
-    <w:lsdException w:name="Medium Grid 2 Accent 2" w:uiPriority="68"/>
-    <w:lsdException w:name="Medium Grid 3 Accent 2" w:uiPriority="69"/>
-    <w:lsdException w:name="Dark List Accent 2" w:uiPriority="70"/>
-    <w:lsdException w:name="Colorful Shading Accent 2" w:uiPriority="71"/>
-    <w:lsdException w:name="Colorful List Accent 2" w:uiPriority="72"/>
-    <w:lsdException w:name="Colorful Grid Accent 2" w:uiPriority="73"/>
-    <w:lsdException w:name="Light Shading Accent 3" w:uiPriority="60"/>
-    <w:lsdException w:name="Light List Accent 3" w:uiPriority="61"/>
-    <w:lsdException w:name="Light Grid Accent 3" w:uiPriority="62"/>
-    <w:lsdException w:name="Medium Shading 1 Accent 3" w:uiPriority="63"/>
-    <w:lsdException w:name="Medium Shading 2 Accent 3" w:uiPriority="64"/>
-    <w:lsdException w:name="Medium List 1 Accent 3" w:uiPriority="65"/>
-    <w:lsdException w:name="Medium List 2 Accent 3" w:uiPriority="66"/>
-    <w:lsdException w:name="Medium Grid 1 Accent 3" w:uiPriority="67"/>
-    <w:lsdException w:name="Medium Grid 2 Accent 3" w:uiPriority="68"/>
-    <w:lsdException w:name="Medium Grid 3 Accent 3" w:uiPriority="69"/>
-    <w:lsdException w:name="Dark List Accent 3" w:uiPriority="70"/>
-    <w:lsdException w:name="Colorful Shading Accent 3" w:uiPriority="71"/>
-    <w:lsdException w:name="Colorful List Accent 3" w:uiPriority="72"/>
-    <w:lsdException w:name="Colorful Grid Accent 3" w:uiPriority="73"/>
-    <w:lsdException w:name="Light Shading Accent 4" w:uiPriority="60"/>
-    <w:lsdException w:name="Light List Accent 4" w:uiPriority="61"/>
-    <w:lsdException w:name="Light Grid Accent 4" w:uiPriority="62"/>
-    <w:lsdException w:name="Medium Shading 1 Accent 4" w:uiPriority="63"/>
-    <w:lsdException w:name="Medium Shading 2 Accent 4" w:uiPriority="64"/>
-    <w:lsdException w:name="Medium List 1 Accent 4" w:uiPriority="65"/>
-    <w:lsdException w:name="Medium List 2 Accent 4" w:uiPriority="66"/>
-    <w:lsdException w:name="Medium Grid 1 Accent 4" w:uiPriority="67"/>
-    <w:lsdException w:name="Medium Grid 2 Accent 4" w:uiPriority="68"/>
-    <w:lsdException w:name="Medium Grid 3 Accent 4" w:uiPriority="69"/>
-    <w:lsdException w:name="Dark List Accent 4" w:uiPriority="70"/>
-    <w:lsdException w:name="Colorful Shading Accent 4" w:uiPriority="71"/>
-    <w:lsdException w:name="Colorful List Accent 4" w:uiPriority="72"/>
-    <w:lsdException w:name="Colorful Grid Accent 4" w:uiPriority="73"/>
-    <w:lsdException w:name="Light Shading Accent 5" w:uiPriority="60"/>
-    <w:lsdException w:name="Light List Accent 5" w:uiPriority="61"/>
-    <w:lsdException w:name="Light Grid Accent 5" w:uiPriority="62"/>
-    <w:lsdException w:name="Medium Shading 1 Accent 5" w:uiPriority="63"/>
-    <w:lsdException w:name="Medium Shading 2 Accent 5" w:uiPriority="64"/>
-    <w:lsdException w:name="Medium List 1 Accent 5" w:uiPriority="65"/>
-    <w:lsdException w:name="Medium List 2 Accent 5" w:uiPriority="66"/>
-    <w:lsdException w:name="Medium Grid 1 Accent 5" w:uiPriority="67"/>
-    <w:lsdException w:name="Medium Grid 2 Accent 5" w:uiPriority="68"/>
-    <w:lsdException w:name="Medium Grid 3 Accent 5" w:uiPriority="69"/>
-    <w:lsdException w:name="Dark List Accent 5" w:uiPriority="70"/>
-    <w:lsdException w:name="Colorful Shading Accent 5" w:uiPriority="71"/>
-    <w:lsdException w:name="Colorful List Accent 5" w:uiPriority="72"/>
-    <w:lsdException w:name="Colorful Grid Accent 5" w:uiPriority="73"/>
-    <w:lsdException w:name="Light Shading Accent 6" w:uiPriority="60"/>
-    <w:lsdException w:name="Light List Accent 6" w:uiPriority="61"/>
-    <w:lsdException w:name="Light Grid Accent 6" w:uiPriority="62"/>
-    <w:lsdException w:name="Medium Shading 1 Accent 6" w:uiPriority="63"/>
-    <w:lsdException w:name="Medium Shading 2 Accent 6" w:uiPriority="64"/>
-    <w:lsdException w:name="Medium List 1 Accent 6" w:uiPriority="65"/>
-    <w:lsdException w:name="Medium List 2 Accent 6" w:uiPriority="66"/>
-    <w:lsdException w:name="Medium Grid 1 Accent 6" w:uiPriority="67"/>
-    <w:lsdException w:name="Medium Grid 2 Accent 6" w:uiPriority="68"/>
-    <w:lsdException w:name="Medium Grid 3 Accent 6" w:uiPriority="69"/>
-    <w:lsdException w:name="Dark List Accent 6" w:uiPriority="70"/>
-    <w:lsdException w:name="Colorful Shading Accent 6" w:uiPriority="71"/>
-    <w:lsdException w:name="Colorful List Accent 6" w:uiPriority="72"/>
-    <w:lsdException w:name="Colorful Grid Accent 6" w:uiPriority="73"/>
-    <w:lsdException w:name="Subtle Emphasis" w:uiPriority="19" w:qFormat="1"/>
-    <w:lsdException w:name="Intense Emphasis" w:uiPriority="21" w:qFormat="1"/>
-    <w:lsdException w:name="Subtle Reference" w:uiPriority="31" w:qFormat="1"/>
-    <w:lsdException w:name="Intense Reference" w:uiPriority="32" w:qFormat="1"/>
-    <w:lsdException w:name="Book Title" w:uiPriority="33" w:qFormat="1"/>
-    <w:lsdException w:name="Bibliography" w:semiHidden="1" w:uiPriority="37" w:unhideWhenUsed="1"/>
-    <w:lsdException w:name="TOC Heading" w:semiHidden="1" w:uiPriority="39" w:unhideWhenUsed="1" w:qFormat="1"/>
-    <w:lsdException w:name="Plain Table 1" w:uiPriority="41"/>
-    <w:lsdException w:name="Plain Table 2" w:uiPriority="42"/>
-    <w:lsdException w:name="Plain Table 3" w:uiPriority="43"/>
-    <w:lsdException w:name="Plain Table 4" w:uiPriority="44"/>
-    <w:lsdException w:name="Plain Table 5" w:uiPriority="45"/>
-    <w:lsdException w:name="Grid Table Light" w:uiPriority="40"/>
-    <w:lsdException w:name="Grid Table 1 Light" w:uiPriority="46"/>
-    <w:lsdException w:name="Grid Table 2" w:uiPriority="47"/>
-    <w:lsdException w:name="Grid Table 3" w:uiPriority="48"/>
-    <w:lsdException w:name="Grid Table 4" w:uiPriority="49"/>
-    <w:lsdException w:name="Grid Table 5 Dark" w:uiPriority="50"/>
-    <w:lsdException w:name="Grid Table 6 Colorful" w:uiPriority="51"/>
-    <w:lsdException w:name="Grid Table 7 Colorful" w:uiPriority="52"/>
-    <w:lsdException w:name="Grid Table 1 Light Accent 1" w:uiPriority="46"/>
-    <w:lsdException w:name="Grid Table 2 Accent 1" w:uiPriority="47"/>
-    <w:lsdException w:name="Grid Table 3 Accent 1" w:uiPriority="48"/>
-    <w:lsdException w:name="Grid Table 4 Accent 1" w:uiPriority="49"/>
-    <w:lsdException w:name="Grid Table 5 Dark Accent 1" w:uiPriority="50"/>
-    <w:lsdException w:name="Grid Table 6 Colorful Accent 1" w:uiPriority="51"/>
-    <w:lsdException w:name="Grid Table 7 Colorful Accent 1" w:uiPriority="52"/>
-    <w:lsdException w:name="Grid Table 1 Light Accent 2" w:uiPriority="46"/>
-    <w:lsdException w:name="Grid Table 2 Accent 2" w:uiPriority="47"/>
-    <w:lsdException w:name="Grid Table 3 Accent 2" w:uiPriority="48"/>
-    <w:lsdException w:name="Grid Table 4 Accent 2" w:uiPriority="49"/>
-    <w:lsdException w:name="Grid Table 5 Dark Accent 2" w:uiPriority="50"/>
-    <w:lsdException w:name="Grid Table 6 Colorful Accent 2" w:uiPriority="51"/>
-    <w:lsdException w:name="Grid Table 7 Colorful Accent 2" w:uiPriority="52"/>
-    <w:lsdException w:name="Grid Table 1 Light Accent 3" w:uiPriority="46"/>
-    <w:lsdException w:name="Grid Table 2 Accent 3" w:uiPriority="47"/>
-    <w:lsdException w:name="Grid Table 3 Accent 3" w:uiPriority="48"/>
-    <w:lsdException w:name="Grid Table 4 Accent 3" w:uiPriority="49"/>
-    <w:lsdException w:name="Grid Table 5 Dark Accent 3" w:uiPriority="50"/>
-    <w:lsdException w:name="Grid Table 6 Colorful Accent 3" w:uiPriority="51"/>
-    <w:lsdException w:name="Grid Table 7 Colorful Accent 3" w:uiPriority="52"/>
-    <w:lsdException w:name="Grid Table 1 Light Accent 4" w:uiPriority="46"/>
-    <w:lsdException w:name="Grid Table 2 Accent 4" w:uiPriority="47"/>
-    <w:lsdException w:name="Grid Table 3 Accent 4" w:uiPriority="48"/>
-    <w:lsdException w:name="Grid Table 4 Accent 4" w:uiPriority="49"/>
-    <w:lsdException w:name="Grid Table 5 Dark Accent 4" w:uiPriority="50"/>
-    <w:lsdException w:name="Grid Table 6 Colorful Accent 4" w:uiPriority="51"/>
-    <w:lsdException w:name="Grid Table 7 Colorful Accent 4" w:uiPriority="52"/>
-    <w:lsdException w:name="Grid Table 1 Light Accent 5" w:uiPriority="46"/>
-    <w:lsdException w:name="Grid Table 2 Accent 5" w:uiPriority="47"/>
-    <w:lsdException w:name="Grid Table 3 Accent 5" w:uiPriority="48"/>
-    <w:lsdException w:name="Grid Table 4 Accent 5" w:uiPriority="49"/>
-    <w:lsdException w:name="Grid Table 5 Dark Accent 5" w:uiPriority="50"/>
-    <w:lsdException w:name="Grid Table 6 Colorful Accent 5" w:uiPriority="51"/>
-    <w:lsdException w:name="Grid Table 7 Colorful Accent 5" w:uiPriority="52"/>
-    <w:lsdException w:name="Grid Table 1 Light Accent 6" w:uiPriority="46"/>
-    <w:lsdException w:name="Grid Table 2 Accent 6" w:uiPriority="47"/>
-    <w:lsdException w:name="Grid Table 3 Accent 6" w:uiPriority="48"/>
-    <w:lsdException w:name="Grid Table 4 Accent 6" w:uiPriority="49"/>
-    <w:lsdException w:name="Grid Table 5 Dark Accent 6" w:uiPriority="50"/>
-    <w:lsdException w:name="Grid Table 6 Colorful Accent 6" w:uiPriority="51"/>
-    <w:lsdException w:name="Grid Table 7 Colorful Accent 6" w:uiPriority="52"/>
-    <w:lsdException w:name="List Table 1 Light" w:uiPriority="46"/>
-    <w:lsdException w:name="List Table 2" w:uiPriority="47"/>
-    <w:lsdException w:name="List Table 3" w:uiPriority="48"/>
-    <w:lsdException w:name="List Table 4" w:uiPriority="49"/>
-    <w:lsdException w:name="List Table 5 Dark" w:uiPriority="50"/>
-    <w:lsdException w:name="List Table 6 Colorful" w:uiPriority="51"/>
-    <w:lsdException w:name="List Table 7 Colorful" w:uiPriority="52"/>
-    <w:lsdException w:name="List Table 1 Light Accent 1" w:uiPriority="46"/>
-    <w:lsdException w:name="List Table 2 Accent 1" w:uiPriority="47"/>
-    <w:lsdException w:name="List Table 3 Accent 1" w:uiPriority="48"/>
-    <w:lsdException w:name="List Table 4 Accent 1" w:uiPriority="49"/>
-    <w:lsdException w:name="List Table 5 Dark Accent 1" w:uiPriority="50"/>
-    <w:lsdException w:name="List Table 6 Colorful Accent 1" w:uiPriority="51"/>
-    <w:lsdException w:name="List Table 7 Colorful Accent 1" w:uiPriority="52"/>
-    <w:lsdException w:name="List Table 1 Light Accent 2" w:uiPriority="46"/>
-    <w:lsdException w:name="List Table 2 Accent 2" w:uiPriority="47"/>
-    <w:lsdException w:name="List Table 3 Accent 2" w:uiPriority="48"/>
-    <w:lsdException w:name="List Table 4 Accent 2" w:uiPriority="49"/>
-    <w:lsdException w:name="List Table 5 Dark Accent 2" w:uiPriority="50"/>
-    <w:lsdException w:name="List Table 6 Colorful Accent 2" w:uiPriority="51"/>
-    <w:lsdException w:name="List Table 7 Colorful Accent 2" w:uiPriority="52"/>
-    <w:lsdException w:name="List Table 1 Light Accent 3" w:uiPriority="46"/>
-    <w:lsdException w:name="List Table 2 Accent 3" w:uiPriority="47"/>
-    <w:lsdException w:name="List Table 3 Accent 3" w:uiPriority="48"/>
-    <w:lsdException w:name="List Table 4 Accent 3" w:uiPriority="49"/>
-    <w:lsdException w:name="List Table 5 Dark Accent 3" w:uiPriority="50"/>
-    <w:lsdException w:name="List Table 6 Colorful Accent 3" w:uiPriority="51"/>
-    <w:lsdException w:name="List Table 7 Colorful Accent 3" w:uiPriority="52"/>
-    <w:lsdException w:name="List Table 1 Light Accent 4" w:uiPriority="46"/>
-    <w:lsdException w:name="List Table 2 Accent 4" w:uiPriority="47"/>
-    <w:lsdException w:name="List Table 3 Accent 4" w:uiPriority="48"/>
-    <w:lsdException w:name="List Table 4 Accent 4" w:uiPriority="49"/>
-    <w:lsdException w:name="List Table 5 Dark Accent 4" w:uiPriority="50"/>
-    <w:lsdException w:name="List Table 6 Colorful Accent 4" w:uiPriority="51"/>
-    <w:lsdException w:name="List Table 7 Colorful Accent 4" w:uiPriority="52"/>
-    <w:lsdException w:name="List Table 1 Light Accent 5" w:uiPriority="46"/>
-    <w:lsdException w:name="List Table 2 Accent 5" w:uiPriority="47"/>
-    <w:lsdException w:name="List Table 3 Accent 5" w:uiPriority="48"/>
-    <w:lsdException w:name="List Table 4 Accent 5" w:uiPriority="49"/>
-    <w:lsdException w:name="List Table 5 Dark Accent 5" w:uiPriority="50"/>
-    <w:lsdException w:name="List Table 6 Colorful Accent 5" w:uiPriority="51"/>
-    <w:lsdException w:name="List Table 7 Colorful Accent 5" w:uiPriority="52"/>
-    <w:lsdException w:name="List Table 1 Light Accent 6" w:uiPriority="46"/>
-    <w:lsdException w:name="List Table 2 Accent 6" w:uiPriority="47"/>
-    <w:lsdException w:name="List Table 3 Accent 6" w:uiPriority="48"/>
-    <w:lsdException w:name="List Table 4 Accent 6" w:uiPriority="49"/>
-    <w:lsdException w:name="List Table 5 Dark Accent 6" w:uiPriority="50"/>
-    <w:lsdException w:name="List Table 6 Colorful Accent 6" w:uiPriority="51"/>
-    <w:lsdException w:name="List Table 7 Colorful Accent 6" w:uiPriority="52"/>
+  <w:latentStyles w:defLockedState="0" w:defUIPriority="99" w:defSemiHidden="1" w:defUnhideWhenUsed="1" w:defQFormat="0" w:count="267">
+    <w:lsdException w:name="Normal" w:semiHidden="0" w:uiPriority="0" w:unhideWhenUsed="0" w:qFormat="1"/>
+    <w:lsdException w:name="heading 1" w:semiHidden="0" w:uiPriority="9" w:unhideWhenUsed="0" w:qFormat="1"/>
+    <w:lsdException w:name="heading 2" w:uiPriority="9" w:qFormat="1"/>
+    <w:lsdException w:name="heading 3" w:uiPriority="9" w:qFormat="1"/>
+    <w:lsdException w:name="heading 4" w:uiPriority="9" w:qFormat="1"/>
+    <w:lsdException w:name="heading 5" w:uiPriority="9" w:qFormat="1"/>
+    <w:lsdException w:name="heading 6" w:uiPriority="9" w:qFormat="1"/>
+    <w:lsdException w:name="heading 7" w:uiPriority="9" w:qFormat="1"/>
+    <w:lsdException w:name="heading 8" w:uiPriority="9" w:qFormat="1"/>
+    <w:lsdException w:name="heading 9" w:uiPriority="9" w:qFormat="1"/>
+    <w:lsdException w:name="toc 1" w:uiPriority="39"/>
+    <w:lsdException w:name="toc 2" w:uiPriority="39"/>
+    <w:lsdException w:name="toc 3" w:uiPriority="39"/>
+    <w:lsdException w:name="toc 4" w:uiPriority="39"/>
+    <w:lsdException w:name="toc 5" w:uiPriority="39"/>
+    <w:lsdException w:name="toc 6" w:uiPriority="39"/>
+    <w:lsdException w:name="toc 7" w:uiPriority="39"/>
+    <w:lsdException w:name="toc 8" w:uiPriority="39"/>
+    <w:lsdException w:name="toc 9" w:uiPriority="39"/>
+    <w:lsdException w:name="caption" w:uiPriority="35" w:qFormat="1"/>
+    <w:lsdException w:name="Title" w:semiHidden="0" w:uiPriority="10" w:unhideWhenUsed="0" w:qFormat="1"/>
+    <w:lsdException w:name="Default Paragraph Font" w:uiPriority="1"/>
+    <w:lsdException w:name="Subtitle" w:semiHidden="0" w:uiPriority="11" w:unhideWhenUsed="0" w:qFormat="1"/>
+    <w:lsdException w:name="Strong" w:semiHidden="0" w:uiPriority="22" w:unhideWhenUsed="0" w:qFormat="1"/>
+    <w:lsdException w:name="Emphasis" w:semiHidden="0" w:uiPriority="20" w:unhideWhenUsed="0" w:qFormat="1"/>
+    <w:lsdException w:name="Table Grid" w:semiHidden="0" w:uiPriority="59" w:unhideWhenUsed="0"/>
+    <w:lsdException w:name="Placeholder Text" w:unhideWhenUsed="0"/>
+    <w:lsdException w:name="No Spacing" w:semiHidden="0" w:uiPriority="1" w:unhideWhenUsed="0" w:qFormat="1"/>
+    <w:lsdException w:name="Light Shading" w:semiHidden="0" w:uiPriority="60" w:unhideWhenUsed="0"/>
+    <w:lsdException w:name="Light List" w:semiHidden="0" w:uiPriority="61" w:unhideWhenUsed="0"/>
+    <w:lsdException w:name="Light Grid" w:semiHidden="0" w:uiPriority="62" w:unhideWhenUsed="0"/>
+    <w:lsdException w:name="Medium Shading 1" w:semiHidden="0" w:uiPriority="63" w:unhideWhenUsed="0"/>
+    <w:lsdException w:name="Medium Shading 2" w:semiHidden="0" w:uiPriority="64" w:unhideWhenUsed="0"/>
+    <w:lsdException w:name="Medium List 1" w:semiHidden="0" w:uiPriority="65" w:unhideWhenUsed="0"/>
+    <w:lsdException w:name="Medium List 2" w:semiHidden="0" w:uiPriority="66" w:unhideWhenUsed="0"/>
+    <w:lsdException w:name="Medium Grid 1" w:semiHidden="0" w:uiPriority="67" w:unhideWhenUsed="0"/>
+    <w:lsdException w:name="Medium Grid 2" w:semiHidden="0" w:uiPriority="68" w:unhideWhenUsed="0"/>
+    <w:lsdException w:name="Medium Grid 3" w:semiHidden="0" w:uiPriority="69" w:unhideWhenUsed="0"/>
+    <w:lsdException w:name="Dark List" w:semiHidden="0" w:uiPriority="70" w:unhideWhenUsed="0"/>
+    <w:lsdException w:name="Colorful Shading" w:semiHidden="0" w:uiPriority="71" w:unhideWhenUsed="0"/>
+    <w:lsdException w:name="Colorful List" w:semiHidden="0" w:uiPriority="72" w:unhideWhenUsed="0"/>
+    <w:lsdException w:name="Colorful Grid" w:semiHidden="0" w:uiPriority="73" w:unhideWhenUsed="0"/>
+    <w:lsdException w:name="Light Shading Accent 1" w:semiHidden="0" w:uiPriority="60" w:unhideWhenUsed="0"/>
+    <w:lsdException w:name="Light List Accent 1" w:semiHidden="0" w:uiPriority="61" w:unhideWhenUsed="0"/>
+    <w:lsdException w:name="Light Grid Accent 1" w:semiHidden="0" w:uiPriority="62" w:unhideWhenUsed="0"/>
+    <w:lsdException w:name="Medium Shading 1 Accent 1" w:semiHidden="0" w:uiPriority="63" w:unhideWhenUsed="0"/>
+    <w:lsdException w:name="Medium Shading 2 Accent 1" w:semiHidden="0" w:uiPriority="64" w:unhideWhenUsed="0"/>
+    <w:lsdException w:name="Medium List 1 Accent 1" w:semiHidden="0" w:uiPriority="65" w:unhideWhenUsed="0"/>
+    <w:lsdException w:name="Revision" w:unhideWhenUsed="0"/>
+    <w:lsdException w:name="List Paragraph" w:semiHidden="0" w:uiPriority="34" w:unhideWhenUsed="0" w:qFormat="1"/>
+    <w:lsdException w:name="Quote" w:semiHidden="0" w:uiPriority="29" w:unhideWhenUsed="0" w:qFormat="1"/>
+    <w:lsdException w:name="Intense Quote" w:semiHidden="0" w:uiPriority="30" w:unhideWhenUsed="0" w:qFormat="1"/>
+    <w:lsdException w:name="Medium List 2 Accent 1" w:semiHidden="0" w:uiPriority="66" w:unhideWhenUsed="0"/>
+    <w:lsdException w:name="Medium Grid 1 Accent 1" w:semiHidden="0" w:uiPriority="67" w:unhideWhenUsed="0"/>
+    <w:lsdException w:name="Medium Grid 2 Accent 1" w:semiHidden="0" w:uiPriority="68" w:unhideWhenUsed="0"/>
+    <w:lsdException w:name="Medium Grid 3 Accent 1" w:semiHidden="0" w:uiPriority="69" w:unhideWhenUsed="0"/>
+    <w:lsdException w:name="Dark List Accent 1" w:semiHidden="0" w:uiPriority="70" w:unhideWhenUsed="0"/>
+    <w:lsdException w:name="Colorful Shading Accent 1" w:semiHidden="0" w:uiPriority="71" w:unhideWhenUsed="0"/>
+    <w:lsdException w:name="Colorful List Accent 1" w:semiHidden="0" w:uiPriority="72" w:unhideWhenUsed="0"/>
+    <w:lsdException w:name="Colorful Grid Accent 1" w:semiHidden="0" w:uiPriority="73" w:unhideWhenUsed="0"/>
+    <w:lsdException w:name="Light Shading Accent 2" w:semiHidden="0" w:uiPriority="60" w:unhideWhenUsed="0"/>
+    <w:lsdException w:name="Light List Accent 2" w:semiHidden="0" w:uiPriority="61" w:unhideWhenUsed="0"/>
+    <w:lsdException w:name="Light Grid Accent 2" w:semiHidden="0" w:uiPriority="62" w:unhideWhenUsed="0"/>
+    <w:lsdException w:name="Medium Shading 1 Accent 2" w:semiHidden="0" w:uiPriority="63" w:unhideWhenUsed="0"/>
+    <w:lsdException w:name="Medium Shading 2 Accent 2" w:semiHidden="0" w:uiPriority="64" w:unhideWhenUsed="0"/>
+    <w:lsdException w:name="Medium List 1 Accent 2" w:semiHidden="0" w:uiPriority="65" w:unhideWhenUsed="0"/>
+    <w:lsdException w:name="Medium List 2 Accent 2" w:semiHidden="0" w:uiPriority="66" w:unhideWhenUsed="0"/>
+    <w:lsdException w:name="Medium Grid 1 Accent 2" w:semiHidden="0" w:uiPriority="67" w:unhideWhenUsed="0"/>
+    <w:lsdException w:name="Medium Grid 2 Accent 2" w:semiHidden="0" w:uiPriority="68" w:unhideWhenUsed="0"/>
+    <w:lsdException w:name="Medium Grid 3 Accent 2" w:semiHidden="0" w:uiPriority="69" w:unhideWhenUsed="0"/>
+    <w:lsdException w:name="Dark List Accent 2" w:semiHidden="0" w:uiPriority="70" w:unhideWhenUsed="0"/>
+    <w:lsdException w:name="Colorful Shading Accent 2" w:semiHidden="0" w:uiPriority="71" w:unhideWhenUsed="0"/>
+    <w:lsdException w:name="Colorful List Accent 2" w:semiHidden="0" w:uiPriority="72" w:unhideWhenUsed="0"/>
+    <w:lsdException w:name="Colorful Grid Accent 2" w:semiHidden="0" w:uiPriority="73" w:unhideWhenUsed="0"/>
+    <w:lsdException w:name="Light Shading Accent 3" w:semiHidden="0" w:uiPriority="60" w:unhideWhenUsed="0"/>
+    <w:lsdException w:name="Light List Accent 3" w:semiHidden="0" w:uiPriority="61" w:unhideWhenUsed="0"/>
+    <w:lsdException w:name="Light Grid Accent 3" w:semiHidden="0" w:uiPriority="62" w:unhideWhenUsed="0"/>
+    <w:lsdException w:name="Medium Shading 1 Accent 3" w:semiHidden="0" w:uiPriority="63" w:unhideWhenUsed="0"/>
+    <w:lsdException w:name="Medium Shading 2 Accent 3" w:semiHidden="0" w:uiPriority="64" w:unhideWhenUsed="0"/>
+    <w:lsdException w:name="Medium List 1 Accent 3" w:semiHidden="0" w:uiPriority="65" w:unhideWhenUsed="0"/>
+    <w:lsdException w:name="Medium List 2 Accent 3" w:semiHidden="0" w:uiPriority="66" w:unhideWhenUsed="0"/>
+    <w:lsdException w:name="Medium Grid 1 Accent 3" w:semiHidden="0" w:uiPriority="67" w:unhideWhenUsed="0"/>
+    <w:lsdException w:name="Medium Grid 2 Accent 3" w:semiHidden="0" w:uiPriority="68" w:unhideWhenUsed="0"/>
+    <w:lsdException w:name="Medium Grid 3 Accent 3" w:semiHidden="0" w:uiPriority="69" w:unhideWhenUsed="0"/>
+    <w:lsdException w:name="Dark List Accent 3" w:semiHidden="0" w:uiPriority="70" w:unhideWhenUsed="0"/>
+    <w:lsdException w:name="Colorful Shading Accent 3" w:semiHidden="0" w:uiPriority="71" w:unhideWhenUsed="0"/>
+    <w:lsdException w:name="Colorful List Accent 3" w:semiHidden="0" w:uiPriority="72" w:unhideWhenUsed="0"/>
+    <w:lsdException w:name="Colorful Grid Accent 3" w:semiHidden="0" w:uiPriority="73" w:unhideWhenUsed="0"/>
+    <w:lsdException w:name="Light Shading Accent 4" w:semiHidden="0" w:uiPriority="60" w:unhideWhenUsed="0"/>
+    <w:lsdException w:name="Light List Accent 4" w:semiHidden="0" w:uiPriority="61" w:unhideWhenUsed="0"/>
+    <w:lsdException w:name="Light Grid Accent 4" w:semiHidden="0" w:uiPriority="62" w:unhideWhenUsed="0"/>
+    <w:lsdException w:name="Medium Shading 1 Accent 4" w:semiHidden="0" w:uiPriority="63" w:unhideWhenUsed="0"/>
+    <w:lsdException w:name="Medium Shading 2 Accent 4" w:semiHidden="0" w:uiPriority="64" w:unhideWhenUsed="0"/>
+    <w:lsdException w:name="Medium List 1 Accent 4" w:semiHidden="0" w:uiPriority="65" w:unhideWhenUsed="0"/>
+    <w:lsdException w:name="Medium List 2 Accent 4" w:semiHidden="0" w:uiPriority="66" w:unhideWhenUsed="0"/>
+    <w:lsdException w:name="Medium Grid 1 Accent 4" w:semiHidden="0" w:uiPriority="67" w:unhideWhenUsed="0"/>
+    <w:lsdException w:name="Medium Grid 2 Accent 4" w:semiHidden="0" w:uiPriority="68" w:unhideWhenUsed="0"/>
+    <w:lsdException w:name="Medium Grid 3 Accent 4" w:semiHidden="0" w:uiPriority="69" w:unhideWhenUsed="0"/>
+    <w:lsdException w:name="Dark List Accent 4" w:semiHidden="0" w:uiPriority="70" w:unhideWhenUsed="0"/>
+    <w:lsdException w:name="Colorful Shading Accent 4" w:semiHidden="0" w:uiPriority="71" w:unhideWhenUsed="0"/>
+    <w:lsdException w:name="Colorful List Accent 4" w:semiHidden="0" w:uiPriority="72" w:unhideWhenUsed="0"/>
+    <w:lsdException w:name="Colorful Grid Accent 4" w:semiHidden="0" w:uiPriority="73" w:unhideWhenUsed="0"/>
+    <w:lsdException w:name="Light Shading Accent 5" w:semiHidden="0" w:uiPriority="60" w:unhideWhenUsed="0"/>
+    <w:lsdException w:name="Light List Accent 5" w:semiHidden="0" w:uiPriority="61" w:unhideWhenUsed="0"/>
+    <w:lsdException w:name="Light Grid Accent 5" w:semiHidden="0" w:uiPriority="62" w:unhideWhenUsed="0"/>
+    <w:lsdException w:name="Medium Shading 1 Accent 5" w:semiHidden="0" w:uiPriority="63" w:unhideWhenUsed="0"/>
+    <w:lsdException w:name="Medium Shading 2 Accent 5" w:semiHidden="0" w:uiPriority="64" w:unhideWhenUsed="0"/>
+    <w:lsdException w:name="Medium List 1 Accent 5" w:semiHidden="0" w:uiPriority="65" w:unhideWhenUsed="0"/>
+    <w:lsdException w:name="Medium List 2 Accent 5" w:semiHidden="0" w:uiPriority="66" w:unhideWhenUsed="0"/>
+    <w:lsdException w:name="Medium Grid 1 Accent 5" w:semiHidden="0" w:uiPriority="67" w:unhideWhenUsed="0"/>
+    <w:lsdException w:name="Medium Grid 2 Accent 5" w:semiHidden="0" w:uiPriority="68" w:unhideWhenUsed="0"/>
+    <w:lsdException w:name="Medium Grid 3 Accent 5" w:semiHidden="0" w:uiPriority="69" w:unhideWhenUsed="0"/>
+    <w:lsdException w:name="Dark List Accent 5" w:semiHidden="0" w:uiPriority="70" w:unhideWhenUsed="0"/>
+    <w:lsdException w:name="Colorful Shading Accent 5" w:semiHidden="0" w:uiPriority="71" w:unhideWhenUsed="0"/>
+    <w:lsdException w:name="Colorful List Accent 5" w:semiHidden="0" w:uiPriority="72" w:unhideWhenUsed="0"/>
+    <w:lsdException w:name="Colorful Grid Accent 5" w:semiHidden="0" w:uiPriority="73" w:unhideWhenUsed="0"/>
+    <w:lsdException w:name="Light Shading Accent 6" w:semiHidden="0" w:uiPriority="60" w:unhideWhenUsed="0"/>
+    <w:lsdException w:name="Light List Accent 6" w:semiHidden="0" w:uiPriority="61" w:unhideWhenUsed="0"/>
+    <w:lsdException w:name="Light Grid Accent 6" w:semiHidden="0" w:uiPriority="62" w:unhideWhenUsed="0"/>
+    <w:lsdException w:name="Medium Shading 1 Accent 6" w:semiHidden="0" w:uiPriority="63" w:unhideWhenUsed="0"/>
+    <w:lsdException w:name="Medium Shading 2 Accent 6" w:semiHidden="0" w:uiPriority="64" w:unhideWhenUsed="0"/>
+    <w:lsdException w:name="Medium List 1 Accent 6" w:semiHidden="0" w:uiPriority="65" w:unhideWhenUsed="0"/>
+    <w:lsdException w:name="Medium List 2 Accent 6" w:semiHidden="0" w:uiPriority="66" w:unhideWhenUsed="0"/>
+    <w:lsdException w:name="Medium Grid 1 Accent 6" w:semiHidden="0" w:uiPriority="67" w:unhideWhenUsed="0"/>
+    <w:lsdException w:name="Medium Grid 2 Accent 6" w:semiHidden="0" w:uiPriority="68" w:unhideWhenUsed="0"/>
+    <w:lsdException w:name="Medium Grid 3 Accent 6" w:semiHidden="0" w:uiPriority="69" w:unhideWhenUsed="0"/>
+    <w:lsdException w:name="Dark List Accent 6" w:semiHidden="0" w:uiPriority="70" w:unhideWhenUsed="0"/>
+    <w:lsdException w:name="Colorful Shading Accent 6" w:semiHidden="0" w:uiPriority="71" w:unhideWhenUsed="0"/>
+    <w:lsdException w:name="Colorful List Accent 6" w:semiHidden="0" w:uiPriority="72" w:unhideWhenUsed="0"/>
+    <w:lsdException w:name="Colorful Grid Accent 6" w:semiHidden="0" w:uiPriority="73" w:unhideWhenUsed="0"/>
+    <w:lsdException w:name="Subtle Emphasis" w:semiHidden="0" w:uiPriority="19" w:unhideWhenUsed="0" w:qFormat="1"/>
+    <w:lsdException w:name="Intense Emphasis" w:semiHidden="0" w:uiPriority="21" w:unhideWhenUsed="0" w:qFormat="1"/>
+    <w:lsdException w:name="Subtle Reference" w:semiHidden="0" w:uiPriority="31" w:unhideWhenUsed="0" w:qFormat="1"/>
+    <w:lsdException w:name="Intense Reference" w:semiHidden="0" w:uiPriority="32" w:unhideWhenUsed="0" w:qFormat="1"/>
+    <w:lsdException w:name="Book Title" w:semiHidden="0" w:uiPriority="33" w:unhideWhenUsed="0" w:qFormat="1"/>
+    <w:lsdException w:name="Bibliography" w:uiPriority="37"/>
+    <w:lsdException w:name="TOC Heading" w:uiPriority="39" w:qFormat="1"/>
   </w:latentStyles>
-  <w:style w:type="paragraph" w:default="1" w:styleId="Normal">
+  <w:style w:type="paragraph" w:default="1" w:styleId="Standard">
     <w:name w:val="Normal"/>
     <w:qFormat/>
     <w:rPr>
       <w:lang w:val="de-DE"/>
     </w:rPr>
   </w:style>
-  <w:style w:type="paragraph" w:styleId="Heading1">
+  <w:style w:type="paragraph" w:styleId="berschrift1">
     <w:name w:val="heading 1"/>
-    <w:basedOn w:val="Normal"/>
-    <w:next w:val="Normal"/>
-    <w:link w:val="Heading1Char"/>
+    <w:basedOn w:val="Standard"/>
+    <w:next w:val="Standard"/>
+    <w:link w:val="berschrift1Zchn"/>
     <w:uiPriority w:val="9"/>
     <w:qFormat/>
     <w:rsid w:val="000A71D8"/>
@@ -7882,11 +7821,11 @@
       <w:szCs w:val="28"/>
     </w:rPr>
   </w:style>
-  <w:style w:type="paragraph" w:styleId="Heading2">
+  <w:style w:type="paragraph" w:styleId="berschrift2">
     <w:name w:val="heading 2"/>
-    <w:basedOn w:val="Normal"/>
-    <w:next w:val="Normal"/>
-    <w:link w:val="Heading2Char"/>
+    <w:basedOn w:val="Standard"/>
+    <w:next w:val="Standard"/>
+    <w:link w:val="berschrift2Zchn"/>
     <w:uiPriority w:val="9"/>
     <w:unhideWhenUsed/>
     <w:qFormat/>
@@ -7910,11 +7849,11 @@
       <w:szCs w:val="26"/>
     </w:rPr>
   </w:style>
-  <w:style w:type="paragraph" w:styleId="Heading3">
+  <w:style w:type="paragraph" w:styleId="berschrift3">
     <w:name w:val="heading 3"/>
-    <w:basedOn w:val="Normal"/>
-    <w:next w:val="Normal"/>
-    <w:link w:val="Heading3Char"/>
+    <w:basedOn w:val="Standard"/>
+    <w:next w:val="Standard"/>
+    <w:link w:val="berschrift3Zchn"/>
     <w:uiPriority w:val="9"/>
     <w:unhideWhenUsed/>
     <w:qFormat/>
@@ -7936,11 +7875,11 @@
       <w:color w:val="4F81BD" w:themeColor="accent1"/>
     </w:rPr>
   </w:style>
-  <w:style w:type="paragraph" w:styleId="Heading4">
+  <w:style w:type="paragraph" w:styleId="berschrift4">
     <w:name w:val="heading 4"/>
-    <w:basedOn w:val="Normal"/>
-    <w:next w:val="Normal"/>
-    <w:link w:val="Heading4Char"/>
+    <w:basedOn w:val="Standard"/>
+    <w:next w:val="Standard"/>
+    <w:link w:val="berschrift4Zchn"/>
     <w:uiPriority w:val="9"/>
     <w:semiHidden/>
     <w:unhideWhenUsed/>
@@ -7965,11 +7904,11 @@
       <w:color w:val="4F81BD" w:themeColor="accent1"/>
     </w:rPr>
   </w:style>
-  <w:style w:type="paragraph" w:styleId="Heading5">
+  <w:style w:type="paragraph" w:styleId="berschrift5">
     <w:name w:val="heading 5"/>
-    <w:basedOn w:val="Normal"/>
-    <w:next w:val="Normal"/>
-    <w:link w:val="Heading5Char"/>
+    <w:basedOn w:val="Standard"/>
+    <w:next w:val="Standard"/>
+    <w:link w:val="berschrift5Zchn"/>
     <w:uiPriority w:val="9"/>
     <w:semiHidden/>
     <w:unhideWhenUsed/>
@@ -7990,11 +7929,11 @@
       <w:color w:val="243F60" w:themeColor="accent1" w:themeShade="7F"/>
     </w:rPr>
   </w:style>
-  <w:style w:type="paragraph" w:styleId="Heading6">
+  <w:style w:type="paragraph" w:styleId="berschrift6">
     <w:name w:val="heading 6"/>
-    <w:basedOn w:val="Normal"/>
-    <w:next w:val="Normal"/>
-    <w:link w:val="Heading6Char"/>
+    <w:basedOn w:val="Standard"/>
+    <w:next w:val="Standard"/>
+    <w:link w:val="berschrift6Zchn"/>
     <w:uiPriority w:val="9"/>
     <w:semiHidden/>
     <w:unhideWhenUsed/>
@@ -8017,11 +7956,11 @@
       <w:color w:val="243F60" w:themeColor="accent1" w:themeShade="7F"/>
     </w:rPr>
   </w:style>
-  <w:style w:type="paragraph" w:styleId="Heading7">
+  <w:style w:type="paragraph" w:styleId="berschrift7">
     <w:name w:val="heading 7"/>
-    <w:basedOn w:val="Normal"/>
-    <w:next w:val="Normal"/>
-    <w:link w:val="Heading7Char"/>
+    <w:basedOn w:val="Standard"/>
+    <w:next w:val="Standard"/>
+    <w:link w:val="berschrift7Zchn"/>
     <w:uiPriority w:val="9"/>
     <w:semiHidden/>
     <w:unhideWhenUsed/>
@@ -8044,11 +7983,11 @@
       <w:color w:val="404040" w:themeColor="text1" w:themeTint="BF"/>
     </w:rPr>
   </w:style>
-  <w:style w:type="paragraph" w:styleId="Heading8">
+  <w:style w:type="paragraph" w:styleId="berschrift8">
     <w:name w:val="heading 8"/>
-    <w:basedOn w:val="Normal"/>
-    <w:next w:val="Normal"/>
-    <w:link w:val="Heading8Char"/>
+    <w:basedOn w:val="Standard"/>
+    <w:next w:val="Standard"/>
+    <w:link w:val="berschrift8Zchn"/>
     <w:uiPriority w:val="9"/>
     <w:semiHidden/>
     <w:unhideWhenUsed/>
@@ -8071,11 +8010,11 @@
       <w:szCs w:val="20"/>
     </w:rPr>
   </w:style>
-  <w:style w:type="paragraph" w:styleId="Heading9">
+  <w:style w:type="paragraph" w:styleId="berschrift9">
     <w:name w:val="heading 9"/>
-    <w:basedOn w:val="Normal"/>
-    <w:next w:val="Normal"/>
-    <w:link w:val="Heading9Char"/>
+    <w:basedOn w:val="Standard"/>
+    <w:next w:val="Standard"/>
+    <w:link w:val="berschrift9Zchn"/>
     <w:uiPriority w:val="9"/>
     <w:semiHidden/>
     <w:unhideWhenUsed/>
@@ -8100,13 +8039,13 @@
       <w:szCs w:val="20"/>
     </w:rPr>
   </w:style>
-  <w:style w:type="character" w:default="1" w:styleId="DefaultParagraphFont">
+  <w:style w:type="character" w:default="1" w:styleId="Absatz-Standardschriftart">
     <w:name w:val="Default Paragraph Font"/>
     <w:uiPriority w:val="1"/>
     <w:semiHidden/>
     <w:unhideWhenUsed/>
   </w:style>
-  <w:style w:type="table" w:default="1" w:styleId="TableNormal">
+  <w:style w:type="table" w:default="1" w:styleId="NormaleTabelle">
     <w:name w:val="Normal Table"/>
     <w:uiPriority w:val="99"/>
     <w:semiHidden/>
@@ -8121,16 +8060,16 @@
       </w:tblCellMar>
     </w:tblPr>
   </w:style>
-  <w:style w:type="numbering" w:default="1" w:styleId="NoList">
+  <w:style w:type="numbering" w:default="1" w:styleId="KeineListe">
     <w:name w:val="No List"/>
     <w:uiPriority w:val="99"/>
     <w:semiHidden/>
     <w:unhideWhenUsed/>
   </w:style>
-  <w:style w:type="character" w:customStyle="1" w:styleId="Heading1Char">
-    <w:name w:val="Heading 1 Char"/>
-    <w:basedOn w:val="DefaultParagraphFont"/>
-    <w:link w:val="Heading1"/>
+  <w:style w:type="character" w:customStyle="1" w:styleId="berschrift1Zchn">
+    <w:name w:val="Überschrift 1 Zchn"/>
+    <w:basedOn w:val="Absatz-Standardschriftart"/>
+    <w:link w:val="berschrift1"/>
     <w:uiPriority w:val="9"/>
     <w:rsid w:val="000A71D8"/>
     <w:rPr>
@@ -8143,10 +8082,10 @@
       <w:lang w:val="de-DE"/>
     </w:rPr>
   </w:style>
-  <w:style w:type="character" w:customStyle="1" w:styleId="Heading2Char">
-    <w:name w:val="Heading 2 Char"/>
-    <w:basedOn w:val="DefaultParagraphFont"/>
-    <w:link w:val="Heading2"/>
+  <w:style w:type="character" w:customStyle="1" w:styleId="berschrift2Zchn">
+    <w:name w:val="Überschrift 2 Zchn"/>
+    <w:basedOn w:val="Absatz-Standardschriftart"/>
+    <w:link w:val="berschrift2"/>
     <w:uiPriority w:val="9"/>
     <w:rsid w:val="000A71D8"/>
     <w:rPr>
@@ -8159,10 +8098,10 @@
       <w:lang w:val="de-DE"/>
     </w:rPr>
   </w:style>
-  <w:style w:type="character" w:customStyle="1" w:styleId="Heading3Char">
-    <w:name w:val="Heading 3 Char"/>
-    <w:basedOn w:val="DefaultParagraphFont"/>
-    <w:link w:val="Heading3"/>
+  <w:style w:type="character" w:customStyle="1" w:styleId="berschrift3Zchn">
+    <w:name w:val="Überschrift 3 Zchn"/>
+    <w:basedOn w:val="Absatz-Standardschriftart"/>
+    <w:link w:val="berschrift3"/>
     <w:uiPriority w:val="9"/>
     <w:rsid w:val="000A71D8"/>
     <w:rPr>
@@ -8173,10 +8112,10 @@
       <w:lang w:val="de-DE"/>
     </w:rPr>
   </w:style>
-  <w:style w:type="character" w:customStyle="1" w:styleId="Heading4Char">
-    <w:name w:val="Heading 4 Char"/>
-    <w:basedOn w:val="DefaultParagraphFont"/>
-    <w:link w:val="Heading4"/>
+  <w:style w:type="character" w:customStyle="1" w:styleId="berschrift4Zchn">
+    <w:name w:val="Überschrift 4 Zchn"/>
+    <w:basedOn w:val="Absatz-Standardschriftart"/>
+    <w:link w:val="berschrift4"/>
     <w:uiPriority w:val="9"/>
     <w:semiHidden/>
     <w:rsid w:val="000A71D8"/>
@@ -8190,10 +8129,10 @@
       <w:lang w:val="de-DE"/>
     </w:rPr>
   </w:style>
-  <w:style w:type="character" w:customStyle="1" w:styleId="Heading5Char">
-    <w:name w:val="Heading 5 Char"/>
-    <w:basedOn w:val="DefaultParagraphFont"/>
-    <w:link w:val="Heading5"/>
+  <w:style w:type="character" w:customStyle="1" w:styleId="berschrift5Zchn">
+    <w:name w:val="Überschrift 5 Zchn"/>
+    <w:basedOn w:val="Absatz-Standardschriftart"/>
+    <w:link w:val="berschrift5"/>
     <w:uiPriority w:val="9"/>
     <w:semiHidden/>
     <w:rsid w:val="000A71D8"/>
@@ -8203,10 +8142,10 @@
       <w:lang w:val="de-DE"/>
     </w:rPr>
   </w:style>
-  <w:style w:type="character" w:customStyle="1" w:styleId="Heading6Char">
-    <w:name w:val="Heading 6 Char"/>
-    <w:basedOn w:val="DefaultParagraphFont"/>
-    <w:link w:val="Heading6"/>
+  <w:style w:type="character" w:customStyle="1" w:styleId="berschrift6Zchn">
+    <w:name w:val="Überschrift 6 Zchn"/>
+    <w:basedOn w:val="Absatz-Standardschriftart"/>
+    <w:link w:val="berschrift6"/>
     <w:uiPriority w:val="9"/>
     <w:semiHidden/>
     <w:rsid w:val="000A71D8"/>
@@ -8218,10 +8157,10 @@
       <w:lang w:val="de-DE"/>
     </w:rPr>
   </w:style>
-  <w:style w:type="character" w:customStyle="1" w:styleId="Heading7Char">
-    <w:name w:val="Heading 7 Char"/>
-    <w:basedOn w:val="DefaultParagraphFont"/>
-    <w:link w:val="Heading7"/>
+  <w:style w:type="character" w:customStyle="1" w:styleId="berschrift7Zchn">
+    <w:name w:val="Überschrift 7 Zchn"/>
+    <w:basedOn w:val="Absatz-Standardschriftart"/>
+    <w:link w:val="berschrift7"/>
     <w:uiPriority w:val="9"/>
     <w:semiHidden/>
     <w:rsid w:val="000A71D8"/>
@@ -8233,10 +8172,10 @@
       <w:lang w:val="de-DE"/>
     </w:rPr>
   </w:style>
-  <w:style w:type="character" w:customStyle="1" w:styleId="Heading8Char">
-    <w:name w:val="Heading 8 Char"/>
-    <w:basedOn w:val="DefaultParagraphFont"/>
-    <w:link w:val="Heading8"/>
+  <w:style w:type="character" w:customStyle="1" w:styleId="berschrift8Zchn">
+    <w:name w:val="Überschrift 8 Zchn"/>
+    <w:basedOn w:val="Absatz-Standardschriftart"/>
+    <w:link w:val="berschrift8"/>
     <w:uiPriority w:val="9"/>
     <w:semiHidden/>
     <w:rsid w:val="000A71D8"/>
@@ -8248,10 +8187,10 @@
       <w:lang w:val="de-DE"/>
     </w:rPr>
   </w:style>
-  <w:style w:type="character" w:customStyle="1" w:styleId="Heading9Char">
-    <w:name w:val="Heading 9 Char"/>
-    <w:basedOn w:val="DefaultParagraphFont"/>
-    <w:link w:val="Heading9"/>
+  <w:style w:type="character" w:customStyle="1" w:styleId="berschrift9Zchn">
+    <w:name w:val="Überschrift 9 Zchn"/>
+    <w:basedOn w:val="Absatz-Standardschriftart"/>
+    <w:link w:val="berschrift9"/>
     <w:uiPriority w:val="9"/>
     <w:semiHidden/>
     <w:rsid w:val="000A71D8"/>
@@ -8265,11 +8204,11 @@
       <w:lang w:val="de-DE"/>
     </w:rPr>
   </w:style>
-  <w:style w:type="paragraph" w:styleId="Title">
+  <w:style w:type="paragraph" w:styleId="Titel">
     <w:name w:val="Title"/>
-    <w:basedOn w:val="Normal"/>
-    <w:next w:val="Normal"/>
-    <w:link w:val="TitleChar"/>
+    <w:basedOn w:val="Standard"/>
+    <w:next w:val="Standard"/>
+    <w:link w:val="TitelZchn"/>
     <w:uiPriority w:val="10"/>
     <w:qFormat/>
     <w:rsid w:val="000A71D8"/>
@@ -8289,10 +8228,10 @@
       <w:szCs w:val="52"/>
     </w:rPr>
   </w:style>
-  <w:style w:type="character" w:customStyle="1" w:styleId="TitleChar">
-    <w:name w:val="Title Char"/>
-    <w:basedOn w:val="DefaultParagraphFont"/>
-    <w:link w:val="Title"/>
+  <w:style w:type="character" w:customStyle="1" w:styleId="TitelZchn">
+    <w:name w:val="Titel Zchn"/>
+    <w:basedOn w:val="Absatz-Standardschriftart"/>
+    <w:link w:val="Titel"/>
     <w:uiPriority w:val="10"/>
     <w:rsid w:val="000A71D8"/>
     <w:rPr>
@@ -8305,11 +8244,11 @@
       <w:lang w:val="de-DE"/>
     </w:rPr>
   </w:style>
-  <w:style w:type="paragraph" w:styleId="Subtitle">
+  <w:style w:type="paragraph" w:styleId="Untertitel">
     <w:name w:val="Subtitle"/>
-    <w:basedOn w:val="Normal"/>
-    <w:next w:val="Normal"/>
-    <w:link w:val="SubtitleChar"/>
+    <w:basedOn w:val="Standard"/>
+    <w:next w:val="Standard"/>
+    <w:link w:val="UntertitelZchn"/>
     <w:uiPriority w:val="11"/>
     <w:qFormat/>
     <w:rsid w:val="000A71D8"/>
@@ -8328,10 +8267,10 @@
       <w:szCs w:val="24"/>
     </w:rPr>
   </w:style>
-  <w:style w:type="character" w:customStyle="1" w:styleId="SubtitleChar">
-    <w:name w:val="Subtitle Char"/>
-    <w:basedOn w:val="DefaultParagraphFont"/>
-    <w:link w:val="Subtitle"/>
+  <w:style w:type="character" w:customStyle="1" w:styleId="UntertitelZchn">
+    <w:name w:val="Untertitel Zchn"/>
+    <w:basedOn w:val="Absatz-Standardschriftart"/>
+    <w:link w:val="Untertitel"/>
     <w:uiPriority w:val="11"/>
     <w:rsid w:val="000A71D8"/>
     <w:rPr>
@@ -8345,9 +8284,9 @@
       <w:lang w:val="de-DE"/>
     </w:rPr>
   </w:style>
-  <w:style w:type="table" w:styleId="TableGrid">
+  <w:style w:type="table" w:styleId="Tabellenraster">
     <w:name w:val="Table Grid"/>
-    <w:basedOn w:val="TableNormal"/>
+    <w:basedOn w:val="NormaleTabelle"/>
     <w:uiPriority w:val="59"/>
     <w:rsid w:val="000A71D8"/>
     <w:pPr>
@@ -8364,9 +8303,9 @@
       </w:tblBorders>
     </w:tblPr>
   </w:style>
-  <w:style w:type="paragraph" w:styleId="ListParagraph">
+  <w:style w:type="paragraph" w:styleId="Listenabsatz">
     <w:name w:val="List Paragraph"/>
-    <w:basedOn w:val="Normal"/>
+    <w:basedOn w:val="Standard"/>
     <w:uiPriority w:val="34"/>
     <w:qFormat/>
     <w:rsid w:val="00723B79"/>
@@ -8375,7 +8314,7 @@
       <w:contextualSpacing/>
     </w:pPr>
   </w:style>
-  <w:style w:type="paragraph" w:styleId="NoSpacing">
+  <w:style w:type="paragraph" w:styleId="KeinLeerraum">
     <w:name w:val="No Spacing"/>
     <w:uiPriority w:val="1"/>
     <w:qFormat/>
@@ -8387,10 +8326,10 @@
       <w:lang w:val="de-DE"/>
     </w:rPr>
   </w:style>
-  <w:style w:type="paragraph" w:styleId="Header">
+  <w:style w:type="paragraph" w:styleId="Kopfzeile">
     <w:name w:val="header"/>
-    <w:basedOn w:val="Normal"/>
-    <w:link w:val="HeaderChar"/>
+    <w:basedOn w:val="Standard"/>
+    <w:link w:val="KopfzeileZchn"/>
     <w:uiPriority w:val="99"/>
     <w:unhideWhenUsed/>
     <w:rsid w:val="00C809A2"/>
@@ -8402,20 +8341,20 @@
       <w:spacing w:after="0" w:line="240" w:lineRule="auto"/>
     </w:pPr>
   </w:style>
-  <w:style w:type="character" w:customStyle="1" w:styleId="HeaderChar">
-    <w:name w:val="Header Char"/>
-    <w:basedOn w:val="DefaultParagraphFont"/>
-    <w:link w:val="Header"/>
+  <w:style w:type="character" w:customStyle="1" w:styleId="KopfzeileZchn">
+    <w:name w:val="Kopfzeile Zchn"/>
+    <w:basedOn w:val="Absatz-Standardschriftart"/>
+    <w:link w:val="Kopfzeile"/>
     <w:uiPriority w:val="99"/>
     <w:rsid w:val="00C809A2"/>
     <w:rPr>
       <w:lang w:val="de-DE"/>
     </w:rPr>
   </w:style>
-  <w:style w:type="paragraph" w:styleId="Footer">
+  <w:style w:type="paragraph" w:styleId="Fuzeile">
     <w:name w:val="footer"/>
-    <w:basedOn w:val="Normal"/>
-    <w:link w:val="FooterChar"/>
+    <w:basedOn w:val="Standard"/>
+    <w:link w:val="FuzeileZchn"/>
     <w:uiPriority w:val="99"/>
     <w:unhideWhenUsed/>
     <w:rsid w:val="00C809A2"/>
@@ -8427,20 +8366,20 @@
       <w:spacing w:after="0" w:line="240" w:lineRule="auto"/>
     </w:pPr>
   </w:style>
-  <w:style w:type="character" w:customStyle="1" w:styleId="FooterChar">
-    <w:name w:val="Footer Char"/>
-    <w:basedOn w:val="DefaultParagraphFont"/>
-    <w:link w:val="Footer"/>
+  <w:style w:type="character" w:customStyle="1" w:styleId="FuzeileZchn">
+    <w:name w:val="Fußzeile Zchn"/>
+    <w:basedOn w:val="Absatz-Standardschriftart"/>
+    <w:link w:val="Fuzeile"/>
     <w:uiPriority w:val="99"/>
     <w:rsid w:val="00C809A2"/>
     <w:rPr>
       <w:lang w:val="de-DE"/>
     </w:rPr>
   </w:style>
-  <w:style w:type="paragraph" w:styleId="TOCHeading">
+  <w:style w:type="paragraph" w:styleId="Inhaltsverzeichnisberschrift">
     <w:name w:val="TOC Heading"/>
-    <w:basedOn w:val="Heading1"/>
-    <w:next w:val="Normal"/>
+    <w:basedOn w:val="berschrift1"/>
+    <w:next w:val="Standard"/>
     <w:uiPriority w:val="39"/>
     <w:semiHidden/>
     <w:unhideWhenUsed/>
@@ -8456,10 +8395,10 @@
       <w:lang w:val="de-AT" w:eastAsia="de-AT"/>
     </w:rPr>
   </w:style>
-  <w:style w:type="paragraph" w:styleId="TOC1">
+  <w:style w:type="paragraph" w:styleId="Verzeichnis1">
     <w:name w:val="toc 1"/>
-    <w:basedOn w:val="Normal"/>
-    <w:next w:val="Normal"/>
+    <w:basedOn w:val="Standard"/>
+    <w:next w:val="Standard"/>
     <w:autoRedefine/>
     <w:uiPriority w:val="39"/>
     <w:unhideWhenUsed/>
@@ -8468,10 +8407,10 @@
       <w:spacing w:after="100"/>
     </w:pPr>
   </w:style>
-  <w:style w:type="paragraph" w:styleId="TOC2">
+  <w:style w:type="paragraph" w:styleId="Verzeichnis2">
     <w:name w:val="toc 2"/>
-    <w:basedOn w:val="Normal"/>
-    <w:next w:val="Normal"/>
+    <w:basedOn w:val="Standard"/>
+    <w:next w:val="Standard"/>
     <w:autoRedefine/>
     <w:uiPriority w:val="39"/>
     <w:unhideWhenUsed/>
@@ -8481,10 +8420,10 @@
       <w:ind w:left="220"/>
     </w:pPr>
   </w:style>
-  <w:style w:type="paragraph" w:styleId="TOC3">
+  <w:style w:type="paragraph" w:styleId="Verzeichnis3">
     <w:name w:val="toc 3"/>
-    <w:basedOn w:val="Normal"/>
-    <w:next w:val="Normal"/>
+    <w:basedOn w:val="Standard"/>
+    <w:next w:val="Standard"/>
     <w:autoRedefine/>
     <w:uiPriority w:val="39"/>
     <w:unhideWhenUsed/>
@@ -8496,7 +8435,7 @@
   </w:style>
   <w:style w:type="character" w:styleId="Hyperlink">
     <w:name w:val="Hyperlink"/>
-    <w:basedOn w:val="DefaultParagraphFont"/>
+    <w:basedOn w:val="Absatz-Standardschriftart"/>
     <w:uiPriority w:val="99"/>
     <w:unhideWhenUsed/>
     <w:rsid w:val="00663071"/>
@@ -8505,10 +8444,10 @@
       <w:u w:val="single"/>
     </w:rPr>
   </w:style>
-  <w:style w:type="paragraph" w:styleId="BalloonText">
+  <w:style w:type="paragraph" w:styleId="Sprechblasentext">
     <w:name w:val="Balloon Text"/>
-    <w:basedOn w:val="Normal"/>
-    <w:link w:val="BalloonTextChar"/>
+    <w:basedOn w:val="Standard"/>
+    <w:link w:val="SprechblasentextZchn"/>
     <w:uiPriority w:val="99"/>
     <w:semiHidden/>
     <w:unhideWhenUsed/>
@@ -8522,10 +8461,856 @@
       <w:szCs w:val="16"/>
     </w:rPr>
   </w:style>
-  <w:style w:type="character" w:customStyle="1" w:styleId="BalloonTextChar">
-    <w:name w:val="Balloon Text Char"/>
-    <w:basedOn w:val="DefaultParagraphFont"/>
-    <w:link w:val="BalloonText"/>
+  <w:style w:type="character" w:customStyle="1" w:styleId="SprechblasentextZchn">
+    <w:name w:val="Sprechblasentext Zchn"/>
+    <w:basedOn w:val="Absatz-Standardschriftart"/>
+    <w:link w:val="Sprechblasentext"/>
+    <w:uiPriority w:val="99"/>
+    <w:semiHidden/>
+    <w:rsid w:val="00663071"/>
+    <w:rPr>
+      <w:rFonts w:ascii="Tahoma" w:hAnsi="Tahoma" w:cs="Tahoma"/>
+      <w:sz w:val="16"/>
+      <w:szCs w:val="16"/>
+      <w:lang w:val="de-DE"/>
+    </w:rPr>
+  </w:style>
+</w:styles>
+</file>
+
+<file path=word/stylesWithEffects.xml><?xml version="1.0" encoding="utf-8"?>
+<w:styles xmlns:wpc="http://schemas.microsoft.com/office/word/2010/wordprocessingCanvas" xmlns:mc="http://schemas.openxmlformats.org/markup-compatibility/2006" xmlns:o="urn:schemas-microsoft-com:office:office" xmlns:r="http://schemas.openxmlformats.org/officeDocument/2006/relationships" xmlns:m="http://schemas.openxmlformats.org/officeDocument/2006/math" xmlns:v="urn:schemas-microsoft-com:vml" xmlns:wp14="http://schemas.microsoft.com/office/word/2010/wordprocessingDrawing" xmlns:wp="http://schemas.openxmlformats.org/drawingml/2006/wordprocessingDrawing" xmlns:w10="urn:schemas-microsoft-com:office:word" xmlns:w="http://schemas.openxmlformats.org/wordprocessingml/2006/main" xmlns:w14="http://schemas.microsoft.com/office/word/2010/wordml" xmlns:wpg="http://schemas.microsoft.com/office/word/2010/wordprocessingGroup" xmlns:wpi="http://schemas.microsoft.com/office/word/2010/wordprocessingInk" xmlns:wne="http://schemas.microsoft.com/office/word/2006/wordml" xmlns:wps="http://schemas.microsoft.com/office/word/2010/wordprocessingShape" mc:Ignorable="w14 wp14">
+  <w:docDefaults>
+    <w:rPrDefault>
+      <w:rPr>
+        <w:rFonts w:asciiTheme="minorHAnsi" w:eastAsiaTheme="minorHAnsi" w:hAnsiTheme="minorHAnsi" w:cstheme="minorBidi"/>
+        <w:sz w:val="22"/>
+        <w:szCs w:val="22"/>
+        <w:lang w:val="de-AT" w:eastAsia="en-US" w:bidi="ar-SA"/>
+      </w:rPr>
+    </w:rPrDefault>
+    <w:pPrDefault>
+      <w:pPr>
+        <w:spacing w:after="200" w:line="276" w:lineRule="auto"/>
+      </w:pPr>
+    </w:pPrDefault>
+  </w:docDefaults>
+  <w:latentStyles w:defLockedState="0" w:defUIPriority="99" w:defSemiHidden="1" w:defUnhideWhenUsed="1" w:defQFormat="0" w:count="267">
+    <w:lsdException w:name="Normal" w:semiHidden="0" w:uiPriority="0" w:unhideWhenUsed="0" w:qFormat="1"/>
+    <w:lsdException w:name="heading 1" w:semiHidden="0" w:uiPriority="9" w:unhideWhenUsed="0" w:qFormat="1"/>
+    <w:lsdException w:name="heading 2" w:uiPriority="9" w:qFormat="1"/>
+    <w:lsdException w:name="heading 3" w:uiPriority="9" w:qFormat="1"/>
+    <w:lsdException w:name="heading 4" w:uiPriority="9" w:qFormat="1"/>
+    <w:lsdException w:name="heading 5" w:uiPriority="9" w:qFormat="1"/>
+    <w:lsdException w:name="heading 6" w:uiPriority="9" w:qFormat="1"/>
+    <w:lsdException w:name="heading 7" w:uiPriority="9" w:qFormat="1"/>
+    <w:lsdException w:name="heading 8" w:uiPriority="9" w:qFormat="1"/>
+    <w:lsdException w:name="heading 9" w:uiPriority="9" w:qFormat="1"/>
+    <w:lsdException w:name="toc 1" w:uiPriority="39"/>
+    <w:lsdException w:name="toc 2" w:uiPriority="39"/>
+    <w:lsdException w:name="toc 3" w:uiPriority="39"/>
+    <w:lsdException w:name="toc 4" w:uiPriority="39"/>
+    <w:lsdException w:name="toc 5" w:uiPriority="39"/>
+    <w:lsdException w:name="toc 6" w:uiPriority="39"/>
+    <w:lsdException w:name="toc 7" w:uiPriority="39"/>
+    <w:lsdException w:name="toc 8" w:uiPriority="39"/>
+    <w:lsdException w:name="toc 9" w:uiPriority="39"/>
+    <w:lsdException w:name="caption" w:uiPriority="35" w:qFormat="1"/>
+    <w:lsdException w:name="Title" w:semiHidden="0" w:uiPriority="10" w:unhideWhenUsed="0" w:qFormat="1"/>
+    <w:lsdException w:name="Default Paragraph Font" w:uiPriority="1"/>
+    <w:lsdException w:name="Subtitle" w:semiHidden="0" w:uiPriority="11" w:unhideWhenUsed="0" w:qFormat="1"/>
+    <w:lsdException w:name="Strong" w:semiHidden="0" w:uiPriority="22" w:unhideWhenUsed="0" w:qFormat="1"/>
+    <w:lsdException w:name="Emphasis" w:semiHidden="0" w:uiPriority="20" w:unhideWhenUsed="0" w:qFormat="1"/>
+    <w:lsdException w:name="Table Grid" w:semiHidden="0" w:uiPriority="59" w:unhideWhenUsed="0"/>
+    <w:lsdException w:name="Placeholder Text" w:unhideWhenUsed="0"/>
+    <w:lsdException w:name="No Spacing" w:semiHidden="0" w:uiPriority="1" w:unhideWhenUsed="0" w:qFormat="1"/>
+    <w:lsdException w:name="Light Shading" w:semiHidden="0" w:uiPriority="60" w:unhideWhenUsed="0"/>
+    <w:lsdException w:name="Light List" w:semiHidden="0" w:uiPriority="61" w:unhideWhenUsed="0"/>
+    <w:lsdException w:name="Light Grid" w:semiHidden="0" w:uiPriority="62" w:unhideWhenUsed="0"/>
+    <w:lsdException w:name="Medium Shading 1" w:semiHidden="0" w:uiPriority="63" w:unhideWhenUsed="0"/>
+    <w:lsdException w:name="Medium Shading 2" w:semiHidden="0" w:uiPriority="64" w:unhideWhenUsed="0"/>
+    <w:lsdException w:name="Medium List 1" w:semiHidden="0" w:uiPriority="65" w:unhideWhenUsed="0"/>
+    <w:lsdException w:name="Medium List 2" w:semiHidden="0" w:uiPriority="66" w:unhideWhenUsed="0"/>
+    <w:lsdException w:name="Medium Grid 1" w:semiHidden="0" w:uiPriority="67" w:unhideWhenUsed="0"/>
+    <w:lsdException w:name="Medium Grid 2" w:semiHidden="0" w:uiPriority="68" w:unhideWhenUsed="0"/>
+    <w:lsdException w:name="Medium Grid 3" w:semiHidden="0" w:uiPriority="69" w:unhideWhenUsed="0"/>
+    <w:lsdException w:name="Dark List" w:semiHidden="0" w:uiPriority="70" w:unhideWhenUsed="0"/>
+    <w:lsdException w:name="Colorful Shading" w:semiHidden="0" w:uiPriority="71" w:unhideWhenUsed="0"/>
+    <w:lsdException w:name="Colorful List" w:semiHidden="0" w:uiPriority="72" w:unhideWhenUsed="0"/>
+    <w:lsdException w:name="Colorful Grid" w:semiHidden="0" w:uiPriority="73" w:unhideWhenUsed="0"/>
+    <w:lsdException w:name="Light Shading Accent 1" w:semiHidden="0" w:uiPriority="60" w:unhideWhenUsed="0"/>
+    <w:lsdException w:name="Light List Accent 1" w:semiHidden="0" w:uiPriority="61" w:unhideWhenUsed="0"/>
+    <w:lsdException w:name="Light Grid Accent 1" w:semiHidden="0" w:uiPriority="62" w:unhideWhenUsed="0"/>
+    <w:lsdException w:name="Medium Shading 1 Accent 1" w:semiHidden="0" w:uiPriority="63" w:unhideWhenUsed="0"/>
+    <w:lsdException w:name="Medium Shading 2 Accent 1" w:semiHidden="0" w:uiPriority="64" w:unhideWhenUsed="0"/>
+    <w:lsdException w:name="Medium List 1 Accent 1" w:semiHidden="0" w:uiPriority="65" w:unhideWhenUsed="0"/>
+    <w:lsdException w:name="Revision" w:unhideWhenUsed="0"/>
+    <w:lsdException w:name="List Paragraph" w:semiHidden="0" w:uiPriority="34" w:unhideWhenUsed="0" w:qFormat="1"/>
+    <w:lsdException w:name="Quote" w:semiHidden="0" w:uiPriority="29" w:unhideWhenUsed="0" w:qFormat="1"/>
+    <w:lsdException w:name="Intense Quote" w:semiHidden="0" w:uiPriority="30" w:unhideWhenUsed="0" w:qFormat="1"/>
+    <w:lsdException w:name="Medium List 2 Accent 1" w:semiHidden="0" w:uiPriority="66" w:unhideWhenUsed="0"/>
+    <w:lsdException w:name="Medium Grid 1 Accent 1" w:semiHidden="0" w:uiPriority="67" w:unhideWhenUsed="0"/>
+    <w:lsdException w:name="Medium Grid 2 Accent 1" w:semiHidden="0" w:uiPriority="68" w:unhideWhenUsed="0"/>
+    <w:lsdException w:name="Medium Grid 3 Accent 1" w:semiHidden="0" w:uiPriority="69" w:unhideWhenUsed="0"/>
+    <w:lsdException w:name="Dark List Accent 1" w:semiHidden="0" w:uiPriority="70" w:unhideWhenUsed="0"/>
+    <w:lsdException w:name="Colorful Shading Accent 1" w:semiHidden="0" w:uiPriority="71" w:unhideWhenUsed="0"/>
+    <w:lsdException w:name="Colorful List Accent 1" w:semiHidden="0" w:uiPriority="72" w:unhideWhenUsed="0"/>
+    <w:lsdException w:name="Colorful Grid Accent 1" w:semiHidden="0" w:uiPriority="73" w:unhideWhenUsed="0"/>
+    <w:lsdException w:name="Light Shading Accent 2" w:semiHidden="0" w:uiPriority="60" w:unhideWhenUsed="0"/>
+    <w:lsdException w:name="Light List Accent 2" w:semiHidden="0" w:uiPriority="61" w:unhideWhenUsed="0"/>
+    <w:lsdException w:name="Light Grid Accent 2" w:semiHidden="0" w:uiPriority="62" w:unhideWhenUsed="0"/>
+    <w:lsdException w:name="Medium Shading 1 Accent 2" w:semiHidden="0" w:uiPriority="63" w:unhideWhenUsed="0"/>
+    <w:lsdException w:name="Medium Shading 2 Accent 2" w:semiHidden="0" w:uiPriority="64" w:unhideWhenUsed="0"/>
+    <w:lsdException w:name="Medium List 1 Accent 2" w:semiHidden="0" w:uiPriority="65" w:unhideWhenUsed="0"/>
+    <w:lsdException w:name="Medium List 2 Accent 2" w:semiHidden="0" w:uiPriority="66" w:unhideWhenUsed="0"/>
+    <w:lsdException w:name="Medium Grid 1 Accent 2" w:semiHidden="0" w:uiPriority="67" w:unhideWhenUsed="0"/>
+    <w:lsdException w:name="Medium Grid 2 Accent 2" w:semiHidden="0" w:uiPriority="68" w:unhideWhenUsed="0"/>
+    <w:lsdException w:name="Medium Grid 3 Accent 2" w:semiHidden="0" w:uiPriority="69" w:unhideWhenUsed="0"/>
+    <w:lsdException w:name="Dark List Accent 2" w:semiHidden="0" w:uiPriority="70" w:unhideWhenUsed="0"/>
+    <w:lsdException w:name="Colorful Shading Accent 2" w:semiHidden="0" w:uiPriority="71" w:unhideWhenUsed="0"/>
+    <w:lsdException w:name="Colorful List Accent 2" w:semiHidden="0" w:uiPriority="72" w:unhideWhenUsed="0"/>
+    <w:lsdException w:name="Colorful Grid Accent 2" w:semiHidden="0" w:uiPriority="73" w:unhideWhenUsed="0"/>
+    <w:lsdException w:name="Light Shading Accent 3" w:semiHidden="0" w:uiPriority="60" w:unhideWhenUsed="0"/>
+    <w:lsdException w:name="Light List Accent 3" w:semiHidden="0" w:uiPriority="61" w:unhideWhenUsed="0"/>
+    <w:lsdException w:name="Light Grid Accent 3" w:semiHidden="0" w:uiPriority="62" w:unhideWhenUsed="0"/>
+    <w:lsdException w:name="Medium Shading 1 Accent 3" w:semiHidden="0" w:uiPriority="63" w:unhideWhenUsed="0"/>
+    <w:lsdException w:name="Medium Shading 2 Accent 3" w:semiHidden="0" w:uiPriority="64" w:unhideWhenUsed="0"/>
+    <w:lsdException w:name="Medium List 1 Accent 3" w:semiHidden="0" w:uiPriority="65" w:unhideWhenUsed="0"/>
+    <w:lsdException w:name="Medium List 2 Accent 3" w:semiHidden="0" w:uiPriority="66" w:unhideWhenUsed="0"/>
+    <w:lsdException w:name="Medium Grid 1 Accent 3" w:semiHidden="0" w:uiPriority="67" w:unhideWhenUsed="0"/>
+    <w:lsdException w:name="Medium Grid 2 Accent 3" w:semiHidden="0" w:uiPriority="68" w:unhideWhenUsed="0"/>
+    <w:lsdException w:name="Medium Grid 3 Accent 3" w:semiHidden="0" w:uiPriority="69" w:unhideWhenUsed="0"/>
+    <w:lsdException w:name="Dark List Accent 3" w:semiHidden="0" w:uiPriority="70" w:unhideWhenUsed="0"/>
+    <w:lsdException w:name="Colorful Shading Accent 3" w:semiHidden="0" w:uiPriority="71" w:unhideWhenUsed="0"/>
+    <w:lsdException w:name="Colorful List Accent 3" w:semiHidden="0" w:uiPriority="72" w:unhideWhenUsed="0"/>
+    <w:lsdException w:name="Colorful Grid Accent 3" w:semiHidden="0" w:uiPriority="73" w:unhideWhenUsed="0"/>
+    <w:lsdException w:name="Light Shading Accent 4" w:semiHidden="0" w:uiPriority="60" w:unhideWhenUsed="0"/>
+    <w:lsdException w:name="Light List Accent 4" w:semiHidden="0" w:uiPriority="61" w:unhideWhenUsed="0"/>
+    <w:lsdException w:name="Light Grid Accent 4" w:semiHidden="0" w:uiPriority="62" w:unhideWhenUsed="0"/>
+    <w:lsdException w:name="Medium Shading 1 Accent 4" w:semiHidden="0" w:uiPriority="63" w:unhideWhenUsed="0"/>
+    <w:lsdException w:name="Medium Shading 2 Accent 4" w:semiHidden="0" w:uiPriority="64" w:unhideWhenUsed="0"/>
+    <w:lsdException w:name="Medium List 1 Accent 4" w:semiHidden="0" w:uiPriority="65" w:unhideWhenUsed="0"/>
+    <w:lsdException w:name="Medium List 2 Accent 4" w:semiHidden="0" w:uiPriority="66" w:unhideWhenUsed="0"/>
+    <w:lsdException w:name="Medium Grid 1 Accent 4" w:semiHidden="0" w:uiPriority="67" w:unhideWhenUsed="0"/>
+    <w:lsdException w:name="Medium Grid 2 Accent 4" w:semiHidden="0" w:uiPriority="68" w:unhideWhenUsed="0"/>
+    <w:lsdException w:name="Medium Grid 3 Accent 4" w:semiHidden="0" w:uiPriority="69" w:unhideWhenUsed="0"/>
+    <w:lsdException w:name="Dark List Accent 4" w:semiHidden="0" w:uiPriority="70" w:unhideWhenUsed="0"/>
+    <w:lsdException w:name="Colorful Shading Accent 4" w:semiHidden="0" w:uiPriority="71" w:unhideWhenUsed="0"/>
+    <w:lsdException w:name="Colorful List Accent 4" w:semiHidden="0" w:uiPriority="72" w:unhideWhenUsed="0"/>
+    <w:lsdException w:name="Colorful Grid Accent 4" w:semiHidden="0" w:uiPriority="73" w:unhideWhenUsed="0"/>
+    <w:lsdException w:name="Light Shading Accent 5" w:semiHidden="0" w:uiPriority="60" w:unhideWhenUsed="0"/>
+    <w:lsdException w:name="Light List Accent 5" w:semiHidden="0" w:uiPriority="61" w:unhideWhenUsed="0"/>
+    <w:lsdException w:name="Light Grid Accent 5" w:semiHidden="0" w:uiPriority="62" w:unhideWhenUsed="0"/>
+    <w:lsdException w:name="Medium Shading 1 Accent 5" w:semiHidden="0" w:uiPriority="63" w:unhideWhenUsed="0"/>
+    <w:lsdException w:name="Medium Shading 2 Accent 5" w:semiHidden="0" w:uiPriority="64" w:unhideWhenUsed="0"/>
+    <w:lsdException w:name="Medium List 1 Accent 5" w:semiHidden="0" w:uiPriority="65" w:unhideWhenUsed="0"/>
+    <w:lsdException w:name="Medium List 2 Accent 5" w:semiHidden="0" w:uiPriority="66" w:unhideWhenUsed="0"/>
+    <w:lsdException w:name="Medium Grid 1 Accent 5" w:semiHidden="0" w:uiPriority="67" w:unhideWhenUsed="0"/>
+    <w:lsdException w:name="Medium Grid 2 Accent 5" w:semiHidden="0" w:uiPriority="68" w:unhideWhenUsed="0"/>
+    <w:lsdException w:name="Medium Grid 3 Accent 5" w:semiHidden="0" w:uiPriority="69" w:unhideWhenUsed="0"/>
+    <w:lsdException w:name="Dark List Accent 5" w:semiHidden="0" w:uiPriority="70" w:unhideWhenUsed="0"/>
+    <w:lsdException w:name="Colorful Shading Accent 5" w:semiHidden="0" w:uiPriority="71" w:unhideWhenUsed="0"/>
+    <w:lsdException w:name="Colorful List Accent 5" w:semiHidden="0" w:uiPriority="72" w:unhideWhenUsed="0"/>
+    <w:lsdException w:name="Colorful Grid Accent 5" w:semiHidden="0" w:uiPriority="73" w:unhideWhenUsed="0"/>
+    <w:lsdException w:name="Light Shading Accent 6" w:semiHidden="0" w:uiPriority="60" w:unhideWhenUsed="0"/>
+    <w:lsdException w:name="Light List Accent 6" w:semiHidden="0" w:uiPriority="61" w:unhideWhenUsed="0"/>
+    <w:lsdException w:name="Light Grid Accent 6" w:semiHidden="0" w:uiPriority="62" w:unhideWhenUsed="0"/>
+    <w:lsdException w:name="Medium Shading 1 Accent 6" w:semiHidden="0" w:uiPriority="63" w:unhideWhenUsed="0"/>
+    <w:lsdException w:name="Medium Shading 2 Accent 6" w:semiHidden="0" w:uiPriority="64" w:unhideWhenUsed="0"/>
+    <w:lsdException w:name="Medium List 1 Accent 6" w:semiHidden="0" w:uiPriority="65" w:unhideWhenUsed="0"/>
+    <w:lsdException w:name="Medium List 2 Accent 6" w:semiHidden="0" w:uiPriority="66" w:unhideWhenUsed="0"/>
+    <w:lsdException w:name="Medium Grid 1 Accent 6" w:semiHidden="0" w:uiPriority="67" w:unhideWhenUsed="0"/>
+    <w:lsdException w:name="Medium Grid 2 Accent 6" w:semiHidden="0" w:uiPriority="68" w:unhideWhenUsed="0"/>
+    <w:lsdException w:name="Medium Grid 3 Accent 6" w:semiHidden="0" w:uiPriority="69" w:unhideWhenUsed="0"/>
+    <w:lsdException w:name="Dark List Accent 6" w:semiHidden="0" w:uiPriority="70" w:unhideWhenUsed="0"/>
+    <w:lsdException w:name="Colorful Shading Accent 6" w:semiHidden="0" w:uiPriority="71" w:unhideWhenUsed="0"/>
+    <w:lsdException w:name="Colorful List Accent 6" w:semiHidden="0" w:uiPriority="72" w:unhideWhenUsed="0"/>
+    <w:lsdException w:name="Colorful Grid Accent 6" w:semiHidden="0" w:uiPriority="73" w:unhideWhenUsed="0"/>
+    <w:lsdException w:name="Subtle Emphasis" w:semiHidden="0" w:uiPriority="19" w:unhideWhenUsed="0" w:qFormat="1"/>
+    <w:lsdException w:name="Intense Emphasis" w:semiHidden="0" w:uiPriority="21" w:unhideWhenUsed="0" w:qFormat="1"/>
+    <w:lsdException w:name="Subtle Reference" w:semiHidden="0" w:uiPriority="31" w:unhideWhenUsed="0" w:qFormat="1"/>
+    <w:lsdException w:name="Intense Reference" w:semiHidden="0" w:uiPriority="32" w:unhideWhenUsed="0" w:qFormat="1"/>
+    <w:lsdException w:name="Book Title" w:semiHidden="0" w:uiPriority="33" w:unhideWhenUsed="0" w:qFormat="1"/>
+    <w:lsdException w:name="Bibliography" w:uiPriority="37"/>
+    <w:lsdException w:name="TOC Heading" w:uiPriority="39" w:qFormat="1"/>
+  </w:latentStyles>
+  <w:style w:type="paragraph" w:default="1" w:styleId="Standard">
+    <w:name w:val="Normal"/>
+    <w:qFormat/>
+    <w:rPr>
+      <w:lang w:val="de-DE"/>
+    </w:rPr>
+  </w:style>
+  <w:style w:type="paragraph" w:styleId="berschrift1">
+    <w:name w:val="heading 1"/>
+    <w:basedOn w:val="Standard"/>
+    <w:next w:val="Standard"/>
+    <w:link w:val="berschrift1Zchn"/>
+    <w:uiPriority w:val="9"/>
+    <w:qFormat/>
+    <w:rsid w:val="000A71D8"/>
+    <w:pPr>
+      <w:keepNext/>
+      <w:keepLines/>
+      <w:numPr>
+        <w:numId w:val="1"/>
+      </w:numPr>
+      <w:spacing w:before="480" w:after="0"/>
+      <w:outlineLvl w:val="0"/>
+    </w:pPr>
+    <w:rPr>
+      <w:rFonts w:asciiTheme="majorHAnsi" w:eastAsiaTheme="majorEastAsia" w:hAnsiTheme="majorHAnsi" w:cstheme="majorBidi"/>
+      <w:b/>
+      <w:bCs/>
+      <w:color w:val="365F91" w:themeColor="accent1" w:themeShade="BF"/>
+      <w:sz w:val="28"/>
+      <w:szCs w:val="28"/>
+    </w:rPr>
+  </w:style>
+  <w:style w:type="paragraph" w:styleId="berschrift2">
+    <w:name w:val="heading 2"/>
+    <w:basedOn w:val="Standard"/>
+    <w:next w:val="Standard"/>
+    <w:link w:val="berschrift2Zchn"/>
+    <w:uiPriority w:val="9"/>
+    <w:unhideWhenUsed/>
+    <w:qFormat/>
+    <w:rsid w:val="000A71D8"/>
+    <w:pPr>
+      <w:keepNext/>
+      <w:keepLines/>
+      <w:numPr>
+        <w:ilvl w:val="1"/>
+        <w:numId w:val="1"/>
+      </w:numPr>
+      <w:spacing w:before="200" w:after="0"/>
+      <w:outlineLvl w:val="1"/>
+    </w:pPr>
+    <w:rPr>
+      <w:rFonts w:asciiTheme="majorHAnsi" w:eastAsiaTheme="majorEastAsia" w:hAnsiTheme="majorHAnsi" w:cstheme="majorBidi"/>
+      <w:b/>
+      <w:bCs/>
+      <w:color w:val="4F81BD" w:themeColor="accent1"/>
+      <w:sz w:val="26"/>
+      <w:szCs w:val="26"/>
+    </w:rPr>
+  </w:style>
+  <w:style w:type="paragraph" w:styleId="berschrift3">
+    <w:name w:val="heading 3"/>
+    <w:basedOn w:val="Standard"/>
+    <w:next w:val="Standard"/>
+    <w:link w:val="berschrift3Zchn"/>
+    <w:uiPriority w:val="9"/>
+    <w:unhideWhenUsed/>
+    <w:qFormat/>
+    <w:rsid w:val="000A71D8"/>
+    <w:pPr>
+      <w:keepNext/>
+      <w:keepLines/>
+      <w:numPr>
+        <w:ilvl w:val="2"/>
+        <w:numId w:val="1"/>
+      </w:numPr>
+      <w:spacing w:before="200" w:after="0"/>
+      <w:outlineLvl w:val="2"/>
+    </w:pPr>
+    <w:rPr>
+      <w:rFonts w:asciiTheme="majorHAnsi" w:eastAsiaTheme="majorEastAsia" w:hAnsiTheme="majorHAnsi" w:cstheme="majorBidi"/>
+      <w:b/>
+      <w:bCs/>
+      <w:color w:val="4F81BD" w:themeColor="accent1"/>
+    </w:rPr>
+  </w:style>
+  <w:style w:type="paragraph" w:styleId="berschrift4">
+    <w:name w:val="heading 4"/>
+    <w:basedOn w:val="Standard"/>
+    <w:next w:val="Standard"/>
+    <w:link w:val="berschrift4Zchn"/>
+    <w:uiPriority w:val="9"/>
+    <w:semiHidden/>
+    <w:unhideWhenUsed/>
+    <w:qFormat/>
+    <w:rsid w:val="000A71D8"/>
+    <w:pPr>
+      <w:keepNext/>
+      <w:keepLines/>
+      <w:numPr>
+        <w:ilvl w:val="3"/>
+        <w:numId w:val="1"/>
+      </w:numPr>
+      <w:spacing w:before="200" w:after="0"/>
+      <w:outlineLvl w:val="3"/>
+    </w:pPr>
+    <w:rPr>
+      <w:rFonts w:asciiTheme="majorHAnsi" w:eastAsiaTheme="majorEastAsia" w:hAnsiTheme="majorHAnsi" w:cstheme="majorBidi"/>
+      <w:b/>
+      <w:bCs/>
+      <w:i/>
+      <w:iCs/>
+      <w:color w:val="4F81BD" w:themeColor="accent1"/>
+    </w:rPr>
+  </w:style>
+  <w:style w:type="paragraph" w:styleId="berschrift5">
+    <w:name w:val="heading 5"/>
+    <w:basedOn w:val="Standard"/>
+    <w:next w:val="Standard"/>
+    <w:link w:val="berschrift5Zchn"/>
+    <w:uiPriority w:val="9"/>
+    <w:semiHidden/>
+    <w:unhideWhenUsed/>
+    <w:qFormat/>
+    <w:rsid w:val="000A71D8"/>
+    <w:pPr>
+      <w:keepNext/>
+      <w:keepLines/>
+      <w:numPr>
+        <w:ilvl w:val="4"/>
+        <w:numId w:val="1"/>
+      </w:numPr>
+      <w:spacing w:before="200" w:after="0"/>
+      <w:outlineLvl w:val="4"/>
+    </w:pPr>
+    <w:rPr>
+      <w:rFonts w:asciiTheme="majorHAnsi" w:eastAsiaTheme="majorEastAsia" w:hAnsiTheme="majorHAnsi" w:cstheme="majorBidi"/>
+      <w:color w:val="243F60" w:themeColor="accent1" w:themeShade="7F"/>
+    </w:rPr>
+  </w:style>
+  <w:style w:type="paragraph" w:styleId="berschrift6">
+    <w:name w:val="heading 6"/>
+    <w:basedOn w:val="Standard"/>
+    <w:next w:val="Standard"/>
+    <w:link w:val="berschrift6Zchn"/>
+    <w:uiPriority w:val="9"/>
+    <w:semiHidden/>
+    <w:unhideWhenUsed/>
+    <w:qFormat/>
+    <w:rsid w:val="000A71D8"/>
+    <w:pPr>
+      <w:keepNext/>
+      <w:keepLines/>
+      <w:numPr>
+        <w:ilvl w:val="5"/>
+        <w:numId w:val="1"/>
+      </w:numPr>
+      <w:spacing w:before="200" w:after="0"/>
+      <w:outlineLvl w:val="5"/>
+    </w:pPr>
+    <w:rPr>
+      <w:rFonts w:asciiTheme="majorHAnsi" w:eastAsiaTheme="majorEastAsia" w:hAnsiTheme="majorHAnsi" w:cstheme="majorBidi"/>
+      <w:i/>
+      <w:iCs/>
+      <w:color w:val="243F60" w:themeColor="accent1" w:themeShade="7F"/>
+    </w:rPr>
+  </w:style>
+  <w:style w:type="paragraph" w:styleId="berschrift7">
+    <w:name w:val="heading 7"/>
+    <w:basedOn w:val="Standard"/>
+    <w:next w:val="Standard"/>
+    <w:link w:val="berschrift7Zchn"/>
+    <w:uiPriority w:val="9"/>
+    <w:semiHidden/>
+    <w:unhideWhenUsed/>
+    <w:qFormat/>
+    <w:rsid w:val="000A71D8"/>
+    <w:pPr>
+      <w:keepNext/>
+      <w:keepLines/>
+      <w:numPr>
+        <w:ilvl w:val="6"/>
+        <w:numId w:val="1"/>
+      </w:numPr>
+      <w:spacing w:before="200" w:after="0"/>
+      <w:outlineLvl w:val="6"/>
+    </w:pPr>
+    <w:rPr>
+      <w:rFonts w:asciiTheme="majorHAnsi" w:eastAsiaTheme="majorEastAsia" w:hAnsiTheme="majorHAnsi" w:cstheme="majorBidi"/>
+      <w:i/>
+      <w:iCs/>
+      <w:color w:val="404040" w:themeColor="text1" w:themeTint="BF"/>
+    </w:rPr>
+  </w:style>
+  <w:style w:type="paragraph" w:styleId="berschrift8">
+    <w:name w:val="heading 8"/>
+    <w:basedOn w:val="Standard"/>
+    <w:next w:val="Standard"/>
+    <w:link w:val="berschrift8Zchn"/>
+    <w:uiPriority w:val="9"/>
+    <w:semiHidden/>
+    <w:unhideWhenUsed/>
+    <w:qFormat/>
+    <w:rsid w:val="000A71D8"/>
+    <w:pPr>
+      <w:keepNext/>
+      <w:keepLines/>
+      <w:numPr>
+        <w:ilvl w:val="7"/>
+        <w:numId w:val="1"/>
+      </w:numPr>
+      <w:spacing w:before="200" w:after="0"/>
+      <w:outlineLvl w:val="7"/>
+    </w:pPr>
+    <w:rPr>
+      <w:rFonts w:asciiTheme="majorHAnsi" w:eastAsiaTheme="majorEastAsia" w:hAnsiTheme="majorHAnsi" w:cstheme="majorBidi"/>
+      <w:color w:val="404040" w:themeColor="text1" w:themeTint="BF"/>
+      <w:sz w:val="20"/>
+      <w:szCs w:val="20"/>
+    </w:rPr>
+  </w:style>
+  <w:style w:type="paragraph" w:styleId="berschrift9">
+    <w:name w:val="heading 9"/>
+    <w:basedOn w:val="Standard"/>
+    <w:next w:val="Standard"/>
+    <w:link w:val="berschrift9Zchn"/>
+    <w:uiPriority w:val="9"/>
+    <w:semiHidden/>
+    <w:unhideWhenUsed/>
+    <w:qFormat/>
+    <w:rsid w:val="000A71D8"/>
+    <w:pPr>
+      <w:keepNext/>
+      <w:keepLines/>
+      <w:numPr>
+        <w:ilvl w:val="8"/>
+        <w:numId w:val="1"/>
+      </w:numPr>
+      <w:spacing w:before="200" w:after="0"/>
+      <w:outlineLvl w:val="8"/>
+    </w:pPr>
+    <w:rPr>
+      <w:rFonts w:asciiTheme="majorHAnsi" w:eastAsiaTheme="majorEastAsia" w:hAnsiTheme="majorHAnsi" w:cstheme="majorBidi"/>
+      <w:i/>
+      <w:iCs/>
+      <w:color w:val="404040" w:themeColor="text1" w:themeTint="BF"/>
+      <w:sz w:val="20"/>
+      <w:szCs w:val="20"/>
+    </w:rPr>
+  </w:style>
+  <w:style w:type="character" w:default="1" w:styleId="Absatz-Standardschriftart">
+    <w:name w:val="Default Paragraph Font"/>
+    <w:uiPriority w:val="1"/>
+    <w:semiHidden/>
+    <w:unhideWhenUsed/>
+  </w:style>
+  <w:style w:type="table" w:default="1" w:styleId="NormaleTabelle">
+    <w:name w:val="Normal Table"/>
+    <w:uiPriority w:val="99"/>
+    <w:semiHidden/>
+    <w:unhideWhenUsed/>
+    <w:tblPr>
+      <w:tblInd w:w="0" w:type="dxa"/>
+      <w:tblCellMar>
+        <w:top w:w="0" w:type="dxa"/>
+        <w:left w:w="108" w:type="dxa"/>
+        <w:bottom w:w="0" w:type="dxa"/>
+        <w:right w:w="108" w:type="dxa"/>
+      </w:tblCellMar>
+    </w:tblPr>
+  </w:style>
+  <w:style w:type="numbering" w:default="1" w:styleId="KeineListe">
+    <w:name w:val="No List"/>
+    <w:uiPriority w:val="99"/>
+    <w:semiHidden/>
+    <w:unhideWhenUsed/>
+  </w:style>
+  <w:style w:type="character" w:customStyle="1" w:styleId="berschrift1Zchn">
+    <w:name w:val="Überschrift 1 Zchn"/>
+    <w:basedOn w:val="Absatz-Standardschriftart"/>
+    <w:link w:val="berschrift1"/>
+    <w:uiPriority w:val="9"/>
+    <w:rsid w:val="000A71D8"/>
+    <w:rPr>
+      <w:rFonts w:asciiTheme="majorHAnsi" w:eastAsiaTheme="majorEastAsia" w:hAnsiTheme="majorHAnsi" w:cstheme="majorBidi"/>
+      <w:b/>
+      <w:bCs/>
+      <w:color w:val="365F91" w:themeColor="accent1" w:themeShade="BF"/>
+      <w:sz w:val="28"/>
+      <w:szCs w:val="28"/>
+      <w:lang w:val="de-DE"/>
+    </w:rPr>
+  </w:style>
+  <w:style w:type="character" w:customStyle="1" w:styleId="berschrift2Zchn">
+    <w:name w:val="Überschrift 2 Zchn"/>
+    <w:basedOn w:val="Absatz-Standardschriftart"/>
+    <w:link w:val="berschrift2"/>
+    <w:uiPriority w:val="9"/>
+    <w:rsid w:val="000A71D8"/>
+    <w:rPr>
+      <w:rFonts w:asciiTheme="majorHAnsi" w:eastAsiaTheme="majorEastAsia" w:hAnsiTheme="majorHAnsi" w:cstheme="majorBidi"/>
+      <w:b/>
+      <w:bCs/>
+      <w:color w:val="4F81BD" w:themeColor="accent1"/>
+      <w:sz w:val="26"/>
+      <w:szCs w:val="26"/>
+      <w:lang w:val="de-DE"/>
+    </w:rPr>
+  </w:style>
+  <w:style w:type="character" w:customStyle="1" w:styleId="berschrift3Zchn">
+    <w:name w:val="Überschrift 3 Zchn"/>
+    <w:basedOn w:val="Absatz-Standardschriftart"/>
+    <w:link w:val="berschrift3"/>
+    <w:uiPriority w:val="9"/>
+    <w:rsid w:val="000A71D8"/>
+    <w:rPr>
+      <w:rFonts w:asciiTheme="majorHAnsi" w:eastAsiaTheme="majorEastAsia" w:hAnsiTheme="majorHAnsi" w:cstheme="majorBidi"/>
+      <w:b/>
+      <w:bCs/>
+      <w:color w:val="4F81BD" w:themeColor="accent1"/>
+      <w:lang w:val="de-DE"/>
+    </w:rPr>
+  </w:style>
+  <w:style w:type="character" w:customStyle="1" w:styleId="berschrift4Zchn">
+    <w:name w:val="Überschrift 4 Zchn"/>
+    <w:basedOn w:val="Absatz-Standardschriftart"/>
+    <w:link w:val="berschrift4"/>
+    <w:uiPriority w:val="9"/>
+    <w:semiHidden/>
+    <w:rsid w:val="000A71D8"/>
+    <w:rPr>
+      <w:rFonts w:asciiTheme="majorHAnsi" w:eastAsiaTheme="majorEastAsia" w:hAnsiTheme="majorHAnsi" w:cstheme="majorBidi"/>
+      <w:b/>
+      <w:bCs/>
+      <w:i/>
+      <w:iCs/>
+      <w:color w:val="4F81BD" w:themeColor="accent1"/>
+      <w:lang w:val="de-DE"/>
+    </w:rPr>
+  </w:style>
+  <w:style w:type="character" w:customStyle="1" w:styleId="berschrift5Zchn">
+    <w:name w:val="Überschrift 5 Zchn"/>
+    <w:basedOn w:val="Absatz-Standardschriftart"/>
+    <w:link w:val="berschrift5"/>
+    <w:uiPriority w:val="9"/>
+    <w:semiHidden/>
+    <w:rsid w:val="000A71D8"/>
+    <w:rPr>
+      <w:rFonts w:asciiTheme="majorHAnsi" w:eastAsiaTheme="majorEastAsia" w:hAnsiTheme="majorHAnsi" w:cstheme="majorBidi"/>
+      <w:color w:val="243F60" w:themeColor="accent1" w:themeShade="7F"/>
+      <w:lang w:val="de-DE"/>
+    </w:rPr>
+  </w:style>
+  <w:style w:type="character" w:customStyle="1" w:styleId="berschrift6Zchn">
+    <w:name w:val="Überschrift 6 Zchn"/>
+    <w:basedOn w:val="Absatz-Standardschriftart"/>
+    <w:link w:val="berschrift6"/>
+    <w:uiPriority w:val="9"/>
+    <w:semiHidden/>
+    <w:rsid w:val="000A71D8"/>
+    <w:rPr>
+      <w:rFonts w:asciiTheme="majorHAnsi" w:eastAsiaTheme="majorEastAsia" w:hAnsiTheme="majorHAnsi" w:cstheme="majorBidi"/>
+      <w:i/>
+      <w:iCs/>
+      <w:color w:val="243F60" w:themeColor="accent1" w:themeShade="7F"/>
+      <w:lang w:val="de-DE"/>
+    </w:rPr>
+  </w:style>
+  <w:style w:type="character" w:customStyle="1" w:styleId="berschrift7Zchn">
+    <w:name w:val="Überschrift 7 Zchn"/>
+    <w:basedOn w:val="Absatz-Standardschriftart"/>
+    <w:link w:val="berschrift7"/>
+    <w:uiPriority w:val="9"/>
+    <w:semiHidden/>
+    <w:rsid w:val="000A71D8"/>
+    <w:rPr>
+      <w:rFonts w:asciiTheme="majorHAnsi" w:eastAsiaTheme="majorEastAsia" w:hAnsiTheme="majorHAnsi" w:cstheme="majorBidi"/>
+      <w:i/>
+      <w:iCs/>
+      <w:color w:val="404040" w:themeColor="text1" w:themeTint="BF"/>
+      <w:lang w:val="de-DE"/>
+    </w:rPr>
+  </w:style>
+  <w:style w:type="character" w:customStyle="1" w:styleId="berschrift8Zchn">
+    <w:name w:val="Überschrift 8 Zchn"/>
+    <w:basedOn w:val="Absatz-Standardschriftart"/>
+    <w:link w:val="berschrift8"/>
+    <w:uiPriority w:val="9"/>
+    <w:semiHidden/>
+    <w:rsid w:val="000A71D8"/>
+    <w:rPr>
+      <w:rFonts w:asciiTheme="majorHAnsi" w:eastAsiaTheme="majorEastAsia" w:hAnsiTheme="majorHAnsi" w:cstheme="majorBidi"/>
+      <w:color w:val="404040" w:themeColor="text1" w:themeTint="BF"/>
+      <w:sz w:val="20"/>
+      <w:szCs w:val="20"/>
+      <w:lang w:val="de-DE"/>
+    </w:rPr>
+  </w:style>
+  <w:style w:type="character" w:customStyle="1" w:styleId="berschrift9Zchn">
+    <w:name w:val="Überschrift 9 Zchn"/>
+    <w:basedOn w:val="Absatz-Standardschriftart"/>
+    <w:link w:val="berschrift9"/>
+    <w:uiPriority w:val="9"/>
+    <w:semiHidden/>
+    <w:rsid w:val="000A71D8"/>
+    <w:rPr>
+      <w:rFonts w:asciiTheme="majorHAnsi" w:eastAsiaTheme="majorEastAsia" w:hAnsiTheme="majorHAnsi" w:cstheme="majorBidi"/>
+      <w:i/>
+      <w:iCs/>
+      <w:color w:val="404040" w:themeColor="text1" w:themeTint="BF"/>
+      <w:sz w:val="20"/>
+      <w:szCs w:val="20"/>
+      <w:lang w:val="de-DE"/>
+    </w:rPr>
+  </w:style>
+  <w:style w:type="paragraph" w:styleId="Titel">
+    <w:name w:val="Title"/>
+    <w:basedOn w:val="Standard"/>
+    <w:next w:val="Standard"/>
+    <w:link w:val="TitelZchn"/>
+    <w:uiPriority w:val="10"/>
+    <w:qFormat/>
+    <w:rsid w:val="000A71D8"/>
+    <w:pPr>
+      <w:pBdr>
+        <w:bottom w:val="single" w:sz="8" w:space="4" w:color="4F81BD" w:themeColor="accent1"/>
+      </w:pBdr>
+      <w:spacing w:after="300" w:line="240" w:lineRule="auto"/>
+      <w:contextualSpacing/>
+    </w:pPr>
+    <w:rPr>
+      <w:rFonts w:asciiTheme="majorHAnsi" w:eastAsiaTheme="majorEastAsia" w:hAnsiTheme="majorHAnsi" w:cstheme="majorBidi"/>
+      <w:color w:val="17365D" w:themeColor="text2" w:themeShade="BF"/>
+      <w:spacing w:val="5"/>
+      <w:kern w:val="28"/>
+      <w:sz w:val="52"/>
+      <w:szCs w:val="52"/>
+    </w:rPr>
+  </w:style>
+  <w:style w:type="character" w:customStyle="1" w:styleId="TitelZchn">
+    <w:name w:val="Titel Zchn"/>
+    <w:basedOn w:val="Absatz-Standardschriftart"/>
+    <w:link w:val="Titel"/>
+    <w:uiPriority w:val="10"/>
+    <w:rsid w:val="000A71D8"/>
+    <w:rPr>
+      <w:rFonts w:asciiTheme="majorHAnsi" w:eastAsiaTheme="majorEastAsia" w:hAnsiTheme="majorHAnsi" w:cstheme="majorBidi"/>
+      <w:color w:val="17365D" w:themeColor="text2" w:themeShade="BF"/>
+      <w:spacing w:val="5"/>
+      <w:kern w:val="28"/>
+      <w:sz w:val="52"/>
+      <w:szCs w:val="52"/>
+      <w:lang w:val="de-DE"/>
+    </w:rPr>
+  </w:style>
+  <w:style w:type="paragraph" w:styleId="Untertitel">
+    <w:name w:val="Subtitle"/>
+    <w:basedOn w:val="Standard"/>
+    <w:next w:val="Standard"/>
+    <w:link w:val="UntertitelZchn"/>
+    <w:uiPriority w:val="11"/>
+    <w:qFormat/>
+    <w:rsid w:val="000A71D8"/>
+    <w:pPr>
+      <w:numPr>
+        <w:ilvl w:val="1"/>
+      </w:numPr>
+    </w:pPr>
+    <w:rPr>
+      <w:rFonts w:asciiTheme="majorHAnsi" w:eastAsiaTheme="majorEastAsia" w:hAnsiTheme="majorHAnsi" w:cstheme="majorBidi"/>
+      <w:i/>
+      <w:iCs/>
+      <w:color w:val="4F81BD" w:themeColor="accent1"/>
+      <w:spacing w:val="15"/>
+      <w:sz w:val="24"/>
+      <w:szCs w:val="24"/>
+    </w:rPr>
+  </w:style>
+  <w:style w:type="character" w:customStyle="1" w:styleId="UntertitelZchn">
+    <w:name w:val="Untertitel Zchn"/>
+    <w:basedOn w:val="Absatz-Standardschriftart"/>
+    <w:link w:val="Untertitel"/>
+    <w:uiPriority w:val="11"/>
+    <w:rsid w:val="000A71D8"/>
+    <w:rPr>
+      <w:rFonts w:asciiTheme="majorHAnsi" w:eastAsiaTheme="majorEastAsia" w:hAnsiTheme="majorHAnsi" w:cstheme="majorBidi"/>
+      <w:i/>
+      <w:iCs/>
+      <w:color w:val="4F81BD" w:themeColor="accent1"/>
+      <w:spacing w:val="15"/>
+      <w:sz w:val="24"/>
+      <w:szCs w:val="24"/>
+      <w:lang w:val="de-DE"/>
+    </w:rPr>
+  </w:style>
+  <w:style w:type="table" w:styleId="Tabellenraster">
+    <w:name w:val="Table Grid"/>
+    <w:basedOn w:val="NormaleTabelle"/>
+    <w:uiPriority w:val="59"/>
+    <w:rsid w:val="000A71D8"/>
+    <w:pPr>
+      <w:spacing w:after="0" w:line="240" w:lineRule="auto"/>
+    </w:pPr>
+    <w:tblPr>
+      <w:tblBorders>
+        <w:top w:val="single" w:sz="4" w:space="0" w:color="auto"/>
+        <w:left w:val="single" w:sz="4" w:space="0" w:color="auto"/>
+        <w:bottom w:val="single" w:sz="4" w:space="0" w:color="auto"/>
+        <w:right w:val="single" w:sz="4" w:space="0" w:color="auto"/>
+        <w:insideH w:val="single" w:sz="4" w:space="0" w:color="auto"/>
+        <w:insideV w:val="single" w:sz="4" w:space="0" w:color="auto"/>
+      </w:tblBorders>
+    </w:tblPr>
+  </w:style>
+  <w:style w:type="paragraph" w:styleId="Listenabsatz">
+    <w:name w:val="List Paragraph"/>
+    <w:basedOn w:val="Standard"/>
+    <w:uiPriority w:val="34"/>
+    <w:qFormat/>
+    <w:rsid w:val="00723B79"/>
+    <w:pPr>
+      <w:ind w:left="720"/>
+      <w:contextualSpacing/>
+    </w:pPr>
+  </w:style>
+  <w:style w:type="paragraph" w:styleId="KeinLeerraum">
+    <w:name w:val="No Spacing"/>
+    <w:uiPriority w:val="1"/>
+    <w:qFormat/>
+    <w:rsid w:val="003757B2"/>
+    <w:pPr>
+      <w:spacing w:after="0" w:line="240" w:lineRule="auto"/>
+    </w:pPr>
+    <w:rPr>
+      <w:lang w:val="de-DE"/>
+    </w:rPr>
+  </w:style>
+  <w:style w:type="paragraph" w:styleId="Kopfzeile">
+    <w:name w:val="header"/>
+    <w:basedOn w:val="Standard"/>
+    <w:link w:val="KopfzeileZchn"/>
+    <w:uiPriority w:val="99"/>
+    <w:unhideWhenUsed/>
+    <w:rsid w:val="00C809A2"/>
+    <w:pPr>
+      <w:tabs>
+        <w:tab w:val="center" w:pos="4536"/>
+        <w:tab w:val="right" w:pos="9072"/>
+      </w:tabs>
+      <w:spacing w:after="0" w:line="240" w:lineRule="auto"/>
+    </w:pPr>
+  </w:style>
+  <w:style w:type="character" w:customStyle="1" w:styleId="KopfzeileZchn">
+    <w:name w:val="Kopfzeile Zchn"/>
+    <w:basedOn w:val="Absatz-Standardschriftart"/>
+    <w:link w:val="Kopfzeile"/>
+    <w:uiPriority w:val="99"/>
+    <w:rsid w:val="00C809A2"/>
+    <w:rPr>
+      <w:lang w:val="de-DE"/>
+    </w:rPr>
+  </w:style>
+  <w:style w:type="paragraph" w:styleId="Fuzeile">
+    <w:name w:val="footer"/>
+    <w:basedOn w:val="Standard"/>
+    <w:link w:val="FuzeileZchn"/>
+    <w:uiPriority w:val="99"/>
+    <w:unhideWhenUsed/>
+    <w:rsid w:val="00C809A2"/>
+    <w:pPr>
+      <w:tabs>
+        <w:tab w:val="center" w:pos="4536"/>
+        <w:tab w:val="right" w:pos="9072"/>
+      </w:tabs>
+      <w:spacing w:after="0" w:line="240" w:lineRule="auto"/>
+    </w:pPr>
+  </w:style>
+  <w:style w:type="character" w:customStyle="1" w:styleId="FuzeileZchn">
+    <w:name w:val="Fußzeile Zchn"/>
+    <w:basedOn w:val="Absatz-Standardschriftart"/>
+    <w:link w:val="Fuzeile"/>
+    <w:uiPriority w:val="99"/>
+    <w:rsid w:val="00C809A2"/>
+    <w:rPr>
+      <w:lang w:val="de-DE"/>
+    </w:rPr>
+  </w:style>
+  <w:style w:type="paragraph" w:styleId="Inhaltsverzeichnisberschrift">
+    <w:name w:val="TOC Heading"/>
+    <w:basedOn w:val="berschrift1"/>
+    <w:next w:val="Standard"/>
+    <w:uiPriority w:val="39"/>
+    <w:semiHidden/>
+    <w:unhideWhenUsed/>
+    <w:qFormat/>
+    <w:rsid w:val="00663071"/>
+    <w:pPr>
+      <w:numPr>
+        <w:numId w:val="0"/>
+      </w:numPr>
+      <w:outlineLvl w:val="9"/>
+    </w:pPr>
+    <w:rPr>
+      <w:lang w:val="de-AT" w:eastAsia="de-AT"/>
+    </w:rPr>
+  </w:style>
+  <w:style w:type="paragraph" w:styleId="Verzeichnis1">
+    <w:name w:val="toc 1"/>
+    <w:basedOn w:val="Standard"/>
+    <w:next w:val="Standard"/>
+    <w:autoRedefine/>
+    <w:uiPriority w:val="39"/>
+    <w:unhideWhenUsed/>
+    <w:rsid w:val="00663071"/>
+    <w:pPr>
+      <w:spacing w:after="100"/>
+    </w:pPr>
+  </w:style>
+  <w:style w:type="paragraph" w:styleId="Verzeichnis2">
+    <w:name w:val="toc 2"/>
+    <w:basedOn w:val="Standard"/>
+    <w:next w:val="Standard"/>
+    <w:autoRedefine/>
+    <w:uiPriority w:val="39"/>
+    <w:unhideWhenUsed/>
+    <w:rsid w:val="00663071"/>
+    <w:pPr>
+      <w:spacing w:after="100"/>
+      <w:ind w:left="220"/>
+    </w:pPr>
+  </w:style>
+  <w:style w:type="paragraph" w:styleId="Verzeichnis3">
+    <w:name w:val="toc 3"/>
+    <w:basedOn w:val="Standard"/>
+    <w:next w:val="Standard"/>
+    <w:autoRedefine/>
+    <w:uiPriority w:val="39"/>
+    <w:unhideWhenUsed/>
+    <w:rsid w:val="00663071"/>
+    <w:pPr>
+      <w:spacing w:after="100"/>
+      <w:ind w:left="440"/>
+    </w:pPr>
+  </w:style>
+  <w:style w:type="character" w:styleId="Hyperlink">
+    <w:name w:val="Hyperlink"/>
+    <w:basedOn w:val="Absatz-Standardschriftart"/>
+    <w:uiPriority w:val="99"/>
+    <w:unhideWhenUsed/>
+    <w:rsid w:val="00663071"/>
+    <w:rPr>
+      <w:color w:val="0000FF" w:themeColor="hyperlink"/>
+      <w:u w:val="single"/>
+    </w:rPr>
+  </w:style>
+  <w:style w:type="paragraph" w:styleId="Sprechblasentext">
+    <w:name w:val="Balloon Text"/>
+    <w:basedOn w:val="Standard"/>
+    <w:link w:val="SprechblasentextZchn"/>
+    <w:uiPriority w:val="99"/>
+    <w:semiHidden/>
+    <w:unhideWhenUsed/>
+    <w:rsid w:val="00663071"/>
+    <w:pPr>
+      <w:spacing w:after="0" w:line="240" w:lineRule="auto"/>
+    </w:pPr>
+    <w:rPr>
+      <w:rFonts w:ascii="Tahoma" w:hAnsi="Tahoma" w:cs="Tahoma"/>
+      <w:sz w:val="16"/>
+      <w:szCs w:val="16"/>
+    </w:rPr>
+  </w:style>
+  <w:style w:type="character" w:customStyle="1" w:styleId="SprechblasentextZchn">
+    <w:name w:val="Sprechblasentext Zchn"/>
+    <w:basedOn w:val="Absatz-Standardschriftart"/>
+    <w:link w:val="Sprechblasentext"/>
     <w:uiPriority w:val="99"/>
     <w:semiHidden/>
     <w:rsid w:val="00663071"/>

</xml_diff>

<commit_message>
added Technologieauswahl (wenn möglich Rainer bitte nochmal drüberschauen)
</commit_message>
<xml_diff>
--- a/Spezifikation.docx
+++ b/Spezifikation.docx
@@ -1,10 +1,10 @@
 
 <file path=word/document.xml><?xml version="1.0" encoding="utf-8"?>
-<w:document xmlns:wpc="http://schemas.microsoft.com/office/word/2010/wordprocessingCanvas" xmlns:mc="http://schemas.openxmlformats.org/markup-compatibility/2006" xmlns:o="urn:schemas-microsoft-com:office:office" xmlns:r="http://schemas.openxmlformats.org/officeDocument/2006/relationships" xmlns:m="http://schemas.openxmlformats.org/officeDocument/2006/math" xmlns:v="urn:schemas-microsoft-com:vml" xmlns:wp14="http://schemas.microsoft.com/office/word/2010/wordprocessingDrawing" xmlns:wp="http://schemas.openxmlformats.org/drawingml/2006/wordprocessingDrawing" xmlns:w10="urn:schemas-microsoft-com:office:word" xmlns:w="http://schemas.openxmlformats.org/wordprocessingml/2006/main" xmlns:w14="http://schemas.microsoft.com/office/word/2010/wordml" xmlns:w15="http://schemas.microsoft.com/office/word/2012/wordml" xmlns:wpg="http://schemas.microsoft.com/office/word/2010/wordprocessingGroup" xmlns:wpi="http://schemas.microsoft.com/office/word/2010/wordprocessingInk" xmlns:wne="http://schemas.microsoft.com/office/word/2006/wordml" xmlns:wps="http://schemas.microsoft.com/office/word/2010/wordprocessingShape" mc:Ignorable="w14 w15 wp14">
+<w:document xmlns:ve="http://schemas.openxmlformats.org/markup-compatibility/2006" xmlns:o="urn:schemas-microsoft-com:office:office" xmlns:r="http://schemas.openxmlformats.org/officeDocument/2006/relationships" xmlns:m="http://schemas.openxmlformats.org/officeDocument/2006/math" xmlns:v="urn:schemas-microsoft-com:vml" xmlns:wp="http://schemas.openxmlformats.org/drawingml/2006/wordprocessingDrawing" xmlns:w10="urn:schemas-microsoft-com:office:word" xmlns:w="http://schemas.openxmlformats.org/wordprocessingml/2006/main" xmlns:wne="http://schemas.microsoft.com/office/word/2006/wordml">
   <w:body>
     <w:p>
       <w:pPr>
-        <w:pStyle w:val="Title"/>
+        <w:pStyle w:val="Titel"/>
         <w:rPr>
           <w:sz w:val="72"/>
           <w:szCs w:val="72"/>
@@ -21,7 +21,7 @@
     <w:p/>
     <w:p>
       <w:pPr>
-        <w:pStyle w:val="Subtitle"/>
+        <w:pStyle w:val="Untertitel"/>
         <w:rPr>
           <w:sz w:val="52"/>
           <w:szCs w:val="52"/>
@@ -30,13 +30,12 @@
     </w:p>
     <w:p>
       <w:pPr>
-        <w:pStyle w:val="Subtitle"/>
+        <w:pStyle w:val="Untertitel"/>
         <w:rPr>
           <w:sz w:val="52"/>
           <w:szCs w:val="52"/>
         </w:rPr>
       </w:pPr>
-      <w:proofErr w:type="spellStart"/>
       <w:r>
         <w:rPr>
           <w:sz w:val="52"/>
@@ -44,11 +43,10 @@
         </w:rPr>
         <w:t>StockService</w:t>
       </w:r>
-      <w:proofErr w:type="spellEnd"/>
-    </w:p>
-    <w:p>
-      <w:pPr>
-        <w:pStyle w:val="Subtitle"/>
+    </w:p>
+    <w:p>
+      <w:pPr>
+        <w:pStyle w:val="Untertitel"/>
       </w:pPr>
       <w:r>
         <w:t>Version 1.0</w:t>
@@ -70,7 +68,7 @@
     </w:p>
     <w:tbl>
       <w:tblPr>
-        <w:tblStyle w:val="TableGrid"/>
+        <w:tblStyle w:val="Tabellengitternetz"/>
         <w:tblW w:w="0" w:type="auto"/>
         <w:tblBorders>
           <w:top w:val="none" w:sz="0" w:space="0" w:color="auto"/>
@@ -80,7 +78,7 @@
           <w:insideH w:val="none" w:sz="0" w:space="0" w:color="auto"/>
           <w:insideV w:val="none" w:sz="0" w:space="0" w:color="auto"/>
         </w:tblBorders>
-        <w:tblLook w:val="04A0" w:firstRow="1" w:lastRow="0" w:firstColumn="1" w:lastColumn="0" w:noHBand="0" w:noVBand="1"/>
+        <w:tblLook w:val="04A0"/>
       </w:tblPr>
       <w:tblGrid>
         <w:gridCol w:w="3070"/>
@@ -147,13 +145,8 @@
             <w:pPr>
               <w:spacing w:line="360" w:lineRule="auto"/>
             </w:pPr>
-            <w:proofErr w:type="spellStart"/>
-            <w:r>
-              <w:t>Atzenhofer</w:t>
-            </w:r>
-            <w:proofErr w:type="spellEnd"/>
-            <w:r>
-              <w:t xml:space="preserve"> Thomas</w:t>
+            <w:r>
+              <w:t>Atzenhofer Thomas</w:t>
             </w:r>
           </w:p>
         </w:tc>
@@ -305,12 +298,12 @@
     <w:p/>
     <w:p>
       <w:pPr>
-        <w:pStyle w:val="Subtitle"/>
-      </w:pPr>
-    </w:p>
-    <w:p>
-      <w:pPr>
-        <w:pStyle w:val="Subtitle"/>
+        <w:pStyle w:val="Untertitel"/>
+      </w:pPr>
+    </w:p>
+    <w:p>
+      <w:pPr>
+        <w:pStyle w:val="Untertitel"/>
       </w:pPr>
       <w:r>
         <w:t>Kursleiter</w:t>
@@ -318,7 +311,7 @@
     </w:p>
     <w:p>
       <w:pPr>
-        <w:pStyle w:val="NoSpacing"/>
+        <w:pStyle w:val="KeinLeerraum"/>
       </w:pPr>
       <w:proofErr w:type="spellStart"/>
       <w:r>
@@ -331,7 +324,7 @@
     </w:p>
     <w:p>
       <w:pPr>
-        <w:pStyle w:val="NoSpacing"/>
+        <w:pStyle w:val="KeinLeerraum"/>
       </w:pPr>
       <w:proofErr w:type="spellStart"/>
       <w:r>
@@ -344,7 +337,7 @@
     </w:p>
     <w:p>
       <w:pPr>
-        <w:pStyle w:val="NoSpacing"/>
+        <w:pStyle w:val="KeinLeerraum"/>
       </w:pPr>
       <w:r>
         <w:t>Weinreich Rainer</w:t>
@@ -352,7 +345,7 @@
     </w:p>
     <w:p>
       <w:pPr>
-        <w:pStyle w:val="NoSpacing"/>
+        <w:pStyle w:val="KeinLeerraum"/>
       </w:pPr>
       <w:proofErr w:type="spellStart"/>
       <w:r>
@@ -365,12 +358,12 @@
     </w:p>
     <w:p>
       <w:pPr>
-        <w:pStyle w:val="NoSpacing"/>
-      </w:pPr>
-    </w:p>
-    <w:p>
-      <w:pPr>
-        <w:pStyle w:val="Subtitle"/>
+        <w:pStyle w:val="KeinLeerraum"/>
+      </w:pPr>
+    </w:p>
+    <w:p>
+      <w:pPr>
+        <w:pStyle w:val="Untertitel"/>
         <w:rPr>
           <w:lang w:val="en-GB"/>
         </w:rPr>
@@ -399,7 +392,7 @@
     </w:p>
     <w:p>
       <w:pPr>
-        <w:pStyle w:val="Subtitle"/>
+        <w:pStyle w:val="Untertitel"/>
         <w:rPr>
           <w:lang w:val="de-AT"/>
         </w:rPr>
@@ -465,11 +458,10 @@
           <w:docPartUnique/>
         </w:docPartObj>
       </w:sdtPr>
-      <w:sdtEndPr/>
       <w:sdtContent>
         <w:p>
           <w:pPr>
-            <w:pStyle w:val="TOCHeading"/>
+            <w:pStyle w:val="Inhaltsverzeichnisberschrift"/>
           </w:pPr>
           <w:r>
             <w:rPr>
@@ -480,7 +472,7 @@
         </w:p>
         <w:p>
           <w:pPr>
-            <w:pStyle w:val="TOC1"/>
+            <w:pStyle w:val="Verzeichnis1"/>
             <w:tabs>
               <w:tab w:val="left" w:pos="440"/>
               <w:tab w:val="right" w:leader="dot" w:pos="9062"/>
@@ -488,7 +480,7 @@
             <w:rPr>
               <w:rFonts w:eastAsiaTheme="minorEastAsia"/>
               <w:noProof/>
-              <w:lang w:val="en-US"/>
+              <w:lang w:val="de-AT" w:eastAsia="de-AT"/>
             </w:rPr>
           </w:pPr>
           <w:r>
@@ -500,7 +492,7 @@
           <w:r>
             <w:fldChar w:fldCharType="separate"/>
           </w:r>
-          <w:hyperlink w:anchor="_Toc403329346" w:history="1">
+          <w:hyperlink w:anchor="_Toc403333475" w:history="1">
             <w:r>
               <w:rPr>
                 <w:rStyle w:val="Hyperlink"/>
@@ -512,7 +504,7 @@
               <w:rPr>
                 <w:rFonts w:eastAsiaTheme="minorEastAsia"/>
                 <w:noProof/>
-                <w:lang w:val="en-US"/>
+                <w:lang w:val="de-AT" w:eastAsia="de-AT"/>
               </w:rPr>
               <w:tab/>
             </w:r>
@@ -542,7 +534,7 @@
                 <w:noProof/>
                 <w:webHidden/>
               </w:rPr>
-              <w:instrText xml:space="preserve"> PAGEREF _Toc403329346 \h </w:instrText>
+              <w:instrText xml:space="preserve"> PAGEREF _Toc403333475 \h </w:instrText>
             </w:r>
             <w:r>
               <w:rPr>
@@ -575,7 +567,7 @@
         </w:p>
         <w:p>
           <w:pPr>
-            <w:pStyle w:val="TOC2"/>
+            <w:pStyle w:val="Verzeichnis2"/>
             <w:tabs>
               <w:tab w:val="left" w:pos="880"/>
               <w:tab w:val="right" w:leader="dot" w:pos="9062"/>
@@ -583,10 +575,10 @@
             <w:rPr>
               <w:rFonts w:eastAsiaTheme="minorEastAsia"/>
               <w:noProof/>
-              <w:lang w:val="en-US"/>
+              <w:lang w:val="de-AT" w:eastAsia="de-AT"/>
             </w:rPr>
           </w:pPr>
-          <w:hyperlink w:anchor="_Toc403329347" w:history="1">
+          <w:hyperlink w:anchor="_Toc403333476" w:history="1">
             <w:r>
               <w:rPr>
                 <w:rStyle w:val="Hyperlink"/>
@@ -598,7 +590,7 @@
               <w:rPr>
                 <w:rFonts w:eastAsiaTheme="minorEastAsia"/>
                 <w:noProof/>
-                <w:lang w:val="en-US"/>
+                <w:lang w:val="de-AT" w:eastAsia="de-AT"/>
               </w:rPr>
               <w:tab/>
             </w:r>
@@ -628,7 +620,7 @@
                 <w:noProof/>
                 <w:webHidden/>
               </w:rPr>
-              <w:instrText xml:space="preserve"> PAGEREF _Toc403329347 \h </w:instrText>
+              <w:instrText xml:space="preserve"> PAGEREF _Toc403333476 \h </w:instrText>
             </w:r>
             <w:r>
               <w:rPr>
@@ -661,7 +653,7 @@
         </w:p>
         <w:p>
           <w:pPr>
-            <w:pStyle w:val="TOC2"/>
+            <w:pStyle w:val="Verzeichnis2"/>
             <w:tabs>
               <w:tab w:val="left" w:pos="880"/>
               <w:tab w:val="right" w:leader="dot" w:pos="9062"/>
@@ -669,10 +661,10 @@
             <w:rPr>
               <w:rFonts w:eastAsiaTheme="minorEastAsia"/>
               <w:noProof/>
-              <w:lang w:val="en-US"/>
+              <w:lang w:val="de-AT" w:eastAsia="de-AT"/>
             </w:rPr>
           </w:pPr>
-          <w:hyperlink w:anchor="_Toc403329348" w:history="1">
+          <w:hyperlink w:anchor="_Toc403333477" w:history="1">
             <w:r>
               <w:rPr>
                 <w:rStyle w:val="Hyperlink"/>
@@ -684,7 +676,7 @@
               <w:rPr>
                 <w:rFonts w:eastAsiaTheme="minorEastAsia"/>
                 <w:noProof/>
-                <w:lang w:val="en-US"/>
+                <w:lang w:val="de-AT" w:eastAsia="de-AT"/>
               </w:rPr>
               <w:tab/>
             </w:r>
@@ -714,7 +706,7 @@
                 <w:noProof/>
                 <w:webHidden/>
               </w:rPr>
-              <w:instrText xml:space="preserve"> PAGEREF _Toc403329348 \h </w:instrText>
+              <w:instrText xml:space="preserve"> PAGEREF _Toc403333477 \h </w:instrText>
             </w:r>
             <w:r>
               <w:rPr>
@@ -747,7 +739,7 @@
         </w:p>
         <w:p>
           <w:pPr>
-            <w:pStyle w:val="TOC1"/>
+            <w:pStyle w:val="Verzeichnis1"/>
             <w:tabs>
               <w:tab w:val="left" w:pos="440"/>
               <w:tab w:val="right" w:leader="dot" w:pos="9062"/>
@@ -755,10 +747,10 @@
             <w:rPr>
               <w:rFonts w:eastAsiaTheme="minorEastAsia"/>
               <w:noProof/>
-              <w:lang w:val="en-US"/>
+              <w:lang w:val="de-AT" w:eastAsia="de-AT"/>
             </w:rPr>
           </w:pPr>
-          <w:hyperlink w:anchor="_Toc403329349" w:history="1">
+          <w:hyperlink w:anchor="_Toc403333478" w:history="1">
             <w:r>
               <w:rPr>
                 <w:rStyle w:val="Hyperlink"/>
@@ -770,7 +762,7 @@
               <w:rPr>
                 <w:rFonts w:eastAsiaTheme="minorEastAsia"/>
                 <w:noProof/>
-                <w:lang w:val="en-US"/>
+                <w:lang w:val="de-AT" w:eastAsia="de-AT"/>
               </w:rPr>
               <w:tab/>
             </w:r>
@@ -779,7 +771,7 @@
                 <w:rStyle w:val="Hyperlink"/>
                 <w:noProof/>
               </w:rPr>
-              <w:t>Funktionale Anforderungen</w:t>
+              <w:t>Technologieauswahl</w:t>
             </w:r>
             <w:r>
               <w:rPr>
@@ -800,7 +792,7 @@
                 <w:noProof/>
                 <w:webHidden/>
               </w:rPr>
-              <w:instrText xml:space="preserve"> PAGEREF _Toc403329349 \h </w:instrText>
+              <w:instrText xml:space="preserve"> PAGEREF _Toc403333478 \h </w:instrText>
             </w:r>
             <w:r>
               <w:rPr>
@@ -820,7 +812,7 @@
                 <w:noProof/>
                 <w:webHidden/>
               </w:rPr>
-              <w:t>5</w:t>
+              <w:t>4</w:t>
             </w:r>
             <w:r>
               <w:rPr>
@@ -833,7 +825,7 @@
         </w:p>
         <w:p>
           <w:pPr>
-            <w:pStyle w:val="TOC2"/>
+            <w:pStyle w:val="Verzeichnis2"/>
             <w:tabs>
               <w:tab w:val="left" w:pos="880"/>
               <w:tab w:val="right" w:leader="dot" w:pos="9062"/>
@@ -841,10 +833,10 @@
             <w:rPr>
               <w:rFonts w:eastAsiaTheme="minorEastAsia"/>
               <w:noProof/>
-              <w:lang w:val="en-US"/>
+              <w:lang w:val="de-AT" w:eastAsia="de-AT"/>
             </w:rPr>
           </w:pPr>
-          <w:hyperlink w:anchor="_Toc403329350" w:history="1">
+          <w:hyperlink w:anchor="_Toc403333479" w:history="1">
             <w:r>
               <w:rPr>
                 <w:rStyle w:val="Hyperlink"/>
@@ -856,7 +848,7 @@
               <w:rPr>
                 <w:rFonts w:eastAsiaTheme="minorEastAsia"/>
                 <w:noProof/>
-                <w:lang w:val="en-US"/>
+                <w:lang w:val="de-AT" w:eastAsia="de-AT"/>
               </w:rPr>
               <w:tab/>
             </w:r>
@@ -865,7 +857,7 @@
                 <w:rStyle w:val="Hyperlink"/>
                 <w:noProof/>
               </w:rPr>
-              <w:t>Aktienübersicht</w:t>
+              <w:t>Server</w:t>
             </w:r>
             <w:r>
               <w:rPr>
@@ -886,7 +878,7 @@
                 <w:noProof/>
                 <w:webHidden/>
               </w:rPr>
-              <w:instrText xml:space="preserve"> PAGEREF _Toc403329350 \h </w:instrText>
+              <w:instrText xml:space="preserve"> PAGEREF _Toc403333479 \h </w:instrText>
             </w:r>
             <w:r>
               <w:rPr>
@@ -906,7 +898,7 @@
                 <w:noProof/>
                 <w:webHidden/>
               </w:rPr>
-              <w:t>5</w:t>
+              <w:t>4</w:t>
             </w:r>
             <w:r>
               <w:rPr>
@@ -919,7 +911,7 @@
         </w:p>
         <w:p>
           <w:pPr>
-            <w:pStyle w:val="TOC2"/>
+            <w:pStyle w:val="Verzeichnis2"/>
             <w:tabs>
               <w:tab w:val="left" w:pos="880"/>
               <w:tab w:val="right" w:leader="dot" w:pos="9062"/>
@@ -927,10 +919,10 @@
             <w:rPr>
               <w:rFonts w:eastAsiaTheme="minorEastAsia"/>
               <w:noProof/>
-              <w:lang w:val="en-US"/>
+              <w:lang w:val="de-AT" w:eastAsia="de-AT"/>
             </w:rPr>
           </w:pPr>
-          <w:hyperlink w:anchor="_Toc403329351" w:history="1">
+          <w:hyperlink w:anchor="_Toc403333480" w:history="1">
             <w:r>
               <w:rPr>
                 <w:rStyle w:val="Hyperlink"/>
@@ -942,7 +934,7 @@
               <w:rPr>
                 <w:rFonts w:eastAsiaTheme="minorEastAsia"/>
                 <w:noProof/>
-                <w:lang w:val="en-US"/>
+                <w:lang w:val="de-AT" w:eastAsia="de-AT"/>
               </w:rPr>
               <w:tab/>
             </w:r>
@@ -951,7 +943,7 @@
                 <w:rStyle w:val="Hyperlink"/>
                 <w:noProof/>
               </w:rPr>
-              <w:t>Aktienhistorie</w:t>
+              <w:t>Client</w:t>
             </w:r>
             <w:r>
               <w:rPr>
@@ -972,7 +964,7 @@
                 <w:noProof/>
                 <w:webHidden/>
               </w:rPr>
-              <w:instrText xml:space="preserve"> PAGEREF _Toc403329351 \h </w:instrText>
+              <w:instrText xml:space="preserve"> PAGEREF _Toc403333480 \h </w:instrText>
             </w:r>
             <w:r>
               <w:rPr>
@@ -992,7 +984,7 @@
                 <w:noProof/>
                 <w:webHidden/>
               </w:rPr>
-              <w:t>5</w:t>
+              <w:t>4</w:t>
             </w:r>
             <w:r>
               <w:rPr>
@@ -1005,7 +997,7 @@
         </w:p>
         <w:p>
           <w:pPr>
-            <w:pStyle w:val="TOC2"/>
+            <w:pStyle w:val="Verzeichnis2"/>
             <w:tabs>
               <w:tab w:val="left" w:pos="880"/>
               <w:tab w:val="right" w:leader="dot" w:pos="9062"/>
@@ -1013,10 +1005,10 @@
             <w:rPr>
               <w:rFonts w:eastAsiaTheme="minorEastAsia"/>
               <w:noProof/>
-              <w:lang w:val="en-US"/>
+              <w:lang w:val="de-AT" w:eastAsia="de-AT"/>
             </w:rPr>
           </w:pPr>
-          <w:hyperlink w:anchor="_Toc403329352" w:history="1">
+          <w:hyperlink w:anchor="_Toc403333481" w:history="1">
             <w:r>
               <w:rPr>
                 <w:rStyle w:val="Hyperlink"/>
@@ -1028,7 +1020,7 @@
               <w:rPr>
                 <w:rFonts w:eastAsiaTheme="minorEastAsia"/>
                 <w:noProof/>
-                <w:lang w:val="en-US"/>
+                <w:lang w:val="de-AT" w:eastAsia="de-AT"/>
               </w:rPr>
               <w:tab/>
             </w:r>
@@ -1037,7 +1029,7 @@
                 <w:rStyle w:val="Hyperlink"/>
                 <w:noProof/>
               </w:rPr>
-              <w:t>Registrierung</w:t>
+              <w:t>Datenformate</w:t>
             </w:r>
             <w:r>
               <w:rPr>
@@ -1058,7 +1050,7 @@
                 <w:noProof/>
                 <w:webHidden/>
               </w:rPr>
-              <w:instrText xml:space="preserve"> PAGEREF _Toc403329352 \h </w:instrText>
+              <w:instrText xml:space="preserve"> PAGEREF _Toc403333481 \h </w:instrText>
             </w:r>
             <w:r>
               <w:rPr>
@@ -1091,7 +1083,7 @@
         </w:p>
         <w:p>
           <w:pPr>
-            <w:pStyle w:val="TOC2"/>
+            <w:pStyle w:val="Verzeichnis2"/>
             <w:tabs>
               <w:tab w:val="left" w:pos="880"/>
               <w:tab w:val="right" w:leader="dot" w:pos="9062"/>
@@ -1099,10 +1091,10 @@
             <w:rPr>
               <w:rFonts w:eastAsiaTheme="minorEastAsia"/>
               <w:noProof/>
-              <w:lang w:val="en-US"/>
+              <w:lang w:val="de-AT" w:eastAsia="de-AT"/>
             </w:rPr>
           </w:pPr>
-          <w:hyperlink w:anchor="_Toc403329353" w:history="1">
+          <w:hyperlink w:anchor="_Toc403333482" w:history="1">
             <w:r>
               <w:rPr>
                 <w:rStyle w:val="Hyperlink"/>
@@ -1114,7 +1106,7 @@
               <w:rPr>
                 <w:rFonts w:eastAsiaTheme="minorEastAsia"/>
                 <w:noProof/>
-                <w:lang w:val="en-US"/>
+                <w:lang w:val="de-AT" w:eastAsia="de-AT"/>
               </w:rPr>
               <w:tab/>
             </w:r>
@@ -1123,7 +1115,7 @@
                 <w:rStyle w:val="Hyperlink"/>
                 <w:noProof/>
               </w:rPr>
-              <w:t>Login</w:t>
+              <w:t>Protokolle</w:t>
             </w:r>
             <w:r>
               <w:rPr>
@@ -1144,7 +1136,7 @@
                 <w:noProof/>
                 <w:webHidden/>
               </w:rPr>
-              <w:instrText xml:space="preserve"> PAGEREF _Toc403329353 \h </w:instrText>
+              <w:instrText xml:space="preserve"> PAGEREF _Toc403333482 \h </w:instrText>
             </w:r>
             <w:r>
               <w:rPr>
@@ -1164,7 +1156,7 @@
                 <w:noProof/>
                 <w:webHidden/>
               </w:rPr>
-              <w:t>6</w:t>
+              <w:t>5</w:t>
             </w:r>
             <w:r>
               <w:rPr>
@@ -1177,7 +1169,93 @@
         </w:p>
         <w:p>
           <w:pPr>
-            <w:pStyle w:val="TOC2"/>
+            <w:pStyle w:val="Verzeichnis1"/>
+            <w:tabs>
+              <w:tab w:val="left" w:pos="440"/>
+              <w:tab w:val="right" w:leader="dot" w:pos="9062"/>
+            </w:tabs>
+            <w:rPr>
+              <w:rFonts w:eastAsiaTheme="minorEastAsia"/>
+              <w:noProof/>
+              <w:lang w:val="de-AT" w:eastAsia="de-AT"/>
+            </w:rPr>
+          </w:pPr>
+          <w:hyperlink w:anchor="_Toc403333483" w:history="1">
+            <w:r>
+              <w:rPr>
+                <w:rStyle w:val="Hyperlink"/>
+                <w:noProof/>
+              </w:rPr>
+              <w:t>3</w:t>
+            </w:r>
+            <w:r>
+              <w:rPr>
+                <w:rFonts w:eastAsiaTheme="minorEastAsia"/>
+                <w:noProof/>
+                <w:lang w:val="de-AT" w:eastAsia="de-AT"/>
+              </w:rPr>
+              <w:tab/>
+            </w:r>
+            <w:r>
+              <w:rPr>
+                <w:rStyle w:val="Hyperlink"/>
+                <w:noProof/>
+              </w:rPr>
+              <w:t>Funktionale Anforderungen</w:t>
+            </w:r>
+            <w:r>
+              <w:rPr>
+                <w:noProof/>
+                <w:webHidden/>
+              </w:rPr>
+              <w:tab/>
+            </w:r>
+            <w:r>
+              <w:rPr>
+                <w:noProof/>
+                <w:webHidden/>
+              </w:rPr>
+              <w:fldChar w:fldCharType="begin"/>
+            </w:r>
+            <w:r>
+              <w:rPr>
+                <w:noProof/>
+                <w:webHidden/>
+              </w:rPr>
+              <w:instrText xml:space="preserve"> PAGEREF _Toc403333483 \h </w:instrText>
+            </w:r>
+            <w:r>
+              <w:rPr>
+                <w:noProof/>
+                <w:webHidden/>
+              </w:rPr>
+            </w:r>
+            <w:r>
+              <w:rPr>
+                <w:noProof/>
+                <w:webHidden/>
+              </w:rPr>
+              <w:fldChar w:fldCharType="separate"/>
+            </w:r>
+            <w:r>
+              <w:rPr>
+                <w:noProof/>
+                <w:webHidden/>
+              </w:rPr>
+              <w:t>6</w:t>
+            </w:r>
+            <w:r>
+              <w:rPr>
+                <w:noProof/>
+                <w:webHidden/>
+              </w:rPr>
+              <w:fldChar w:fldCharType="end"/>
+            </w:r>
+          </w:hyperlink>
+        </w:p>
+        <w:p>
+          <w:pPr>
+            <w:pStyle w:val="Verzeichnis2"/>
             <w:tabs>
               <w:tab w:val="left" w:pos="880"/>
               <w:tab w:val="right" w:leader="dot" w:pos="9062"/>
@@ -1185,22 +1263,22 @@
             <w:rPr>
               <w:rFonts w:eastAsiaTheme="minorEastAsia"/>
               <w:noProof/>
-              <w:lang w:val="en-US"/>
+              <w:lang w:val="de-AT" w:eastAsia="de-AT"/>
             </w:rPr>
           </w:pPr>
-          <w:hyperlink w:anchor="_Toc403329354" w:history="1">
+          <w:hyperlink w:anchor="_Toc403333484" w:history="1">
             <w:r>
               <w:rPr>
                 <w:rStyle w:val="Hyperlink"/>
                 <w:noProof/>
               </w:rPr>
-              <w:t>2.5</w:t>
+              <w:t>3.1</w:t>
             </w:r>
             <w:r>
               <w:rPr>
                 <w:rFonts w:eastAsiaTheme="minorEastAsia"/>
                 <w:noProof/>
-                <w:lang w:val="en-US"/>
+                <w:lang w:val="de-AT" w:eastAsia="de-AT"/>
               </w:rPr>
               <w:tab/>
             </w:r>
@@ -1209,7 +1287,7 @@
                 <w:rStyle w:val="Hyperlink"/>
                 <w:noProof/>
               </w:rPr>
-              <w:t>Aktienkauf</w:t>
+              <w:t>Aktienübersicht</w:t>
             </w:r>
             <w:r>
               <w:rPr>
@@ -1230,7 +1308,7 @@
                 <w:noProof/>
                 <w:webHidden/>
               </w:rPr>
-              <w:instrText xml:space="preserve"> PAGEREF _Toc403329354 \h </w:instrText>
+              <w:instrText xml:space="preserve"> PAGEREF _Toc403333484 \h </w:instrText>
             </w:r>
             <w:r>
               <w:rPr>
@@ -1263,7 +1341,7 @@
         </w:p>
         <w:p>
           <w:pPr>
-            <w:pStyle w:val="TOC2"/>
+            <w:pStyle w:val="Verzeichnis2"/>
             <w:tabs>
               <w:tab w:val="left" w:pos="880"/>
               <w:tab w:val="right" w:leader="dot" w:pos="9062"/>
@@ -1271,22 +1349,22 @@
             <w:rPr>
               <w:rFonts w:eastAsiaTheme="minorEastAsia"/>
               <w:noProof/>
-              <w:lang w:val="en-US"/>
+              <w:lang w:val="de-AT" w:eastAsia="de-AT"/>
             </w:rPr>
           </w:pPr>
-          <w:hyperlink w:anchor="_Toc403329355" w:history="1">
+          <w:hyperlink w:anchor="_Toc403333485" w:history="1">
             <w:r>
               <w:rPr>
                 <w:rStyle w:val="Hyperlink"/>
                 <w:noProof/>
               </w:rPr>
-              <w:t>2.6</w:t>
+              <w:t>3.2</w:t>
             </w:r>
             <w:r>
               <w:rPr>
                 <w:rFonts w:eastAsiaTheme="minorEastAsia"/>
                 <w:noProof/>
-                <w:lang w:val="en-US"/>
+                <w:lang w:val="de-AT" w:eastAsia="de-AT"/>
               </w:rPr>
               <w:tab/>
             </w:r>
@@ -1295,7 +1373,7 @@
                 <w:rStyle w:val="Hyperlink"/>
                 <w:noProof/>
               </w:rPr>
-              <w:t>Aktienverkauf</w:t>
+              <w:t>Aktienhistorie</w:t>
             </w:r>
             <w:r>
               <w:rPr>
@@ -1316,7 +1394,7 @@
                 <w:noProof/>
                 <w:webHidden/>
               </w:rPr>
-              <w:instrText xml:space="preserve"> PAGEREF _Toc403329355 \h </w:instrText>
+              <w:instrText xml:space="preserve"> PAGEREF _Toc403333485 \h </w:instrText>
             </w:r>
             <w:r>
               <w:rPr>
@@ -1349,7 +1427,7 @@
         </w:p>
         <w:p>
           <w:pPr>
-            <w:pStyle w:val="TOC2"/>
+            <w:pStyle w:val="Verzeichnis2"/>
             <w:tabs>
               <w:tab w:val="left" w:pos="880"/>
               <w:tab w:val="right" w:leader="dot" w:pos="9062"/>
@@ -1357,22 +1435,22 @@
             <w:rPr>
               <w:rFonts w:eastAsiaTheme="minorEastAsia"/>
               <w:noProof/>
-              <w:lang w:val="en-US"/>
+              <w:lang w:val="de-AT" w:eastAsia="de-AT"/>
             </w:rPr>
           </w:pPr>
-          <w:hyperlink w:anchor="_Toc403329356" w:history="1">
+          <w:hyperlink w:anchor="_Toc403333486" w:history="1">
             <w:r>
               <w:rPr>
                 <w:rStyle w:val="Hyperlink"/>
                 <w:noProof/>
               </w:rPr>
-              <w:t>2.7</w:t>
+              <w:t>3.3</w:t>
             </w:r>
             <w:r>
               <w:rPr>
                 <w:rFonts w:eastAsiaTheme="minorEastAsia"/>
                 <w:noProof/>
-                <w:lang w:val="en-US"/>
+                <w:lang w:val="de-AT" w:eastAsia="de-AT"/>
               </w:rPr>
               <w:tab/>
             </w:r>
@@ -1381,15 +1459,7 @@
                 <w:rStyle w:val="Hyperlink"/>
                 <w:noProof/>
               </w:rPr>
-              <w:t>Transaktionsübersicht (</w:t>
-            </w:r>
-            <w:r>
-              <w:rPr>
-                <w:rStyle w:val="Hyperlink"/>
-                <w:noProof/>
-                <w:lang w:val="en-US"/>
-              </w:rPr>
-              <w:t>Portfolio)</w:t>
+              <w:t>Registrierung</w:t>
             </w:r>
             <w:r>
               <w:rPr>
@@ -1410,7 +1480,7 @@
                 <w:noProof/>
                 <w:webHidden/>
               </w:rPr>
-              <w:instrText xml:space="preserve"> PAGEREF _Toc403329356 \h </w:instrText>
+              <w:instrText xml:space="preserve"> PAGEREF _Toc403333486 \h </w:instrText>
             </w:r>
             <w:r>
               <w:rPr>
@@ -1430,7 +1500,7 @@
                 <w:noProof/>
                 <w:webHidden/>
               </w:rPr>
-              <w:t>7</w:t>
+              <w:t>6</w:t>
             </w:r>
             <w:r>
               <w:rPr>
@@ -1443,7 +1513,7 @@
         </w:p>
         <w:p>
           <w:pPr>
-            <w:pStyle w:val="TOC2"/>
+            <w:pStyle w:val="Verzeichnis2"/>
             <w:tabs>
               <w:tab w:val="left" w:pos="880"/>
               <w:tab w:val="right" w:leader="dot" w:pos="9062"/>
@@ -1451,22 +1521,22 @@
             <w:rPr>
               <w:rFonts w:eastAsiaTheme="minorEastAsia"/>
               <w:noProof/>
-              <w:lang w:val="en-US"/>
+              <w:lang w:val="de-AT" w:eastAsia="de-AT"/>
             </w:rPr>
           </w:pPr>
-          <w:hyperlink w:anchor="_Toc403329357" w:history="1">
+          <w:hyperlink w:anchor="_Toc403333487" w:history="1">
             <w:r>
               <w:rPr>
                 <w:rStyle w:val="Hyperlink"/>
                 <w:noProof/>
               </w:rPr>
-              <w:t>2.8</w:t>
+              <w:t>3.4</w:t>
             </w:r>
             <w:r>
               <w:rPr>
                 <w:rFonts w:eastAsiaTheme="minorEastAsia"/>
                 <w:noProof/>
-                <w:lang w:val="en-US"/>
+                <w:lang w:val="de-AT" w:eastAsia="de-AT"/>
               </w:rPr>
               <w:tab/>
             </w:r>
@@ -1475,7 +1545,7 @@
                 <w:rStyle w:val="Hyperlink"/>
                 <w:noProof/>
               </w:rPr>
-              <w:t>Passwortänderung</w:t>
+              <w:t>Login</w:t>
             </w:r>
             <w:r>
               <w:rPr>
@@ -1496,7 +1566,7 @@
                 <w:noProof/>
                 <w:webHidden/>
               </w:rPr>
-              <w:instrText xml:space="preserve"> PAGEREF _Toc403329357 \h </w:instrText>
+              <w:instrText xml:space="preserve"> PAGEREF _Toc403333487 \h </w:instrText>
             </w:r>
             <w:r>
               <w:rPr>
@@ -1529,7 +1599,7 @@
         </w:p>
         <w:p>
           <w:pPr>
-            <w:pStyle w:val="TOC2"/>
+            <w:pStyle w:val="Verzeichnis2"/>
             <w:tabs>
               <w:tab w:val="left" w:pos="880"/>
               <w:tab w:val="right" w:leader="dot" w:pos="9062"/>
@@ -1537,22 +1607,22 @@
             <w:rPr>
               <w:rFonts w:eastAsiaTheme="minorEastAsia"/>
               <w:noProof/>
-              <w:lang w:val="en-US"/>
+              <w:lang w:val="de-AT" w:eastAsia="de-AT"/>
             </w:rPr>
           </w:pPr>
-          <w:hyperlink w:anchor="_Toc403329358" w:history="1">
+          <w:hyperlink w:anchor="_Toc403333488" w:history="1">
             <w:r>
               <w:rPr>
                 <w:rStyle w:val="Hyperlink"/>
                 <w:noProof/>
               </w:rPr>
-              <w:t>2.9</w:t>
+              <w:t>3.5</w:t>
             </w:r>
             <w:r>
               <w:rPr>
                 <w:rFonts w:eastAsiaTheme="minorEastAsia"/>
                 <w:noProof/>
-                <w:lang w:val="en-US"/>
+                <w:lang w:val="de-AT" w:eastAsia="de-AT"/>
               </w:rPr>
               <w:tab/>
             </w:r>
@@ -1561,7 +1631,7 @@
                 <w:rStyle w:val="Hyperlink"/>
                 <w:noProof/>
               </w:rPr>
-              <w:t>Logout</w:t>
+              <w:t>Aktienkauf</w:t>
             </w:r>
             <w:r>
               <w:rPr>
@@ -1582,7 +1652,7 @@
                 <w:noProof/>
                 <w:webHidden/>
               </w:rPr>
-              <w:instrText xml:space="preserve"> PAGEREF _Toc403329358 \h </w:instrText>
+              <w:instrText xml:space="preserve"> PAGEREF _Toc403333488 \h </w:instrText>
             </w:r>
             <w:r>
               <w:rPr>
@@ -1615,7 +1685,359 @@
         </w:p>
         <w:p>
           <w:pPr>
-            <w:pStyle w:val="TOC1"/>
+            <w:pStyle w:val="Verzeichnis2"/>
+            <w:tabs>
+              <w:tab w:val="left" w:pos="880"/>
+              <w:tab w:val="right" w:leader="dot" w:pos="9062"/>
+            </w:tabs>
+            <w:rPr>
+              <w:rFonts w:eastAsiaTheme="minorEastAsia"/>
+              <w:noProof/>
+              <w:lang w:val="de-AT" w:eastAsia="de-AT"/>
+            </w:rPr>
+          </w:pPr>
+          <w:hyperlink w:anchor="_Toc403333489" w:history="1">
+            <w:r>
+              <w:rPr>
+                <w:rStyle w:val="Hyperlink"/>
+                <w:noProof/>
+              </w:rPr>
+              <w:t>3.6</w:t>
+            </w:r>
+            <w:r>
+              <w:rPr>
+                <w:rFonts w:eastAsiaTheme="minorEastAsia"/>
+                <w:noProof/>
+                <w:lang w:val="de-AT" w:eastAsia="de-AT"/>
+              </w:rPr>
+              <w:tab/>
+            </w:r>
+            <w:r>
+              <w:rPr>
+                <w:rStyle w:val="Hyperlink"/>
+                <w:noProof/>
+              </w:rPr>
+              <w:t>Aktienverkauf</w:t>
+            </w:r>
+            <w:r>
+              <w:rPr>
+                <w:noProof/>
+                <w:webHidden/>
+              </w:rPr>
+              <w:tab/>
+            </w:r>
+            <w:r>
+              <w:rPr>
+                <w:noProof/>
+                <w:webHidden/>
+              </w:rPr>
+              <w:fldChar w:fldCharType="begin"/>
+            </w:r>
+            <w:r>
+              <w:rPr>
+                <w:noProof/>
+                <w:webHidden/>
+              </w:rPr>
+              <w:instrText xml:space="preserve"> PAGEREF _Toc403333489 \h </w:instrText>
+            </w:r>
+            <w:r>
+              <w:rPr>
+                <w:noProof/>
+                <w:webHidden/>
+              </w:rPr>
+            </w:r>
+            <w:r>
+              <w:rPr>
+                <w:noProof/>
+                <w:webHidden/>
+              </w:rPr>
+              <w:fldChar w:fldCharType="separate"/>
+            </w:r>
+            <w:r>
+              <w:rPr>
+                <w:noProof/>
+                <w:webHidden/>
+              </w:rPr>
+              <w:t>7</w:t>
+            </w:r>
+            <w:r>
+              <w:rPr>
+                <w:noProof/>
+                <w:webHidden/>
+              </w:rPr>
+              <w:fldChar w:fldCharType="end"/>
+            </w:r>
+          </w:hyperlink>
+        </w:p>
+        <w:p>
+          <w:pPr>
+            <w:pStyle w:val="Verzeichnis2"/>
+            <w:tabs>
+              <w:tab w:val="left" w:pos="880"/>
+              <w:tab w:val="right" w:leader="dot" w:pos="9062"/>
+            </w:tabs>
+            <w:rPr>
+              <w:rFonts w:eastAsiaTheme="minorEastAsia"/>
+              <w:noProof/>
+              <w:lang w:val="de-AT" w:eastAsia="de-AT"/>
+            </w:rPr>
+          </w:pPr>
+          <w:hyperlink w:anchor="_Toc403333490" w:history="1">
+            <w:r>
+              <w:rPr>
+                <w:rStyle w:val="Hyperlink"/>
+                <w:noProof/>
+              </w:rPr>
+              <w:t>3.7</w:t>
+            </w:r>
+            <w:r>
+              <w:rPr>
+                <w:rFonts w:eastAsiaTheme="minorEastAsia"/>
+                <w:noProof/>
+                <w:lang w:val="de-AT" w:eastAsia="de-AT"/>
+              </w:rPr>
+              <w:tab/>
+            </w:r>
+            <w:r>
+              <w:rPr>
+                <w:rStyle w:val="Hyperlink"/>
+                <w:noProof/>
+              </w:rPr>
+              <w:t>Transaktionsübersicht (</w:t>
+            </w:r>
+            <w:r>
+              <w:rPr>
+                <w:rStyle w:val="Hyperlink"/>
+                <w:noProof/>
+                <w:lang w:val="en-US"/>
+              </w:rPr>
+              <w:t>Portfolio)</w:t>
+            </w:r>
+            <w:r>
+              <w:rPr>
+                <w:noProof/>
+                <w:webHidden/>
+              </w:rPr>
+              <w:tab/>
+            </w:r>
+            <w:r>
+              <w:rPr>
+                <w:noProof/>
+                <w:webHidden/>
+              </w:rPr>
+              <w:fldChar w:fldCharType="begin"/>
+            </w:r>
+            <w:r>
+              <w:rPr>
+                <w:noProof/>
+                <w:webHidden/>
+              </w:rPr>
+              <w:instrText xml:space="preserve"> PAGEREF _Toc403333490 \h </w:instrText>
+            </w:r>
+            <w:r>
+              <w:rPr>
+                <w:noProof/>
+                <w:webHidden/>
+              </w:rPr>
+            </w:r>
+            <w:r>
+              <w:rPr>
+                <w:noProof/>
+                <w:webHidden/>
+              </w:rPr>
+              <w:fldChar w:fldCharType="separate"/>
+            </w:r>
+            <w:r>
+              <w:rPr>
+                <w:noProof/>
+                <w:webHidden/>
+              </w:rPr>
+              <w:t>8</w:t>
+            </w:r>
+            <w:r>
+              <w:rPr>
+                <w:noProof/>
+                <w:webHidden/>
+              </w:rPr>
+              <w:fldChar w:fldCharType="end"/>
+            </w:r>
+          </w:hyperlink>
+        </w:p>
+        <w:p>
+          <w:pPr>
+            <w:pStyle w:val="Verzeichnis2"/>
+            <w:tabs>
+              <w:tab w:val="left" w:pos="880"/>
+              <w:tab w:val="right" w:leader="dot" w:pos="9062"/>
+            </w:tabs>
+            <w:rPr>
+              <w:rFonts w:eastAsiaTheme="minorEastAsia"/>
+              <w:noProof/>
+              <w:lang w:val="de-AT" w:eastAsia="de-AT"/>
+            </w:rPr>
+          </w:pPr>
+          <w:hyperlink w:anchor="_Toc403333491" w:history="1">
+            <w:r>
+              <w:rPr>
+                <w:rStyle w:val="Hyperlink"/>
+                <w:noProof/>
+              </w:rPr>
+              <w:t>3.8</w:t>
+            </w:r>
+            <w:r>
+              <w:rPr>
+                <w:rFonts w:eastAsiaTheme="minorEastAsia"/>
+                <w:noProof/>
+                <w:lang w:val="de-AT" w:eastAsia="de-AT"/>
+              </w:rPr>
+              <w:tab/>
+            </w:r>
+            <w:r>
+              <w:rPr>
+                <w:rStyle w:val="Hyperlink"/>
+                <w:noProof/>
+              </w:rPr>
+              <w:t>Passwortänderung</w:t>
+            </w:r>
+            <w:r>
+              <w:rPr>
+                <w:noProof/>
+                <w:webHidden/>
+              </w:rPr>
+              <w:tab/>
+            </w:r>
+            <w:r>
+              <w:rPr>
+                <w:noProof/>
+                <w:webHidden/>
+              </w:rPr>
+              <w:fldChar w:fldCharType="begin"/>
+            </w:r>
+            <w:r>
+              <w:rPr>
+                <w:noProof/>
+                <w:webHidden/>
+              </w:rPr>
+              <w:instrText xml:space="preserve"> PAGEREF _Toc403333491 \h </w:instrText>
+            </w:r>
+            <w:r>
+              <w:rPr>
+                <w:noProof/>
+                <w:webHidden/>
+              </w:rPr>
+            </w:r>
+            <w:r>
+              <w:rPr>
+                <w:noProof/>
+                <w:webHidden/>
+              </w:rPr>
+              <w:fldChar w:fldCharType="separate"/>
+            </w:r>
+            <w:r>
+              <w:rPr>
+                <w:noProof/>
+                <w:webHidden/>
+              </w:rPr>
+              <w:t>8</w:t>
+            </w:r>
+            <w:r>
+              <w:rPr>
+                <w:noProof/>
+                <w:webHidden/>
+              </w:rPr>
+              <w:fldChar w:fldCharType="end"/>
+            </w:r>
+          </w:hyperlink>
+        </w:p>
+        <w:p>
+          <w:pPr>
+            <w:pStyle w:val="Verzeichnis2"/>
+            <w:tabs>
+              <w:tab w:val="left" w:pos="880"/>
+              <w:tab w:val="right" w:leader="dot" w:pos="9062"/>
+            </w:tabs>
+            <w:rPr>
+              <w:rFonts w:eastAsiaTheme="minorEastAsia"/>
+              <w:noProof/>
+              <w:lang w:val="de-AT" w:eastAsia="de-AT"/>
+            </w:rPr>
+          </w:pPr>
+          <w:hyperlink w:anchor="_Toc403333492" w:history="1">
+            <w:r>
+              <w:rPr>
+                <w:rStyle w:val="Hyperlink"/>
+                <w:noProof/>
+              </w:rPr>
+              <w:t>3.9</w:t>
+            </w:r>
+            <w:r>
+              <w:rPr>
+                <w:rFonts w:eastAsiaTheme="minorEastAsia"/>
+                <w:noProof/>
+                <w:lang w:val="de-AT" w:eastAsia="de-AT"/>
+              </w:rPr>
+              <w:tab/>
+            </w:r>
+            <w:r>
+              <w:rPr>
+                <w:rStyle w:val="Hyperlink"/>
+                <w:noProof/>
+              </w:rPr>
+              <w:t>Logout</w:t>
+            </w:r>
+            <w:r>
+              <w:rPr>
+                <w:noProof/>
+                <w:webHidden/>
+              </w:rPr>
+              <w:tab/>
+            </w:r>
+            <w:r>
+              <w:rPr>
+                <w:noProof/>
+                <w:webHidden/>
+              </w:rPr>
+              <w:fldChar w:fldCharType="begin"/>
+            </w:r>
+            <w:r>
+              <w:rPr>
+                <w:noProof/>
+                <w:webHidden/>
+              </w:rPr>
+              <w:instrText xml:space="preserve"> PAGEREF _Toc403333492 \h </w:instrText>
+            </w:r>
+            <w:r>
+              <w:rPr>
+                <w:noProof/>
+                <w:webHidden/>
+              </w:rPr>
+            </w:r>
+            <w:r>
+              <w:rPr>
+                <w:noProof/>
+                <w:webHidden/>
+              </w:rPr>
+              <w:fldChar w:fldCharType="separate"/>
+            </w:r>
+            <w:r>
+              <w:rPr>
+                <w:noProof/>
+                <w:webHidden/>
+              </w:rPr>
+              <w:t>8</w:t>
+            </w:r>
+            <w:r>
+              <w:rPr>
+                <w:noProof/>
+                <w:webHidden/>
+              </w:rPr>
+              <w:fldChar w:fldCharType="end"/>
+            </w:r>
+          </w:hyperlink>
+        </w:p>
+        <w:p>
+          <w:pPr>
+            <w:pStyle w:val="Verzeichnis1"/>
             <w:tabs>
               <w:tab w:val="left" w:pos="440"/>
               <w:tab w:val="right" w:leader="dot" w:pos="9062"/>
@@ -1623,22 +2045,22 @@
             <w:rPr>
               <w:rFonts w:eastAsiaTheme="minorEastAsia"/>
               <w:noProof/>
-              <w:lang w:val="en-US"/>
+              <w:lang w:val="de-AT" w:eastAsia="de-AT"/>
             </w:rPr>
           </w:pPr>
-          <w:hyperlink w:anchor="_Toc403329359" w:history="1">
+          <w:hyperlink w:anchor="_Toc403333493" w:history="1">
             <w:r>
               <w:rPr>
                 <w:rStyle w:val="Hyperlink"/>
                 <w:noProof/>
               </w:rPr>
-              <w:t>3</w:t>
+              <w:t>4</w:t>
             </w:r>
             <w:r>
               <w:rPr>
                 <w:rFonts w:eastAsiaTheme="minorEastAsia"/>
                 <w:noProof/>
-                <w:lang w:val="en-US"/>
+                <w:lang w:val="de-AT" w:eastAsia="de-AT"/>
               </w:rPr>
               <w:tab/>
             </w:r>
@@ -1668,7 +2090,7 @@
                 <w:noProof/>
                 <w:webHidden/>
               </w:rPr>
-              <w:instrText xml:space="preserve"> PAGEREF _Toc403329359 \h </w:instrText>
+              <w:instrText xml:space="preserve"> PAGEREF _Toc403333493 \h </w:instrText>
             </w:r>
             <w:r>
               <w:rPr>
@@ -1688,7 +2110,7 @@
                 <w:noProof/>
                 <w:webHidden/>
               </w:rPr>
-              <w:t>8</w:t>
+              <w:t>9</w:t>
             </w:r>
             <w:r>
               <w:rPr>
@@ -1701,7 +2123,7 @@
         </w:p>
         <w:p>
           <w:pPr>
-            <w:pStyle w:val="TOC2"/>
+            <w:pStyle w:val="Verzeichnis2"/>
             <w:tabs>
               <w:tab w:val="left" w:pos="880"/>
               <w:tab w:val="right" w:leader="dot" w:pos="9062"/>
@@ -1709,22 +2131,22 @@
             <w:rPr>
               <w:rFonts w:eastAsiaTheme="minorEastAsia"/>
               <w:noProof/>
-              <w:lang w:val="en-US"/>
+              <w:lang w:val="de-AT" w:eastAsia="de-AT"/>
             </w:rPr>
           </w:pPr>
-          <w:hyperlink w:anchor="_Toc403329360" w:history="1">
+          <w:hyperlink w:anchor="_Toc403333494" w:history="1">
             <w:r>
               <w:rPr>
                 <w:rStyle w:val="Hyperlink"/>
                 <w:noProof/>
               </w:rPr>
-              <w:t>3.1</w:t>
+              <w:t>4.1</w:t>
             </w:r>
             <w:r>
               <w:rPr>
                 <w:rFonts w:eastAsiaTheme="minorEastAsia"/>
                 <w:noProof/>
-                <w:lang w:val="en-US"/>
+                <w:lang w:val="de-AT" w:eastAsia="de-AT"/>
               </w:rPr>
               <w:tab/>
             </w:r>
@@ -1754,7 +2176,7 @@
                 <w:noProof/>
                 <w:webHidden/>
               </w:rPr>
-              <w:instrText xml:space="preserve"> PAGEREF _Toc403329360 \h </w:instrText>
+              <w:instrText xml:space="preserve"> PAGEREF _Toc403333494 \h </w:instrText>
             </w:r>
             <w:r>
               <w:rPr>
@@ -1774,7 +2196,7 @@
                 <w:noProof/>
                 <w:webHidden/>
               </w:rPr>
-              <w:t>8</w:t>
+              <w:t>9</w:t>
             </w:r>
             <w:r>
               <w:rPr>
@@ -1787,7 +2209,7 @@
         </w:p>
         <w:p>
           <w:pPr>
-            <w:pStyle w:val="TOC2"/>
+            <w:pStyle w:val="Verzeichnis2"/>
             <w:tabs>
               <w:tab w:val="left" w:pos="880"/>
               <w:tab w:val="right" w:leader="dot" w:pos="9062"/>
@@ -1795,22 +2217,22 @@
             <w:rPr>
               <w:rFonts w:eastAsiaTheme="minorEastAsia"/>
               <w:noProof/>
-              <w:lang w:val="en-US"/>
+              <w:lang w:val="de-AT" w:eastAsia="de-AT"/>
             </w:rPr>
           </w:pPr>
-          <w:hyperlink w:anchor="_Toc403329361" w:history="1">
+          <w:hyperlink w:anchor="_Toc403333495" w:history="1">
             <w:r>
               <w:rPr>
                 <w:rStyle w:val="Hyperlink"/>
                 <w:noProof/>
               </w:rPr>
-              <w:t>3.2</w:t>
+              <w:t>4.2</w:t>
             </w:r>
             <w:r>
               <w:rPr>
                 <w:rFonts w:eastAsiaTheme="minorEastAsia"/>
                 <w:noProof/>
-                <w:lang w:val="en-US"/>
+                <w:lang w:val="de-AT" w:eastAsia="de-AT"/>
               </w:rPr>
               <w:tab/>
             </w:r>
@@ -1840,7 +2262,7 @@
                 <w:noProof/>
                 <w:webHidden/>
               </w:rPr>
-              <w:instrText xml:space="preserve"> PAGEREF _Toc403329361 \h </w:instrText>
+              <w:instrText xml:space="preserve"> PAGEREF _Toc403333495 \h </w:instrText>
             </w:r>
             <w:r>
               <w:rPr>
@@ -1860,7 +2282,7 @@
                 <w:noProof/>
                 <w:webHidden/>
               </w:rPr>
-              <w:t>8</w:t>
+              <w:t>9</w:t>
             </w:r>
             <w:r>
               <w:rPr>
@@ -1873,7 +2295,7 @@
         </w:p>
         <w:p>
           <w:pPr>
-            <w:pStyle w:val="TOC2"/>
+            <w:pStyle w:val="Verzeichnis2"/>
             <w:tabs>
               <w:tab w:val="left" w:pos="880"/>
               <w:tab w:val="right" w:leader="dot" w:pos="9062"/>
@@ -1881,22 +2303,22 @@
             <w:rPr>
               <w:rFonts w:eastAsiaTheme="minorEastAsia"/>
               <w:noProof/>
-              <w:lang w:val="en-US"/>
+              <w:lang w:val="de-AT" w:eastAsia="de-AT"/>
             </w:rPr>
           </w:pPr>
-          <w:hyperlink w:anchor="_Toc403329362" w:history="1">
+          <w:hyperlink w:anchor="_Toc403333496" w:history="1">
             <w:r>
               <w:rPr>
                 <w:rStyle w:val="Hyperlink"/>
                 <w:noProof/>
               </w:rPr>
-              <w:t>3.3</w:t>
+              <w:t>4.3</w:t>
             </w:r>
             <w:r>
               <w:rPr>
                 <w:rFonts w:eastAsiaTheme="minorEastAsia"/>
                 <w:noProof/>
-                <w:lang w:val="en-US"/>
+                <w:lang w:val="de-AT" w:eastAsia="de-AT"/>
               </w:rPr>
               <w:tab/>
             </w:r>
@@ -1926,7 +2348,7 @@
                 <w:noProof/>
                 <w:webHidden/>
               </w:rPr>
-              <w:instrText xml:space="preserve"> PAGEREF _Toc403329362 \h </w:instrText>
+              <w:instrText xml:space="preserve"> PAGEREF _Toc403333496 \h </w:instrText>
             </w:r>
             <w:r>
               <w:rPr>
@@ -1946,7 +2368,7 @@
                 <w:noProof/>
                 <w:webHidden/>
               </w:rPr>
-              <w:t>9</w:t>
+              <w:t>10</w:t>
             </w:r>
             <w:r>
               <w:rPr>
@@ -1959,7 +2381,7 @@
         </w:p>
         <w:p>
           <w:pPr>
-            <w:pStyle w:val="TOC2"/>
+            <w:pStyle w:val="Verzeichnis2"/>
             <w:tabs>
               <w:tab w:val="left" w:pos="880"/>
               <w:tab w:val="right" w:leader="dot" w:pos="9062"/>
@@ -1967,22 +2389,22 @@
             <w:rPr>
               <w:rFonts w:eastAsiaTheme="minorEastAsia"/>
               <w:noProof/>
-              <w:lang w:val="en-US"/>
+              <w:lang w:val="de-AT" w:eastAsia="de-AT"/>
             </w:rPr>
           </w:pPr>
-          <w:hyperlink w:anchor="_Toc403329363" w:history="1">
+          <w:hyperlink w:anchor="_Toc403333497" w:history="1">
             <w:r>
               <w:rPr>
                 <w:rStyle w:val="Hyperlink"/>
                 <w:noProof/>
               </w:rPr>
-              <w:t>3.4</w:t>
+              <w:t>4.4</w:t>
             </w:r>
             <w:r>
               <w:rPr>
                 <w:rFonts w:eastAsiaTheme="minorEastAsia"/>
                 <w:noProof/>
-                <w:lang w:val="en-US"/>
+                <w:lang w:val="de-AT" w:eastAsia="de-AT"/>
               </w:rPr>
               <w:tab/>
             </w:r>
@@ -2012,7 +2434,7 @@
                 <w:noProof/>
                 <w:webHidden/>
               </w:rPr>
-              <w:instrText xml:space="preserve"> PAGEREF _Toc403329363 \h </w:instrText>
+              <w:instrText xml:space="preserve"> PAGEREF _Toc403333497 \h </w:instrText>
             </w:r>
             <w:r>
               <w:rPr>
@@ -2032,7 +2454,7 @@
                 <w:noProof/>
                 <w:webHidden/>
               </w:rPr>
-              <w:t>9</w:t>
+              <w:t>10</w:t>
             </w:r>
             <w:r>
               <w:rPr>
@@ -2045,7 +2467,7 @@
         </w:p>
         <w:p>
           <w:pPr>
-            <w:pStyle w:val="TOC2"/>
+            <w:pStyle w:val="Verzeichnis2"/>
             <w:tabs>
               <w:tab w:val="left" w:pos="880"/>
               <w:tab w:val="right" w:leader="dot" w:pos="9062"/>
@@ -2053,43 +2475,43 @@
             <w:rPr>
               <w:rFonts w:eastAsiaTheme="minorEastAsia"/>
               <w:noProof/>
-              <w:lang w:val="en-US"/>
+              <w:lang w:val="de-AT" w:eastAsia="de-AT"/>
             </w:rPr>
           </w:pPr>
-          <w:hyperlink w:anchor="_Toc403329364" w:history="1">
+          <w:hyperlink w:anchor="_Toc403333498" w:history="1">
             <w:r>
               <w:rPr>
                 <w:rStyle w:val="Hyperlink"/>
                 <w:noProof/>
                 <w:lang w:val="en-US"/>
               </w:rPr>
-              <w:t>3.5</w:t>
+              <w:t>4.5</w:t>
             </w:r>
             <w:r>
               <w:rPr>
                 <w:rFonts w:eastAsiaTheme="minorEastAsia"/>
                 <w:noProof/>
+                <w:lang w:val="de-AT" w:eastAsia="de-AT"/>
+              </w:rPr>
+              <w:tab/>
+            </w:r>
+            <w:r>
+              <w:rPr>
+                <w:rStyle w:val="Hyperlink"/>
+                <w:noProof/>
                 <w:lang w:val="en-US"/>
               </w:rPr>
+              <w:t>Transaktionsübersicht (Portfolio)</w:t>
+            </w:r>
+            <w:r>
+              <w:rPr>
+                <w:noProof/>
+                <w:webHidden/>
+              </w:rPr>
               <w:tab/>
             </w:r>
             <w:r>
               <w:rPr>
-                <w:rStyle w:val="Hyperlink"/>
-                <w:noProof/>
-                <w:lang w:val="en-US"/>
-              </w:rPr>
-              <w:t>Transaktionsübersicht (Portfolio)</w:t>
-            </w:r>
-            <w:r>
-              <w:rPr>
-                <w:noProof/>
-                <w:webHidden/>
-              </w:rPr>
-              <w:tab/>
-            </w:r>
-            <w:r>
-              <w:rPr>
                 <w:noProof/>
                 <w:webHidden/>
               </w:rPr>
@@ -2100,7 +2522,7 @@
                 <w:noProof/>
                 <w:webHidden/>
               </w:rPr>
-              <w:instrText xml:space="preserve"> PAGEREF _Toc403329364 \h </w:instrText>
+              <w:instrText xml:space="preserve"> PAGEREF _Toc403333498 \h </w:instrText>
             </w:r>
             <w:r>
               <w:rPr>
@@ -2120,7 +2542,7 @@
                 <w:noProof/>
                 <w:webHidden/>
               </w:rPr>
-              <w:t>10</w:t>
+              <w:t>11</w:t>
             </w:r>
             <w:r>
               <w:rPr>
@@ -2133,7 +2555,7 @@
         </w:p>
         <w:p>
           <w:pPr>
-            <w:pStyle w:val="TOC2"/>
+            <w:pStyle w:val="Verzeichnis2"/>
             <w:tabs>
               <w:tab w:val="left" w:pos="880"/>
               <w:tab w:val="right" w:leader="dot" w:pos="9062"/>
@@ -2141,22 +2563,22 @@
             <w:rPr>
               <w:rFonts w:eastAsiaTheme="minorEastAsia"/>
               <w:noProof/>
-              <w:lang w:val="en-US"/>
+              <w:lang w:val="de-AT" w:eastAsia="de-AT"/>
             </w:rPr>
           </w:pPr>
-          <w:hyperlink w:anchor="_Toc403329365" w:history="1">
+          <w:hyperlink w:anchor="_Toc403333499" w:history="1">
             <w:r>
               <w:rPr>
                 <w:rStyle w:val="Hyperlink"/>
                 <w:noProof/>
               </w:rPr>
-              <w:t>3.6</w:t>
+              <w:t>4.6</w:t>
             </w:r>
             <w:r>
               <w:rPr>
                 <w:rFonts w:eastAsiaTheme="minorEastAsia"/>
                 <w:noProof/>
-                <w:lang w:val="en-US"/>
+                <w:lang w:val="de-AT" w:eastAsia="de-AT"/>
               </w:rPr>
               <w:tab/>
             </w:r>
@@ -2186,7 +2608,7 @@
                 <w:noProof/>
                 <w:webHidden/>
               </w:rPr>
-              <w:instrText xml:space="preserve"> PAGEREF _Toc403329365 \h </w:instrText>
+              <w:instrText xml:space="preserve"> PAGEREF _Toc403333499 \h </w:instrText>
             </w:r>
             <w:r>
               <w:rPr>
@@ -2206,7 +2628,7 @@
                 <w:noProof/>
                 <w:webHidden/>
               </w:rPr>
-              <w:t>10</w:t>
+              <w:t>11</w:t>
             </w:r>
             <w:r>
               <w:rPr>
@@ -2219,7 +2641,7 @@
         </w:p>
         <w:p>
           <w:pPr>
-            <w:pStyle w:val="TOC1"/>
+            <w:pStyle w:val="Verzeichnis1"/>
             <w:tabs>
               <w:tab w:val="left" w:pos="440"/>
               <w:tab w:val="right" w:leader="dot" w:pos="9062"/>
@@ -2227,22 +2649,22 @@
             <w:rPr>
               <w:rFonts w:eastAsiaTheme="minorEastAsia"/>
               <w:noProof/>
-              <w:lang w:val="en-US"/>
+              <w:lang w:val="de-AT" w:eastAsia="de-AT"/>
             </w:rPr>
           </w:pPr>
-          <w:hyperlink w:anchor="_Toc403329366" w:history="1">
+          <w:hyperlink w:anchor="_Toc403333500" w:history="1">
             <w:r>
               <w:rPr>
                 <w:rStyle w:val="Hyperlink"/>
                 <w:noProof/>
               </w:rPr>
-              <w:t>4</w:t>
+              <w:t>5</w:t>
             </w:r>
             <w:r>
               <w:rPr>
                 <w:rFonts w:eastAsiaTheme="minorEastAsia"/>
                 <w:noProof/>
-                <w:lang w:val="en-US"/>
+                <w:lang w:val="de-AT" w:eastAsia="de-AT"/>
               </w:rPr>
               <w:tab/>
             </w:r>
@@ -2272,7 +2694,7 @@
                 <w:noProof/>
                 <w:webHidden/>
               </w:rPr>
-              <w:instrText xml:space="preserve"> PAGEREF _Toc403329366 \h </w:instrText>
+              <w:instrText xml:space="preserve"> PAGEREF _Toc403333500 \h </w:instrText>
             </w:r>
             <w:r>
               <w:rPr>
@@ -2292,7 +2714,7 @@
                 <w:noProof/>
                 <w:webHidden/>
               </w:rPr>
-              <w:t>11</w:t>
+              <w:t>12</w:t>
             </w:r>
             <w:r>
               <w:rPr>
@@ -2305,7 +2727,7 @@
         </w:p>
         <w:p>
           <w:pPr>
-            <w:pStyle w:val="TOC1"/>
+            <w:pStyle w:val="Verzeichnis1"/>
             <w:tabs>
               <w:tab w:val="left" w:pos="440"/>
               <w:tab w:val="right" w:leader="dot" w:pos="9062"/>
@@ -2313,22 +2735,22 @@
             <w:rPr>
               <w:rFonts w:eastAsiaTheme="minorEastAsia"/>
               <w:noProof/>
-              <w:lang w:val="en-US"/>
+              <w:lang w:val="de-AT" w:eastAsia="de-AT"/>
             </w:rPr>
           </w:pPr>
-          <w:hyperlink w:anchor="_Toc403329367" w:history="1">
+          <w:hyperlink w:anchor="_Toc403333501" w:history="1">
             <w:r>
               <w:rPr>
                 <w:rStyle w:val="Hyperlink"/>
                 <w:noProof/>
               </w:rPr>
-              <w:t>5</w:t>
+              <w:t>6</w:t>
             </w:r>
             <w:r>
               <w:rPr>
                 <w:rFonts w:eastAsiaTheme="minorEastAsia"/>
                 <w:noProof/>
-                <w:lang w:val="en-US"/>
+                <w:lang w:val="de-AT" w:eastAsia="de-AT"/>
               </w:rPr>
               <w:tab/>
             </w:r>
@@ -2358,7 +2780,7 @@
                 <w:noProof/>
                 <w:webHidden/>
               </w:rPr>
-              <w:instrText xml:space="preserve"> PAGEREF _Toc403329367 \h </w:instrText>
+              <w:instrText xml:space="preserve"> PAGEREF _Toc403333501 \h </w:instrText>
             </w:r>
             <w:r>
               <w:rPr>
@@ -2378,7 +2800,7 @@
                 <w:noProof/>
                 <w:webHidden/>
               </w:rPr>
-              <w:t>12</w:t>
+              <w:t>13</w:t>
             </w:r>
             <w:r>
               <w:rPr>
@@ -2415,10 +2837,10 @@
     </w:p>
     <w:p>
       <w:pPr>
-        <w:pStyle w:val="Heading1"/>
-        <w:jc w:val="both"/>
-      </w:pPr>
-      <w:bookmarkStart w:id="0" w:name="_Toc403329346"/>
+        <w:pStyle w:val="berschrift1"/>
+        <w:jc w:val="both"/>
+      </w:pPr>
+      <w:bookmarkStart w:id="0" w:name="_Toc403333475"/>
       <w:r>
         <w:lastRenderedPageBreak/>
         <w:t>Einleitung</w:t>
@@ -2545,10 +2967,10 @@
     </w:p>
     <w:p>
       <w:pPr>
-        <w:pStyle w:val="Heading2"/>
-        <w:jc w:val="both"/>
-      </w:pPr>
-      <w:bookmarkStart w:id="1" w:name="_Toc403329347"/>
+        <w:pStyle w:val="berschrift2"/>
+        <w:jc w:val="both"/>
+      </w:pPr>
+      <w:bookmarkStart w:id="1" w:name="_Toc403333476"/>
       <w:r>
         <w:t>Zweck und Ziel</w:t>
       </w:r>
@@ -2609,10 +3031,10 @@
     </w:p>
     <w:p>
       <w:pPr>
-        <w:pStyle w:val="Heading2"/>
-        <w:jc w:val="both"/>
-      </w:pPr>
-      <w:bookmarkStart w:id="2" w:name="_Toc403329348"/>
+        <w:pStyle w:val="berschrift2"/>
+        <w:jc w:val="both"/>
+      </w:pPr>
+      <w:bookmarkStart w:id="2" w:name="_Toc403333477"/>
       <w:r>
         <w:t>Name, Einsatzbereich, Abgrenzung</w:t>
       </w:r>
@@ -2652,25 +3074,7 @@
           <w:sz w:val="24"/>
           <w:szCs w:val="24"/>
         </w:rPr>
-        <w:t xml:space="preserve">vice mit Web-Client wird im Folgenden als </w:t>
-      </w:r>
-      <w:proofErr w:type="spellStart"/>
-      <w:r>
-        <w:rPr>
-          <w:rFonts w:ascii="Times New Roman" w:hAnsi="Times New Roman" w:cs="Times New Roman"/>
-          <w:sz w:val="24"/>
-          <w:szCs w:val="24"/>
-        </w:rPr>
-        <w:t>StockService</w:t>
-      </w:r>
-      <w:proofErr w:type="spellEnd"/>
-      <w:r>
-        <w:rPr>
-          <w:rFonts w:ascii="Times New Roman" w:hAnsi="Times New Roman" w:cs="Times New Roman"/>
-          <w:sz w:val="24"/>
-          <w:szCs w:val="24"/>
-        </w:rPr>
-        <w:t xml:space="preserve"> bezeichnet</w:t>
+        <w:t>vice mit Web-Client wird im Folgenden als StockService bezeichnet</w:t>
       </w:r>
       <w:r>
         <w:rPr>
@@ -3060,14 +3464,603 @@
     </w:p>
     <w:p>
       <w:pPr>
-        <w:jc w:val="both"/>
-      </w:pPr>
-    </w:p>
-    <w:p>
-      <w:pPr>
-        <w:jc w:val="both"/>
-      </w:pPr>
-    </w:p>
+        <w:pStyle w:val="berschrift1"/>
+        <w:jc w:val="both"/>
+      </w:pPr>
+      <w:bookmarkStart w:id="3" w:name="_Toc403333478"/>
+      <w:r>
+        <w:t>Technologieauswahl</w:t>
+      </w:r>
+      <w:bookmarkEnd w:id="3"/>
+    </w:p>
+    <w:p>
+      <w:pPr>
+        <w:jc w:val="both"/>
+      </w:pPr>
+    </w:p>
+    <w:p>
+      <w:pPr>
+        <w:spacing w:line="360" w:lineRule="auto"/>
+        <w:jc w:val="both"/>
+        <w:rPr>
+          <w:rFonts w:ascii="Times New Roman" w:hAnsi="Times New Roman" w:cs="Times New Roman"/>
+          <w:sz w:val="24"/>
+          <w:szCs w:val="24"/>
+        </w:rPr>
+      </w:pPr>
+      <w:r>
+        <w:rPr>
+          <w:rFonts w:ascii="Times New Roman" w:hAnsi="Times New Roman" w:cs="Times New Roman"/>
+          <w:sz w:val="24"/>
+          <w:szCs w:val="24"/>
+        </w:rPr>
+        <w:t>Dieser Teil der Arbeit beschäftigt sich mit der von uns ausgewählten Technologien, Frameworks, Datenformate und Protokolle. Es wird jeweils die verwendete Technologie genannt und kurz vorgestellt.</w:t>
+      </w:r>
+    </w:p>
+    <w:p>
+      <w:pPr>
+        <w:jc w:val="both"/>
+      </w:pPr>
+    </w:p>
+    <w:p>
+      <w:pPr>
+        <w:pStyle w:val="berschrift2"/>
+        <w:jc w:val="both"/>
+      </w:pPr>
+      <w:bookmarkStart w:id="4" w:name="_Toc403333479"/>
+      <w:r>
+        <w:t>Server</w:t>
+      </w:r>
+      <w:bookmarkEnd w:id="4"/>
+    </w:p>
+    <w:p/>
+    <w:p>
+      <w:pPr>
+        <w:spacing w:line="360" w:lineRule="auto"/>
+        <w:jc w:val="both"/>
+        <w:rPr>
+          <w:rFonts w:ascii="Times New Roman" w:hAnsi="Times New Roman" w:cs="Times New Roman"/>
+          <w:sz w:val="24"/>
+          <w:szCs w:val="24"/>
+        </w:rPr>
+      </w:pPr>
+      <w:r>
+        <w:rPr>
+          <w:rFonts w:ascii="Times New Roman" w:hAnsi="Times New Roman" w:cs="Times New Roman"/>
+          <w:sz w:val="24"/>
+          <w:szCs w:val="24"/>
+        </w:rPr>
+        <w:t>Der Server basiert auf dem Spring Framework.</w:t>
+      </w:r>
+      <w:r>
+        <w:rPr>
+          <w:rFonts w:ascii="Times New Roman" w:hAnsi="Times New Roman" w:cs="Times New Roman"/>
+          <w:sz w:val="24"/>
+          <w:szCs w:val="24"/>
+        </w:rPr>
+        <w:t xml:space="preserve"> Das Springframework ist ein open-</w:t>
+      </w:r>
+      <w:proofErr w:type="spellStart"/>
+      <w:r>
+        <w:rPr>
+          <w:rFonts w:ascii="Times New Roman" w:hAnsi="Times New Roman" w:cs="Times New Roman"/>
+          <w:sz w:val="24"/>
+          <w:szCs w:val="24"/>
+        </w:rPr>
+        <w:t>source</w:t>
+      </w:r>
+      <w:proofErr w:type="spellEnd"/>
+      <w:r>
+        <w:rPr>
+          <w:rFonts w:ascii="Times New Roman" w:hAnsi="Times New Roman" w:cs="Times New Roman"/>
+          <w:sz w:val="24"/>
+          <w:szCs w:val="24"/>
+        </w:rPr>
+        <w:t xml:space="preserve"> Framework für Java-Plattformen, das die Entwicklung von Java Enterprise Applikationen erleichtern und unterstützen soll. Die großen Vorteile dieses Frameworks liegen nicht nur </w:t>
+      </w:r>
+      <w:r>
+        <w:rPr>
+          <w:rFonts w:ascii="Times New Roman" w:hAnsi="Times New Roman" w:cs="Times New Roman"/>
+          <w:sz w:val="24"/>
+          <w:szCs w:val="24"/>
+        </w:rPr>
+        <w:t xml:space="preserve">in der Möglichkeit der </w:t>
+      </w:r>
+      <w:proofErr w:type="spellStart"/>
+      <w:r>
+        <w:rPr>
+          <w:rFonts w:ascii="Times New Roman" w:hAnsi="Times New Roman" w:cs="Times New Roman"/>
+          <w:sz w:val="24"/>
+          <w:szCs w:val="24"/>
+        </w:rPr>
+        <w:t>Aspekto</w:t>
+      </w:r>
+      <w:r>
+        <w:rPr>
+          <w:rFonts w:ascii="Times New Roman" w:hAnsi="Times New Roman" w:cs="Times New Roman"/>
+          <w:sz w:val="24"/>
+          <w:szCs w:val="24"/>
+        </w:rPr>
+        <w:t>rientierten</w:t>
+      </w:r>
+      <w:proofErr w:type="spellEnd"/>
+      <w:r>
+        <w:rPr>
+          <w:rFonts w:ascii="Times New Roman" w:hAnsi="Times New Roman" w:cs="Times New Roman"/>
+          <w:sz w:val="24"/>
+          <w:szCs w:val="24"/>
+        </w:rPr>
+        <w:t xml:space="preserve"> Programmierung und des </w:t>
+      </w:r>
+      <w:proofErr w:type="spellStart"/>
+      <w:r>
+        <w:rPr>
+          <w:rFonts w:ascii="Times New Roman" w:hAnsi="Times New Roman" w:cs="Times New Roman"/>
+          <w:sz w:val="24"/>
+          <w:szCs w:val="24"/>
+        </w:rPr>
+        <w:t>Dependency</w:t>
+      </w:r>
+      <w:proofErr w:type="spellEnd"/>
+      <w:r>
+        <w:rPr>
+          <w:rFonts w:ascii="Times New Roman" w:hAnsi="Times New Roman" w:cs="Times New Roman"/>
+          <w:sz w:val="24"/>
+          <w:szCs w:val="24"/>
+        </w:rPr>
+        <w:t xml:space="preserve"> </w:t>
+      </w:r>
+      <w:proofErr w:type="spellStart"/>
+      <w:r>
+        <w:rPr>
+          <w:rFonts w:ascii="Times New Roman" w:hAnsi="Times New Roman" w:cs="Times New Roman"/>
+          <w:sz w:val="24"/>
+          <w:szCs w:val="24"/>
+        </w:rPr>
+        <w:t>Injec</w:t>
+      </w:r>
+      <w:r>
+        <w:rPr>
+          <w:rFonts w:ascii="Times New Roman" w:hAnsi="Times New Roman" w:cs="Times New Roman"/>
+          <w:sz w:val="24"/>
+          <w:szCs w:val="24"/>
+        </w:rPr>
+        <w:t>tion</w:t>
+      </w:r>
+      <w:proofErr w:type="spellEnd"/>
+      <w:r>
+        <w:rPr>
+          <w:rFonts w:ascii="Times New Roman" w:hAnsi="Times New Roman" w:cs="Times New Roman"/>
+          <w:sz w:val="24"/>
+          <w:szCs w:val="24"/>
+        </w:rPr>
+        <w:t>, sondern auch vor allem im</w:t>
+      </w:r>
+      <w:r>
+        <w:rPr>
+          <w:rFonts w:ascii="Times New Roman" w:hAnsi="Times New Roman" w:cs="Times New Roman"/>
+          <w:sz w:val="24"/>
+          <w:szCs w:val="24"/>
+        </w:rPr>
+        <w:t xml:space="preserve"> erleichterte</w:t>
+      </w:r>
+      <w:r>
+        <w:rPr>
+          <w:rFonts w:ascii="Times New Roman" w:hAnsi="Times New Roman" w:cs="Times New Roman"/>
+          <w:sz w:val="24"/>
+          <w:szCs w:val="24"/>
+        </w:rPr>
+        <w:t>n</w:t>
+      </w:r>
+      <w:r>
+        <w:rPr>
+          <w:rFonts w:ascii="Times New Roman" w:hAnsi="Times New Roman" w:cs="Times New Roman"/>
+          <w:sz w:val="24"/>
+          <w:szCs w:val="24"/>
+        </w:rPr>
+        <w:t xml:space="preserve"> </w:t>
+      </w:r>
+      <w:r>
+        <w:rPr>
+          <w:rFonts w:ascii="Times New Roman" w:hAnsi="Times New Roman" w:cs="Times New Roman"/>
+          <w:sz w:val="24"/>
+          <w:szCs w:val="24"/>
+        </w:rPr>
+        <w:t>Entwicklung von</w:t>
+      </w:r>
+      <w:r>
+        <w:rPr>
+          <w:rFonts w:ascii="Times New Roman" w:hAnsi="Times New Roman" w:cs="Times New Roman"/>
+          <w:sz w:val="24"/>
+          <w:szCs w:val="24"/>
+        </w:rPr>
+        <w:t xml:space="preserve"> </w:t>
+      </w:r>
+      <w:proofErr w:type="spellStart"/>
+      <w:r>
+        <w:rPr>
+          <w:rFonts w:ascii="Times New Roman" w:hAnsi="Times New Roman" w:cs="Times New Roman"/>
+          <w:sz w:val="24"/>
+          <w:szCs w:val="24"/>
+        </w:rPr>
+        <w:t>RESTful</w:t>
+      </w:r>
+      <w:proofErr w:type="spellEnd"/>
+      <w:r>
+        <w:rPr>
+          <w:rFonts w:ascii="Times New Roman" w:hAnsi="Times New Roman" w:cs="Times New Roman"/>
+          <w:sz w:val="24"/>
+          <w:szCs w:val="24"/>
+        </w:rPr>
+        <w:t xml:space="preserve"> Applikationen</w:t>
+      </w:r>
+      <w:r>
+        <w:rPr>
+          <w:rFonts w:ascii="Times New Roman" w:hAnsi="Times New Roman" w:cs="Times New Roman"/>
+          <w:sz w:val="24"/>
+          <w:szCs w:val="24"/>
+        </w:rPr>
+        <w:t xml:space="preserve">, was ausschlaggebend für die Auswahl dieses </w:t>
+      </w:r>
+      <w:proofErr w:type="spellStart"/>
+      <w:r>
+        <w:rPr>
+          <w:rFonts w:ascii="Times New Roman" w:hAnsi="Times New Roman" w:cs="Times New Roman"/>
+          <w:sz w:val="24"/>
+          <w:szCs w:val="24"/>
+        </w:rPr>
+        <w:t>Fram</w:t>
+      </w:r>
+      <w:r>
+        <w:rPr>
+          <w:rFonts w:ascii="Times New Roman" w:hAnsi="Times New Roman" w:cs="Times New Roman"/>
+          <w:sz w:val="24"/>
+          <w:szCs w:val="24"/>
+        </w:rPr>
+        <w:t>r</w:t>
+      </w:r>
+      <w:r>
+        <w:rPr>
+          <w:rFonts w:ascii="Times New Roman" w:hAnsi="Times New Roman" w:cs="Times New Roman"/>
+          <w:sz w:val="24"/>
+          <w:szCs w:val="24"/>
+        </w:rPr>
+        <w:t>works</w:t>
+      </w:r>
+      <w:proofErr w:type="spellEnd"/>
+      <w:r>
+        <w:rPr>
+          <w:rFonts w:ascii="Times New Roman" w:hAnsi="Times New Roman" w:cs="Times New Roman"/>
+          <w:sz w:val="24"/>
+          <w:szCs w:val="24"/>
+        </w:rPr>
+        <w:t xml:space="preserve"> </w:t>
+      </w:r>
+      <w:r>
+        <w:rPr>
+          <w:rFonts w:ascii="Times New Roman" w:hAnsi="Times New Roman" w:cs="Times New Roman"/>
+          <w:sz w:val="24"/>
+          <w:szCs w:val="24"/>
+        </w:rPr>
+        <w:t>war</w:t>
+      </w:r>
+      <w:r>
+        <w:rPr>
+          <w:rFonts w:ascii="Times New Roman" w:hAnsi="Times New Roman" w:cs="Times New Roman"/>
+          <w:sz w:val="24"/>
+          <w:szCs w:val="24"/>
+        </w:rPr>
+        <w:t xml:space="preserve">. Das Springframework ermöglicht durch Annotationen ein effizientes und dynamisches Serververhalten abzubilden. </w:t>
+      </w:r>
+    </w:p>
+    <w:p>
+      <w:pPr>
+        <w:spacing w:line="360" w:lineRule="auto"/>
+        <w:jc w:val="both"/>
+      </w:pPr>
+      <w:r>
+        <w:t xml:space="preserve"> </w:t>
+      </w:r>
+    </w:p>
+    <w:p>
+      <w:pPr>
+        <w:pStyle w:val="berschrift2"/>
+        <w:jc w:val="both"/>
+      </w:pPr>
+      <w:bookmarkStart w:id="5" w:name="_Toc403333480"/>
+      <w:r>
+        <w:t>Client</w:t>
+      </w:r>
+      <w:bookmarkEnd w:id="5"/>
+    </w:p>
+    <w:p/>
+    <w:p>
+      <w:pPr>
+        <w:spacing w:line="360" w:lineRule="auto"/>
+        <w:jc w:val="both"/>
+        <w:rPr>
+          <w:rFonts w:ascii="Times New Roman" w:hAnsi="Times New Roman" w:cs="Times New Roman"/>
+          <w:sz w:val="24"/>
+          <w:szCs w:val="24"/>
+        </w:rPr>
+      </w:pPr>
+      <w:r>
+        <w:rPr>
+          <w:rFonts w:ascii="Times New Roman" w:hAnsi="Times New Roman" w:cs="Times New Roman"/>
+          <w:sz w:val="24"/>
+          <w:szCs w:val="24"/>
+        </w:rPr>
+        <w:t>Am Client bedienten wir uns ebenfalls eines open-</w:t>
+      </w:r>
+      <w:proofErr w:type="spellStart"/>
+      <w:r>
+        <w:rPr>
+          <w:rFonts w:ascii="Times New Roman" w:hAnsi="Times New Roman" w:cs="Times New Roman"/>
+          <w:sz w:val="24"/>
+          <w:szCs w:val="24"/>
+        </w:rPr>
+        <w:t>source</w:t>
+      </w:r>
+      <w:proofErr w:type="spellEnd"/>
+      <w:r>
+        <w:rPr>
+          <w:rFonts w:ascii="Times New Roman" w:hAnsi="Times New Roman" w:cs="Times New Roman"/>
+          <w:sz w:val="24"/>
+          <w:szCs w:val="24"/>
+        </w:rPr>
+        <w:t xml:space="preserve"> Framework</w:t>
+      </w:r>
+      <w:r>
+        <w:rPr>
+          <w:rFonts w:ascii="Times New Roman" w:hAnsi="Times New Roman" w:cs="Times New Roman"/>
+          <w:sz w:val="24"/>
+          <w:szCs w:val="24"/>
+        </w:rPr>
+        <w:t>s</w:t>
+      </w:r>
+      <w:r>
+        <w:rPr>
+          <w:rFonts w:ascii="Times New Roman" w:hAnsi="Times New Roman" w:cs="Times New Roman"/>
+          <w:sz w:val="24"/>
+          <w:szCs w:val="24"/>
+        </w:rPr>
+        <w:t xml:space="preserve">, dem von Google entwickelten </w:t>
+      </w:r>
+      <w:proofErr w:type="spellStart"/>
+      <w:r>
+        <w:rPr>
+          <w:rFonts w:ascii="Times New Roman" w:hAnsi="Times New Roman" w:cs="Times New Roman"/>
+          <w:sz w:val="24"/>
+          <w:szCs w:val="24"/>
+        </w:rPr>
+        <w:t>AngularJS</w:t>
+      </w:r>
+      <w:proofErr w:type="spellEnd"/>
+      <w:r>
+        <w:rPr>
+          <w:rFonts w:ascii="Times New Roman" w:hAnsi="Times New Roman" w:cs="Times New Roman"/>
+          <w:sz w:val="24"/>
+          <w:szCs w:val="24"/>
+        </w:rPr>
+        <w:t xml:space="preserve"> Frameworks. Auf </w:t>
+      </w:r>
+      <w:proofErr w:type="spellStart"/>
+      <w:r>
+        <w:rPr>
+          <w:rFonts w:ascii="Times New Roman" w:hAnsi="Times New Roman" w:cs="Times New Roman"/>
+          <w:sz w:val="24"/>
+          <w:szCs w:val="24"/>
+        </w:rPr>
+        <w:t>Javascript</w:t>
+      </w:r>
+      <w:proofErr w:type="spellEnd"/>
+      <w:r>
+        <w:rPr>
+          <w:rFonts w:ascii="Times New Roman" w:hAnsi="Times New Roman" w:cs="Times New Roman"/>
+          <w:sz w:val="24"/>
+          <w:szCs w:val="24"/>
+        </w:rPr>
+        <w:t xml:space="preserve"> basierend, ermöglicht </w:t>
+      </w:r>
+      <w:proofErr w:type="spellStart"/>
+      <w:r>
+        <w:rPr>
+          <w:rFonts w:ascii="Times New Roman" w:hAnsi="Times New Roman" w:cs="Times New Roman"/>
+          <w:sz w:val="24"/>
+          <w:szCs w:val="24"/>
+        </w:rPr>
+        <w:t>AngularJS</w:t>
+      </w:r>
+      <w:proofErr w:type="spellEnd"/>
+      <w:r>
+        <w:rPr>
+          <w:rFonts w:ascii="Times New Roman" w:hAnsi="Times New Roman" w:cs="Times New Roman"/>
+          <w:sz w:val="24"/>
+          <w:szCs w:val="24"/>
+        </w:rPr>
+        <w:t xml:space="preserve"> die Erstellung von HTML und JavaScript Webanwendungen nach einem MVC Muster. </w:t>
+      </w:r>
+      <w:proofErr w:type="spellStart"/>
+      <w:r>
+        <w:rPr>
+          <w:rFonts w:ascii="Times New Roman" w:hAnsi="Times New Roman" w:cs="Times New Roman"/>
+          <w:sz w:val="24"/>
+          <w:szCs w:val="24"/>
+        </w:rPr>
+        <w:lastRenderedPageBreak/>
+        <w:t>AngularJS</w:t>
+      </w:r>
+      <w:proofErr w:type="spellEnd"/>
+      <w:r>
+        <w:rPr>
+          <w:rFonts w:ascii="Times New Roman" w:hAnsi="Times New Roman" w:cs="Times New Roman"/>
+          <w:sz w:val="24"/>
+          <w:szCs w:val="24"/>
+        </w:rPr>
+        <w:t xml:space="preserve"> ermöglicht nicht nur wie z.B. in </w:t>
+      </w:r>
+      <w:proofErr w:type="spellStart"/>
+      <w:r>
+        <w:rPr>
+          <w:rFonts w:ascii="Times New Roman" w:hAnsi="Times New Roman" w:cs="Times New Roman"/>
+          <w:sz w:val="24"/>
+          <w:szCs w:val="24"/>
+        </w:rPr>
+        <w:t>JQuery</w:t>
+      </w:r>
+      <w:proofErr w:type="spellEnd"/>
+      <w:r>
+        <w:rPr>
+          <w:rFonts w:ascii="Times New Roman" w:hAnsi="Times New Roman" w:cs="Times New Roman"/>
+          <w:sz w:val="24"/>
+          <w:szCs w:val="24"/>
+        </w:rPr>
+        <w:t xml:space="preserve"> die Manipulation von DOM Knoten in einem Dokument, sondern </w:t>
+      </w:r>
+      <w:r>
+        <w:rPr>
+          <w:rFonts w:ascii="Times New Roman" w:hAnsi="Times New Roman" w:cs="Times New Roman"/>
+          <w:sz w:val="24"/>
+          <w:szCs w:val="24"/>
+        </w:rPr>
+        <w:t xml:space="preserve">die komplette Erstellung eines DOM Baumes zur Laufzeit. Dies geschieht durch ein clientseitiges Model, das die gesamte Logik enthält. Dieses </w:t>
+      </w:r>
+      <w:proofErr w:type="spellStart"/>
+      <w:r>
+        <w:rPr>
+          <w:rFonts w:ascii="Times New Roman" w:hAnsi="Times New Roman" w:cs="Times New Roman"/>
+          <w:sz w:val="24"/>
+          <w:szCs w:val="24"/>
+        </w:rPr>
+        <w:t>Model</w:t>
+      </w:r>
+      <w:proofErr w:type="spellEnd"/>
+      <w:r>
+        <w:rPr>
+          <w:rFonts w:ascii="Times New Roman" w:hAnsi="Times New Roman" w:cs="Times New Roman"/>
+          <w:sz w:val="24"/>
+          <w:szCs w:val="24"/>
+        </w:rPr>
+        <w:t xml:space="preserve"> wird in einem Controller definiert und diese Controller zu einem Modul zusammengefasst, welches später in die HTML Datei eingebunden wird. Außerdem ermöglicht </w:t>
+      </w:r>
+      <w:proofErr w:type="spellStart"/>
+      <w:r>
+        <w:rPr>
+          <w:rFonts w:ascii="Times New Roman" w:hAnsi="Times New Roman" w:cs="Times New Roman"/>
+          <w:sz w:val="24"/>
+          <w:szCs w:val="24"/>
+        </w:rPr>
+        <w:t>AngularJS</w:t>
+      </w:r>
+      <w:proofErr w:type="spellEnd"/>
+      <w:r>
+        <w:rPr>
+          <w:rFonts w:ascii="Times New Roman" w:hAnsi="Times New Roman" w:cs="Times New Roman"/>
+          <w:sz w:val="24"/>
+          <w:szCs w:val="24"/>
+        </w:rPr>
+        <w:t xml:space="preserve"> die Erstellung von Direktiven. Direktive sind sozusagen selbsterstellte HTML Tags, die es ermöglichen Funktionalität bzw. Code auszulagern und somit die Applikation übersichtlicher zu gestalten. Ein wesentlicher Grund für die Auswahl dieser Technologie war aber die Unterstützung des Frameworks bei REST Schnittstellen und der als Standard definierte Umgang mit dem JSON Format. </w:t>
+      </w:r>
+    </w:p>
+    <w:p/>
+    <w:p>
+      <w:pPr>
+        <w:pStyle w:val="berschrift2"/>
+        <w:jc w:val="both"/>
+      </w:pPr>
+      <w:bookmarkStart w:id="6" w:name="_Toc403333481"/>
+      <w:r>
+        <w:t>Datenformate</w:t>
+      </w:r>
+      <w:bookmarkEnd w:id="6"/>
+    </w:p>
+    <w:p/>
+    <w:p>
+      <w:pPr>
+        <w:spacing w:line="360" w:lineRule="auto"/>
+        <w:jc w:val="both"/>
+        <w:rPr>
+          <w:rFonts w:ascii="Times New Roman" w:hAnsi="Times New Roman" w:cs="Times New Roman"/>
+          <w:sz w:val="24"/>
+          <w:szCs w:val="24"/>
+        </w:rPr>
+      </w:pPr>
+      <w:r>
+        <w:rPr>
+          <w:rFonts w:ascii="Times New Roman" w:hAnsi="Times New Roman" w:cs="Times New Roman"/>
+          <w:sz w:val="24"/>
+          <w:szCs w:val="24"/>
+        </w:rPr>
+        <w:t xml:space="preserve">Als Standard für den Datenaustausch zwischen dem Server und dem Client haben wir das JSON Format gewählt. </w:t>
+      </w:r>
+      <w:r>
+        <w:rPr>
+          <w:rFonts w:ascii="Times New Roman" w:hAnsi="Times New Roman" w:cs="Times New Roman"/>
+          <w:sz w:val="24"/>
+          <w:szCs w:val="24"/>
+        </w:rPr>
+        <w:t>Weiter kommuniziert unser Server mit dem YAHOO-</w:t>
+      </w:r>
+      <w:proofErr w:type="spellStart"/>
+      <w:r>
+        <w:rPr>
+          <w:rFonts w:ascii="Times New Roman" w:hAnsi="Times New Roman" w:cs="Times New Roman"/>
+          <w:sz w:val="24"/>
+          <w:szCs w:val="24"/>
+        </w:rPr>
+        <w:t>Finance</w:t>
+      </w:r>
+      <w:proofErr w:type="spellEnd"/>
+      <w:r>
+        <w:rPr>
+          <w:rFonts w:ascii="Times New Roman" w:hAnsi="Times New Roman" w:cs="Times New Roman"/>
+          <w:sz w:val="24"/>
+          <w:szCs w:val="24"/>
+        </w:rPr>
+        <w:t xml:space="preserve"> Server, der aktuelle und vergangene Kurswerte ausgewählter Aktien ebenfalls im JSON Format an den Server übermittelt. Abgefragt werden die Daten mit einer YAHOO-spezifischen Query Language, der Yahoo-Query-Language (YQL). </w:t>
+      </w:r>
+    </w:p>
+    <w:p/>
+    <w:p>
+      <w:pPr>
+        <w:pStyle w:val="berschrift2"/>
+        <w:jc w:val="both"/>
+      </w:pPr>
+      <w:bookmarkStart w:id="7" w:name="_Toc403333482"/>
+      <w:r>
+        <w:t>Protokolle</w:t>
+      </w:r>
+      <w:bookmarkEnd w:id="7"/>
+    </w:p>
+    <w:p/>
+    <w:p>
+      <w:pPr>
+        <w:spacing w:line="360" w:lineRule="auto"/>
+        <w:jc w:val="both"/>
+        <w:rPr>
+          <w:rFonts w:ascii="Times New Roman" w:hAnsi="Times New Roman" w:cs="Times New Roman"/>
+          <w:sz w:val="24"/>
+          <w:szCs w:val="24"/>
+        </w:rPr>
+      </w:pPr>
+      <w:r>
+        <w:rPr>
+          <w:rFonts w:ascii="Times New Roman" w:hAnsi="Times New Roman" w:cs="Times New Roman"/>
+          <w:sz w:val="24"/>
+          <w:szCs w:val="24"/>
+        </w:rPr>
+        <w:t xml:space="preserve">Grundlegend für die Auswahl der Frameworks und Datenformate war die Auswahl der Protokolle. </w:t>
+      </w:r>
+      <w:r>
+        <w:rPr>
+          <w:rFonts w:ascii="Times New Roman" w:hAnsi="Times New Roman" w:cs="Times New Roman"/>
+          <w:sz w:val="24"/>
+          <w:szCs w:val="24"/>
+        </w:rPr>
+        <w:t xml:space="preserve">Die Auswahl der Protokolle fiel auf das HTTP bzw. das REST Protokoll, wo wir unter Verwendung der GET, POST und DELETE Request-Methoden die Kommunikation zwischen Server und Client sicherstellen. </w:t>
+      </w:r>
+    </w:p>
+    <w:p/>
     <w:p>
       <w:pPr>
         <w:rPr>
@@ -3085,15 +4078,15 @@
     </w:p>
     <w:p>
       <w:pPr>
-        <w:pStyle w:val="Heading1"/>
-        <w:jc w:val="both"/>
-      </w:pPr>
-      <w:bookmarkStart w:id="3" w:name="_Toc403329349"/>
+        <w:pStyle w:val="berschrift1"/>
+        <w:jc w:val="both"/>
+      </w:pPr>
+      <w:bookmarkStart w:id="8" w:name="_Toc403333483"/>
       <w:r>
         <w:lastRenderedPageBreak/>
         <w:t>Funktionale Anforderungen</w:t>
       </w:r>
-      <w:bookmarkEnd w:id="3"/>
+      <w:bookmarkEnd w:id="8"/>
     </w:p>
     <w:p>
       <w:pPr>
@@ -3161,14 +4154,14 @@
     </w:p>
     <w:p>
       <w:pPr>
-        <w:pStyle w:val="Heading2"/>
-        <w:jc w:val="both"/>
-      </w:pPr>
-      <w:bookmarkStart w:id="4" w:name="_Toc403329350"/>
+        <w:pStyle w:val="berschrift2"/>
+        <w:jc w:val="both"/>
+      </w:pPr>
+      <w:bookmarkStart w:id="9" w:name="_Toc403333484"/>
       <w:r>
         <w:t>Aktienübersicht</w:t>
       </w:r>
-      <w:bookmarkEnd w:id="4"/>
+      <w:bookmarkEnd w:id="9"/>
     </w:p>
     <w:p>
       <w:pPr>
@@ -3247,14 +4240,14 @@
     </w:p>
     <w:p>
       <w:pPr>
-        <w:pStyle w:val="Heading2"/>
-        <w:jc w:val="both"/>
-      </w:pPr>
-      <w:bookmarkStart w:id="5" w:name="_Toc403329351"/>
+        <w:pStyle w:val="berschrift2"/>
+        <w:jc w:val="both"/>
+      </w:pPr>
+      <w:bookmarkStart w:id="10" w:name="_Toc403333485"/>
       <w:r>
         <w:t>Aktienhistorie</w:t>
       </w:r>
-      <w:bookmarkEnd w:id="5"/>
+      <w:bookmarkEnd w:id="10"/>
     </w:p>
     <w:p>
       <w:pPr>
@@ -3381,14 +4374,14 @@
     </w:p>
     <w:p>
       <w:pPr>
-        <w:pStyle w:val="Heading2"/>
-        <w:jc w:val="both"/>
-      </w:pPr>
-      <w:bookmarkStart w:id="6" w:name="_Toc403329352"/>
+        <w:pStyle w:val="berschrift2"/>
+        <w:jc w:val="both"/>
+      </w:pPr>
+      <w:bookmarkStart w:id="11" w:name="_Toc403333486"/>
       <w:r>
         <w:t>Registrierung</w:t>
       </w:r>
-      <w:bookmarkEnd w:id="6"/>
+      <w:bookmarkEnd w:id="11"/>
     </w:p>
     <w:p>
       <w:pPr>
@@ -3448,15 +4441,15 @@
     </w:p>
     <w:p>
       <w:pPr>
-        <w:pStyle w:val="Heading2"/>
-        <w:jc w:val="both"/>
-      </w:pPr>
-      <w:bookmarkStart w:id="7" w:name="_Toc403329353"/>
+        <w:pStyle w:val="berschrift2"/>
+        <w:jc w:val="both"/>
+      </w:pPr>
+      <w:bookmarkStart w:id="12" w:name="_Toc403333487"/>
       <w:r>
         <w:lastRenderedPageBreak/>
         <w:t>Login</w:t>
       </w:r>
-      <w:bookmarkEnd w:id="7"/>
+      <w:bookmarkEnd w:id="12"/>
     </w:p>
     <w:p>
       <w:pPr>
@@ -3550,14 +4543,14 @@
     </w:p>
     <w:p>
       <w:pPr>
-        <w:pStyle w:val="Heading2"/>
-        <w:jc w:val="both"/>
-      </w:pPr>
-      <w:bookmarkStart w:id="8" w:name="_Toc403329354"/>
+        <w:pStyle w:val="berschrift2"/>
+        <w:jc w:val="both"/>
+      </w:pPr>
+      <w:bookmarkStart w:id="13" w:name="_Toc403333488"/>
       <w:r>
         <w:t>Aktienkauf</w:t>
       </w:r>
-      <w:bookmarkEnd w:id="8"/>
+      <w:bookmarkEnd w:id="13"/>
     </w:p>
     <w:p>
       <w:pPr>
@@ -3604,14 +4597,14 @@
     </w:p>
     <w:p>
       <w:pPr>
-        <w:pStyle w:val="Heading2"/>
-        <w:jc w:val="both"/>
-      </w:pPr>
-      <w:bookmarkStart w:id="9" w:name="_Toc403329355"/>
+        <w:pStyle w:val="berschrift2"/>
+        <w:jc w:val="both"/>
+      </w:pPr>
+      <w:bookmarkStart w:id="14" w:name="_Toc403333489"/>
       <w:r>
         <w:t>Aktienverkauf</w:t>
       </w:r>
-      <w:bookmarkEnd w:id="9"/>
+      <w:bookmarkEnd w:id="14"/>
     </w:p>
     <w:p>
       <w:pPr>
@@ -3653,9 +4646,9 @@
     </w:p>
     <w:p>
       <w:pPr>
-        <w:pStyle w:val="Heading2"/>
-      </w:pPr>
-      <w:bookmarkStart w:id="10" w:name="_Toc403329356"/>
+        <w:pStyle w:val="berschrift2"/>
+      </w:pPr>
+      <w:bookmarkStart w:id="15" w:name="_Toc403333490"/>
       <w:r>
         <w:lastRenderedPageBreak/>
         <w:t>Transaktionsübersicht</w:t>
@@ -3667,15 +4660,9 @@
         <w:rPr>
           <w:lang w:val="en-US"/>
         </w:rPr>
-        <w:t>Portfolio</w:t>
-      </w:r>
-      <w:r>
-        <w:rPr>
-          <w:lang w:val="en-US"/>
-        </w:rPr>
-        <w:t>)</w:t>
-      </w:r>
-      <w:bookmarkEnd w:id="10"/>
+        <w:t>Portfolio)</w:t>
+      </w:r>
+      <w:bookmarkEnd w:id="15"/>
     </w:p>
     <w:p/>
     <w:p>
@@ -3701,71 +4688,7 @@
           <w:sz w:val="24"/>
           <w:szCs w:val="24"/>
         </w:rPr>
-        <w:t xml:space="preserve">steht nur </w:t>
-      </w:r>
-      <w:r>
-        <w:rPr>
-          <w:rFonts w:ascii="Times New Roman" w:hAnsi="Times New Roman" w:cs="Times New Roman"/>
-          <w:sz w:val="24"/>
-          <w:szCs w:val="24"/>
-        </w:rPr>
-        <w:t>angemeldeten Benutzern zur Verfügung. Hier bekommt der User einen Überblick über alle abgeschlossenen Transaktionen, d.h. über seine Aktienkäufe und Aktienverkäufe. Jede Transaktion beinhaltet das Kürzel</w:t>
-      </w:r>
-      <w:r>
-        <w:rPr>
-          <w:rFonts w:ascii="Times New Roman" w:hAnsi="Times New Roman" w:cs="Times New Roman"/>
-          <w:sz w:val="24"/>
-          <w:szCs w:val="24"/>
-        </w:rPr>
-        <w:t>, de</w:t>
-      </w:r>
-      <w:r>
-        <w:rPr>
-          <w:rFonts w:ascii="Times New Roman" w:hAnsi="Times New Roman" w:cs="Times New Roman"/>
-          <w:sz w:val="24"/>
-          <w:szCs w:val="24"/>
-        </w:rPr>
-        <w:t>n</w:t>
-      </w:r>
-      <w:r>
-        <w:rPr>
-          <w:rFonts w:ascii="Times New Roman" w:hAnsi="Times New Roman" w:cs="Times New Roman"/>
-          <w:sz w:val="24"/>
-          <w:szCs w:val="24"/>
-        </w:rPr>
-        <w:t xml:space="preserve"> vollständige</w:t>
-      </w:r>
-      <w:r>
-        <w:rPr>
-          <w:rFonts w:ascii="Times New Roman" w:hAnsi="Times New Roman" w:cs="Times New Roman"/>
-          <w:sz w:val="24"/>
-          <w:szCs w:val="24"/>
-        </w:rPr>
-        <w:t>n</w:t>
-      </w:r>
-      <w:r>
-        <w:rPr>
-          <w:rFonts w:ascii="Times New Roman" w:hAnsi="Times New Roman" w:cs="Times New Roman"/>
-          <w:sz w:val="24"/>
-          <w:szCs w:val="24"/>
-        </w:rPr>
-        <w:t xml:space="preserve"> Namen, die Anzahl der gekauften/verkauften Aktien, de</w:t>
-      </w:r>
-      <w:r>
-        <w:rPr>
-          <w:rFonts w:ascii="Times New Roman" w:hAnsi="Times New Roman" w:cs="Times New Roman"/>
-          <w:sz w:val="24"/>
-          <w:szCs w:val="24"/>
-        </w:rPr>
-        <w:t>n</w:t>
-      </w:r>
-      <w:r>
-        <w:rPr>
-          <w:rFonts w:ascii="Times New Roman" w:hAnsi="Times New Roman" w:cs="Times New Roman"/>
-          <w:sz w:val="24"/>
-          <w:szCs w:val="24"/>
-        </w:rPr>
-        <w:t xml:space="preserve"> Kauf-/Verkaufspreis und der Typ (Kauf oder Verkauf).</w:t>
+        <w:t>steht nur angemeldeten Benutzern zur Verfügung. Hier bekommt der User einen Überblick über alle abgeschlossenen Transaktionen, d.h. über seine Aktienkäufe und Aktienverkäufe. Jede Transaktion beinhaltet das Kürzel, den vollständigen Namen, die Anzahl der gekauften/verkauften Aktien, den Kauf-/Verkaufspreis und der Typ (Kauf oder Verkauf).</w:t>
       </w:r>
       <w:r>
         <w:rPr>
@@ -3805,14 +4728,14 @@
     </w:p>
     <w:p>
       <w:pPr>
-        <w:pStyle w:val="Heading2"/>
-        <w:jc w:val="both"/>
-      </w:pPr>
-      <w:bookmarkStart w:id="11" w:name="_Toc403329357"/>
+        <w:pStyle w:val="berschrift2"/>
+        <w:jc w:val="both"/>
+      </w:pPr>
+      <w:bookmarkStart w:id="16" w:name="_Toc403333491"/>
       <w:r>
         <w:t>Passwortänderung</w:t>
       </w:r>
-      <w:bookmarkEnd w:id="11"/>
+      <w:bookmarkEnd w:id="16"/>
     </w:p>
     <w:p>
       <w:pPr>
@@ -3869,15 +4792,15 @@
     </w:p>
     <w:p>
       <w:pPr>
-        <w:pStyle w:val="Heading2"/>
-        <w:jc w:val="both"/>
-      </w:pPr>
-      <w:bookmarkStart w:id="12" w:name="_Toc403329358"/>
+        <w:pStyle w:val="berschrift2"/>
+        <w:jc w:val="both"/>
+      </w:pPr>
+      <w:bookmarkStart w:id="17" w:name="_Toc403333492"/>
       <w:proofErr w:type="spellStart"/>
       <w:r>
         <w:t>Logout</w:t>
       </w:r>
-      <w:bookmarkEnd w:id="12"/>
+      <w:bookmarkEnd w:id="17"/>
       <w:proofErr w:type="spellEnd"/>
     </w:p>
     <w:p>
@@ -3949,15 +4872,15 @@
     </w:p>
     <w:p>
       <w:pPr>
-        <w:pStyle w:val="Heading1"/>
-        <w:jc w:val="both"/>
-      </w:pPr>
-      <w:bookmarkStart w:id="13" w:name="_Toc403329359"/>
+        <w:pStyle w:val="berschrift1"/>
+        <w:jc w:val="both"/>
+      </w:pPr>
+      <w:bookmarkStart w:id="18" w:name="_Toc403333493"/>
       <w:r>
         <w:lastRenderedPageBreak/>
         <w:t>Services</w:t>
       </w:r>
-      <w:bookmarkEnd w:id="13"/>
+      <w:bookmarkEnd w:id="18"/>
     </w:p>
     <w:p>
       <w:pPr>
@@ -4009,14 +4932,14 @@
     </w:p>
     <w:p>
       <w:pPr>
-        <w:pStyle w:val="Heading2"/>
-        <w:jc w:val="both"/>
-      </w:pPr>
-      <w:bookmarkStart w:id="14" w:name="_Toc403329360"/>
+        <w:pStyle w:val="berschrift2"/>
+        <w:jc w:val="both"/>
+      </w:pPr>
+      <w:bookmarkStart w:id="19" w:name="_Toc403333494"/>
       <w:r>
         <w:t>Aktienübersicht</w:t>
       </w:r>
-      <w:bookmarkEnd w:id="14"/>
+      <w:bookmarkEnd w:id="19"/>
     </w:p>
     <w:p>
       <w:pPr>
@@ -4111,7 +5034,7 @@
     </w:p>
     <w:p>
       <w:pPr>
-        <w:pStyle w:val="ListParagraph"/>
+        <w:pStyle w:val="Listenabsatz"/>
         <w:numPr>
           <w:ilvl w:val="0"/>
           <w:numId w:val="6"/>
@@ -4158,7 +5081,7 @@
     </w:p>
     <w:p>
       <w:pPr>
-        <w:pStyle w:val="ListParagraph"/>
+        <w:pStyle w:val="Listenabsatz"/>
         <w:numPr>
           <w:ilvl w:val="0"/>
           <w:numId w:val="7"/>
@@ -4312,14 +5235,14 @@
     </w:p>
     <w:p>
       <w:pPr>
-        <w:pStyle w:val="Heading2"/>
-        <w:jc w:val="both"/>
-      </w:pPr>
-      <w:bookmarkStart w:id="15" w:name="_Toc403329361"/>
+        <w:pStyle w:val="berschrift2"/>
+        <w:jc w:val="both"/>
+      </w:pPr>
+      <w:bookmarkStart w:id="20" w:name="_Toc403333495"/>
       <w:r>
         <w:t>Aktienhistorie</w:t>
       </w:r>
-      <w:bookmarkEnd w:id="15"/>
+      <w:bookmarkEnd w:id="20"/>
     </w:p>
     <w:p>
       <w:pPr>
@@ -4414,7 +5337,7 @@
     </w:p>
     <w:p>
       <w:pPr>
-        <w:pStyle w:val="ListParagraph"/>
+        <w:pStyle w:val="Listenabsatz"/>
         <w:numPr>
           <w:ilvl w:val="0"/>
           <w:numId w:val="6"/>
@@ -4532,7 +5455,7 @@
     </w:p>
     <w:p>
       <w:pPr>
-        <w:pStyle w:val="ListParagraph"/>
+        <w:pStyle w:val="Listenabsatz"/>
         <w:numPr>
           <w:ilvl w:val="0"/>
           <w:numId w:val="7"/>
@@ -4642,15 +5565,15 @@
     </w:p>
     <w:p>
       <w:pPr>
-        <w:pStyle w:val="Heading2"/>
-        <w:jc w:val="both"/>
-      </w:pPr>
-      <w:bookmarkStart w:id="16" w:name="_Toc403329362"/>
+        <w:pStyle w:val="berschrift2"/>
+        <w:jc w:val="both"/>
+      </w:pPr>
+      <w:bookmarkStart w:id="21" w:name="_Toc403333496"/>
       <w:r>
         <w:lastRenderedPageBreak/>
         <w:t>Registrierung</w:t>
       </w:r>
-      <w:bookmarkEnd w:id="16"/>
+      <w:bookmarkEnd w:id="21"/>
     </w:p>
     <w:p>
       <w:pPr>
@@ -4753,7 +5676,7 @@
     </w:p>
     <w:p>
       <w:pPr>
-        <w:pStyle w:val="ListParagraph"/>
+        <w:pStyle w:val="Listenabsatz"/>
         <w:numPr>
           <w:ilvl w:val="0"/>
           <w:numId w:val="6"/>
@@ -4820,7 +5743,7 @@
     </w:p>
     <w:p>
       <w:pPr>
-        <w:pStyle w:val="ListParagraph"/>
+        <w:pStyle w:val="Listenabsatz"/>
         <w:numPr>
           <w:ilvl w:val="0"/>
           <w:numId w:val="7"/>
@@ -4934,13 +5857,13 @@
     </w:p>
     <w:p>
       <w:pPr>
-        <w:pStyle w:val="Heading2"/>
-      </w:pPr>
-      <w:bookmarkStart w:id="17" w:name="_Toc403329363"/>
+        <w:pStyle w:val="berschrift2"/>
+      </w:pPr>
+      <w:bookmarkStart w:id="22" w:name="_Toc403333497"/>
       <w:r>
         <w:t>Passwortänderung</w:t>
       </w:r>
-      <w:bookmarkEnd w:id="17"/>
+      <w:bookmarkEnd w:id="22"/>
     </w:p>
     <w:p/>
     <w:p>
@@ -4978,6 +5901,40 @@
           <w:sz w:val="24"/>
           <w:szCs w:val="24"/>
         </w:rPr>
+        <w:t xml:space="preserve"> Er wird mithilfe </w:t>
+      </w:r>
+      <w:r>
+        <w:rPr>
+          <w:rFonts w:ascii="Times New Roman" w:hAnsi="Times New Roman" w:cs="Times New Roman"/>
+          <w:sz w:val="24"/>
+          <w:szCs w:val="24"/>
+        </w:rPr>
+        <w:t>der HTTP-Methode PUT realisiert und ersetzt das vorhandene Passwort durch das neue.</w:t>
+      </w:r>
+      <w:r>
+        <w:rPr>
+          <w:rFonts w:ascii="Times New Roman" w:hAnsi="Times New Roman" w:cs="Times New Roman"/>
+          <w:sz w:val="24"/>
+          <w:szCs w:val="24"/>
+        </w:rPr>
+        <w:t xml:space="preserve"> Des Weiteren befindet sich dieser Service unter /</w:t>
+      </w:r>
+      <w:proofErr w:type="spellStart"/>
+      <w:r>
+        <w:rPr>
+          <w:rFonts w:ascii="Times New Roman" w:hAnsi="Times New Roman" w:cs="Times New Roman"/>
+          <w:sz w:val="24"/>
+          <w:szCs w:val="24"/>
+        </w:rPr>
+        <w:t>secured</w:t>
+      </w:r>
+      <w:proofErr w:type="spellEnd"/>
+      <w:r>
+        <w:rPr>
+          <w:rFonts w:ascii="Times New Roman" w:hAnsi="Times New Roman" w:cs="Times New Roman"/>
+          <w:sz w:val="24"/>
+          <w:szCs w:val="24"/>
+        </w:rPr>
         <w:t xml:space="preserve"> </w:t>
       </w:r>
       <w:r>
@@ -4986,48 +5943,6 @@
           <w:sz w:val="24"/>
           <w:szCs w:val="24"/>
         </w:rPr>
-        <w:t xml:space="preserve">Er wird mithilfe </w:t>
-      </w:r>
-      <w:r>
-        <w:rPr>
-          <w:rFonts w:ascii="Times New Roman" w:hAnsi="Times New Roman" w:cs="Times New Roman"/>
-          <w:sz w:val="24"/>
-          <w:szCs w:val="24"/>
-        </w:rPr>
-        <w:t>der HTTP-Methode PUT realisiert und ersetzt das vorhandene Passwort durch das neue.</w:t>
-      </w:r>
-      <w:r>
-        <w:rPr>
-          <w:rFonts w:ascii="Times New Roman" w:hAnsi="Times New Roman" w:cs="Times New Roman"/>
-          <w:sz w:val="24"/>
-          <w:szCs w:val="24"/>
-        </w:rPr>
-        <w:t xml:space="preserve"> Des Weiteren befindet sich dieser Service unter /</w:t>
-      </w:r>
-      <w:proofErr w:type="spellStart"/>
-      <w:r>
-        <w:rPr>
-          <w:rFonts w:ascii="Times New Roman" w:hAnsi="Times New Roman" w:cs="Times New Roman"/>
-          <w:sz w:val="24"/>
-          <w:szCs w:val="24"/>
-        </w:rPr>
-        <w:t>secured</w:t>
-      </w:r>
-      <w:proofErr w:type="spellEnd"/>
-      <w:r>
-        <w:rPr>
-          <w:rFonts w:ascii="Times New Roman" w:hAnsi="Times New Roman" w:cs="Times New Roman"/>
-          <w:sz w:val="24"/>
-          <w:szCs w:val="24"/>
-        </w:rPr>
-        <w:t xml:space="preserve"> </w:t>
-      </w:r>
-      <w:r>
-        <w:rPr>
-          <w:rFonts w:ascii="Times New Roman" w:hAnsi="Times New Roman" w:cs="Times New Roman"/>
-          <w:sz w:val="24"/>
-          <w:szCs w:val="24"/>
-        </w:rPr>
         <w:t xml:space="preserve">und muss daher beim Call </w:t>
       </w:r>
       <w:r>
@@ -5084,7 +5999,7 @@
     </w:p>
     <w:p>
       <w:pPr>
-        <w:pStyle w:val="ListParagraph"/>
+        <w:pStyle w:val="Listenabsatz"/>
         <w:numPr>
           <w:ilvl w:val="0"/>
           <w:numId w:val="6"/>
@@ -5151,7 +6066,7 @@
     </w:p>
     <w:p>
       <w:pPr>
-        <w:pStyle w:val="ListParagraph"/>
+        <w:pStyle w:val="Listenabsatz"/>
         <w:numPr>
           <w:ilvl w:val="0"/>
           <w:numId w:val="7"/>
@@ -5329,12 +6244,12 @@
     </w:p>
     <w:p>
       <w:pPr>
-        <w:pStyle w:val="Heading2"/>
+        <w:pStyle w:val="berschrift2"/>
         <w:rPr>
           <w:lang w:val="en-US"/>
         </w:rPr>
       </w:pPr>
-      <w:bookmarkStart w:id="18" w:name="_Toc403329364"/>
+      <w:bookmarkStart w:id="23" w:name="_Toc403333498"/>
       <w:proofErr w:type="spellStart"/>
       <w:r>
         <w:rPr>
@@ -5350,7 +6265,7 @@
         </w:rPr>
         <w:t xml:space="preserve"> (Portfolio)</w:t>
       </w:r>
-      <w:bookmarkEnd w:id="18"/>
+      <w:bookmarkEnd w:id="23"/>
     </w:p>
     <w:p>
       <w:pPr>
@@ -5410,15 +6325,7 @@
           <w:sz w:val="24"/>
           <w:szCs w:val="24"/>
         </w:rPr>
-        <w:t xml:space="preserve"> Er wird mithilfe der HTTP-Methode </w:t>
-      </w:r>
-      <w:r>
-        <w:rPr>
-          <w:rFonts w:ascii="Times New Roman" w:hAnsi="Times New Roman" w:cs="Times New Roman"/>
-          <w:sz w:val="24"/>
-          <w:szCs w:val="24"/>
-        </w:rPr>
-        <w:t>GET</w:t>
+        <w:t xml:space="preserve"> Er wird mithilfe der HTTP-Methode GET</w:t>
       </w:r>
       <w:r>
         <w:rPr>
@@ -5450,15 +6357,7 @@
           <w:sz w:val="24"/>
           <w:szCs w:val="24"/>
         </w:rPr>
-        <w:t xml:space="preserve"> </w:t>
-      </w:r>
-      <w:r>
-        <w:rPr>
-          <w:rFonts w:ascii="Times New Roman" w:hAnsi="Times New Roman" w:cs="Times New Roman"/>
-          <w:sz w:val="24"/>
-          <w:szCs w:val="24"/>
-        </w:rPr>
-        <w:t>Des Weiteren befindet sich dieser Service unter /</w:t>
+        <w:t xml:space="preserve"> Des Weiteren befindet sich dieser Service unter /</w:t>
       </w:r>
       <w:proofErr w:type="spellStart"/>
       <w:r>
@@ -5532,7 +6431,7 @@
     </w:p>
     <w:p>
       <w:pPr>
-        <w:pStyle w:val="ListParagraph"/>
+        <w:pStyle w:val="Listenabsatz"/>
         <w:numPr>
           <w:ilvl w:val="0"/>
           <w:numId w:val="6"/>
@@ -5579,7 +6478,7 @@
     </w:p>
     <w:p>
       <w:pPr>
-        <w:pStyle w:val="ListParagraph"/>
+        <w:pStyle w:val="Listenabsatz"/>
         <w:numPr>
           <w:ilvl w:val="0"/>
           <w:numId w:val="7"/>
@@ -5677,14 +6576,14 @@
     </w:p>
     <w:p>
       <w:pPr>
-        <w:pStyle w:val="Heading2"/>
-        <w:jc w:val="both"/>
-      </w:pPr>
-      <w:bookmarkStart w:id="19" w:name="_Toc403329365"/>
+        <w:pStyle w:val="berschrift2"/>
+        <w:jc w:val="both"/>
+      </w:pPr>
+      <w:bookmarkStart w:id="24" w:name="_Toc403333499"/>
       <w:r>
         <w:t>Transaktion hinzufügen (Aktienkauf, Aktienverkauf)</w:t>
       </w:r>
-      <w:bookmarkEnd w:id="19"/>
+      <w:bookmarkEnd w:id="24"/>
     </w:p>
     <w:p>
       <w:pPr>
@@ -5779,15 +6678,7 @@
           <w:sz w:val="24"/>
           <w:szCs w:val="24"/>
         </w:rPr>
-        <w:t xml:space="preserve"> </w:t>
-      </w:r>
-      <w:r>
-        <w:rPr>
-          <w:rFonts w:ascii="Times New Roman" w:hAnsi="Times New Roman" w:cs="Times New Roman"/>
-          <w:sz w:val="24"/>
-          <w:szCs w:val="24"/>
-        </w:rPr>
-        <w:t>Des Weiteren befindet sich dieser Service unter /</w:t>
+        <w:t xml:space="preserve"> Des Weiteren befindet sich dieser Service unter /</w:t>
       </w:r>
       <w:proofErr w:type="spellStart"/>
       <w:r>
@@ -5861,7 +6752,7 @@
     </w:p>
     <w:p>
       <w:pPr>
-        <w:pStyle w:val="ListParagraph"/>
+        <w:pStyle w:val="Listenabsatz"/>
         <w:numPr>
           <w:ilvl w:val="0"/>
           <w:numId w:val="6"/>
@@ -5908,7 +6799,7 @@
     </w:p>
     <w:p>
       <w:pPr>
-        <w:pStyle w:val="ListParagraph"/>
+        <w:pStyle w:val="Listenabsatz"/>
         <w:numPr>
           <w:ilvl w:val="0"/>
           <w:numId w:val="7"/>
@@ -5998,8 +6889,8 @@
           <w:lang w:val="en-GB"/>
         </w:rPr>
       </w:pPr>
-      <w:bookmarkStart w:id="20" w:name="_GoBack"/>
-      <w:bookmarkEnd w:id="20"/>
+      <w:bookmarkStart w:id="25" w:name="_GoBack"/>
+      <w:bookmarkEnd w:id="25"/>
     </w:p>
     <w:p>
       <w:pPr>
@@ -6078,14 +6969,14 @@
     </w:p>
     <w:p>
       <w:pPr>
-        <w:pStyle w:val="Heading1"/>
-      </w:pPr>
-      <w:bookmarkStart w:id="21" w:name="_Toc403329366"/>
+        <w:pStyle w:val="berschrift1"/>
+      </w:pPr>
+      <w:bookmarkStart w:id="26" w:name="_Toc403333500"/>
       <w:r>
         <w:lastRenderedPageBreak/>
         <w:t>Datenbank</w:t>
       </w:r>
-      <w:bookmarkEnd w:id="21"/>
+      <w:bookmarkEnd w:id="26"/>
     </w:p>
     <w:p/>
     <w:p>
@@ -6097,7 +6988,7 @@
       <w:r>
         <w:rPr>
           <w:noProof/>
-          <w:lang w:val="en-US"/>
+          <w:lang w:val="de-AT" w:eastAsia="de-AT"/>
         </w:rPr>
         <w:drawing>
           <wp:inline distT="0" distB="0" distL="0" distR="0">
@@ -6117,10 +7008,10 @@
                     </pic:cNvPicPr>
                   </pic:nvPicPr>
                   <pic:blipFill>
-                    <a:blip r:embed="rId7">
+                    <a:blip r:embed="rId7" cstate="print">
                       <a:extLst>
                         <a:ext uri="{28A0092B-C50C-407E-A947-70E740481C1C}">
-                          <a14:useLocalDpi xmlns:a14="http://schemas.microsoft.com/office/drawing/2010/main" val="0"/>
+                          <a14:useLocalDpi xmlns="" xmlns:wpc="http://schemas.microsoft.com/office/word/2010/wordprocessingCanvas" xmlns:mc="http://schemas.openxmlformats.org/markup-compatibility/2006" xmlns:o="urn:schemas-microsoft-com:office:office" xmlns:v="urn:schemas-microsoft-com:vml" xmlns:wp14="http://schemas.microsoft.com/office/word/2010/wordprocessingDrawing" xmlns:w10="urn:schemas-microsoft-com:office:word" xmlns:w="http://schemas.openxmlformats.org/wordprocessingml/2006/main" xmlns:w14="http://schemas.microsoft.com/office/word/2010/wordml" xmlns:w15="http://schemas.microsoft.com/office/word/2012/wordml" xmlns:wpg="http://schemas.microsoft.com/office/word/2010/wordprocessingGroup" xmlns:wpi="http://schemas.microsoft.com/office/word/2010/wordprocessingInk" xmlns:wps="http://schemas.microsoft.com/office/word/2010/wordprocessingShape" xmlns:a14="http://schemas.microsoft.com/office/drawing/2010/main" val="0"/>
                         </a:ext>
                       </a:extLst>
                     </a:blip>
@@ -6155,15 +7046,15 @@
     <w:p/>
     <w:p>
       <w:pPr>
-        <w:pStyle w:val="Heading1"/>
-        <w:jc w:val="both"/>
-      </w:pPr>
-      <w:bookmarkStart w:id="22" w:name="_Toc403329367"/>
+        <w:pStyle w:val="berschrift1"/>
+        <w:jc w:val="both"/>
+      </w:pPr>
+      <w:bookmarkStart w:id="27" w:name="_Toc403333501"/>
       <w:r>
         <w:lastRenderedPageBreak/>
         <w:t>Sonstiges</w:t>
       </w:r>
-      <w:bookmarkEnd w:id="22"/>
+      <w:bookmarkEnd w:id="27"/>
     </w:p>
     <w:p>
       <w:pPr>
@@ -6183,7 +7074,7 @@
 </file>
 
 <file path=word/endnotes.xml><?xml version="1.0" encoding="utf-8"?>
-<w:endnotes xmlns:wpc="http://schemas.microsoft.com/office/word/2010/wordprocessingCanvas" xmlns:mc="http://schemas.openxmlformats.org/markup-compatibility/2006" xmlns:o="urn:schemas-microsoft-com:office:office" xmlns:r="http://schemas.openxmlformats.org/officeDocument/2006/relationships" xmlns:m="http://schemas.openxmlformats.org/officeDocument/2006/math" xmlns:v="urn:schemas-microsoft-com:vml" xmlns:wp14="http://schemas.microsoft.com/office/word/2010/wordprocessingDrawing" xmlns:wp="http://schemas.openxmlformats.org/drawingml/2006/wordprocessingDrawing" xmlns:w10="urn:schemas-microsoft-com:office:word" xmlns:w="http://schemas.openxmlformats.org/wordprocessingml/2006/main" xmlns:w14="http://schemas.microsoft.com/office/word/2010/wordml" xmlns:w15="http://schemas.microsoft.com/office/word/2012/wordml" xmlns:wpg="http://schemas.microsoft.com/office/word/2010/wordprocessingGroup" xmlns:wpi="http://schemas.microsoft.com/office/word/2010/wordprocessingInk" xmlns:wne="http://schemas.microsoft.com/office/word/2006/wordml" xmlns:wps="http://schemas.microsoft.com/office/word/2010/wordprocessingShape" mc:Ignorable="w14 w15 wp14">
+<w:endnotes xmlns:ve="http://schemas.openxmlformats.org/markup-compatibility/2006" xmlns:o="urn:schemas-microsoft-com:office:office" xmlns:r="http://schemas.openxmlformats.org/officeDocument/2006/relationships" xmlns:m="http://schemas.openxmlformats.org/officeDocument/2006/math" xmlns:v="urn:schemas-microsoft-com:vml" xmlns:wp="http://schemas.openxmlformats.org/drawingml/2006/wordprocessingDrawing" xmlns:w10="urn:schemas-microsoft-com:office:word" xmlns:w="http://schemas.openxmlformats.org/wordprocessingml/2006/main" xmlns:wne="http://schemas.microsoft.com/office/word/2006/wordml">
   <w:endnote w:type="separator" w:id="-1">
     <w:p>
       <w:pPr>
@@ -6208,7 +7099,7 @@
 </file>
 
 <file path=word/footer1.xml><?xml version="1.0" encoding="utf-8"?>
-<w:ftr xmlns:wpc="http://schemas.microsoft.com/office/word/2010/wordprocessingCanvas" xmlns:mc="http://schemas.openxmlformats.org/markup-compatibility/2006" xmlns:o="urn:schemas-microsoft-com:office:office" xmlns:r="http://schemas.openxmlformats.org/officeDocument/2006/relationships" xmlns:m="http://schemas.openxmlformats.org/officeDocument/2006/math" xmlns:v="urn:schemas-microsoft-com:vml" xmlns:wp14="http://schemas.microsoft.com/office/word/2010/wordprocessingDrawing" xmlns:wp="http://schemas.openxmlformats.org/drawingml/2006/wordprocessingDrawing" xmlns:w10="urn:schemas-microsoft-com:office:word" xmlns:w="http://schemas.openxmlformats.org/wordprocessingml/2006/main" xmlns:w14="http://schemas.microsoft.com/office/word/2010/wordml" xmlns:w15="http://schemas.microsoft.com/office/word/2012/wordml" xmlns:wpg="http://schemas.microsoft.com/office/word/2010/wordprocessingGroup" xmlns:wpi="http://schemas.microsoft.com/office/word/2010/wordprocessingInk" xmlns:wne="http://schemas.microsoft.com/office/word/2006/wordml" xmlns:wps="http://schemas.microsoft.com/office/word/2010/wordprocessingShape" mc:Ignorable="w14 w15 wp14">
+<w:ftr xmlns:ve="http://schemas.openxmlformats.org/markup-compatibility/2006" xmlns:o="urn:schemas-microsoft-com:office:office" xmlns:r="http://schemas.openxmlformats.org/officeDocument/2006/relationships" xmlns:m="http://schemas.openxmlformats.org/officeDocument/2006/math" xmlns:v="urn:schemas-microsoft-com:vml" xmlns:wp="http://schemas.openxmlformats.org/drawingml/2006/wordprocessingDrawing" xmlns:w10="urn:schemas-microsoft-com:office:word" xmlns:w="http://schemas.openxmlformats.org/wordprocessingml/2006/main" xmlns:wne="http://schemas.microsoft.com/office/word/2006/wordml">
   <w:sdt>
     <w:sdtPr>
       <w:id w:val="-1919542668"/>
@@ -6217,44 +7108,33 @@
         <w:docPartUnique/>
       </w:docPartObj>
     </w:sdtPr>
-    <w:sdtEndPr/>
     <w:sdtContent>
       <w:p>
         <w:pPr>
-          <w:pStyle w:val="Footer"/>
+          <w:pStyle w:val="Fuzeile"/>
           <w:jc w:val="right"/>
         </w:pPr>
-        <w:r>
-          <w:fldChar w:fldCharType="begin"/>
-        </w:r>
-        <w:r>
-          <w:instrText>PAGE   \* MERGEFORMAT</w:instrText>
-        </w:r>
-        <w:r>
-          <w:fldChar w:fldCharType="separate"/>
-        </w:r>
-        <w:r>
-          <w:rPr>
-            <w:noProof/>
-          </w:rPr>
-          <w:t>12</w:t>
-        </w:r>
-        <w:r>
-          <w:fldChar w:fldCharType="end"/>
-        </w:r>
+        <w:fldSimple w:instr="PAGE   \* MERGEFORMAT">
+          <w:r>
+            <w:rPr>
+              <w:noProof/>
+            </w:rPr>
+            <w:t>2</w:t>
+          </w:r>
+        </w:fldSimple>
       </w:p>
     </w:sdtContent>
   </w:sdt>
   <w:p>
     <w:pPr>
-      <w:pStyle w:val="Footer"/>
+      <w:pStyle w:val="Fuzeile"/>
     </w:pPr>
   </w:p>
 </w:ftr>
 </file>
 
 <file path=word/footnotes.xml><?xml version="1.0" encoding="utf-8"?>
-<w:footnotes xmlns:wpc="http://schemas.microsoft.com/office/word/2010/wordprocessingCanvas" xmlns:mc="http://schemas.openxmlformats.org/markup-compatibility/2006" xmlns:o="urn:schemas-microsoft-com:office:office" xmlns:r="http://schemas.openxmlformats.org/officeDocument/2006/relationships" xmlns:m="http://schemas.openxmlformats.org/officeDocument/2006/math" xmlns:v="urn:schemas-microsoft-com:vml" xmlns:wp14="http://schemas.microsoft.com/office/word/2010/wordprocessingDrawing" xmlns:wp="http://schemas.openxmlformats.org/drawingml/2006/wordprocessingDrawing" xmlns:w10="urn:schemas-microsoft-com:office:word" xmlns:w="http://schemas.openxmlformats.org/wordprocessingml/2006/main" xmlns:w14="http://schemas.microsoft.com/office/word/2010/wordml" xmlns:w15="http://schemas.microsoft.com/office/word/2012/wordml" xmlns:wpg="http://schemas.microsoft.com/office/word/2010/wordprocessingGroup" xmlns:wpi="http://schemas.microsoft.com/office/word/2010/wordprocessingInk" xmlns:wne="http://schemas.microsoft.com/office/word/2006/wordml" xmlns:wps="http://schemas.microsoft.com/office/word/2010/wordprocessingShape" mc:Ignorable="w14 w15 wp14">
+<w:footnotes xmlns:ve="http://schemas.openxmlformats.org/markup-compatibility/2006" xmlns:o="urn:schemas-microsoft-com:office:office" xmlns:r="http://schemas.openxmlformats.org/officeDocument/2006/relationships" xmlns:m="http://schemas.openxmlformats.org/officeDocument/2006/math" xmlns:v="urn:schemas-microsoft-com:vml" xmlns:wp="http://schemas.openxmlformats.org/drawingml/2006/wordprocessingDrawing" xmlns:w10="urn:schemas-microsoft-com:office:word" xmlns:w="http://schemas.openxmlformats.org/wordprocessingml/2006/main" xmlns:wne="http://schemas.microsoft.com/office/word/2006/wordml">
   <w:footnote w:type="separator" w:id="-1">
     <w:p>
       <w:pPr>
@@ -6279,10 +7159,10 @@
 </file>
 
 <file path=word/header1.xml><?xml version="1.0" encoding="utf-8"?>
-<w:hdr xmlns:wpc="http://schemas.microsoft.com/office/word/2010/wordprocessingCanvas" xmlns:mc="http://schemas.openxmlformats.org/markup-compatibility/2006" xmlns:o="urn:schemas-microsoft-com:office:office" xmlns:r="http://schemas.openxmlformats.org/officeDocument/2006/relationships" xmlns:m="http://schemas.openxmlformats.org/officeDocument/2006/math" xmlns:v="urn:schemas-microsoft-com:vml" xmlns:wp14="http://schemas.microsoft.com/office/word/2010/wordprocessingDrawing" xmlns:wp="http://schemas.openxmlformats.org/drawingml/2006/wordprocessingDrawing" xmlns:w10="urn:schemas-microsoft-com:office:word" xmlns:w="http://schemas.openxmlformats.org/wordprocessingml/2006/main" xmlns:w14="http://schemas.microsoft.com/office/word/2010/wordml" xmlns:w15="http://schemas.microsoft.com/office/word/2012/wordml" xmlns:wpg="http://schemas.microsoft.com/office/word/2010/wordprocessingGroup" xmlns:wpi="http://schemas.microsoft.com/office/word/2010/wordprocessingInk" xmlns:wne="http://schemas.microsoft.com/office/word/2006/wordml" xmlns:wps="http://schemas.microsoft.com/office/word/2010/wordprocessingShape" mc:Ignorable="w14 w15 wp14">
+<w:hdr xmlns:ve="http://schemas.openxmlformats.org/markup-compatibility/2006" xmlns:o="urn:schemas-microsoft-com:office:office" xmlns:r="http://schemas.openxmlformats.org/officeDocument/2006/relationships" xmlns:m="http://schemas.openxmlformats.org/officeDocument/2006/math" xmlns:v="urn:schemas-microsoft-com:vml" xmlns:wp="http://schemas.openxmlformats.org/drawingml/2006/wordprocessingDrawing" xmlns:w10="urn:schemas-microsoft-com:office:word" xmlns:w="http://schemas.openxmlformats.org/wordprocessingml/2006/main" xmlns:wne="http://schemas.microsoft.com/office/word/2006/wordml">
   <w:p>
     <w:pPr>
-      <w:pStyle w:val="Header"/>
+      <w:pStyle w:val="Kopfzeile"/>
       <w:jc w:val="right"/>
     </w:pPr>
     <w:r>
@@ -6293,7 +7173,7 @@
 </file>
 
 <file path=word/numbering.xml><?xml version="1.0" encoding="utf-8"?>
-<w:numbering xmlns:wpc="http://schemas.microsoft.com/office/word/2010/wordprocessingCanvas" xmlns:mc="http://schemas.openxmlformats.org/markup-compatibility/2006" xmlns:o="urn:schemas-microsoft-com:office:office" xmlns:r="http://schemas.openxmlformats.org/officeDocument/2006/relationships" xmlns:m="http://schemas.openxmlformats.org/officeDocument/2006/math" xmlns:v="urn:schemas-microsoft-com:vml" xmlns:wp14="http://schemas.microsoft.com/office/word/2010/wordprocessingDrawing" xmlns:wp="http://schemas.openxmlformats.org/drawingml/2006/wordprocessingDrawing" xmlns:w10="urn:schemas-microsoft-com:office:word" xmlns:w="http://schemas.openxmlformats.org/wordprocessingml/2006/main" xmlns:w14="http://schemas.microsoft.com/office/word/2010/wordml" xmlns:w15="http://schemas.microsoft.com/office/word/2012/wordml" xmlns:wpg="http://schemas.microsoft.com/office/word/2010/wordprocessingGroup" xmlns:wpi="http://schemas.microsoft.com/office/word/2010/wordprocessingInk" xmlns:wne="http://schemas.microsoft.com/office/word/2006/wordml" xmlns:wps="http://schemas.microsoft.com/office/word/2010/wordprocessingShape" mc:Ignorable="w14 w15 wp14">
+<w:numbering xmlns:ve="http://schemas.openxmlformats.org/markup-compatibility/2006" xmlns:o="urn:schemas-microsoft-com:office:office" xmlns:r="http://schemas.openxmlformats.org/officeDocument/2006/relationships" xmlns:m="http://schemas.openxmlformats.org/officeDocument/2006/math" xmlns:v="urn:schemas-microsoft-com:vml" xmlns:wp="http://schemas.openxmlformats.org/drawingml/2006/wordprocessingDrawing" xmlns:w10="urn:schemas-microsoft-com:office:word" xmlns:w="http://schemas.openxmlformats.org/wordprocessingml/2006/main" xmlns:wne="http://schemas.microsoft.com/office/word/2006/wordml">
   <w:abstractNum w:abstractNumId="0">
     <w:nsid w:val="0E3A7A1E"/>
     <w:multiLevelType w:val="hybridMultilevel"/>
@@ -6527,7 +7407,7 @@
     <w:lvl w:ilvl="0">
       <w:start w:val="1"/>
       <w:numFmt w:val="decimal"/>
-      <w:pStyle w:val="Heading1"/>
+      <w:pStyle w:val="berschrift1"/>
       <w:lvlText w:val="%1"/>
       <w:lvlJc w:val="left"/>
       <w:pPr>
@@ -6537,7 +7417,7 @@
     <w:lvl w:ilvl="1">
       <w:start w:val="1"/>
       <w:numFmt w:val="decimal"/>
-      <w:pStyle w:val="Heading2"/>
+      <w:pStyle w:val="berschrift2"/>
       <w:lvlText w:val="%1.%2"/>
       <w:lvlJc w:val="left"/>
       <w:pPr>
@@ -6547,7 +7427,7 @@
     <w:lvl w:ilvl="2">
       <w:start w:val="1"/>
       <w:numFmt w:val="decimal"/>
-      <w:pStyle w:val="Heading3"/>
+      <w:pStyle w:val="berschrift3"/>
       <w:lvlText w:val="%1.%2.%3"/>
       <w:lvlJc w:val="left"/>
       <w:pPr>
@@ -6557,7 +7437,7 @@
     <w:lvl w:ilvl="3">
       <w:start w:val="1"/>
       <w:numFmt w:val="decimal"/>
-      <w:pStyle w:val="Heading4"/>
+      <w:pStyle w:val="berschrift4"/>
       <w:lvlText w:val="%1.%2.%3.%4"/>
       <w:lvlJc w:val="left"/>
       <w:pPr>
@@ -6567,7 +7447,7 @@
     <w:lvl w:ilvl="4">
       <w:start w:val="1"/>
       <w:numFmt w:val="decimal"/>
-      <w:pStyle w:val="Heading5"/>
+      <w:pStyle w:val="berschrift5"/>
       <w:lvlText w:val="%1.%2.%3.%4.%5"/>
       <w:lvlJc w:val="left"/>
       <w:pPr>
@@ -6577,7 +7457,7 @@
     <w:lvl w:ilvl="5">
       <w:start w:val="1"/>
       <w:numFmt w:val="decimal"/>
-      <w:pStyle w:val="Heading6"/>
+      <w:pStyle w:val="berschrift6"/>
       <w:lvlText w:val="%1.%2.%3.%4.%5.%6"/>
       <w:lvlJc w:val="left"/>
       <w:pPr>
@@ -6587,7 +7467,7 @@
     <w:lvl w:ilvl="6">
       <w:start w:val="1"/>
       <w:numFmt w:val="decimal"/>
-      <w:pStyle w:val="Heading7"/>
+      <w:pStyle w:val="berschrift7"/>
       <w:lvlText w:val="%1.%2.%3.%4.%5.%6.%7"/>
       <w:lvlJc w:val="left"/>
       <w:pPr>
@@ -6597,7 +7477,7 @@
     <w:lvl w:ilvl="7">
       <w:start w:val="1"/>
       <w:numFmt w:val="decimal"/>
-      <w:pStyle w:val="Heading8"/>
+      <w:pStyle w:val="berschrift8"/>
       <w:lvlText w:val="%1.%2.%3.%4.%5.%6.%7.%8"/>
       <w:lvlJc w:val="left"/>
       <w:pPr>
@@ -6607,7 +7487,7 @@
     <w:lvl w:ilvl="8">
       <w:start w:val="1"/>
       <w:numFmt w:val="decimal"/>
-      <w:pStyle w:val="Heading9"/>
+      <w:pStyle w:val="berschrift9"/>
       <w:lvlText w:val="%1.%2.%3.%4.%5.%6.%7.%8.%9"/>
       <w:lvlJc w:val="left"/>
       <w:pPr>
@@ -7320,11 +8200,38 @@
   <w:num w:numId="9">
     <w:abstractNumId w:val="3"/>
   </w:num>
+  <w:num w:numId="10">
+    <w:abstractNumId w:val="2"/>
+  </w:num>
+  <w:num w:numId="11">
+    <w:abstractNumId w:val="2"/>
+  </w:num>
+  <w:num w:numId="12">
+    <w:abstractNumId w:val="2"/>
+  </w:num>
+  <w:num w:numId="13">
+    <w:abstractNumId w:val="2"/>
+  </w:num>
+  <w:num w:numId="14">
+    <w:abstractNumId w:val="2"/>
+  </w:num>
+  <w:num w:numId="15">
+    <w:abstractNumId w:val="2"/>
+  </w:num>
+  <w:num w:numId="16">
+    <w:abstractNumId w:val="2"/>
+  </w:num>
+  <w:num w:numId="17">
+    <w:abstractNumId w:val="2"/>
+  </w:num>
+  <w:num w:numId="18">
+    <w:abstractNumId w:val="2"/>
+  </w:num>
 </w:numbering>
 </file>
 
 <file path=word/styles.xml><?xml version="1.0" encoding="utf-8"?>
-<w:styles xmlns:mc="http://schemas.openxmlformats.org/markup-compatibility/2006" xmlns:r="http://schemas.openxmlformats.org/officeDocument/2006/relationships" xmlns:w="http://schemas.openxmlformats.org/wordprocessingml/2006/main" xmlns:w14="http://schemas.microsoft.com/office/word/2010/wordml" xmlns:w15="http://schemas.microsoft.com/office/word/2012/wordml" mc:Ignorable="w14 w15">
+<w:styles xmlns:r="http://schemas.openxmlformats.org/officeDocument/2006/relationships" xmlns:w="http://schemas.openxmlformats.org/wordprocessingml/2006/main">
   <w:docDefaults>
     <w:rPrDefault>
       <w:rPr>
@@ -7340,391 +8247,158 @@
       </w:pPr>
     </w:pPrDefault>
   </w:docDefaults>
-  <w:latentStyles w:defLockedState="0" w:defUIPriority="99" w:defSemiHidden="0" w:defUnhideWhenUsed="0" w:defQFormat="0" w:count="371">
-    <w:lsdException w:name="Normal" w:uiPriority="0" w:qFormat="1"/>
-    <w:lsdException w:name="heading 1" w:uiPriority="9" w:qFormat="1"/>
-    <w:lsdException w:name="heading 2" w:semiHidden="1" w:uiPriority="9" w:unhideWhenUsed="1" w:qFormat="1"/>
-    <w:lsdException w:name="heading 3" w:semiHidden="1" w:uiPriority="9" w:unhideWhenUsed="1" w:qFormat="1"/>
-    <w:lsdException w:name="heading 4" w:semiHidden="1" w:uiPriority="9" w:unhideWhenUsed="1" w:qFormat="1"/>
-    <w:lsdException w:name="heading 5" w:semiHidden="1" w:uiPriority="9" w:unhideWhenUsed="1" w:qFormat="1"/>
-    <w:lsdException w:name="heading 6" w:semiHidden="1" w:uiPriority="9" w:unhideWhenUsed="1" w:qFormat="1"/>
-    <w:lsdException w:name="heading 7" w:semiHidden="1" w:uiPriority="9" w:unhideWhenUsed="1" w:qFormat="1"/>
-    <w:lsdException w:name="heading 8" w:semiHidden="1" w:uiPriority="9" w:unhideWhenUsed="1" w:qFormat="1"/>
-    <w:lsdException w:name="heading 9" w:semiHidden="1" w:uiPriority="9" w:unhideWhenUsed="1" w:qFormat="1"/>
-    <w:lsdException w:name="index 1" w:semiHidden="1" w:unhideWhenUsed="1"/>
-    <w:lsdException w:name="index 2" w:semiHidden="1" w:unhideWhenUsed="1"/>
-    <w:lsdException w:name="index 3" w:semiHidden="1" w:unhideWhenUsed="1"/>
-    <w:lsdException w:name="index 4" w:semiHidden="1" w:unhideWhenUsed="1"/>
-    <w:lsdException w:name="index 5" w:semiHidden="1" w:unhideWhenUsed="1"/>
-    <w:lsdException w:name="index 6" w:semiHidden="1" w:unhideWhenUsed="1"/>
-    <w:lsdException w:name="index 7" w:semiHidden="1" w:unhideWhenUsed="1"/>
-    <w:lsdException w:name="index 8" w:semiHidden="1" w:unhideWhenUsed="1"/>
-    <w:lsdException w:name="index 9" w:semiHidden="1" w:unhideWhenUsed="1"/>
-    <w:lsdException w:name="toc 1" w:semiHidden="1" w:uiPriority="39" w:unhideWhenUsed="1"/>
-    <w:lsdException w:name="toc 2" w:semiHidden="1" w:uiPriority="39" w:unhideWhenUsed="1"/>
-    <w:lsdException w:name="toc 3" w:semiHidden="1" w:uiPriority="39" w:unhideWhenUsed="1"/>
-    <w:lsdException w:name="toc 4" w:semiHidden="1" w:uiPriority="39" w:unhideWhenUsed="1"/>
-    <w:lsdException w:name="toc 5" w:semiHidden="1" w:uiPriority="39" w:unhideWhenUsed="1"/>
-    <w:lsdException w:name="toc 6" w:semiHidden="1" w:uiPriority="39" w:unhideWhenUsed="1"/>
-    <w:lsdException w:name="toc 7" w:semiHidden="1" w:uiPriority="39" w:unhideWhenUsed="1"/>
-    <w:lsdException w:name="toc 8" w:semiHidden="1" w:uiPriority="39" w:unhideWhenUsed="1"/>
-    <w:lsdException w:name="toc 9" w:semiHidden="1" w:uiPriority="39" w:unhideWhenUsed="1"/>
-    <w:lsdException w:name="Normal Indent" w:semiHidden="1" w:unhideWhenUsed="1"/>
-    <w:lsdException w:name="footnote text" w:semiHidden="1" w:unhideWhenUsed="1"/>
-    <w:lsdException w:name="annotation text" w:semiHidden="1" w:unhideWhenUsed="1"/>
-    <w:lsdException w:name="header" w:semiHidden="1" w:unhideWhenUsed="1"/>
-    <w:lsdException w:name="footer" w:semiHidden="1" w:unhideWhenUsed="1"/>
-    <w:lsdException w:name="index heading" w:semiHidden="1" w:unhideWhenUsed="1"/>
-    <w:lsdException w:name="caption" w:semiHidden="1" w:uiPriority="35" w:unhideWhenUsed="1" w:qFormat="1"/>
-    <w:lsdException w:name="table of figures" w:semiHidden="1" w:unhideWhenUsed="1"/>
-    <w:lsdException w:name="envelope address" w:semiHidden="1" w:unhideWhenUsed="1"/>
-    <w:lsdException w:name="envelope return" w:semiHidden="1" w:unhideWhenUsed="1"/>
-    <w:lsdException w:name="footnote reference" w:semiHidden="1" w:unhideWhenUsed="1"/>
-    <w:lsdException w:name="annotation reference" w:semiHidden="1" w:unhideWhenUsed="1"/>
-    <w:lsdException w:name="line number" w:semiHidden="1" w:unhideWhenUsed="1"/>
-    <w:lsdException w:name="page number" w:semiHidden="1" w:unhideWhenUsed="1"/>
-    <w:lsdException w:name="endnote reference" w:semiHidden="1" w:unhideWhenUsed="1"/>
-    <w:lsdException w:name="endnote text" w:semiHidden="1" w:unhideWhenUsed="1"/>
-    <w:lsdException w:name="table of authorities" w:semiHidden="1" w:unhideWhenUsed="1"/>
-    <w:lsdException w:name="macro" w:semiHidden="1" w:unhideWhenUsed="1"/>
-    <w:lsdException w:name="toa heading" w:semiHidden="1" w:unhideWhenUsed="1"/>
-    <w:lsdException w:name="List" w:semiHidden="1" w:unhideWhenUsed="1"/>
-    <w:lsdException w:name="List Bullet" w:semiHidden="1" w:unhideWhenUsed="1"/>
-    <w:lsdException w:name="List Number" w:semiHidden="1" w:unhideWhenUsed="1"/>
-    <w:lsdException w:name="List 2" w:semiHidden="1" w:unhideWhenUsed="1"/>
-    <w:lsdException w:name="List 3" w:semiHidden="1" w:unhideWhenUsed="1"/>
-    <w:lsdException w:name="List 4" w:semiHidden="1" w:unhideWhenUsed="1"/>
-    <w:lsdException w:name="List 5" w:semiHidden="1" w:unhideWhenUsed="1"/>
-    <w:lsdException w:name="List Bullet 2" w:semiHidden="1" w:unhideWhenUsed="1"/>
-    <w:lsdException w:name="List Bullet 3" w:semiHidden="1" w:unhideWhenUsed="1"/>
-    <w:lsdException w:name="List Bullet 4" w:semiHidden="1" w:unhideWhenUsed="1"/>
-    <w:lsdException w:name="List Bullet 5" w:semiHidden="1" w:unhideWhenUsed="1"/>
-    <w:lsdException w:name="List Number 2" w:semiHidden="1" w:unhideWhenUsed="1"/>
-    <w:lsdException w:name="List Number 3" w:semiHidden="1" w:unhideWhenUsed="1"/>
-    <w:lsdException w:name="List Number 4" w:semiHidden="1" w:unhideWhenUsed="1"/>
-    <w:lsdException w:name="List Number 5" w:semiHidden="1" w:unhideWhenUsed="1"/>
-    <w:lsdException w:name="Title" w:uiPriority="10" w:qFormat="1"/>
-    <w:lsdException w:name="Closing" w:semiHidden="1" w:unhideWhenUsed="1"/>
-    <w:lsdException w:name="Signature" w:semiHidden="1" w:unhideWhenUsed="1"/>
-    <w:lsdException w:name="Default Paragraph Font" w:semiHidden="1" w:uiPriority="1" w:unhideWhenUsed="1"/>
-    <w:lsdException w:name="Body Text" w:semiHidden="1" w:unhideWhenUsed="1"/>
-    <w:lsdException w:name="Body Text Indent" w:semiHidden="1" w:unhideWhenUsed="1"/>
-    <w:lsdException w:name="List Continue" w:semiHidden="1" w:unhideWhenUsed="1"/>
-    <w:lsdException w:name="List Continue 2" w:semiHidden="1" w:unhideWhenUsed="1"/>
-    <w:lsdException w:name="List Continue 3" w:semiHidden="1" w:unhideWhenUsed="1"/>
-    <w:lsdException w:name="List Continue 4" w:semiHidden="1" w:unhideWhenUsed="1"/>
-    <w:lsdException w:name="List Continue 5" w:semiHidden="1" w:unhideWhenUsed="1"/>
-    <w:lsdException w:name="Message Header" w:semiHidden="1" w:unhideWhenUsed="1"/>
-    <w:lsdException w:name="Subtitle" w:uiPriority="11" w:qFormat="1"/>
-    <w:lsdException w:name="Salutation" w:semiHidden="1" w:unhideWhenUsed="1"/>
-    <w:lsdException w:name="Date" w:semiHidden="1" w:unhideWhenUsed="1"/>
-    <w:lsdException w:name="Body Text First Indent" w:semiHidden="1" w:unhideWhenUsed="1"/>
-    <w:lsdException w:name="Body Text First Indent 2" w:semiHidden="1" w:unhideWhenUsed="1"/>
-    <w:lsdException w:name="Note Heading" w:semiHidden="1" w:unhideWhenUsed="1"/>
-    <w:lsdException w:name="Body Text 2" w:semiHidden="1" w:unhideWhenUsed="1"/>
-    <w:lsdException w:name="Body Text 3" w:semiHidden="1" w:unhideWhenUsed="1"/>
-    <w:lsdException w:name="Body Text Indent 2" w:semiHidden="1" w:unhideWhenUsed="1"/>
-    <w:lsdException w:name="Body Text Indent 3" w:semiHidden="1" w:unhideWhenUsed="1"/>
-    <w:lsdException w:name="Block Text" w:semiHidden="1" w:unhideWhenUsed="1"/>
-    <w:lsdException w:name="Hyperlink" w:semiHidden="1" w:unhideWhenUsed="1"/>
-    <w:lsdException w:name="FollowedHyperlink" w:semiHidden="1" w:unhideWhenUsed="1"/>
-    <w:lsdException w:name="Strong" w:uiPriority="22" w:qFormat="1"/>
-    <w:lsdException w:name="Emphasis" w:uiPriority="20" w:qFormat="1"/>
-    <w:lsdException w:name="Document Map" w:semiHidden="1" w:unhideWhenUsed="1"/>
-    <w:lsdException w:name="Plain Text" w:semiHidden="1" w:unhideWhenUsed="1"/>
-    <w:lsdException w:name="E-mail Signature" w:semiHidden="1" w:unhideWhenUsed="1"/>
-    <w:lsdException w:name="HTML Top of Form" w:semiHidden="1" w:unhideWhenUsed="1"/>
-    <w:lsdException w:name="HTML Bottom of Form" w:semiHidden="1" w:unhideWhenUsed="1"/>
-    <w:lsdException w:name="Normal (Web)" w:semiHidden="1" w:unhideWhenUsed="1"/>
-    <w:lsdException w:name="HTML Acronym" w:semiHidden="1" w:unhideWhenUsed="1"/>
-    <w:lsdException w:name="HTML Address" w:semiHidden="1" w:unhideWhenUsed="1"/>
-    <w:lsdException w:name="HTML Cite" w:semiHidden="1" w:unhideWhenUsed="1"/>
-    <w:lsdException w:name="HTML Code" w:semiHidden="1" w:unhideWhenUsed="1"/>
-    <w:lsdException w:name="HTML Definition" w:semiHidden="1" w:unhideWhenUsed="1"/>
-    <w:lsdException w:name="HTML Keyboard" w:semiHidden="1" w:unhideWhenUsed="1"/>
-    <w:lsdException w:name="HTML Preformatted" w:semiHidden="1" w:unhideWhenUsed="1"/>
-    <w:lsdException w:name="HTML Sample" w:semiHidden="1" w:unhideWhenUsed="1"/>
-    <w:lsdException w:name="HTML Typewriter" w:semiHidden="1" w:unhideWhenUsed="1"/>
-    <w:lsdException w:name="HTML Variable" w:semiHidden="1" w:unhideWhenUsed="1"/>
-    <w:lsdException w:name="Normal Table" w:semiHidden="1" w:unhideWhenUsed="1"/>
-    <w:lsdException w:name="annotation subject" w:semiHidden="1" w:unhideWhenUsed="1"/>
-    <w:lsdException w:name="No List" w:semiHidden="1" w:unhideWhenUsed="1"/>
-    <w:lsdException w:name="Outline List 1" w:semiHidden="1" w:unhideWhenUsed="1"/>
-    <w:lsdException w:name="Outline List 2" w:semiHidden="1" w:unhideWhenUsed="1"/>
-    <w:lsdException w:name="Outline List 3" w:semiHidden="1" w:unhideWhenUsed="1"/>
-    <w:lsdException w:name="Table Simple 1" w:semiHidden="1" w:unhideWhenUsed="1"/>
-    <w:lsdException w:name="Table Simple 2" w:semiHidden="1" w:unhideWhenUsed="1"/>
-    <w:lsdException w:name="Table Simple 3" w:semiHidden="1" w:unhideWhenUsed="1"/>
-    <w:lsdException w:name="Table Classic 1" w:semiHidden="1" w:unhideWhenUsed="1"/>
-    <w:lsdException w:name="Table Classic 2" w:semiHidden="1" w:unhideWhenUsed="1"/>
-    <w:lsdException w:name="Table Classic 3" w:semiHidden="1" w:unhideWhenUsed="1"/>
-    <w:lsdException w:name="Table Classic 4" w:semiHidden="1" w:unhideWhenUsed="1"/>
-    <w:lsdException w:name="Table Colorful 1" w:semiHidden="1" w:unhideWhenUsed="1"/>
-    <w:lsdException w:name="Table Colorful 2" w:semiHidden="1" w:unhideWhenUsed="1"/>
-    <w:lsdException w:name="Table Colorful 3" w:semiHidden="1" w:unhideWhenUsed="1"/>
-    <w:lsdException w:name="Table Columns 1" w:semiHidden="1" w:unhideWhenUsed="1"/>
-    <w:lsdException w:name="Table Columns 2" w:semiHidden="1" w:unhideWhenUsed="1"/>
-    <w:lsdException w:name="Table Columns 3" w:semiHidden="1" w:unhideWhenUsed="1"/>
-    <w:lsdException w:name="Table Columns 4" w:semiHidden="1" w:unhideWhenUsed="1"/>
-    <w:lsdException w:name="Table Columns 5" w:semiHidden="1" w:unhideWhenUsed="1"/>
-    <w:lsdException w:name="Table Grid 1" w:semiHidden="1" w:unhideWhenUsed="1"/>
-    <w:lsdException w:name="Table Grid 2" w:semiHidden="1" w:unhideWhenUsed="1"/>
-    <w:lsdException w:name="Table Grid 3" w:semiHidden="1" w:unhideWhenUsed="1"/>
-    <w:lsdException w:name="Table Grid 4" w:semiHidden="1" w:unhideWhenUsed="1"/>
-    <w:lsdException w:name="Table Grid 5" w:semiHidden="1" w:unhideWhenUsed="1"/>
-    <w:lsdException w:name="Table Grid 6" w:semiHidden="1" w:unhideWhenUsed="1"/>
-    <w:lsdException w:name="Table Grid 7" w:semiHidden="1" w:unhideWhenUsed="1"/>
-    <w:lsdException w:name="Table Grid 8" w:semiHidden="1" w:unhideWhenUsed="1"/>
-    <w:lsdException w:name="Table List 1" w:semiHidden="1" w:unhideWhenUsed="1"/>
-    <w:lsdException w:name="Table List 2" w:semiHidden="1" w:unhideWhenUsed="1"/>
-    <w:lsdException w:name="Table List 3" w:semiHidden="1" w:unhideWhenUsed="1"/>
-    <w:lsdException w:name="Table List 4" w:semiHidden="1" w:unhideWhenUsed="1"/>
-    <w:lsdException w:name="Table List 5" w:semiHidden="1" w:unhideWhenUsed="1"/>
-    <w:lsdException w:name="Table List 6" w:semiHidden="1" w:unhideWhenUsed="1"/>
-    <w:lsdException w:name="Table List 7" w:semiHidden="1" w:unhideWhenUsed="1"/>
-    <w:lsdException w:name="Table List 8" w:semiHidden="1" w:unhideWhenUsed="1"/>
-    <w:lsdException w:name="Table 3D effects 1" w:semiHidden="1" w:unhideWhenUsed="1"/>
-    <w:lsdException w:name="Table 3D effects 2" w:semiHidden="1" w:unhideWhenUsed="1"/>
-    <w:lsdException w:name="Table 3D effects 3" w:semiHidden="1" w:unhideWhenUsed="1"/>
-    <w:lsdException w:name="Table Contemporary" w:semiHidden="1" w:unhideWhenUsed="1"/>
-    <w:lsdException w:name="Table Elegant" w:semiHidden="1" w:unhideWhenUsed="1"/>
-    <w:lsdException w:name="Table Professional" w:semiHidden="1" w:unhideWhenUsed="1"/>
-    <w:lsdException w:name="Table Subtle 1" w:semiHidden="1" w:unhideWhenUsed="1"/>
-    <w:lsdException w:name="Table Subtle 2" w:semiHidden="1" w:unhideWhenUsed="1"/>
-    <w:lsdException w:name="Table Web 1" w:semiHidden="1" w:unhideWhenUsed="1"/>
-    <w:lsdException w:name="Table Web 2" w:semiHidden="1" w:unhideWhenUsed="1"/>
-    <w:lsdException w:name="Table Web 3" w:semiHidden="1" w:unhideWhenUsed="1"/>
-    <w:lsdException w:name="Balloon Text" w:semiHidden="1" w:unhideWhenUsed="1"/>
-    <w:lsdException w:name="Table Grid" w:uiPriority="59"/>
-    <w:lsdException w:name="Table Theme" w:semiHidden="1" w:unhideWhenUsed="1"/>
-    <w:lsdException w:name="Placeholder Text" w:semiHidden="1"/>
-    <w:lsdException w:name="No Spacing" w:uiPriority="1" w:qFormat="1"/>
-    <w:lsdException w:name="Light Shading" w:uiPriority="60"/>
-    <w:lsdException w:name="Light List" w:uiPriority="61"/>
-    <w:lsdException w:name="Light Grid" w:uiPriority="62"/>
-    <w:lsdException w:name="Medium Shading 1" w:uiPriority="63"/>
-    <w:lsdException w:name="Medium Shading 2" w:uiPriority="64"/>
-    <w:lsdException w:name="Medium List 1" w:uiPriority="65"/>
-    <w:lsdException w:name="Medium List 2" w:uiPriority="66"/>
-    <w:lsdException w:name="Medium Grid 1" w:uiPriority="67"/>
-    <w:lsdException w:name="Medium Grid 2" w:uiPriority="68"/>
-    <w:lsdException w:name="Medium Grid 3" w:uiPriority="69"/>
-    <w:lsdException w:name="Dark List" w:uiPriority="70"/>
-    <w:lsdException w:name="Colorful Shading" w:uiPriority="71"/>
-    <w:lsdException w:name="Colorful List" w:uiPriority="72"/>
-    <w:lsdException w:name="Colorful Grid" w:uiPriority="73"/>
-    <w:lsdException w:name="Light Shading Accent 1" w:uiPriority="60"/>
-    <w:lsdException w:name="Light List Accent 1" w:uiPriority="61"/>
-    <w:lsdException w:name="Light Grid Accent 1" w:uiPriority="62"/>
-    <w:lsdException w:name="Medium Shading 1 Accent 1" w:uiPriority="63"/>
-    <w:lsdException w:name="Medium Shading 2 Accent 1" w:uiPriority="64"/>
-    <w:lsdException w:name="Medium List 1 Accent 1" w:uiPriority="65"/>
-    <w:lsdException w:name="Revision" w:semiHidden="1"/>
-    <w:lsdException w:name="List Paragraph" w:uiPriority="34" w:qFormat="1"/>
-    <w:lsdException w:name="Quote" w:uiPriority="29" w:qFormat="1"/>
-    <w:lsdException w:name="Intense Quote" w:uiPriority="30" w:qFormat="1"/>
-    <w:lsdException w:name="Medium List 2 Accent 1" w:uiPriority="66"/>
-    <w:lsdException w:name="Medium Grid 1 Accent 1" w:uiPriority="67"/>
-    <w:lsdException w:name="Medium Grid 2 Accent 1" w:uiPriority="68"/>
-    <w:lsdException w:name="Medium Grid 3 Accent 1" w:uiPriority="69"/>
-    <w:lsdException w:name="Dark List Accent 1" w:uiPriority="70"/>
-    <w:lsdException w:name="Colorful Shading Accent 1" w:uiPriority="71"/>
-    <w:lsdException w:name="Colorful List Accent 1" w:uiPriority="72"/>
-    <w:lsdException w:name="Colorful Grid Accent 1" w:uiPriority="73"/>
-    <w:lsdException w:name="Light Shading Accent 2" w:uiPriority="60"/>
-    <w:lsdException w:name="Light List Accent 2" w:uiPriority="61"/>
-    <w:lsdException w:name="Light Grid Accent 2" w:uiPriority="62"/>
-    <w:lsdException w:name="Medium Shading 1 Accent 2" w:uiPriority="63"/>
-    <w:lsdException w:name="Medium Shading 2 Accent 2" w:uiPriority="64"/>
-    <w:lsdException w:name="Medium List 1 Accent 2" w:uiPriority="65"/>
-    <w:lsdException w:name="Medium List 2 Accent 2" w:uiPriority="66"/>
-    <w:lsdException w:name="Medium Grid 1 Accent 2" w:uiPriority="67"/>
-    <w:lsdException w:name="Medium Grid 2 Accent 2" w:uiPriority="68"/>
-    <w:lsdException w:name="Medium Grid 3 Accent 2" w:uiPriority="69"/>
-    <w:lsdException w:name="Dark List Accent 2" w:uiPriority="70"/>
-    <w:lsdException w:name="Colorful Shading Accent 2" w:uiPriority="71"/>
-    <w:lsdException w:name="Colorful List Accent 2" w:uiPriority="72"/>
-    <w:lsdException w:name="Colorful Grid Accent 2" w:uiPriority="73"/>
-    <w:lsdException w:name="Light Shading Accent 3" w:uiPriority="60"/>
-    <w:lsdException w:name="Light List Accent 3" w:uiPriority="61"/>
-    <w:lsdException w:name="Light Grid Accent 3" w:uiPriority="62"/>
-    <w:lsdException w:name="Medium Shading 1 Accent 3" w:uiPriority="63"/>
-    <w:lsdException w:name="Medium Shading 2 Accent 3" w:uiPriority="64"/>
-    <w:lsdException w:name="Medium List 1 Accent 3" w:uiPriority="65"/>
-    <w:lsdException w:name="Medium List 2 Accent 3" w:uiPriority="66"/>
-    <w:lsdException w:name="Medium Grid 1 Accent 3" w:uiPriority="67"/>
-    <w:lsdException w:name="Medium Grid 2 Accent 3" w:uiPriority="68"/>
-    <w:lsdException w:name="Medium Grid 3 Accent 3" w:uiPriority="69"/>
-    <w:lsdException w:name="Dark List Accent 3" w:uiPriority="70"/>
-    <w:lsdException w:name="Colorful Shading Accent 3" w:uiPriority="71"/>
-    <w:lsdException w:name="Colorful List Accent 3" w:uiPriority="72"/>
-    <w:lsdException w:name="Colorful Grid Accent 3" w:uiPriority="73"/>
-    <w:lsdException w:name="Light Shading Accent 4" w:uiPriority="60"/>
-    <w:lsdException w:name="Light List Accent 4" w:uiPriority="61"/>
-    <w:lsdException w:name="Light Grid Accent 4" w:uiPriority="62"/>
-    <w:lsdException w:name="Medium Shading 1 Accent 4" w:uiPriority="63"/>
-    <w:lsdException w:name="Medium Shading 2 Accent 4" w:uiPriority="64"/>
-    <w:lsdException w:name="Medium List 1 Accent 4" w:uiPriority="65"/>
-    <w:lsdException w:name="Medium List 2 Accent 4" w:uiPriority="66"/>
-    <w:lsdException w:name="Medium Grid 1 Accent 4" w:uiPriority="67"/>
-    <w:lsdException w:name="Medium Grid 2 Accent 4" w:uiPriority="68"/>
-    <w:lsdException w:name="Medium Grid 3 Accent 4" w:uiPriority="69"/>
-    <w:lsdException w:name="Dark List Accent 4" w:uiPriority="70"/>
-    <w:lsdException w:name="Colorful Shading Accent 4" w:uiPriority="71"/>
-    <w:lsdException w:name="Colorful List Accent 4" w:uiPriority="72"/>
-    <w:lsdException w:name="Colorful Grid Accent 4" w:uiPriority="73"/>
-    <w:lsdException w:name="Light Shading Accent 5" w:uiPriority="60"/>
-    <w:lsdException w:name="Light List Accent 5" w:uiPriority="61"/>
-    <w:lsdException w:name="Light Grid Accent 5" w:uiPriority="62"/>
-    <w:lsdException w:name="Medium Shading 1 Accent 5" w:uiPriority="63"/>
-    <w:lsdException w:name="Medium Shading 2 Accent 5" w:uiPriority="64"/>
-    <w:lsdException w:name="Medium List 1 Accent 5" w:uiPriority="65"/>
-    <w:lsdException w:name="Medium List 2 Accent 5" w:uiPriority="66"/>
-    <w:lsdException w:name="Medium Grid 1 Accent 5" w:uiPriority="67"/>
-    <w:lsdException w:name="Medium Grid 2 Accent 5" w:uiPriority="68"/>
-    <w:lsdException w:name="Medium Grid 3 Accent 5" w:uiPriority="69"/>
-    <w:lsdException w:name="Dark List Accent 5" w:uiPriority="70"/>
-    <w:lsdException w:name="Colorful Shading Accent 5" w:uiPriority="71"/>
-    <w:lsdException w:name="Colorful List Accent 5" w:uiPriority="72"/>
-    <w:lsdException w:name="Colorful Grid Accent 5" w:uiPriority="73"/>
-    <w:lsdException w:name="Light Shading Accent 6" w:uiPriority="60"/>
-    <w:lsdException w:name="Light List Accent 6" w:uiPriority="61"/>
-    <w:lsdException w:name="Light Grid Accent 6" w:uiPriority="62"/>
-    <w:lsdException w:name="Medium Shading 1 Accent 6" w:uiPriority="63"/>
-    <w:lsdException w:name="Medium Shading 2 Accent 6" w:uiPriority="64"/>
-    <w:lsdException w:name="Medium List 1 Accent 6" w:uiPriority="65"/>
-    <w:lsdException w:name="Medium List 2 Accent 6" w:uiPriority="66"/>
-    <w:lsdException w:name="Medium Grid 1 Accent 6" w:uiPriority="67"/>
-    <w:lsdException w:name="Medium Grid 2 Accent 6" w:uiPriority="68"/>
-    <w:lsdException w:name="Medium Grid 3 Accent 6" w:uiPriority="69"/>
-    <w:lsdException w:name="Dark List Accent 6" w:uiPriority="70"/>
-    <w:lsdException w:name="Colorful Shading Accent 6" w:uiPriority="71"/>
-    <w:lsdException w:name="Colorful List Accent 6" w:uiPriority="72"/>
-    <w:lsdException w:name="Colorful Grid Accent 6" w:uiPriority="73"/>
-    <w:lsdException w:name="Subtle Emphasis" w:uiPriority="19" w:qFormat="1"/>
-    <w:lsdException w:name="Intense Emphasis" w:uiPriority="21" w:qFormat="1"/>
-    <w:lsdException w:name="Subtle Reference" w:uiPriority="31" w:qFormat="1"/>
-    <w:lsdException w:name="Intense Reference" w:uiPriority="32" w:qFormat="1"/>
-    <w:lsdException w:name="Book Title" w:uiPriority="33" w:qFormat="1"/>
-    <w:lsdException w:name="Bibliography" w:semiHidden="1" w:uiPriority="37" w:unhideWhenUsed="1"/>
-    <w:lsdException w:name="TOC Heading" w:semiHidden="1" w:uiPriority="39" w:unhideWhenUsed="1" w:qFormat="1"/>
-    <w:lsdException w:name="Plain Table 1" w:uiPriority="41"/>
-    <w:lsdException w:name="Plain Table 2" w:uiPriority="42"/>
-    <w:lsdException w:name="Plain Table 3" w:uiPriority="43"/>
-    <w:lsdException w:name="Plain Table 4" w:uiPriority="44"/>
-    <w:lsdException w:name="Plain Table 5" w:uiPriority="45"/>
-    <w:lsdException w:name="Grid Table Light" w:uiPriority="40"/>
-    <w:lsdException w:name="Grid Table 1 Light" w:uiPriority="46"/>
-    <w:lsdException w:name="Grid Table 2" w:uiPriority="47"/>
-    <w:lsdException w:name="Grid Table 3" w:uiPriority="48"/>
-    <w:lsdException w:name="Grid Table 4" w:uiPriority="49"/>
-    <w:lsdException w:name="Grid Table 5 Dark" w:uiPriority="50"/>
-    <w:lsdException w:name="Grid Table 6 Colorful" w:uiPriority="51"/>
-    <w:lsdException w:name="Grid Table 7 Colorful" w:uiPriority="52"/>
-    <w:lsdException w:name="Grid Table 1 Light Accent 1" w:uiPriority="46"/>
-    <w:lsdException w:name="Grid Table 2 Accent 1" w:uiPriority="47"/>
-    <w:lsdException w:name="Grid Table 3 Accent 1" w:uiPriority="48"/>
-    <w:lsdException w:name="Grid Table 4 Accent 1" w:uiPriority="49"/>
-    <w:lsdException w:name="Grid Table 5 Dark Accent 1" w:uiPriority="50"/>
-    <w:lsdException w:name="Grid Table 6 Colorful Accent 1" w:uiPriority="51"/>
-    <w:lsdException w:name="Grid Table 7 Colorful Accent 1" w:uiPriority="52"/>
-    <w:lsdException w:name="Grid Table 1 Light Accent 2" w:uiPriority="46"/>
-    <w:lsdException w:name="Grid Table 2 Accent 2" w:uiPriority="47"/>
-    <w:lsdException w:name="Grid Table 3 Accent 2" w:uiPriority="48"/>
-    <w:lsdException w:name="Grid Table 4 Accent 2" w:uiPriority="49"/>
-    <w:lsdException w:name="Grid Table 5 Dark Accent 2" w:uiPriority="50"/>
-    <w:lsdException w:name="Grid Table 6 Colorful Accent 2" w:uiPriority="51"/>
-    <w:lsdException w:name="Grid Table 7 Colorful Accent 2" w:uiPriority="52"/>
-    <w:lsdException w:name="Grid Table 1 Light Accent 3" w:uiPriority="46"/>
-    <w:lsdException w:name="Grid Table 2 Accent 3" w:uiPriority="47"/>
-    <w:lsdException w:name="Grid Table 3 Accent 3" w:uiPriority="48"/>
-    <w:lsdException w:name="Grid Table 4 Accent 3" w:uiPriority="49"/>
-    <w:lsdException w:name="Grid Table 5 Dark Accent 3" w:uiPriority="50"/>
-    <w:lsdException w:name="Grid Table 6 Colorful Accent 3" w:uiPriority="51"/>
-    <w:lsdException w:name="Grid Table 7 Colorful Accent 3" w:uiPriority="52"/>
-    <w:lsdException w:name="Grid Table 1 Light Accent 4" w:uiPriority="46"/>
-    <w:lsdException w:name="Grid Table 2 Accent 4" w:uiPriority="47"/>
-    <w:lsdException w:name="Grid Table 3 Accent 4" w:uiPriority="48"/>
-    <w:lsdException w:name="Grid Table 4 Accent 4" w:uiPriority="49"/>
-    <w:lsdException w:name="Grid Table 5 Dark Accent 4" w:uiPriority="50"/>
-    <w:lsdException w:name="Grid Table 6 Colorful Accent 4" w:uiPriority="51"/>
-    <w:lsdException w:name="Grid Table 7 Colorful Accent 4" w:uiPriority="52"/>
-    <w:lsdException w:name="Grid Table 1 Light Accent 5" w:uiPriority="46"/>
-    <w:lsdException w:name="Grid Table 2 Accent 5" w:uiPriority="47"/>
-    <w:lsdException w:name="Grid Table 3 Accent 5" w:uiPriority="48"/>
-    <w:lsdException w:name="Grid Table 4 Accent 5" w:uiPriority="49"/>
-    <w:lsdException w:name="Grid Table 5 Dark Accent 5" w:uiPriority="50"/>
-    <w:lsdException w:name="Grid Table 6 Colorful Accent 5" w:uiPriority="51"/>
-    <w:lsdException w:name="Grid Table 7 Colorful Accent 5" w:uiPriority="52"/>
-    <w:lsdException w:name="Grid Table 1 Light Accent 6" w:uiPriority="46"/>
-    <w:lsdException w:name="Grid Table 2 Accent 6" w:uiPriority="47"/>
-    <w:lsdException w:name="Grid Table 3 Accent 6" w:uiPriority="48"/>
-    <w:lsdException w:name="Grid Table 4 Accent 6" w:uiPriority="49"/>
-    <w:lsdException w:name="Grid Table 5 Dark Accent 6" w:uiPriority="50"/>
-    <w:lsdException w:name="Grid Table 6 Colorful Accent 6" w:uiPriority="51"/>
-    <w:lsdException w:name="Grid Table 7 Colorful Accent 6" w:uiPriority="52"/>
-    <w:lsdException w:name="List Table 1 Light" w:uiPriority="46"/>
-    <w:lsdException w:name="List Table 2" w:uiPriority="47"/>
-    <w:lsdException w:name="List Table 3" w:uiPriority="48"/>
-    <w:lsdException w:name="List Table 4" w:uiPriority="49"/>
-    <w:lsdException w:name="List Table 5 Dark" w:uiPriority="50"/>
-    <w:lsdException w:name="List Table 6 Colorful" w:uiPriority="51"/>
-    <w:lsdException w:name="List Table 7 Colorful" w:uiPriority="52"/>
-    <w:lsdException w:name="List Table 1 Light Accent 1" w:uiPriority="46"/>
-    <w:lsdException w:name="List Table 2 Accent 1" w:uiPriority="47"/>
-    <w:lsdException w:name="List Table 3 Accent 1" w:uiPriority="48"/>
-    <w:lsdException w:name="List Table 4 Accent 1" w:uiPriority="49"/>
-    <w:lsdException w:name="List Table 5 Dark Accent 1" w:uiPriority="50"/>
-    <w:lsdException w:name="List Table 6 Colorful Accent 1" w:uiPriority="51"/>
-    <w:lsdException w:name="List Table 7 Colorful Accent 1" w:uiPriority="52"/>
-    <w:lsdException w:name="List Table 1 Light Accent 2" w:uiPriority="46"/>
-    <w:lsdException w:name="List Table 2 Accent 2" w:uiPriority="47"/>
-    <w:lsdException w:name="List Table 3 Accent 2" w:uiPriority="48"/>
-    <w:lsdException w:name="List Table 4 Accent 2" w:uiPriority="49"/>
-    <w:lsdException w:name="List Table 5 Dark Accent 2" w:uiPriority="50"/>
-    <w:lsdException w:name="List Table 6 Colorful Accent 2" w:uiPriority="51"/>
-    <w:lsdException w:name="List Table 7 Colorful Accent 2" w:uiPriority="52"/>
-    <w:lsdException w:name="List Table 1 Light Accent 3" w:uiPriority="46"/>
-    <w:lsdException w:name="List Table 2 Accent 3" w:uiPriority="47"/>
-    <w:lsdException w:name="List Table 3 Accent 3" w:uiPriority="48"/>
-    <w:lsdException w:name="List Table 4 Accent 3" w:uiPriority="49"/>
-    <w:lsdException w:name="List Table 5 Dark Accent 3" w:uiPriority="50"/>
-    <w:lsdException w:name="List Table 6 Colorful Accent 3" w:uiPriority="51"/>
-    <w:lsdException w:name="List Table 7 Colorful Accent 3" w:uiPriority="52"/>
-    <w:lsdException w:name="List Table 1 Light Accent 4" w:uiPriority="46"/>
-    <w:lsdException w:name="List Table 2 Accent 4" w:uiPriority="47"/>
-    <w:lsdException w:name="List Table 3 Accent 4" w:uiPriority="48"/>
-    <w:lsdException w:name="List Table 4 Accent 4" w:uiPriority="49"/>
-    <w:lsdException w:name="List Table 5 Dark Accent 4" w:uiPriority="50"/>
-    <w:lsdException w:name="List Table 6 Colorful Accent 4" w:uiPriority="51"/>
-    <w:lsdException w:name="List Table 7 Colorful Accent 4" w:uiPriority="52"/>
-    <w:lsdException w:name="List Table 1 Light Accent 5" w:uiPriority="46"/>
-    <w:lsdException w:name="List Table 2 Accent 5" w:uiPriority="47"/>
-    <w:lsdException w:name="List Table 3 Accent 5" w:uiPriority="48"/>
-    <w:lsdException w:name="List Table 4 Accent 5" w:uiPriority="49"/>
-    <w:lsdException w:name="List Table 5 Dark Accent 5" w:uiPriority="50"/>
-    <w:lsdException w:name="List Table 6 Colorful Accent 5" w:uiPriority="51"/>
-    <w:lsdException w:name="List Table 7 Colorful Accent 5" w:uiPriority="52"/>
-    <w:lsdException w:name="List Table 1 Light Accent 6" w:uiPriority="46"/>
-    <w:lsdException w:name="List Table 2 Accent 6" w:uiPriority="47"/>
-    <w:lsdException w:name="List Table 3 Accent 6" w:uiPriority="48"/>
-    <w:lsdException w:name="List Table 4 Accent 6" w:uiPriority="49"/>
-    <w:lsdException w:name="List Table 5 Dark Accent 6" w:uiPriority="50"/>
-    <w:lsdException w:name="List Table 6 Colorful Accent 6" w:uiPriority="51"/>
-    <w:lsdException w:name="List Table 7 Colorful Accent 6" w:uiPriority="52"/>
+  <w:latentStyles w:defLockedState="0" w:defUIPriority="99" w:defSemiHidden="1" w:defUnhideWhenUsed="1" w:defQFormat="0" w:count="267">
+    <w:lsdException w:name="Normal" w:semiHidden="0" w:uiPriority="0" w:unhideWhenUsed="0" w:qFormat="1"/>
+    <w:lsdException w:name="heading 1" w:semiHidden="0" w:uiPriority="9" w:unhideWhenUsed="0" w:qFormat="1"/>
+    <w:lsdException w:name="heading 2" w:uiPriority="9" w:qFormat="1"/>
+    <w:lsdException w:name="heading 3" w:uiPriority="9" w:qFormat="1"/>
+    <w:lsdException w:name="heading 4" w:uiPriority="9" w:qFormat="1"/>
+    <w:lsdException w:name="heading 5" w:uiPriority="9" w:qFormat="1"/>
+    <w:lsdException w:name="heading 6" w:uiPriority="9" w:qFormat="1"/>
+    <w:lsdException w:name="heading 7" w:uiPriority="9" w:qFormat="1"/>
+    <w:lsdException w:name="heading 8" w:uiPriority="9" w:qFormat="1"/>
+    <w:lsdException w:name="heading 9" w:uiPriority="9" w:qFormat="1"/>
+    <w:lsdException w:name="toc 1" w:uiPriority="39"/>
+    <w:lsdException w:name="toc 2" w:uiPriority="39"/>
+    <w:lsdException w:name="toc 3" w:uiPriority="39"/>
+    <w:lsdException w:name="toc 4" w:uiPriority="39"/>
+    <w:lsdException w:name="toc 5" w:uiPriority="39"/>
+    <w:lsdException w:name="toc 6" w:uiPriority="39"/>
+    <w:lsdException w:name="toc 7" w:uiPriority="39"/>
+    <w:lsdException w:name="toc 8" w:uiPriority="39"/>
+    <w:lsdException w:name="toc 9" w:uiPriority="39"/>
+    <w:lsdException w:name="caption" w:uiPriority="35" w:qFormat="1"/>
+    <w:lsdException w:name="Title" w:semiHidden="0" w:uiPriority="10" w:unhideWhenUsed="0" w:qFormat="1"/>
+    <w:lsdException w:name="Default Paragraph Font" w:uiPriority="1"/>
+    <w:lsdException w:name="Subtitle" w:semiHidden="0" w:uiPriority="11" w:unhideWhenUsed="0" w:qFormat="1"/>
+    <w:lsdException w:name="Strong" w:semiHidden="0" w:uiPriority="22" w:unhideWhenUsed="0" w:qFormat="1"/>
+    <w:lsdException w:name="Emphasis" w:semiHidden="0" w:uiPriority="20" w:unhideWhenUsed="0" w:qFormat="1"/>
+    <w:lsdException w:name="Table Grid" w:semiHidden="0" w:uiPriority="59" w:unhideWhenUsed="0"/>
+    <w:lsdException w:name="Placeholder Text" w:unhideWhenUsed="0"/>
+    <w:lsdException w:name="No Spacing" w:semiHidden="0" w:uiPriority="1" w:unhideWhenUsed="0" w:qFormat="1"/>
+    <w:lsdException w:name="Light Shading" w:semiHidden="0" w:uiPriority="60" w:unhideWhenUsed="0"/>
+    <w:lsdException w:name="Light List" w:semiHidden="0" w:uiPriority="61" w:unhideWhenUsed="0"/>
+    <w:lsdException w:name="Light Grid" w:semiHidden="0" w:uiPriority="62" w:unhideWhenUsed="0"/>
+    <w:lsdException w:name="Medium Shading 1" w:semiHidden="0" w:uiPriority="63" w:unhideWhenUsed="0"/>
+    <w:lsdException w:name="Medium Shading 2" w:semiHidden="0" w:uiPriority="64" w:unhideWhenUsed="0"/>
+    <w:lsdException w:name="Medium List 1" w:semiHidden="0" w:uiPriority="65" w:unhideWhenUsed="0"/>
+    <w:lsdException w:name="Medium List 2" w:semiHidden="0" w:uiPriority="66" w:unhideWhenUsed="0"/>
+    <w:lsdException w:name="Medium Grid 1" w:semiHidden="0" w:uiPriority="67" w:unhideWhenUsed="0"/>
+    <w:lsdException w:name="Medium Grid 2" w:semiHidden="0" w:uiPriority="68" w:unhideWhenUsed="0"/>
+    <w:lsdException w:name="Medium Grid 3" w:semiHidden="0" w:uiPriority="69" w:unhideWhenUsed="0"/>
+    <w:lsdException w:name="Dark List" w:semiHidden="0" w:uiPriority="70" w:unhideWhenUsed="0"/>
+    <w:lsdException w:name="Colorful Shading" w:semiHidden="0" w:uiPriority="71" w:unhideWhenUsed="0"/>
+    <w:lsdException w:name="Colorful List" w:semiHidden="0" w:uiPriority="72" w:unhideWhenUsed="0"/>
+    <w:lsdException w:name="Colorful Grid" w:semiHidden="0" w:uiPriority="73" w:unhideWhenUsed="0"/>
+    <w:lsdException w:name="Light Shading Accent 1" w:semiHidden="0" w:uiPriority="60" w:unhideWhenUsed="0"/>
+    <w:lsdException w:name="Light List Accent 1" w:semiHidden="0" w:uiPriority="61" w:unhideWhenUsed="0"/>
+    <w:lsdException w:name="Light Grid Accent 1" w:semiHidden="0" w:uiPriority="62" w:unhideWhenUsed="0"/>
+    <w:lsdException w:name="Medium Shading 1 Accent 1" w:semiHidden="0" w:uiPriority="63" w:unhideWhenUsed="0"/>
+    <w:lsdException w:name="Medium Shading 2 Accent 1" w:semiHidden="0" w:uiPriority="64" w:unhideWhenUsed="0"/>
+    <w:lsdException w:name="Medium List 1 Accent 1" w:semiHidden="0" w:uiPriority="65" w:unhideWhenUsed="0"/>
+    <w:lsdException w:name="Revision" w:unhideWhenUsed="0"/>
+    <w:lsdException w:name="List Paragraph" w:semiHidden="0" w:uiPriority="34" w:unhideWhenUsed="0" w:qFormat="1"/>
+    <w:lsdException w:name="Quote" w:semiHidden="0" w:uiPriority="29" w:unhideWhenUsed="0" w:qFormat="1"/>
+    <w:lsdException w:name="Intense Quote" w:semiHidden="0" w:uiPriority="30" w:unhideWhenUsed="0" w:qFormat="1"/>
+    <w:lsdException w:name="Medium List 2 Accent 1" w:semiHidden="0" w:uiPriority="66" w:unhideWhenUsed="0"/>
+    <w:lsdException w:name="Medium Grid 1 Accent 1" w:semiHidden="0" w:uiPriority="67" w:unhideWhenUsed="0"/>
+    <w:lsdException w:name="Medium Grid 2 Accent 1" w:semiHidden="0" w:uiPriority="68" w:unhideWhenUsed="0"/>
+    <w:lsdException w:name="Medium Grid 3 Accent 1" w:semiHidden="0" w:uiPriority="69" w:unhideWhenUsed="0"/>
+    <w:lsdException w:name="Dark List Accent 1" w:semiHidden="0" w:uiPriority="70" w:unhideWhenUsed="0"/>
+    <w:lsdException w:name="Colorful Shading Accent 1" w:semiHidden="0" w:uiPriority="71" w:unhideWhenUsed="0"/>
+    <w:lsdException w:name="Colorful List Accent 1" w:semiHidden="0" w:uiPriority="72" w:unhideWhenUsed="0"/>
+    <w:lsdException w:name="Colorful Grid Accent 1" w:semiHidden="0" w:uiPriority="73" w:unhideWhenUsed="0"/>
+    <w:lsdException w:name="Light Shading Accent 2" w:semiHidden="0" w:uiPriority="60" w:unhideWhenUsed="0"/>
+    <w:lsdException w:name="Light List Accent 2" w:semiHidden="0" w:uiPriority="61" w:unhideWhenUsed="0"/>
+    <w:lsdException w:name="Light Grid Accent 2" w:semiHidden="0" w:uiPriority="62" w:unhideWhenUsed="0"/>
+    <w:lsdException w:name="Medium Shading 1 Accent 2" w:semiHidden="0" w:uiPriority="63" w:unhideWhenUsed="0"/>
+    <w:lsdException w:name="Medium Shading 2 Accent 2" w:semiHidden="0" w:uiPriority="64" w:unhideWhenUsed="0"/>
+    <w:lsdException w:name="Medium List 1 Accent 2" w:semiHidden="0" w:uiPriority="65" w:unhideWhenUsed="0"/>
+    <w:lsdException w:name="Medium List 2 Accent 2" w:semiHidden="0" w:uiPriority="66" w:unhideWhenUsed="0"/>
+    <w:lsdException w:name="Medium Grid 1 Accent 2" w:semiHidden="0" w:uiPriority="67" w:unhideWhenUsed="0"/>
+    <w:lsdException w:name="Medium Grid 2 Accent 2" w:semiHidden="0" w:uiPriority="68" w:unhideWhenUsed="0"/>
+    <w:lsdException w:name="Medium Grid 3 Accent 2" w:semiHidden="0" w:uiPriority="69" w:unhideWhenUsed="0"/>
+    <w:lsdException w:name="Dark List Accent 2" w:semiHidden="0" w:uiPriority="70" w:unhideWhenUsed="0"/>
+    <w:lsdException w:name="Colorful Shading Accent 2" w:semiHidden="0" w:uiPriority="71" w:unhideWhenUsed="0"/>
+    <w:lsdException w:name="Colorful List Accent 2" w:semiHidden="0" w:uiPriority="72" w:unhideWhenUsed="0"/>
+    <w:lsdException w:name="Colorful Grid Accent 2" w:semiHidden="0" w:uiPriority="73" w:unhideWhenUsed="0"/>
+    <w:lsdException w:name="Light Shading Accent 3" w:semiHidden="0" w:uiPriority="60" w:unhideWhenUsed="0"/>
+    <w:lsdException w:name="Light List Accent 3" w:semiHidden="0" w:uiPriority="61" w:unhideWhenUsed="0"/>
+    <w:lsdException w:name="Light Grid Accent 3" w:semiHidden="0" w:uiPriority="62" w:unhideWhenUsed="0"/>
+    <w:lsdException w:name="Medium Shading 1 Accent 3" w:semiHidden="0" w:uiPriority="63" w:unhideWhenUsed="0"/>
+    <w:lsdException w:name="Medium Shading 2 Accent 3" w:semiHidden="0" w:uiPriority="64" w:unhideWhenUsed="0"/>
+    <w:lsdException w:name="Medium List 1 Accent 3" w:semiHidden="0" w:uiPriority="65" w:unhideWhenUsed="0"/>
+    <w:lsdException w:name="Medium List 2 Accent 3" w:semiHidden="0" w:uiPriority="66" w:unhideWhenUsed="0"/>
+    <w:lsdException w:name="Medium Grid 1 Accent 3" w:semiHidden="0" w:uiPriority="67" w:unhideWhenUsed="0"/>
+    <w:lsdException w:name="Medium Grid 2 Accent 3" w:semiHidden="0" w:uiPriority="68" w:unhideWhenUsed="0"/>
+    <w:lsdException w:name="Medium Grid 3 Accent 3" w:semiHidden="0" w:uiPriority="69" w:unhideWhenUsed="0"/>
+    <w:lsdException w:name="Dark List Accent 3" w:semiHidden="0" w:uiPriority="70" w:unhideWhenUsed="0"/>
+    <w:lsdException w:name="Colorful Shading Accent 3" w:semiHidden="0" w:uiPriority="71" w:unhideWhenUsed="0"/>
+    <w:lsdException w:name="Colorful List Accent 3" w:semiHidden="0" w:uiPriority="72" w:unhideWhenUsed="0"/>
+    <w:lsdException w:name="Colorful Grid Accent 3" w:semiHidden="0" w:uiPriority="73" w:unhideWhenUsed="0"/>
+    <w:lsdException w:name="Light Shading Accent 4" w:semiHidden="0" w:uiPriority="60" w:unhideWhenUsed="0"/>
+    <w:lsdException w:name="Light List Accent 4" w:semiHidden="0" w:uiPriority="61" w:unhideWhenUsed="0"/>
+    <w:lsdException w:name="Light Grid Accent 4" w:semiHidden="0" w:uiPriority="62" w:unhideWhenUsed="0"/>
+    <w:lsdException w:name="Medium Shading 1 Accent 4" w:semiHidden="0" w:uiPriority="63" w:unhideWhenUsed="0"/>
+    <w:lsdException w:name="Medium Shading 2 Accent 4" w:semiHidden="0" w:uiPriority="64" w:unhideWhenUsed="0"/>
+    <w:lsdException w:name="Medium List 1 Accent 4" w:semiHidden="0" w:uiPriority="65" w:unhideWhenUsed="0"/>
+    <w:lsdException w:name="Medium List 2 Accent 4" w:semiHidden="0" w:uiPriority="66" w:unhideWhenUsed="0"/>
+    <w:lsdException w:name="Medium Grid 1 Accent 4" w:semiHidden="0" w:uiPriority="67" w:unhideWhenUsed="0"/>
+    <w:lsdException w:name="Medium Grid 2 Accent 4" w:semiHidden="0" w:uiPriority="68" w:unhideWhenUsed="0"/>
+    <w:lsdException w:name="Medium Grid 3 Accent 4" w:semiHidden="0" w:uiPriority="69" w:unhideWhenUsed="0"/>
+    <w:lsdException w:name="Dark List Accent 4" w:semiHidden="0" w:uiPriority="70" w:unhideWhenUsed="0"/>
+    <w:lsdException w:name="Colorful Shading Accent 4" w:semiHidden="0" w:uiPriority="71" w:unhideWhenUsed="0"/>
+    <w:lsdException w:name="Colorful List Accent 4" w:semiHidden="0" w:uiPriority="72" w:unhideWhenUsed="0"/>
+    <w:lsdException w:name="Colorful Grid Accent 4" w:semiHidden="0" w:uiPriority="73" w:unhideWhenUsed="0"/>
+    <w:lsdException w:name="Light Shading Accent 5" w:semiHidden="0" w:uiPriority="60" w:unhideWhenUsed="0"/>
+    <w:lsdException w:name="Light List Accent 5" w:semiHidden="0" w:uiPriority="61" w:unhideWhenUsed="0"/>
+    <w:lsdException w:name="Light Grid Accent 5" w:semiHidden="0" w:uiPriority="62" w:unhideWhenUsed="0"/>
+    <w:lsdException w:name="Medium Shading 1 Accent 5" w:semiHidden="0" w:uiPriority="63" w:unhideWhenUsed="0"/>
+    <w:lsdException w:name="Medium Shading 2 Accent 5" w:semiHidden="0" w:uiPriority="64" w:unhideWhenUsed="0"/>
+    <w:lsdException w:name="Medium List 1 Accent 5" w:semiHidden="0" w:uiPriority="65" w:unhideWhenUsed="0"/>
+    <w:lsdException w:name="Medium List 2 Accent 5" w:semiHidden="0" w:uiPriority="66" w:unhideWhenUsed="0"/>
+    <w:lsdException w:name="Medium Grid 1 Accent 5" w:semiHidden="0" w:uiPriority="67" w:unhideWhenUsed="0"/>
+    <w:lsdException w:name="Medium Grid 2 Accent 5" w:semiHidden="0" w:uiPriority="68" w:unhideWhenUsed="0"/>
+    <w:lsdException w:name="Medium Grid 3 Accent 5" w:semiHidden="0" w:uiPriority="69" w:unhideWhenUsed="0"/>
+    <w:lsdException w:name="Dark List Accent 5" w:semiHidden="0" w:uiPriority="70" w:unhideWhenUsed="0"/>
+    <w:lsdException w:name="Colorful Shading Accent 5" w:semiHidden="0" w:uiPriority="71" w:unhideWhenUsed="0"/>
+    <w:lsdException w:name="Colorful List Accent 5" w:semiHidden="0" w:uiPriority="72" w:unhideWhenUsed="0"/>
+    <w:lsdException w:name="Colorful Grid Accent 5" w:semiHidden="0" w:uiPriority="73" w:unhideWhenUsed="0"/>
+    <w:lsdException w:name="Light Shading Accent 6" w:semiHidden="0" w:uiPriority="60" w:unhideWhenUsed="0"/>
+    <w:lsdException w:name="Light List Accent 6" w:semiHidden="0" w:uiPriority="61" w:unhideWhenUsed="0"/>
+    <w:lsdException w:name="Light Grid Accent 6" w:semiHidden="0" w:uiPriority="62" w:unhideWhenUsed="0"/>
+    <w:lsdException w:name="Medium Shading 1 Accent 6" w:semiHidden="0" w:uiPriority="63" w:unhideWhenUsed="0"/>
+    <w:lsdException w:name="Medium Shading 2 Accent 6" w:semiHidden="0" w:uiPriority="64" w:unhideWhenUsed="0"/>
+    <w:lsdException w:name="Medium List 1 Accent 6" w:semiHidden="0" w:uiPriority="65" w:unhideWhenUsed="0"/>
+    <w:lsdException w:name="Medium List 2 Accent 6" w:semiHidden="0" w:uiPriority="66" w:unhideWhenUsed="0"/>
+    <w:lsdException w:name="Medium Grid 1 Accent 6" w:semiHidden="0" w:uiPriority="67" w:unhideWhenUsed="0"/>
+    <w:lsdException w:name="Medium Grid 2 Accent 6" w:semiHidden="0" w:uiPriority="68" w:unhideWhenUsed="0"/>
+    <w:lsdException w:name="Medium Grid 3 Accent 6" w:semiHidden="0" w:uiPriority="69" w:unhideWhenUsed="0"/>
+    <w:lsdException w:name="Dark List Accent 6" w:semiHidden="0" w:uiPriority="70" w:unhideWhenUsed="0"/>
+    <w:lsdException w:name="Colorful Shading Accent 6" w:semiHidden="0" w:uiPriority="71" w:unhideWhenUsed="0"/>
+    <w:lsdException w:name="Colorful List Accent 6" w:semiHidden="0" w:uiPriority="72" w:unhideWhenUsed="0"/>
+    <w:lsdException w:name="Colorful Grid Accent 6" w:semiHidden="0" w:uiPriority="73" w:unhideWhenUsed="0"/>
+    <w:lsdException w:name="Subtle Emphasis" w:semiHidden="0" w:uiPriority="19" w:unhideWhenUsed="0" w:qFormat="1"/>
+    <w:lsdException w:name="Intense Emphasis" w:semiHidden="0" w:uiPriority="21" w:unhideWhenUsed="0" w:qFormat="1"/>
+    <w:lsdException w:name="Subtle Reference" w:semiHidden="0" w:uiPriority="31" w:unhideWhenUsed="0" w:qFormat="1"/>
+    <w:lsdException w:name="Intense Reference" w:semiHidden="0" w:uiPriority="32" w:unhideWhenUsed="0" w:qFormat="1"/>
+    <w:lsdException w:name="Book Title" w:semiHidden="0" w:uiPriority="33" w:unhideWhenUsed="0" w:qFormat="1"/>
+    <w:lsdException w:name="Bibliography" w:uiPriority="37"/>
+    <w:lsdException w:name="TOC Heading" w:uiPriority="39" w:qFormat="1"/>
   </w:latentStyles>
-  <w:style w:type="paragraph" w:default="1" w:styleId="Normal">
+  <w:style w:type="paragraph" w:default="1" w:styleId="Standard">
     <w:name w:val="Normal"/>
     <w:qFormat/>
+    <w:rsid w:val="00204988"/>
     <w:rPr>
       <w:lang w:val="de-DE"/>
     </w:rPr>
   </w:style>
-  <w:style w:type="paragraph" w:styleId="Heading1">
+  <w:style w:type="paragraph" w:styleId="berschrift1">
     <w:name w:val="heading 1"/>
-    <w:basedOn w:val="Normal"/>
-    <w:next w:val="Normal"/>
-    <w:link w:val="Heading1Char"/>
+    <w:basedOn w:val="Standard"/>
+    <w:next w:val="Standard"/>
+    <w:link w:val="berschrift1Zchn"/>
     <w:uiPriority w:val="9"/>
     <w:qFormat/>
     <w:rsid w:val="000A71D8"/>
@@ -7746,11 +8420,11 @@
       <w:szCs w:val="28"/>
     </w:rPr>
   </w:style>
-  <w:style w:type="paragraph" w:styleId="Heading2">
+  <w:style w:type="paragraph" w:styleId="berschrift2">
     <w:name w:val="heading 2"/>
-    <w:basedOn w:val="Normal"/>
-    <w:next w:val="Normal"/>
-    <w:link w:val="Heading2Char"/>
+    <w:basedOn w:val="Standard"/>
+    <w:next w:val="Standard"/>
+    <w:link w:val="berschrift2Zchn"/>
     <w:uiPriority w:val="9"/>
     <w:unhideWhenUsed/>
     <w:qFormat/>
@@ -7774,11 +8448,11 @@
       <w:szCs w:val="26"/>
     </w:rPr>
   </w:style>
-  <w:style w:type="paragraph" w:styleId="Heading3">
+  <w:style w:type="paragraph" w:styleId="berschrift3">
     <w:name w:val="heading 3"/>
-    <w:basedOn w:val="Normal"/>
-    <w:next w:val="Normal"/>
-    <w:link w:val="Heading3Char"/>
+    <w:basedOn w:val="Standard"/>
+    <w:next w:val="Standard"/>
+    <w:link w:val="berschrift3Zchn"/>
     <w:uiPriority w:val="9"/>
     <w:unhideWhenUsed/>
     <w:qFormat/>
@@ -7800,11 +8474,11 @@
       <w:color w:val="4F81BD" w:themeColor="accent1"/>
     </w:rPr>
   </w:style>
-  <w:style w:type="paragraph" w:styleId="Heading4">
+  <w:style w:type="paragraph" w:styleId="berschrift4">
     <w:name w:val="heading 4"/>
-    <w:basedOn w:val="Normal"/>
-    <w:next w:val="Normal"/>
-    <w:link w:val="Heading4Char"/>
+    <w:basedOn w:val="Standard"/>
+    <w:next w:val="Standard"/>
+    <w:link w:val="berschrift4Zchn"/>
     <w:uiPriority w:val="9"/>
     <w:semiHidden/>
     <w:unhideWhenUsed/>
@@ -7829,11 +8503,11 @@
       <w:color w:val="4F81BD" w:themeColor="accent1"/>
     </w:rPr>
   </w:style>
-  <w:style w:type="paragraph" w:styleId="Heading5">
+  <w:style w:type="paragraph" w:styleId="berschrift5">
     <w:name w:val="heading 5"/>
-    <w:basedOn w:val="Normal"/>
-    <w:next w:val="Normal"/>
-    <w:link w:val="Heading5Char"/>
+    <w:basedOn w:val="Standard"/>
+    <w:next w:val="Standard"/>
+    <w:link w:val="berschrift5Zchn"/>
     <w:uiPriority w:val="9"/>
     <w:semiHidden/>
     <w:unhideWhenUsed/>
@@ -7854,11 +8528,11 @@
       <w:color w:val="243F60" w:themeColor="accent1" w:themeShade="7F"/>
     </w:rPr>
   </w:style>
-  <w:style w:type="paragraph" w:styleId="Heading6">
+  <w:style w:type="paragraph" w:styleId="berschrift6">
     <w:name w:val="heading 6"/>
-    <w:basedOn w:val="Normal"/>
-    <w:next w:val="Normal"/>
-    <w:link w:val="Heading6Char"/>
+    <w:basedOn w:val="Standard"/>
+    <w:next w:val="Standard"/>
+    <w:link w:val="berschrift6Zchn"/>
     <w:uiPriority w:val="9"/>
     <w:semiHidden/>
     <w:unhideWhenUsed/>
@@ -7881,11 +8555,11 @@
       <w:color w:val="243F60" w:themeColor="accent1" w:themeShade="7F"/>
     </w:rPr>
   </w:style>
-  <w:style w:type="paragraph" w:styleId="Heading7">
+  <w:style w:type="paragraph" w:styleId="berschrift7">
     <w:name w:val="heading 7"/>
-    <w:basedOn w:val="Normal"/>
-    <w:next w:val="Normal"/>
-    <w:link w:val="Heading7Char"/>
+    <w:basedOn w:val="Standard"/>
+    <w:next w:val="Standard"/>
+    <w:link w:val="berschrift7Zchn"/>
     <w:uiPriority w:val="9"/>
     <w:semiHidden/>
     <w:unhideWhenUsed/>
@@ -7908,11 +8582,11 @@
       <w:color w:val="404040" w:themeColor="text1" w:themeTint="BF"/>
     </w:rPr>
   </w:style>
-  <w:style w:type="paragraph" w:styleId="Heading8">
+  <w:style w:type="paragraph" w:styleId="berschrift8">
     <w:name w:val="heading 8"/>
-    <w:basedOn w:val="Normal"/>
-    <w:next w:val="Normal"/>
-    <w:link w:val="Heading8Char"/>
+    <w:basedOn w:val="Standard"/>
+    <w:next w:val="Standard"/>
+    <w:link w:val="berschrift8Zchn"/>
     <w:uiPriority w:val="9"/>
     <w:semiHidden/>
     <w:unhideWhenUsed/>
@@ -7935,11 +8609,11 @@
       <w:szCs w:val="20"/>
     </w:rPr>
   </w:style>
-  <w:style w:type="paragraph" w:styleId="Heading9">
+  <w:style w:type="paragraph" w:styleId="berschrift9">
     <w:name w:val="heading 9"/>
-    <w:basedOn w:val="Normal"/>
-    <w:next w:val="Normal"/>
-    <w:link w:val="Heading9Char"/>
+    <w:basedOn w:val="Standard"/>
+    <w:next w:val="Standard"/>
+    <w:link w:val="berschrift9Zchn"/>
     <w:uiPriority w:val="9"/>
     <w:semiHidden/>
     <w:unhideWhenUsed/>
@@ -7964,17 +8638,18 @@
       <w:szCs w:val="20"/>
     </w:rPr>
   </w:style>
-  <w:style w:type="character" w:default="1" w:styleId="DefaultParagraphFont">
+  <w:style w:type="character" w:default="1" w:styleId="Absatz-Standardschriftart">
     <w:name w:val="Default Paragraph Font"/>
     <w:uiPriority w:val="1"/>
     <w:semiHidden/>
     <w:unhideWhenUsed/>
   </w:style>
-  <w:style w:type="table" w:default="1" w:styleId="TableNormal">
+  <w:style w:type="table" w:default="1" w:styleId="NormaleTabelle">
     <w:name w:val="Normal Table"/>
     <w:uiPriority w:val="99"/>
     <w:semiHidden/>
     <w:unhideWhenUsed/>
+    <w:qFormat/>
     <w:tblPr>
       <w:tblInd w:w="0" w:type="dxa"/>
       <w:tblCellMar>
@@ -7985,16 +8660,16 @@
       </w:tblCellMar>
     </w:tblPr>
   </w:style>
-  <w:style w:type="numbering" w:default="1" w:styleId="NoList">
+  <w:style w:type="numbering" w:default="1" w:styleId="KeineListe">
     <w:name w:val="No List"/>
     <w:uiPriority w:val="99"/>
     <w:semiHidden/>
     <w:unhideWhenUsed/>
   </w:style>
-  <w:style w:type="character" w:customStyle="1" w:styleId="Heading1Char">
-    <w:name w:val="Heading 1 Char"/>
-    <w:basedOn w:val="DefaultParagraphFont"/>
-    <w:link w:val="Heading1"/>
+  <w:style w:type="character" w:customStyle="1" w:styleId="berschrift1Zchn">
+    <w:name w:val="Überschrift 1 Zchn"/>
+    <w:basedOn w:val="Absatz-Standardschriftart"/>
+    <w:link w:val="berschrift1"/>
     <w:uiPriority w:val="9"/>
     <w:rsid w:val="000A71D8"/>
     <w:rPr>
@@ -8007,10 +8682,10 @@
       <w:lang w:val="de-DE"/>
     </w:rPr>
   </w:style>
-  <w:style w:type="character" w:customStyle="1" w:styleId="Heading2Char">
-    <w:name w:val="Heading 2 Char"/>
-    <w:basedOn w:val="DefaultParagraphFont"/>
-    <w:link w:val="Heading2"/>
+  <w:style w:type="character" w:customStyle="1" w:styleId="berschrift2Zchn">
+    <w:name w:val="Überschrift 2 Zchn"/>
+    <w:basedOn w:val="Absatz-Standardschriftart"/>
+    <w:link w:val="berschrift2"/>
     <w:uiPriority w:val="9"/>
     <w:rsid w:val="000A71D8"/>
     <w:rPr>
@@ -8023,10 +8698,10 @@
       <w:lang w:val="de-DE"/>
     </w:rPr>
   </w:style>
-  <w:style w:type="character" w:customStyle="1" w:styleId="Heading3Char">
-    <w:name w:val="Heading 3 Char"/>
-    <w:basedOn w:val="DefaultParagraphFont"/>
-    <w:link w:val="Heading3"/>
+  <w:style w:type="character" w:customStyle="1" w:styleId="berschrift3Zchn">
+    <w:name w:val="Überschrift 3 Zchn"/>
+    <w:basedOn w:val="Absatz-Standardschriftart"/>
+    <w:link w:val="berschrift3"/>
     <w:uiPriority w:val="9"/>
     <w:rsid w:val="000A71D8"/>
     <w:rPr>
@@ -8037,10 +8712,10 @@
       <w:lang w:val="de-DE"/>
     </w:rPr>
   </w:style>
-  <w:style w:type="character" w:customStyle="1" w:styleId="Heading4Char">
-    <w:name w:val="Heading 4 Char"/>
-    <w:basedOn w:val="DefaultParagraphFont"/>
-    <w:link w:val="Heading4"/>
+  <w:style w:type="character" w:customStyle="1" w:styleId="berschrift4Zchn">
+    <w:name w:val="Überschrift 4 Zchn"/>
+    <w:basedOn w:val="Absatz-Standardschriftart"/>
+    <w:link w:val="berschrift4"/>
     <w:uiPriority w:val="9"/>
     <w:semiHidden/>
     <w:rsid w:val="000A71D8"/>
@@ -8054,10 +8729,10 @@
       <w:lang w:val="de-DE"/>
     </w:rPr>
   </w:style>
-  <w:style w:type="character" w:customStyle="1" w:styleId="Heading5Char">
-    <w:name w:val="Heading 5 Char"/>
-    <w:basedOn w:val="DefaultParagraphFont"/>
-    <w:link w:val="Heading5"/>
+  <w:style w:type="character" w:customStyle="1" w:styleId="berschrift5Zchn">
+    <w:name w:val="Überschrift 5 Zchn"/>
+    <w:basedOn w:val="Absatz-Standardschriftart"/>
+    <w:link w:val="berschrift5"/>
     <w:uiPriority w:val="9"/>
     <w:semiHidden/>
     <w:rsid w:val="000A71D8"/>
@@ -8067,10 +8742,10 @@
       <w:lang w:val="de-DE"/>
     </w:rPr>
   </w:style>
-  <w:style w:type="character" w:customStyle="1" w:styleId="Heading6Char">
-    <w:name w:val="Heading 6 Char"/>
-    <w:basedOn w:val="DefaultParagraphFont"/>
-    <w:link w:val="Heading6"/>
+  <w:style w:type="character" w:customStyle="1" w:styleId="berschrift6Zchn">
+    <w:name w:val="Überschrift 6 Zchn"/>
+    <w:basedOn w:val="Absatz-Standardschriftart"/>
+    <w:link w:val="berschrift6"/>
     <w:uiPriority w:val="9"/>
     <w:semiHidden/>
     <w:rsid w:val="000A71D8"/>
@@ -8082,10 +8757,10 @@
       <w:lang w:val="de-DE"/>
     </w:rPr>
   </w:style>
-  <w:style w:type="character" w:customStyle="1" w:styleId="Heading7Char">
-    <w:name w:val="Heading 7 Char"/>
-    <w:basedOn w:val="DefaultParagraphFont"/>
-    <w:link w:val="Heading7"/>
+  <w:style w:type="character" w:customStyle="1" w:styleId="berschrift7Zchn">
+    <w:name w:val="Überschrift 7 Zchn"/>
+    <w:basedOn w:val="Absatz-Standardschriftart"/>
+    <w:link w:val="berschrift7"/>
     <w:uiPriority w:val="9"/>
     <w:semiHidden/>
     <w:rsid w:val="000A71D8"/>
@@ -8097,10 +8772,10 @@
       <w:lang w:val="de-DE"/>
     </w:rPr>
   </w:style>
-  <w:style w:type="character" w:customStyle="1" w:styleId="Heading8Char">
-    <w:name w:val="Heading 8 Char"/>
-    <w:basedOn w:val="DefaultParagraphFont"/>
-    <w:link w:val="Heading8"/>
+  <w:style w:type="character" w:customStyle="1" w:styleId="berschrift8Zchn">
+    <w:name w:val="Überschrift 8 Zchn"/>
+    <w:basedOn w:val="Absatz-Standardschriftart"/>
+    <w:link w:val="berschrift8"/>
     <w:uiPriority w:val="9"/>
     <w:semiHidden/>
     <w:rsid w:val="000A71D8"/>
@@ -8112,10 +8787,10 @@
       <w:lang w:val="de-DE"/>
     </w:rPr>
   </w:style>
-  <w:style w:type="character" w:customStyle="1" w:styleId="Heading9Char">
-    <w:name w:val="Heading 9 Char"/>
-    <w:basedOn w:val="DefaultParagraphFont"/>
-    <w:link w:val="Heading9"/>
+  <w:style w:type="character" w:customStyle="1" w:styleId="berschrift9Zchn">
+    <w:name w:val="Überschrift 9 Zchn"/>
+    <w:basedOn w:val="Absatz-Standardschriftart"/>
+    <w:link w:val="berschrift9"/>
     <w:uiPriority w:val="9"/>
     <w:semiHidden/>
     <w:rsid w:val="000A71D8"/>
@@ -8129,11 +8804,11 @@
       <w:lang w:val="de-DE"/>
     </w:rPr>
   </w:style>
-  <w:style w:type="paragraph" w:styleId="Title">
+  <w:style w:type="paragraph" w:styleId="Titel">
     <w:name w:val="Title"/>
-    <w:basedOn w:val="Normal"/>
-    <w:next w:val="Normal"/>
-    <w:link w:val="TitleChar"/>
+    <w:basedOn w:val="Standard"/>
+    <w:next w:val="Standard"/>
+    <w:link w:val="TitelZchn"/>
     <w:uiPriority w:val="10"/>
     <w:qFormat/>
     <w:rsid w:val="000A71D8"/>
@@ -8153,10 +8828,10 @@
       <w:szCs w:val="52"/>
     </w:rPr>
   </w:style>
-  <w:style w:type="character" w:customStyle="1" w:styleId="TitleChar">
-    <w:name w:val="Title Char"/>
-    <w:basedOn w:val="DefaultParagraphFont"/>
-    <w:link w:val="Title"/>
+  <w:style w:type="character" w:customStyle="1" w:styleId="TitelZchn">
+    <w:name w:val="Titel Zchn"/>
+    <w:basedOn w:val="Absatz-Standardschriftart"/>
+    <w:link w:val="Titel"/>
     <w:uiPriority w:val="10"/>
     <w:rsid w:val="000A71D8"/>
     <w:rPr>
@@ -8169,11 +8844,11 @@
       <w:lang w:val="de-DE"/>
     </w:rPr>
   </w:style>
-  <w:style w:type="paragraph" w:styleId="Subtitle">
+  <w:style w:type="paragraph" w:styleId="Untertitel">
     <w:name w:val="Subtitle"/>
-    <w:basedOn w:val="Normal"/>
-    <w:next w:val="Normal"/>
-    <w:link w:val="SubtitleChar"/>
+    <w:basedOn w:val="Standard"/>
+    <w:next w:val="Standard"/>
+    <w:link w:val="UntertitelZchn"/>
     <w:uiPriority w:val="11"/>
     <w:qFormat/>
     <w:rsid w:val="000A71D8"/>
@@ -8192,10 +8867,10 @@
       <w:szCs w:val="24"/>
     </w:rPr>
   </w:style>
-  <w:style w:type="character" w:customStyle="1" w:styleId="SubtitleChar">
-    <w:name w:val="Subtitle Char"/>
-    <w:basedOn w:val="DefaultParagraphFont"/>
-    <w:link w:val="Subtitle"/>
+  <w:style w:type="character" w:customStyle="1" w:styleId="UntertitelZchn">
+    <w:name w:val="Untertitel Zchn"/>
+    <w:basedOn w:val="Absatz-Standardschriftart"/>
+    <w:link w:val="Untertitel"/>
     <w:uiPriority w:val="11"/>
     <w:rsid w:val="000A71D8"/>
     <w:rPr>
@@ -8209,15 +8884,16 @@
       <w:lang w:val="de-DE"/>
     </w:rPr>
   </w:style>
-  <w:style w:type="table" w:styleId="TableGrid">
+  <w:style w:type="table" w:styleId="Tabellengitternetz">
     <w:name w:val="Table Grid"/>
-    <w:basedOn w:val="TableNormal"/>
+    <w:basedOn w:val="NormaleTabelle"/>
     <w:uiPriority w:val="59"/>
     <w:rsid w:val="000A71D8"/>
     <w:pPr>
       <w:spacing w:after="0" w:line="240" w:lineRule="auto"/>
     </w:pPr>
     <w:tblPr>
+      <w:tblInd w:w="0" w:type="dxa"/>
       <w:tblBorders>
         <w:top w:val="single" w:sz="4" w:space="0" w:color="auto"/>
         <w:left w:val="single" w:sz="4" w:space="0" w:color="auto"/>
@@ -8226,11 +8902,17 @@
         <w:insideH w:val="single" w:sz="4" w:space="0" w:color="auto"/>
         <w:insideV w:val="single" w:sz="4" w:space="0" w:color="auto"/>
       </w:tblBorders>
+      <w:tblCellMar>
+        <w:top w:w="0" w:type="dxa"/>
+        <w:left w:w="108" w:type="dxa"/>
+        <w:bottom w:w="0" w:type="dxa"/>
+        <w:right w:w="108" w:type="dxa"/>
+      </w:tblCellMar>
     </w:tblPr>
   </w:style>
-  <w:style w:type="paragraph" w:styleId="ListParagraph">
+  <w:style w:type="paragraph" w:styleId="Listenabsatz">
     <w:name w:val="List Paragraph"/>
-    <w:basedOn w:val="Normal"/>
+    <w:basedOn w:val="Standard"/>
     <w:uiPriority w:val="34"/>
     <w:qFormat/>
     <w:rsid w:val="00723B79"/>
@@ -8239,7 +8921,7 @@
       <w:contextualSpacing/>
     </w:pPr>
   </w:style>
-  <w:style w:type="paragraph" w:styleId="NoSpacing">
+  <w:style w:type="paragraph" w:styleId="KeinLeerraum">
     <w:name w:val="No Spacing"/>
     <w:uiPriority w:val="1"/>
     <w:qFormat/>
@@ -8251,10 +8933,10 @@
       <w:lang w:val="de-DE"/>
     </w:rPr>
   </w:style>
-  <w:style w:type="paragraph" w:styleId="Header">
+  <w:style w:type="paragraph" w:styleId="Kopfzeile">
     <w:name w:val="header"/>
-    <w:basedOn w:val="Normal"/>
-    <w:link w:val="HeaderChar"/>
+    <w:basedOn w:val="Standard"/>
+    <w:link w:val="KopfzeileZchn"/>
     <w:uiPriority w:val="99"/>
     <w:unhideWhenUsed/>
     <w:rsid w:val="00C809A2"/>
@@ -8266,20 +8948,20 @@
       <w:spacing w:after="0" w:line="240" w:lineRule="auto"/>
     </w:pPr>
   </w:style>
-  <w:style w:type="character" w:customStyle="1" w:styleId="HeaderChar">
-    <w:name w:val="Header Char"/>
-    <w:basedOn w:val="DefaultParagraphFont"/>
-    <w:link w:val="Header"/>
+  <w:style w:type="character" w:customStyle="1" w:styleId="KopfzeileZchn">
+    <w:name w:val="Kopfzeile Zchn"/>
+    <w:basedOn w:val="Absatz-Standardschriftart"/>
+    <w:link w:val="Kopfzeile"/>
     <w:uiPriority w:val="99"/>
     <w:rsid w:val="00C809A2"/>
     <w:rPr>
       <w:lang w:val="de-DE"/>
     </w:rPr>
   </w:style>
-  <w:style w:type="paragraph" w:styleId="Footer">
+  <w:style w:type="paragraph" w:styleId="Fuzeile">
     <w:name w:val="footer"/>
-    <w:basedOn w:val="Normal"/>
-    <w:link w:val="FooterChar"/>
+    <w:basedOn w:val="Standard"/>
+    <w:link w:val="FuzeileZchn"/>
     <w:uiPriority w:val="99"/>
     <w:unhideWhenUsed/>
     <w:rsid w:val="00C809A2"/>
@@ -8291,20 +8973,20 @@
       <w:spacing w:after="0" w:line="240" w:lineRule="auto"/>
     </w:pPr>
   </w:style>
-  <w:style w:type="character" w:customStyle="1" w:styleId="FooterChar">
-    <w:name w:val="Footer Char"/>
-    <w:basedOn w:val="DefaultParagraphFont"/>
-    <w:link w:val="Footer"/>
+  <w:style w:type="character" w:customStyle="1" w:styleId="FuzeileZchn">
+    <w:name w:val="Fußzeile Zchn"/>
+    <w:basedOn w:val="Absatz-Standardschriftart"/>
+    <w:link w:val="Fuzeile"/>
     <w:uiPriority w:val="99"/>
     <w:rsid w:val="00C809A2"/>
     <w:rPr>
       <w:lang w:val="de-DE"/>
     </w:rPr>
   </w:style>
-  <w:style w:type="paragraph" w:styleId="TOCHeading">
+  <w:style w:type="paragraph" w:styleId="Inhaltsverzeichnisberschrift">
     <w:name w:val="TOC Heading"/>
-    <w:basedOn w:val="Heading1"/>
-    <w:next w:val="Normal"/>
+    <w:basedOn w:val="berschrift1"/>
+    <w:next w:val="Standard"/>
     <w:uiPriority w:val="39"/>
     <w:semiHidden/>
     <w:unhideWhenUsed/>
@@ -8320,10 +9002,10 @@
       <w:lang w:val="de-AT" w:eastAsia="de-AT"/>
     </w:rPr>
   </w:style>
-  <w:style w:type="paragraph" w:styleId="TOC1">
+  <w:style w:type="paragraph" w:styleId="Verzeichnis1">
     <w:name w:val="toc 1"/>
-    <w:basedOn w:val="Normal"/>
-    <w:next w:val="Normal"/>
+    <w:basedOn w:val="Standard"/>
+    <w:next w:val="Standard"/>
     <w:autoRedefine/>
     <w:uiPriority w:val="39"/>
     <w:unhideWhenUsed/>
@@ -8332,10 +9014,10 @@
       <w:spacing w:after="100"/>
     </w:pPr>
   </w:style>
-  <w:style w:type="paragraph" w:styleId="TOC2">
+  <w:style w:type="paragraph" w:styleId="Verzeichnis2">
     <w:name w:val="toc 2"/>
-    <w:basedOn w:val="Normal"/>
-    <w:next w:val="Normal"/>
+    <w:basedOn w:val="Standard"/>
+    <w:next w:val="Standard"/>
     <w:autoRedefine/>
     <w:uiPriority w:val="39"/>
     <w:unhideWhenUsed/>
@@ -8345,10 +9027,10 @@
       <w:ind w:left="220"/>
     </w:pPr>
   </w:style>
-  <w:style w:type="paragraph" w:styleId="TOC3">
+  <w:style w:type="paragraph" w:styleId="Verzeichnis3">
     <w:name w:val="toc 3"/>
-    <w:basedOn w:val="Normal"/>
-    <w:next w:val="Normal"/>
+    <w:basedOn w:val="Standard"/>
+    <w:next w:val="Standard"/>
     <w:autoRedefine/>
     <w:uiPriority w:val="39"/>
     <w:unhideWhenUsed/>
@@ -8360,7 +9042,7 @@
   </w:style>
   <w:style w:type="character" w:styleId="Hyperlink">
     <w:name w:val="Hyperlink"/>
-    <w:basedOn w:val="DefaultParagraphFont"/>
+    <w:basedOn w:val="Absatz-Standardschriftart"/>
     <w:uiPriority w:val="99"/>
     <w:unhideWhenUsed/>
     <w:rsid w:val="00663071"/>
@@ -8369,10 +9051,10 @@
       <w:u w:val="single"/>
     </w:rPr>
   </w:style>
-  <w:style w:type="paragraph" w:styleId="BalloonText">
+  <w:style w:type="paragraph" w:styleId="Sprechblasentext">
     <w:name w:val="Balloon Text"/>
-    <w:basedOn w:val="Normal"/>
-    <w:link w:val="BalloonTextChar"/>
+    <w:basedOn w:val="Standard"/>
+    <w:link w:val="SprechblasentextZchn"/>
     <w:uiPriority w:val="99"/>
     <w:semiHidden/>
     <w:unhideWhenUsed/>
@@ -8386,10 +9068,10 @@
       <w:szCs w:val="16"/>
     </w:rPr>
   </w:style>
-  <w:style w:type="character" w:customStyle="1" w:styleId="BalloonTextChar">
-    <w:name w:val="Balloon Text Char"/>
-    <w:basedOn w:val="DefaultParagraphFont"/>
-    <w:link w:val="BalloonText"/>
+  <w:style w:type="character" w:customStyle="1" w:styleId="SprechblasentextZchn">
+    <w:name w:val="Sprechblasentext Zchn"/>
+    <w:basedOn w:val="Absatz-Standardschriftart"/>
+    <w:link w:val="Sprechblasentext"/>
     <w:uiPriority w:val="99"/>
     <w:semiHidden/>
     <w:rsid w:val="00663071"/>

</xml_diff>

<commit_message>
Korrektur und Änderungen Spezifikation - Service Doku
</commit_message>
<xml_diff>
--- a/Spezifikation.docx
+++ b/Spezifikation.docx
@@ -46,6 +46,7 @@
           <w:szCs w:val="52"/>
         </w:rPr>
       </w:pPr>
+      <w:proofErr w:type="spellStart"/>
       <w:r>
         <w:rPr>
           <w:rFonts w:ascii="Times New Roman" w:hAnsi="Times New Roman" w:cs="Times New Roman"/>
@@ -54,6 +55,7 @@
         </w:rPr>
         <w:t>StockService</w:t>
       </w:r>
+      <w:proofErr w:type="spellEnd"/>
     </w:p>
     <w:p>
       <w:pPr>
@@ -185,11 +187,19 @@
                 <w:rFonts w:ascii="Times New Roman" w:hAnsi="Times New Roman" w:cs="Times New Roman"/>
               </w:rPr>
             </w:pPr>
-            <w:r>
-              <w:rPr>
-                <w:rFonts w:ascii="Times New Roman" w:hAnsi="Times New Roman" w:cs="Times New Roman"/>
-              </w:rPr>
-              <w:t>Atzenhofer Thomas</w:t>
+            <w:proofErr w:type="spellStart"/>
+            <w:r>
+              <w:rPr>
+                <w:rFonts w:ascii="Times New Roman" w:hAnsi="Times New Roman" w:cs="Times New Roman"/>
+              </w:rPr>
+              <w:t>Atzenhofer</w:t>
+            </w:r>
+            <w:proofErr w:type="spellEnd"/>
+            <w:r>
+              <w:rPr>
+                <w:rFonts w:ascii="Times New Roman" w:hAnsi="Times New Roman" w:cs="Times New Roman"/>
+              </w:rPr>
+              <w:t xml:space="preserve"> Thomas</w:t>
             </w:r>
           </w:p>
         </w:tc>
@@ -319,11 +329,19 @@
                 <w:rFonts w:ascii="Times New Roman" w:hAnsi="Times New Roman" w:cs="Times New Roman"/>
               </w:rPr>
             </w:pPr>
-            <w:r>
-              <w:rPr>
-                <w:rFonts w:ascii="Times New Roman" w:hAnsi="Times New Roman" w:cs="Times New Roman"/>
-              </w:rPr>
-              <w:t>Eckmaier Alexander</w:t>
+            <w:proofErr w:type="spellStart"/>
+            <w:r>
+              <w:rPr>
+                <w:rFonts w:ascii="Times New Roman" w:hAnsi="Times New Roman" w:cs="Times New Roman"/>
+              </w:rPr>
+              <w:t>Eckmaier</w:t>
+            </w:r>
+            <w:proofErr w:type="spellEnd"/>
+            <w:r>
+              <w:rPr>
+                <w:rFonts w:ascii="Times New Roman" w:hAnsi="Times New Roman" w:cs="Times New Roman"/>
+              </w:rPr>
+              <w:t xml:space="preserve"> Alexander</w:t>
             </w:r>
           </w:p>
         </w:tc>
@@ -484,30 +502,24 @@
         <w:pStyle w:val="Untertitel"/>
         <w:rPr>
           <w:rFonts w:ascii="Times New Roman" w:hAnsi="Times New Roman" w:cs="Times New Roman"/>
-          <w:lang w:val="en-GB"/>
-        </w:rPr>
-      </w:pPr>
-      <w:proofErr w:type="spellStart"/>
-      <w:r>
-        <w:rPr>
-          <w:rFonts w:ascii="Times New Roman" w:hAnsi="Times New Roman" w:cs="Times New Roman"/>
-          <w:lang w:val="en-GB"/>
+        </w:rPr>
+      </w:pPr>
+      <w:r>
+        <w:rPr>
+          <w:rFonts w:ascii="Times New Roman" w:hAnsi="Times New Roman" w:cs="Times New Roman"/>
         </w:rPr>
         <w:t>Kurs</w:t>
       </w:r>
-      <w:proofErr w:type="spellEnd"/>
-    </w:p>
-    <w:p>
-      <w:pPr>
-        <w:rPr>
-          <w:rFonts w:ascii="Times New Roman" w:hAnsi="Times New Roman" w:cs="Times New Roman"/>
-          <w:lang w:val="en-GB"/>
-        </w:rPr>
-      </w:pPr>
-      <w:r>
-        <w:rPr>
-          <w:rFonts w:ascii="Times New Roman" w:hAnsi="Times New Roman" w:cs="Times New Roman"/>
-          <w:lang w:val="en-GB"/>
+    </w:p>
+    <w:p>
+      <w:pPr>
+        <w:rPr>
+          <w:rFonts w:ascii="Times New Roman" w:hAnsi="Times New Roman" w:cs="Times New Roman"/>
+        </w:rPr>
+      </w:pPr>
+      <w:r>
+        <w:rPr>
+          <w:rFonts w:ascii="Times New Roman" w:hAnsi="Times New Roman" w:cs="Times New Roman"/>
         </w:rPr>
         <w:t>259.028 – Service Engineering KV</w:t>
       </w:r>
@@ -516,7 +528,6 @@
       <w:pPr>
         <w:rPr>
           <w:rFonts w:ascii="Times New Roman" w:hAnsi="Times New Roman" w:cs="Times New Roman"/>
-          <w:lang w:val="en-GB"/>
         </w:rPr>
       </w:pPr>
     </w:p>
@@ -525,13 +536,11 @@
         <w:pStyle w:val="Untertitel"/>
         <w:rPr>
           <w:rFonts w:ascii="Times New Roman" w:hAnsi="Times New Roman" w:cs="Times New Roman"/>
-          <w:lang w:val="de-AT"/>
-        </w:rPr>
-      </w:pPr>
-      <w:r>
-        <w:rPr>
-          <w:rFonts w:ascii="Times New Roman" w:hAnsi="Times New Roman" w:cs="Times New Roman"/>
-          <w:lang w:val="de-AT"/>
+        </w:rPr>
+      </w:pPr>
+      <w:r>
+        <w:rPr>
+          <w:rFonts w:ascii="Times New Roman" w:hAnsi="Times New Roman" w:cs="Times New Roman"/>
         </w:rPr>
         <w:t>Datum</w:t>
       </w:r>
@@ -540,27 +549,17 @@
       <w:pPr>
         <w:rPr>
           <w:rFonts w:ascii="Times New Roman" w:hAnsi="Times New Roman" w:cs="Times New Roman"/>
-          <w:lang w:val="de-AT"/>
-        </w:rPr>
-      </w:pPr>
-      <w:r>
-        <w:rPr>
-          <w:rFonts w:ascii="Times New Roman" w:hAnsi="Times New Roman" w:cs="Times New Roman"/>
-          <w:lang w:val="de-AT"/>
+        </w:rPr>
+      </w:pPr>
+      <w:r>
+        <w:rPr>
+          <w:rFonts w:ascii="Times New Roman" w:hAnsi="Times New Roman" w:cs="Times New Roman"/>
         </w:rPr>
         <w:t>10.11.2014</w:t>
       </w:r>
     </w:p>
     <w:p>
-      <w:pPr>
-        <w:rPr>
-          <w:lang w:val="de-AT"/>
-        </w:rPr>
-      </w:pPr>
-      <w:r>
-        <w:rPr>
-          <w:lang w:val="de-AT"/>
-        </w:rPr>
+      <w:r>
         <w:br w:type="page"/>
       </w:r>
     </w:p>
@@ -581,12 +580,14 @@
           <w:docPartUnique/>
         </w:docPartObj>
       </w:sdtPr>
+      <w:sdtEndPr/>
       <w:sdtContent>
         <w:p>
           <w:pPr>
             <w:pStyle w:val="Inhaltsverzeichnisberschrift"/>
             <w:rPr>
               <w:rFonts w:ascii="Times New Roman" w:hAnsi="Times New Roman" w:cs="Times New Roman"/>
+              <w:lang w:val="de-DE"/>
             </w:rPr>
           </w:pPr>
           <w:r>
@@ -607,7 +608,7 @@
             <w:rPr>
               <w:rFonts w:ascii="Times New Roman" w:eastAsiaTheme="minorEastAsia" w:hAnsi="Times New Roman" w:cs="Times New Roman"/>
               <w:noProof/>
-              <w:lang w:val="de-AT" w:eastAsia="de-AT"/>
+              <w:lang w:eastAsia="de-AT"/>
             </w:rPr>
           </w:pPr>
           <w:r>
@@ -641,7 +642,7 @@
               <w:rPr>
                 <w:rFonts w:ascii="Times New Roman" w:eastAsiaTheme="minorEastAsia" w:hAnsi="Times New Roman" w:cs="Times New Roman"/>
                 <w:noProof/>
-                <w:lang w:val="de-AT" w:eastAsia="de-AT"/>
+                <w:lang w:eastAsia="de-AT"/>
               </w:rPr>
               <w:tab/>
             </w:r>
@@ -720,7 +721,7 @@
             <w:rPr>
               <w:rFonts w:ascii="Times New Roman" w:eastAsiaTheme="minorEastAsia" w:hAnsi="Times New Roman" w:cs="Times New Roman"/>
               <w:noProof/>
-              <w:lang w:val="de-AT" w:eastAsia="de-AT"/>
+              <w:lang w:eastAsia="de-AT"/>
             </w:rPr>
           </w:pPr>
           <w:hyperlink w:anchor="_Toc403334575" w:history="1">
@@ -736,7 +737,7 @@
               <w:rPr>
                 <w:rFonts w:ascii="Times New Roman" w:eastAsiaTheme="minorEastAsia" w:hAnsi="Times New Roman" w:cs="Times New Roman"/>
                 <w:noProof/>
-                <w:lang w:val="de-AT" w:eastAsia="de-AT"/>
+                <w:lang w:eastAsia="de-AT"/>
               </w:rPr>
               <w:tab/>
             </w:r>
@@ -815,7 +816,7 @@
             <w:rPr>
               <w:rFonts w:ascii="Times New Roman" w:eastAsiaTheme="minorEastAsia" w:hAnsi="Times New Roman" w:cs="Times New Roman"/>
               <w:noProof/>
-              <w:lang w:val="de-AT" w:eastAsia="de-AT"/>
+              <w:lang w:eastAsia="de-AT"/>
             </w:rPr>
           </w:pPr>
           <w:hyperlink w:anchor="_Toc403334576" w:history="1">
@@ -831,7 +832,7 @@
               <w:rPr>
                 <w:rFonts w:ascii="Times New Roman" w:eastAsiaTheme="minorEastAsia" w:hAnsi="Times New Roman" w:cs="Times New Roman"/>
                 <w:noProof/>
-                <w:lang w:val="de-AT" w:eastAsia="de-AT"/>
+                <w:lang w:eastAsia="de-AT"/>
               </w:rPr>
               <w:tab/>
             </w:r>
@@ -910,7 +911,7 @@
             <w:rPr>
               <w:rFonts w:ascii="Times New Roman" w:eastAsiaTheme="minorEastAsia" w:hAnsi="Times New Roman" w:cs="Times New Roman"/>
               <w:noProof/>
-              <w:lang w:val="de-AT" w:eastAsia="de-AT"/>
+              <w:lang w:eastAsia="de-AT"/>
             </w:rPr>
           </w:pPr>
           <w:hyperlink w:anchor="_Toc403334577" w:history="1">
@@ -926,7 +927,7 @@
               <w:rPr>
                 <w:rFonts w:ascii="Times New Roman" w:eastAsiaTheme="minorEastAsia" w:hAnsi="Times New Roman" w:cs="Times New Roman"/>
                 <w:noProof/>
-                <w:lang w:val="de-AT" w:eastAsia="de-AT"/>
+                <w:lang w:eastAsia="de-AT"/>
               </w:rPr>
               <w:tab/>
             </w:r>
@@ -1005,7 +1006,7 @@
             <w:rPr>
               <w:rFonts w:ascii="Times New Roman" w:eastAsiaTheme="minorEastAsia" w:hAnsi="Times New Roman" w:cs="Times New Roman"/>
               <w:noProof/>
-              <w:lang w:val="de-AT" w:eastAsia="de-AT"/>
+              <w:lang w:eastAsia="de-AT"/>
             </w:rPr>
           </w:pPr>
           <w:hyperlink w:anchor="_Toc403334578" w:history="1">
@@ -1021,7 +1022,7 @@
               <w:rPr>
                 <w:rFonts w:ascii="Times New Roman" w:eastAsiaTheme="minorEastAsia" w:hAnsi="Times New Roman" w:cs="Times New Roman"/>
                 <w:noProof/>
-                <w:lang w:val="de-AT" w:eastAsia="de-AT"/>
+                <w:lang w:eastAsia="de-AT"/>
               </w:rPr>
               <w:tab/>
             </w:r>
@@ -1100,7 +1101,7 @@
             <w:rPr>
               <w:rFonts w:ascii="Times New Roman" w:eastAsiaTheme="minorEastAsia" w:hAnsi="Times New Roman" w:cs="Times New Roman"/>
               <w:noProof/>
-              <w:lang w:val="de-AT" w:eastAsia="de-AT"/>
+              <w:lang w:eastAsia="de-AT"/>
             </w:rPr>
           </w:pPr>
           <w:hyperlink w:anchor="_Toc403334579" w:history="1">
@@ -1116,7 +1117,7 @@
               <w:rPr>
                 <w:rFonts w:ascii="Times New Roman" w:eastAsiaTheme="minorEastAsia" w:hAnsi="Times New Roman" w:cs="Times New Roman"/>
                 <w:noProof/>
-                <w:lang w:val="de-AT" w:eastAsia="de-AT"/>
+                <w:lang w:eastAsia="de-AT"/>
               </w:rPr>
               <w:tab/>
             </w:r>
@@ -1195,7 +1196,7 @@
             <w:rPr>
               <w:rFonts w:ascii="Times New Roman" w:eastAsiaTheme="minorEastAsia" w:hAnsi="Times New Roman" w:cs="Times New Roman"/>
               <w:noProof/>
-              <w:lang w:val="de-AT" w:eastAsia="de-AT"/>
+              <w:lang w:eastAsia="de-AT"/>
             </w:rPr>
           </w:pPr>
           <w:hyperlink w:anchor="_Toc403334580" w:history="1">
@@ -1211,7 +1212,7 @@
               <w:rPr>
                 <w:rFonts w:ascii="Times New Roman" w:eastAsiaTheme="minorEastAsia" w:hAnsi="Times New Roman" w:cs="Times New Roman"/>
                 <w:noProof/>
-                <w:lang w:val="de-AT" w:eastAsia="de-AT"/>
+                <w:lang w:eastAsia="de-AT"/>
               </w:rPr>
               <w:tab/>
             </w:r>
@@ -1290,7 +1291,7 @@
             <w:rPr>
               <w:rFonts w:ascii="Times New Roman" w:eastAsiaTheme="minorEastAsia" w:hAnsi="Times New Roman" w:cs="Times New Roman"/>
               <w:noProof/>
-              <w:lang w:val="de-AT" w:eastAsia="de-AT"/>
+              <w:lang w:eastAsia="de-AT"/>
             </w:rPr>
           </w:pPr>
           <w:hyperlink w:anchor="_Toc403334581" w:history="1">
@@ -1306,7 +1307,7 @@
               <w:rPr>
                 <w:rFonts w:ascii="Times New Roman" w:eastAsiaTheme="minorEastAsia" w:hAnsi="Times New Roman" w:cs="Times New Roman"/>
                 <w:noProof/>
-                <w:lang w:val="de-AT" w:eastAsia="de-AT"/>
+                <w:lang w:eastAsia="de-AT"/>
               </w:rPr>
               <w:tab/>
             </w:r>
@@ -1385,7 +1386,7 @@
             <w:rPr>
               <w:rFonts w:ascii="Times New Roman" w:eastAsiaTheme="minorEastAsia" w:hAnsi="Times New Roman" w:cs="Times New Roman"/>
               <w:noProof/>
-              <w:lang w:val="de-AT" w:eastAsia="de-AT"/>
+              <w:lang w:eastAsia="de-AT"/>
             </w:rPr>
           </w:pPr>
           <w:hyperlink w:anchor="_Toc403334582" w:history="1">
@@ -1401,7 +1402,7 @@
               <w:rPr>
                 <w:rFonts w:ascii="Times New Roman" w:eastAsiaTheme="minorEastAsia" w:hAnsi="Times New Roman" w:cs="Times New Roman"/>
                 <w:noProof/>
-                <w:lang w:val="de-AT" w:eastAsia="de-AT"/>
+                <w:lang w:eastAsia="de-AT"/>
               </w:rPr>
               <w:tab/>
             </w:r>
@@ -1480,7 +1481,7 @@
             <w:rPr>
               <w:rFonts w:ascii="Times New Roman" w:eastAsiaTheme="minorEastAsia" w:hAnsi="Times New Roman" w:cs="Times New Roman"/>
               <w:noProof/>
-              <w:lang w:val="de-AT" w:eastAsia="de-AT"/>
+              <w:lang w:eastAsia="de-AT"/>
             </w:rPr>
           </w:pPr>
           <w:hyperlink w:anchor="_Toc403334583" w:history="1">
@@ -1496,7 +1497,7 @@
               <w:rPr>
                 <w:rFonts w:ascii="Times New Roman" w:eastAsiaTheme="minorEastAsia" w:hAnsi="Times New Roman" w:cs="Times New Roman"/>
                 <w:noProof/>
-                <w:lang w:val="de-AT" w:eastAsia="de-AT"/>
+                <w:lang w:eastAsia="de-AT"/>
               </w:rPr>
               <w:tab/>
             </w:r>
@@ -1575,7 +1576,7 @@
             <w:rPr>
               <w:rFonts w:ascii="Times New Roman" w:eastAsiaTheme="minorEastAsia" w:hAnsi="Times New Roman" w:cs="Times New Roman"/>
               <w:noProof/>
-              <w:lang w:val="de-AT" w:eastAsia="de-AT"/>
+              <w:lang w:eastAsia="de-AT"/>
             </w:rPr>
           </w:pPr>
           <w:hyperlink w:anchor="_Toc403334584" w:history="1">
@@ -1591,7 +1592,7 @@
               <w:rPr>
                 <w:rFonts w:ascii="Times New Roman" w:eastAsiaTheme="minorEastAsia" w:hAnsi="Times New Roman" w:cs="Times New Roman"/>
                 <w:noProof/>
-                <w:lang w:val="de-AT" w:eastAsia="de-AT"/>
+                <w:lang w:eastAsia="de-AT"/>
               </w:rPr>
               <w:tab/>
             </w:r>
@@ -1670,7 +1671,7 @@
             <w:rPr>
               <w:rFonts w:ascii="Times New Roman" w:eastAsiaTheme="minorEastAsia" w:hAnsi="Times New Roman" w:cs="Times New Roman"/>
               <w:noProof/>
-              <w:lang w:val="de-AT" w:eastAsia="de-AT"/>
+              <w:lang w:eastAsia="de-AT"/>
             </w:rPr>
           </w:pPr>
           <w:hyperlink w:anchor="_Toc403334585" w:history="1">
@@ -1686,7 +1687,7 @@
               <w:rPr>
                 <w:rFonts w:ascii="Times New Roman" w:eastAsiaTheme="minorEastAsia" w:hAnsi="Times New Roman" w:cs="Times New Roman"/>
                 <w:noProof/>
-                <w:lang w:val="de-AT" w:eastAsia="de-AT"/>
+                <w:lang w:eastAsia="de-AT"/>
               </w:rPr>
               <w:tab/>
             </w:r>
@@ -1765,7 +1766,7 @@
             <w:rPr>
               <w:rFonts w:ascii="Times New Roman" w:eastAsiaTheme="minorEastAsia" w:hAnsi="Times New Roman" w:cs="Times New Roman"/>
               <w:noProof/>
-              <w:lang w:val="de-AT" w:eastAsia="de-AT"/>
+              <w:lang w:eastAsia="de-AT"/>
             </w:rPr>
           </w:pPr>
           <w:hyperlink w:anchor="_Toc403334586" w:history="1">
@@ -1781,7 +1782,7 @@
               <w:rPr>
                 <w:rFonts w:ascii="Times New Roman" w:eastAsiaTheme="minorEastAsia" w:hAnsi="Times New Roman" w:cs="Times New Roman"/>
                 <w:noProof/>
-                <w:lang w:val="de-AT" w:eastAsia="de-AT"/>
+                <w:lang w:eastAsia="de-AT"/>
               </w:rPr>
               <w:tab/>
             </w:r>
@@ -1860,7 +1861,7 @@
             <w:rPr>
               <w:rFonts w:ascii="Times New Roman" w:eastAsiaTheme="minorEastAsia" w:hAnsi="Times New Roman" w:cs="Times New Roman"/>
               <w:noProof/>
-              <w:lang w:val="de-AT" w:eastAsia="de-AT"/>
+              <w:lang w:eastAsia="de-AT"/>
             </w:rPr>
           </w:pPr>
           <w:hyperlink w:anchor="_Toc403334587" w:history="1">
@@ -1876,7 +1877,7 @@
               <w:rPr>
                 <w:rFonts w:ascii="Times New Roman" w:eastAsiaTheme="minorEastAsia" w:hAnsi="Times New Roman" w:cs="Times New Roman"/>
                 <w:noProof/>
-                <w:lang w:val="de-AT" w:eastAsia="de-AT"/>
+                <w:lang w:eastAsia="de-AT"/>
               </w:rPr>
               <w:tab/>
             </w:r>
@@ -1955,7 +1956,7 @@
             <w:rPr>
               <w:rFonts w:ascii="Times New Roman" w:eastAsiaTheme="minorEastAsia" w:hAnsi="Times New Roman" w:cs="Times New Roman"/>
               <w:noProof/>
-              <w:lang w:val="de-AT" w:eastAsia="de-AT"/>
+              <w:lang w:eastAsia="de-AT"/>
             </w:rPr>
           </w:pPr>
           <w:hyperlink w:anchor="_Toc403334588" w:history="1">
@@ -1971,7 +1972,7 @@
               <w:rPr>
                 <w:rFonts w:ascii="Times New Roman" w:eastAsiaTheme="minorEastAsia" w:hAnsi="Times New Roman" w:cs="Times New Roman"/>
                 <w:noProof/>
-                <w:lang w:val="de-AT" w:eastAsia="de-AT"/>
+                <w:lang w:eastAsia="de-AT"/>
               </w:rPr>
               <w:tab/>
             </w:r>
@@ -2050,7 +2051,7 @@
             <w:rPr>
               <w:rFonts w:ascii="Times New Roman" w:eastAsiaTheme="minorEastAsia" w:hAnsi="Times New Roman" w:cs="Times New Roman"/>
               <w:noProof/>
-              <w:lang w:val="de-AT" w:eastAsia="de-AT"/>
+              <w:lang w:eastAsia="de-AT"/>
             </w:rPr>
           </w:pPr>
           <w:hyperlink w:anchor="_Toc403334589" w:history="1">
@@ -2066,7 +2067,7 @@
               <w:rPr>
                 <w:rFonts w:ascii="Times New Roman" w:eastAsiaTheme="minorEastAsia" w:hAnsi="Times New Roman" w:cs="Times New Roman"/>
                 <w:noProof/>
-                <w:lang w:val="de-AT" w:eastAsia="de-AT"/>
+                <w:lang w:eastAsia="de-AT"/>
               </w:rPr>
               <w:tab/>
             </w:r>
@@ -2076,16 +2077,7 @@
                 <w:rFonts w:ascii="Times New Roman" w:hAnsi="Times New Roman" w:cs="Times New Roman"/>
                 <w:noProof/>
               </w:rPr>
-              <w:t>Transaktionsübersicht (</w:t>
-            </w:r>
-            <w:r>
-              <w:rPr>
-                <w:rStyle w:val="Hyperlink"/>
-                <w:rFonts w:ascii="Times New Roman" w:hAnsi="Times New Roman" w:cs="Times New Roman"/>
-                <w:noProof/>
-                <w:lang w:val="en-US"/>
-              </w:rPr>
-              <w:t>Portfolio)</w:t>
+              <w:t>Transaktionsübersicht (Portfolio)</w:t>
             </w:r>
             <w:r>
               <w:rPr>
@@ -2154,7 +2146,7 @@
             <w:rPr>
               <w:rFonts w:ascii="Times New Roman" w:eastAsiaTheme="minorEastAsia" w:hAnsi="Times New Roman" w:cs="Times New Roman"/>
               <w:noProof/>
-              <w:lang w:val="de-AT" w:eastAsia="de-AT"/>
+              <w:lang w:eastAsia="de-AT"/>
             </w:rPr>
           </w:pPr>
           <w:hyperlink w:anchor="_Toc403334590" w:history="1">
@@ -2170,7 +2162,7 @@
               <w:rPr>
                 <w:rFonts w:ascii="Times New Roman" w:eastAsiaTheme="minorEastAsia" w:hAnsi="Times New Roman" w:cs="Times New Roman"/>
                 <w:noProof/>
-                <w:lang w:val="de-AT" w:eastAsia="de-AT"/>
+                <w:lang w:eastAsia="de-AT"/>
               </w:rPr>
               <w:tab/>
             </w:r>
@@ -2249,7 +2241,7 @@
             <w:rPr>
               <w:rFonts w:ascii="Times New Roman" w:eastAsiaTheme="minorEastAsia" w:hAnsi="Times New Roman" w:cs="Times New Roman"/>
               <w:noProof/>
-              <w:lang w:val="de-AT" w:eastAsia="de-AT"/>
+              <w:lang w:eastAsia="de-AT"/>
             </w:rPr>
           </w:pPr>
           <w:hyperlink w:anchor="_Toc403334591" w:history="1">
@@ -2265,7 +2257,7 @@
               <w:rPr>
                 <w:rFonts w:ascii="Times New Roman" w:eastAsiaTheme="minorEastAsia" w:hAnsi="Times New Roman" w:cs="Times New Roman"/>
                 <w:noProof/>
-                <w:lang w:val="de-AT" w:eastAsia="de-AT"/>
+                <w:lang w:eastAsia="de-AT"/>
               </w:rPr>
               <w:tab/>
             </w:r>
@@ -2344,7 +2336,7 @@
             <w:rPr>
               <w:rFonts w:ascii="Times New Roman" w:eastAsiaTheme="minorEastAsia" w:hAnsi="Times New Roman" w:cs="Times New Roman"/>
               <w:noProof/>
-              <w:lang w:val="de-AT" w:eastAsia="de-AT"/>
+              <w:lang w:eastAsia="de-AT"/>
             </w:rPr>
           </w:pPr>
           <w:hyperlink w:anchor="_Toc403334592" w:history="1">
@@ -2360,7 +2352,7 @@
               <w:rPr>
                 <w:rFonts w:ascii="Times New Roman" w:eastAsiaTheme="minorEastAsia" w:hAnsi="Times New Roman" w:cs="Times New Roman"/>
                 <w:noProof/>
-                <w:lang w:val="de-AT" w:eastAsia="de-AT"/>
+                <w:lang w:eastAsia="de-AT"/>
               </w:rPr>
               <w:tab/>
             </w:r>
@@ -2439,7 +2431,7 @@
             <w:rPr>
               <w:rFonts w:ascii="Times New Roman" w:eastAsiaTheme="minorEastAsia" w:hAnsi="Times New Roman" w:cs="Times New Roman"/>
               <w:noProof/>
-              <w:lang w:val="de-AT" w:eastAsia="de-AT"/>
+              <w:lang w:eastAsia="de-AT"/>
             </w:rPr>
           </w:pPr>
           <w:hyperlink w:anchor="_Toc403334593" w:history="1">
@@ -2455,7 +2447,7 @@
               <w:rPr>
                 <w:rFonts w:ascii="Times New Roman" w:eastAsiaTheme="minorEastAsia" w:hAnsi="Times New Roman" w:cs="Times New Roman"/>
                 <w:noProof/>
-                <w:lang w:val="de-AT" w:eastAsia="de-AT"/>
+                <w:lang w:eastAsia="de-AT"/>
               </w:rPr>
               <w:tab/>
             </w:r>
@@ -2534,7 +2526,7 @@
             <w:rPr>
               <w:rFonts w:ascii="Times New Roman" w:eastAsiaTheme="minorEastAsia" w:hAnsi="Times New Roman" w:cs="Times New Roman"/>
               <w:noProof/>
-              <w:lang w:val="de-AT" w:eastAsia="de-AT"/>
+              <w:lang w:eastAsia="de-AT"/>
             </w:rPr>
           </w:pPr>
           <w:hyperlink w:anchor="_Toc403334594" w:history="1">
@@ -2550,7 +2542,7 @@
               <w:rPr>
                 <w:rFonts w:ascii="Times New Roman" w:eastAsiaTheme="minorEastAsia" w:hAnsi="Times New Roman" w:cs="Times New Roman"/>
                 <w:noProof/>
-                <w:lang w:val="de-AT" w:eastAsia="de-AT"/>
+                <w:lang w:eastAsia="de-AT"/>
               </w:rPr>
               <w:tab/>
             </w:r>
@@ -2629,7 +2621,7 @@
             <w:rPr>
               <w:rFonts w:ascii="Times New Roman" w:eastAsiaTheme="minorEastAsia" w:hAnsi="Times New Roman" w:cs="Times New Roman"/>
               <w:noProof/>
-              <w:lang w:val="de-AT" w:eastAsia="de-AT"/>
+              <w:lang w:eastAsia="de-AT"/>
             </w:rPr>
           </w:pPr>
           <w:hyperlink w:anchor="_Toc403334595" w:history="1">
@@ -2645,7 +2637,7 @@
               <w:rPr>
                 <w:rFonts w:ascii="Times New Roman" w:eastAsiaTheme="minorEastAsia" w:hAnsi="Times New Roman" w:cs="Times New Roman"/>
                 <w:noProof/>
-                <w:lang w:val="de-AT" w:eastAsia="de-AT"/>
+                <w:lang w:eastAsia="de-AT"/>
               </w:rPr>
               <w:tab/>
             </w:r>
@@ -2724,7 +2716,7 @@
             <w:rPr>
               <w:rFonts w:ascii="Times New Roman" w:eastAsiaTheme="minorEastAsia" w:hAnsi="Times New Roman" w:cs="Times New Roman"/>
               <w:noProof/>
-              <w:lang w:val="de-AT" w:eastAsia="de-AT"/>
+              <w:lang w:eastAsia="de-AT"/>
             </w:rPr>
           </w:pPr>
           <w:hyperlink w:anchor="_Toc403334596" w:history="1">
@@ -2740,7 +2732,7 @@
               <w:rPr>
                 <w:rFonts w:ascii="Times New Roman" w:eastAsiaTheme="minorEastAsia" w:hAnsi="Times New Roman" w:cs="Times New Roman"/>
                 <w:noProof/>
-                <w:lang w:val="de-AT" w:eastAsia="de-AT"/>
+                <w:lang w:eastAsia="de-AT"/>
               </w:rPr>
               <w:tab/>
             </w:r>
@@ -2819,7 +2811,7 @@
             <w:rPr>
               <w:rFonts w:ascii="Times New Roman" w:eastAsiaTheme="minorEastAsia" w:hAnsi="Times New Roman" w:cs="Times New Roman"/>
               <w:noProof/>
-              <w:lang w:val="de-AT" w:eastAsia="de-AT"/>
+              <w:lang w:eastAsia="de-AT"/>
             </w:rPr>
           </w:pPr>
           <w:hyperlink w:anchor="_Toc403334597" w:history="1">
@@ -2828,7 +2820,6 @@
                 <w:rStyle w:val="Hyperlink"/>
                 <w:rFonts w:ascii="Times New Roman" w:hAnsi="Times New Roman" w:cs="Times New Roman"/>
                 <w:noProof/>
-                <w:lang w:val="en-US"/>
               </w:rPr>
               <w:t>4.5</w:t>
             </w:r>
@@ -2836,7 +2827,7 @@
               <w:rPr>
                 <w:rFonts w:ascii="Times New Roman" w:eastAsiaTheme="minorEastAsia" w:hAnsi="Times New Roman" w:cs="Times New Roman"/>
                 <w:noProof/>
-                <w:lang w:val="de-AT" w:eastAsia="de-AT"/>
+                <w:lang w:eastAsia="de-AT"/>
               </w:rPr>
               <w:tab/>
             </w:r>
@@ -2845,7 +2836,6 @@
                 <w:rStyle w:val="Hyperlink"/>
                 <w:rFonts w:ascii="Times New Roman" w:hAnsi="Times New Roman" w:cs="Times New Roman"/>
                 <w:noProof/>
-                <w:lang w:val="en-US"/>
               </w:rPr>
               <w:t>Transaktionsübersicht (Portfolio)</w:t>
             </w:r>
@@ -2916,7 +2906,7 @@
             <w:rPr>
               <w:rFonts w:ascii="Times New Roman" w:eastAsiaTheme="minorEastAsia" w:hAnsi="Times New Roman" w:cs="Times New Roman"/>
               <w:noProof/>
-              <w:lang w:val="de-AT" w:eastAsia="de-AT"/>
+              <w:lang w:eastAsia="de-AT"/>
             </w:rPr>
           </w:pPr>
           <w:hyperlink w:anchor="_Toc403334598" w:history="1">
@@ -2932,7 +2922,7 @@
               <w:rPr>
                 <w:rFonts w:ascii="Times New Roman" w:eastAsiaTheme="minorEastAsia" w:hAnsi="Times New Roman" w:cs="Times New Roman"/>
                 <w:noProof/>
-                <w:lang w:val="de-AT" w:eastAsia="de-AT"/>
+                <w:lang w:eastAsia="de-AT"/>
               </w:rPr>
               <w:tab/>
             </w:r>
@@ -3011,7 +3001,7 @@
             <w:rPr>
               <w:rFonts w:ascii="Times New Roman" w:eastAsiaTheme="minorEastAsia" w:hAnsi="Times New Roman" w:cs="Times New Roman"/>
               <w:noProof/>
-              <w:lang w:val="de-AT" w:eastAsia="de-AT"/>
+              <w:lang w:eastAsia="de-AT"/>
             </w:rPr>
           </w:pPr>
           <w:hyperlink w:anchor="_Toc403334599" w:history="1">
@@ -3027,7 +3017,7 @@
               <w:rPr>
                 <w:rFonts w:ascii="Times New Roman" w:eastAsiaTheme="minorEastAsia" w:hAnsi="Times New Roman" w:cs="Times New Roman"/>
                 <w:noProof/>
-                <w:lang w:val="de-AT" w:eastAsia="de-AT"/>
+                <w:lang w:eastAsia="de-AT"/>
               </w:rPr>
               <w:tab/>
             </w:r>
@@ -3106,7 +3096,7 @@
             <w:rPr>
               <w:rFonts w:ascii="Times New Roman" w:eastAsiaTheme="minorEastAsia" w:hAnsi="Times New Roman" w:cs="Times New Roman"/>
               <w:noProof/>
-              <w:lang w:val="de-AT" w:eastAsia="de-AT"/>
+              <w:lang w:eastAsia="de-AT"/>
             </w:rPr>
           </w:pPr>
           <w:hyperlink w:anchor="_Toc403334600" w:history="1">
@@ -3122,7 +3112,7 @@
               <w:rPr>
                 <w:rFonts w:ascii="Times New Roman" w:eastAsiaTheme="minorEastAsia" w:hAnsi="Times New Roman" w:cs="Times New Roman"/>
                 <w:noProof/>
-                <w:lang w:val="de-AT" w:eastAsia="de-AT"/>
+                <w:lang w:eastAsia="de-AT"/>
               </w:rPr>
               <w:tab/>
             </w:r>
@@ -3201,7 +3191,7 @@
             <w:rPr>
               <w:rFonts w:ascii="Times New Roman" w:eastAsiaTheme="minorEastAsia" w:hAnsi="Times New Roman" w:cs="Times New Roman"/>
               <w:noProof/>
-              <w:lang w:val="de-AT" w:eastAsia="de-AT"/>
+              <w:lang w:eastAsia="de-AT"/>
             </w:rPr>
           </w:pPr>
           <w:hyperlink w:anchor="_Toc403334601" w:history="1">
@@ -3217,7 +3207,7 @@
               <w:rPr>
                 <w:rFonts w:ascii="Times New Roman" w:eastAsiaTheme="minorEastAsia" w:hAnsi="Times New Roman" w:cs="Times New Roman"/>
                 <w:noProof/>
-                <w:lang w:val="de-AT" w:eastAsia="de-AT"/>
+                <w:lang w:eastAsia="de-AT"/>
               </w:rPr>
               <w:tab/>
             </w:r>
@@ -3296,7 +3286,7 @@
             <w:rPr>
               <w:rFonts w:eastAsiaTheme="minorEastAsia"/>
               <w:noProof/>
-              <w:lang w:val="de-AT" w:eastAsia="de-AT"/>
+              <w:lang w:eastAsia="de-AT"/>
             </w:rPr>
           </w:pPr>
           <w:hyperlink w:anchor="_Toc403334602" w:history="1">
@@ -3312,7 +3302,7 @@
               <w:rPr>
                 <w:rFonts w:ascii="Times New Roman" w:eastAsiaTheme="minorEastAsia" w:hAnsi="Times New Roman" w:cs="Times New Roman"/>
                 <w:noProof/>
-                <w:lang w:val="de-AT" w:eastAsia="de-AT"/>
+                <w:lang w:eastAsia="de-AT"/>
               </w:rPr>
               <w:tab/>
             </w:r>
@@ -3394,15 +3384,7 @@
       </w:sdtContent>
     </w:sdt>
     <w:p>
-      <w:pPr>
-        <w:rPr>
-          <w:lang w:val="de-AT"/>
-        </w:rPr>
-      </w:pPr>
-      <w:r>
-        <w:rPr>
-          <w:lang w:val="de-AT"/>
-        </w:rPr>
+      <w:r>
         <w:br w:type="page"/>
       </w:r>
     </w:p>
@@ -3436,21 +3418,12 @@
         </w:rPr>
       </w:pPr>
       <w:r>
-        <w:rPr>
-          <w:lang w:val="de-AT"/>
-        </w:rPr>
         <w:fldChar w:fldCharType="begin"/>
       </w:r>
       <w:r>
-        <w:rPr>
-          <w:lang w:val="de-AT"/>
-        </w:rPr>
         <w:instrText xml:space="preserve"> TOC \h \z \c "Abbildung" </w:instrText>
       </w:r>
       <w:r>
-        <w:rPr>
-          <w:lang w:val="de-AT"/>
-        </w:rPr>
         <w:fldChar w:fldCharType="separate"/>
       </w:r>
       <w:hyperlink w:anchor="_Toc403334248" w:history="1">
@@ -3678,34 +3651,14 @@
     <w:p>
       <w:pPr>
         <w:spacing w:line="360" w:lineRule="auto"/>
-        <w:rPr>
-          <w:lang w:val="de-AT"/>
-        </w:rPr>
-      </w:pPr>
-      <w:r>
-        <w:rPr>
-          <w:lang w:val="de-AT"/>
-        </w:rPr>
+      </w:pPr>
+      <w:r>
         <w:fldChar w:fldCharType="end"/>
       </w:r>
     </w:p>
-    <w:p>
-      <w:pPr>
-        <w:rPr>
-          <w:lang w:val="de-AT"/>
-        </w:rPr>
-      </w:pPr>
-    </w:p>
-    <w:p>
-      <w:pPr>
-        <w:rPr>
-          <w:lang w:val="de-AT"/>
-        </w:rPr>
-      </w:pPr>
-      <w:r>
-        <w:rPr>
-          <w:lang w:val="de-AT"/>
-        </w:rPr>
+    <w:p/>
+    <w:p>
+      <w:r>
         <w:br w:type="page"/>
       </w:r>
     </w:p>
@@ -3742,23 +3695,7 @@
           <w:sz w:val="24"/>
           <w:szCs w:val="24"/>
         </w:rPr>
-        <w:t xml:space="preserve">Diese Einleitung soll einen detaillierten Überblick </w:t>
-      </w:r>
-      <w:r>
-        <w:rPr>
-          <w:rFonts w:ascii="Times New Roman" w:hAnsi="Times New Roman" w:cs="Times New Roman"/>
-          <w:sz w:val="24"/>
-          <w:szCs w:val="24"/>
-        </w:rPr>
-        <w:t xml:space="preserve">über die </w:t>
-      </w:r>
-      <w:r>
-        <w:rPr>
-          <w:rFonts w:ascii="Times New Roman" w:hAnsi="Times New Roman" w:cs="Times New Roman"/>
-          <w:sz w:val="24"/>
-          <w:szCs w:val="24"/>
-        </w:rPr>
-        <w:t>Softwareanforderungsspezifikation (SAS) verschaffen. Sie beinhaltet verschiedene Aspekte wie den Zweck und das Ziel der SAS</w:t>
+        <w:t>Diese Einleitung soll einen detaillierten Überblick über die Softwareanforderungsspezifikation (SAS) verschaffen. Sie beinhaltet verschiedene Aspekte wie den Zweck und das Ziel der SAS</w:t>
       </w:r>
       <w:r>
         <w:rPr>
@@ -3871,31 +3808,7 @@
           <w:sz w:val="24"/>
           <w:szCs w:val="24"/>
         </w:rPr>
-        <w:t>Zweck und Ziel dieser SAS ist es dem Auftragnehmer</w:t>
-      </w:r>
-      <w:r>
-        <w:rPr>
-          <w:rFonts w:ascii="Times New Roman" w:hAnsi="Times New Roman" w:cs="Times New Roman"/>
-          <w:sz w:val="24"/>
-          <w:szCs w:val="24"/>
-        </w:rPr>
-        <w:t xml:space="preserve"> beziehungsweise den Softwareentwicklern in schriftlicher Form die Anforderungen </w:t>
-      </w:r>
-      <w:r>
-        <w:rPr>
-          <w:rFonts w:ascii="Times New Roman" w:hAnsi="Times New Roman" w:cs="Times New Roman"/>
-          <w:sz w:val="24"/>
-          <w:szCs w:val="24"/>
-        </w:rPr>
-        <w:t>an das Softwareprodukt</w:t>
-      </w:r>
-      <w:r>
-        <w:rPr>
-          <w:rFonts w:ascii="Times New Roman" w:hAnsi="Times New Roman" w:cs="Times New Roman"/>
-          <w:sz w:val="24"/>
-          <w:szCs w:val="24"/>
-        </w:rPr>
-        <w:t xml:space="preserve"> gut strukturiert, prägnant, verständlich, eindeutig, nachvollziehbar und vollständig darzulegen.</w:t>
+        <w:t>Zweck und Ziel dieser SAS ist es dem Auftragnehmer beziehungsweise den Softwareentwicklern in schriftlicher Form die Anforderungen an das Softwareprodukt gut strukturiert, prägnant, verständlich, eindeutig, nachvollziehbar und vollständig darzulegen.</w:t>
       </w:r>
     </w:p>
     <w:p>
@@ -3948,7 +3861,25 @@
           <w:sz w:val="24"/>
           <w:szCs w:val="24"/>
         </w:rPr>
-        <w:t>vice mit Web-Client wird im Folgenden als StockService bezeichnet</w:t>
+        <w:t xml:space="preserve">vice mit Web-Client wird im Folgenden als </w:t>
+      </w:r>
+      <w:proofErr w:type="spellStart"/>
+      <w:r>
+        <w:rPr>
+          <w:rFonts w:ascii="Times New Roman" w:hAnsi="Times New Roman" w:cs="Times New Roman"/>
+          <w:sz w:val="24"/>
+          <w:szCs w:val="24"/>
+        </w:rPr>
+        <w:t>StockService</w:t>
+      </w:r>
+      <w:proofErr w:type="spellEnd"/>
+      <w:r>
+        <w:rPr>
+          <w:rFonts w:ascii="Times New Roman" w:hAnsi="Times New Roman" w:cs="Times New Roman"/>
+          <w:sz w:val="24"/>
+          <w:szCs w:val="24"/>
+        </w:rPr>
+        <w:t xml:space="preserve"> bezeichnet</w:t>
       </w:r>
       <w:r>
         <w:rPr>
@@ -4574,41 +4505,23 @@
           <w:sz w:val="24"/>
           <w:szCs w:val="24"/>
         </w:rPr>
-        <w:t xml:space="preserve">, was ausschlaggebend für die Auswahl dieses </w:t>
-      </w:r>
-      <w:proofErr w:type="spellStart"/>
-      <w:r>
-        <w:rPr>
-          <w:rFonts w:ascii="Times New Roman" w:hAnsi="Times New Roman" w:cs="Times New Roman"/>
-          <w:sz w:val="24"/>
-          <w:szCs w:val="24"/>
-        </w:rPr>
-        <w:t>Fram</w:t>
-      </w:r>
-      <w:r>
-        <w:rPr>
-          <w:rFonts w:ascii="Times New Roman" w:hAnsi="Times New Roman" w:cs="Times New Roman"/>
-          <w:sz w:val="24"/>
-          <w:szCs w:val="24"/>
-        </w:rPr>
-        <w:t>r</w:t>
-      </w:r>
-      <w:r>
-        <w:rPr>
-          <w:rFonts w:ascii="Times New Roman" w:hAnsi="Times New Roman" w:cs="Times New Roman"/>
-          <w:sz w:val="24"/>
-          <w:szCs w:val="24"/>
-        </w:rPr>
-        <w:t>works</w:t>
-      </w:r>
-      <w:proofErr w:type="spellEnd"/>
-      <w:r>
-        <w:rPr>
-          <w:rFonts w:ascii="Times New Roman" w:hAnsi="Times New Roman" w:cs="Times New Roman"/>
-          <w:sz w:val="24"/>
-          <w:szCs w:val="24"/>
-        </w:rPr>
-        <w:t xml:space="preserve"> </w:t>
+        <w:t>, was ausschlaggebend für die Auswahl dieses Fram</w:t>
+      </w:r>
+      <w:r>
+        <w:rPr>
+          <w:rFonts w:ascii="Times New Roman" w:hAnsi="Times New Roman" w:cs="Times New Roman"/>
+          <w:sz w:val="24"/>
+          <w:szCs w:val="24"/>
+        </w:rPr>
+        <w:t>e</w:t>
+      </w:r>
+      <w:r>
+        <w:rPr>
+          <w:rFonts w:ascii="Times New Roman" w:hAnsi="Times New Roman" w:cs="Times New Roman"/>
+          <w:sz w:val="24"/>
+          <w:szCs w:val="24"/>
+        </w:rPr>
+        <w:t xml:space="preserve">works </w:t>
       </w:r>
       <w:r>
         <w:rPr>
@@ -4925,7 +4838,23 @@
           <w:sz w:val="24"/>
           <w:szCs w:val="24"/>
         </w:rPr>
-        <w:t xml:space="preserve">Die Auswahl der Protokolle fiel auf das HTTP bzw. das REST Protokoll, wo wir unter Verwendung der GET, POST und DELETE Request-Methoden die Kommunikation zwischen Server und Client sicherstellen. </w:t>
+        <w:t>Die Auswahl der Protokolle fiel auf das HTTP bzw. das REST Protokoll, wo wir unter Verwendung der GET, POST</w:t>
+      </w:r>
+      <w:r>
+        <w:rPr>
+          <w:rFonts w:ascii="Times New Roman" w:hAnsi="Times New Roman" w:cs="Times New Roman"/>
+          <w:sz w:val="24"/>
+          <w:szCs w:val="24"/>
+        </w:rPr>
+        <w:t>, PUT</w:t>
+      </w:r>
+      <w:r>
+        <w:rPr>
+          <w:rFonts w:ascii="Times New Roman" w:hAnsi="Times New Roman" w:cs="Times New Roman"/>
+          <w:sz w:val="24"/>
+          <w:szCs w:val="24"/>
+        </w:rPr>
+        <w:t xml:space="preserve"> und DELETE Request-Methoden die Kommunikation zwischen Server und Client sicherstellen. </w:t>
       </w:r>
     </w:p>
     <w:p/>
@@ -5052,31 +4981,7 @@
           <w:sz w:val="24"/>
           <w:szCs w:val="24"/>
         </w:rPr>
-        <w:t>Die Aktienübersicht</w:t>
-      </w:r>
-      <w:r>
-        <w:rPr>
-          <w:rFonts w:ascii="Times New Roman" w:hAnsi="Times New Roman" w:cs="Times New Roman"/>
-          <w:sz w:val="24"/>
-          <w:szCs w:val="24"/>
-        </w:rPr>
-        <w:t xml:space="preserve"> steht allen Usern zur Verfügung. </w:t>
-      </w:r>
-      <w:r>
-        <w:rPr>
-          <w:rFonts w:ascii="Times New Roman" w:hAnsi="Times New Roman" w:cs="Times New Roman"/>
-          <w:sz w:val="24"/>
-          <w:szCs w:val="24"/>
-        </w:rPr>
-        <w:t>Sie</w:t>
-      </w:r>
-      <w:r>
-        <w:rPr>
-          <w:rFonts w:ascii="Times New Roman" w:hAnsi="Times New Roman" w:cs="Times New Roman"/>
-          <w:sz w:val="24"/>
-          <w:szCs w:val="24"/>
-        </w:rPr>
-        <w:t xml:space="preserve"> besteht aus einer Liste aller verfügbaren Aktien, in diesem Fall zehn. Zu jeder Aktie sind der vollständige Name</w:t>
+        <w:t>Die Aktienübersicht steht allen Usern zur Verfügung. Sie besteht aus einer Liste aller verfügbaren Aktien, in diesem Fall zehn. Zu jeder Aktie sind der vollständige Name</w:t>
       </w:r>
       <w:r>
         <w:rPr>
@@ -5138,39 +5043,7 @@
           <w:sz w:val="24"/>
           <w:szCs w:val="24"/>
         </w:rPr>
-        <w:t>Die Aktienhistorie</w:t>
-      </w:r>
-      <w:r>
-        <w:rPr>
-          <w:rFonts w:ascii="Times New Roman" w:hAnsi="Times New Roman" w:cs="Times New Roman"/>
-          <w:sz w:val="24"/>
-          <w:szCs w:val="24"/>
-        </w:rPr>
-        <w:t xml:space="preserve"> steht allen Usern zur Verfügung. </w:t>
-      </w:r>
-      <w:r>
-        <w:rPr>
-          <w:rFonts w:ascii="Times New Roman" w:hAnsi="Times New Roman" w:cs="Times New Roman"/>
-          <w:sz w:val="24"/>
-          <w:szCs w:val="24"/>
-        </w:rPr>
-        <w:t>Sie</w:t>
-      </w:r>
-      <w:r>
-        <w:rPr>
-          <w:rFonts w:ascii="Times New Roman" w:hAnsi="Times New Roman" w:cs="Times New Roman"/>
-          <w:sz w:val="24"/>
-          <w:szCs w:val="24"/>
-        </w:rPr>
-        <w:t xml:space="preserve"> wird aufgerufen, indem man </w:t>
-      </w:r>
-      <w:r>
-        <w:rPr>
-          <w:rFonts w:ascii="Times New Roman" w:hAnsi="Times New Roman" w:cs="Times New Roman"/>
-          <w:sz w:val="24"/>
-          <w:szCs w:val="24"/>
-        </w:rPr>
-        <w:t xml:space="preserve">eine bestimmte Aktie auswählt. Dies führt dazu, dass seitlich davon ein neues Fenster eingeblendet wird, welches Informationen über </w:t>
+        <w:t xml:space="preserve">Die Aktienhistorie steht allen Usern zur Verfügung. Sie wird aufgerufen, indem man eine bestimmte Aktie auswählt. Dies führt dazu, dass seitlich davon ein neues Fenster eingeblendet wird, welches Informationen über </w:t>
       </w:r>
       <w:r>
         <w:rPr>
@@ -5272,39 +5145,7 @@
           <w:sz w:val="24"/>
           <w:szCs w:val="24"/>
         </w:rPr>
-        <w:t xml:space="preserve">Die Registrierung </w:t>
-      </w:r>
-      <w:r>
-        <w:rPr>
-          <w:rFonts w:ascii="Times New Roman" w:hAnsi="Times New Roman" w:cs="Times New Roman"/>
-          <w:sz w:val="24"/>
-          <w:szCs w:val="24"/>
-        </w:rPr>
-        <w:t xml:space="preserve">steht allen Usern zur Verfügung. </w:t>
-      </w:r>
-      <w:r>
-        <w:rPr>
-          <w:rFonts w:ascii="Times New Roman" w:hAnsi="Times New Roman" w:cs="Times New Roman"/>
-          <w:sz w:val="24"/>
-          <w:szCs w:val="24"/>
-        </w:rPr>
-        <w:t>Sie</w:t>
-      </w:r>
-      <w:r>
-        <w:rPr>
-          <w:rFonts w:ascii="Times New Roman" w:hAnsi="Times New Roman" w:cs="Times New Roman"/>
-          <w:sz w:val="24"/>
-          <w:szCs w:val="24"/>
-        </w:rPr>
-        <w:t xml:space="preserve"> kann von der Website aus aufgerufen</w:t>
-      </w:r>
-      <w:r>
-        <w:rPr>
-          <w:rFonts w:ascii="Times New Roman" w:hAnsi="Times New Roman" w:cs="Times New Roman"/>
-          <w:sz w:val="24"/>
-          <w:szCs w:val="24"/>
-        </w:rPr>
-        <w:t xml:space="preserve"> werden, wobei die dafür benötigten Daten, d.h. Benutzername/Username und Passwort, bereits zuvor in entsprechende Felder eingetragen werden müssen. Hierbei ist es wichtig, dass der gewählte Benutzername noch nicht existiert. Sowohl dieser als auch das Passwort müssen gültig sein. Nach dem erfolgreichen Abschluss der Registrierung ist es nun möglich, sich einzuloggen. </w:t>
+        <w:t xml:space="preserve">Die Registrierung steht allen Usern zur Verfügung. Sie kann von der Website aus aufgerufen werden, wobei die dafür benötigten Daten, d.h. Benutzername/Username und Passwort, bereits zuvor in entsprechende Felder eingetragen werden müssen. Hierbei ist es wichtig, dass der gewählte Benutzername noch nicht existiert. Sowohl dieser als auch das Passwort müssen gültig sein. Nach dem erfolgreichen Abschluss der Registrierung ist es nun möglich, sich einzuloggen. </w:t>
       </w:r>
     </w:p>
     <w:p>
@@ -5522,13 +5363,7 @@
         <w:t>Transaktionsübersicht</w:t>
       </w:r>
       <w:r>
-        <w:t xml:space="preserve"> (</w:t>
-      </w:r>
-      <w:r>
-        <w:rPr>
-          <w:lang w:val="en-US"/>
-        </w:rPr>
-        <w:t>Portfolio)</w:t>
+        <w:t xml:space="preserve"> (Portfolio)</w:t>
       </w:r>
       <w:bookmarkEnd w:id="15"/>
     </w:p>
@@ -5549,15 +5384,7 @@
           <w:sz w:val="24"/>
           <w:szCs w:val="24"/>
         </w:rPr>
-        <w:t xml:space="preserve">Die Transaktionsübersicht </w:t>
-      </w:r>
-      <w:r>
-        <w:rPr>
-          <w:rFonts w:ascii="Times New Roman" w:hAnsi="Times New Roman" w:cs="Times New Roman"/>
-          <w:sz w:val="24"/>
-          <w:szCs w:val="24"/>
-        </w:rPr>
-        <w:t>steht nur angemeldeten Benutzern zur Verfügung. Hier bekommt der User einen Überblick über alle abgeschlossenen Transaktionen, d.h. über seine Aktienkäufe und Aktienverkäufe. Jede Transaktion beinhaltet das Kürzel, den vollständigen Namen, die Anzahl der gekauften/verkauften Aktien, den Kauf-/Verkaufspreis und der Typ (Kauf oder Verkauf).</w:t>
+        <w:t>Die Transaktionsübersicht steht nur angemeldeten Benutzern zur Verfügung. Hier bekommt der User einen Überblick über alle abgeschlossenen Transaktionen, d.h. über seine Aktienkäufe und Aktienverkäufe. Jede Transaktion beinhaltet das Kürzel, den vollständigen Namen, die Anzahl der gekauften/verkauften Aktien, den Kauf-/Verkaufspreis und der Typ (Kauf oder Verkauf).</w:t>
       </w:r>
       <w:r>
         <w:rPr>
@@ -5794,9 +5621,6 @@
     <w:p>
       <w:pPr>
         <w:jc w:val="both"/>
-        <w:rPr>
-          <w:lang w:val="de-AT"/>
-        </w:rPr>
       </w:pPr>
     </w:p>
     <w:p>
@@ -5831,47 +5655,7 @@
           <w:sz w:val="24"/>
           <w:szCs w:val="24"/>
         </w:rPr>
-        <w:t xml:space="preserve">Dieser Service bildet die funktionale Anforderung </w:t>
-      </w:r>
-      <w:r>
-        <w:rPr>
-          <w:rFonts w:ascii="Times New Roman" w:hAnsi="Times New Roman" w:cs="Times New Roman"/>
-          <w:sz w:val="24"/>
-          <w:szCs w:val="24"/>
-        </w:rPr>
-        <w:t>der Aktienübersicht (2.</w:t>
-      </w:r>
-      <w:r>
-        <w:rPr>
-          <w:rFonts w:ascii="Times New Roman" w:hAnsi="Times New Roman" w:cs="Times New Roman"/>
-          <w:sz w:val="24"/>
-          <w:szCs w:val="24"/>
-        </w:rPr>
-        <w:t>1</w:t>
-      </w:r>
-      <w:r>
-        <w:rPr>
-          <w:rFonts w:ascii="Times New Roman" w:hAnsi="Times New Roman" w:cs="Times New Roman"/>
-          <w:sz w:val="24"/>
-          <w:szCs w:val="24"/>
-        </w:rPr>
-        <w:t>) ab.</w:t>
-      </w:r>
-      <w:r>
-        <w:rPr>
-          <w:rFonts w:ascii="Times New Roman" w:hAnsi="Times New Roman" w:cs="Times New Roman"/>
-          <w:sz w:val="24"/>
-          <w:szCs w:val="24"/>
-        </w:rPr>
-        <w:t xml:space="preserve"> </w:t>
-      </w:r>
-      <w:r>
-        <w:rPr>
-          <w:rFonts w:ascii="Times New Roman" w:hAnsi="Times New Roman" w:cs="Times New Roman"/>
-          <w:sz w:val="24"/>
-          <w:szCs w:val="24"/>
-        </w:rPr>
-        <w:t xml:space="preserve">Er wird mithilfe der </w:t>
+        <w:t xml:space="preserve">Dieser Service bildet die funktionale Anforderung der Aktienübersicht ab. Er wird mithilfe der </w:t>
       </w:r>
       <w:r>
         <w:rPr>
@@ -5914,18 +5698,52 @@
           <w:rFonts w:ascii="Times New Roman" w:hAnsi="Times New Roman" w:cs="Times New Roman"/>
           <w:sz w:val="24"/>
           <w:szCs w:val="24"/>
-          <w:lang w:val="en-US"/>
-        </w:rPr>
-      </w:pPr>
-      <w:r>
-        <w:rPr>
-          <w:rFonts w:ascii="Times New Roman" w:hAnsi="Times New Roman" w:cs="Times New Roman"/>
-          <w:sz w:val="24"/>
-          <w:szCs w:val="24"/>
-          <w:lang w:val="en-US"/>
-        </w:rPr>
-        <w:t>/finance/stocks</w:t>
-      </w:r>
+        </w:rPr>
+      </w:pPr>
+      <w:r>
+        <w:rPr>
+          <w:rFonts w:ascii="Times New Roman" w:hAnsi="Times New Roman" w:cs="Times New Roman"/>
+          <w:sz w:val="24"/>
+          <w:szCs w:val="24"/>
+        </w:rPr>
+        <w:t xml:space="preserve">GET - </w:t>
+      </w:r>
+      <w:r>
+        <w:rPr>
+          <w:rFonts w:ascii="Times New Roman" w:hAnsi="Times New Roman" w:cs="Times New Roman"/>
+          <w:sz w:val="24"/>
+          <w:szCs w:val="24"/>
+        </w:rPr>
+        <w:t>/</w:t>
+      </w:r>
+      <w:proofErr w:type="spellStart"/>
+      <w:r>
+        <w:rPr>
+          <w:rFonts w:ascii="Times New Roman" w:hAnsi="Times New Roman" w:cs="Times New Roman"/>
+          <w:sz w:val="24"/>
+          <w:szCs w:val="24"/>
+        </w:rPr>
+        <w:t>finance</w:t>
+      </w:r>
+      <w:proofErr w:type="spellEnd"/>
+      <w:r>
+        <w:rPr>
+          <w:rFonts w:ascii="Times New Roman" w:hAnsi="Times New Roman" w:cs="Times New Roman"/>
+          <w:sz w:val="24"/>
+          <w:szCs w:val="24"/>
+        </w:rPr>
+        <w:t>/</w:t>
+      </w:r>
+      <w:proofErr w:type="spellStart"/>
+      <w:r>
+        <w:rPr>
+          <w:rFonts w:ascii="Times New Roman" w:hAnsi="Times New Roman" w:cs="Times New Roman"/>
+          <w:sz w:val="24"/>
+          <w:szCs w:val="24"/>
+        </w:rPr>
+        <w:t>stocks</w:t>
+      </w:r>
+      <w:proofErr w:type="spellEnd"/>
     </w:p>
     <w:p>
       <w:pPr>
@@ -5935,15 +5753,13 @@
           <w:rFonts w:ascii="Times New Roman" w:hAnsi="Times New Roman" w:cs="Times New Roman"/>
           <w:sz w:val="24"/>
           <w:szCs w:val="24"/>
-          <w:lang w:val="de-AT"/>
-        </w:rPr>
-      </w:pPr>
-      <w:r>
-        <w:rPr>
-          <w:rFonts w:ascii="Times New Roman" w:hAnsi="Times New Roman" w:cs="Times New Roman"/>
-          <w:sz w:val="24"/>
-          <w:szCs w:val="24"/>
-          <w:lang w:val="de-AT"/>
+        </w:rPr>
+      </w:pPr>
+      <w:r>
+        <w:rPr>
+          <w:rFonts w:ascii="Times New Roman" w:hAnsi="Times New Roman" w:cs="Times New Roman"/>
+          <w:sz w:val="24"/>
+          <w:szCs w:val="24"/>
         </w:rPr>
         <w:t xml:space="preserve">Die Responses sehen wie folgt aus: </w:t>
       </w:r>
@@ -5961,27 +5777,16 @@
           <w:rFonts w:ascii="Times New Roman" w:hAnsi="Times New Roman" w:cs="Times New Roman"/>
           <w:sz w:val="24"/>
           <w:szCs w:val="24"/>
-          <w:lang w:val="en-US"/>
-        </w:rPr>
-      </w:pPr>
-      <w:r>
-        <w:rPr>
-          <w:rFonts w:ascii="Times New Roman" w:hAnsi="Times New Roman" w:cs="Times New Roman"/>
-          <w:sz w:val="24"/>
-          <w:szCs w:val="24"/>
-          <w:lang w:val="en-US"/>
-        </w:rPr>
-        <w:t xml:space="preserve">success: </w:t>
-      </w:r>
+        </w:rPr>
+      </w:pPr>
       <w:proofErr w:type="spellStart"/>
       <w:r>
         <w:rPr>
           <w:rFonts w:ascii="Times New Roman" w:hAnsi="Times New Roman" w:cs="Times New Roman"/>
           <w:sz w:val="24"/>
           <w:szCs w:val="24"/>
-          <w:lang w:val="en-US"/>
-        </w:rPr>
-        <w:t>Liste</w:t>
+        </w:rPr>
+        <w:t>success</w:t>
       </w:r>
       <w:proofErr w:type="spellEnd"/>
       <w:r>
@@ -5989,9 +5794,8 @@
           <w:rFonts w:ascii="Times New Roman" w:hAnsi="Times New Roman" w:cs="Times New Roman"/>
           <w:sz w:val="24"/>
           <w:szCs w:val="24"/>
-          <w:lang w:val="en-US"/>
-        </w:rPr>
-        <w:t xml:space="preserve"> </w:t>
+        </w:rPr>
+        <w:t xml:space="preserve">: Liste mit Stock Objekten: </w:t>
       </w:r>
       <w:proofErr w:type="spellStart"/>
       <w:r>
@@ -5999,9 +5803,8 @@
           <w:rFonts w:ascii="Times New Roman" w:hAnsi="Times New Roman" w:cs="Times New Roman"/>
           <w:sz w:val="24"/>
           <w:szCs w:val="24"/>
-          <w:lang w:val="en-US"/>
-        </w:rPr>
-        <w:t>mit</w:t>
+        </w:rPr>
+        <w:t>symbol</w:t>
       </w:r>
       <w:proofErr w:type="spellEnd"/>
       <w:r>
@@ -6009,9 +5812,8 @@
           <w:rFonts w:ascii="Times New Roman" w:hAnsi="Times New Roman" w:cs="Times New Roman"/>
           <w:sz w:val="24"/>
           <w:szCs w:val="24"/>
-          <w:lang w:val="en-US"/>
-        </w:rPr>
-        <w:t xml:space="preserve"> Stock </w:t>
+        </w:rPr>
+        <w:t xml:space="preserve">, </w:t>
       </w:r>
       <w:proofErr w:type="spellStart"/>
       <w:r>
@@ -6019,9 +5821,8 @@
           <w:rFonts w:ascii="Times New Roman" w:hAnsi="Times New Roman" w:cs="Times New Roman"/>
           <w:sz w:val="24"/>
           <w:szCs w:val="24"/>
-          <w:lang w:val="en-US"/>
-        </w:rPr>
-        <w:t>Objekten</w:t>
+        </w:rPr>
+        <w:t>name</w:t>
       </w:r>
       <w:proofErr w:type="spellEnd"/>
       <w:r>
@@ -6029,9 +5830,8 @@
           <w:rFonts w:ascii="Times New Roman" w:hAnsi="Times New Roman" w:cs="Times New Roman"/>
           <w:sz w:val="24"/>
           <w:szCs w:val="24"/>
-          <w:lang w:val="en-US"/>
-        </w:rPr>
-        <w:t xml:space="preserve">: symbol, name, volume, </w:t>
+        </w:rPr>
+        <w:t xml:space="preserve">, </w:t>
       </w:r>
       <w:proofErr w:type="spellStart"/>
       <w:r>
@@ -6039,7 +5839,24 @@
           <w:rFonts w:ascii="Times New Roman" w:hAnsi="Times New Roman" w:cs="Times New Roman"/>
           <w:sz w:val="24"/>
           <w:szCs w:val="24"/>
-          <w:lang w:val="en-US"/>
+        </w:rPr>
+        <w:t>volume</w:t>
+      </w:r>
+      <w:proofErr w:type="spellEnd"/>
+      <w:r>
+        <w:rPr>
+          <w:rFonts w:ascii="Times New Roman" w:hAnsi="Times New Roman" w:cs="Times New Roman"/>
+          <w:sz w:val="24"/>
+          <w:szCs w:val="24"/>
+        </w:rPr>
+        <w:t xml:space="preserve">, </w:t>
+      </w:r>
+      <w:proofErr w:type="spellStart"/>
+      <w:r>
+        <w:rPr>
+          <w:rFonts w:ascii="Times New Roman" w:hAnsi="Times New Roman" w:cs="Times New Roman"/>
+          <w:sz w:val="24"/>
+          <w:szCs w:val="24"/>
         </w:rPr>
         <w:t>lastTradedpriceOnly</w:t>
       </w:r>
@@ -6049,7 +5866,6 @@
           <w:rFonts w:ascii="Times New Roman" w:hAnsi="Times New Roman" w:cs="Times New Roman"/>
           <w:sz w:val="24"/>
           <w:szCs w:val="24"/>
-          <w:lang w:val="en-US"/>
         </w:rPr>
         <w:t xml:space="preserve">, </w:t>
       </w:r>
@@ -6059,7 +5875,6 @@
           <w:rFonts w:ascii="Times New Roman" w:hAnsi="Times New Roman" w:cs="Times New Roman"/>
           <w:sz w:val="24"/>
           <w:szCs w:val="24"/>
-          <w:lang w:val="en-US"/>
         </w:rPr>
         <w:t>daysHigh</w:t>
       </w:r>
@@ -6069,7 +5884,6 @@
           <w:rFonts w:ascii="Times New Roman" w:hAnsi="Times New Roman" w:cs="Times New Roman"/>
           <w:sz w:val="24"/>
           <w:szCs w:val="24"/>
-          <w:lang w:val="en-US"/>
         </w:rPr>
         <w:t xml:space="preserve">, </w:t>
       </w:r>
@@ -6079,7 +5893,6 @@
           <w:rFonts w:ascii="Times New Roman" w:hAnsi="Times New Roman" w:cs="Times New Roman"/>
           <w:sz w:val="24"/>
           <w:szCs w:val="24"/>
-          <w:lang w:val="en-US"/>
         </w:rPr>
         <w:t>daysLow</w:t>
       </w:r>
@@ -6089,17 +5902,23 @@
           <w:rFonts w:ascii="Times New Roman" w:hAnsi="Times New Roman" w:cs="Times New Roman"/>
           <w:sz w:val="24"/>
           <w:szCs w:val="24"/>
-          <w:lang w:val="en-US"/>
-        </w:rPr>
-        <w:t>, change</w:t>
-      </w:r>
-    </w:p>
-    <w:p>
-      <w:pPr>
-        <w:jc w:val="both"/>
-        <w:rPr>
-          <w:lang w:val="en-US"/>
-        </w:rPr>
+        </w:rPr>
+        <w:t xml:space="preserve">, </w:t>
+      </w:r>
+      <w:proofErr w:type="spellStart"/>
+      <w:r>
+        <w:rPr>
+          <w:rFonts w:ascii="Times New Roman" w:hAnsi="Times New Roman" w:cs="Times New Roman"/>
+          <w:sz w:val="24"/>
+          <w:szCs w:val="24"/>
+        </w:rPr>
+        <w:t>change</w:t>
+      </w:r>
+      <w:proofErr w:type="spellEnd"/>
+    </w:p>
+    <w:p>
+      <w:pPr>
+        <w:jc w:val="both"/>
       </w:pPr>
     </w:p>
     <w:p>
@@ -6142,47 +5961,31 @@
           <w:sz w:val="24"/>
           <w:szCs w:val="24"/>
         </w:rPr>
-        <w:t>des Logins (2.</w:t>
-      </w:r>
-      <w:r>
-        <w:rPr>
-          <w:rFonts w:ascii="Times New Roman" w:hAnsi="Times New Roman" w:cs="Times New Roman"/>
-          <w:sz w:val="24"/>
-          <w:szCs w:val="24"/>
-        </w:rPr>
-        <w:t>2</w:t>
-      </w:r>
-      <w:r>
-        <w:rPr>
-          <w:rFonts w:ascii="Times New Roman" w:hAnsi="Times New Roman" w:cs="Times New Roman"/>
-          <w:sz w:val="24"/>
-          <w:szCs w:val="24"/>
-        </w:rPr>
-        <w:t>) ab.</w:t>
-      </w:r>
-      <w:r>
-        <w:rPr>
-          <w:rFonts w:ascii="Times New Roman" w:hAnsi="Times New Roman" w:cs="Times New Roman"/>
-          <w:sz w:val="24"/>
-          <w:szCs w:val="24"/>
-        </w:rPr>
-        <w:t xml:space="preserve"> </w:t>
-      </w:r>
-      <w:r>
-        <w:rPr>
-          <w:rFonts w:ascii="Times New Roman" w:hAnsi="Times New Roman" w:cs="Times New Roman"/>
-          <w:sz w:val="24"/>
-          <w:szCs w:val="24"/>
-        </w:rPr>
-        <w:t xml:space="preserve">Er wird mithilfe </w:t>
-      </w:r>
-      <w:r>
-        <w:rPr>
-          <w:rFonts w:ascii="Times New Roman" w:hAnsi="Times New Roman" w:cs="Times New Roman"/>
-          <w:sz w:val="24"/>
-          <w:szCs w:val="24"/>
-        </w:rPr>
-        <w:t>der HTTP-Methode GET realisiert und liefert einen Graphen mit der betreffenden Aktienentwicklung des letzten Monats zurück.</w:t>
+        <w:t xml:space="preserve">der Aktienhistorie </w:t>
+      </w:r>
+      <w:r>
+        <w:rPr>
+          <w:rFonts w:ascii="Times New Roman" w:hAnsi="Times New Roman" w:cs="Times New Roman"/>
+          <w:sz w:val="24"/>
+          <w:szCs w:val="24"/>
+        </w:rPr>
+        <w:t xml:space="preserve">ab. Er wird mithilfe </w:t>
+      </w:r>
+      <w:r>
+        <w:rPr>
+          <w:rFonts w:ascii="Times New Roman" w:hAnsi="Times New Roman" w:cs="Times New Roman"/>
+          <w:sz w:val="24"/>
+          <w:szCs w:val="24"/>
+        </w:rPr>
+        <w:t>der HTTP-Methode GET realisiert und liefert</w:t>
+      </w:r>
+      <w:r>
+        <w:rPr>
+          <w:rFonts w:ascii="Times New Roman" w:hAnsi="Times New Roman" w:cs="Times New Roman"/>
+          <w:sz w:val="24"/>
+          <w:szCs w:val="24"/>
+        </w:rPr>
+        <w:t xml:space="preserve"> die historische Aktienkursentwicklung des letzten Monats.</w:t>
       </w:r>
     </w:p>
     <w:p>
@@ -6217,15 +6020,21 @@
           <w:rFonts w:ascii="Times New Roman" w:hAnsi="Times New Roman" w:cs="Times New Roman"/>
           <w:sz w:val="24"/>
           <w:szCs w:val="24"/>
-          <w:lang w:val="de-AT"/>
-        </w:rPr>
-      </w:pPr>
-      <w:r>
-        <w:rPr>
-          <w:rFonts w:ascii="Times New Roman" w:hAnsi="Times New Roman" w:cs="Times New Roman"/>
-          <w:sz w:val="24"/>
-          <w:szCs w:val="24"/>
-          <w:lang w:val="de-AT"/>
+        </w:rPr>
+      </w:pPr>
+      <w:r>
+        <w:rPr>
+          <w:rFonts w:ascii="Times New Roman" w:hAnsi="Times New Roman" w:cs="Times New Roman"/>
+          <w:sz w:val="24"/>
+          <w:szCs w:val="24"/>
+        </w:rPr>
+        <w:t xml:space="preserve">GET - </w:t>
+      </w:r>
+      <w:r>
+        <w:rPr>
+          <w:rFonts w:ascii="Times New Roman" w:hAnsi="Times New Roman" w:cs="Times New Roman"/>
+          <w:sz w:val="24"/>
+          <w:szCs w:val="24"/>
         </w:rPr>
         <w:t>/</w:t>
       </w:r>
@@ -6235,7 +6044,6 @@
           <w:rFonts w:ascii="Times New Roman" w:hAnsi="Times New Roman" w:cs="Times New Roman"/>
           <w:sz w:val="24"/>
           <w:szCs w:val="24"/>
-          <w:lang w:val="de-AT"/>
         </w:rPr>
         <w:t>finance</w:t>
       </w:r>
@@ -6245,7 +6053,6 @@
           <w:rFonts w:ascii="Times New Roman" w:hAnsi="Times New Roman" w:cs="Times New Roman"/>
           <w:sz w:val="24"/>
           <w:szCs w:val="24"/>
-          <w:lang w:val="de-AT"/>
         </w:rPr>
         <w:t>/</w:t>
       </w:r>
@@ -6255,7 +6062,6 @@
           <w:rFonts w:ascii="Times New Roman" w:hAnsi="Times New Roman" w:cs="Times New Roman"/>
           <w:sz w:val="24"/>
           <w:szCs w:val="24"/>
-          <w:lang w:val="de-AT"/>
         </w:rPr>
         <w:t>stocks</w:t>
       </w:r>
@@ -6265,7 +6071,6 @@
           <w:rFonts w:ascii="Times New Roman" w:hAnsi="Times New Roman" w:cs="Times New Roman"/>
           <w:sz w:val="24"/>
           <w:szCs w:val="24"/>
-          <w:lang w:val="de-AT"/>
         </w:rPr>
         <w:t>/{</w:t>
       </w:r>
@@ -6275,7 +6080,6 @@
           <w:rFonts w:ascii="Times New Roman" w:hAnsi="Times New Roman" w:cs="Times New Roman"/>
           <w:sz w:val="24"/>
           <w:szCs w:val="24"/>
-          <w:lang w:val="de-AT"/>
         </w:rPr>
         <w:t>stocksymbol</w:t>
       </w:r>
@@ -6285,7 +6089,6 @@
           <w:rFonts w:ascii="Times New Roman" w:hAnsi="Times New Roman" w:cs="Times New Roman"/>
           <w:sz w:val="24"/>
           <w:szCs w:val="24"/>
-          <w:lang w:val="de-AT"/>
         </w:rPr>
         <w:t>}/</w:t>
       </w:r>
@@ -6295,7 +6098,6 @@
           <w:rFonts w:ascii="Times New Roman" w:hAnsi="Times New Roman" w:cs="Times New Roman"/>
           <w:sz w:val="24"/>
           <w:szCs w:val="24"/>
-          <w:lang w:val="de-AT"/>
         </w:rPr>
         <w:t>history</w:t>
       </w:r>
@@ -6309,15 +6111,13 @@
           <w:rFonts w:ascii="Times New Roman" w:hAnsi="Times New Roman" w:cs="Times New Roman"/>
           <w:sz w:val="24"/>
           <w:szCs w:val="24"/>
-          <w:lang w:val="de-AT"/>
-        </w:rPr>
-      </w:pPr>
-      <w:r>
-        <w:rPr>
-          <w:rFonts w:ascii="Times New Roman" w:hAnsi="Times New Roman" w:cs="Times New Roman"/>
-          <w:sz w:val="24"/>
-          <w:szCs w:val="24"/>
-          <w:lang w:val="de-AT"/>
+        </w:rPr>
+      </w:pPr>
+      <w:r>
+        <w:rPr>
+          <w:rFonts w:ascii="Times New Roman" w:hAnsi="Times New Roman" w:cs="Times New Roman"/>
+          <w:sz w:val="24"/>
+          <w:szCs w:val="24"/>
         </w:rPr>
         <w:t xml:space="preserve">Die Responses sehen wie folgt aus: </w:t>
       </w:r>
@@ -6335,27 +6135,16 @@
           <w:rFonts w:ascii="Times New Roman" w:hAnsi="Times New Roman" w:cs="Times New Roman"/>
           <w:sz w:val="24"/>
           <w:szCs w:val="24"/>
-          <w:lang w:val="en-US"/>
-        </w:rPr>
-      </w:pPr>
-      <w:r>
-        <w:rPr>
-          <w:rFonts w:ascii="Times New Roman" w:hAnsi="Times New Roman" w:cs="Times New Roman"/>
-          <w:sz w:val="24"/>
-          <w:szCs w:val="24"/>
-          <w:lang w:val="en-GB"/>
-        </w:rPr>
-        <w:t xml:space="preserve">success: </w:t>
-      </w:r>
+        </w:rPr>
+      </w:pPr>
       <w:proofErr w:type="spellStart"/>
       <w:r>
         <w:rPr>
           <w:rFonts w:ascii="Times New Roman" w:hAnsi="Times New Roman" w:cs="Times New Roman"/>
           <w:sz w:val="24"/>
           <w:szCs w:val="24"/>
-          <w:lang w:val="en-GB"/>
-        </w:rPr>
-        <w:t>Liste</w:t>
+        </w:rPr>
+        <w:t>success</w:t>
       </w:r>
       <w:proofErr w:type="spellEnd"/>
       <w:r>
@@ -6363,18 +6152,8 @@
           <w:rFonts w:ascii="Times New Roman" w:hAnsi="Times New Roman" w:cs="Times New Roman"/>
           <w:sz w:val="24"/>
           <w:szCs w:val="24"/>
-          <w:lang w:val="en-GB"/>
-        </w:rPr>
-        <w:t xml:space="preserve"> m</w:t>
-      </w:r>
-      <w:r>
-        <w:rPr>
-          <w:rFonts w:ascii="Times New Roman" w:hAnsi="Times New Roman" w:cs="Times New Roman"/>
-          <w:sz w:val="24"/>
-          <w:szCs w:val="24"/>
-          <w:lang w:val="en-US"/>
-        </w:rPr>
-        <w:t xml:space="preserve">it </w:t>
+        </w:rPr>
+        <w:t xml:space="preserve">: Liste mit </w:t>
       </w:r>
       <w:proofErr w:type="spellStart"/>
       <w:r>
@@ -6382,7 +6161,6 @@
           <w:rFonts w:ascii="Times New Roman" w:hAnsi="Times New Roman" w:cs="Times New Roman"/>
           <w:sz w:val="24"/>
           <w:szCs w:val="24"/>
-          <w:lang w:val="en-US"/>
         </w:rPr>
         <w:t>StockHistory</w:t>
       </w:r>
@@ -6392,9 +6170,8 @@
           <w:rFonts w:ascii="Times New Roman" w:hAnsi="Times New Roman" w:cs="Times New Roman"/>
           <w:sz w:val="24"/>
           <w:szCs w:val="24"/>
-          <w:lang w:val="en-US"/>
-        </w:rPr>
-        <w:t xml:space="preserve"> </w:t>
+        </w:rPr>
+        <w:t xml:space="preserve"> Objekten: </w:t>
       </w:r>
       <w:proofErr w:type="spellStart"/>
       <w:r>
@@ -6402,9 +6179,8 @@
           <w:rFonts w:ascii="Times New Roman" w:hAnsi="Times New Roman" w:cs="Times New Roman"/>
           <w:sz w:val="24"/>
           <w:szCs w:val="24"/>
-          <w:lang w:val="en-US"/>
-        </w:rPr>
-        <w:t>Objekten</w:t>
+        </w:rPr>
+        <w:t>symbol</w:t>
       </w:r>
       <w:proofErr w:type="spellEnd"/>
       <w:r>
@@ -6412,33 +6188,51 @@
           <w:rFonts w:ascii="Times New Roman" w:hAnsi="Times New Roman" w:cs="Times New Roman"/>
           <w:sz w:val="24"/>
           <w:szCs w:val="24"/>
-          <w:lang w:val="en-US"/>
-        </w:rPr>
-        <w:t>: symbol, date, close</w:t>
-      </w:r>
-    </w:p>
-    <w:p>
-      <w:pPr>
-        <w:jc w:val="both"/>
-        <w:rPr>
-          <w:lang w:val="en-US"/>
-        </w:rPr>
-      </w:pPr>
-    </w:p>
-    <w:p>
-      <w:pPr>
-        <w:jc w:val="both"/>
-        <w:rPr>
-          <w:lang w:val="en-US"/>
-        </w:rPr>
-      </w:pPr>
-    </w:p>
-    <w:p>
-      <w:pPr>
-        <w:jc w:val="both"/>
-        <w:rPr>
-          <w:lang w:val="en-US"/>
-        </w:rPr>
+        </w:rPr>
+        <w:t xml:space="preserve">, </w:t>
+      </w:r>
+      <w:proofErr w:type="spellStart"/>
+      <w:r>
+        <w:rPr>
+          <w:rFonts w:ascii="Times New Roman" w:hAnsi="Times New Roman" w:cs="Times New Roman"/>
+          <w:sz w:val="24"/>
+          <w:szCs w:val="24"/>
+        </w:rPr>
+        <w:t>date</w:t>
+      </w:r>
+      <w:proofErr w:type="spellEnd"/>
+      <w:r>
+        <w:rPr>
+          <w:rFonts w:ascii="Times New Roman" w:hAnsi="Times New Roman" w:cs="Times New Roman"/>
+          <w:sz w:val="24"/>
+          <w:szCs w:val="24"/>
+        </w:rPr>
+        <w:t xml:space="preserve">, </w:t>
+      </w:r>
+      <w:proofErr w:type="spellStart"/>
+      <w:r>
+        <w:rPr>
+          <w:rFonts w:ascii="Times New Roman" w:hAnsi="Times New Roman" w:cs="Times New Roman"/>
+          <w:sz w:val="24"/>
+          <w:szCs w:val="24"/>
+        </w:rPr>
+        <w:t>close</w:t>
+      </w:r>
+      <w:proofErr w:type="spellEnd"/>
+    </w:p>
+    <w:p>
+      <w:pPr>
+        <w:jc w:val="both"/>
+      </w:pPr>
+    </w:p>
+    <w:p>
+      <w:pPr>
+        <w:jc w:val="both"/>
+      </w:pPr>
+    </w:p>
+    <w:p>
+      <w:pPr>
+        <w:jc w:val="both"/>
       </w:pPr>
     </w:p>
     <w:p>
@@ -6474,47 +6268,23 @@
           <w:sz w:val="24"/>
           <w:szCs w:val="24"/>
         </w:rPr>
-        <w:t>Dieser Service bildet die funktionale Anforderung der Registrierung (2.</w:t>
-      </w:r>
-      <w:r>
-        <w:rPr>
-          <w:rFonts w:ascii="Times New Roman" w:hAnsi="Times New Roman" w:cs="Times New Roman"/>
-          <w:sz w:val="24"/>
-          <w:szCs w:val="24"/>
-        </w:rPr>
-        <w:t>3</w:t>
-      </w:r>
-      <w:r>
-        <w:rPr>
-          <w:rFonts w:ascii="Times New Roman" w:hAnsi="Times New Roman" w:cs="Times New Roman"/>
-          <w:sz w:val="24"/>
-          <w:szCs w:val="24"/>
-        </w:rPr>
-        <w:t>)</w:t>
-      </w:r>
-      <w:r>
-        <w:rPr>
-          <w:rFonts w:ascii="Times New Roman" w:hAnsi="Times New Roman" w:cs="Times New Roman"/>
-          <w:sz w:val="24"/>
-          <w:szCs w:val="24"/>
-        </w:rPr>
-        <w:t xml:space="preserve"> ab</w:t>
-      </w:r>
-      <w:r>
-        <w:rPr>
-          <w:rFonts w:ascii="Times New Roman" w:hAnsi="Times New Roman" w:cs="Times New Roman"/>
-          <w:sz w:val="24"/>
-          <w:szCs w:val="24"/>
-        </w:rPr>
-        <w:t xml:space="preserve">. </w:t>
-      </w:r>
-      <w:r>
-        <w:rPr>
-          <w:rFonts w:ascii="Times New Roman" w:hAnsi="Times New Roman" w:cs="Times New Roman"/>
-          <w:sz w:val="24"/>
-          <w:szCs w:val="24"/>
-        </w:rPr>
-        <w:t xml:space="preserve">Er wird mithilfe der HTTP-Methode </w:t>
+        <w:t xml:space="preserve">Dieser Service bildet die funktionale Anforderung der Registrierung </w:t>
+      </w:r>
+      <w:r>
+        <w:rPr>
+          <w:rFonts w:ascii="Times New Roman" w:hAnsi="Times New Roman" w:cs="Times New Roman"/>
+          <w:sz w:val="24"/>
+          <w:szCs w:val="24"/>
+        </w:rPr>
+        <w:t>ab</w:t>
+      </w:r>
+      <w:r>
+        <w:rPr>
+          <w:rFonts w:ascii="Times New Roman" w:hAnsi="Times New Roman" w:cs="Times New Roman"/>
+          <w:sz w:val="24"/>
+          <w:szCs w:val="24"/>
+        </w:rPr>
+        <w:t xml:space="preserve">. Er wird mithilfe der HTTP-Methode </w:t>
       </w:r>
       <w:r>
         <w:rPr>
@@ -6565,17 +6335,23 @@
           <w:rFonts w:ascii="Times New Roman" w:hAnsi="Times New Roman" w:cs="Times New Roman"/>
           <w:sz w:val="24"/>
           <w:szCs w:val="24"/>
-          <w:lang w:val="en-US"/>
-        </w:rPr>
-      </w:pPr>
-      <w:r>
-        <w:rPr>
-          <w:rFonts w:ascii="Times New Roman" w:hAnsi="Times New Roman" w:cs="Times New Roman"/>
-          <w:sz w:val="24"/>
-          <w:szCs w:val="24"/>
-          <w:lang w:val="en-US"/>
-        </w:rPr>
-        <w:t>/users/{username}?pw=</w:t>
+        </w:rPr>
+      </w:pPr>
+      <w:r>
+        <w:rPr>
+          <w:rFonts w:ascii="Times New Roman" w:hAnsi="Times New Roman" w:cs="Times New Roman"/>
+          <w:sz w:val="24"/>
+          <w:szCs w:val="24"/>
+        </w:rPr>
+        <w:t xml:space="preserve">POST - </w:t>
+      </w:r>
+      <w:r>
+        <w:rPr>
+          <w:rFonts w:ascii="Times New Roman" w:hAnsi="Times New Roman" w:cs="Times New Roman"/>
+          <w:sz w:val="24"/>
+          <w:szCs w:val="24"/>
+        </w:rPr>
+        <w:t>/</w:t>
       </w:r>
       <w:proofErr w:type="spellStart"/>
       <w:r>
@@ -6583,9 +6359,16 @@
           <w:rFonts w:ascii="Times New Roman" w:hAnsi="Times New Roman" w:cs="Times New Roman"/>
           <w:sz w:val="24"/>
           <w:szCs w:val="24"/>
-          <w:lang w:val="en-US"/>
-        </w:rPr>
-        <w:t>pw?sessionID</w:t>
+        </w:rPr>
+        <w:t>users</w:t>
+      </w:r>
+      <w:r>
+        <w:rPr>
+          <w:rFonts w:ascii="Times New Roman" w:hAnsi="Times New Roman" w:cs="Times New Roman"/>
+          <w:sz w:val="24"/>
+          <w:szCs w:val="24"/>
+        </w:rPr>
+        <w:t>?un</w:t>
       </w:r>
       <w:proofErr w:type="spellEnd"/>
       <w:r>
@@ -6593,10 +6376,45 @@
           <w:rFonts w:ascii="Times New Roman" w:hAnsi="Times New Roman" w:cs="Times New Roman"/>
           <w:sz w:val="24"/>
           <w:szCs w:val="24"/>
-          <w:lang w:val="en-US"/>
-        </w:rPr>
-        <w:t>=s</w:t>
-      </w:r>
+        </w:rPr>
+        <w:t>=</w:t>
+      </w:r>
+      <w:proofErr w:type="spellStart"/>
+      <w:r>
+        <w:rPr>
+          <w:rFonts w:ascii="Times New Roman" w:hAnsi="Times New Roman" w:cs="Times New Roman"/>
+          <w:sz w:val="24"/>
+          <w:szCs w:val="24"/>
+        </w:rPr>
+        <w:t>un&amp;</w:t>
+      </w:r>
+      <w:r>
+        <w:rPr>
+          <w:rFonts w:ascii="Times New Roman" w:hAnsi="Times New Roman" w:cs="Times New Roman"/>
+          <w:sz w:val="24"/>
+          <w:szCs w:val="24"/>
+        </w:rPr>
+        <w:t>pw</w:t>
+      </w:r>
+      <w:proofErr w:type="spellEnd"/>
+      <w:r>
+        <w:rPr>
+          <w:rFonts w:ascii="Times New Roman" w:hAnsi="Times New Roman" w:cs="Times New Roman"/>
+          <w:sz w:val="24"/>
+          <w:szCs w:val="24"/>
+        </w:rPr>
+        <w:t>=</w:t>
+      </w:r>
+      <w:proofErr w:type="spellStart"/>
+      <w:r>
+        <w:rPr>
+          <w:rFonts w:ascii="Times New Roman" w:hAnsi="Times New Roman" w:cs="Times New Roman"/>
+          <w:sz w:val="24"/>
+          <w:szCs w:val="24"/>
+        </w:rPr>
+        <w:t>pw</w:t>
+      </w:r>
+      <w:proofErr w:type="spellEnd"/>
     </w:p>
     <w:p>
       <w:pPr>
@@ -6606,15 +6424,13 @@
           <w:rFonts w:ascii="Times New Roman" w:hAnsi="Times New Roman" w:cs="Times New Roman"/>
           <w:sz w:val="24"/>
           <w:szCs w:val="24"/>
-          <w:lang w:val="de-AT"/>
-        </w:rPr>
-      </w:pPr>
-      <w:r>
-        <w:rPr>
-          <w:rFonts w:ascii="Times New Roman" w:hAnsi="Times New Roman" w:cs="Times New Roman"/>
-          <w:sz w:val="24"/>
-          <w:szCs w:val="24"/>
-          <w:lang w:val="de-AT"/>
+        </w:rPr>
+      </w:pPr>
+      <w:r>
+        <w:rPr>
+          <w:rFonts w:ascii="Times New Roman" w:hAnsi="Times New Roman" w:cs="Times New Roman"/>
+          <w:sz w:val="24"/>
+          <w:szCs w:val="24"/>
         </w:rPr>
         <w:t xml:space="preserve">Die Responses sehen wie folgt aus: </w:t>
       </w:r>
@@ -6632,27 +6448,16 @@
           <w:rFonts w:ascii="Times New Roman" w:hAnsi="Times New Roman" w:cs="Times New Roman"/>
           <w:sz w:val="24"/>
           <w:szCs w:val="24"/>
-          <w:lang w:val="en-US"/>
-        </w:rPr>
-      </w:pPr>
-      <w:r>
-        <w:rPr>
-          <w:rFonts w:ascii="Times New Roman" w:hAnsi="Times New Roman" w:cs="Times New Roman"/>
-          <w:sz w:val="24"/>
-          <w:szCs w:val="24"/>
-          <w:lang w:val="en-US"/>
-        </w:rPr>
-        <w:t xml:space="preserve">success: </w:t>
-      </w:r>
+        </w:rPr>
+      </w:pPr>
       <w:proofErr w:type="spellStart"/>
       <w:r>
         <w:rPr>
           <w:rFonts w:ascii="Times New Roman" w:hAnsi="Times New Roman" w:cs="Times New Roman"/>
           <w:sz w:val="24"/>
           <w:szCs w:val="24"/>
-          <w:lang w:val="en-US"/>
-        </w:rPr>
-        <w:t>Objekt</w:t>
+        </w:rPr>
+        <w:t>success</w:t>
       </w:r>
       <w:proofErr w:type="spellEnd"/>
       <w:r>
@@ -6660,19 +6465,98 @@
           <w:rFonts w:ascii="Times New Roman" w:hAnsi="Times New Roman" w:cs="Times New Roman"/>
           <w:sz w:val="24"/>
           <w:szCs w:val="24"/>
-          <w:lang w:val="en-US"/>
         </w:rPr>
         <w:t xml:space="preserve">: </w:t>
       </w:r>
+      <w:r>
+        <w:rPr>
+          <w:rFonts w:ascii="Times New Roman" w:hAnsi="Times New Roman" w:cs="Times New Roman"/>
+          <w:sz w:val="24"/>
+          <w:szCs w:val="24"/>
+        </w:rPr>
+        <w:t>Keine spezifischer Rückgabewert</w:t>
+      </w:r>
+    </w:p>
+    <w:p>
+      <w:pPr>
+        <w:pStyle w:val="berschrift2"/>
+      </w:pPr>
+      <w:bookmarkStart w:id="22" w:name="_Toc403334596"/>
+      <w:r>
+        <w:t>Passwortänderung</w:t>
+      </w:r>
+      <w:bookmarkEnd w:id="22"/>
+    </w:p>
+    <w:p/>
+    <w:p>
+      <w:pPr>
+        <w:spacing w:line="360" w:lineRule="auto"/>
+        <w:jc w:val="both"/>
+      </w:pPr>
+      <w:r>
+        <w:rPr>
+          <w:rFonts w:ascii="Times New Roman" w:hAnsi="Times New Roman" w:cs="Times New Roman"/>
+          <w:sz w:val="24"/>
+          <w:szCs w:val="24"/>
+        </w:rPr>
+        <w:t>Dieser Service bildet die funktionale Anforderung der Passwortänderung ab.</w:t>
+      </w:r>
+      <w:r>
+        <w:rPr>
+          <w:rFonts w:ascii="Times New Roman" w:hAnsi="Times New Roman" w:cs="Times New Roman"/>
+          <w:sz w:val="24"/>
+          <w:szCs w:val="24"/>
+        </w:rPr>
+        <w:t xml:space="preserve"> Er wird mithilfe </w:t>
+      </w:r>
+      <w:r>
+        <w:rPr>
+          <w:rFonts w:ascii="Times New Roman" w:hAnsi="Times New Roman" w:cs="Times New Roman"/>
+          <w:sz w:val="24"/>
+          <w:szCs w:val="24"/>
+        </w:rPr>
+        <w:t>der</w:t>
+      </w:r>
+      <w:r>
+        <w:rPr>
+          <w:rFonts w:ascii="Times New Roman" w:hAnsi="Times New Roman" w:cs="Times New Roman"/>
+          <w:sz w:val="24"/>
+          <w:szCs w:val="24"/>
+        </w:rPr>
+        <w:t xml:space="preserve"> HTTP-Methode PUT realisiert</w:t>
+      </w:r>
+      <w:r>
+        <w:rPr>
+          <w:rFonts w:ascii="Times New Roman" w:hAnsi="Times New Roman" w:cs="Times New Roman"/>
+          <w:sz w:val="24"/>
+          <w:szCs w:val="24"/>
+        </w:rPr>
+        <w:t>.</w:t>
+      </w:r>
+      <w:r>
+        <w:rPr>
+          <w:rFonts w:ascii="Times New Roman" w:hAnsi="Times New Roman" w:cs="Times New Roman"/>
+          <w:sz w:val="24"/>
+          <w:szCs w:val="24"/>
+        </w:rPr>
+        <w:t xml:space="preserve"> </w:t>
+      </w:r>
+      <w:r>
+        <w:rPr>
+          <w:rFonts w:ascii="Times New Roman" w:hAnsi="Times New Roman" w:cs="Times New Roman"/>
+          <w:sz w:val="24"/>
+          <w:szCs w:val="24"/>
+        </w:rPr>
+        <w:t xml:space="preserve">Es wird ein Update auf den jeweiligen </w:t>
+      </w:r>
       <w:proofErr w:type="spellStart"/>
       <w:r>
         <w:rPr>
           <w:rFonts w:ascii="Times New Roman" w:hAnsi="Times New Roman" w:cs="Times New Roman"/>
           <w:sz w:val="24"/>
           <w:szCs w:val="24"/>
-          <w:lang w:val="en-US"/>
-        </w:rPr>
-        <w:t>sessionKey</w:t>
+        </w:rPr>
+        <w:t>user</w:t>
       </w:r>
       <w:proofErr w:type="spellEnd"/>
       <w:r>
@@ -6680,9 +6564,16 @@
           <w:rFonts w:ascii="Times New Roman" w:hAnsi="Times New Roman" w:cs="Times New Roman"/>
           <w:sz w:val="24"/>
           <w:szCs w:val="24"/>
-          <w:lang w:val="en-US"/>
-        </w:rPr>
-        <w:t>, [</w:t>
+        </w:rPr>
+        <w:t xml:space="preserve"> realisiert. </w:t>
+      </w:r>
+      <w:r>
+        <w:rPr>
+          <w:rFonts w:ascii="Times New Roman" w:hAnsi="Times New Roman" w:cs="Times New Roman"/>
+          <w:sz w:val="24"/>
+          <w:szCs w:val="24"/>
+        </w:rPr>
+        <w:t>Des Weiteren befindet sich dieser Service unter /</w:t>
       </w:r>
       <w:proofErr w:type="spellStart"/>
       <w:r>
@@ -6690,9 +6581,8 @@
           <w:rFonts w:ascii="Times New Roman" w:hAnsi="Times New Roman" w:cs="Times New Roman"/>
           <w:sz w:val="24"/>
           <w:szCs w:val="24"/>
-          <w:lang w:val="en-US"/>
-        </w:rPr>
-        <w:t>Transaktion</w:t>
+        </w:rPr>
+        <w:t>secured</w:t>
       </w:r>
       <w:proofErr w:type="spellEnd"/>
       <w:r>
@@ -6700,118 +6590,6 @@
           <w:rFonts w:ascii="Times New Roman" w:hAnsi="Times New Roman" w:cs="Times New Roman"/>
           <w:sz w:val="24"/>
           <w:szCs w:val="24"/>
-          <w:lang w:val="en-US"/>
-        </w:rPr>
-        <w:t>{symbol, name, amount, data, price, type}, [</w:t>
-      </w:r>
-      <w:proofErr w:type="spellStart"/>
-      <w:r>
-        <w:rPr>
-          <w:rFonts w:ascii="Times New Roman" w:hAnsi="Times New Roman" w:cs="Times New Roman"/>
-          <w:sz w:val="24"/>
-          <w:szCs w:val="24"/>
-          <w:lang w:val="en-US"/>
-        </w:rPr>
-        <w:t>PortfolioStock</w:t>
-      </w:r>
-      <w:proofErr w:type="spellEnd"/>
-      <w:r>
-        <w:rPr>
-          <w:rFonts w:ascii="Times New Roman" w:hAnsi="Times New Roman" w:cs="Times New Roman"/>
-          <w:sz w:val="24"/>
-          <w:szCs w:val="24"/>
-          <w:lang w:val="en-US"/>
-        </w:rPr>
-        <w:t>{symbol, name, amount, balance}]</w:t>
-      </w:r>
-    </w:p>
-    <w:p>
-      <w:pPr>
-        <w:jc w:val="both"/>
-        <w:rPr>
-          <w:lang w:val="en-US"/>
-        </w:rPr>
-      </w:pPr>
-    </w:p>
-    <w:p>
-      <w:pPr>
-        <w:pStyle w:val="berschrift2"/>
-      </w:pPr>
-      <w:bookmarkStart w:id="22" w:name="_Toc403334596"/>
-      <w:r>
-        <w:t>Passwortänderung</w:t>
-      </w:r>
-      <w:bookmarkEnd w:id="22"/>
-    </w:p>
-    <w:p/>
-    <w:p>
-      <w:pPr>
-        <w:spacing w:line="360" w:lineRule="auto"/>
-        <w:jc w:val="both"/>
-      </w:pPr>
-      <w:r>
-        <w:rPr>
-          <w:rFonts w:ascii="Times New Roman" w:hAnsi="Times New Roman" w:cs="Times New Roman"/>
-          <w:sz w:val="24"/>
-          <w:szCs w:val="24"/>
-        </w:rPr>
-        <w:t>Dieser Service bildet die funktionale Anforderung der Passwortänderung (2.</w:t>
-      </w:r>
-      <w:r>
-        <w:rPr>
-          <w:rFonts w:ascii="Times New Roman" w:hAnsi="Times New Roman" w:cs="Times New Roman"/>
-          <w:sz w:val="24"/>
-          <w:szCs w:val="24"/>
-        </w:rPr>
-        <w:t>8</w:t>
-      </w:r>
-      <w:r>
-        <w:rPr>
-          <w:rFonts w:ascii="Times New Roman" w:hAnsi="Times New Roman" w:cs="Times New Roman"/>
-          <w:sz w:val="24"/>
-          <w:szCs w:val="24"/>
-        </w:rPr>
-        <w:t>) ab.</w:t>
-      </w:r>
-      <w:r>
-        <w:rPr>
-          <w:rFonts w:ascii="Times New Roman" w:hAnsi="Times New Roman" w:cs="Times New Roman"/>
-          <w:sz w:val="24"/>
-          <w:szCs w:val="24"/>
-        </w:rPr>
-        <w:t xml:space="preserve"> Er wird mithilfe </w:t>
-      </w:r>
-      <w:r>
-        <w:rPr>
-          <w:rFonts w:ascii="Times New Roman" w:hAnsi="Times New Roman" w:cs="Times New Roman"/>
-          <w:sz w:val="24"/>
-          <w:szCs w:val="24"/>
-        </w:rPr>
-        <w:t>der HTTP-Methode PUT realisiert und ersetzt das vorhandene Passwort durch das neue.</w:t>
-      </w:r>
-      <w:r>
-        <w:rPr>
-          <w:rFonts w:ascii="Times New Roman" w:hAnsi="Times New Roman" w:cs="Times New Roman"/>
-          <w:sz w:val="24"/>
-          <w:szCs w:val="24"/>
-        </w:rPr>
-        <w:t xml:space="preserve"> Des Weiteren befindet sich dieser Service unter /</w:t>
-      </w:r>
-      <w:proofErr w:type="spellStart"/>
-      <w:r>
-        <w:rPr>
-          <w:rFonts w:ascii="Times New Roman" w:hAnsi="Times New Roman" w:cs="Times New Roman"/>
-          <w:sz w:val="24"/>
-          <w:szCs w:val="24"/>
-        </w:rPr>
-        <w:t>secured</w:t>
-      </w:r>
-      <w:proofErr w:type="spellEnd"/>
-      <w:r>
-        <w:rPr>
-          <w:rFonts w:ascii="Times New Roman" w:hAnsi="Times New Roman" w:cs="Times New Roman"/>
-          <w:sz w:val="24"/>
-          <w:szCs w:val="24"/>
         </w:rPr>
         <w:t xml:space="preserve"> </w:t>
       </w:r>
@@ -6821,39 +6599,23 @@
           <w:sz w:val="24"/>
           <w:szCs w:val="24"/>
         </w:rPr>
-        <w:t xml:space="preserve">und muss daher beim Call </w:t>
-      </w:r>
-      <w:r>
-        <w:rPr>
-          <w:rFonts w:ascii="Times New Roman" w:hAnsi="Times New Roman" w:cs="Times New Roman"/>
-          <w:sz w:val="24"/>
-          <w:szCs w:val="24"/>
-        </w:rPr>
-        <w:t>e</w:t>
-      </w:r>
-      <w:r>
-        <w:rPr>
-          <w:rFonts w:ascii="Times New Roman" w:hAnsi="Times New Roman" w:cs="Times New Roman"/>
-          <w:sz w:val="24"/>
-          <w:szCs w:val="24"/>
-        </w:rPr>
-        <w:t>inen HTTP-Basic Authentication H</w:t>
-      </w:r>
-      <w:r>
-        <w:rPr>
-          <w:rFonts w:ascii="Times New Roman" w:hAnsi="Times New Roman" w:cs="Times New Roman"/>
-          <w:sz w:val="24"/>
-          <w:szCs w:val="24"/>
-        </w:rPr>
-        <w:t>eader mitschicken</w:t>
-      </w:r>
-      <w:r>
-        <w:rPr>
-          <w:rFonts w:ascii="Times New Roman" w:hAnsi="Times New Roman" w:cs="Times New Roman"/>
-          <w:sz w:val="24"/>
-          <w:szCs w:val="24"/>
-        </w:rPr>
-        <w:t>.</w:t>
+        <w:t>und muss daher beim Call einen HTTP-Basic Authentication Header mitschicken</w:t>
+      </w:r>
+      <w:r>
+        <w:rPr>
+          <w:rFonts w:ascii="Times New Roman" w:hAnsi="Times New Roman" w:cs="Times New Roman"/>
+          <w:sz w:val="24"/>
+          <w:szCs w:val="24"/>
+        </w:rPr>
+        <w:t xml:space="preserve"> - u</w:t>
+      </w:r>
+      <w:r>
+        <w:rPr>
+          <w:rFonts w:ascii="Times New Roman" w:hAnsi="Times New Roman" w:cs="Times New Roman"/>
+          <w:sz w:val="24"/>
+          <w:szCs w:val="24"/>
+        </w:rPr>
+        <w:t>m erfolgreich aufgerufen zu werden. (Benutzer muss existieren)</w:t>
       </w:r>
     </w:p>
     <w:p>
@@ -6888,17 +6650,17 @@
           <w:rFonts w:ascii="Times New Roman" w:hAnsi="Times New Roman" w:cs="Times New Roman"/>
           <w:sz w:val="24"/>
           <w:szCs w:val="24"/>
-          <w:lang w:val="en-US"/>
-        </w:rPr>
-      </w:pPr>
-      <w:r>
-        <w:rPr>
-          <w:rFonts w:ascii="Times New Roman" w:hAnsi="Times New Roman" w:cs="Times New Roman"/>
-          <w:sz w:val="24"/>
-          <w:szCs w:val="24"/>
-          <w:lang w:val="en-US"/>
-        </w:rPr>
-        <w:t>/users/{username}?pw=</w:t>
+          <w:lang w:val="de-AT"/>
+        </w:rPr>
+      </w:pPr>
+      <w:r>
+        <w:rPr>
+          <w:rFonts w:ascii="Times New Roman" w:hAnsi="Times New Roman" w:cs="Times New Roman"/>
+          <w:sz w:val="24"/>
+          <w:szCs w:val="24"/>
+          <w:lang w:val="de-AT"/>
+        </w:rPr>
+        <w:t>PUT - /</w:t>
       </w:r>
       <w:proofErr w:type="spellStart"/>
       <w:r>
@@ -6906,9 +6668,9 @@
           <w:rFonts w:ascii="Times New Roman" w:hAnsi="Times New Roman" w:cs="Times New Roman"/>
           <w:sz w:val="24"/>
           <w:szCs w:val="24"/>
-          <w:lang w:val="en-US"/>
-        </w:rPr>
-        <w:t>pw?sessionID</w:t>
+          <w:lang w:val="de-AT"/>
+        </w:rPr>
+        <w:t>secured</w:t>
       </w:r>
       <w:proofErr w:type="spellEnd"/>
       <w:r>
@@ -6916,10 +6678,81 @@
           <w:rFonts w:ascii="Times New Roman" w:hAnsi="Times New Roman" w:cs="Times New Roman"/>
           <w:sz w:val="24"/>
           <w:szCs w:val="24"/>
-          <w:lang w:val="en-US"/>
-        </w:rPr>
-        <w:t>=s</w:t>
-      </w:r>
+          <w:lang w:val="de-AT"/>
+        </w:rPr>
+        <w:t>/</w:t>
+      </w:r>
+      <w:proofErr w:type="spellStart"/>
+      <w:r>
+        <w:rPr>
+          <w:rFonts w:ascii="Times New Roman" w:hAnsi="Times New Roman" w:cs="Times New Roman"/>
+          <w:sz w:val="24"/>
+          <w:szCs w:val="24"/>
+          <w:lang w:val="de-AT"/>
+        </w:rPr>
+        <w:t>users</w:t>
+      </w:r>
+      <w:proofErr w:type="spellEnd"/>
+      <w:r>
+        <w:rPr>
+          <w:rFonts w:ascii="Times New Roman" w:hAnsi="Times New Roman" w:cs="Times New Roman"/>
+          <w:sz w:val="24"/>
+          <w:szCs w:val="24"/>
+          <w:lang w:val="de-AT"/>
+        </w:rPr>
+        <w:t>/{</w:t>
+      </w:r>
+      <w:proofErr w:type="spellStart"/>
+      <w:r>
+        <w:rPr>
+          <w:rFonts w:ascii="Times New Roman" w:hAnsi="Times New Roman" w:cs="Times New Roman"/>
+          <w:sz w:val="24"/>
+          <w:szCs w:val="24"/>
+          <w:lang w:val="de-AT"/>
+        </w:rPr>
+        <w:t>username</w:t>
+      </w:r>
+      <w:proofErr w:type="spellEnd"/>
+      <w:r>
+        <w:rPr>
+          <w:rFonts w:ascii="Times New Roman" w:hAnsi="Times New Roman" w:cs="Times New Roman"/>
+          <w:sz w:val="24"/>
+          <w:szCs w:val="24"/>
+          <w:lang w:val="de-AT"/>
+        </w:rPr>
+        <w:t>}?</w:t>
+      </w:r>
+      <w:proofErr w:type="spellStart"/>
+      <w:r>
+        <w:rPr>
+          <w:rFonts w:ascii="Times New Roman" w:hAnsi="Times New Roman" w:cs="Times New Roman"/>
+          <w:sz w:val="24"/>
+          <w:szCs w:val="24"/>
+          <w:lang w:val="de-AT"/>
+        </w:rPr>
+        <w:t>pw</w:t>
+      </w:r>
+      <w:proofErr w:type="spellEnd"/>
+      <w:r>
+        <w:rPr>
+          <w:rFonts w:ascii="Times New Roman" w:hAnsi="Times New Roman" w:cs="Times New Roman"/>
+          <w:sz w:val="24"/>
+          <w:szCs w:val="24"/>
+          <w:lang w:val="de-AT"/>
+        </w:rPr>
+        <w:t>=</w:t>
+      </w:r>
+      <w:proofErr w:type="spellStart"/>
+      <w:r>
+        <w:rPr>
+          <w:rFonts w:ascii="Times New Roman" w:hAnsi="Times New Roman" w:cs="Times New Roman"/>
+          <w:sz w:val="24"/>
+          <w:szCs w:val="24"/>
+          <w:lang w:val="de-AT"/>
+        </w:rPr>
+        <w:t>pw</w:t>
+      </w:r>
+      <w:proofErr w:type="spellEnd"/>
     </w:p>
     <w:p>
       <w:pPr>
@@ -6929,15 +6762,13 @@
           <w:rFonts w:ascii="Times New Roman" w:hAnsi="Times New Roman" w:cs="Times New Roman"/>
           <w:sz w:val="24"/>
           <w:szCs w:val="24"/>
-          <w:lang w:val="de-AT"/>
-        </w:rPr>
-      </w:pPr>
-      <w:r>
-        <w:rPr>
-          <w:rFonts w:ascii="Times New Roman" w:hAnsi="Times New Roman" w:cs="Times New Roman"/>
-          <w:sz w:val="24"/>
-          <w:szCs w:val="24"/>
-          <w:lang w:val="de-AT"/>
+        </w:rPr>
+      </w:pPr>
+      <w:r>
+        <w:rPr>
+          <w:rFonts w:ascii="Times New Roman" w:hAnsi="Times New Roman" w:cs="Times New Roman"/>
+          <w:sz w:val="24"/>
+          <w:szCs w:val="24"/>
         </w:rPr>
         <w:t xml:space="preserve">Die Responses sehen wie folgt aus: </w:t>
       </w:r>
@@ -6955,17 +6786,26 @@
           <w:rFonts w:ascii="Times New Roman" w:hAnsi="Times New Roman" w:cs="Times New Roman"/>
           <w:sz w:val="24"/>
           <w:szCs w:val="24"/>
-          <w:lang w:val="en-US"/>
-        </w:rPr>
-      </w:pPr>
-      <w:r>
-        <w:rPr>
-          <w:rFonts w:ascii="Times New Roman" w:hAnsi="Times New Roman" w:cs="Times New Roman"/>
-          <w:sz w:val="24"/>
-          <w:szCs w:val="24"/>
-          <w:lang w:val="en-US"/>
-        </w:rPr>
-        <w:t xml:space="preserve">success: </w:t>
+          <w:lang w:val="en-GB"/>
+        </w:rPr>
+      </w:pPr>
+      <w:r>
+        <w:rPr>
+          <w:rFonts w:ascii="Times New Roman" w:hAnsi="Times New Roman" w:cs="Times New Roman"/>
+          <w:sz w:val="24"/>
+          <w:szCs w:val="24"/>
+          <w:lang w:val="en-GB"/>
+        </w:rPr>
+        <w:t>success:</w:t>
+      </w:r>
+      <w:r>
+        <w:rPr>
+          <w:rFonts w:ascii="Times New Roman" w:hAnsi="Times New Roman" w:cs="Times New Roman"/>
+          <w:sz w:val="24"/>
+          <w:szCs w:val="24"/>
+          <w:lang w:val="en-GB"/>
+        </w:rPr>
+        <w:t xml:space="preserve"> </w:t>
       </w:r>
       <w:proofErr w:type="spellStart"/>
       <w:r>
@@ -6973,9 +6813,9 @@
           <w:rFonts w:ascii="Times New Roman" w:hAnsi="Times New Roman" w:cs="Times New Roman"/>
           <w:sz w:val="24"/>
           <w:szCs w:val="24"/>
-          <w:lang w:val="en-US"/>
-        </w:rPr>
-        <w:t>Objekt</w:t>
+          <w:lang w:val="en-GB"/>
+        </w:rPr>
+        <w:t>Kein</w:t>
       </w:r>
       <w:proofErr w:type="spellEnd"/>
       <w:r>
@@ -6983,9 +6823,9 @@
           <w:rFonts w:ascii="Times New Roman" w:hAnsi="Times New Roman" w:cs="Times New Roman"/>
           <w:sz w:val="24"/>
           <w:szCs w:val="24"/>
-          <w:lang w:val="en-US"/>
-        </w:rPr>
-        <w:t xml:space="preserve">: </w:t>
+          <w:lang w:val="en-GB"/>
+        </w:rPr>
+        <w:t xml:space="preserve"> </w:t>
       </w:r>
       <w:proofErr w:type="spellStart"/>
       <w:r>
@@ -6993,9 +6833,9 @@
           <w:rFonts w:ascii="Times New Roman" w:hAnsi="Times New Roman" w:cs="Times New Roman"/>
           <w:sz w:val="24"/>
           <w:szCs w:val="24"/>
-          <w:lang w:val="en-US"/>
-        </w:rPr>
-        <w:t>sessionKey</w:t>
+          <w:lang w:val="en-GB"/>
+        </w:rPr>
+        <w:t>spezifischer</w:t>
       </w:r>
       <w:proofErr w:type="spellEnd"/>
       <w:r>
@@ -7003,9 +6843,9 @@
           <w:rFonts w:ascii="Times New Roman" w:hAnsi="Times New Roman" w:cs="Times New Roman"/>
           <w:sz w:val="24"/>
           <w:szCs w:val="24"/>
-          <w:lang w:val="en-US"/>
-        </w:rPr>
-        <w:t>, [</w:t>
+          <w:lang w:val="en-GB"/>
+        </w:rPr>
+        <w:t xml:space="preserve"> </w:t>
       </w:r>
       <w:proofErr w:type="spellStart"/>
       <w:r>
@@ -7013,19 +6853,70 @@
           <w:rFonts w:ascii="Times New Roman" w:hAnsi="Times New Roman" w:cs="Times New Roman"/>
           <w:sz w:val="24"/>
           <w:szCs w:val="24"/>
-          <w:lang w:val="en-US"/>
-        </w:rPr>
-        <w:t>Transaktion</w:t>
+          <w:lang w:val="en-GB"/>
+        </w:rPr>
+        <w:t>Rückgabewert</w:t>
       </w:r>
       <w:proofErr w:type="spellEnd"/>
-      <w:r>
-        <w:rPr>
-          <w:rFonts w:ascii="Times New Roman" w:hAnsi="Times New Roman" w:cs="Times New Roman"/>
-          <w:sz w:val="24"/>
-          <w:szCs w:val="24"/>
-          <w:lang w:val="en-US"/>
-        </w:rPr>
-        <w:t>{symbol, name, amount, data, price, type}, [</w:t>
+    </w:p>
+    <w:p>
+      <w:pPr>
+        <w:pStyle w:val="berschrift2"/>
+      </w:pPr>
+      <w:bookmarkStart w:id="23" w:name="_Toc403334597"/>
+      <w:r>
+        <w:t>Transaktionsübersicht</w:t>
+      </w:r>
+      <w:r>
+        <w:t xml:space="preserve"> (Portfolio)</w:t>
+      </w:r>
+      <w:bookmarkEnd w:id="23"/>
+    </w:p>
+    <w:p/>
+    <w:p>
+      <w:pPr>
+        <w:spacing w:line="360" w:lineRule="auto"/>
+        <w:jc w:val="both"/>
+      </w:pPr>
+      <w:r>
+        <w:rPr>
+          <w:rFonts w:ascii="Times New Roman" w:hAnsi="Times New Roman" w:cs="Times New Roman"/>
+          <w:sz w:val="24"/>
+          <w:szCs w:val="24"/>
+        </w:rPr>
+        <w:t xml:space="preserve">Dieser Service bildet die funktionale Anforderung der </w:t>
+      </w:r>
+      <w:r>
+        <w:rPr>
+          <w:rFonts w:ascii="Times New Roman" w:hAnsi="Times New Roman" w:cs="Times New Roman"/>
+          <w:sz w:val="24"/>
+          <w:szCs w:val="24"/>
+        </w:rPr>
+        <w:t xml:space="preserve">Transaktionsübersicht </w:t>
+      </w:r>
+      <w:r>
+        <w:rPr>
+          <w:rFonts w:ascii="Times New Roman" w:hAnsi="Times New Roman" w:cs="Times New Roman"/>
+          <w:sz w:val="24"/>
+          <w:szCs w:val="24"/>
+        </w:rPr>
+        <w:t>ab. Er wird mithilfe der HTTP-Methode GET</w:t>
+      </w:r>
+      <w:r>
+        <w:rPr>
+          <w:rFonts w:ascii="Times New Roman" w:hAnsi="Times New Roman" w:cs="Times New Roman"/>
+          <w:sz w:val="24"/>
+          <w:szCs w:val="24"/>
+        </w:rPr>
+        <w:t xml:space="preserve"> realisiert und liefert </w:t>
+      </w:r>
+      <w:r>
+        <w:rPr>
+          <w:rFonts w:ascii="Times New Roman" w:hAnsi="Times New Roman" w:cs="Times New Roman"/>
+          <w:sz w:val="24"/>
+          <w:szCs w:val="24"/>
+        </w:rPr>
+        <w:t xml:space="preserve">die Transaktionsinformationen des jeweiligen </w:t>
       </w:r>
       <w:proofErr w:type="spellStart"/>
       <w:r>
@@ -7033,9 +6924,8 @@
           <w:rFonts w:ascii="Times New Roman" w:hAnsi="Times New Roman" w:cs="Times New Roman"/>
           <w:sz w:val="24"/>
           <w:szCs w:val="24"/>
-          <w:lang w:val="en-US"/>
-        </w:rPr>
-        <w:t>PortfolioStock</w:t>
+        </w:rPr>
+        <w:t>users</w:t>
       </w:r>
       <w:proofErr w:type="spellEnd"/>
       <w:r>
@@ -7043,249 +6933,50 @@
           <w:rFonts w:ascii="Times New Roman" w:hAnsi="Times New Roman" w:cs="Times New Roman"/>
           <w:sz w:val="24"/>
           <w:szCs w:val="24"/>
-          <w:lang w:val="en-US"/>
-        </w:rPr>
-        <w:t>{symbol, name, amount, balance}]</w:t>
-      </w:r>
-    </w:p>
-    <w:p>
-      <w:pPr>
-        <w:spacing w:line="360" w:lineRule="auto"/>
-        <w:jc w:val="both"/>
-        <w:rPr>
-          <w:rFonts w:ascii="Times New Roman" w:hAnsi="Times New Roman" w:cs="Times New Roman"/>
-          <w:sz w:val="24"/>
-          <w:szCs w:val="24"/>
-          <w:lang w:val="en-US"/>
-        </w:rPr>
-      </w:pPr>
-    </w:p>
-    <w:p>
-      <w:pPr>
-        <w:spacing w:line="360" w:lineRule="auto"/>
-        <w:jc w:val="both"/>
-        <w:rPr>
-          <w:rFonts w:ascii="Times New Roman" w:hAnsi="Times New Roman" w:cs="Times New Roman"/>
-          <w:sz w:val="24"/>
-          <w:szCs w:val="24"/>
-          <w:lang w:val="en-US"/>
-        </w:rPr>
-      </w:pPr>
-    </w:p>
-    <w:p>
-      <w:pPr>
-        <w:spacing w:line="360" w:lineRule="auto"/>
-        <w:jc w:val="both"/>
-        <w:rPr>
-          <w:rFonts w:ascii="Times New Roman" w:hAnsi="Times New Roman" w:cs="Times New Roman"/>
-          <w:sz w:val="24"/>
-          <w:szCs w:val="24"/>
-          <w:lang w:val="en-US"/>
-        </w:rPr>
-      </w:pPr>
-    </w:p>
-    <w:p>
-      <w:pPr>
-        <w:spacing w:line="360" w:lineRule="auto"/>
-        <w:jc w:val="both"/>
-        <w:rPr>
-          <w:rFonts w:ascii="Times New Roman" w:hAnsi="Times New Roman" w:cs="Times New Roman"/>
-          <w:sz w:val="24"/>
-          <w:szCs w:val="24"/>
-          <w:lang w:val="en-US"/>
-        </w:rPr>
-      </w:pPr>
-    </w:p>
-    <w:p>
-      <w:pPr>
-        <w:spacing w:line="360" w:lineRule="auto"/>
-        <w:jc w:val="both"/>
-        <w:rPr>
-          <w:rFonts w:ascii="Times New Roman" w:hAnsi="Times New Roman" w:cs="Times New Roman"/>
-          <w:sz w:val="24"/>
-          <w:szCs w:val="24"/>
-          <w:lang w:val="en-US"/>
-        </w:rPr>
-      </w:pPr>
-    </w:p>
-    <w:p>
-      <w:pPr>
-        <w:spacing w:line="360" w:lineRule="auto"/>
-        <w:jc w:val="both"/>
-        <w:rPr>
-          <w:rFonts w:ascii="Times New Roman" w:hAnsi="Times New Roman" w:cs="Times New Roman"/>
-          <w:sz w:val="24"/>
-          <w:szCs w:val="24"/>
-          <w:lang w:val="en-US"/>
-        </w:rPr>
-      </w:pPr>
-    </w:p>
-    <w:p>
-      <w:pPr>
-        <w:pStyle w:val="berschrift2"/>
-        <w:rPr>
-          <w:lang w:val="en-US"/>
-        </w:rPr>
-      </w:pPr>
-      <w:bookmarkStart w:id="23" w:name="_Toc403334597"/>
+        </w:rPr>
+        <w:t>.</w:t>
+      </w:r>
+      <w:r>
+        <w:rPr>
+          <w:rFonts w:ascii="Times New Roman" w:hAnsi="Times New Roman" w:cs="Times New Roman"/>
+          <w:sz w:val="24"/>
+          <w:szCs w:val="24"/>
+        </w:rPr>
+        <w:t xml:space="preserve"> Des Weiteren befindet sich dieser Service unter /</w:t>
+      </w:r>
       <w:proofErr w:type="spellStart"/>
       <w:r>
         <w:rPr>
-          <w:lang w:val="en-US"/>
-        </w:rPr>
-        <w:lastRenderedPageBreak/>
-        <w:t>Transaktionsübersicht</w:t>
+          <w:rFonts w:ascii="Times New Roman" w:hAnsi="Times New Roman" w:cs="Times New Roman"/>
+          <w:sz w:val="24"/>
+          <w:szCs w:val="24"/>
+        </w:rPr>
+        <w:t>secured</w:t>
       </w:r>
       <w:proofErr w:type="spellEnd"/>
       <w:r>
         <w:rPr>
-          <w:lang w:val="en-US"/>
-        </w:rPr>
-        <w:t xml:space="preserve"> (Portfolio)</w:t>
-      </w:r>
-      <w:bookmarkEnd w:id="23"/>
-    </w:p>
-    <w:p>
-      <w:pPr>
-        <w:rPr>
-          <w:lang w:val="en-US"/>
-        </w:rPr>
-      </w:pPr>
-    </w:p>
-    <w:p>
-      <w:pPr>
-        <w:spacing w:line="360" w:lineRule="auto"/>
-        <w:jc w:val="both"/>
-      </w:pPr>
-      <w:r>
-        <w:rPr>
-          <w:rFonts w:ascii="Times New Roman" w:hAnsi="Times New Roman" w:cs="Times New Roman"/>
-          <w:sz w:val="24"/>
-          <w:szCs w:val="24"/>
-        </w:rPr>
-        <w:t xml:space="preserve">Dieser Service bildet die funktionale Anforderung der </w:t>
-      </w:r>
-      <w:r>
-        <w:rPr>
-          <w:rFonts w:ascii="Times New Roman" w:hAnsi="Times New Roman" w:cs="Times New Roman"/>
-          <w:sz w:val="24"/>
-          <w:szCs w:val="24"/>
-        </w:rPr>
-        <w:t xml:space="preserve">Transaktionsübersicht </w:t>
-      </w:r>
-      <w:r>
-        <w:rPr>
-          <w:rFonts w:ascii="Times New Roman" w:hAnsi="Times New Roman" w:cs="Times New Roman"/>
-          <w:sz w:val="24"/>
-          <w:szCs w:val="24"/>
-        </w:rPr>
-        <w:t>(2.</w:t>
-      </w:r>
-      <w:r>
-        <w:rPr>
-          <w:rFonts w:ascii="Times New Roman" w:hAnsi="Times New Roman" w:cs="Times New Roman"/>
-          <w:sz w:val="24"/>
-          <w:szCs w:val="24"/>
-        </w:rPr>
-        <w:t>7</w:t>
-      </w:r>
-      <w:r>
-        <w:rPr>
-          <w:rFonts w:ascii="Times New Roman" w:hAnsi="Times New Roman" w:cs="Times New Roman"/>
-          <w:sz w:val="24"/>
-          <w:szCs w:val="24"/>
-        </w:rPr>
-        <w:t>) ab.</w:t>
-      </w:r>
-      <w:r>
-        <w:rPr>
-          <w:rFonts w:ascii="Times New Roman" w:hAnsi="Times New Roman" w:cs="Times New Roman"/>
-          <w:sz w:val="24"/>
-          <w:szCs w:val="24"/>
-        </w:rPr>
-        <w:t xml:space="preserve"> Er wird mithilfe der HTTP-Methode GET</w:t>
-      </w:r>
-      <w:r>
-        <w:rPr>
-          <w:rFonts w:ascii="Times New Roman" w:hAnsi="Times New Roman" w:cs="Times New Roman"/>
-          <w:sz w:val="24"/>
-          <w:szCs w:val="24"/>
-        </w:rPr>
-        <w:t xml:space="preserve"> realisiert und liefert ein </w:t>
-      </w:r>
-      <w:r>
-        <w:rPr>
-          <w:rFonts w:ascii="Times New Roman" w:hAnsi="Times New Roman" w:cs="Times New Roman"/>
-          <w:sz w:val="24"/>
-          <w:szCs w:val="24"/>
-        </w:rPr>
-        <w:t>P</w:t>
-      </w:r>
-      <w:r>
-        <w:rPr>
-          <w:rFonts w:ascii="Times New Roman" w:hAnsi="Times New Roman" w:cs="Times New Roman"/>
-          <w:sz w:val="24"/>
-          <w:szCs w:val="24"/>
-        </w:rPr>
-        <w:t>ortfolio aller Transaktionen gruppiert nach Aktie.</w:t>
-      </w:r>
-      <w:r>
-        <w:rPr>
-          <w:rFonts w:ascii="Times New Roman" w:hAnsi="Times New Roman" w:cs="Times New Roman"/>
-          <w:sz w:val="24"/>
-          <w:szCs w:val="24"/>
-        </w:rPr>
-        <w:t xml:space="preserve"> Des Weiteren befindet sich dieser Service unter /</w:t>
-      </w:r>
-      <w:proofErr w:type="spellStart"/>
-      <w:r>
-        <w:rPr>
-          <w:rFonts w:ascii="Times New Roman" w:hAnsi="Times New Roman" w:cs="Times New Roman"/>
-          <w:sz w:val="24"/>
-          <w:szCs w:val="24"/>
-        </w:rPr>
-        <w:t>secured</w:t>
-      </w:r>
-      <w:proofErr w:type="spellEnd"/>
-      <w:r>
-        <w:rPr>
-          <w:rFonts w:ascii="Times New Roman" w:hAnsi="Times New Roman" w:cs="Times New Roman"/>
-          <w:sz w:val="24"/>
-          <w:szCs w:val="24"/>
-        </w:rPr>
-        <w:t xml:space="preserve"> und muss daher beim Call </w:t>
-      </w:r>
-      <w:r>
-        <w:rPr>
-          <w:rFonts w:ascii="Times New Roman" w:hAnsi="Times New Roman" w:cs="Times New Roman"/>
-          <w:sz w:val="24"/>
-          <w:szCs w:val="24"/>
-        </w:rPr>
-        <w:t>e</w:t>
-      </w:r>
-      <w:r>
-        <w:rPr>
-          <w:rFonts w:ascii="Times New Roman" w:hAnsi="Times New Roman" w:cs="Times New Roman"/>
-          <w:sz w:val="24"/>
-          <w:szCs w:val="24"/>
-        </w:rPr>
-        <w:t>inen HTTP-Basic Authentication H</w:t>
-      </w:r>
-      <w:r>
-        <w:rPr>
-          <w:rFonts w:ascii="Times New Roman" w:hAnsi="Times New Roman" w:cs="Times New Roman"/>
-          <w:sz w:val="24"/>
-          <w:szCs w:val="24"/>
-        </w:rPr>
-        <w:t>eader mitschicken</w:t>
-      </w:r>
-      <w:r>
-        <w:rPr>
-          <w:rFonts w:ascii="Times New Roman" w:hAnsi="Times New Roman" w:cs="Times New Roman"/>
-          <w:sz w:val="24"/>
-          <w:szCs w:val="24"/>
-        </w:rPr>
-        <w:t>.</w:t>
+          <w:rFonts w:ascii="Times New Roman" w:hAnsi="Times New Roman" w:cs="Times New Roman"/>
+          <w:sz w:val="24"/>
+          <w:szCs w:val="24"/>
+        </w:rPr>
+        <w:t xml:space="preserve"> und muss daher beim Call einen HTTP-Basic Authentication Header mitschicken</w:t>
+      </w:r>
+      <w:r>
+        <w:rPr>
+          <w:rFonts w:ascii="Times New Roman" w:hAnsi="Times New Roman" w:cs="Times New Roman"/>
+          <w:sz w:val="24"/>
+          <w:szCs w:val="24"/>
+        </w:rPr>
+        <w:t xml:space="preserve"> - u</w:t>
+      </w:r>
+      <w:r>
+        <w:rPr>
+          <w:rFonts w:ascii="Times New Roman" w:hAnsi="Times New Roman" w:cs="Times New Roman"/>
+          <w:sz w:val="24"/>
+          <w:szCs w:val="24"/>
+        </w:rPr>
+        <w:t>m erfolgreich aufgerufen zu werden. (Benutzer muss existieren)</w:t>
       </w:r>
     </w:p>
     <w:p>
@@ -7320,18 +7011,88 @@
           <w:rFonts w:ascii="Times New Roman" w:hAnsi="Times New Roman" w:cs="Times New Roman"/>
           <w:sz w:val="24"/>
           <w:szCs w:val="24"/>
-          <w:lang w:val="en-US"/>
-        </w:rPr>
-      </w:pPr>
-      <w:r>
-        <w:rPr>
-          <w:rFonts w:ascii="Times New Roman" w:hAnsi="Times New Roman" w:cs="Times New Roman"/>
-          <w:sz w:val="24"/>
-          <w:szCs w:val="24"/>
-          <w:lang w:val="en-US"/>
-        </w:rPr>
-        <w:t>/secured/users/{username}/transactions</w:t>
-      </w:r>
+        </w:rPr>
+      </w:pPr>
+      <w:r>
+        <w:rPr>
+          <w:rFonts w:ascii="Times New Roman" w:hAnsi="Times New Roman" w:cs="Times New Roman"/>
+          <w:sz w:val="24"/>
+          <w:szCs w:val="24"/>
+        </w:rPr>
+        <w:t xml:space="preserve">GET - </w:t>
+      </w:r>
+      <w:r>
+        <w:rPr>
+          <w:rFonts w:ascii="Times New Roman" w:hAnsi="Times New Roman" w:cs="Times New Roman"/>
+          <w:sz w:val="24"/>
+          <w:szCs w:val="24"/>
+        </w:rPr>
+        <w:t>/</w:t>
+      </w:r>
+      <w:proofErr w:type="spellStart"/>
+      <w:r>
+        <w:rPr>
+          <w:rFonts w:ascii="Times New Roman" w:hAnsi="Times New Roman" w:cs="Times New Roman"/>
+          <w:sz w:val="24"/>
+          <w:szCs w:val="24"/>
+        </w:rPr>
+        <w:t>secured</w:t>
+      </w:r>
+      <w:proofErr w:type="spellEnd"/>
+      <w:r>
+        <w:rPr>
+          <w:rFonts w:ascii="Times New Roman" w:hAnsi="Times New Roman" w:cs="Times New Roman"/>
+          <w:sz w:val="24"/>
+          <w:szCs w:val="24"/>
+        </w:rPr>
+        <w:t>/</w:t>
+      </w:r>
+      <w:proofErr w:type="spellStart"/>
+      <w:r>
+        <w:rPr>
+          <w:rFonts w:ascii="Times New Roman" w:hAnsi="Times New Roman" w:cs="Times New Roman"/>
+          <w:sz w:val="24"/>
+          <w:szCs w:val="24"/>
+        </w:rPr>
+        <w:t>users</w:t>
+      </w:r>
+      <w:proofErr w:type="spellEnd"/>
+      <w:r>
+        <w:rPr>
+          <w:rFonts w:ascii="Times New Roman" w:hAnsi="Times New Roman" w:cs="Times New Roman"/>
+          <w:sz w:val="24"/>
+          <w:szCs w:val="24"/>
+        </w:rPr>
+        <w:t>/{</w:t>
+      </w:r>
+      <w:proofErr w:type="spellStart"/>
+      <w:r>
+        <w:rPr>
+          <w:rFonts w:ascii="Times New Roman" w:hAnsi="Times New Roman" w:cs="Times New Roman"/>
+          <w:sz w:val="24"/>
+          <w:szCs w:val="24"/>
+        </w:rPr>
+        <w:t>username</w:t>
+      </w:r>
+      <w:proofErr w:type="spellEnd"/>
+      <w:r>
+        <w:rPr>
+          <w:rFonts w:ascii="Times New Roman" w:hAnsi="Times New Roman" w:cs="Times New Roman"/>
+          <w:sz w:val="24"/>
+          <w:szCs w:val="24"/>
+        </w:rPr>
+        <w:t>}/</w:t>
+      </w:r>
+      <w:proofErr w:type="spellStart"/>
+      <w:r>
+        <w:rPr>
+          <w:rFonts w:ascii="Times New Roman" w:hAnsi="Times New Roman" w:cs="Times New Roman"/>
+          <w:sz w:val="24"/>
+          <w:szCs w:val="24"/>
+        </w:rPr>
+        <w:t>transactions</w:t>
+      </w:r>
+      <w:proofErr w:type="spellEnd"/>
     </w:p>
     <w:p>
       <w:pPr>
@@ -7341,15 +7102,13 @@
           <w:rFonts w:ascii="Times New Roman" w:hAnsi="Times New Roman" w:cs="Times New Roman"/>
           <w:sz w:val="24"/>
           <w:szCs w:val="24"/>
-          <w:lang w:val="de-AT"/>
-        </w:rPr>
-      </w:pPr>
-      <w:r>
-        <w:rPr>
-          <w:rFonts w:ascii="Times New Roman" w:hAnsi="Times New Roman" w:cs="Times New Roman"/>
-          <w:sz w:val="24"/>
-          <w:szCs w:val="24"/>
-          <w:lang w:val="de-AT"/>
+        </w:rPr>
+      </w:pPr>
+      <w:r>
+        <w:rPr>
+          <w:rFonts w:ascii="Times New Roman" w:hAnsi="Times New Roman" w:cs="Times New Roman"/>
+          <w:sz w:val="24"/>
+          <w:szCs w:val="24"/>
         </w:rPr>
         <w:t xml:space="preserve">Die Responses sehen wie folgt aus: </w:t>
       </w:r>
@@ -7363,28 +7122,16 @@
         </w:numPr>
         <w:spacing w:line="360" w:lineRule="auto"/>
         <w:jc w:val="both"/>
-        <w:rPr>
-          <w:lang w:val="en-US"/>
-        </w:rPr>
-      </w:pPr>
-      <w:r>
-        <w:rPr>
-          <w:rFonts w:ascii="Times New Roman" w:hAnsi="Times New Roman" w:cs="Times New Roman"/>
-          <w:sz w:val="24"/>
-          <w:szCs w:val="24"/>
-          <w:lang w:val="en-US"/>
-        </w:rPr>
-        <w:t xml:space="preserve">success: </w:t>
-      </w:r>
+      </w:pPr>
       <w:proofErr w:type="spellStart"/>
       <w:r>
         <w:rPr>
           <w:rFonts w:ascii="Times New Roman" w:hAnsi="Times New Roman" w:cs="Times New Roman"/>
           <w:sz w:val="24"/>
           <w:szCs w:val="24"/>
-          <w:lang w:val="en-US"/>
-        </w:rPr>
-        <w:t>Objekt</w:t>
+        </w:rPr>
+        <w:lastRenderedPageBreak/>
+        <w:t>success</w:t>
       </w:r>
       <w:proofErr w:type="spellEnd"/>
       <w:r>
@@ -7392,9 +7139,16 @@
           <w:rFonts w:ascii="Times New Roman" w:hAnsi="Times New Roman" w:cs="Times New Roman"/>
           <w:sz w:val="24"/>
           <w:szCs w:val="24"/>
-          <w:lang w:val="en-US"/>
-        </w:rPr>
-        <w:t>: [</w:t>
+        </w:rPr>
+        <w:t xml:space="preserve">: </w:t>
+      </w:r>
+      <w:r>
+        <w:rPr>
+          <w:rFonts w:ascii="Times New Roman" w:hAnsi="Times New Roman" w:cs="Times New Roman"/>
+          <w:sz w:val="24"/>
+          <w:szCs w:val="24"/>
+        </w:rPr>
+        <w:t>Liste der Transaktionen (</w:t>
       </w:r>
       <w:proofErr w:type="spellStart"/>
       <w:r>
@@ -7402,9 +7156,8 @@
           <w:rFonts w:ascii="Times New Roman" w:hAnsi="Times New Roman" w:cs="Times New Roman"/>
           <w:sz w:val="24"/>
           <w:szCs w:val="24"/>
-          <w:lang w:val="en-US"/>
-        </w:rPr>
-        <w:t>Transaktion</w:t>
+        </w:rPr>
+        <w:t>stocksymbol</w:t>
       </w:r>
       <w:proofErr w:type="spellEnd"/>
       <w:r>
@@ -7412,9 +7165,8 @@
           <w:rFonts w:ascii="Times New Roman" w:hAnsi="Times New Roman" w:cs="Times New Roman"/>
           <w:sz w:val="24"/>
           <w:szCs w:val="24"/>
-          <w:lang w:val="en-US"/>
-        </w:rPr>
-        <w:t>{symbol, name, amount, date, price, type}, [</w:t>
+        </w:rPr>
+        <w:t xml:space="preserve">, </w:t>
       </w:r>
       <w:proofErr w:type="spellStart"/>
       <w:r>
@@ -7422,9 +7174,8 @@
           <w:rFonts w:ascii="Times New Roman" w:hAnsi="Times New Roman" w:cs="Times New Roman"/>
           <w:sz w:val="24"/>
           <w:szCs w:val="24"/>
-          <w:lang w:val="en-US"/>
-        </w:rPr>
-        <w:t>PortfolioStock</w:t>
+        </w:rPr>
+        <w:t>stockname</w:t>
       </w:r>
       <w:proofErr w:type="spellEnd"/>
       <w:r>
@@ -7432,123 +7183,177 @@
           <w:rFonts w:ascii="Times New Roman" w:hAnsi="Times New Roman" w:cs="Times New Roman"/>
           <w:sz w:val="24"/>
           <w:szCs w:val="24"/>
-          <w:lang w:val="en-US"/>
-        </w:rPr>
-        <w:t>{symbol, name, amount, balance}]</w:t>
-      </w:r>
-      <w:r>
-        <w:rPr>
-          <w:lang w:val="en-US"/>
+        </w:rPr>
+        <w:t xml:space="preserve">, </w:t>
+      </w:r>
+      <w:proofErr w:type="spellStart"/>
+      <w:r>
+        <w:rPr>
+          <w:rFonts w:ascii="Times New Roman" w:hAnsi="Times New Roman" w:cs="Times New Roman"/>
+          <w:sz w:val="24"/>
+          <w:szCs w:val="24"/>
+        </w:rPr>
+        <w:t>amount</w:t>
+      </w:r>
+      <w:proofErr w:type="spellEnd"/>
+      <w:r>
+        <w:rPr>
+          <w:rFonts w:ascii="Times New Roman" w:hAnsi="Times New Roman" w:cs="Times New Roman"/>
+          <w:sz w:val="24"/>
+          <w:szCs w:val="24"/>
+        </w:rPr>
+        <w:t xml:space="preserve">, </w:t>
+      </w:r>
+      <w:proofErr w:type="spellStart"/>
+      <w:r>
+        <w:rPr>
+          <w:rFonts w:ascii="Times New Roman" w:hAnsi="Times New Roman" w:cs="Times New Roman"/>
+          <w:sz w:val="24"/>
+          <w:szCs w:val="24"/>
+        </w:rPr>
+        <w:t>date</w:t>
+      </w:r>
+      <w:proofErr w:type="spellEnd"/>
+      <w:r>
+        <w:rPr>
+          <w:rFonts w:ascii="Times New Roman" w:hAnsi="Times New Roman" w:cs="Times New Roman"/>
+          <w:sz w:val="24"/>
+          <w:szCs w:val="24"/>
+        </w:rPr>
+        <w:t xml:space="preserve">, </w:t>
+      </w:r>
+      <w:proofErr w:type="spellStart"/>
+      <w:r>
+        <w:rPr>
+          <w:rFonts w:ascii="Times New Roman" w:hAnsi="Times New Roman" w:cs="Times New Roman"/>
+          <w:sz w:val="24"/>
+          <w:szCs w:val="24"/>
+        </w:rPr>
+        <w:t>price</w:t>
+      </w:r>
+      <w:proofErr w:type="spellEnd"/>
+      <w:r>
+        <w:rPr>
+          <w:rFonts w:ascii="Times New Roman" w:hAnsi="Times New Roman" w:cs="Times New Roman"/>
+          <w:sz w:val="24"/>
+          <w:szCs w:val="24"/>
+        </w:rPr>
+        <w:t xml:space="preserve">, </w:t>
+      </w:r>
+      <w:proofErr w:type="spellStart"/>
+      <w:r>
+        <w:rPr>
+          <w:rFonts w:ascii="Times New Roman" w:hAnsi="Times New Roman" w:cs="Times New Roman"/>
+          <w:sz w:val="24"/>
+          <w:szCs w:val="24"/>
+        </w:rPr>
+        <w:t>transactionType</w:t>
+      </w:r>
+      <w:proofErr w:type="spellEnd"/>
+      <w:r>
+        <w:rPr>
+          <w:rFonts w:ascii="Times New Roman" w:hAnsi="Times New Roman" w:cs="Times New Roman"/>
+          <w:sz w:val="24"/>
+          <w:szCs w:val="24"/>
+        </w:rPr>
+        <w:t>), Liste Aktien-Portfolio (Gruppierung der Transaktionen nach Aktie)</w:t>
+      </w:r>
+    </w:p>
+    <w:p>
+      <w:pPr>
+        <w:spacing w:line="360" w:lineRule="auto"/>
+        <w:jc w:val="both"/>
+      </w:pPr>
+    </w:p>
+    <w:p>
+      <w:pPr>
+        <w:pStyle w:val="berschrift2"/>
+        <w:jc w:val="both"/>
+      </w:pPr>
+      <w:bookmarkStart w:id="24" w:name="_Toc403334598"/>
+      <w:r>
+        <w:t>Transaktion hinzufügen (Aktienkauf, Aktienverkauf)</w:t>
+      </w:r>
+      <w:bookmarkEnd w:id="24"/>
+    </w:p>
+    <w:p>
+      <w:pPr>
+        <w:jc w:val="both"/>
+      </w:pPr>
+    </w:p>
+    <w:p>
+      <w:pPr>
+        <w:spacing w:line="360" w:lineRule="auto"/>
+        <w:jc w:val="both"/>
+        <w:rPr>
+          <w:rFonts w:ascii="Times New Roman" w:hAnsi="Times New Roman" w:cs="Times New Roman"/>
+          <w:sz w:val="24"/>
+          <w:szCs w:val="24"/>
+        </w:rPr>
+      </w:pPr>
+      <w:r>
+        <w:rPr>
+          <w:rFonts w:ascii="Times New Roman" w:hAnsi="Times New Roman" w:cs="Times New Roman"/>
+          <w:sz w:val="24"/>
+          <w:szCs w:val="24"/>
+        </w:rPr>
+        <w:t xml:space="preserve">Dieser Service bildet die funktionale Anforderung des </w:t>
+      </w:r>
+      <w:r>
+        <w:rPr>
+          <w:rFonts w:ascii="Times New Roman" w:hAnsi="Times New Roman" w:cs="Times New Roman"/>
+          <w:sz w:val="24"/>
+          <w:szCs w:val="24"/>
+        </w:rPr>
+        <w:t>Aktienkaufs</w:t>
+      </w:r>
+      <w:r>
+        <w:rPr>
+          <w:rFonts w:ascii="Times New Roman" w:hAnsi="Times New Roman" w:cs="Times New Roman"/>
+          <w:sz w:val="24"/>
+          <w:szCs w:val="24"/>
         </w:rPr>
         <w:t xml:space="preserve"> </w:t>
       </w:r>
-    </w:p>
-    <w:p>
-      <w:pPr>
-        <w:spacing w:line="360" w:lineRule="auto"/>
-        <w:jc w:val="both"/>
-        <w:rPr>
-          <w:lang w:val="en-US"/>
-        </w:rPr>
-      </w:pPr>
-    </w:p>
-    <w:p>
-      <w:pPr>
-        <w:pStyle w:val="berschrift2"/>
-        <w:jc w:val="both"/>
-      </w:pPr>
-      <w:bookmarkStart w:id="24" w:name="_Toc403334598"/>
-      <w:r>
-        <w:t>Transaktion hinzufügen (Aktienkauf, Aktienverkauf)</w:t>
-      </w:r>
-      <w:bookmarkEnd w:id="24"/>
-    </w:p>
-    <w:p>
-      <w:pPr>
-        <w:jc w:val="both"/>
-      </w:pPr>
-    </w:p>
-    <w:p>
-      <w:pPr>
-        <w:spacing w:line="360" w:lineRule="auto"/>
-        <w:jc w:val="both"/>
-        <w:rPr>
-          <w:rFonts w:ascii="Times New Roman" w:hAnsi="Times New Roman" w:cs="Times New Roman"/>
-          <w:sz w:val="24"/>
-          <w:szCs w:val="24"/>
-        </w:rPr>
-      </w:pPr>
-      <w:r>
-        <w:rPr>
-          <w:rFonts w:ascii="Times New Roman" w:hAnsi="Times New Roman" w:cs="Times New Roman"/>
-          <w:sz w:val="24"/>
-          <w:szCs w:val="24"/>
-        </w:rPr>
-        <w:t xml:space="preserve">Dieser Service bildet die funktionale Anforderung </w:t>
-      </w:r>
-      <w:r>
-        <w:rPr>
-          <w:rFonts w:ascii="Times New Roman" w:hAnsi="Times New Roman" w:cs="Times New Roman"/>
-          <w:sz w:val="24"/>
-          <w:szCs w:val="24"/>
-        </w:rPr>
-        <w:t xml:space="preserve">des </w:t>
-      </w:r>
-      <w:r>
-        <w:rPr>
-          <w:rFonts w:ascii="Times New Roman" w:hAnsi="Times New Roman" w:cs="Times New Roman"/>
-          <w:sz w:val="24"/>
-          <w:szCs w:val="24"/>
-        </w:rPr>
-        <w:t>Aktienkaufs</w:t>
-      </w:r>
-      <w:r>
-        <w:rPr>
-          <w:rFonts w:ascii="Times New Roman" w:hAnsi="Times New Roman" w:cs="Times New Roman"/>
-          <w:sz w:val="24"/>
-          <w:szCs w:val="24"/>
-        </w:rPr>
-        <w:t xml:space="preserve"> (2.5)</w:t>
-      </w:r>
-      <w:r>
-        <w:rPr>
-          <w:rFonts w:ascii="Times New Roman" w:hAnsi="Times New Roman" w:cs="Times New Roman"/>
-          <w:sz w:val="24"/>
-          <w:szCs w:val="24"/>
-        </w:rPr>
-        <w:t xml:space="preserve"> und des Aktienverkaufs (2.6)</w:t>
-      </w:r>
-      <w:r>
-        <w:rPr>
-          <w:rFonts w:ascii="Times New Roman" w:hAnsi="Times New Roman" w:cs="Times New Roman"/>
-          <w:sz w:val="24"/>
-          <w:szCs w:val="24"/>
-        </w:rPr>
-        <w:t xml:space="preserve"> ab.</w:t>
-      </w:r>
-      <w:r>
-        <w:rPr>
-          <w:rFonts w:ascii="Times New Roman" w:hAnsi="Times New Roman" w:cs="Times New Roman"/>
-          <w:sz w:val="24"/>
-          <w:szCs w:val="24"/>
-        </w:rPr>
-        <w:t xml:space="preserve"> </w:t>
-      </w:r>
-      <w:r>
-        <w:rPr>
-          <w:rFonts w:ascii="Times New Roman" w:hAnsi="Times New Roman" w:cs="Times New Roman"/>
-          <w:sz w:val="24"/>
-          <w:szCs w:val="24"/>
-        </w:rPr>
-        <w:t xml:space="preserve">Er wird mithilfe </w:t>
-      </w:r>
-      <w:r>
-        <w:rPr>
-          <w:rFonts w:ascii="Times New Roman" w:hAnsi="Times New Roman" w:cs="Times New Roman"/>
-          <w:sz w:val="24"/>
-          <w:szCs w:val="24"/>
-        </w:rPr>
-        <w:t>der HTTP-Methode PUT realisiert und fügt Transaktionen zur Transaktionsübersicht hinzu.</w:t>
+      <w:r>
+        <w:rPr>
+          <w:rFonts w:ascii="Times New Roman" w:hAnsi="Times New Roman" w:cs="Times New Roman"/>
+          <w:sz w:val="24"/>
+          <w:szCs w:val="24"/>
+        </w:rPr>
+        <w:t xml:space="preserve">und des Aktienverkaufs </w:t>
+      </w:r>
+      <w:r>
+        <w:rPr>
+          <w:rFonts w:ascii="Times New Roman" w:hAnsi="Times New Roman" w:cs="Times New Roman"/>
+          <w:sz w:val="24"/>
+          <w:szCs w:val="24"/>
+        </w:rPr>
+        <w:t xml:space="preserve">ab. Er wird mithilfe </w:t>
+      </w:r>
+      <w:r>
+        <w:rPr>
+          <w:rFonts w:ascii="Times New Roman" w:hAnsi="Times New Roman" w:cs="Times New Roman"/>
+          <w:sz w:val="24"/>
+          <w:szCs w:val="24"/>
+        </w:rPr>
+        <w:t xml:space="preserve">der HTTP-Methode </w:t>
+      </w:r>
+      <w:r>
+        <w:rPr>
+          <w:rFonts w:ascii="Times New Roman" w:hAnsi="Times New Roman" w:cs="Times New Roman"/>
+          <w:sz w:val="24"/>
+          <w:szCs w:val="24"/>
+        </w:rPr>
+        <w:t>POST</w:t>
+      </w:r>
+      <w:r>
+        <w:rPr>
+          <w:rFonts w:ascii="Times New Roman" w:hAnsi="Times New Roman" w:cs="Times New Roman"/>
+          <w:sz w:val="24"/>
+          <w:szCs w:val="24"/>
+        </w:rPr>
+        <w:t xml:space="preserve"> realisiert und fügt Transaktionen zur Transaktionsübersicht hinzu.</w:t>
       </w:r>
       <w:r>
         <w:rPr>
@@ -7574,39 +7379,23 @@
           <w:sz w:val="24"/>
           <w:szCs w:val="24"/>
         </w:rPr>
-        <w:t xml:space="preserve"> und muss daher beim Call </w:t>
-      </w:r>
-      <w:r>
-        <w:rPr>
-          <w:rFonts w:ascii="Times New Roman" w:hAnsi="Times New Roman" w:cs="Times New Roman"/>
-          <w:sz w:val="24"/>
-          <w:szCs w:val="24"/>
-        </w:rPr>
-        <w:t>e</w:t>
-      </w:r>
-      <w:r>
-        <w:rPr>
-          <w:rFonts w:ascii="Times New Roman" w:hAnsi="Times New Roman" w:cs="Times New Roman"/>
-          <w:sz w:val="24"/>
-          <w:szCs w:val="24"/>
-        </w:rPr>
-        <w:t>inen HTTP-Basic Authentication H</w:t>
-      </w:r>
-      <w:r>
-        <w:rPr>
-          <w:rFonts w:ascii="Times New Roman" w:hAnsi="Times New Roman" w:cs="Times New Roman"/>
-          <w:sz w:val="24"/>
-          <w:szCs w:val="24"/>
-        </w:rPr>
-        <w:t>eader mitschicken</w:t>
-      </w:r>
-      <w:r>
-        <w:rPr>
-          <w:rFonts w:ascii="Times New Roman" w:hAnsi="Times New Roman" w:cs="Times New Roman"/>
-          <w:sz w:val="24"/>
-          <w:szCs w:val="24"/>
-        </w:rPr>
-        <w:t>.</w:t>
+        <w:t xml:space="preserve"> und muss daher beim Call einen HTTP-Basic Authentication Header mitschicken</w:t>
+      </w:r>
+      <w:r>
+        <w:rPr>
+          <w:rFonts w:ascii="Times New Roman" w:hAnsi="Times New Roman" w:cs="Times New Roman"/>
+          <w:sz w:val="24"/>
+          <w:szCs w:val="24"/>
+        </w:rPr>
+        <w:t xml:space="preserve"> - u</w:t>
+      </w:r>
+      <w:r>
+        <w:rPr>
+          <w:rFonts w:ascii="Times New Roman" w:hAnsi="Times New Roman" w:cs="Times New Roman"/>
+          <w:sz w:val="24"/>
+          <w:szCs w:val="24"/>
+        </w:rPr>
+        <w:t>m erfolgreich aufgerufen zu werden. (Benutzer muss existieren)</w:t>
       </w:r>
     </w:p>
     <w:p>
@@ -7651,7 +7440,52 @@
           <w:szCs w:val="24"/>
           <w:lang w:val="en-GB"/>
         </w:rPr>
-        <w:t>/secured/finance/transactions?stocksymbol=iwie&amp;amount=20&amp;isSell=true/false</w:t>
+        <w:t xml:space="preserve">POST - </w:t>
+      </w:r>
+      <w:r>
+        <w:rPr>
+          <w:rFonts w:ascii="Times New Roman" w:hAnsi="Times New Roman" w:cs="Times New Roman"/>
+          <w:sz w:val="24"/>
+          <w:szCs w:val="24"/>
+          <w:lang w:val="en-GB"/>
+        </w:rPr>
+        <w:t>/secured/finance/transactions?</w:t>
+      </w:r>
+      <w:r>
+        <w:rPr>
+          <w:rFonts w:ascii="Times New Roman" w:hAnsi="Times New Roman" w:cs="Times New Roman"/>
+          <w:sz w:val="24"/>
+          <w:szCs w:val="24"/>
+          <w:lang w:val="en-GB"/>
+        </w:rPr>
+        <w:t>symbol</w:t>
+      </w:r>
+      <w:r>
+        <w:rPr>
+          <w:rFonts w:ascii="Times New Roman" w:hAnsi="Times New Roman" w:cs="Times New Roman"/>
+          <w:sz w:val="24"/>
+          <w:szCs w:val="24"/>
+          <w:lang w:val="en-GB"/>
+        </w:rPr>
+        <w:t>=</w:t>
+      </w:r>
+      <w:r>
+        <w:rPr>
+          <w:rFonts w:ascii="Times New Roman" w:hAnsi="Times New Roman" w:cs="Times New Roman"/>
+          <w:sz w:val="24"/>
+          <w:szCs w:val="24"/>
+          <w:lang w:val="en-GB"/>
+        </w:rPr>
+        <w:t>YHOO</w:t>
+      </w:r>
+      <w:r>
+        <w:rPr>
+          <w:rFonts w:ascii="Times New Roman" w:hAnsi="Times New Roman" w:cs="Times New Roman"/>
+          <w:sz w:val="24"/>
+          <w:szCs w:val="24"/>
+          <w:lang w:val="en-GB"/>
+        </w:rPr>
+        <w:t>&amp;amount=20&amp;isSell=true/false</w:t>
       </w:r>
     </w:p>
     <w:p>
@@ -7662,15 +7496,13 @@
           <w:rFonts w:ascii="Times New Roman" w:hAnsi="Times New Roman" w:cs="Times New Roman"/>
           <w:sz w:val="24"/>
           <w:szCs w:val="24"/>
-          <w:lang w:val="de-AT"/>
-        </w:rPr>
-      </w:pPr>
-      <w:r>
-        <w:rPr>
-          <w:rFonts w:ascii="Times New Roman" w:hAnsi="Times New Roman" w:cs="Times New Roman"/>
-          <w:sz w:val="24"/>
-          <w:szCs w:val="24"/>
-          <w:lang w:val="de-AT"/>
+        </w:rPr>
+      </w:pPr>
+      <w:r>
+        <w:rPr>
+          <w:rFonts w:ascii="Times New Roman" w:hAnsi="Times New Roman" w:cs="Times New Roman"/>
+          <w:sz w:val="24"/>
+          <w:szCs w:val="24"/>
         </w:rPr>
         <w:t xml:space="preserve">Die Responses sehen wie folgt aus: </w:t>
       </w:r>
@@ -7688,27 +7520,16 @@
           <w:rFonts w:ascii="Times New Roman" w:hAnsi="Times New Roman" w:cs="Times New Roman"/>
           <w:sz w:val="24"/>
           <w:szCs w:val="24"/>
-          <w:lang w:val="en-US"/>
-        </w:rPr>
-      </w:pPr>
-      <w:r>
-        <w:rPr>
-          <w:rFonts w:ascii="Times New Roman" w:hAnsi="Times New Roman" w:cs="Times New Roman"/>
-          <w:sz w:val="24"/>
-          <w:szCs w:val="24"/>
-          <w:lang w:val="en-US"/>
-        </w:rPr>
-        <w:t xml:space="preserve">success: </w:t>
-      </w:r>
+        </w:rPr>
+      </w:pPr>
       <w:proofErr w:type="spellStart"/>
       <w:r>
         <w:rPr>
           <w:rFonts w:ascii="Times New Roman" w:hAnsi="Times New Roman" w:cs="Times New Roman"/>
           <w:sz w:val="24"/>
           <w:szCs w:val="24"/>
-          <w:lang w:val="en-US"/>
-        </w:rPr>
-        <w:t>Objekt</w:t>
+        </w:rPr>
+        <w:t>success</w:t>
       </w:r>
       <w:proofErr w:type="spellEnd"/>
       <w:r>
@@ -7716,9 +7537,16 @@
           <w:rFonts w:ascii="Times New Roman" w:hAnsi="Times New Roman" w:cs="Times New Roman"/>
           <w:sz w:val="24"/>
           <w:szCs w:val="24"/>
-          <w:lang w:val="en-US"/>
-        </w:rPr>
-        <w:t>: [</w:t>
+        </w:rPr>
+        <w:t xml:space="preserve">: </w:t>
+      </w:r>
+      <w:r>
+        <w:rPr>
+          <w:rFonts w:ascii="Times New Roman" w:hAnsi="Times New Roman" w:cs="Times New Roman"/>
+          <w:sz w:val="24"/>
+          <w:szCs w:val="24"/>
+        </w:rPr>
+        <w:t>Liste der Transaktionen (</w:t>
       </w:r>
       <w:proofErr w:type="spellStart"/>
       <w:r>
@@ -7726,9 +7554,8 @@
           <w:rFonts w:ascii="Times New Roman" w:hAnsi="Times New Roman" w:cs="Times New Roman"/>
           <w:sz w:val="24"/>
           <w:szCs w:val="24"/>
-          <w:lang w:val="en-US"/>
-        </w:rPr>
-        <w:t>Transaktion</w:t>
+        </w:rPr>
+        <w:t>stocksymbol</w:t>
       </w:r>
       <w:proofErr w:type="spellEnd"/>
       <w:r>
@@ -7736,9 +7563,8 @@
           <w:rFonts w:ascii="Times New Roman" w:hAnsi="Times New Roman" w:cs="Times New Roman"/>
           <w:sz w:val="24"/>
           <w:szCs w:val="24"/>
-          <w:lang w:val="en-US"/>
-        </w:rPr>
-        <w:t>{symbol, name, amount, date, price, type}, [</w:t>
+        </w:rPr>
+        <w:t xml:space="preserve">, </w:t>
       </w:r>
       <w:proofErr w:type="spellStart"/>
       <w:r>
@@ -7746,9 +7572,8 @@
           <w:rFonts w:ascii="Times New Roman" w:hAnsi="Times New Roman" w:cs="Times New Roman"/>
           <w:sz w:val="24"/>
           <w:szCs w:val="24"/>
-          <w:lang w:val="en-US"/>
-        </w:rPr>
-        <w:t>PortfolioStock</w:t>
+        </w:rPr>
+        <w:t>stockname</w:t>
       </w:r>
       <w:proofErr w:type="spellEnd"/>
       <w:r>
@@ -7756,35 +7581,8 @@
           <w:rFonts w:ascii="Times New Roman" w:hAnsi="Times New Roman" w:cs="Times New Roman"/>
           <w:sz w:val="24"/>
           <w:szCs w:val="24"/>
-          <w:lang w:val="en-US"/>
-        </w:rPr>
-        <w:t>{symbol, name, amount, balance}]</w:t>
-      </w:r>
-    </w:p>
-    <w:p>
-      <w:pPr>
-        <w:rPr>
-          <w:lang w:val="en-GB"/>
-        </w:rPr>
-      </w:pPr>
-    </w:p>
-    <w:p>
-      <w:pPr>
-        <w:spacing w:line="360" w:lineRule="auto"/>
-        <w:jc w:val="both"/>
-        <w:rPr>
-          <w:rFonts w:ascii="Times New Roman" w:hAnsi="Times New Roman" w:cs="Times New Roman"/>
-          <w:sz w:val="24"/>
-          <w:szCs w:val="24"/>
-        </w:rPr>
-      </w:pPr>
-      <w:r>
-        <w:rPr>
-          <w:rFonts w:ascii="Times New Roman" w:hAnsi="Times New Roman" w:cs="Times New Roman"/>
-          <w:sz w:val="24"/>
-          <w:szCs w:val="24"/>
-        </w:rPr>
-        <w:t xml:space="preserve">Der Login (2.4) und der </w:t>
+        </w:rPr>
+        <w:t xml:space="preserve">, </w:t>
       </w:r>
       <w:proofErr w:type="spellStart"/>
       <w:r>
@@ -7793,7 +7591,7 @@
           <w:sz w:val="24"/>
           <w:szCs w:val="24"/>
         </w:rPr>
-        <w:t>Logout</w:t>
+        <w:t>amount</w:t>
       </w:r>
       <w:proofErr w:type="spellEnd"/>
       <w:r>
@@ -7802,31 +7600,194 @@
           <w:sz w:val="24"/>
           <w:szCs w:val="24"/>
         </w:rPr>
-        <w:t xml:space="preserve"> (2.9) stelle</w:t>
-      </w:r>
-      <w:r>
-        <w:rPr>
-          <w:rFonts w:ascii="Times New Roman" w:hAnsi="Times New Roman" w:cs="Times New Roman"/>
-          <w:sz w:val="24"/>
-          <w:szCs w:val="24"/>
-        </w:rPr>
-        <w:t>n keine Services dar, sondern we</w:t>
-      </w:r>
-      <w:r>
-        <w:rPr>
-          <w:rFonts w:ascii="Times New Roman" w:hAnsi="Times New Roman" w:cs="Times New Roman"/>
-          <w:sz w:val="24"/>
-          <w:szCs w:val="24"/>
-        </w:rPr>
-        <w:t>rden am Client durch Cookies verwaltet.</w:t>
-      </w:r>
-    </w:p>
-    <w:p>
-      <w:pPr>
-        <w:rPr>
-          <w:lang w:val="de-AT"/>
-        </w:rPr>
-      </w:pPr>
+        <w:t xml:space="preserve">, </w:t>
+      </w:r>
+      <w:proofErr w:type="spellStart"/>
+      <w:r>
+        <w:rPr>
+          <w:rFonts w:ascii="Times New Roman" w:hAnsi="Times New Roman" w:cs="Times New Roman"/>
+          <w:sz w:val="24"/>
+          <w:szCs w:val="24"/>
+        </w:rPr>
+        <w:t>date</w:t>
+      </w:r>
+      <w:proofErr w:type="spellEnd"/>
+      <w:r>
+        <w:rPr>
+          <w:rFonts w:ascii="Times New Roman" w:hAnsi="Times New Roman" w:cs="Times New Roman"/>
+          <w:sz w:val="24"/>
+          <w:szCs w:val="24"/>
+        </w:rPr>
+        <w:t xml:space="preserve">, </w:t>
+      </w:r>
+      <w:proofErr w:type="spellStart"/>
+      <w:r>
+        <w:rPr>
+          <w:rFonts w:ascii="Times New Roman" w:hAnsi="Times New Roman" w:cs="Times New Roman"/>
+          <w:sz w:val="24"/>
+          <w:szCs w:val="24"/>
+        </w:rPr>
+        <w:t>price</w:t>
+      </w:r>
+      <w:proofErr w:type="spellEnd"/>
+      <w:r>
+        <w:rPr>
+          <w:rFonts w:ascii="Times New Roman" w:hAnsi="Times New Roman" w:cs="Times New Roman"/>
+          <w:sz w:val="24"/>
+          <w:szCs w:val="24"/>
+        </w:rPr>
+        <w:t xml:space="preserve">, </w:t>
+      </w:r>
+      <w:proofErr w:type="spellStart"/>
+      <w:r>
+        <w:rPr>
+          <w:rFonts w:ascii="Times New Roman" w:hAnsi="Times New Roman" w:cs="Times New Roman"/>
+          <w:sz w:val="24"/>
+          <w:szCs w:val="24"/>
+        </w:rPr>
+        <w:t>transactionType</w:t>
+      </w:r>
+      <w:proofErr w:type="spellEnd"/>
+      <w:r>
+        <w:rPr>
+          <w:rFonts w:ascii="Times New Roman" w:hAnsi="Times New Roman" w:cs="Times New Roman"/>
+          <w:sz w:val="24"/>
+          <w:szCs w:val="24"/>
+        </w:rPr>
+        <w:t>), Liste Aktien-Portfolio (Gruppierung der Transaktionen nach Aktie)</w:t>
+      </w:r>
+    </w:p>
+    <w:p/>
+    <w:p>
+      <w:pPr>
+        <w:pStyle w:val="berschrift2"/>
+      </w:pPr>
+      <w:r>
+        <w:t>Authentifizierung</w:t>
+      </w:r>
+    </w:p>
+    <w:p/>
+    <w:p>
+      <w:pPr>
+        <w:jc w:val="both"/>
+        <w:rPr>
+          <w:rFonts w:ascii="Times New Roman" w:hAnsi="Times New Roman" w:cs="Times New Roman"/>
+          <w:sz w:val="24"/>
+          <w:szCs w:val="24"/>
+        </w:rPr>
+      </w:pPr>
+      <w:r>
+        <w:rPr>
+          <w:rFonts w:ascii="Times New Roman" w:hAnsi="Times New Roman" w:cs="Times New Roman"/>
+          <w:sz w:val="24"/>
+          <w:szCs w:val="24"/>
+        </w:rPr>
+        <w:t xml:space="preserve">Durch die Verwendung des Spring Frameworks steht uns das Spring Security Modul zur Verfügung, um die Authentifizierung der Benutzer zu realisieren. </w:t>
+      </w:r>
+      <w:r>
+        <w:rPr>
+          <w:rFonts w:ascii="Times New Roman" w:hAnsi="Times New Roman" w:cs="Times New Roman"/>
+          <w:sz w:val="24"/>
+          <w:szCs w:val="24"/>
+        </w:rPr>
+        <w:t>Durch die richtige Konfiguration des Spring Security Kontextes</w:t>
+      </w:r>
+      <w:r>
+        <w:rPr>
+          <w:rFonts w:ascii="Times New Roman" w:hAnsi="Times New Roman" w:cs="Times New Roman"/>
+          <w:sz w:val="24"/>
+          <w:szCs w:val="24"/>
+        </w:rPr>
+        <w:t xml:space="preserve"> ist es uns gelungen eine „</w:t>
+      </w:r>
+      <w:proofErr w:type="spellStart"/>
+      <w:r>
+        <w:rPr>
+          <w:rFonts w:ascii="Times New Roman" w:hAnsi="Times New Roman" w:cs="Times New Roman"/>
+          <w:sz w:val="24"/>
+          <w:szCs w:val="24"/>
+        </w:rPr>
+        <w:t>stateless</w:t>
+      </w:r>
+      <w:proofErr w:type="spellEnd"/>
+      <w:r>
+        <w:rPr>
+          <w:rFonts w:ascii="Times New Roman" w:hAnsi="Times New Roman" w:cs="Times New Roman"/>
+          <w:sz w:val="24"/>
+          <w:szCs w:val="24"/>
+        </w:rPr>
+        <w:t xml:space="preserve">“ Authentifizierung für den Server zu schaffen. </w:t>
+      </w:r>
+    </w:p>
+    <w:p>
+      <w:pPr>
+        <w:jc w:val="both"/>
+        <w:rPr>
+          <w:rFonts w:ascii="Times New Roman" w:hAnsi="Times New Roman" w:cs="Times New Roman"/>
+          <w:sz w:val="24"/>
+          <w:szCs w:val="24"/>
+        </w:rPr>
+      </w:pPr>
+      <w:r>
+        <w:rPr>
+          <w:rFonts w:ascii="Times New Roman" w:hAnsi="Times New Roman" w:cs="Times New Roman"/>
+          <w:sz w:val="24"/>
+          <w:szCs w:val="24"/>
+        </w:rPr>
+        <w:t>Die Authentifizierungsdetails werden über einen http Basic Authentication Header mitgeschickt und Clientseitig gespeichert. Der Client muss für jeden Serviceaufruf unter /</w:t>
+      </w:r>
+      <w:proofErr w:type="spellStart"/>
+      <w:r>
+        <w:rPr>
+          <w:rFonts w:ascii="Times New Roman" w:hAnsi="Times New Roman" w:cs="Times New Roman"/>
+          <w:sz w:val="24"/>
+          <w:szCs w:val="24"/>
+        </w:rPr>
+        <w:t>secured</w:t>
+      </w:r>
+      <w:proofErr w:type="spellEnd"/>
+      <w:r>
+        <w:rPr>
+          <w:rFonts w:ascii="Times New Roman" w:hAnsi="Times New Roman" w:cs="Times New Roman"/>
+          <w:sz w:val="24"/>
+          <w:szCs w:val="24"/>
+        </w:rPr>
+        <w:t xml:space="preserve"> diesen http </w:t>
+      </w:r>
+      <w:r>
+        <w:rPr>
+          <w:rFonts w:ascii="Times New Roman" w:hAnsi="Times New Roman" w:cs="Times New Roman"/>
+          <w:sz w:val="24"/>
+          <w:szCs w:val="24"/>
+        </w:rPr>
+        <w:t xml:space="preserve">Header mitschicken </w:t>
+      </w:r>
+      <w:r>
+        <w:rPr>
+          <w:rFonts w:ascii="Times New Roman" w:hAnsi="Times New Roman" w:cs="Times New Roman"/>
+          <w:sz w:val="24"/>
+          <w:szCs w:val="24"/>
+        </w:rPr>
+        <w:t>um die Daten zu erlangen. Falls die Angaben inkorrekt sind (falscher Benutzername, falsches Password), bekommt der Client einen http 401 Error Code (</w:t>
+      </w:r>
+      <w:proofErr w:type="spellStart"/>
+      <w:r>
+        <w:rPr>
+          <w:rFonts w:ascii="Times New Roman" w:hAnsi="Times New Roman" w:cs="Times New Roman"/>
+          <w:sz w:val="24"/>
+          <w:szCs w:val="24"/>
+        </w:rPr>
+        <w:t>Unauthorized</w:t>
+      </w:r>
+      <w:proofErr w:type="spellEnd"/>
+      <w:r>
+        <w:rPr>
+          <w:rFonts w:ascii="Times New Roman" w:hAnsi="Times New Roman" w:cs="Times New Roman"/>
+          <w:sz w:val="24"/>
+          <w:szCs w:val="24"/>
+        </w:rPr>
+        <w:t xml:space="preserve"> Access).  </w:t>
+      </w:r>
     </w:p>
     <w:p>
       <w:pPr>
@@ -7837,15 +7798,17 @@
           <w:color w:val="365F91" w:themeColor="accent1" w:themeShade="BF"/>
           <w:sz w:val="28"/>
           <w:szCs w:val="28"/>
-          <w:lang w:val="de-AT"/>
-        </w:rPr>
-      </w:pPr>
+        </w:rPr>
+      </w:pPr>
+      <w:bookmarkStart w:id="25" w:name="_Toc403334599"/>
+      <w:r>
+        <w:br w:type="page"/>
+      </w:r>
     </w:p>
     <w:p>
       <w:pPr>
         <w:pStyle w:val="berschrift1"/>
       </w:pPr>
-      <w:bookmarkStart w:id="25" w:name="_Toc403334599"/>
       <w:r>
         <w:lastRenderedPageBreak/>
         <w:t>Datenbank</w:t>
@@ -7879,7 +7842,15 @@
           <w:sz w:val="24"/>
           <w:szCs w:val="24"/>
         </w:rPr>
-        <w:t>Im Anschluss wird das Datenbank-Schema dargestellt. Es umfasst drei Tabellen und damit den User, die Transaktion und die User Session.</w:t>
+        <w:t xml:space="preserve">Im Anschluss wird das Datenbank-Schema dargestellt. Es umfasst </w:t>
+      </w:r>
+      <w:r>
+        <w:rPr>
+          <w:rFonts w:ascii="Times New Roman" w:hAnsi="Times New Roman" w:cs="Times New Roman"/>
+          <w:sz w:val="24"/>
+          <w:szCs w:val="24"/>
+        </w:rPr>
+        <w:t>zwei Tabellen: User und Transaction</w:t>
       </w:r>
     </w:p>
     <w:p>
@@ -7890,10 +7861,10 @@
       <w:r>
         <w:rPr>
           <w:noProof/>
-          <w:lang w:val="de-AT" w:eastAsia="de-AT"/>
+          <w:lang w:eastAsia="de-AT"/>
         </w:rPr>
         <w:drawing>
-          <wp:inline distT="0" distB="0" distL="0" distR="0" wp14:anchorId="7A5CCC6F" wp14:editId="551BC2A6">
+          <wp:inline distT="0" distB="0" distL="0" distR="0" wp14:anchorId="2D2D0068" wp14:editId="32755579">
             <wp:extent cx="4362450" cy="5905500"/>
             <wp:effectExtent l="0" t="0" r="0" b="0"/>
             <wp:docPr id="3" name="Picture 3" descr="C:\Users\Alex\Desktop\Databases - Visio.jpg"/>
@@ -8050,7 +8021,31 @@
           <w:sz w:val="24"/>
           <w:szCs w:val="24"/>
         </w:rPr>
-        <w:t>Wie schon in den Services beschrieben, erhalten nicht eingeloggte User die Möglichkeit zu</w:t>
+        <w:t xml:space="preserve">Wie schon in den Services beschrieben, erhalten nicht eingeloggte User die Möglichkeit zur Registrierung bzw. zum Login. Auf dieser Seite werden auch verfügbare </w:t>
+      </w:r>
+      <w:r>
+        <w:rPr>
+          <w:rFonts w:ascii="Times New Roman" w:hAnsi="Times New Roman" w:cs="Times New Roman"/>
+          <w:sz w:val="24"/>
+          <w:szCs w:val="24"/>
+        </w:rPr>
+        <w:t>Aktien</w:t>
+      </w:r>
+      <w:r>
+        <w:rPr>
+          <w:rFonts w:ascii="Times New Roman" w:hAnsi="Times New Roman" w:cs="Times New Roman"/>
+          <w:sz w:val="24"/>
+          <w:szCs w:val="24"/>
+        </w:rPr>
+        <w:t xml:space="preserve"> und deren </w:t>
+      </w:r>
+      <w:r>
+        <w:rPr>
+          <w:rFonts w:ascii="Times New Roman" w:hAnsi="Times New Roman" w:cs="Times New Roman"/>
+          <w:sz w:val="24"/>
+          <w:szCs w:val="24"/>
+        </w:rPr>
+        <w:t>Historie</w:t>
       </w:r>
       <w:bookmarkStart w:id="29" w:name="_GoBack"/>
       <w:bookmarkEnd w:id="29"/>
@@ -8060,7 +8055,7 @@
           <w:sz w:val="24"/>
           <w:szCs w:val="24"/>
         </w:rPr>
-        <w:t>r Registrierung bzw. zum Login. Auf dieser Seite werden auch verfügbare Stocks und deren Details angezeigt.</w:t>
+        <w:t xml:space="preserve"> angezeigt.</w:t>
       </w:r>
     </w:p>
     <w:p>
@@ -8071,10 +8066,10 @@
       <w:r>
         <w:rPr>
           <w:noProof/>
-          <w:lang w:val="de-AT" w:eastAsia="de-AT"/>
+          <w:lang w:eastAsia="de-AT"/>
         </w:rPr>
         <w:drawing>
-          <wp:inline distT="0" distB="0" distL="0" distR="0" wp14:anchorId="60D98782" wp14:editId="14308396">
+          <wp:inline distT="0" distB="0" distL="0" distR="0" wp14:anchorId="5A5CC591" wp14:editId="341437E0">
             <wp:extent cx="5753100" cy="2762250"/>
             <wp:effectExtent l="0" t="0" r="0" b="0"/>
             <wp:docPr id="1" name="Grafik 1" descr="C:\Users\OLIVIA\Desktop\Layout-User-Not-Logged-In.png"/>
@@ -8231,15 +8226,7 @@
           <w:sz w:val="24"/>
           <w:szCs w:val="24"/>
         </w:rPr>
-        <w:t>Wie schon in den Services beschrieben, wird eingeloggten Usern die Möglichkeit zum Kauf bzw. Verkauf von Aktien angeboten</w:t>
-      </w:r>
-      <w:r>
-        <w:rPr>
-          <w:rFonts w:ascii="Times New Roman" w:hAnsi="Times New Roman" w:cs="Times New Roman"/>
-          <w:sz w:val="24"/>
-          <w:szCs w:val="24"/>
-        </w:rPr>
-        <w:t>. Es wird auch eine Übersicht über die durchgeführten Transaktionen angezeigt. Auf dieser Seite kann sich der User auch wieder ausloggen.</w:t>
+        <w:t>Wie schon in den Services beschrieben, wird eingeloggten Usern die Möglichkeit zum Kauf bzw. Verkauf von Aktien angeboten. Es wird auch eine Übersicht über die durchgeführten Transaktionen angezeigt. Auf dieser Seite kann sich der User auch wieder ausloggen.</w:t>
       </w:r>
     </w:p>
     <w:p>
@@ -8261,10 +8248,10 @@
       <w:r>
         <w:rPr>
           <w:noProof/>
-          <w:lang w:val="de-AT" w:eastAsia="de-AT"/>
+          <w:lang w:eastAsia="de-AT"/>
         </w:rPr>
         <w:drawing>
-          <wp:inline distT="0" distB="0" distL="0" distR="0" wp14:anchorId="2434C08D" wp14:editId="16CB9766">
+          <wp:inline distT="0" distB="0" distL="0" distR="0" wp14:anchorId="06B04AF2" wp14:editId="3437CCBA">
             <wp:extent cx="5753100" cy="4676775"/>
             <wp:effectExtent l="0" t="0" r="0" b="9525"/>
             <wp:docPr id="4" name="Grafik 4" descr="C:\Users\OLIVIA\Desktop\Layout-User-Logged-In.png"/>
@@ -8456,7 +8443,7 @@
             <w:rFonts w:ascii="Times New Roman" w:hAnsi="Times New Roman" w:cs="Times New Roman"/>
             <w:noProof/>
           </w:rPr>
-          <w:t>14</w:t>
+          <w:t>2</w:t>
         </w:r>
         <w:r>
           <w:rPr>
@@ -10936,7 +10923,7 @@
 </file>
 
 <file path=customXml/itemProps1.xml><?xml version="1.0" encoding="utf-8"?>
-<ds:datastoreItem xmlns:ds="http://schemas.openxmlformats.org/officeDocument/2006/customXml" ds:itemID="{BC72AB66-0A4B-47FE-9804-3C8FC609231C}">
+<ds:datastoreItem xmlns:ds="http://schemas.openxmlformats.org/officeDocument/2006/customXml" ds:itemID="{F3905718-8AE8-4857-9D38-85412FBE4AAF}">
   <ds:schemaRefs>
     <ds:schemaRef ds:uri="http://schemas.openxmlformats.org/officeDocument/2006/bibliography"/>
   </ds:schemaRefs>

</xml_diff>

<commit_message>
Updated: Spezifikation - Überarbeitung
</commit_message>
<xml_diff>
--- a/Spezifikation.docx
+++ b/Spezifikation.docx
@@ -1,10 +1,10 @@
 
 <file path=word/document.xml><?xml version="1.0" encoding="utf-8"?>
-<w:document xmlns:wpc="http://schemas.microsoft.com/office/word/2010/wordprocessingCanvas" xmlns:mc="http://schemas.openxmlformats.org/markup-compatibility/2006" xmlns:o="urn:schemas-microsoft-com:office:office" xmlns:r="http://schemas.openxmlformats.org/officeDocument/2006/relationships" xmlns:m="http://schemas.openxmlformats.org/officeDocument/2006/math" xmlns:v="urn:schemas-microsoft-com:vml" xmlns:wp14="http://schemas.microsoft.com/office/word/2010/wordprocessingDrawing" xmlns:wp="http://schemas.openxmlformats.org/drawingml/2006/wordprocessingDrawing" xmlns:w10="urn:schemas-microsoft-com:office:word" xmlns:w="http://schemas.openxmlformats.org/wordprocessingml/2006/main" xmlns:w14="http://schemas.microsoft.com/office/word/2010/wordml" xmlns:wpg="http://schemas.microsoft.com/office/word/2010/wordprocessingGroup" xmlns:wpi="http://schemas.microsoft.com/office/word/2010/wordprocessingInk" xmlns:wne="http://schemas.microsoft.com/office/word/2006/wordml" xmlns:wps="http://schemas.microsoft.com/office/word/2010/wordprocessingShape" mc:Ignorable="w14 wp14">
+<w:document xmlns:wpc="http://schemas.microsoft.com/office/word/2010/wordprocessingCanvas" xmlns:mc="http://schemas.openxmlformats.org/markup-compatibility/2006" xmlns:o="urn:schemas-microsoft-com:office:office" xmlns:r="http://schemas.openxmlformats.org/officeDocument/2006/relationships" xmlns:m="http://schemas.openxmlformats.org/officeDocument/2006/math" xmlns:v="urn:schemas-microsoft-com:vml" xmlns:wp14="http://schemas.microsoft.com/office/word/2010/wordprocessingDrawing" xmlns:wp="http://schemas.openxmlformats.org/drawingml/2006/wordprocessingDrawing" xmlns:w10="urn:schemas-microsoft-com:office:word" xmlns:w="http://schemas.openxmlformats.org/wordprocessingml/2006/main" xmlns:w14="http://schemas.microsoft.com/office/word/2010/wordml" xmlns:w15="http://schemas.microsoft.com/office/word/2012/wordml" xmlns:wpg="http://schemas.microsoft.com/office/word/2010/wordprocessingGroup" xmlns:wpi="http://schemas.microsoft.com/office/word/2010/wordprocessingInk" xmlns:wne="http://schemas.microsoft.com/office/word/2006/wordml" xmlns:wps="http://schemas.microsoft.com/office/word/2010/wordprocessingShape" mc:Ignorable="w14 w15 wp14">
   <w:body>
     <w:p>
       <w:pPr>
-        <w:pStyle w:val="Titel"/>
+        <w:pStyle w:val="Title"/>
         <w:rPr>
           <w:rFonts w:ascii="Times New Roman" w:hAnsi="Times New Roman" w:cs="Times New Roman"/>
           <w:sz w:val="72"/>
@@ -29,7 +29,7 @@
     </w:p>
     <w:p>
       <w:pPr>
-        <w:pStyle w:val="Untertitel"/>
+        <w:pStyle w:val="Subtitle"/>
         <w:rPr>
           <w:rFonts w:ascii="Times New Roman" w:hAnsi="Times New Roman" w:cs="Times New Roman"/>
           <w:sz w:val="52"/>
@@ -39,7 +39,7 @@
     </w:p>
     <w:p>
       <w:pPr>
-        <w:pStyle w:val="Untertitel"/>
+        <w:pStyle w:val="Subtitle"/>
         <w:rPr>
           <w:rFonts w:ascii="Times New Roman" w:hAnsi="Times New Roman" w:cs="Times New Roman"/>
           <w:sz w:val="52"/>
@@ -59,7 +59,7 @@
     </w:p>
     <w:p>
       <w:pPr>
-        <w:pStyle w:val="Untertitel"/>
+        <w:pStyle w:val="Subtitle"/>
         <w:rPr>
           <w:rFonts w:ascii="Times New Roman" w:hAnsi="Times New Roman" w:cs="Times New Roman"/>
         </w:rPr>
@@ -95,7 +95,7 @@
     </w:p>
     <w:tbl>
       <w:tblPr>
-        <w:tblStyle w:val="Tabellenraster"/>
+        <w:tblStyle w:val="TableGrid"/>
         <w:tblW w:w="0" w:type="auto"/>
         <w:tblBorders>
           <w:top w:val="none" w:sz="0" w:space="0" w:color="auto"/>
@@ -398,7 +398,7 @@
     </w:p>
     <w:p>
       <w:pPr>
-        <w:pStyle w:val="Untertitel"/>
+        <w:pStyle w:val="Subtitle"/>
         <w:rPr>
           <w:rFonts w:ascii="Times New Roman" w:hAnsi="Times New Roman" w:cs="Times New Roman"/>
         </w:rPr>
@@ -499,7 +499,7 @@
     </w:p>
     <w:p>
       <w:pPr>
-        <w:pStyle w:val="Untertitel"/>
+        <w:pStyle w:val="Subtitle"/>
         <w:rPr>
           <w:rFonts w:ascii="Times New Roman" w:hAnsi="Times New Roman" w:cs="Times New Roman"/>
         </w:rPr>
@@ -533,7 +533,7 @@
     </w:p>
     <w:p>
       <w:pPr>
-        <w:pStyle w:val="Untertitel"/>
+        <w:pStyle w:val="Subtitle"/>
         <w:rPr>
           <w:rFonts w:ascii="Times New Roman" w:hAnsi="Times New Roman" w:cs="Times New Roman"/>
         </w:rPr>
@@ -584,7 +584,7 @@
       <w:sdtContent>
         <w:p>
           <w:pPr>
-            <w:pStyle w:val="Inhaltsverzeichnisberschrift"/>
+            <w:pStyle w:val="TOCHeading"/>
             <w:rPr>
               <w:rFonts w:ascii="Times New Roman" w:hAnsi="Times New Roman" w:cs="Times New Roman"/>
               <w:lang w:val="de-DE"/>
@@ -600,7 +600,7 @@
         </w:p>
         <w:p>
           <w:pPr>
-            <w:pStyle w:val="Verzeichnis1"/>
+            <w:pStyle w:val="TOC1"/>
             <w:tabs>
               <w:tab w:val="left" w:pos="440"/>
               <w:tab w:val="right" w:leader="dot" w:pos="9062"/>
@@ -713,7 +713,7 @@
         </w:p>
         <w:p>
           <w:pPr>
-            <w:pStyle w:val="Verzeichnis2"/>
+            <w:pStyle w:val="TOC2"/>
             <w:tabs>
               <w:tab w:val="left" w:pos="880"/>
               <w:tab w:val="right" w:leader="dot" w:pos="9062"/>
@@ -808,7 +808,7 @@
         </w:p>
         <w:p>
           <w:pPr>
-            <w:pStyle w:val="Verzeichnis2"/>
+            <w:pStyle w:val="TOC2"/>
             <w:tabs>
               <w:tab w:val="left" w:pos="880"/>
               <w:tab w:val="right" w:leader="dot" w:pos="9062"/>
@@ -903,7 +903,7 @@
         </w:p>
         <w:p>
           <w:pPr>
-            <w:pStyle w:val="Verzeichnis1"/>
+            <w:pStyle w:val="TOC1"/>
             <w:tabs>
               <w:tab w:val="left" w:pos="440"/>
               <w:tab w:val="right" w:leader="dot" w:pos="9062"/>
@@ -998,7 +998,7 @@
         </w:p>
         <w:p>
           <w:pPr>
-            <w:pStyle w:val="Verzeichnis2"/>
+            <w:pStyle w:val="TOC2"/>
             <w:tabs>
               <w:tab w:val="left" w:pos="880"/>
               <w:tab w:val="right" w:leader="dot" w:pos="9062"/>
@@ -1093,7 +1093,7 @@
         </w:p>
         <w:p>
           <w:pPr>
-            <w:pStyle w:val="Verzeichnis2"/>
+            <w:pStyle w:val="TOC2"/>
             <w:tabs>
               <w:tab w:val="left" w:pos="880"/>
               <w:tab w:val="right" w:leader="dot" w:pos="9062"/>
@@ -1188,7 +1188,7 @@
         </w:p>
         <w:p>
           <w:pPr>
-            <w:pStyle w:val="Verzeichnis2"/>
+            <w:pStyle w:val="TOC2"/>
             <w:tabs>
               <w:tab w:val="left" w:pos="880"/>
               <w:tab w:val="right" w:leader="dot" w:pos="9062"/>
@@ -1283,7 +1283,7 @@
         </w:p>
         <w:p>
           <w:pPr>
-            <w:pStyle w:val="Verzeichnis2"/>
+            <w:pStyle w:val="TOC2"/>
             <w:tabs>
               <w:tab w:val="left" w:pos="880"/>
               <w:tab w:val="right" w:leader="dot" w:pos="9062"/>
@@ -1378,7 +1378,7 @@
         </w:p>
         <w:p>
           <w:pPr>
-            <w:pStyle w:val="Verzeichnis1"/>
+            <w:pStyle w:val="TOC1"/>
             <w:tabs>
               <w:tab w:val="left" w:pos="440"/>
               <w:tab w:val="right" w:leader="dot" w:pos="9062"/>
@@ -1473,7 +1473,7 @@
         </w:p>
         <w:p>
           <w:pPr>
-            <w:pStyle w:val="Verzeichnis2"/>
+            <w:pStyle w:val="TOC2"/>
             <w:tabs>
               <w:tab w:val="left" w:pos="880"/>
               <w:tab w:val="right" w:leader="dot" w:pos="9062"/>
@@ -1568,7 +1568,7 @@
         </w:p>
         <w:p>
           <w:pPr>
-            <w:pStyle w:val="Verzeichnis2"/>
+            <w:pStyle w:val="TOC2"/>
             <w:tabs>
               <w:tab w:val="left" w:pos="880"/>
               <w:tab w:val="right" w:leader="dot" w:pos="9062"/>
@@ -1663,7 +1663,7 @@
         </w:p>
         <w:p>
           <w:pPr>
-            <w:pStyle w:val="Verzeichnis2"/>
+            <w:pStyle w:val="TOC2"/>
             <w:tabs>
               <w:tab w:val="left" w:pos="880"/>
               <w:tab w:val="right" w:leader="dot" w:pos="9062"/>
@@ -1758,7 +1758,7 @@
         </w:p>
         <w:p>
           <w:pPr>
-            <w:pStyle w:val="Verzeichnis2"/>
+            <w:pStyle w:val="TOC2"/>
             <w:tabs>
               <w:tab w:val="left" w:pos="880"/>
               <w:tab w:val="right" w:leader="dot" w:pos="9062"/>
@@ -1853,7 +1853,7 @@
         </w:p>
         <w:p>
           <w:pPr>
-            <w:pStyle w:val="Verzeichnis2"/>
+            <w:pStyle w:val="TOC2"/>
             <w:tabs>
               <w:tab w:val="left" w:pos="880"/>
               <w:tab w:val="right" w:leader="dot" w:pos="9062"/>
@@ -1948,7 +1948,7 @@
         </w:p>
         <w:p>
           <w:pPr>
-            <w:pStyle w:val="Verzeichnis2"/>
+            <w:pStyle w:val="TOC2"/>
             <w:tabs>
               <w:tab w:val="left" w:pos="880"/>
               <w:tab w:val="right" w:leader="dot" w:pos="9062"/>
@@ -2043,7 +2043,7 @@
         </w:p>
         <w:p>
           <w:pPr>
-            <w:pStyle w:val="Verzeichnis2"/>
+            <w:pStyle w:val="TOC2"/>
             <w:tabs>
               <w:tab w:val="left" w:pos="880"/>
               <w:tab w:val="right" w:leader="dot" w:pos="9062"/>
@@ -2138,7 +2138,7 @@
         </w:p>
         <w:p>
           <w:pPr>
-            <w:pStyle w:val="Verzeichnis2"/>
+            <w:pStyle w:val="TOC2"/>
             <w:tabs>
               <w:tab w:val="left" w:pos="880"/>
               <w:tab w:val="right" w:leader="dot" w:pos="9062"/>
@@ -2233,7 +2233,7 @@
         </w:p>
         <w:p>
           <w:pPr>
-            <w:pStyle w:val="Verzeichnis2"/>
+            <w:pStyle w:val="TOC2"/>
             <w:tabs>
               <w:tab w:val="left" w:pos="880"/>
               <w:tab w:val="right" w:leader="dot" w:pos="9062"/>
@@ -2328,7 +2328,7 @@
         </w:p>
         <w:p>
           <w:pPr>
-            <w:pStyle w:val="Verzeichnis1"/>
+            <w:pStyle w:val="TOC1"/>
             <w:tabs>
               <w:tab w:val="left" w:pos="440"/>
               <w:tab w:val="right" w:leader="dot" w:pos="9062"/>
@@ -2423,7 +2423,7 @@
         </w:p>
         <w:p>
           <w:pPr>
-            <w:pStyle w:val="Verzeichnis2"/>
+            <w:pStyle w:val="TOC2"/>
             <w:tabs>
               <w:tab w:val="left" w:pos="880"/>
               <w:tab w:val="right" w:leader="dot" w:pos="9062"/>
@@ -2518,7 +2518,7 @@
         </w:p>
         <w:p>
           <w:pPr>
-            <w:pStyle w:val="Verzeichnis2"/>
+            <w:pStyle w:val="TOC2"/>
             <w:tabs>
               <w:tab w:val="left" w:pos="880"/>
               <w:tab w:val="right" w:leader="dot" w:pos="9062"/>
@@ -2613,7 +2613,7 @@
         </w:p>
         <w:p>
           <w:pPr>
-            <w:pStyle w:val="Verzeichnis2"/>
+            <w:pStyle w:val="TOC2"/>
             <w:tabs>
               <w:tab w:val="left" w:pos="880"/>
               <w:tab w:val="right" w:leader="dot" w:pos="9062"/>
@@ -2708,7 +2708,7 @@
         </w:p>
         <w:p>
           <w:pPr>
-            <w:pStyle w:val="Verzeichnis2"/>
+            <w:pStyle w:val="TOC2"/>
             <w:tabs>
               <w:tab w:val="left" w:pos="880"/>
               <w:tab w:val="right" w:leader="dot" w:pos="9062"/>
@@ -2803,7 +2803,7 @@
         </w:p>
         <w:p>
           <w:pPr>
-            <w:pStyle w:val="Verzeichnis2"/>
+            <w:pStyle w:val="TOC2"/>
             <w:tabs>
               <w:tab w:val="left" w:pos="880"/>
               <w:tab w:val="right" w:leader="dot" w:pos="9062"/>
@@ -2898,7 +2898,7 @@
         </w:p>
         <w:p>
           <w:pPr>
-            <w:pStyle w:val="Verzeichnis2"/>
+            <w:pStyle w:val="TOC2"/>
             <w:tabs>
               <w:tab w:val="left" w:pos="880"/>
               <w:tab w:val="right" w:leader="dot" w:pos="9062"/>
@@ -2993,7 +2993,7 @@
         </w:p>
         <w:p>
           <w:pPr>
-            <w:pStyle w:val="Verzeichnis1"/>
+            <w:pStyle w:val="TOC1"/>
             <w:tabs>
               <w:tab w:val="left" w:pos="440"/>
               <w:tab w:val="right" w:leader="dot" w:pos="9062"/>
@@ -3088,7 +3088,7 @@
         </w:p>
         <w:p>
           <w:pPr>
-            <w:pStyle w:val="Verzeichnis1"/>
+            <w:pStyle w:val="TOC1"/>
             <w:tabs>
               <w:tab w:val="left" w:pos="440"/>
               <w:tab w:val="right" w:leader="dot" w:pos="9062"/>
@@ -3183,7 +3183,7 @@
         </w:p>
         <w:p>
           <w:pPr>
-            <w:pStyle w:val="Verzeichnis2"/>
+            <w:pStyle w:val="TOC2"/>
             <w:tabs>
               <w:tab w:val="left" w:pos="880"/>
               <w:tab w:val="right" w:leader="dot" w:pos="9062"/>
@@ -3278,7 +3278,7 @@
         </w:p>
         <w:p>
           <w:pPr>
-            <w:pStyle w:val="Verzeichnis2"/>
+            <w:pStyle w:val="TOC2"/>
             <w:tabs>
               <w:tab w:val="left" w:pos="880"/>
               <w:tab w:val="right" w:leader="dot" w:pos="9062"/>
@@ -3390,7 +3390,7 @@
     </w:p>
     <w:p>
       <w:pPr>
-        <w:pStyle w:val="Inhaltsverzeichnisberschrift"/>
+        <w:pStyle w:val="TOCHeading"/>
         <w:rPr>
           <w:rFonts w:ascii="Times New Roman" w:hAnsi="Times New Roman" w:cs="Times New Roman"/>
           <w:lang w:val="de-DE"/>
@@ -3407,7 +3407,7 @@
     </w:p>
     <w:p>
       <w:pPr>
-        <w:pStyle w:val="Abbildungsverzeichnis"/>
+        <w:pStyle w:val="TableofFigures"/>
         <w:tabs>
           <w:tab w:val="right" w:leader="dot" w:pos="9062"/>
         </w:tabs>
@@ -3494,7 +3494,7 @@
     </w:p>
     <w:p>
       <w:pPr>
-        <w:pStyle w:val="Abbildungsverzeichnis"/>
+        <w:pStyle w:val="TableofFigures"/>
         <w:tabs>
           <w:tab w:val="right" w:leader="dot" w:pos="9062"/>
         </w:tabs>
@@ -3572,7 +3572,7 @@
     </w:p>
     <w:p>
       <w:pPr>
-        <w:pStyle w:val="Abbildungsverzeichnis"/>
+        <w:pStyle w:val="TableofFigures"/>
         <w:tabs>
           <w:tab w:val="right" w:leader="dot" w:pos="9062"/>
         </w:tabs>
@@ -3664,7 +3664,7 @@
     </w:p>
     <w:p>
       <w:pPr>
-        <w:pStyle w:val="berschrift1"/>
+        <w:pStyle w:val="Heading1"/>
         <w:jc w:val="both"/>
       </w:pPr>
       <w:bookmarkStart w:id="0" w:name="_Toc403334574"/>
@@ -3778,7 +3778,7 @@
     </w:p>
     <w:p>
       <w:pPr>
-        <w:pStyle w:val="berschrift2"/>
+        <w:pStyle w:val="Heading2"/>
         <w:jc w:val="both"/>
       </w:pPr>
       <w:bookmarkStart w:id="1" w:name="_Toc403334575"/>
@@ -3818,7 +3818,7 @@
     </w:p>
     <w:p>
       <w:pPr>
-        <w:pStyle w:val="berschrift2"/>
+        <w:pStyle w:val="Heading2"/>
         <w:jc w:val="both"/>
       </w:pPr>
       <w:bookmarkStart w:id="2" w:name="_Toc403334576"/>
@@ -4269,7 +4269,7 @@
     </w:p>
     <w:p>
       <w:pPr>
-        <w:pStyle w:val="berschrift1"/>
+        <w:pStyle w:val="Heading1"/>
         <w:jc w:val="both"/>
       </w:pPr>
       <w:bookmarkStart w:id="3" w:name="_Toc403334577"/>
@@ -4299,17 +4299,65 @@
           <w:sz w:val="24"/>
           <w:szCs w:val="24"/>
         </w:rPr>
-        <w:t>Dieser Teil der Arbeit beschäftigt sich mit der von uns ausgewählten Technologien, Frameworks, Datenformate und Protokolle. Es wird jeweils die verwendete Technologie genannt und kurz vorgestellt.</w:t>
-      </w:r>
-    </w:p>
-    <w:p>
-      <w:pPr>
-        <w:jc w:val="both"/>
-      </w:pPr>
-    </w:p>
-    <w:p>
-      <w:pPr>
-        <w:pStyle w:val="berschrift2"/>
+        <w:t>Dieser Teil der Arbeit beschäftigt sich mit de</w:t>
+      </w:r>
+      <w:r>
+        <w:rPr>
+          <w:rFonts w:ascii="Times New Roman" w:hAnsi="Times New Roman" w:cs="Times New Roman"/>
+          <w:sz w:val="24"/>
+          <w:szCs w:val="24"/>
+        </w:rPr>
+        <w:t>n</w:t>
+      </w:r>
+      <w:r>
+        <w:rPr>
+          <w:rFonts w:ascii="Times New Roman" w:hAnsi="Times New Roman" w:cs="Times New Roman"/>
+          <w:sz w:val="24"/>
+          <w:szCs w:val="24"/>
+        </w:rPr>
+        <w:t xml:space="preserve"> von uns ausgewählten Technologien, Frameworks, Datenformate</w:t>
+      </w:r>
+      <w:r>
+        <w:rPr>
+          <w:rFonts w:ascii="Times New Roman" w:hAnsi="Times New Roman" w:cs="Times New Roman"/>
+          <w:sz w:val="24"/>
+          <w:szCs w:val="24"/>
+        </w:rPr>
+        <w:t>n</w:t>
+      </w:r>
+      <w:r>
+        <w:rPr>
+          <w:rFonts w:ascii="Times New Roman" w:hAnsi="Times New Roman" w:cs="Times New Roman"/>
+          <w:sz w:val="24"/>
+          <w:szCs w:val="24"/>
+        </w:rPr>
+        <w:t xml:space="preserve"> und Protokolle</w:t>
+      </w:r>
+      <w:r>
+        <w:rPr>
+          <w:rFonts w:ascii="Times New Roman" w:hAnsi="Times New Roman" w:cs="Times New Roman"/>
+          <w:sz w:val="24"/>
+          <w:szCs w:val="24"/>
+        </w:rPr>
+        <w:t>n</w:t>
+      </w:r>
+      <w:r>
+        <w:rPr>
+          <w:rFonts w:ascii="Times New Roman" w:hAnsi="Times New Roman" w:cs="Times New Roman"/>
+          <w:sz w:val="24"/>
+          <w:szCs w:val="24"/>
+        </w:rPr>
+        <w:t>. Es wird jeweils die verwendete Technologie genannt und kurz vorgestellt.</w:t>
+      </w:r>
+    </w:p>
+    <w:p>
+      <w:pPr>
+        <w:jc w:val="both"/>
+      </w:pPr>
+    </w:p>
+    <w:p>
+      <w:pPr>
+        <w:pStyle w:val="Heading2"/>
         <w:jc w:val="both"/>
       </w:pPr>
       <w:bookmarkStart w:id="4" w:name="_Toc403334578"/>
@@ -4378,15 +4426,31 @@
           <w:sz w:val="24"/>
           <w:szCs w:val="24"/>
         </w:rPr>
-        <w:t>Aspekto</w:t>
-      </w:r>
-      <w:r>
-        <w:rPr>
-          <w:rFonts w:ascii="Times New Roman" w:hAnsi="Times New Roman" w:cs="Times New Roman"/>
-          <w:sz w:val="24"/>
-          <w:szCs w:val="24"/>
-        </w:rPr>
-        <w:t>rientierten</w:t>
+        <w:t>a</w:t>
+      </w:r>
+      <w:r>
+        <w:rPr>
+          <w:rFonts w:ascii="Times New Roman" w:hAnsi="Times New Roman" w:cs="Times New Roman"/>
+          <w:sz w:val="24"/>
+          <w:szCs w:val="24"/>
+        </w:rPr>
+        <w:t>spekto</w:t>
+      </w:r>
+      <w:r>
+        <w:rPr>
+          <w:rFonts w:ascii="Times New Roman" w:hAnsi="Times New Roman" w:cs="Times New Roman"/>
+          <w:sz w:val="24"/>
+          <w:szCs w:val="24"/>
+        </w:rPr>
+        <w:t>ri</w:t>
+      </w:r>
+      <w:r>
+        <w:rPr>
+          <w:rFonts w:ascii="Times New Roman" w:hAnsi="Times New Roman" w:cs="Times New Roman"/>
+          <w:sz w:val="24"/>
+          <w:szCs w:val="24"/>
+        </w:rPr>
+        <w:t>entierten</w:t>
       </w:r>
       <w:proofErr w:type="spellEnd"/>
       <w:r>
@@ -4395,7 +4459,15 @@
           <w:sz w:val="24"/>
           <w:szCs w:val="24"/>
         </w:rPr>
-        <w:t xml:space="preserve"> Programmierung und des </w:t>
+        <w:t xml:space="preserve"> Programmierung und der</w:t>
+      </w:r>
+      <w:r>
+        <w:rPr>
+          <w:rFonts w:ascii="Times New Roman" w:hAnsi="Times New Roman" w:cs="Times New Roman"/>
+          <w:sz w:val="24"/>
+          <w:szCs w:val="24"/>
+        </w:rPr>
+        <w:t xml:space="preserve"> </w:t>
       </w:r>
       <w:proofErr w:type="spellStart"/>
       <w:r>
@@ -4404,7 +4476,23 @@
           <w:sz w:val="24"/>
           <w:szCs w:val="24"/>
         </w:rPr>
-        <w:t>Dependency</w:t>
+        <w:t>Dependency-</w:t>
+      </w:r>
+      <w:r>
+        <w:rPr>
+          <w:rFonts w:ascii="Times New Roman" w:hAnsi="Times New Roman" w:cs="Times New Roman"/>
+          <w:sz w:val="24"/>
+          <w:szCs w:val="24"/>
+        </w:rPr>
+        <w:t>Injec</w:t>
+      </w:r>
+      <w:r>
+        <w:rPr>
+          <w:rFonts w:ascii="Times New Roman" w:hAnsi="Times New Roman" w:cs="Times New Roman"/>
+          <w:sz w:val="24"/>
+          <w:szCs w:val="24"/>
+        </w:rPr>
+        <w:t>tion</w:t>
       </w:r>
       <w:proofErr w:type="spellEnd"/>
       <w:r>
@@ -4413,8 +4501,56 @@
           <w:sz w:val="24"/>
           <w:szCs w:val="24"/>
         </w:rPr>
+        <w:t xml:space="preserve">, sondern auch vor allem </w:t>
+      </w:r>
+      <w:r>
+        <w:rPr>
+          <w:rFonts w:ascii="Times New Roman" w:hAnsi="Times New Roman" w:cs="Times New Roman"/>
+          <w:sz w:val="24"/>
+          <w:szCs w:val="24"/>
+        </w:rPr>
+        <w:t>in der</w:t>
+      </w:r>
+      <w:r>
+        <w:rPr>
+          <w:rFonts w:ascii="Times New Roman" w:hAnsi="Times New Roman" w:cs="Times New Roman"/>
+          <w:sz w:val="24"/>
+          <w:szCs w:val="24"/>
+        </w:rPr>
+        <w:t xml:space="preserve"> erleichterte</w:t>
+      </w:r>
+      <w:r>
+        <w:rPr>
+          <w:rFonts w:ascii="Times New Roman" w:hAnsi="Times New Roman" w:cs="Times New Roman"/>
+          <w:sz w:val="24"/>
+          <w:szCs w:val="24"/>
+        </w:rPr>
+        <w:t>n</w:t>
+      </w:r>
+      <w:r>
+        <w:rPr>
+          <w:rFonts w:ascii="Times New Roman" w:hAnsi="Times New Roman" w:cs="Times New Roman"/>
+          <w:sz w:val="24"/>
+          <w:szCs w:val="24"/>
+        </w:rPr>
         <w:t xml:space="preserve"> </w:t>
       </w:r>
+      <w:r>
+        <w:rPr>
+          <w:rFonts w:ascii="Times New Roman" w:hAnsi="Times New Roman" w:cs="Times New Roman"/>
+          <w:sz w:val="24"/>
+          <w:szCs w:val="24"/>
+        </w:rPr>
+        <w:t>Entwicklung von</w:t>
+      </w:r>
+      <w:r>
+        <w:rPr>
+          <w:rFonts w:ascii="Times New Roman" w:hAnsi="Times New Roman" w:cs="Times New Roman"/>
+          <w:sz w:val="24"/>
+          <w:szCs w:val="24"/>
+        </w:rPr>
+        <w:t xml:space="preserve"> </w:t>
+      </w:r>
       <w:proofErr w:type="spellStart"/>
       <w:r>
         <w:rPr>
@@ -4422,15 +4558,7 @@
           <w:sz w:val="24"/>
           <w:szCs w:val="24"/>
         </w:rPr>
-        <w:t>Injec</w:t>
-      </w:r>
-      <w:r>
-        <w:rPr>
-          <w:rFonts w:ascii="Times New Roman" w:hAnsi="Times New Roman" w:cs="Times New Roman"/>
-          <w:sz w:val="24"/>
-          <w:szCs w:val="24"/>
-        </w:rPr>
-        <w:t>tion</w:t>
+        <w:t>RESTful</w:t>
       </w:r>
       <w:proofErr w:type="spellEnd"/>
       <w:r>
@@ -4439,64 +4567,6 @@
           <w:sz w:val="24"/>
           <w:szCs w:val="24"/>
         </w:rPr>
-        <w:t>, sondern auch vor allem im</w:t>
-      </w:r>
-      <w:r>
-        <w:rPr>
-          <w:rFonts w:ascii="Times New Roman" w:hAnsi="Times New Roman" w:cs="Times New Roman"/>
-          <w:sz w:val="24"/>
-          <w:szCs w:val="24"/>
-        </w:rPr>
-        <w:t xml:space="preserve"> erleichterte</w:t>
-      </w:r>
-      <w:r>
-        <w:rPr>
-          <w:rFonts w:ascii="Times New Roman" w:hAnsi="Times New Roman" w:cs="Times New Roman"/>
-          <w:sz w:val="24"/>
-          <w:szCs w:val="24"/>
-        </w:rPr>
-        <w:t>n</w:t>
-      </w:r>
-      <w:r>
-        <w:rPr>
-          <w:rFonts w:ascii="Times New Roman" w:hAnsi="Times New Roman" w:cs="Times New Roman"/>
-          <w:sz w:val="24"/>
-          <w:szCs w:val="24"/>
-        </w:rPr>
-        <w:t xml:space="preserve"> </w:t>
-      </w:r>
-      <w:r>
-        <w:rPr>
-          <w:rFonts w:ascii="Times New Roman" w:hAnsi="Times New Roman" w:cs="Times New Roman"/>
-          <w:sz w:val="24"/>
-          <w:szCs w:val="24"/>
-        </w:rPr>
-        <w:t>Entwicklung von</w:t>
-      </w:r>
-      <w:r>
-        <w:rPr>
-          <w:rFonts w:ascii="Times New Roman" w:hAnsi="Times New Roman" w:cs="Times New Roman"/>
-          <w:sz w:val="24"/>
-          <w:szCs w:val="24"/>
-        </w:rPr>
-        <w:t xml:space="preserve"> </w:t>
-      </w:r>
-      <w:proofErr w:type="spellStart"/>
-      <w:r>
-        <w:rPr>
-          <w:rFonts w:ascii="Times New Roman" w:hAnsi="Times New Roman" w:cs="Times New Roman"/>
-          <w:sz w:val="24"/>
-          <w:szCs w:val="24"/>
-        </w:rPr>
-        <w:t>RESTful</w:t>
-      </w:r>
-      <w:proofErr w:type="spellEnd"/>
-      <w:r>
-        <w:rPr>
-          <w:rFonts w:ascii="Times New Roman" w:hAnsi="Times New Roman" w:cs="Times New Roman"/>
-          <w:sz w:val="24"/>
-          <w:szCs w:val="24"/>
-        </w:rPr>
         <w:t xml:space="preserve"> Applikationen</w:t>
       </w:r>
       <w:r>
@@ -4537,7 +4607,39 @@
           <w:sz w:val="24"/>
           <w:szCs w:val="24"/>
         </w:rPr>
-        <w:t xml:space="preserve">. Das Springframework ermöglicht durch Annotationen ein effizientes und dynamisches Serververhalten abzubilden. </w:t>
+        <w:t xml:space="preserve">. Das Springframework ermöglicht </w:t>
+      </w:r>
+      <w:r>
+        <w:rPr>
+          <w:rFonts w:ascii="Times New Roman" w:hAnsi="Times New Roman" w:cs="Times New Roman"/>
+          <w:sz w:val="24"/>
+          <w:szCs w:val="24"/>
+        </w:rPr>
+        <w:t xml:space="preserve">es </w:t>
+      </w:r>
+      <w:r>
+        <w:rPr>
+          <w:rFonts w:ascii="Times New Roman" w:hAnsi="Times New Roman" w:cs="Times New Roman"/>
+          <w:sz w:val="24"/>
+          <w:szCs w:val="24"/>
+        </w:rPr>
+        <w:t>durch Annotationen</w:t>
+      </w:r>
+      <w:r>
+        <w:rPr>
+          <w:rFonts w:ascii="Times New Roman" w:hAnsi="Times New Roman" w:cs="Times New Roman"/>
+          <w:sz w:val="24"/>
+          <w:szCs w:val="24"/>
+        </w:rPr>
+        <w:t>,</w:t>
+      </w:r>
+      <w:r>
+        <w:rPr>
+          <w:rFonts w:ascii="Times New Roman" w:hAnsi="Times New Roman" w:cs="Times New Roman"/>
+          <w:sz w:val="24"/>
+          <w:szCs w:val="24"/>
+        </w:rPr>
+        <w:t xml:space="preserve"> ein effizientes und dynamisches Serververhalten abzubilden. </w:t>
       </w:r>
     </w:p>
     <w:p>
@@ -4563,7 +4665,7 @@
     </w:p>
     <w:p>
       <w:pPr>
-        <w:pStyle w:val="berschrift2"/>
+        <w:pStyle w:val="Heading2"/>
         <w:jc w:val="both"/>
       </w:pPr>
       <w:bookmarkStart w:id="5" w:name="_Toc403334579"/>
@@ -4624,7 +4726,23 @@
           <w:sz w:val="24"/>
           <w:szCs w:val="24"/>
         </w:rPr>
-        <w:t xml:space="preserve">, dem von Google entwickelten </w:t>
+        <w:t xml:space="preserve">, </w:t>
+      </w:r>
+      <w:r>
+        <w:rPr>
+          <w:rFonts w:ascii="Times New Roman" w:hAnsi="Times New Roman" w:cs="Times New Roman"/>
+          <w:sz w:val="24"/>
+          <w:szCs w:val="24"/>
+        </w:rPr>
+        <w:t>genauer gesagt des</w:t>
+      </w:r>
+      <w:r>
+        <w:rPr>
+          <w:rFonts w:ascii="Times New Roman" w:hAnsi="Times New Roman" w:cs="Times New Roman"/>
+          <w:sz w:val="24"/>
+          <w:szCs w:val="24"/>
+        </w:rPr>
+        <w:t xml:space="preserve"> von Google entwickelten </w:t>
       </w:r>
       <w:proofErr w:type="spellStart"/>
       <w:r>
@@ -4722,7 +4840,23 @@
           <w:sz w:val="24"/>
           <w:szCs w:val="24"/>
         </w:rPr>
-        <w:t xml:space="preserve">die komplette Erstellung eines DOM Baumes zur Laufzeit. Dies geschieht durch ein clientseitiges Model, das die gesamte Logik enthält. Dieses Model wird in einem Controller definiert und diese Controller zu einem Modul zusammengefasst, welches später in die HTML Datei eingebunden wird. Außerdem ermöglicht </w:t>
+        <w:t>die komplette Erstellung eines DOM Baumes zur Laufzeit. Dies geschieht durch ein clientseitiges Model, das die gesamte Logik enthält. Dieses Model wird in einem Controller definiert und diese</w:t>
+      </w:r>
+      <w:r>
+        <w:rPr>
+          <w:rFonts w:ascii="Times New Roman" w:hAnsi="Times New Roman" w:cs="Times New Roman"/>
+          <w:sz w:val="24"/>
+          <w:szCs w:val="24"/>
+        </w:rPr>
+        <w:t>r</w:t>
+      </w:r>
+      <w:r>
+        <w:rPr>
+          <w:rFonts w:ascii="Times New Roman" w:hAnsi="Times New Roman" w:cs="Times New Roman"/>
+          <w:sz w:val="24"/>
+          <w:szCs w:val="24"/>
+        </w:rPr>
+        <w:t xml:space="preserve"> Controller zu einem Modul zusammengefasst, welches später in die HTML Datei eingebunden wird. Außerdem ermöglicht </w:t>
       </w:r>
       <w:proofErr w:type="spellStart"/>
       <w:r>
@@ -4740,13 +4874,29 @@
           <w:sz w:val="24"/>
           <w:szCs w:val="24"/>
         </w:rPr>
-        <w:t xml:space="preserve"> die Erstellung von Direktiven. Direktive sind sozusagen selbsterstellte HTML Tags, die es ermöglichen Funktionalität bzw. Code auszulagern und somit die Applikation übersichtlicher zu gestalten. Ein wesentlicher Grund für die Auswahl dieser Technologie war aber die Unterstützung des Frameworks bei REST Schnittstellen und der als Standard definierte Umgang mit dem JSON Format. </w:t>
+        <w:t xml:space="preserve"> die Erstellung von Direktiven. Direktive sind sozusagen selbsterstellte HTML Tags, die es ermöglichen</w:t>
+      </w:r>
+      <w:r>
+        <w:rPr>
+          <w:rFonts w:ascii="Times New Roman" w:hAnsi="Times New Roman" w:cs="Times New Roman"/>
+          <w:sz w:val="24"/>
+          <w:szCs w:val="24"/>
+        </w:rPr>
+        <w:t>,</w:t>
+      </w:r>
+      <w:r>
+        <w:rPr>
+          <w:rFonts w:ascii="Times New Roman" w:hAnsi="Times New Roman" w:cs="Times New Roman"/>
+          <w:sz w:val="24"/>
+          <w:szCs w:val="24"/>
+        </w:rPr>
+        <w:t xml:space="preserve"> Funktionalität bzw. Code auszulagern und somit die Applikation übersichtlicher zu gestalten. Ein wesentlicher Grund für die Auswahl dieser Technologie war aber die Unterstützung des Frameworks bei REST Schnittstellen und der als Standard definierte Umgang mit dem JSON Format. </w:t>
       </w:r>
     </w:p>
     <w:p/>
     <w:p>
       <w:pPr>
-        <w:pStyle w:val="berschrift2"/>
+        <w:pStyle w:val="Heading2"/>
         <w:jc w:val="both"/>
       </w:pPr>
       <w:bookmarkStart w:id="6" w:name="_Toc403334580"/>
@@ -4774,14 +4924,6 @@
         </w:rPr>
         <w:t xml:space="preserve">Als Standard für den Datenaustausch zwischen dem Server und dem Client haben wir das JSON Format gewählt. </w:t>
       </w:r>
-      <w:r>
-        <w:rPr>
-          <w:rFonts w:ascii="Times New Roman" w:hAnsi="Times New Roman" w:cs="Times New Roman"/>
-          <w:sz w:val="24"/>
-          <w:szCs w:val="24"/>
-        </w:rPr>
-        <w:t>Weiter kommuniziert unser Server mit dem YAHOO-</w:t>
-      </w:r>
       <w:proofErr w:type="spellStart"/>
       <w:r>
         <w:rPr>
@@ -4789,6 +4931,32 @@
           <w:sz w:val="24"/>
           <w:szCs w:val="24"/>
         </w:rPr>
+        <w:t>Weiter</w:t>
+      </w:r>
+      <w:r>
+        <w:rPr>
+          <w:rFonts w:ascii="Times New Roman" w:hAnsi="Times New Roman" w:cs="Times New Roman"/>
+          <w:sz w:val="24"/>
+          <w:szCs w:val="24"/>
+        </w:rPr>
+        <w:t>s</w:t>
+      </w:r>
+      <w:proofErr w:type="spellEnd"/>
+      <w:r>
+        <w:rPr>
+          <w:rFonts w:ascii="Times New Roman" w:hAnsi="Times New Roman" w:cs="Times New Roman"/>
+          <w:sz w:val="24"/>
+          <w:szCs w:val="24"/>
+        </w:rPr>
+        <w:t xml:space="preserve"> kommuniziert unser Server mit dem YAHOO-</w:t>
+      </w:r>
+      <w:proofErr w:type="spellStart"/>
+      <w:r>
+        <w:rPr>
+          <w:rFonts w:ascii="Times New Roman" w:hAnsi="Times New Roman" w:cs="Times New Roman"/>
+          <w:sz w:val="24"/>
+          <w:szCs w:val="24"/>
+        </w:rPr>
         <w:t>Finance</w:t>
       </w:r>
       <w:proofErr w:type="spellEnd"/>
@@ -4804,7 +4972,7 @@
     <w:p/>
     <w:p>
       <w:pPr>
-        <w:pStyle w:val="berschrift2"/>
+        <w:pStyle w:val="Heading2"/>
         <w:jc w:val="both"/>
       </w:pPr>
       <w:bookmarkStart w:id="7" w:name="_Toc403334581"/>
@@ -4875,7 +5043,7 @@
     </w:p>
     <w:p>
       <w:pPr>
-        <w:pStyle w:val="berschrift1"/>
+        <w:pStyle w:val="Heading1"/>
         <w:jc w:val="both"/>
       </w:pPr>
       <w:bookmarkStart w:id="8" w:name="_Toc403334582"/>
@@ -4951,7 +5119,7 @@
     </w:p>
     <w:p>
       <w:pPr>
-        <w:pStyle w:val="berschrift2"/>
+        <w:pStyle w:val="Heading2"/>
         <w:jc w:val="both"/>
       </w:pPr>
       <w:bookmarkStart w:id="9" w:name="_Toc403334583"/>
@@ -5013,7 +5181,7 @@
     </w:p>
     <w:p>
       <w:pPr>
-        <w:pStyle w:val="berschrift2"/>
+        <w:pStyle w:val="Heading2"/>
         <w:jc w:val="both"/>
       </w:pPr>
       <w:bookmarkStart w:id="10" w:name="_Toc403334584"/>
@@ -5115,7 +5283,7 @@
     </w:p>
     <w:p>
       <w:pPr>
-        <w:pStyle w:val="berschrift2"/>
+        <w:pStyle w:val="Heading2"/>
         <w:jc w:val="both"/>
       </w:pPr>
       <w:bookmarkStart w:id="11" w:name="_Toc403334585"/>
@@ -5150,7 +5318,7 @@
     </w:p>
     <w:p>
       <w:pPr>
-        <w:pStyle w:val="berschrift2"/>
+        <w:pStyle w:val="Heading2"/>
         <w:jc w:val="both"/>
       </w:pPr>
       <w:bookmarkStart w:id="12" w:name="_Toc403334586"/>
@@ -5252,7 +5420,7 @@
     </w:p>
     <w:p>
       <w:pPr>
-        <w:pStyle w:val="berschrift2"/>
+        <w:pStyle w:val="Heading2"/>
         <w:jc w:val="both"/>
       </w:pPr>
       <w:bookmarkStart w:id="13" w:name="_Toc403334587"/>
@@ -5306,7 +5474,7 @@
     </w:p>
     <w:p>
       <w:pPr>
-        <w:pStyle w:val="berschrift2"/>
+        <w:pStyle w:val="Heading2"/>
         <w:jc w:val="both"/>
       </w:pPr>
       <w:bookmarkStart w:id="14" w:name="_Toc403334588"/>
@@ -5355,7 +5523,7 @@
     </w:p>
     <w:p>
       <w:pPr>
-        <w:pStyle w:val="berschrift2"/>
+        <w:pStyle w:val="Heading2"/>
       </w:pPr>
       <w:bookmarkStart w:id="15" w:name="_Toc403334589"/>
       <w:r>
@@ -5424,7 +5592,7 @@
     </w:p>
     <w:p>
       <w:pPr>
-        <w:pStyle w:val="berschrift2"/>
+        <w:pStyle w:val="Heading2"/>
         <w:jc w:val="both"/>
       </w:pPr>
       <w:bookmarkStart w:id="16" w:name="_Toc403334590"/>
@@ -5488,7 +5656,7 @@
     </w:p>
     <w:p>
       <w:pPr>
-        <w:pStyle w:val="berschrift2"/>
+        <w:pStyle w:val="Heading2"/>
         <w:jc w:val="both"/>
       </w:pPr>
       <w:bookmarkStart w:id="17" w:name="_Toc403334591"/>
@@ -5568,7 +5736,7 @@
     </w:p>
     <w:p>
       <w:pPr>
-        <w:pStyle w:val="berschrift1"/>
+        <w:pStyle w:val="Heading1"/>
         <w:jc w:val="both"/>
       </w:pPr>
       <w:bookmarkStart w:id="18" w:name="_Toc403334592"/>
@@ -5625,7 +5793,7 @@
     </w:p>
     <w:p>
       <w:pPr>
-        <w:pStyle w:val="berschrift2"/>
+        <w:pStyle w:val="Heading2"/>
         <w:jc w:val="both"/>
       </w:pPr>
       <w:bookmarkStart w:id="19" w:name="_Toc403334593"/>
@@ -5687,7 +5855,7 @@
     </w:p>
     <w:p>
       <w:pPr>
-        <w:pStyle w:val="Listenabsatz"/>
+        <w:pStyle w:val="ListParagraph"/>
         <w:numPr>
           <w:ilvl w:val="0"/>
           <w:numId w:val="6"/>
@@ -5766,7 +5934,7 @@
     </w:p>
     <w:p>
       <w:pPr>
-        <w:pStyle w:val="Listenabsatz"/>
+        <w:pStyle w:val="ListParagraph"/>
         <w:numPr>
           <w:ilvl w:val="0"/>
           <w:numId w:val="7"/>
@@ -5777,16 +5945,27 @@
           <w:rFonts w:ascii="Times New Roman" w:hAnsi="Times New Roman" w:cs="Times New Roman"/>
           <w:sz w:val="24"/>
           <w:szCs w:val="24"/>
-        </w:rPr>
-      </w:pPr>
+          <w:lang w:val="en-US"/>
+        </w:rPr>
+      </w:pPr>
+      <w:r>
+        <w:rPr>
+          <w:rFonts w:ascii="Times New Roman" w:hAnsi="Times New Roman" w:cs="Times New Roman"/>
+          <w:sz w:val="24"/>
+          <w:szCs w:val="24"/>
+          <w:lang w:val="en-US"/>
+        </w:rPr>
+        <w:t xml:space="preserve">success: </w:t>
+      </w:r>
       <w:proofErr w:type="spellStart"/>
       <w:r>
         <w:rPr>
           <w:rFonts w:ascii="Times New Roman" w:hAnsi="Times New Roman" w:cs="Times New Roman"/>
           <w:sz w:val="24"/>
           <w:szCs w:val="24"/>
-        </w:rPr>
-        <w:t>success</w:t>
+          <w:lang w:val="en-US"/>
+        </w:rPr>
+        <w:t>Liste</w:t>
       </w:r>
       <w:proofErr w:type="spellEnd"/>
       <w:r>
@@ -5794,8 +5973,9 @@
           <w:rFonts w:ascii="Times New Roman" w:hAnsi="Times New Roman" w:cs="Times New Roman"/>
           <w:sz w:val="24"/>
           <w:szCs w:val="24"/>
-        </w:rPr>
-        <w:t xml:space="preserve">: Liste mit Stock Objekten: </w:t>
+          <w:lang w:val="en-US"/>
+        </w:rPr>
+        <w:t xml:space="preserve"> </w:t>
       </w:r>
       <w:proofErr w:type="spellStart"/>
       <w:r>
@@ -5803,8 +5983,9 @@
           <w:rFonts w:ascii="Times New Roman" w:hAnsi="Times New Roman" w:cs="Times New Roman"/>
           <w:sz w:val="24"/>
           <w:szCs w:val="24"/>
-        </w:rPr>
-        <w:t>symbol</w:t>
+          <w:lang w:val="en-US"/>
+        </w:rPr>
+        <w:t>mit</w:t>
       </w:r>
       <w:proofErr w:type="spellEnd"/>
       <w:r>
@@ -5812,6 +5993,47 @@
           <w:rFonts w:ascii="Times New Roman" w:hAnsi="Times New Roman" w:cs="Times New Roman"/>
           <w:sz w:val="24"/>
           <w:szCs w:val="24"/>
+          <w:lang w:val="en-US"/>
+        </w:rPr>
+        <w:t xml:space="preserve"> Stock </w:t>
+      </w:r>
+      <w:proofErr w:type="spellStart"/>
+      <w:r>
+        <w:rPr>
+          <w:rFonts w:ascii="Times New Roman" w:hAnsi="Times New Roman" w:cs="Times New Roman"/>
+          <w:sz w:val="24"/>
+          <w:szCs w:val="24"/>
+          <w:lang w:val="en-US"/>
+        </w:rPr>
+        <w:t>Objekten</w:t>
+      </w:r>
+      <w:proofErr w:type="spellEnd"/>
+      <w:r>
+        <w:rPr>
+          <w:rFonts w:ascii="Times New Roman" w:hAnsi="Times New Roman" w:cs="Times New Roman"/>
+          <w:sz w:val="24"/>
+          <w:szCs w:val="24"/>
+          <w:lang w:val="en-US"/>
+        </w:rPr>
+        <w:t xml:space="preserve">: symbol, name, volume, </w:t>
+      </w:r>
+      <w:proofErr w:type="spellStart"/>
+      <w:r>
+        <w:rPr>
+          <w:rFonts w:ascii="Times New Roman" w:hAnsi="Times New Roman" w:cs="Times New Roman"/>
+          <w:sz w:val="24"/>
+          <w:szCs w:val="24"/>
+          <w:lang w:val="en-US"/>
+        </w:rPr>
+        <w:t>lastTradedpriceOnly</w:t>
+      </w:r>
+      <w:proofErr w:type="spellEnd"/>
+      <w:r>
+        <w:rPr>
+          <w:rFonts w:ascii="Times New Roman" w:hAnsi="Times New Roman" w:cs="Times New Roman"/>
+          <w:sz w:val="24"/>
+          <w:szCs w:val="24"/>
+          <w:lang w:val="en-US"/>
         </w:rPr>
         <w:t xml:space="preserve">, </w:t>
       </w:r>
@@ -5821,8 +6043,9 @@
           <w:rFonts w:ascii="Times New Roman" w:hAnsi="Times New Roman" w:cs="Times New Roman"/>
           <w:sz w:val="24"/>
           <w:szCs w:val="24"/>
-        </w:rPr>
-        <w:t>name</w:t>
+          <w:lang w:val="en-US"/>
+        </w:rPr>
+        <w:t>daysHigh</w:t>
       </w:r>
       <w:proofErr w:type="spellEnd"/>
       <w:r>
@@ -5830,6 +6053,7 @@
           <w:rFonts w:ascii="Times New Roman" w:hAnsi="Times New Roman" w:cs="Times New Roman"/>
           <w:sz w:val="24"/>
           <w:szCs w:val="24"/>
+          <w:lang w:val="en-US"/>
         </w:rPr>
         <w:t xml:space="preserve">, </w:t>
       </w:r>
@@ -5839,8 +6063,9 @@
           <w:rFonts w:ascii="Times New Roman" w:hAnsi="Times New Roman" w:cs="Times New Roman"/>
           <w:sz w:val="24"/>
           <w:szCs w:val="24"/>
-        </w:rPr>
-        <w:t>volume</w:t>
+          <w:lang w:val="en-US"/>
+        </w:rPr>
+        <w:t>daysLow</w:t>
       </w:r>
       <w:proofErr w:type="spellEnd"/>
       <w:r>
@@ -5848,82 +6073,22 @@
           <w:rFonts w:ascii="Times New Roman" w:hAnsi="Times New Roman" w:cs="Times New Roman"/>
           <w:sz w:val="24"/>
           <w:szCs w:val="24"/>
-        </w:rPr>
-        <w:t xml:space="preserve">, </w:t>
-      </w:r>
-      <w:proofErr w:type="spellStart"/>
-      <w:r>
-        <w:rPr>
-          <w:rFonts w:ascii="Times New Roman" w:hAnsi="Times New Roman" w:cs="Times New Roman"/>
-          <w:sz w:val="24"/>
-          <w:szCs w:val="24"/>
-        </w:rPr>
-        <w:t>lastTradedpriceOnly</w:t>
-      </w:r>
-      <w:proofErr w:type="spellEnd"/>
-      <w:r>
-        <w:rPr>
-          <w:rFonts w:ascii="Times New Roman" w:hAnsi="Times New Roman" w:cs="Times New Roman"/>
-          <w:sz w:val="24"/>
-          <w:szCs w:val="24"/>
-        </w:rPr>
-        <w:t xml:space="preserve">, </w:t>
-      </w:r>
-      <w:proofErr w:type="spellStart"/>
-      <w:r>
-        <w:rPr>
-          <w:rFonts w:ascii="Times New Roman" w:hAnsi="Times New Roman" w:cs="Times New Roman"/>
-          <w:sz w:val="24"/>
-          <w:szCs w:val="24"/>
-        </w:rPr>
-        <w:t>daysHigh</w:t>
-      </w:r>
-      <w:proofErr w:type="spellEnd"/>
-      <w:r>
-        <w:rPr>
-          <w:rFonts w:ascii="Times New Roman" w:hAnsi="Times New Roman" w:cs="Times New Roman"/>
-          <w:sz w:val="24"/>
-          <w:szCs w:val="24"/>
-        </w:rPr>
-        <w:t xml:space="preserve">, </w:t>
-      </w:r>
-      <w:proofErr w:type="spellStart"/>
-      <w:r>
-        <w:rPr>
-          <w:rFonts w:ascii="Times New Roman" w:hAnsi="Times New Roman" w:cs="Times New Roman"/>
-          <w:sz w:val="24"/>
-          <w:szCs w:val="24"/>
-        </w:rPr>
-        <w:t>daysLow</w:t>
-      </w:r>
-      <w:proofErr w:type="spellEnd"/>
-      <w:r>
-        <w:rPr>
-          <w:rFonts w:ascii="Times New Roman" w:hAnsi="Times New Roman" w:cs="Times New Roman"/>
-          <w:sz w:val="24"/>
-          <w:szCs w:val="24"/>
-        </w:rPr>
-        <w:t xml:space="preserve">, </w:t>
-      </w:r>
-      <w:proofErr w:type="spellStart"/>
-      <w:r>
-        <w:rPr>
-          <w:rFonts w:ascii="Times New Roman" w:hAnsi="Times New Roman" w:cs="Times New Roman"/>
-          <w:sz w:val="24"/>
-          <w:szCs w:val="24"/>
-        </w:rPr>
-        <w:t>change</w:t>
-      </w:r>
-      <w:proofErr w:type="spellEnd"/>
-    </w:p>
-    <w:p>
-      <w:pPr>
-        <w:jc w:val="both"/>
-      </w:pPr>
-    </w:p>
-    <w:p>
-      <w:pPr>
-        <w:pStyle w:val="berschrift2"/>
+          <w:lang w:val="en-US"/>
+        </w:rPr>
+        <w:t>, change</w:t>
+      </w:r>
+    </w:p>
+    <w:p>
+      <w:pPr>
+        <w:jc w:val="both"/>
+        <w:rPr>
+          <w:lang w:val="en-US"/>
+        </w:rPr>
+      </w:pPr>
+    </w:p>
+    <w:p>
+      <w:pPr>
+        <w:pStyle w:val="Heading2"/>
         <w:jc w:val="both"/>
       </w:pPr>
       <w:bookmarkStart w:id="20" w:name="_Toc403334594"/>
@@ -6009,7 +6174,7 @@
     </w:p>
     <w:p>
       <w:pPr>
-        <w:pStyle w:val="Listenabsatz"/>
+        <w:pStyle w:val="ListParagraph"/>
         <w:numPr>
           <w:ilvl w:val="0"/>
           <w:numId w:val="6"/>
@@ -6124,7 +6289,7 @@
     </w:p>
     <w:p>
       <w:pPr>
-        <w:pStyle w:val="Listenabsatz"/>
+        <w:pStyle w:val="ListParagraph"/>
         <w:numPr>
           <w:ilvl w:val="0"/>
           <w:numId w:val="7"/>
@@ -6135,16 +6300,27 @@
           <w:rFonts w:ascii="Times New Roman" w:hAnsi="Times New Roman" w:cs="Times New Roman"/>
           <w:sz w:val="24"/>
           <w:szCs w:val="24"/>
-        </w:rPr>
-      </w:pPr>
+          <w:lang w:val="en-US"/>
+        </w:rPr>
+      </w:pPr>
+      <w:r>
+        <w:rPr>
+          <w:rFonts w:ascii="Times New Roman" w:hAnsi="Times New Roman" w:cs="Times New Roman"/>
+          <w:sz w:val="24"/>
+          <w:szCs w:val="24"/>
+          <w:lang w:val="en-US"/>
+        </w:rPr>
+        <w:t xml:space="preserve">success: </w:t>
+      </w:r>
       <w:proofErr w:type="spellStart"/>
       <w:r>
         <w:rPr>
           <w:rFonts w:ascii="Times New Roman" w:hAnsi="Times New Roman" w:cs="Times New Roman"/>
           <w:sz w:val="24"/>
           <w:szCs w:val="24"/>
-        </w:rPr>
-        <w:t>success</w:t>
+          <w:lang w:val="en-US"/>
+        </w:rPr>
+        <w:t>Liste</w:t>
       </w:r>
       <w:proofErr w:type="spellEnd"/>
       <w:r>
@@ -6152,8 +6328,9 @@
           <w:rFonts w:ascii="Times New Roman" w:hAnsi="Times New Roman" w:cs="Times New Roman"/>
           <w:sz w:val="24"/>
           <w:szCs w:val="24"/>
-        </w:rPr>
-        <w:t xml:space="preserve">: Liste mit </w:t>
+          <w:lang w:val="en-US"/>
+        </w:rPr>
+        <w:t xml:space="preserve"> </w:t>
       </w:r>
       <w:proofErr w:type="spellStart"/>
       <w:r>
@@ -6161,6 +6338,27 @@
           <w:rFonts w:ascii="Times New Roman" w:hAnsi="Times New Roman" w:cs="Times New Roman"/>
           <w:sz w:val="24"/>
           <w:szCs w:val="24"/>
+          <w:lang w:val="en-US"/>
+        </w:rPr>
+        <w:t>mit</w:t>
+      </w:r>
+      <w:proofErr w:type="spellEnd"/>
+      <w:r>
+        <w:rPr>
+          <w:rFonts w:ascii="Times New Roman" w:hAnsi="Times New Roman" w:cs="Times New Roman"/>
+          <w:sz w:val="24"/>
+          <w:szCs w:val="24"/>
+          <w:lang w:val="en-US"/>
+        </w:rPr>
+        <w:t xml:space="preserve"> </w:t>
+      </w:r>
+      <w:proofErr w:type="spellStart"/>
+      <w:r>
+        <w:rPr>
+          <w:rFonts w:ascii="Times New Roman" w:hAnsi="Times New Roman" w:cs="Times New Roman"/>
+          <w:sz w:val="24"/>
+          <w:szCs w:val="24"/>
+          <w:lang w:val="en-US"/>
         </w:rPr>
         <w:t>StockHistory</w:t>
       </w:r>
@@ -6170,8 +6368,9 @@
           <w:rFonts w:ascii="Times New Roman" w:hAnsi="Times New Roman" w:cs="Times New Roman"/>
           <w:sz w:val="24"/>
           <w:szCs w:val="24"/>
-        </w:rPr>
-        <w:t xml:space="preserve"> Objekten: </w:t>
+          <w:lang w:val="en-US"/>
+        </w:rPr>
+        <w:t xml:space="preserve"> </w:t>
       </w:r>
       <w:proofErr w:type="spellStart"/>
       <w:r>
@@ -6179,8 +6378,9 @@
           <w:rFonts w:ascii="Times New Roman" w:hAnsi="Times New Roman" w:cs="Times New Roman"/>
           <w:sz w:val="24"/>
           <w:szCs w:val="24"/>
-        </w:rPr>
-        <w:t>symbol</w:t>
+          <w:lang w:val="en-US"/>
+        </w:rPr>
+        <w:t>Objekten</w:t>
       </w:r>
       <w:proofErr w:type="spellEnd"/>
       <w:r>
@@ -6188,56 +6388,38 @@
           <w:rFonts w:ascii="Times New Roman" w:hAnsi="Times New Roman" w:cs="Times New Roman"/>
           <w:sz w:val="24"/>
           <w:szCs w:val="24"/>
-        </w:rPr>
-        <w:t xml:space="preserve">, </w:t>
-      </w:r>
-      <w:proofErr w:type="spellStart"/>
-      <w:r>
-        <w:rPr>
-          <w:rFonts w:ascii="Times New Roman" w:hAnsi="Times New Roman" w:cs="Times New Roman"/>
-          <w:sz w:val="24"/>
-          <w:szCs w:val="24"/>
-        </w:rPr>
-        <w:t>date</w:t>
-      </w:r>
-      <w:proofErr w:type="spellEnd"/>
-      <w:r>
-        <w:rPr>
-          <w:rFonts w:ascii="Times New Roman" w:hAnsi="Times New Roman" w:cs="Times New Roman"/>
-          <w:sz w:val="24"/>
-          <w:szCs w:val="24"/>
-        </w:rPr>
-        <w:t xml:space="preserve">, </w:t>
-      </w:r>
-      <w:proofErr w:type="spellStart"/>
-      <w:r>
-        <w:rPr>
-          <w:rFonts w:ascii="Times New Roman" w:hAnsi="Times New Roman" w:cs="Times New Roman"/>
-          <w:sz w:val="24"/>
-          <w:szCs w:val="24"/>
-        </w:rPr>
-        <w:t>close</w:t>
-      </w:r>
-      <w:proofErr w:type="spellEnd"/>
-    </w:p>
-    <w:p>
-      <w:pPr>
-        <w:jc w:val="both"/>
-      </w:pPr>
-    </w:p>
-    <w:p>
-      <w:pPr>
-        <w:jc w:val="both"/>
-      </w:pPr>
-    </w:p>
-    <w:p>
-      <w:pPr>
-        <w:jc w:val="both"/>
-      </w:pPr>
-    </w:p>
-    <w:p>
-      <w:pPr>
-        <w:pStyle w:val="berschrift2"/>
+          <w:lang w:val="en-US"/>
+        </w:rPr>
+        <w:t>: symbol, date, close</w:t>
+      </w:r>
+    </w:p>
+    <w:p>
+      <w:pPr>
+        <w:jc w:val="both"/>
+        <w:rPr>
+          <w:lang w:val="en-US"/>
+        </w:rPr>
+      </w:pPr>
+    </w:p>
+    <w:p>
+      <w:pPr>
+        <w:jc w:val="both"/>
+        <w:rPr>
+          <w:lang w:val="en-US"/>
+        </w:rPr>
+      </w:pPr>
+    </w:p>
+    <w:p>
+      <w:pPr>
+        <w:jc w:val="both"/>
+        <w:rPr>
+          <w:lang w:val="en-US"/>
+        </w:rPr>
+      </w:pPr>
+    </w:p>
+    <w:p>
+      <w:pPr>
+        <w:pStyle w:val="Heading2"/>
         <w:jc w:val="both"/>
       </w:pPr>
       <w:bookmarkStart w:id="21" w:name="_Toc403334595"/>
@@ -6324,7 +6506,7 @@
     </w:p>
     <w:p>
       <w:pPr>
-        <w:pStyle w:val="Listenabsatz"/>
+        <w:pStyle w:val="ListParagraph"/>
         <w:numPr>
           <w:ilvl w:val="0"/>
           <w:numId w:val="6"/>
@@ -6437,7 +6619,7 @@
     </w:p>
     <w:p>
       <w:pPr>
-        <w:pStyle w:val="Listenabsatz"/>
+        <w:pStyle w:val="ListParagraph"/>
         <w:numPr>
           <w:ilvl w:val="0"/>
           <w:numId w:val="7"/>
@@ -6479,7 +6661,7 @@
     </w:p>
     <w:p>
       <w:pPr>
-        <w:pStyle w:val="berschrift2"/>
+        <w:pStyle w:val="Heading2"/>
       </w:pPr>
       <w:bookmarkStart w:id="22" w:name="_Toc403334596"/>
       <w:r>
@@ -6639,7 +6821,7 @@
     </w:p>
     <w:p>
       <w:pPr>
-        <w:pStyle w:val="Listenabsatz"/>
+        <w:pStyle w:val="ListParagraph"/>
         <w:numPr>
           <w:ilvl w:val="0"/>
           <w:numId w:val="6"/>
@@ -6650,109 +6832,27 @@
           <w:rFonts w:ascii="Times New Roman" w:hAnsi="Times New Roman" w:cs="Times New Roman"/>
           <w:sz w:val="24"/>
           <w:szCs w:val="24"/>
-          <w:lang w:val="de-AT"/>
-        </w:rPr>
-      </w:pPr>
-      <w:r>
-        <w:rPr>
-          <w:rFonts w:ascii="Times New Roman" w:hAnsi="Times New Roman" w:cs="Times New Roman"/>
-          <w:sz w:val="24"/>
-          <w:szCs w:val="24"/>
-          <w:lang w:val="de-AT"/>
-        </w:rPr>
-        <w:t>PUT - /</w:t>
-      </w:r>
-      <w:proofErr w:type="spellStart"/>
-      <w:r>
-        <w:rPr>
-          <w:rFonts w:ascii="Times New Roman" w:hAnsi="Times New Roman" w:cs="Times New Roman"/>
-          <w:sz w:val="24"/>
-          <w:szCs w:val="24"/>
-          <w:lang w:val="de-AT"/>
-        </w:rPr>
-        <w:t>secured</w:t>
-      </w:r>
-      <w:proofErr w:type="spellEnd"/>
-      <w:r>
-        <w:rPr>
-          <w:rFonts w:ascii="Times New Roman" w:hAnsi="Times New Roman" w:cs="Times New Roman"/>
-          <w:sz w:val="24"/>
-          <w:szCs w:val="24"/>
-          <w:lang w:val="de-AT"/>
-        </w:rPr>
-        <w:t>/</w:t>
-      </w:r>
-      <w:proofErr w:type="spellStart"/>
-      <w:r>
-        <w:rPr>
-          <w:rFonts w:ascii="Times New Roman" w:hAnsi="Times New Roman" w:cs="Times New Roman"/>
-          <w:sz w:val="24"/>
-          <w:szCs w:val="24"/>
-          <w:lang w:val="de-AT"/>
-        </w:rPr>
-        <w:t>users</w:t>
-      </w:r>
-      <w:proofErr w:type="spellEnd"/>
-      <w:r>
-        <w:rPr>
-          <w:rFonts w:ascii="Times New Roman" w:hAnsi="Times New Roman" w:cs="Times New Roman"/>
-          <w:sz w:val="24"/>
-          <w:szCs w:val="24"/>
-          <w:lang w:val="de-AT"/>
-        </w:rPr>
-        <w:t>/{</w:t>
-      </w:r>
-      <w:proofErr w:type="spellStart"/>
-      <w:r>
-        <w:rPr>
-          <w:rFonts w:ascii="Times New Roman" w:hAnsi="Times New Roman" w:cs="Times New Roman"/>
-          <w:sz w:val="24"/>
-          <w:szCs w:val="24"/>
-          <w:lang w:val="de-AT"/>
-        </w:rPr>
-        <w:t>username</w:t>
-      </w:r>
-      <w:proofErr w:type="spellEnd"/>
-      <w:r>
-        <w:rPr>
-          <w:rFonts w:ascii="Times New Roman" w:hAnsi="Times New Roman" w:cs="Times New Roman"/>
-          <w:sz w:val="24"/>
-          <w:szCs w:val="24"/>
-          <w:lang w:val="de-AT"/>
-        </w:rPr>
-        <w:t>}?</w:t>
-      </w:r>
-      <w:proofErr w:type="spellStart"/>
-      <w:r>
-        <w:rPr>
-          <w:rFonts w:ascii="Times New Roman" w:hAnsi="Times New Roman" w:cs="Times New Roman"/>
-          <w:sz w:val="24"/>
-          <w:szCs w:val="24"/>
-          <w:lang w:val="de-AT"/>
-        </w:rPr>
-        <w:t>pw</w:t>
-      </w:r>
-      <w:proofErr w:type="spellEnd"/>
-      <w:r>
-        <w:rPr>
-          <w:rFonts w:ascii="Times New Roman" w:hAnsi="Times New Roman" w:cs="Times New Roman"/>
-          <w:sz w:val="24"/>
-          <w:szCs w:val="24"/>
-          <w:lang w:val="de-AT"/>
-        </w:rPr>
-        <w:t>=</w:t>
-      </w:r>
-      <w:proofErr w:type="spellStart"/>
-      <w:r>
-        <w:rPr>
-          <w:rFonts w:ascii="Times New Roman" w:hAnsi="Times New Roman" w:cs="Times New Roman"/>
-          <w:sz w:val="24"/>
-          <w:szCs w:val="24"/>
-          <w:lang w:val="de-AT"/>
-        </w:rPr>
-        <w:t>pw</w:t>
-      </w:r>
-      <w:proofErr w:type="spellEnd"/>
+          <w:lang w:val="en-US"/>
+        </w:rPr>
+      </w:pPr>
+      <w:r>
+        <w:rPr>
+          <w:rFonts w:ascii="Times New Roman" w:hAnsi="Times New Roman" w:cs="Times New Roman"/>
+          <w:sz w:val="24"/>
+          <w:szCs w:val="24"/>
+          <w:lang w:val="en-US"/>
+        </w:rPr>
+        <w:t>PUT - /secured</w:t>
+      </w:r>
+      <w:r>
+        <w:rPr>
+          <w:rFonts w:ascii="Times New Roman" w:hAnsi="Times New Roman" w:cs="Times New Roman"/>
+          <w:sz w:val="24"/>
+          <w:szCs w:val="24"/>
+          <w:lang w:val="en-US"/>
+        </w:rPr>
+        <w:t>/users/{username}?pw=pw</w:t>
+      </w:r>
     </w:p>
     <w:p>
       <w:pPr>
@@ -6775,7 +6875,7 @@
     </w:p>
     <w:p>
       <w:pPr>
-        <w:pStyle w:val="Listenabsatz"/>
+        <w:pStyle w:val="ListParagraph"/>
         <w:numPr>
           <w:ilvl w:val="0"/>
           <w:numId w:val="7"/>
@@ -6861,7 +6961,7 @@
     </w:p>
     <w:p>
       <w:pPr>
-        <w:pStyle w:val="berschrift2"/>
+        <w:pStyle w:val="Heading2"/>
       </w:pPr>
       <w:bookmarkStart w:id="23" w:name="_Toc403334597"/>
       <w:r>
@@ -7000,7 +7100,7 @@
     </w:p>
     <w:p>
       <w:pPr>
-        <w:pStyle w:val="Listenabsatz"/>
+        <w:pStyle w:val="ListParagraph"/>
         <w:numPr>
           <w:ilvl w:val="0"/>
           <w:numId w:val="6"/>
@@ -7115,7 +7215,7 @@
     </w:p>
     <w:p>
       <w:pPr>
-        <w:pStyle w:val="Listenabsatz"/>
+        <w:pStyle w:val="ListParagraph"/>
         <w:numPr>
           <w:ilvl w:val="0"/>
           <w:numId w:val="7"/>
@@ -7267,7 +7367,7 @@
     </w:p>
     <w:p>
       <w:pPr>
-        <w:pStyle w:val="berschrift2"/>
+        <w:pStyle w:val="Heading2"/>
         <w:jc w:val="both"/>
       </w:pPr>
       <w:bookmarkStart w:id="24" w:name="_Toc403334598"/>
@@ -7419,7 +7519,7 @@
     </w:p>
     <w:p>
       <w:pPr>
-        <w:pStyle w:val="Listenabsatz"/>
+        <w:pStyle w:val="ListParagraph"/>
         <w:numPr>
           <w:ilvl w:val="0"/>
           <w:numId w:val="6"/>
@@ -7509,7 +7609,7 @@
     </w:p>
     <w:p>
       <w:pPr>
-        <w:pStyle w:val="Listenabsatz"/>
+        <w:pStyle w:val="ListParagraph"/>
         <w:numPr>
           <w:ilvl w:val="0"/>
           <w:numId w:val="7"/>
@@ -7660,7 +7760,7 @@
     <w:p/>
     <w:p>
       <w:pPr>
-        <w:pStyle w:val="berschrift2"/>
+        <w:pStyle w:val="Heading2"/>
       </w:pPr>
       <w:r>
         <w:t>Authentifizierung</w:t>
@@ -7760,15 +7860,47 @@
           <w:sz w:val="24"/>
           <w:szCs w:val="24"/>
         </w:rPr>
-        <w:t xml:space="preserve">Header mitschicken </w:t>
-      </w:r>
-      <w:r>
-        <w:rPr>
-          <w:rFonts w:ascii="Times New Roman" w:hAnsi="Times New Roman" w:cs="Times New Roman"/>
-          <w:sz w:val="24"/>
-          <w:szCs w:val="24"/>
-        </w:rPr>
-        <w:t>um die Daten zu erlangen. Falls die Angaben inkorrekt sind (falscher Benutzername, falsches Password), bekommt der Client einen http 401 Error Code (</w:t>
+        <w:t>Header mitschicken</w:t>
+      </w:r>
+      <w:r>
+        <w:rPr>
+          <w:rFonts w:ascii="Times New Roman" w:hAnsi="Times New Roman" w:cs="Times New Roman"/>
+          <w:sz w:val="24"/>
+          <w:szCs w:val="24"/>
+        </w:rPr>
+        <w:t>,</w:t>
+      </w:r>
+      <w:r>
+        <w:rPr>
+          <w:rFonts w:ascii="Times New Roman" w:hAnsi="Times New Roman" w:cs="Times New Roman"/>
+          <w:sz w:val="24"/>
+          <w:szCs w:val="24"/>
+        </w:rPr>
+        <w:t xml:space="preserve"> </w:t>
+      </w:r>
+      <w:r>
+        <w:rPr>
+          <w:rFonts w:ascii="Times New Roman" w:hAnsi="Times New Roman" w:cs="Times New Roman"/>
+          <w:sz w:val="24"/>
+          <w:szCs w:val="24"/>
+        </w:rPr>
+        <w:t>um die Daten zu erlangen. Falls die Angaben inkorrekt sind (falscher</w:t>
+      </w:r>
+      <w:r>
+        <w:rPr>
+          <w:rFonts w:ascii="Times New Roman" w:hAnsi="Times New Roman" w:cs="Times New Roman"/>
+          <w:sz w:val="24"/>
+          <w:szCs w:val="24"/>
+        </w:rPr>
+        <w:t xml:space="preserve"> Benutzername, falsches Passwort</w:t>
+      </w:r>
+      <w:r>
+        <w:rPr>
+          <w:rFonts w:ascii="Times New Roman" w:hAnsi="Times New Roman" w:cs="Times New Roman"/>
+          <w:sz w:val="24"/>
+          <w:szCs w:val="24"/>
+        </w:rPr>
+        <w:t>), bekommt der Client einen http 401 Error Code (</w:t>
       </w:r>
       <w:proofErr w:type="spellStart"/>
       <w:r>
@@ -7807,7 +7939,7 @@
     </w:p>
     <w:p>
       <w:pPr>
-        <w:pStyle w:val="berschrift1"/>
+        <w:pStyle w:val="Heading1"/>
       </w:pPr>
       <w:r>
         <w:lastRenderedPageBreak/>
@@ -7861,7 +7993,7 @@
       <w:r>
         <w:rPr>
           <w:noProof/>
-          <w:lang w:eastAsia="de-AT"/>
+          <w:lang w:val="de-AT" w:eastAsia="de-AT"/>
         </w:rPr>
         <w:drawing>
           <wp:inline distT="0" distB="0" distL="0" distR="0" wp14:anchorId="2D2D0068" wp14:editId="32755579">
@@ -7881,7 +8013,7 @@
                     </pic:cNvPicPr>
                   </pic:nvPicPr>
                   <pic:blipFill>
-                    <a:blip r:embed="rId9" cstate="print">
+                    <a:blip r:embed="rId8" cstate="print">
                       <a:extLst>
                         <a:ext uri="{28A0092B-C50C-407E-A947-70E740481C1C}">
                           <a14:useLocalDpi xmlns:a14="http://schemas.microsoft.com/office/drawing/2010/main" val="0"/>
@@ -7915,7 +8047,7 @@
     </w:p>
     <w:p>
       <w:pPr>
-        <w:pStyle w:val="Beschriftung"/>
+        <w:pStyle w:val="Caption"/>
         <w:jc w:val="center"/>
         <w:rPr>
           <w:rFonts w:ascii="Times New Roman" w:hAnsi="Times New Roman" w:cs="Times New Roman"/>
@@ -7973,7 +8105,7 @@
     <w:p/>
     <w:p>
       <w:pPr>
-        <w:pStyle w:val="berschrift1"/>
+        <w:pStyle w:val="Heading1"/>
         <w:jc w:val="both"/>
       </w:pPr>
       <w:bookmarkStart w:id="27" w:name="_Toc403334600"/>
@@ -7985,7 +8117,7 @@
     </w:p>
     <w:p>
       <w:pPr>
-        <w:pStyle w:val="berschrift2"/>
+        <w:pStyle w:val="Heading2"/>
         <w:jc w:val="both"/>
       </w:pPr>
       <w:bookmarkStart w:id="28" w:name="_Toc403334601"/>
@@ -8021,7 +8153,55 @@
           <w:sz w:val="24"/>
           <w:szCs w:val="24"/>
         </w:rPr>
-        <w:t xml:space="preserve">Wie schon in den Services beschrieben, erhalten nicht eingeloggte User die Möglichkeit zur Registrierung bzw. zum Login. Auf dieser Seite werden auch verfügbare </w:t>
+        <w:t xml:space="preserve">Wie schon in den Services beschrieben, erhalten nicht eingeloggte User die Möglichkeit </w:t>
+      </w:r>
+      <w:r>
+        <w:rPr>
+          <w:rFonts w:ascii="Times New Roman" w:hAnsi="Times New Roman" w:cs="Times New Roman"/>
+          <w:sz w:val="24"/>
+          <w:szCs w:val="24"/>
+        </w:rPr>
+        <w:t>der</w:t>
+      </w:r>
+      <w:r>
+        <w:rPr>
+          <w:rFonts w:ascii="Times New Roman" w:hAnsi="Times New Roman" w:cs="Times New Roman"/>
+          <w:sz w:val="24"/>
+          <w:szCs w:val="24"/>
+        </w:rPr>
+        <w:t xml:space="preserve"> Registrierung bzw. </w:t>
+      </w:r>
+      <w:r>
+        <w:rPr>
+          <w:rFonts w:ascii="Times New Roman" w:hAnsi="Times New Roman" w:cs="Times New Roman"/>
+          <w:sz w:val="24"/>
+          <w:szCs w:val="24"/>
+        </w:rPr>
+        <w:t>des</w:t>
+      </w:r>
+      <w:r>
+        <w:rPr>
+          <w:rFonts w:ascii="Times New Roman" w:hAnsi="Times New Roman" w:cs="Times New Roman"/>
+          <w:sz w:val="24"/>
+          <w:szCs w:val="24"/>
+        </w:rPr>
+        <w:t xml:space="preserve"> Login</w:t>
+      </w:r>
+      <w:r>
+        <w:rPr>
+          <w:rFonts w:ascii="Times New Roman" w:hAnsi="Times New Roman" w:cs="Times New Roman"/>
+          <w:sz w:val="24"/>
+          <w:szCs w:val="24"/>
+        </w:rPr>
+        <w:t>s</w:t>
+      </w:r>
+      <w:r>
+        <w:rPr>
+          <w:rFonts w:ascii="Times New Roman" w:hAnsi="Times New Roman" w:cs="Times New Roman"/>
+          <w:sz w:val="24"/>
+          <w:szCs w:val="24"/>
+        </w:rPr>
+        <w:t xml:space="preserve">. Auf dieser Seite werden auch verfügbare </w:t>
       </w:r>
       <w:r>
         <w:rPr>
@@ -8047,8 +8227,6 @@
         </w:rPr>
         <w:t>Historie</w:t>
       </w:r>
-      <w:bookmarkStart w:id="29" w:name="_GoBack"/>
-      <w:bookmarkEnd w:id="29"/>
       <w:r>
         <w:rPr>
           <w:rFonts w:ascii="Times New Roman" w:hAnsi="Times New Roman" w:cs="Times New Roman"/>
@@ -8066,7 +8244,7 @@
       <w:r>
         <w:rPr>
           <w:noProof/>
-          <w:lang w:eastAsia="de-AT"/>
+          <w:lang w:val="de-AT" w:eastAsia="de-AT"/>
         </w:rPr>
         <w:drawing>
           <wp:inline distT="0" distB="0" distL="0" distR="0" wp14:anchorId="5A5CC591" wp14:editId="341437E0">
@@ -8086,7 +8264,7 @@
                     </pic:cNvPicPr>
                   </pic:nvPicPr>
                   <pic:blipFill>
-                    <a:blip r:embed="rId10">
+                    <a:blip r:embed="rId9">
                       <a:extLst>
                         <a:ext uri="{28A0092B-C50C-407E-A947-70E740481C1C}">
                           <a14:useLocalDpi xmlns:a14="http://schemas.microsoft.com/office/drawing/2010/main" val="0"/>
@@ -8120,13 +8298,13 @@
     </w:p>
     <w:p>
       <w:pPr>
-        <w:pStyle w:val="Beschriftung"/>
+        <w:pStyle w:val="Caption"/>
         <w:jc w:val="center"/>
         <w:rPr>
           <w:rFonts w:ascii="Times New Roman" w:hAnsi="Times New Roman" w:cs="Times New Roman"/>
         </w:rPr>
       </w:pPr>
-      <w:bookmarkStart w:id="30" w:name="_Toc403334249"/>
+      <w:bookmarkStart w:id="29" w:name="_Toc403334249"/>
       <w:r>
         <w:rPr>
           <w:rFonts w:ascii="Times New Roman" w:hAnsi="Times New Roman" w:cs="Times New Roman"/>
@@ -8170,7 +8348,7 @@
         </w:rPr>
         <w:t>: User Interface - Nicht eingeloggte User</w:t>
       </w:r>
-      <w:bookmarkEnd w:id="30"/>
+      <w:bookmarkEnd w:id="29"/>
     </w:p>
     <w:p>
       <w:pPr>
@@ -8189,15 +8367,15 @@
     </w:p>
     <w:p>
       <w:pPr>
-        <w:pStyle w:val="berschrift2"/>
-        <w:jc w:val="both"/>
-      </w:pPr>
-      <w:bookmarkStart w:id="31" w:name="_Toc403334602"/>
+        <w:pStyle w:val="Heading2"/>
+        <w:jc w:val="both"/>
+      </w:pPr>
+      <w:bookmarkStart w:id="30" w:name="_Toc403334602"/>
       <w:r>
         <w:lastRenderedPageBreak/>
         <w:t>Eingeloggte User</w:t>
       </w:r>
-      <w:bookmarkEnd w:id="31"/>
+      <w:bookmarkEnd w:id="30"/>
     </w:p>
     <w:p>
       <w:pPr>
@@ -8226,7 +8404,71 @@
           <w:sz w:val="24"/>
           <w:szCs w:val="24"/>
         </w:rPr>
-        <w:t>Wie schon in den Services beschrieben, wird eingeloggten Usern die Möglichkeit zum Kauf bzw. Verkauf von Aktien angeboten. Es wird auch eine Übersicht über die durchgeführten Transaktionen angezeigt. Auf dieser Seite kann sich der User auch wieder ausloggen.</w:t>
+        <w:t xml:space="preserve">Wie schon in den Services beschrieben, wird eingeloggten Usern die Möglichkeit </w:t>
+      </w:r>
+      <w:r>
+        <w:rPr>
+          <w:rFonts w:ascii="Times New Roman" w:hAnsi="Times New Roman" w:cs="Times New Roman"/>
+          <w:sz w:val="24"/>
+          <w:szCs w:val="24"/>
+        </w:rPr>
+        <w:t>des</w:t>
+      </w:r>
+      <w:r>
+        <w:rPr>
+          <w:rFonts w:ascii="Times New Roman" w:hAnsi="Times New Roman" w:cs="Times New Roman"/>
+          <w:sz w:val="24"/>
+          <w:szCs w:val="24"/>
+        </w:rPr>
+        <w:t xml:space="preserve"> Kauf</w:t>
+      </w:r>
+      <w:r>
+        <w:rPr>
+          <w:rFonts w:ascii="Times New Roman" w:hAnsi="Times New Roman" w:cs="Times New Roman"/>
+          <w:sz w:val="24"/>
+          <w:szCs w:val="24"/>
+        </w:rPr>
+        <w:t>s</w:t>
+      </w:r>
+      <w:r>
+        <w:rPr>
+          <w:rFonts w:ascii="Times New Roman" w:hAnsi="Times New Roman" w:cs="Times New Roman"/>
+          <w:sz w:val="24"/>
+          <w:szCs w:val="24"/>
+        </w:rPr>
+        <w:t xml:space="preserve"> bzw. Verkauf</w:t>
+      </w:r>
+      <w:r>
+        <w:rPr>
+          <w:rFonts w:ascii="Times New Roman" w:hAnsi="Times New Roman" w:cs="Times New Roman"/>
+          <w:sz w:val="24"/>
+          <w:szCs w:val="24"/>
+        </w:rPr>
+        <w:t>s</w:t>
+      </w:r>
+      <w:r>
+        <w:rPr>
+          <w:rFonts w:ascii="Times New Roman" w:hAnsi="Times New Roman" w:cs="Times New Roman"/>
+          <w:sz w:val="24"/>
+          <w:szCs w:val="24"/>
+        </w:rPr>
+        <w:t xml:space="preserve"> von Aktien angeboten. Es wird auch eine Übersicht </w:t>
+      </w:r>
+      <w:r>
+        <w:rPr>
+          <w:rFonts w:ascii="Times New Roman" w:hAnsi="Times New Roman" w:cs="Times New Roman"/>
+          <w:sz w:val="24"/>
+          <w:szCs w:val="24"/>
+        </w:rPr>
+        <w:t xml:space="preserve">der </w:t>
+      </w:r>
+      <w:r>
+        <w:rPr>
+          <w:rFonts w:ascii="Times New Roman" w:hAnsi="Times New Roman" w:cs="Times New Roman"/>
+          <w:sz w:val="24"/>
+          <w:szCs w:val="24"/>
+        </w:rPr>
+        <w:t>durchgeführten Transaktionen angezeigt. Auf dieser Seite kann sich der User auch wieder ausloggen.</w:t>
       </w:r>
     </w:p>
     <w:p>
@@ -8248,7 +8490,7 @@
       <w:r>
         <w:rPr>
           <w:noProof/>
-          <w:lang w:eastAsia="de-AT"/>
+          <w:lang w:val="de-AT" w:eastAsia="de-AT"/>
         </w:rPr>
         <w:drawing>
           <wp:inline distT="0" distB="0" distL="0" distR="0" wp14:anchorId="06B04AF2" wp14:editId="3437CCBA">
@@ -8268,7 +8510,7 @@
                     </pic:cNvPicPr>
                   </pic:nvPicPr>
                   <pic:blipFill>
-                    <a:blip r:embed="rId11">
+                    <a:blip r:embed="rId10">
                       <a:extLst>
                         <a:ext uri="{28A0092B-C50C-407E-A947-70E740481C1C}">
                           <a14:useLocalDpi xmlns:a14="http://schemas.microsoft.com/office/drawing/2010/main" val="0"/>
@@ -8302,18 +8544,26 @@
     </w:p>
     <w:p>
       <w:pPr>
-        <w:pStyle w:val="Beschriftung"/>
+        <w:pStyle w:val="Caption"/>
         <w:jc w:val="center"/>
         <w:rPr>
           <w:rFonts w:ascii="Times New Roman" w:hAnsi="Times New Roman" w:cs="Times New Roman"/>
         </w:rPr>
       </w:pPr>
-      <w:bookmarkStart w:id="32" w:name="_Toc403334250"/>
-      <w:r>
-        <w:rPr>
-          <w:rFonts w:ascii="Times New Roman" w:hAnsi="Times New Roman" w:cs="Times New Roman"/>
-        </w:rPr>
-        <w:t xml:space="preserve">Abbildung </w:t>
+      <w:bookmarkStart w:id="31" w:name="_Toc403334250"/>
+      <w:r>
+        <w:rPr>
+          <w:rFonts w:ascii="Times New Roman" w:hAnsi="Times New Roman" w:cs="Times New Roman"/>
+        </w:rPr>
+        <w:t>Abbildun</w:t>
+      </w:r>
+      <w:bookmarkStart w:id="32" w:name="_GoBack"/>
+      <w:bookmarkEnd w:id="32"/>
+      <w:r>
+        <w:rPr>
+          <w:rFonts w:ascii="Times New Roman" w:hAnsi="Times New Roman" w:cs="Times New Roman"/>
+        </w:rPr>
+        <w:t xml:space="preserve">g </w:t>
       </w:r>
       <w:r>
         <w:rPr>
@@ -8352,7 +8602,7 @@
         </w:rPr>
         <w:t>: User Interface - Eingeloggte User</w:t>
       </w:r>
-      <w:bookmarkEnd w:id="32"/>
+      <w:bookmarkEnd w:id="31"/>
     </w:p>
     <w:p>
       <w:pPr>
@@ -8360,8 +8610,8 @@
       </w:pPr>
     </w:p>
     <w:sectPr>
-      <w:headerReference w:type="default" r:id="rId12"/>
-      <w:footerReference w:type="default" r:id="rId13"/>
+      <w:headerReference w:type="default" r:id="rId11"/>
+      <w:footerReference w:type="default" r:id="rId12"/>
       <w:pgSz w:w="11906" w:h="16838"/>
       <w:pgMar w:top="1417" w:right="1417" w:bottom="1134" w:left="1417" w:header="708" w:footer="708" w:gutter="0"/>
       <w:cols w:space="708"/>
@@ -8372,7 +8622,7 @@
 </file>
 
 <file path=word/endnotes.xml><?xml version="1.0" encoding="utf-8"?>
-<w:endnotes xmlns:wpc="http://schemas.microsoft.com/office/word/2010/wordprocessingCanvas" xmlns:mc="http://schemas.openxmlformats.org/markup-compatibility/2006" xmlns:o="urn:schemas-microsoft-com:office:office" xmlns:r="http://schemas.openxmlformats.org/officeDocument/2006/relationships" xmlns:m="http://schemas.openxmlformats.org/officeDocument/2006/math" xmlns:v="urn:schemas-microsoft-com:vml" xmlns:wp14="http://schemas.microsoft.com/office/word/2010/wordprocessingDrawing" xmlns:wp="http://schemas.openxmlformats.org/drawingml/2006/wordprocessingDrawing" xmlns:w10="urn:schemas-microsoft-com:office:word" xmlns:w="http://schemas.openxmlformats.org/wordprocessingml/2006/main" xmlns:w14="http://schemas.microsoft.com/office/word/2010/wordml" xmlns:wpg="http://schemas.microsoft.com/office/word/2010/wordprocessingGroup" xmlns:wpi="http://schemas.microsoft.com/office/word/2010/wordprocessingInk" xmlns:wne="http://schemas.microsoft.com/office/word/2006/wordml" xmlns:wps="http://schemas.microsoft.com/office/word/2010/wordprocessingShape" mc:Ignorable="w14 wp14">
+<w:endnotes xmlns:wpc="http://schemas.microsoft.com/office/word/2010/wordprocessingCanvas" xmlns:mc="http://schemas.openxmlformats.org/markup-compatibility/2006" xmlns:o="urn:schemas-microsoft-com:office:office" xmlns:r="http://schemas.openxmlformats.org/officeDocument/2006/relationships" xmlns:m="http://schemas.openxmlformats.org/officeDocument/2006/math" xmlns:v="urn:schemas-microsoft-com:vml" xmlns:wp14="http://schemas.microsoft.com/office/word/2010/wordprocessingDrawing" xmlns:wp="http://schemas.openxmlformats.org/drawingml/2006/wordprocessingDrawing" xmlns:w10="urn:schemas-microsoft-com:office:word" xmlns:w="http://schemas.openxmlformats.org/wordprocessingml/2006/main" xmlns:w14="http://schemas.microsoft.com/office/word/2010/wordml" xmlns:w15="http://schemas.microsoft.com/office/word/2012/wordml" xmlns:wpg="http://schemas.microsoft.com/office/word/2010/wordprocessingGroup" xmlns:wpi="http://schemas.microsoft.com/office/word/2010/wordprocessingInk" xmlns:wne="http://schemas.microsoft.com/office/word/2006/wordml" xmlns:wps="http://schemas.microsoft.com/office/word/2010/wordprocessingShape" mc:Ignorable="w14 w15 wp14">
   <w:endnote w:type="separator" w:id="-1">
     <w:p>
       <w:pPr>
@@ -8397,7 +8647,7 @@
 </file>
 
 <file path=word/footer1.xml><?xml version="1.0" encoding="utf-8"?>
-<w:ftr xmlns:wpc="http://schemas.microsoft.com/office/word/2010/wordprocessingCanvas" xmlns:mc="http://schemas.openxmlformats.org/markup-compatibility/2006" xmlns:o="urn:schemas-microsoft-com:office:office" xmlns:r="http://schemas.openxmlformats.org/officeDocument/2006/relationships" xmlns:m="http://schemas.openxmlformats.org/officeDocument/2006/math" xmlns:v="urn:schemas-microsoft-com:vml" xmlns:wp14="http://schemas.microsoft.com/office/word/2010/wordprocessingDrawing" xmlns:wp="http://schemas.openxmlformats.org/drawingml/2006/wordprocessingDrawing" xmlns:w10="urn:schemas-microsoft-com:office:word" xmlns:w="http://schemas.openxmlformats.org/wordprocessingml/2006/main" xmlns:w14="http://schemas.microsoft.com/office/word/2010/wordml" xmlns:wpg="http://schemas.microsoft.com/office/word/2010/wordprocessingGroup" xmlns:wpi="http://schemas.microsoft.com/office/word/2010/wordprocessingInk" xmlns:wne="http://schemas.microsoft.com/office/word/2006/wordml" xmlns:wps="http://schemas.microsoft.com/office/word/2010/wordprocessingShape" mc:Ignorable="w14 wp14">
+<w:ftr xmlns:wpc="http://schemas.microsoft.com/office/word/2010/wordprocessingCanvas" xmlns:mc="http://schemas.openxmlformats.org/markup-compatibility/2006" xmlns:o="urn:schemas-microsoft-com:office:office" xmlns:r="http://schemas.openxmlformats.org/officeDocument/2006/relationships" xmlns:m="http://schemas.openxmlformats.org/officeDocument/2006/math" xmlns:v="urn:schemas-microsoft-com:vml" xmlns:wp14="http://schemas.microsoft.com/office/word/2010/wordprocessingDrawing" xmlns:wp="http://schemas.openxmlformats.org/drawingml/2006/wordprocessingDrawing" xmlns:w10="urn:schemas-microsoft-com:office:word" xmlns:w="http://schemas.openxmlformats.org/wordprocessingml/2006/main" xmlns:w14="http://schemas.microsoft.com/office/word/2010/wordml" xmlns:w15="http://schemas.microsoft.com/office/word/2012/wordml" xmlns:wpg="http://schemas.microsoft.com/office/word/2010/wordprocessingGroup" xmlns:wpi="http://schemas.microsoft.com/office/word/2010/wordprocessingInk" xmlns:wne="http://schemas.microsoft.com/office/word/2006/wordml" xmlns:wps="http://schemas.microsoft.com/office/word/2010/wordprocessingShape" mc:Ignorable="w14 w15 wp14">
   <w:sdt>
     <w:sdtPr>
       <w:id w:val="-1919542668"/>
@@ -8414,7 +8664,7 @@
     <w:sdtContent>
       <w:p>
         <w:pPr>
-          <w:pStyle w:val="Fuzeile"/>
+          <w:pStyle w:val="Footer"/>
           <w:jc w:val="right"/>
           <w:rPr>
             <w:rFonts w:ascii="Times New Roman" w:hAnsi="Times New Roman" w:cs="Times New Roman"/>
@@ -8443,7 +8693,7 @@
             <w:rFonts w:ascii="Times New Roman" w:hAnsi="Times New Roman" w:cs="Times New Roman"/>
             <w:noProof/>
           </w:rPr>
-          <w:t>2</w:t>
+          <w:t>15</w:t>
         </w:r>
         <w:r>
           <w:rPr>
@@ -8457,14 +8707,14 @@
   </w:sdt>
   <w:p>
     <w:pPr>
-      <w:pStyle w:val="Fuzeile"/>
+      <w:pStyle w:val="Footer"/>
     </w:pPr>
   </w:p>
 </w:ftr>
 </file>
 
 <file path=word/footnotes.xml><?xml version="1.0" encoding="utf-8"?>
-<w:footnotes xmlns:wpc="http://schemas.microsoft.com/office/word/2010/wordprocessingCanvas" xmlns:mc="http://schemas.openxmlformats.org/markup-compatibility/2006" xmlns:o="urn:schemas-microsoft-com:office:office" xmlns:r="http://schemas.openxmlformats.org/officeDocument/2006/relationships" xmlns:m="http://schemas.openxmlformats.org/officeDocument/2006/math" xmlns:v="urn:schemas-microsoft-com:vml" xmlns:wp14="http://schemas.microsoft.com/office/word/2010/wordprocessingDrawing" xmlns:wp="http://schemas.openxmlformats.org/drawingml/2006/wordprocessingDrawing" xmlns:w10="urn:schemas-microsoft-com:office:word" xmlns:w="http://schemas.openxmlformats.org/wordprocessingml/2006/main" xmlns:w14="http://schemas.microsoft.com/office/word/2010/wordml" xmlns:wpg="http://schemas.microsoft.com/office/word/2010/wordprocessingGroup" xmlns:wpi="http://schemas.microsoft.com/office/word/2010/wordprocessingInk" xmlns:wne="http://schemas.microsoft.com/office/word/2006/wordml" xmlns:wps="http://schemas.microsoft.com/office/word/2010/wordprocessingShape" mc:Ignorable="w14 wp14">
+<w:footnotes xmlns:wpc="http://schemas.microsoft.com/office/word/2010/wordprocessingCanvas" xmlns:mc="http://schemas.openxmlformats.org/markup-compatibility/2006" xmlns:o="urn:schemas-microsoft-com:office:office" xmlns:r="http://schemas.openxmlformats.org/officeDocument/2006/relationships" xmlns:m="http://schemas.openxmlformats.org/officeDocument/2006/math" xmlns:v="urn:schemas-microsoft-com:vml" xmlns:wp14="http://schemas.microsoft.com/office/word/2010/wordprocessingDrawing" xmlns:wp="http://schemas.openxmlformats.org/drawingml/2006/wordprocessingDrawing" xmlns:w10="urn:schemas-microsoft-com:office:word" xmlns:w="http://schemas.openxmlformats.org/wordprocessingml/2006/main" xmlns:w14="http://schemas.microsoft.com/office/word/2010/wordml" xmlns:w15="http://schemas.microsoft.com/office/word/2012/wordml" xmlns:wpg="http://schemas.microsoft.com/office/word/2010/wordprocessingGroup" xmlns:wpi="http://schemas.microsoft.com/office/word/2010/wordprocessingInk" xmlns:wne="http://schemas.microsoft.com/office/word/2006/wordml" xmlns:wps="http://schemas.microsoft.com/office/word/2010/wordprocessingShape" mc:Ignorable="w14 w15 wp14">
   <w:footnote w:type="separator" w:id="-1">
     <w:p>
       <w:pPr>
@@ -8489,10 +8739,10 @@
 </file>
 
 <file path=word/header1.xml><?xml version="1.0" encoding="utf-8"?>
-<w:hdr xmlns:wpc="http://schemas.microsoft.com/office/word/2010/wordprocessingCanvas" xmlns:mc="http://schemas.openxmlformats.org/markup-compatibility/2006" xmlns:o="urn:schemas-microsoft-com:office:office" xmlns:r="http://schemas.openxmlformats.org/officeDocument/2006/relationships" xmlns:m="http://schemas.openxmlformats.org/officeDocument/2006/math" xmlns:v="urn:schemas-microsoft-com:vml" xmlns:wp14="http://schemas.microsoft.com/office/word/2010/wordprocessingDrawing" xmlns:wp="http://schemas.openxmlformats.org/drawingml/2006/wordprocessingDrawing" xmlns:w10="urn:schemas-microsoft-com:office:word" xmlns:w="http://schemas.openxmlformats.org/wordprocessingml/2006/main" xmlns:w14="http://schemas.microsoft.com/office/word/2010/wordml" xmlns:wpg="http://schemas.microsoft.com/office/word/2010/wordprocessingGroup" xmlns:wpi="http://schemas.microsoft.com/office/word/2010/wordprocessingInk" xmlns:wne="http://schemas.microsoft.com/office/word/2006/wordml" xmlns:wps="http://schemas.microsoft.com/office/word/2010/wordprocessingShape" mc:Ignorable="w14 wp14">
+<w:hdr xmlns:wpc="http://schemas.microsoft.com/office/word/2010/wordprocessingCanvas" xmlns:mc="http://schemas.openxmlformats.org/markup-compatibility/2006" xmlns:o="urn:schemas-microsoft-com:office:office" xmlns:r="http://schemas.openxmlformats.org/officeDocument/2006/relationships" xmlns:m="http://schemas.openxmlformats.org/officeDocument/2006/math" xmlns:v="urn:schemas-microsoft-com:vml" xmlns:wp14="http://schemas.microsoft.com/office/word/2010/wordprocessingDrawing" xmlns:wp="http://schemas.openxmlformats.org/drawingml/2006/wordprocessingDrawing" xmlns:w10="urn:schemas-microsoft-com:office:word" xmlns:w="http://schemas.openxmlformats.org/wordprocessingml/2006/main" xmlns:w14="http://schemas.microsoft.com/office/word/2010/wordml" xmlns:w15="http://schemas.microsoft.com/office/word/2012/wordml" xmlns:wpg="http://schemas.microsoft.com/office/word/2010/wordprocessingGroup" xmlns:wpi="http://schemas.microsoft.com/office/word/2010/wordprocessingInk" xmlns:wne="http://schemas.microsoft.com/office/word/2006/wordml" xmlns:wps="http://schemas.microsoft.com/office/word/2010/wordprocessingShape" mc:Ignorable="w14 w15 wp14">
   <w:p>
     <w:pPr>
-      <w:pStyle w:val="Kopfzeile"/>
+      <w:pStyle w:val="Header"/>
       <w:jc w:val="right"/>
       <w:rPr>
         <w:rFonts w:ascii="Times New Roman" w:hAnsi="Times New Roman" w:cs="Times New Roman"/>
@@ -8509,7 +8759,7 @@
 </file>
 
 <file path=word/numbering.xml><?xml version="1.0" encoding="utf-8"?>
-<w:numbering xmlns:wpc="http://schemas.microsoft.com/office/word/2010/wordprocessingCanvas" xmlns:mc="http://schemas.openxmlformats.org/markup-compatibility/2006" xmlns:o="urn:schemas-microsoft-com:office:office" xmlns:r="http://schemas.openxmlformats.org/officeDocument/2006/relationships" xmlns:m="http://schemas.openxmlformats.org/officeDocument/2006/math" xmlns:v="urn:schemas-microsoft-com:vml" xmlns:wp14="http://schemas.microsoft.com/office/word/2010/wordprocessingDrawing" xmlns:wp="http://schemas.openxmlformats.org/drawingml/2006/wordprocessingDrawing" xmlns:w10="urn:schemas-microsoft-com:office:word" xmlns:w="http://schemas.openxmlformats.org/wordprocessingml/2006/main" xmlns:w14="http://schemas.microsoft.com/office/word/2010/wordml" xmlns:wpg="http://schemas.microsoft.com/office/word/2010/wordprocessingGroup" xmlns:wpi="http://schemas.microsoft.com/office/word/2010/wordprocessingInk" xmlns:wne="http://schemas.microsoft.com/office/word/2006/wordml" xmlns:wps="http://schemas.microsoft.com/office/word/2010/wordprocessingShape" mc:Ignorable="w14 wp14">
+<w:numbering xmlns:wpc="http://schemas.microsoft.com/office/word/2010/wordprocessingCanvas" xmlns:mc="http://schemas.openxmlformats.org/markup-compatibility/2006" xmlns:o="urn:schemas-microsoft-com:office:office" xmlns:r="http://schemas.openxmlformats.org/officeDocument/2006/relationships" xmlns:m="http://schemas.openxmlformats.org/officeDocument/2006/math" xmlns:v="urn:schemas-microsoft-com:vml" xmlns:wp14="http://schemas.microsoft.com/office/word/2010/wordprocessingDrawing" xmlns:wp="http://schemas.openxmlformats.org/drawingml/2006/wordprocessingDrawing" xmlns:w10="urn:schemas-microsoft-com:office:word" xmlns:w="http://schemas.openxmlformats.org/wordprocessingml/2006/main" xmlns:w14="http://schemas.microsoft.com/office/word/2010/wordml" xmlns:w15="http://schemas.microsoft.com/office/word/2012/wordml" xmlns:wpg="http://schemas.microsoft.com/office/word/2010/wordprocessingGroup" xmlns:wpi="http://schemas.microsoft.com/office/word/2010/wordprocessingInk" xmlns:wne="http://schemas.microsoft.com/office/word/2006/wordml" xmlns:wps="http://schemas.microsoft.com/office/word/2010/wordprocessingShape" mc:Ignorable="w14 w15 wp14">
   <w:abstractNum w:abstractNumId="0">
     <w:nsid w:val="0E3A7A1E"/>
     <w:multiLevelType w:val="hybridMultilevel"/>
@@ -8743,7 +8993,7 @@
     <w:lvl w:ilvl="0">
       <w:start w:val="1"/>
       <w:numFmt w:val="decimal"/>
-      <w:pStyle w:val="berschrift1"/>
+      <w:pStyle w:val="Heading1"/>
       <w:lvlText w:val="%1"/>
       <w:lvlJc w:val="left"/>
       <w:pPr>
@@ -8753,7 +9003,7 @@
     <w:lvl w:ilvl="1">
       <w:start w:val="1"/>
       <w:numFmt w:val="decimal"/>
-      <w:pStyle w:val="berschrift2"/>
+      <w:pStyle w:val="Heading2"/>
       <w:lvlText w:val="%1.%2"/>
       <w:lvlJc w:val="left"/>
       <w:pPr>
@@ -8763,7 +9013,7 @@
     <w:lvl w:ilvl="2">
       <w:start w:val="1"/>
       <w:numFmt w:val="decimal"/>
-      <w:pStyle w:val="berschrift3"/>
+      <w:pStyle w:val="Heading3"/>
       <w:lvlText w:val="%1.%2.%3"/>
       <w:lvlJc w:val="left"/>
       <w:pPr>
@@ -8773,7 +9023,7 @@
     <w:lvl w:ilvl="3">
       <w:start w:val="1"/>
       <w:numFmt w:val="decimal"/>
-      <w:pStyle w:val="berschrift4"/>
+      <w:pStyle w:val="Heading4"/>
       <w:lvlText w:val="%1.%2.%3.%4"/>
       <w:lvlJc w:val="left"/>
       <w:pPr>
@@ -8783,7 +9033,7 @@
     <w:lvl w:ilvl="4">
       <w:start w:val="1"/>
       <w:numFmt w:val="decimal"/>
-      <w:pStyle w:val="berschrift5"/>
+      <w:pStyle w:val="Heading5"/>
       <w:lvlText w:val="%1.%2.%3.%4.%5"/>
       <w:lvlJc w:val="left"/>
       <w:pPr>
@@ -8793,7 +9043,7 @@
     <w:lvl w:ilvl="5">
       <w:start w:val="1"/>
       <w:numFmt w:val="decimal"/>
-      <w:pStyle w:val="berschrift6"/>
+      <w:pStyle w:val="Heading6"/>
       <w:lvlText w:val="%1.%2.%3.%4.%5.%6"/>
       <w:lvlJc w:val="left"/>
       <w:pPr>
@@ -8803,7 +9053,7 @@
     <w:lvl w:ilvl="6">
       <w:start w:val="1"/>
       <w:numFmt w:val="decimal"/>
-      <w:pStyle w:val="berschrift7"/>
+      <w:pStyle w:val="Heading7"/>
       <w:lvlText w:val="%1.%2.%3.%4.%5.%6.%7"/>
       <w:lvlJc w:val="left"/>
       <w:pPr>
@@ -8813,7 +9063,7 @@
     <w:lvl w:ilvl="7">
       <w:start w:val="1"/>
       <w:numFmt w:val="decimal"/>
-      <w:pStyle w:val="berschrift8"/>
+      <w:pStyle w:val="Heading8"/>
       <w:lvlText w:val="%1.%2.%3.%4.%5.%6.%7.%8"/>
       <w:lvlJc w:val="left"/>
       <w:pPr>
@@ -8823,7 +9073,7 @@
     <w:lvl w:ilvl="8">
       <w:start w:val="1"/>
       <w:numFmt w:val="decimal"/>
-      <w:pStyle w:val="berschrift9"/>
+      <w:pStyle w:val="Heading9"/>
       <w:lvlText w:val="%1.%2.%3.%4.%5.%6.%7.%8.%9"/>
       <w:lvlJc w:val="left"/>
       <w:pPr>
@@ -9567,7 +9817,7 @@
 </file>
 
 <file path=word/styles.xml><?xml version="1.0" encoding="utf-8"?>
-<w:styles xmlns:mc="http://schemas.openxmlformats.org/markup-compatibility/2006" xmlns:r="http://schemas.openxmlformats.org/officeDocument/2006/relationships" xmlns:w="http://schemas.openxmlformats.org/wordprocessingml/2006/main" xmlns:w14="http://schemas.microsoft.com/office/word/2010/wordml" mc:Ignorable="w14">
+<w:styles xmlns:mc="http://schemas.openxmlformats.org/markup-compatibility/2006" xmlns:r="http://schemas.openxmlformats.org/officeDocument/2006/relationships" xmlns:w="http://schemas.openxmlformats.org/wordprocessingml/2006/main" xmlns:w14="http://schemas.microsoft.com/office/word/2010/wordml" xmlns:w15="http://schemas.microsoft.com/office/word/2012/wordml" mc:Ignorable="w14 w15">
   <w:docDefaults>
     <w:rPrDefault>
       <w:rPr>
@@ -9583,146 +9833,380 @@
       </w:pPr>
     </w:pPrDefault>
   </w:docDefaults>
-  <w:latentStyles w:defLockedState="0" w:defUIPriority="99" w:defSemiHidden="1" w:defUnhideWhenUsed="1" w:defQFormat="0" w:count="267">
-    <w:lsdException w:name="Normal" w:semiHidden="0" w:uiPriority="0" w:unhideWhenUsed="0" w:qFormat="1"/>
-    <w:lsdException w:name="heading 1" w:semiHidden="0" w:uiPriority="9" w:unhideWhenUsed="0" w:qFormat="1"/>
-    <w:lsdException w:name="heading 2" w:uiPriority="9" w:qFormat="1"/>
-    <w:lsdException w:name="heading 3" w:uiPriority="9" w:qFormat="1"/>
-    <w:lsdException w:name="heading 4" w:uiPriority="9" w:qFormat="1"/>
-    <w:lsdException w:name="heading 5" w:uiPriority="9" w:qFormat="1"/>
-    <w:lsdException w:name="heading 6" w:uiPriority="9" w:qFormat="1"/>
-    <w:lsdException w:name="heading 7" w:uiPriority="9" w:qFormat="1"/>
-    <w:lsdException w:name="heading 8" w:uiPriority="9" w:qFormat="1"/>
-    <w:lsdException w:name="heading 9" w:uiPriority="9" w:qFormat="1"/>
-    <w:lsdException w:name="toc 1" w:uiPriority="39"/>
-    <w:lsdException w:name="toc 2" w:uiPriority="39"/>
-    <w:lsdException w:name="toc 3" w:uiPriority="39"/>
-    <w:lsdException w:name="toc 4" w:uiPriority="39"/>
-    <w:lsdException w:name="toc 5" w:uiPriority="39"/>
-    <w:lsdException w:name="toc 6" w:uiPriority="39"/>
-    <w:lsdException w:name="toc 7" w:uiPriority="39"/>
-    <w:lsdException w:name="toc 8" w:uiPriority="39"/>
-    <w:lsdException w:name="toc 9" w:uiPriority="39"/>
-    <w:lsdException w:name="caption" w:uiPriority="35" w:qFormat="1"/>
-    <w:lsdException w:name="Title" w:semiHidden="0" w:uiPriority="10" w:unhideWhenUsed="0" w:qFormat="1"/>
-    <w:lsdException w:name="Default Paragraph Font" w:uiPriority="1"/>
-    <w:lsdException w:name="Subtitle" w:semiHidden="0" w:uiPriority="11" w:unhideWhenUsed="0" w:qFormat="1"/>
-    <w:lsdException w:name="Strong" w:semiHidden="0" w:uiPriority="22" w:unhideWhenUsed="0" w:qFormat="1"/>
-    <w:lsdException w:name="Emphasis" w:semiHidden="0" w:uiPriority="20" w:unhideWhenUsed="0" w:qFormat="1"/>
-    <w:lsdException w:name="Table Grid" w:semiHidden="0" w:uiPriority="59" w:unhideWhenUsed="0"/>
-    <w:lsdException w:name="Placeholder Text" w:unhideWhenUsed="0"/>
-    <w:lsdException w:name="No Spacing" w:semiHidden="0" w:uiPriority="1" w:unhideWhenUsed="0" w:qFormat="1"/>
-    <w:lsdException w:name="Light Shading" w:semiHidden="0" w:uiPriority="60" w:unhideWhenUsed="0"/>
-    <w:lsdException w:name="Light List" w:semiHidden="0" w:uiPriority="61" w:unhideWhenUsed="0"/>
-    <w:lsdException w:name="Light Grid" w:semiHidden="0" w:uiPriority="62" w:unhideWhenUsed="0"/>
-    <w:lsdException w:name="Medium Shading 1" w:semiHidden="0" w:uiPriority="63" w:unhideWhenUsed="0"/>
-    <w:lsdException w:name="Medium Shading 2" w:semiHidden="0" w:uiPriority="64" w:unhideWhenUsed="0"/>
-    <w:lsdException w:name="Medium List 1" w:semiHidden="0" w:uiPriority="65" w:unhideWhenUsed="0"/>
-    <w:lsdException w:name="Medium List 2" w:semiHidden="0" w:uiPriority="66" w:unhideWhenUsed="0"/>
-    <w:lsdException w:name="Medium Grid 1" w:semiHidden="0" w:uiPriority="67" w:unhideWhenUsed="0"/>
-    <w:lsdException w:name="Medium Grid 2" w:semiHidden="0" w:uiPriority="68" w:unhideWhenUsed="0"/>
-    <w:lsdException w:name="Medium Grid 3" w:semiHidden="0" w:uiPriority="69" w:unhideWhenUsed="0"/>
-    <w:lsdException w:name="Dark List" w:semiHidden="0" w:uiPriority="70" w:unhideWhenUsed="0"/>
-    <w:lsdException w:name="Colorful Shading" w:semiHidden="0" w:uiPriority="71" w:unhideWhenUsed="0"/>
-    <w:lsdException w:name="Colorful List" w:semiHidden="0" w:uiPriority="72" w:unhideWhenUsed="0"/>
-    <w:lsdException w:name="Colorful Grid" w:semiHidden="0" w:uiPriority="73" w:unhideWhenUsed="0"/>
-    <w:lsdException w:name="Light Shading Accent 1" w:semiHidden="0" w:uiPriority="60" w:unhideWhenUsed="0"/>
-    <w:lsdException w:name="Light List Accent 1" w:semiHidden="0" w:uiPriority="61" w:unhideWhenUsed="0"/>
-    <w:lsdException w:name="Light Grid Accent 1" w:semiHidden="0" w:uiPriority="62" w:unhideWhenUsed="0"/>
-    <w:lsdException w:name="Medium Shading 1 Accent 1" w:semiHidden="0" w:uiPriority="63" w:unhideWhenUsed="0"/>
-    <w:lsdException w:name="Medium Shading 2 Accent 1" w:semiHidden="0" w:uiPriority="64" w:unhideWhenUsed="0"/>
-    <w:lsdException w:name="Medium List 1 Accent 1" w:semiHidden="0" w:uiPriority="65" w:unhideWhenUsed="0"/>
-    <w:lsdException w:name="Revision" w:unhideWhenUsed="0"/>
-    <w:lsdException w:name="List Paragraph" w:semiHidden="0" w:uiPriority="34" w:unhideWhenUsed="0" w:qFormat="1"/>
-    <w:lsdException w:name="Quote" w:semiHidden="0" w:uiPriority="29" w:unhideWhenUsed="0" w:qFormat="1"/>
-    <w:lsdException w:name="Intense Quote" w:semiHidden="0" w:uiPriority="30" w:unhideWhenUsed="0" w:qFormat="1"/>
-    <w:lsdException w:name="Medium List 2 Accent 1" w:semiHidden="0" w:uiPriority="66" w:unhideWhenUsed="0"/>
-    <w:lsdException w:name="Medium Grid 1 Accent 1" w:semiHidden="0" w:uiPriority="67" w:unhideWhenUsed="0"/>
-    <w:lsdException w:name="Medium Grid 2 Accent 1" w:semiHidden="0" w:uiPriority="68" w:unhideWhenUsed="0"/>
-    <w:lsdException w:name="Medium Grid 3 Accent 1" w:semiHidden="0" w:uiPriority="69" w:unhideWhenUsed="0"/>
-    <w:lsdException w:name="Dark List Accent 1" w:semiHidden="0" w:uiPriority="70" w:unhideWhenUsed="0"/>
-    <w:lsdException w:name="Colorful Shading Accent 1" w:semiHidden="0" w:uiPriority="71" w:unhideWhenUsed="0"/>
-    <w:lsdException w:name="Colorful List Accent 1" w:semiHidden="0" w:uiPriority="72" w:unhideWhenUsed="0"/>
-    <w:lsdException w:name="Colorful Grid Accent 1" w:semiHidden="0" w:uiPriority="73" w:unhideWhenUsed="0"/>
-    <w:lsdException w:name="Light Shading Accent 2" w:semiHidden="0" w:uiPriority="60" w:unhideWhenUsed="0"/>
-    <w:lsdException w:name="Light List Accent 2" w:semiHidden="0" w:uiPriority="61" w:unhideWhenUsed="0"/>
-    <w:lsdException w:name="Light Grid Accent 2" w:semiHidden="0" w:uiPriority="62" w:unhideWhenUsed="0"/>
-    <w:lsdException w:name="Medium Shading 1 Accent 2" w:semiHidden="0" w:uiPriority="63" w:unhideWhenUsed="0"/>
-    <w:lsdException w:name="Medium Shading 2 Accent 2" w:semiHidden="0" w:uiPriority="64" w:unhideWhenUsed="0"/>
-    <w:lsdException w:name="Medium List 1 Accent 2" w:semiHidden="0" w:uiPriority="65" w:unhideWhenUsed="0"/>
-    <w:lsdException w:name="Medium List 2 Accent 2" w:semiHidden="0" w:uiPriority="66" w:unhideWhenUsed="0"/>
-    <w:lsdException w:name="Medium Grid 1 Accent 2" w:semiHidden="0" w:uiPriority="67" w:unhideWhenUsed="0"/>
-    <w:lsdException w:name="Medium Grid 2 Accent 2" w:semiHidden="0" w:uiPriority="68" w:unhideWhenUsed="0"/>
-    <w:lsdException w:name="Medium Grid 3 Accent 2" w:semiHidden="0" w:uiPriority="69" w:unhideWhenUsed="0"/>
-    <w:lsdException w:name="Dark List Accent 2" w:semiHidden="0" w:uiPriority="70" w:unhideWhenUsed="0"/>
-    <w:lsdException w:name="Colorful Shading Accent 2" w:semiHidden="0" w:uiPriority="71" w:unhideWhenUsed="0"/>
-    <w:lsdException w:name="Colorful List Accent 2" w:semiHidden="0" w:uiPriority="72" w:unhideWhenUsed="0"/>
-    <w:lsdException w:name="Colorful Grid Accent 2" w:semiHidden="0" w:uiPriority="73" w:unhideWhenUsed="0"/>
-    <w:lsdException w:name="Light Shading Accent 3" w:semiHidden="0" w:uiPriority="60" w:unhideWhenUsed="0"/>
-    <w:lsdException w:name="Light List Accent 3" w:semiHidden="0" w:uiPriority="61" w:unhideWhenUsed="0"/>
-    <w:lsdException w:name="Light Grid Accent 3" w:semiHidden="0" w:uiPriority="62" w:unhideWhenUsed="0"/>
-    <w:lsdException w:name="Medium Shading 1 Accent 3" w:semiHidden="0" w:uiPriority="63" w:unhideWhenUsed="0"/>
-    <w:lsdException w:name="Medium Shading 2 Accent 3" w:semiHidden="0" w:uiPriority="64" w:unhideWhenUsed="0"/>
-    <w:lsdException w:name="Medium List 1 Accent 3" w:semiHidden="0" w:uiPriority="65" w:unhideWhenUsed="0"/>
-    <w:lsdException w:name="Medium List 2 Accent 3" w:semiHidden="0" w:uiPriority="66" w:unhideWhenUsed="0"/>
-    <w:lsdException w:name="Medium Grid 1 Accent 3" w:semiHidden="0" w:uiPriority="67" w:unhideWhenUsed="0"/>
-    <w:lsdException w:name="Medium Grid 2 Accent 3" w:semiHidden="0" w:uiPriority="68" w:unhideWhenUsed="0"/>
-    <w:lsdException w:name="Medium Grid 3 Accent 3" w:semiHidden="0" w:uiPriority="69" w:unhideWhenUsed="0"/>
-    <w:lsdException w:name="Dark List Accent 3" w:semiHidden="0" w:uiPriority="70" w:unhideWhenUsed="0"/>
-    <w:lsdException w:name="Colorful Shading Accent 3" w:semiHidden="0" w:uiPriority="71" w:unhideWhenUsed="0"/>
-    <w:lsdException w:name="Colorful List Accent 3" w:semiHidden="0" w:uiPriority="72" w:unhideWhenUsed="0"/>
-    <w:lsdException w:name="Colorful Grid Accent 3" w:semiHidden="0" w:uiPriority="73" w:unhideWhenUsed="0"/>
-    <w:lsdException w:name="Light Shading Accent 4" w:semiHidden="0" w:uiPriority="60" w:unhideWhenUsed="0"/>
-    <w:lsdException w:name="Light List Accent 4" w:semiHidden="0" w:uiPriority="61" w:unhideWhenUsed="0"/>
-    <w:lsdException w:name="Light Grid Accent 4" w:semiHidden="0" w:uiPriority="62" w:unhideWhenUsed="0"/>
-    <w:lsdException w:name="Medium Shading 1 Accent 4" w:semiHidden="0" w:uiPriority="63" w:unhideWhenUsed="0"/>
-    <w:lsdException w:name="Medium Shading 2 Accent 4" w:semiHidden="0" w:uiPriority="64" w:unhideWhenUsed="0"/>
-    <w:lsdException w:name="Medium List 1 Accent 4" w:semiHidden="0" w:uiPriority="65" w:unhideWhenUsed="0"/>
-    <w:lsdException w:name="Medium List 2 Accent 4" w:semiHidden="0" w:uiPriority="66" w:unhideWhenUsed="0"/>
-    <w:lsdException w:name="Medium Grid 1 Accent 4" w:semiHidden="0" w:uiPriority="67" w:unhideWhenUsed="0"/>
-    <w:lsdException w:name="Medium Grid 2 Accent 4" w:semiHidden="0" w:uiPriority="68" w:unhideWhenUsed="0"/>
-    <w:lsdException w:name="Medium Grid 3 Accent 4" w:semiHidden="0" w:uiPriority="69" w:unhideWhenUsed="0"/>
-    <w:lsdException w:name="Dark List Accent 4" w:semiHidden="0" w:uiPriority="70" w:unhideWhenUsed="0"/>
-    <w:lsdException w:name="Colorful Shading Accent 4" w:semiHidden="0" w:uiPriority="71" w:unhideWhenUsed="0"/>
-    <w:lsdException w:name="Colorful List Accent 4" w:semiHidden="0" w:uiPriority="72" w:unhideWhenUsed="0"/>
-    <w:lsdException w:name="Colorful Grid Accent 4" w:semiHidden="0" w:uiPriority="73" w:unhideWhenUsed="0"/>
-    <w:lsdException w:name="Light Shading Accent 5" w:semiHidden="0" w:uiPriority="60" w:unhideWhenUsed="0"/>
-    <w:lsdException w:name="Light List Accent 5" w:semiHidden="0" w:uiPriority="61" w:unhideWhenUsed="0"/>
-    <w:lsdException w:name="Light Grid Accent 5" w:semiHidden="0" w:uiPriority="62" w:unhideWhenUsed="0"/>
-    <w:lsdException w:name="Medium Shading 1 Accent 5" w:semiHidden="0" w:uiPriority="63" w:unhideWhenUsed="0"/>
-    <w:lsdException w:name="Medium Shading 2 Accent 5" w:semiHidden="0" w:uiPriority="64" w:unhideWhenUsed="0"/>
-    <w:lsdException w:name="Medium List 1 Accent 5" w:semiHidden="0" w:uiPriority="65" w:unhideWhenUsed="0"/>
-    <w:lsdException w:name="Medium List 2 Accent 5" w:semiHidden="0" w:uiPriority="66" w:unhideWhenUsed="0"/>
-    <w:lsdException w:name="Medium Grid 1 Accent 5" w:semiHidden="0" w:uiPriority="67" w:unhideWhenUsed="0"/>
-    <w:lsdException w:name="Medium Grid 2 Accent 5" w:semiHidden="0" w:uiPriority="68" w:unhideWhenUsed="0"/>
-    <w:lsdException w:name="Medium Grid 3 Accent 5" w:semiHidden="0" w:uiPriority="69" w:unhideWhenUsed="0"/>
-    <w:lsdException w:name="Dark List Accent 5" w:semiHidden="0" w:uiPriority="70" w:unhideWhenUsed="0"/>
-    <w:lsdException w:name="Colorful Shading Accent 5" w:semiHidden="0" w:uiPriority="71" w:unhideWhenUsed="0"/>
-    <w:lsdException w:name="Colorful List Accent 5" w:semiHidden="0" w:uiPriority="72" w:unhideWhenUsed="0"/>
-    <w:lsdException w:name="Colorful Grid Accent 5" w:semiHidden="0" w:uiPriority="73" w:unhideWhenUsed="0"/>
-    <w:lsdException w:name="Light Shading Accent 6" w:semiHidden="0" w:uiPriority="60" w:unhideWhenUsed="0"/>
-    <w:lsdException w:name="Light List Accent 6" w:semiHidden="0" w:uiPriority="61" w:unhideWhenUsed="0"/>
-    <w:lsdException w:name="Light Grid Accent 6" w:semiHidden="0" w:uiPriority="62" w:unhideWhenUsed="0"/>
-    <w:lsdException w:name="Medium Shading 1 Accent 6" w:semiHidden="0" w:uiPriority="63" w:unhideWhenUsed="0"/>
-    <w:lsdException w:name="Medium Shading 2 Accent 6" w:semiHidden="0" w:uiPriority="64" w:unhideWhenUsed="0"/>
-    <w:lsdException w:name="Medium List 1 Accent 6" w:semiHidden="0" w:uiPriority="65" w:unhideWhenUsed="0"/>
-    <w:lsdException w:name="Medium List 2 Accent 6" w:semiHidden="0" w:uiPriority="66" w:unhideWhenUsed="0"/>
-    <w:lsdException w:name="Medium Grid 1 Accent 6" w:semiHidden="0" w:uiPriority="67" w:unhideWhenUsed="0"/>
-    <w:lsdException w:name="Medium Grid 2 Accent 6" w:semiHidden="0" w:uiPriority="68" w:unhideWhenUsed="0"/>
-    <w:lsdException w:name="Medium Grid 3 Accent 6" w:semiHidden="0" w:uiPriority="69" w:unhideWhenUsed="0"/>
-    <w:lsdException w:name="Dark List Accent 6" w:semiHidden="0" w:uiPriority="70" w:unhideWhenUsed="0"/>
-    <w:lsdException w:name="Colorful Shading Accent 6" w:semiHidden="0" w:uiPriority="71" w:unhideWhenUsed="0"/>
-    <w:lsdException w:name="Colorful List Accent 6" w:semiHidden="0" w:uiPriority="72" w:unhideWhenUsed="0"/>
-    <w:lsdException w:name="Colorful Grid Accent 6" w:semiHidden="0" w:uiPriority="73" w:unhideWhenUsed="0"/>
-    <w:lsdException w:name="Subtle Emphasis" w:semiHidden="0" w:uiPriority="19" w:unhideWhenUsed="0" w:qFormat="1"/>
-    <w:lsdException w:name="Intense Emphasis" w:semiHidden="0" w:uiPriority="21" w:unhideWhenUsed="0" w:qFormat="1"/>
-    <w:lsdException w:name="Subtle Reference" w:semiHidden="0" w:uiPriority="31" w:unhideWhenUsed="0" w:qFormat="1"/>
-    <w:lsdException w:name="Intense Reference" w:semiHidden="0" w:uiPriority="32" w:unhideWhenUsed="0" w:qFormat="1"/>
-    <w:lsdException w:name="Book Title" w:semiHidden="0" w:uiPriority="33" w:unhideWhenUsed="0" w:qFormat="1"/>
-    <w:lsdException w:name="Bibliography" w:uiPriority="37"/>
-    <w:lsdException w:name="TOC Heading" w:uiPriority="39" w:qFormat="1"/>
+  <w:latentStyles w:defLockedState="0" w:defUIPriority="99" w:defSemiHidden="0" w:defUnhideWhenUsed="0" w:defQFormat="0" w:count="371">
+    <w:lsdException w:name="Normal" w:uiPriority="0" w:qFormat="1"/>
+    <w:lsdException w:name="heading 1" w:uiPriority="9" w:qFormat="1"/>
+    <w:lsdException w:name="heading 2" w:semiHidden="1" w:uiPriority="9" w:unhideWhenUsed="1" w:qFormat="1"/>
+    <w:lsdException w:name="heading 3" w:semiHidden="1" w:uiPriority="9" w:unhideWhenUsed="1" w:qFormat="1"/>
+    <w:lsdException w:name="heading 4" w:semiHidden="1" w:uiPriority="9" w:unhideWhenUsed="1" w:qFormat="1"/>
+    <w:lsdException w:name="heading 5" w:semiHidden="1" w:uiPriority="9" w:unhideWhenUsed="1" w:qFormat="1"/>
+    <w:lsdException w:name="heading 6" w:semiHidden="1" w:uiPriority="9" w:unhideWhenUsed="1" w:qFormat="1"/>
+    <w:lsdException w:name="heading 7" w:semiHidden="1" w:uiPriority="9" w:unhideWhenUsed="1" w:qFormat="1"/>
+    <w:lsdException w:name="heading 8" w:semiHidden="1" w:uiPriority="9" w:unhideWhenUsed="1" w:qFormat="1"/>
+    <w:lsdException w:name="heading 9" w:semiHidden="1" w:uiPriority="9" w:unhideWhenUsed="1" w:qFormat="1"/>
+    <w:lsdException w:name="index 1" w:semiHidden="1" w:unhideWhenUsed="1"/>
+    <w:lsdException w:name="index 2" w:semiHidden="1" w:unhideWhenUsed="1"/>
+    <w:lsdException w:name="index 3" w:semiHidden="1" w:unhideWhenUsed="1"/>
+    <w:lsdException w:name="index 4" w:semiHidden="1" w:unhideWhenUsed="1"/>
+    <w:lsdException w:name="index 5" w:semiHidden="1" w:unhideWhenUsed="1"/>
+    <w:lsdException w:name="index 6" w:semiHidden="1" w:unhideWhenUsed="1"/>
+    <w:lsdException w:name="index 7" w:semiHidden="1" w:unhideWhenUsed="1"/>
+    <w:lsdException w:name="index 8" w:semiHidden="1" w:unhideWhenUsed="1"/>
+    <w:lsdException w:name="index 9" w:semiHidden="1" w:unhideWhenUsed="1"/>
+    <w:lsdException w:name="toc 1" w:semiHidden="1" w:uiPriority="39" w:unhideWhenUsed="1"/>
+    <w:lsdException w:name="toc 2" w:semiHidden="1" w:uiPriority="39" w:unhideWhenUsed="1"/>
+    <w:lsdException w:name="toc 3" w:semiHidden="1" w:uiPriority="39" w:unhideWhenUsed="1"/>
+    <w:lsdException w:name="toc 4" w:semiHidden="1" w:uiPriority="39" w:unhideWhenUsed="1"/>
+    <w:lsdException w:name="toc 5" w:semiHidden="1" w:uiPriority="39" w:unhideWhenUsed="1"/>
+    <w:lsdException w:name="toc 6" w:semiHidden="1" w:uiPriority="39" w:unhideWhenUsed="1"/>
+    <w:lsdException w:name="toc 7" w:semiHidden="1" w:uiPriority="39" w:unhideWhenUsed="1"/>
+    <w:lsdException w:name="toc 8" w:semiHidden="1" w:uiPriority="39" w:unhideWhenUsed="1"/>
+    <w:lsdException w:name="toc 9" w:semiHidden="1" w:uiPriority="39" w:unhideWhenUsed="1"/>
+    <w:lsdException w:name="Normal Indent" w:semiHidden="1" w:unhideWhenUsed="1"/>
+    <w:lsdException w:name="footnote text" w:semiHidden="1" w:unhideWhenUsed="1"/>
+    <w:lsdException w:name="annotation text" w:semiHidden="1" w:unhideWhenUsed="1"/>
+    <w:lsdException w:name="header" w:semiHidden="1" w:unhideWhenUsed="1"/>
+    <w:lsdException w:name="footer" w:semiHidden="1" w:unhideWhenUsed="1"/>
+    <w:lsdException w:name="index heading" w:semiHidden="1" w:unhideWhenUsed="1"/>
+    <w:lsdException w:name="caption" w:semiHidden="1" w:uiPriority="35" w:unhideWhenUsed="1" w:qFormat="1"/>
+    <w:lsdException w:name="table of figures" w:semiHidden="1" w:unhideWhenUsed="1"/>
+    <w:lsdException w:name="envelope address" w:semiHidden="1" w:unhideWhenUsed="1"/>
+    <w:lsdException w:name="envelope return" w:semiHidden="1" w:unhideWhenUsed="1"/>
+    <w:lsdException w:name="footnote reference" w:semiHidden="1" w:unhideWhenUsed="1"/>
+    <w:lsdException w:name="annotation reference" w:semiHidden="1" w:unhideWhenUsed="1"/>
+    <w:lsdException w:name="line number" w:semiHidden="1" w:unhideWhenUsed="1"/>
+    <w:lsdException w:name="page number" w:semiHidden="1" w:unhideWhenUsed="1"/>
+    <w:lsdException w:name="endnote reference" w:semiHidden="1" w:unhideWhenUsed="1"/>
+    <w:lsdException w:name="endnote text" w:semiHidden="1" w:unhideWhenUsed="1"/>
+    <w:lsdException w:name="table of authorities" w:semiHidden="1" w:unhideWhenUsed="1"/>
+    <w:lsdException w:name="macro" w:semiHidden="1" w:unhideWhenUsed="1"/>
+    <w:lsdException w:name="toa heading" w:semiHidden="1" w:unhideWhenUsed="1"/>
+    <w:lsdException w:name="List" w:semiHidden="1" w:unhideWhenUsed="1"/>
+    <w:lsdException w:name="List Bullet" w:semiHidden="1" w:unhideWhenUsed="1"/>
+    <w:lsdException w:name="List Number" w:semiHidden="1" w:unhideWhenUsed="1"/>
+    <w:lsdException w:name="List 2" w:semiHidden="1" w:unhideWhenUsed="1"/>
+    <w:lsdException w:name="List 3" w:semiHidden="1" w:unhideWhenUsed="1"/>
+    <w:lsdException w:name="List 4" w:semiHidden="1" w:unhideWhenUsed="1"/>
+    <w:lsdException w:name="List 5" w:semiHidden="1" w:unhideWhenUsed="1"/>
+    <w:lsdException w:name="List Bullet 2" w:semiHidden="1" w:unhideWhenUsed="1"/>
+    <w:lsdException w:name="List Bullet 3" w:semiHidden="1" w:unhideWhenUsed="1"/>
+    <w:lsdException w:name="List Bullet 4" w:semiHidden="1" w:unhideWhenUsed="1"/>
+    <w:lsdException w:name="List Bullet 5" w:semiHidden="1" w:unhideWhenUsed="1"/>
+    <w:lsdException w:name="List Number 2" w:semiHidden="1" w:unhideWhenUsed="1"/>
+    <w:lsdException w:name="List Number 3" w:semiHidden="1" w:unhideWhenUsed="1"/>
+    <w:lsdException w:name="List Number 4" w:semiHidden="1" w:unhideWhenUsed="1"/>
+    <w:lsdException w:name="List Number 5" w:semiHidden="1" w:unhideWhenUsed="1"/>
+    <w:lsdException w:name="Title" w:uiPriority="10" w:qFormat="1"/>
+    <w:lsdException w:name="Closing" w:semiHidden="1" w:unhideWhenUsed="1"/>
+    <w:lsdException w:name="Signature" w:semiHidden="1" w:unhideWhenUsed="1"/>
+    <w:lsdException w:name="Default Paragraph Font" w:semiHidden="1" w:uiPriority="1" w:unhideWhenUsed="1"/>
+    <w:lsdException w:name="Body Text" w:semiHidden="1" w:unhideWhenUsed="1"/>
+    <w:lsdException w:name="Body Text Indent" w:semiHidden="1" w:unhideWhenUsed="1"/>
+    <w:lsdException w:name="List Continue" w:semiHidden="1" w:unhideWhenUsed="1"/>
+    <w:lsdException w:name="List Continue 2" w:semiHidden="1" w:unhideWhenUsed="1"/>
+    <w:lsdException w:name="List Continue 3" w:semiHidden="1" w:unhideWhenUsed="1"/>
+    <w:lsdException w:name="List Continue 4" w:semiHidden="1" w:unhideWhenUsed="1"/>
+    <w:lsdException w:name="List Continue 5" w:semiHidden="1" w:unhideWhenUsed="1"/>
+    <w:lsdException w:name="Message Header" w:semiHidden="1" w:unhideWhenUsed="1"/>
+    <w:lsdException w:name="Subtitle" w:uiPriority="11" w:qFormat="1"/>
+    <w:lsdException w:name="Salutation" w:semiHidden="1" w:unhideWhenUsed="1"/>
+    <w:lsdException w:name="Date" w:semiHidden="1" w:unhideWhenUsed="1"/>
+    <w:lsdException w:name="Body Text First Indent" w:semiHidden="1" w:unhideWhenUsed="1"/>
+    <w:lsdException w:name="Body Text First Indent 2" w:semiHidden="1" w:unhideWhenUsed="1"/>
+    <w:lsdException w:name="Note Heading" w:semiHidden="1" w:unhideWhenUsed="1"/>
+    <w:lsdException w:name="Body Text 2" w:semiHidden="1" w:unhideWhenUsed="1"/>
+    <w:lsdException w:name="Body Text 3" w:semiHidden="1" w:unhideWhenUsed="1"/>
+    <w:lsdException w:name="Body Text Indent 2" w:semiHidden="1" w:unhideWhenUsed="1"/>
+    <w:lsdException w:name="Body Text Indent 3" w:semiHidden="1" w:unhideWhenUsed="1"/>
+    <w:lsdException w:name="Block Text" w:semiHidden="1" w:unhideWhenUsed="1"/>
+    <w:lsdException w:name="Hyperlink" w:semiHidden="1" w:unhideWhenUsed="1"/>
+    <w:lsdException w:name="FollowedHyperlink" w:semiHidden="1" w:unhideWhenUsed="1"/>
+    <w:lsdException w:name="Strong" w:uiPriority="22" w:qFormat="1"/>
+    <w:lsdException w:name="Emphasis" w:uiPriority="20" w:qFormat="1"/>
+    <w:lsdException w:name="Document Map" w:semiHidden="1" w:unhideWhenUsed="1"/>
+    <w:lsdException w:name="Plain Text" w:semiHidden="1" w:unhideWhenUsed="1"/>
+    <w:lsdException w:name="E-mail Signature" w:semiHidden="1" w:unhideWhenUsed="1"/>
+    <w:lsdException w:name="HTML Top of Form" w:semiHidden="1" w:unhideWhenUsed="1"/>
+    <w:lsdException w:name="HTML Bottom of Form" w:semiHidden="1" w:unhideWhenUsed="1"/>
+    <w:lsdException w:name="Normal (Web)" w:semiHidden="1" w:unhideWhenUsed="1"/>
+    <w:lsdException w:name="HTML Acronym" w:semiHidden="1" w:unhideWhenUsed="1"/>
+    <w:lsdException w:name="HTML Address" w:semiHidden="1" w:unhideWhenUsed="1"/>
+    <w:lsdException w:name="HTML Cite" w:semiHidden="1" w:unhideWhenUsed="1"/>
+    <w:lsdException w:name="HTML Code" w:semiHidden="1" w:unhideWhenUsed="1"/>
+    <w:lsdException w:name="HTML Definition" w:semiHidden="1" w:unhideWhenUsed="1"/>
+    <w:lsdException w:name="HTML Keyboard" w:semiHidden="1" w:unhideWhenUsed="1"/>
+    <w:lsdException w:name="HTML Preformatted" w:semiHidden="1" w:unhideWhenUsed="1"/>
+    <w:lsdException w:name="HTML Sample" w:semiHidden="1" w:unhideWhenUsed="1"/>
+    <w:lsdException w:name="HTML Typewriter" w:semiHidden="1" w:unhideWhenUsed="1"/>
+    <w:lsdException w:name="HTML Variable" w:semiHidden="1" w:unhideWhenUsed="1"/>
+    <w:lsdException w:name="Normal Table" w:semiHidden="1" w:unhideWhenUsed="1"/>
+    <w:lsdException w:name="annotation subject" w:semiHidden="1" w:unhideWhenUsed="1"/>
+    <w:lsdException w:name="No List" w:semiHidden="1" w:unhideWhenUsed="1"/>
+    <w:lsdException w:name="Outline List 1" w:semiHidden="1" w:unhideWhenUsed="1"/>
+    <w:lsdException w:name="Outline List 2" w:semiHidden="1" w:unhideWhenUsed="1"/>
+    <w:lsdException w:name="Outline List 3" w:semiHidden="1" w:unhideWhenUsed="1"/>
+    <w:lsdException w:name="Table Simple 1" w:semiHidden="1" w:unhideWhenUsed="1"/>
+    <w:lsdException w:name="Table Simple 2" w:semiHidden="1" w:unhideWhenUsed="1"/>
+    <w:lsdException w:name="Table Simple 3" w:semiHidden="1" w:unhideWhenUsed="1"/>
+    <w:lsdException w:name="Table Classic 1" w:semiHidden="1" w:unhideWhenUsed="1"/>
+    <w:lsdException w:name="Table Classic 2" w:semiHidden="1" w:unhideWhenUsed="1"/>
+    <w:lsdException w:name="Table Classic 3" w:semiHidden="1" w:unhideWhenUsed="1"/>
+    <w:lsdException w:name="Table Classic 4" w:semiHidden="1" w:unhideWhenUsed="1"/>
+    <w:lsdException w:name="Table Colorful 1" w:semiHidden="1" w:unhideWhenUsed="1"/>
+    <w:lsdException w:name="Table Colorful 2" w:semiHidden="1" w:unhideWhenUsed="1"/>
+    <w:lsdException w:name="Table Colorful 3" w:semiHidden="1" w:unhideWhenUsed="1"/>
+    <w:lsdException w:name="Table Columns 1" w:semiHidden="1" w:unhideWhenUsed="1"/>
+    <w:lsdException w:name="Table Columns 2" w:semiHidden="1" w:unhideWhenUsed="1"/>
+    <w:lsdException w:name="Table Columns 3" w:semiHidden="1" w:unhideWhenUsed="1"/>
+    <w:lsdException w:name="Table Columns 4" w:semiHidden="1" w:unhideWhenUsed="1"/>
+    <w:lsdException w:name="Table Columns 5" w:semiHidden="1" w:unhideWhenUsed="1"/>
+    <w:lsdException w:name="Table Grid 1" w:semiHidden="1" w:unhideWhenUsed="1"/>
+    <w:lsdException w:name="Table Grid 2" w:semiHidden="1" w:unhideWhenUsed="1"/>
+    <w:lsdException w:name="Table Grid 3" w:semiHidden="1" w:unhideWhenUsed="1"/>
+    <w:lsdException w:name="Table Grid 4" w:semiHidden="1" w:unhideWhenUsed="1"/>
+    <w:lsdException w:name="Table Grid 5" w:semiHidden="1" w:unhideWhenUsed="1"/>
+    <w:lsdException w:name="Table Grid 6" w:semiHidden="1" w:unhideWhenUsed="1"/>
+    <w:lsdException w:name="Table Grid 7" w:semiHidden="1" w:unhideWhenUsed="1"/>
+    <w:lsdException w:name="Table Grid 8" w:semiHidden="1" w:unhideWhenUsed="1"/>
+    <w:lsdException w:name="Table List 1" w:semiHidden="1" w:unhideWhenUsed="1"/>
+    <w:lsdException w:name="Table List 2" w:semiHidden="1" w:unhideWhenUsed="1"/>
+    <w:lsdException w:name="Table List 3" w:semiHidden="1" w:unhideWhenUsed="1"/>
+    <w:lsdException w:name="Table List 4" w:semiHidden="1" w:unhideWhenUsed="1"/>
+    <w:lsdException w:name="Table List 5" w:semiHidden="1" w:unhideWhenUsed="1"/>
+    <w:lsdException w:name="Table List 6" w:semiHidden="1" w:unhideWhenUsed="1"/>
+    <w:lsdException w:name="Table List 7" w:semiHidden="1" w:unhideWhenUsed="1"/>
+    <w:lsdException w:name="Table List 8" w:semiHidden="1" w:unhideWhenUsed="1"/>
+    <w:lsdException w:name="Table 3D effects 1" w:semiHidden="1" w:unhideWhenUsed="1"/>
+    <w:lsdException w:name="Table 3D effects 2" w:semiHidden="1" w:unhideWhenUsed="1"/>
+    <w:lsdException w:name="Table 3D effects 3" w:semiHidden="1" w:unhideWhenUsed="1"/>
+    <w:lsdException w:name="Table Contemporary" w:semiHidden="1" w:unhideWhenUsed="1"/>
+    <w:lsdException w:name="Table Elegant" w:semiHidden="1" w:unhideWhenUsed="1"/>
+    <w:lsdException w:name="Table Professional" w:semiHidden="1" w:unhideWhenUsed="1"/>
+    <w:lsdException w:name="Table Subtle 1" w:semiHidden="1" w:unhideWhenUsed="1"/>
+    <w:lsdException w:name="Table Subtle 2" w:semiHidden="1" w:unhideWhenUsed="1"/>
+    <w:lsdException w:name="Table Web 1" w:semiHidden="1" w:unhideWhenUsed="1"/>
+    <w:lsdException w:name="Table Web 2" w:semiHidden="1" w:unhideWhenUsed="1"/>
+    <w:lsdException w:name="Table Web 3" w:semiHidden="1" w:unhideWhenUsed="1"/>
+    <w:lsdException w:name="Balloon Text" w:semiHidden="1" w:unhideWhenUsed="1"/>
+    <w:lsdException w:name="Table Grid" w:uiPriority="59"/>
+    <w:lsdException w:name="Table Theme" w:semiHidden="1" w:unhideWhenUsed="1"/>
+    <w:lsdException w:name="Placeholder Text" w:semiHidden="1"/>
+    <w:lsdException w:name="No Spacing" w:uiPriority="1" w:qFormat="1"/>
+    <w:lsdException w:name="Light Shading" w:uiPriority="60"/>
+    <w:lsdException w:name="Light List" w:uiPriority="61"/>
+    <w:lsdException w:name="Light Grid" w:uiPriority="62"/>
+    <w:lsdException w:name="Medium Shading 1" w:uiPriority="63"/>
+    <w:lsdException w:name="Medium Shading 2" w:uiPriority="64"/>
+    <w:lsdException w:name="Medium List 1" w:uiPriority="65"/>
+    <w:lsdException w:name="Medium List 2" w:uiPriority="66"/>
+    <w:lsdException w:name="Medium Grid 1" w:uiPriority="67"/>
+    <w:lsdException w:name="Medium Grid 2" w:uiPriority="68"/>
+    <w:lsdException w:name="Medium Grid 3" w:uiPriority="69"/>
+    <w:lsdException w:name="Dark List" w:uiPriority="70"/>
+    <w:lsdException w:name="Colorful Shading" w:uiPriority="71"/>
+    <w:lsdException w:name="Colorful List" w:uiPriority="72"/>
+    <w:lsdException w:name="Colorful Grid" w:uiPriority="73"/>
+    <w:lsdException w:name="Light Shading Accent 1" w:uiPriority="60"/>
+    <w:lsdException w:name="Light List Accent 1" w:uiPriority="61"/>
+    <w:lsdException w:name="Light Grid Accent 1" w:uiPriority="62"/>
+    <w:lsdException w:name="Medium Shading 1 Accent 1" w:uiPriority="63"/>
+    <w:lsdException w:name="Medium Shading 2 Accent 1" w:uiPriority="64"/>
+    <w:lsdException w:name="Medium List 1 Accent 1" w:uiPriority="65"/>
+    <w:lsdException w:name="Revision" w:semiHidden="1"/>
+    <w:lsdException w:name="List Paragraph" w:uiPriority="34" w:qFormat="1"/>
+    <w:lsdException w:name="Quote" w:uiPriority="29" w:qFormat="1"/>
+    <w:lsdException w:name="Intense Quote" w:uiPriority="30" w:qFormat="1"/>
+    <w:lsdException w:name="Medium List 2 Accent 1" w:uiPriority="66"/>
+    <w:lsdException w:name="Medium Grid 1 Accent 1" w:uiPriority="67"/>
+    <w:lsdException w:name="Medium Grid 2 Accent 1" w:uiPriority="68"/>
+    <w:lsdException w:name="Medium Grid 3 Accent 1" w:uiPriority="69"/>
+    <w:lsdException w:name="Dark List Accent 1" w:uiPriority="70"/>
+    <w:lsdException w:name="Colorful Shading Accent 1" w:uiPriority="71"/>
+    <w:lsdException w:name="Colorful List Accent 1" w:uiPriority="72"/>
+    <w:lsdException w:name="Colorful Grid Accent 1" w:uiPriority="73"/>
+    <w:lsdException w:name="Light Shading Accent 2" w:uiPriority="60"/>
+    <w:lsdException w:name="Light List Accent 2" w:uiPriority="61"/>
+    <w:lsdException w:name="Light Grid Accent 2" w:uiPriority="62"/>
+    <w:lsdException w:name="Medium Shading 1 Accent 2" w:uiPriority="63"/>
+    <w:lsdException w:name="Medium Shading 2 Accent 2" w:uiPriority="64"/>
+    <w:lsdException w:name="Medium List 1 Accent 2" w:uiPriority="65"/>
+    <w:lsdException w:name="Medium List 2 Accent 2" w:uiPriority="66"/>
+    <w:lsdException w:name="Medium Grid 1 Accent 2" w:uiPriority="67"/>
+    <w:lsdException w:name="Medium Grid 2 Accent 2" w:uiPriority="68"/>
+    <w:lsdException w:name="Medium Grid 3 Accent 2" w:uiPriority="69"/>
+    <w:lsdException w:name="Dark List Accent 2" w:uiPriority="70"/>
+    <w:lsdException w:name="Colorful Shading Accent 2" w:uiPriority="71"/>
+    <w:lsdException w:name="Colorful List Accent 2" w:uiPriority="72"/>
+    <w:lsdException w:name="Colorful Grid Accent 2" w:uiPriority="73"/>
+    <w:lsdException w:name="Light Shading Accent 3" w:uiPriority="60"/>
+    <w:lsdException w:name="Light List Accent 3" w:uiPriority="61"/>
+    <w:lsdException w:name="Light Grid Accent 3" w:uiPriority="62"/>
+    <w:lsdException w:name="Medium Shading 1 Accent 3" w:uiPriority="63"/>
+    <w:lsdException w:name="Medium Shading 2 Accent 3" w:uiPriority="64"/>
+    <w:lsdException w:name="Medium List 1 Accent 3" w:uiPriority="65"/>
+    <w:lsdException w:name="Medium List 2 Accent 3" w:uiPriority="66"/>
+    <w:lsdException w:name="Medium Grid 1 Accent 3" w:uiPriority="67"/>
+    <w:lsdException w:name="Medium Grid 2 Accent 3" w:uiPriority="68"/>
+    <w:lsdException w:name="Medium Grid 3 Accent 3" w:uiPriority="69"/>
+    <w:lsdException w:name="Dark List Accent 3" w:uiPriority="70"/>
+    <w:lsdException w:name="Colorful Shading Accent 3" w:uiPriority="71"/>
+    <w:lsdException w:name="Colorful List Accent 3" w:uiPriority="72"/>
+    <w:lsdException w:name="Colorful Grid Accent 3" w:uiPriority="73"/>
+    <w:lsdException w:name="Light Shading Accent 4" w:uiPriority="60"/>
+    <w:lsdException w:name="Light List Accent 4" w:uiPriority="61"/>
+    <w:lsdException w:name="Light Grid Accent 4" w:uiPriority="62"/>
+    <w:lsdException w:name="Medium Shading 1 Accent 4" w:uiPriority="63"/>
+    <w:lsdException w:name="Medium Shading 2 Accent 4" w:uiPriority="64"/>
+    <w:lsdException w:name="Medium List 1 Accent 4" w:uiPriority="65"/>
+    <w:lsdException w:name="Medium List 2 Accent 4" w:uiPriority="66"/>
+    <w:lsdException w:name="Medium Grid 1 Accent 4" w:uiPriority="67"/>
+    <w:lsdException w:name="Medium Grid 2 Accent 4" w:uiPriority="68"/>
+    <w:lsdException w:name="Medium Grid 3 Accent 4" w:uiPriority="69"/>
+    <w:lsdException w:name="Dark List Accent 4" w:uiPriority="70"/>
+    <w:lsdException w:name="Colorful Shading Accent 4" w:uiPriority="71"/>
+    <w:lsdException w:name="Colorful List Accent 4" w:uiPriority="72"/>
+    <w:lsdException w:name="Colorful Grid Accent 4" w:uiPriority="73"/>
+    <w:lsdException w:name="Light Shading Accent 5" w:uiPriority="60"/>
+    <w:lsdException w:name="Light List Accent 5" w:uiPriority="61"/>
+    <w:lsdException w:name="Light Grid Accent 5" w:uiPriority="62"/>
+    <w:lsdException w:name="Medium Shading 1 Accent 5" w:uiPriority="63"/>
+    <w:lsdException w:name="Medium Shading 2 Accent 5" w:uiPriority="64"/>
+    <w:lsdException w:name="Medium List 1 Accent 5" w:uiPriority="65"/>
+    <w:lsdException w:name="Medium List 2 Accent 5" w:uiPriority="66"/>
+    <w:lsdException w:name="Medium Grid 1 Accent 5" w:uiPriority="67"/>
+    <w:lsdException w:name="Medium Grid 2 Accent 5" w:uiPriority="68"/>
+    <w:lsdException w:name="Medium Grid 3 Accent 5" w:uiPriority="69"/>
+    <w:lsdException w:name="Dark List Accent 5" w:uiPriority="70"/>
+    <w:lsdException w:name="Colorful Shading Accent 5" w:uiPriority="71"/>
+    <w:lsdException w:name="Colorful List Accent 5" w:uiPriority="72"/>
+    <w:lsdException w:name="Colorful Grid Accent 5" w:uiPriority="73"/>
+    <w:lsdException w:name="Light Shading Accent 6" w:uiPriority="60"/>
+    <w:lsdException w:name="Light List Accent 6" w:uiPriority="61"/>
+    <w:lsdException w:name="Light Grid Accent 6" w:uiPriority="62"/>
+    <w:lsdException w:name="Medium Shading 1 Accent 6" w:uiPriority="63"/>
+    <w:lsdException w:name="Medium Shading 2 Accent 6" w:uiPriority="64"/>
+    <w:lsdException w:name="Medium List 1 Accent 6" w:uiPriority="65"/>
+    <w:lsdException w:name="Medium List 2 Accent 6" w:uiPriority="66"/>
+    <w:lsdException w:name="Medium Grid 1 Accent 6" w:uiPriority="67"/>
+    <w:lsdException w:name="Medium Grid 2 Accent 6" w:uiPriority="68"/>
+    <w:lsdException w:name="Medium Grid 3 Accent 6" w:uiPriority="69"/>
+    <w:lsdException w:name="Dark List Accent 6" w:uiPriority="70"/>
+    <w:lsdException w:name="Colorful Shading Accent 6" w:uiPriority="71"/>
+    <w:lsdException w:name="Colorful List Accent 6" w:uiPriority="72"/>
+    <w:lsdException w:name="Colorful Grid Accent 6" w:uiPriority="73"/>
+    <w:lsdException w:name="Subtle Emphasis" w:uiPriority="19" w:qFormat="1"/>
+    <w:lsdException w:name="Intense Emphasis" w:uiPriority="21" w:qFormat="1"/>
+    <w:lsdException w:name="Subtle Reference" w:uiPriority="31" w:qFormat="1"/>
+    <w:lsdException w:name="Intense Reference" w:uiPriority="32" w:qFormat="1"/>
+    <w:lsdException w:name="Book Title" w:uiPriority="33" w:qFormat="1"/>
+    <w:lsdException w:name="Bibliography" w:semiHidden="1" w:uiPriority="37" w:unhideWhenUsed="1"/>
+    <w:lsdException w:name="TOC Heading" w:semiHidden="1" w:uiPriority="39" w:unhideWhenUsed="1" w:qFormat="1"/>
+    <w:lsdException w:name="Plain Table 1" w:uiPriority="41"/>
+    <w:lsdException w:name="Plain Table 2" w:uiPriority="42"/>
+    <w:lsdException w:name="Plain Table 3" w:uiPriority="43"/>
+    <w:lsdException w:name="Plain Table 4" w:uiPriority="44"/>
+    <w:lsdException w:name="Plain Table 5" w:uiPriority="45"/>
+    <w:lsdException w:name="Grid Table Light" w:uiPriority="40"/>
+    <w:lsdException w:name="Grid Table 1 Light" w:uiPriority="46"/>
+    <w:lsdException w:name="Grid Table 2" w:uiPriority="47"/>
+    <w:lsdException w:name="Grid Table 3" w:uiPriority="48"/>
+    <w:lsdException w:name="Grid Table 4" w:uiPriority="49"/>
+    <w:lsdException w:name="Grid Table 5 Dark" w:uiPriority="50"/>
+    <w:lsdException w:name="Grid Table 6 Colorful" w:uiPriority="51"/>
+    <w:lsdException w:name="Grid Table 7 Colorful" w:uiPriority="52"/>
+    <w:lsdException w:name="Grid Table 1 Light Accent 1" w:uiPriority="46"/>
+    <w:lsdException w:name="Grid Table 2 Accent 1" w:uiPriority="47"/>
+    <w:lsdException w:name="Grid Table 3 Accent 1" w:uiPriority="48"/>
+    <w:lsdException w:name="Grid Table 4 Accent 1" w:uiPriority="49"/>
+    <w:lsdException w:name="Grid Table 5 Dark Accent 1" w:uiPriority="50"/>
+    <w:lsdException w:name="Grid Table 6 Colorful Accent 1" w:uiPriority="51"/>
+    <w:lsdException w:name="Grid Table 7 Colorful Accent 1" w:uiPriority="52"/>
+    <w:lsdException w:name="Grid Table 1 Light Accent 2" w:uiPriority="46"/>
+    <w:lsdException w:name="Grid Table 2 Accent 2" w:uiPriority="47"/>
+    <w:lsdException w:name="Grid Table 3 Accent 2" w:uiPriority="48"/>
+    <w:lsdException w:name="Grid Table 4 Accent 2" w:uiPriority="49"/>
+    <w:lsdException w:name="Grid Table 5 Dark Accent 2" w:uiPriority="50"/>
+    <w:lsdException w:name="Grid Table 6 Colorful Accent 2" w:uiPriority="51"/>
+    <w:lsdException w:name="Grid Table 7 Colorful Accent 2" w:uiPriority="52"/>
+    <w:lsdException w:name="Grid Table 1 Light Accent 3" w:uiPriority="46"/>
+    <w:lsdException w:name="Grid Table 2 Accent 3" w:uiPriority="47"/>
+    <w:lsdException w:name="Grid Table 3 Accent 3" w:uiPriority="48"/>
+    <w:lsdException w:name="Grid Table 4 Accent 3" w:uiPriority="49"/>
+    <w:lsdException w:name="Grid Table 5 Dark Accent 3" w:uiPriority="50"/>
+    <w:lsdException w:name="Grid Table 6 Colorful Accent 3" w:uiPriority="51"/>
+    <w:lsdException w:name="Grid Table 7 Colorful Accent 3" w:uiPriority="52"/>
+    <w:lsdException w:name="Grid Table 1 Light Accent 4" w:uiPriority="46"/>
+    <w:lsdException w:name="Grid Table 2 Accent 4" w:uiPriority="47"/>
+    <w:lsdException w:name="Grid Table 3 Accent 4" w:uiPriority="48"/>
+    <w:lsdException w:name="Grid Table 4 Accent 4" w:uiPriority="49"/>
+    <w:lsdException w:name="Grid Table 5 Dark Accent 4" w:uiPriority="50"/>
+    <w:lsdException w:name="Grid Table 6 Colorful Accent 4" w:uiPriority="51"/>
+    <w:lsdException w:name="Grid Table 7 Colorful Accent 4" w:uiPriority="52"/>
+    <w:lsdException w:name="Grid Table 1 Light Accent 5" w:uiPriority="46"/>
+    <w:lsdException w:name="Grid Table 2 Accent 5" w:uiPriority="47"/>
+    <w:lsdException w:name="Grid Table 3 Accent 5" w:uiPriority="48"/>
+    <w:lsdException w:name="Grid Table 4 Accent 5" w:uiPriority="49"/>
+    <w:lsdException w:name="Grid Table 5 Dark Accent 5" w:uiPriority="50"/>
+    <w:lsdException w:name="Grid Table 6 Colorful Accent 5" w:uiPriority="51"/>
+    <w:lsdException w:name="Grid Table 7 Colorful Accent 5" w:uiPriority="52"/>
+    <w:lsdException w:name="Grid Table 1 Light Accent 6" w:uiPriority="46"/>
+    <w:lsdException w:name="Grid Table 2 Accent 6" w:uiPriority="47"/>
+    <w:lsdException w:name="Grid Table 3 Accent 6" w:uiPriority="48"/>
+    <w:lsdException w:name="Grid Table 4 Accent 6" w:uiPriority="49"/>
+    <w:lsdException w:name="Grid Table 5 Dark Accent 6" w:uiPriority="50"/>
+    <w:lsdException w:name="Grid Table 6 Colorful Accent 6" w:uiPriority="51"/>
+    <w:lsdException w:name="Grid Table 7 Colorful Accent 6" w:uiPriority="52"/>
+    <w:lsdException w:name="List Table 1 Light" w:uiPriority="46"/>
+    <w:lsdException w:name="List Table 2" w:uiPriority="47"/>
+    <w:lsdException w:name="List Table 3" w:uiPriority="48"/>
+    <w:lsdException w:name="List Table 4" w:uiPriority="49"/>
+    <w:lsdException w:name="List Table 5 Dark" w:uiPriority="50"/>
+    <w:lsdException w:name="List Table 6 Colorful" w:uiPriority="51"/>
+    <w:lsdException w:name="List Table 7 Colorful" w:uiPriority="52"/>
+    <w:lsdException w:name="List Table 1 Light Accent 1" w:uiPriority="46"/>
+    <w:lsdException w:name="List Table 2 Accent 1" w:uiPriority="47"/>
+    <w:lsdException w:name="List Table 3 Accent 1" w:uiPriority="48"/>
+    <w:lsdException w:name="List Table 4 Accent 1" w:uiPriority="49"/>
+    <w:lsdException w:name="List Table 5 Dark Accent 1" w:uiPriority="50"/>
+    <w:lsdException w:name="List Table 6 Colorful Accent 1" w:uiPriority="51"/>
+    <w:lsdException w:name="List Table 7 Colorful Accent 1" w:uiPriority="52"/>
+    <w:lsdException w:name="List Table 1 Light Accent 2" w:uiPriority="46"/>
+    <w:lsdException w:name="List Table 2 Accent 2" w:uiPriority="47"/>
+    <w:lsdException w:name="List Table 3 Accent 2" w:uiPriority="48"/>
+    <w:lsdException w:name="List Table 4 Accent 2" w:uiPriority="49"/>
+    <w:lsdException w:name="List Table 5 Dark Accent 2" w:uiPriority="50"/>
+    <w:lsdException w:name="List Table 6 Colorful Accent 2" w:uiPriority="51"/>
+    <w:lsdException w:name="List Table 7 Colorful Accent 2" w:uiPriority="52"/>
+    <w:lsdException w:name="List Table 1 Light Accent 3" w:uiPriority="46"/>
+    <w:lsdException w:name="List Table 2 Accent 3" w:uiPriority="47"/>
+    <w:lsdException w:name="List Table 3 Accent 3" w:uiPriority="48"/>
+    <w:lsdException w:name="List Table 4 Accent 3" w:uiPriority="49"/>
+    <w:lsdException w:name="List Table 5 Dark Accent 3" w:uiPriority="50"/>
+    <w:lsdException w:name="List Table 6 Colorful Accent 3" w:uiPriority="51"/>
+    <w:lsdException w:name="List Table 7 Colorful Accent 3" w:uiPriority="52"/>
+    <w:lsdException w:name="List Table 1 Light Accent 4" w:uiPriority="46"/>
+    <w:lsdException w:name="List Table 2 Accent 4" w:uiPriority="47"/>
+    <w:lsdException w:name="List Table 3 Accent 4" w:uiPriority="48"/>
+    <w:lsdException w:name="List Table 4 Accent 4" w:uiPriority="49"/>
+    <w:lsdException w:name="List Table 5 Dark Accent 4" w:uiPriority="50"/>
+    <w:lsdException w:name="List Table 6 Colorful Accent 4" w:uiPriority="51"/>
+    <w:lsdException w:name="List Table 7 Colorful Accent 4" w:uiPriority="52"/>
+    <w:lsdException w:name="List Table 1 Light Accent 5" w:uiPriority="46"/>
+    <w:lsdException w:name="List Table 2 Accent 5" w:uiPriority="47"/>
+    <w:lsdException w:name="List Table 3 Accent 5" w:uiPriority="48"/>
+    <w:lsdException w:name="List Table 4 Accent 5" w:uiPriority="49"/>
+    <w:lsdException w:name="List Table 5 Dark Accent 5" w:uiPriority="50"/>
+    <w:lsdException w:name="List Table 6 Colorful Accent 5" w:uiPriority="51"/>
+    <w:lsdException w:name="List Table 7 Colorful Accent 5" w:uiPriority="52"/>
+    <w:lsdException w:name="List Table 1 Light Accent 6" w:uiPriority="46"/>
+    <w:lsdException w:name="List Table 2 Accent 6" w:uiPriority="47"/>
+    <w:lsdException w:name="List Table 3 Accent 6" w:uiPriority="48"/>
+    <w:lsdException w:name="List Table 4 Accent 6" w:uiPriority="49"/>
+    <w:lsdException w:name="List Table 5 Dark Accent 6" w:uiPriority="50"/>
+    <w:lsdException w:name="List Table 6 Colorful Accent 6" w:uiPriority="51"/>
+    <w:lsdException w:name="List Table 7 Colorful Accent 6" w:uiPriority="52"/>
   </w:latentStyles>
-  <w:style w:type="paragraph" w:default="1" w:styleId="Standard">
+  <w:style w:type="paragraph" w:default="1" w:styleId="Normal">
     <w:name w:val="Normal"/>
     <w:qFormat/>
     <w:rsid w:val="00204988"/>
@@ -9730,11 +10214,11 @@
       <w:lang w:val="de-DE"/>
     </w:rPr>
   </w:style>
-  <w:style w:type="paragraph" w:styleId="berschrift1">
+  <w:style w:type="paragraph" w:styleId="Heading1">
     <w:name w:val="heading 1"/>
-    <w:basedOn w:val="Standard"/>
-    <w:next w:val="Standard"/>
-    <w:link w:val="berschrift1Zchn"/>
+    <w:basedOn w:val="Normal"/>
+    <w:next w:val="Normal"/>
+    <w:link w:val="Heading1Char"/>
     <w:uiPriority w:val="9"/>
     <w:qFormat/>
     <w:rsid w:val="000A71D8"/>
@@ -9756,11 +10240,11 @@
       <w:szCs w:val="28"/>
     </w:rPr>
   </w:style>
-  <w:style w:type="paragraph" w:styleId="berschrift2">
+  <w:style w:type="paragraph" w:styleId="Heading2">
     <w:name w:val="heading 2"/>
-    <w:basedOn w:val="Standard"/>
-    <w:next w:val="Standard"/>
-    <w:link w:val="berschrift2Zchn"/>
+    <w:basedOn w:val="Normal"/>
+    <w:next w:val="Normal"/>
+    <w:link w:val="Heading2Char"/>
     <w:uiPriority w:val="9"/>
     <w:unhideWhenUsed/>
     <w:qFormat/>
@@ -9784,11 +10268,11 @@
       <w:szCs w:val="26"/>
     </w:rPr>
   </w:style>
-  <w:style w:type="paragraph" w:styleId="berschrift3">
+  <w:style w:type="paragraph" w:styleId="Heading3">
     <w:name w:val="heading 3"/>
-    <w:basedOn w:val="Standard"/>
-    <w:next w:val="Standard"/>
-    <w:link w:val="berschrift3Zchn"/>
+    <w:basedOn w:val="Normal"/>
+    <w:next w:val="Normal"/>
+    <w:link w:val="Heading3Char"/>
     <w:uiPriority w:val="9"/>
     <w:unhideWhenUsed/>
     <w:qFormat/>
@@ -9810,11 +10294,11 @@
       <w:color w:val="4F81BD" w:themeColor="accent1"/>
     </w:rPr>
   </w:style>
-  <w:style w:type="paragraph" w:styleId="berschrift4">
+  <w:style w:type="paragraph" w:styleId="Heading4">
     <w:name w:val="heading 4"/>
-    <w:basedOn w:val="Standard"/>
-    <w:next w:val="Standard"/>
-    <w:link w:val="berschrift4Zchn"/>
+    <w:basedOn w:val="Normal"/>
+    <w:next w:val="Normal"/>
+    <w:link w:val="Heading4Char"/>
     <w:uiPriority w:val="9"/>
     <w:semiHidden/>
     <w:unhideWhenUsed/>
@@ -9839,11 +10323,11 @@
       <w:color w:val="4F81BD" w:themeColor="accent1"/>
     </w:rPr>
   </w:style>
-  <w:style w:type="paragraph" w:styleId="berschrift5">
+  <w:style w:type="paragraph" w:styleId="Heading5">
     <w:name w:val="heading 5"/>
-    <w:basedOn w:val="Standard"/>
-    <w:next w:val="Standard"/>
-    <w:link w:val="berschrift5Zchn"/>
+    <w:basedOn w:val="Normal"/>
+    <w:next w:val="Normal"/>
+    <w:link w:val="Heading5Char"/>
     <w:uiPriority w:val="9"/>
     <w:semiHidden/>
     <w:unhideWhenUsed/>
@@ -9864,11 +10348,11 @@
       <w:color w:val="243F60" w:themeColor="accent1" w:themeShade="7F"/>
     </w:rPr>
   </w:style>
-  <w:style w:type="paragraph" w:styleId="berschrift6">
+  <w:style w:type="paragraph" w:styleId="Heading6">
     <w:name w:val="heading 6"/>
-    <w:basedOn w:val="Standard"/>
-    <w:next w:val="Standard"/>
-    <w:link w:val="berschrift6Zchn"/>
+    <w:basedOn w:val="Normal"/>
+    <w:next w:val="Normal"/>
+    <w:link w:val="Heading6Char"/>
     <w:uiPriority w:val="9"/>
     <w:semiHidden/>
     <w:unhideWhenUsed/>
@@ -9891,11 +10375,11 @@
       <w:color w:val="243F60" w:themeColor="accent1" w:themeShade="7F"/>
     </w:rPr>
   </w:style>
-  <w:style w:type="paragraph" w:styleId="berschrift7">
+  <w:style w:type="paragraph" w:styleId="Heading7">
     <w:name w:val="heading 7"/>
-    <w:basedOn w:val="Standard"/>
-    <w:next w:val="Standard"/>
-    <w:link w:val="berschrift7Zchn"/>
+    <w:basedOn w:val="Normal"/>
+    <w:next w:val="Normal"/>
+    <w:link w:val="Heading7Char"/>
     <w:uiPriority w:val="9"/>
     <w:semiHidden/>
     <w:unhideWhenUsed/>
@@ -9918,11 +10402,11 @@
       <w:color w:val="404040" w:themeColor="text1" w:themeTint="BF"/>
     </w:rPr>
   </w:style>
-  <w:style w:type="paragraph" w:styleId="berschrift8">
+  <w:style w:type="paragraph" w:styleId="Heading8">
     <w:name w:val="heading 8"/>
-    <w:basedOn w:val="Standard"/>
-    <w:next w:val="Standard"/>
-    <w:link w:val="berschrift8Zchn"/>
+    <w:basedOn w:val="Normal"/>
+    <w:next w:val="Normal"/>
+    <w:link w:val="Heading8Char"/>
     <w:uiPriority w:val="9"/>
     <w:semiHidden/>
     <w:unhideWhenUsed/>
@@ -9945,11 +10429,11 @@
       <w:szCs w:val="20"/>
     </w:rPr>
   </w:style>
-  <w:style w:type="paragraph" w:styleId="berschrift9">
+  <w:style w:type="paragraph" w:styleId="Heading9">
     <w:name w:val="heading 9"/>
-    <w:basedOn w:val="Standard"/>
-    <w:next w:val="Standard"/>
-    <w:link w:val="berschrift9Zchn"/>
+    <w:basedOn w:val="Normal"/>
+    <w:next w:val="Normal"/>
+    <w:link w:val="Heading9Char"/>
     <w:uiPriority w:val="9"/>
     <w:semiHidden/>
     <w:unhideWhenUsed/>
@@ -9974,13 +10458,13 @@
       <w:szCs w:val="20"/>
     </w:rPr>
   </w:style>
-  <w:style w:type="character" w:default="1" w:styleId="Absatz-Standardschriftart">
+  <w:style w:type="character" w:default="1" w:styleId="DefaultParagraphFont">
     <w:name w:val="Default Paragraph Font"/>
     <w:uiPriority w:val="1"/>
     <w:semiHidden/>
     <w:unhideWhenUsed/>
   </w:style>
-  <w:style w:type="table" w:default="1" w:styleId="NormaleTabelle">
+  <w:style w:type="table" w:default="1" w:styleId="TableNormal">
     <w:name w:val="Normal Table"/>
     <w:uiPriority w:val="99"/>
     <w:semiHidden/>
@@ -9995,16 +10479,16 @@
       </w:tblCellMar>
     </w:tblPr>
   </w:style>
-  <w:style w:type="numbering" w:default="1" w:styleId="KeineListe">
+  <w:style w:type="numbering" w:default="1" w:styleId="NoList">
     <w:name w:val="No List"/>
     <w:uiPriority w:val="99"/>
     <w:semiHidden/>
     <w:unhideWhenUsed/>
   </w:style>
-  <w:style w:type="character" w:customStyle="1" w:styleId="berschrift1Zchn">
-    <w:name w:val="Überschrift 1 Zchn"/>
-    <w:basedOn w:val="Absatz-Standardschriftart"/>
-    <w:link w:val="berschrift1"/>
+  <w:style w:type="character" w:customStyle="1" w:styleId="Heading1Char">
+    <w:name w:val="Heading 1 Char"/>
+    <w:basedOn w:val="DefaultParagraphFont"/>
+    <w:link w:val="Heading1"/>
     <w:uiPriority w:val="9"/>
     <w:rsid w:val="000A71D8"/>
     <w:rPr>
@@ -10017,10 +10501,10 @@
       <w:lang w:val="de-DE"/>
     </w:rPr>
   </w:style>
-  <w:style w:type="character" w:customStyle="1" w:styleId="berschrift2Zchn">
-    <w:name w:val="Überschrift 2 Zchn"/>
-    <w:basedOn w:val="Absatz-Standardschriftart"/>
-    <w:link w:val="berschrift2"/>
+  <w:style w:type="character" w:customStyle="1" w:styleId="Heading2Char">
+    <w:name w:val="Heading 2 Char"/>
+    <w:basedOn w:val="DefaultParagraphFont"/>
+    <w:link w:val="Heading2"/>
     <w:uiPriority w:val="9"/>
     <w:rsid w:val="000A71D8"/>
     <w:rPr>
@@ -10033,10 +10517,10 @@
       <w:lang w:val="de-DE"/>
     </w:rPr>
   </w:style>
-  <w:style w:type="character" w:customStyle="1" w:styleId="berschrift3Zchn">
-    <w:name w:val="Überschrift 3 Zchn"/>
-    <w:basedOn w:val="Absatz-Standardschriftart"/>
-    <w:link w:val="berschrift3"/>
+  <w:style w:type="character" w:customStyle="1" w:styleId="Heading3Char">
+    <w:name w:val="Heading 3 Char"/>
+    <w:basedOn w:val="DefaultParagraphFont"/>
+    <w:link w:val="Heading3"/>
     <w:uiPriority w:val="9"/>
     <w:rsid w:val="000A71D8"/>
     <w:rPr>
@@ -10047,10 +10531,10 @@
       <w:lang w:val="de-DE"/>
     </w:rPr>
   </w:style>
-  <w:style w:type="character" w:customStyle="1" w:styleId="berschrift4Zchn">
-    <w:name w:val="Überschrift 4 Zchn"/>
-    <w:basedOn w:val="Absatz-Standardschriftart"/>
-    <w:link w:val="berschrift4"/>
+  <w:style w:type="character" w:customStyle="1" w:styleId="Heading4Char">
+    <w:name w:val="Heading 4 Char"/>
+    <w:basedOn w:val="DefaultParagraphFont"/>
+    <w:link w:val="Heading4"/>
     <w:uiPriority w:val="9"/>
     <w:semiHidden/>
     <w:rsid w:val="000A71D8"/>
@@ -10064,10 +10548,10 @@
       <w:lang w:val="de-DE"/>
     </w:rPr>
   </w:style>
-  <w:style w:type="character" w:customStyle="1" w:styleId="berschrift5Zchn">
-    <w:name w:val="Überschrift 5 Zchn"/>
-    <w:basedOn w:val="Absatz-Standardschriftart"/>
-    <w:link w:val="berschrift5"/>
+  <w:style w:type="character" w:customStyle="1" w:styleId="Heading5Char">
+    <w:name w:val="Heading 5 Char"/>
+    <w:basedOn w:val="DefaultParagraphFont"/>
+    <w:link w:val="Heading5"/>
     <w:uiPriority w:val="9"/>
     <w:semiHidden/>
     <w:rsid w:val="000A71D8"/>
@@ -10077,10 +10561,10 @@
       <w:lang w:val="de-DE"/>
     </w:rPr>
   </w:style>
-  <w:style w:type="character" w:customStyle="1" w:styleId="berschrift6Zchn">
-    <w:name w:val="Überschrift 6 Zchn"/>
-    <w:basedOn w:val="Absatz-Standardschriftart"/>
-    <w:link w:val="berschrift6"/>
+  <w:style w:type="character" w:customStyle="1" w:styleId="Heading6Char">
+    <w:name w:val="Heading 6 Char"/>
+    <w:basedOn w:val="DefaultParagraphFont"/>
+    <w:link w:val="Heading6"/>
     <w:uiPriority w:val="9"/>
     <w:semiHidden/>
     <w:rsid w:val="000A71D8"/>
@@ -10092,10 +10576,10 @@
       <w:lang w:val="de-DE"/>
     </w:rPr>
   </w:style>
-  <w:style w:type="character" w:customStyle="1" w:styleId="berschrift7Zchn">
-    <w:name w:val="Überschrift 7 Zchn"/>
-    <w:basedOn w:val="Absatz-Standardschriftart"/>
-    <w:link w:val="berschrift7"/>
+  <w:style w:type="character" w:customStyle="1" w:styleId="Heading7Char">
+    <w:name w:val="Heading 7 Char"/>
+    <w:basedOn w:val="DefaultParagraphFont"/>
+    <w:link w:val="Heading7"/>
     <w:uiPriority w:val="9"/>
     <w:semiHidden/>
     <w:rsid w:val="000A71D8"/>
@@ -10107,10 +10591,10 @@
       <w:lang w:val="de-DE"/>
     </w:rPr>
   </w:style>
-  <w:style w:type="character" w:customStyle="1" w:styleId="berschrift8Zchn">
-    <w:name w:val="Überschrift 8 Zchn"/>
-    <w:basedOn w:val="Absatz-Standardschriftart"/>
-    <w:link w:val="berschrift8"/>
+  <w:style w:type="character" w:customStyle="1" w:styleId="Heading8Char">
+    <w:name w:val="Heading 8 Char"/>
+    <w:basedOn w:val="DefaultParagraphFont"/>
+    <w:link w:val="Heading8"/>
     <w:uiPriority w:val="9"/>
     <w:semiHidden/>
     <w:rsid w:val="000A71D8"/>
@@ -10122,10 +10606,10 @@
       <w:lang w:val="de-DE"/>
     </w:rPr>
   </w:style>
-  <w:style w:type="character" w:customStyle="1" w:styleId="berschrift9Zchn">
-    <w:name w:val="Überschrift 9 Zchn"/>
-    <w:basedOn w:val="Absatz-Standardschriftart"/>
-    <w:link w:val="berschrift9"/>
+  <w:style w:type="character" w:customStyle="1" w:styleId="Heading9Char">
+    <w:name w:val="Heading 9 Char"/>
+    <w:basedOn w:val="DefaultParagraphFont"/>
+    <w:link w:val="Heading9"/>
     <w:uiPriority w:val="9"/>
     <w:semiHidden/>
     <w:rsid w:val="000A71D8"/>
@@ -10139,11 +10623,11 @@
       <w:lang w:val="de-DE"/>
     </w:rPr>
   </w:style>
-  <w:style w:type="paragraph" w:styleId="Titel">
+  <w:style w:type="paragraph" w:styleId="Title">
     <w:name w:val="Title"/>
-    <w:basedOn w:val="Standard"/>
-    <w:next w:val="Standard"/>
-    <w:link w:val="TitelZchn"/>
+    <w:basedOn w:val="Normal"/>
+    <w:next w:val="Normal"/>
+    <w:link w:val="TitleChar"/>
     <w:uiPriority w:val="10"/>
     <w:qFormat/>
     <w:rsid w:val="000A71D8"/>
@@ -10163,10 +10647,10 @@
       <w:szCs w:val="52"/>
     </w:rPr>
   </w:style>
-  <w:style w:type="character" w:customStyle="1" w:styleId="TitelZchn">
-    <w:name w:val="Titel Zchn"/>
-    <w:basedOn w:val="Absatz-Standardschriftart"/>
-    <w:link w:val="Titel"/>
+  <w:style w:type="character" w:customStyle="1" w:styleId="TitleChar">
+    <w:name w:val="Title Char"/>
+    <w:basedOn w:val="DefaultParagraphFont"/>
+    <w:link w:val="Title"/>
     <w:uiPriority w:val="10"/>
     <w:rsid w:val="000A71D8"/>
     <w:rPr>
@@ -10179,11 +10663,11 @@
       <w:lang w:val="de-DE"/>
     </w:rPr>
   </w:style>
-  <w:style w:type="paragraph" w:styleId="Untertitel">
+  <w:style w:type="paragraph" w:styleId="Subtitle">
     <w:name w:val="Subtitle"/>
-    <w:basedOn w:val="Standard"/>
-    <w:next w:val="Standard"/>
-    <w:link w:val="UntertitelZchn"/>
+    <w:basedOn w:val="Normal"/>
+    <w:next w:val="Normal"/>
+    <w:link w:val="SubtitleChar"/>
     <w:uiPriority w:val="11"/>
     <w:qFormat/>
     <w:rsid w:val="000A71D8"/>
@@ -10202,10 +10686,10 @@
       <w:szCs w:val="24"/>
     </w:rPr>
   </w:style>
-  <w:style w:type="character" w:customStyle="1" w:styleId="UntertitelZchn">
-    <w:name w:val="Untertitel Zchn"/>
-    <w:basedOn w:val="Absatz-Standardschriftart"/>
-    <w:link w:val="Untertitel"/>
+  <w:style w:type="character" w:customStyle="1" w:styleId="SubtitleChar">
+    <w:name w:val="Subtitle Char"/>
+    <w:basedOn w:val="DefaultParagraphFont"/>
+    <w:link w:val="Subtitle"/>
     <w:uiPriority w:val="11"/>
     <w:rsid w:val="000A71D8"/>
     <w:rPr>
@@ -10219,9 +10703,9 @@
       <w:lang w:val="de-DE"/>
     </w:rPr>
   </w:style>
-  <w:style w:type="table" w:styleId="Tabellenraster">
+  <w:style w:type="table" w:styleId="TableGrid">
     <w:name w:val="Table Grid"/>
-    <w:basedOn w:val="NormaleTabelle"/>
+    <w:basedOn w:val="TableNormal"/>
     <w:uiPriority w:val="59"/>
     <w:rsid w:val="000A71D8"/>
     <w:pPr>
@@ -10238,9 +10722,9 @@
       </w:tblBorders>
     </w:tblPr>
   </w:style>
-  <w:style w:type="paragraph" w:styleId="Listenabsatz">
+  <w:style w:type="paragraph" w:styleId="ListParagraph">
     <w:name w:val="List Paragraph"/>
-    <w:basedOn w:val="Standard"/>
+    <w:basedOn w:val="Normal"/>
     <w:uiPriority w:val="34"/>
     <w:qFormat/>
     <w:rsid w:val="00723B79"/>
@@ -10249,7 +10733,7 @@
       <w:contextualSpacing/>
     </w:pPr>
   </w:style>
-  <w:style w:type="paragraph" w:styleId="KeinLeerraum">
+  <w:style w:type="paragraph" w:styleId="NoSpacing">
     <w:name w:val="No Spacing"/>
     <w:uiPriority w:val="1"/>
     <w:qFormat/>
@@ -10261,10 +10745,10 @@
       <w:lang w:val="de-DE"/>
     </w:rPr>
   </w:style>
-  <w:style w:type="paragraph" w:styleId="Kopfzeile">
+  <w:style w:type="paragraph" w:styleId="Header">
     <w:name w:val="header"/>
-    <w:basedOn w:val="Standard"/>
-    <w:link w:val="KopfzeileZchn"/>
+    <w:basedOn w:val="Normal"/>
+    <w:link w:val="HeaderChar"/>
     <w:uiPriority w:val="99"/>
     <w:unhideWhenUsed/>
     <w:rsid w:val="00C809A2"/>
@@ -10276,20 +10760,20 @@
       <w:spacing w:after="0" w:line="240" w:lineRule="auto"/>
     </w:pPr>
   </w:style>
-  <w:style w:type="character" w:customStyle="1" w:styleId="KopfzeileZchn">
-    <w:name w:val="Kopfzeile Zchn"/>
-    <w:basedOn w:val="Absatz-Standardschriftart"/>
-    <w:link w:val="Kopfzeile"/>
+  <w:style w:type="character" w:customStyle="1" w:styleId="HeaderChar">
+    <w:name w:val="Header Char"/>
+    <w:basedOn w:val="DefaultParagraphFont"/>
+    <w:link w:val="Header"/>
     <w:uiPriority w:val="99"/>
     <w:rsid w:val="00C809A2"/>
     <w:rPr>
       <w:lang w:val="de-DE"/>
     </w:rPr>
   </w:style>
-  <w:style w:type="paragraph" w:styleId="Fuzeile">
+  <w:style w:type="paragraph" w:styleId="Footer">
     <w:name w:val="footer"/>
-    <w:basedOn w:val="Standard"/>
-    <w:link w:val="FuzeileZchn"/>
+    <w:basedOn w:val="Normal"/>
+    <w:link w:val="FooterChar"/>
     <w:uiPriority w:val="99"/>
     <w:unhideWhenUsed/>
     <w:rsid w:val="00C809A2"/>
@@ -10301,20 +10785,20 @@
       <w:spacing w:after="0" w:line="240" w:lineRule="auto"/>
     </w:pPr>
   </w:style>
-  <w:style w:type="character" w:customStyle="1" w:styleId="FuzeileZchn">
-    <w:name w:val="Fußzeile Zchn"/>
-    <w:basedOn w:val="Absatz-Standardschriftart"/>
-    <w:link w:val="Fuzeile"/>
+  <w:style w:type="character" w:customStyle="1" w:styleId="FooterChar">
+    <w:name w:val="Footer Char"/>
+    <w:basedOn w:val="DefaultParagraphFont"/>
+    <w:link w:val="Footer"/>
     <w:uiPriority w:val="99"/>
     <w:rsid w:val="00C809A2"/>
     <w:rPr>
       <w:lang w:val="de-DE"/>
     </w:rPr>
   </w:style>
-  <w:style w:type="paragraph" w:styleId="Inhaltsverzeichnisberschrift">
+  <w:style w:type="paragraph" w:styleId="TOCHeading">
     <w:name w:val="TOC Heading"/>
-    <w:basedOn w:val="berschrift1"/>
-    <w:next w:val="Standard"/>
+    <w:basedOn w:val="Heading1"/>
+    <w:next w:val="Normal"/>
     <w:uiPriority w:val="39"/>
     <w:semiHidden/>
     <w:unhideWhenUsed/>
@@ -10330,10 +10814,10 @@
       <w:lang w:val="de-AT" w:eastAsia="de-AT"/>
     </w:rPr>
   </w:style>
-  <w:style w:type="paragraph" w:styleId="Verzeichnis1">
+  <w:style w:type="paragraph" w:styleId="TOC1">
     <w:name w:val="toc 1"/>
-    <w:basedOn w:val="Standard"/>
-    <w:next w:val="Standard"/>
+    <w:basedOn w:val="Normal"/>
+    <w:next w:val="Normal"/>
     <w:autoRedefine/>
     <w:uiPriority w:val="39"/>
     <w:unhideWhenUsed/>
@@ -10342,10 +10826,10 @@
       <w:spacing w:after="100"/>
     </w:pPr>
   </w:style>
-  <w:style w:type="paragraph" w:styleId="Verzeichnis2">
+  <w:style w:type="paragraph" w:styleId="TOC2">
     <w:name w:val="toc 2"/>
-    <w:basedOn w:val="Standard"/>
-    <w:next w:val="Standard"/>
+    <w:basedOn w:val="Normal"/>
+    <w:next w:val="Normal"/>
     <w:autoRedefine/>
     <w:uiPriority w:val="39"/>
     <w:unhideWhenUsed/>
@@ -10355,10 +10839,10 @@
       <w:ind w:left="220"/>
     </w:pPr>
   </w:style>
-  <w:style w:type="paragraph" w:styleId="Verzeichnis3">
+  <w:style w:type="paragraph" w:styleId="TOC3">
     <w:name w:val="toc 3"/>
-    <w:basedOn w:val="Standard"/>
-    <w:next w:val="Standard"/>
+    <w:basedOn w:val="Normal"/>
+    <w:next w:val="Normal"/>
     <w:autoRedefine/>
     <w:uiPriority w:val="39"/>
     <w:unhideWhenUsed/>
@@ -10370,7 +10854,7 @@
   </w:style>
   <w:style w:type="character" w:styleId="Hyperlink">
     <w:name w:val="Hyperlink"/>
-    <w:basedOn w:val="Absatz-Standardschriftart"/>
+    <w:basedOn w:val="DefaultParagraphFont"/>
     <w:uiPriority w:val="99"/>
     <w:unhideWhenUsed/>
     <w:rsid w:val="00663071"/>
@@ -10379,10 +10863,10 @@
       <w:u w:val="single"/>
     </w:rPr>
   </w:style>
-  <w:style w:type="paragraph" w:styleId="Sprechblasentext">
+  <w:style w:type="paragraph" w:styleId="BalloonText">
     <w:name w:val="Balloon Text"/>
-    <w:basedOn w:val="Standard"/>
-    <w:link w:val="SprechblasentextZchn"/>
+    <w:basedOn w:val="Normal"/>
+    <w:link w:val="BalloonTextChar"/>
     <w:uiPriority w:val="99"/>
     <w:semiHidden/>
     <w:unhideWhenUsed/>
@@ -10396,10 +10880,10 @@
       <w:szCs w:val="16"/>
     </w:rPr>
   </w:style>
-  <w:style w:type="character" w:customStyle="1" w:styleId="SprechblasentextZchn">
-    <w:name w:val="Sprechblasentext Zchn"/>
-    <w:basedOn w:val="Absatz-Standardschriftart"/>
-    <w:link w:val="Sprechblasentext"/>
+  <w:style w:type="character" w:customStyle="1" w:styleId="BalloonTextChar">
+    <w:name w:val="Balloon Text Char"/>
+    <w:basedOn w:val="DefaultParagraphFont"/>
+    <w:link w:val="BalloonText"/>
     <w:uiPriority w:val="99"/>
     <w:semiHidden/>
     <w:rsid w:val="00663071"/>
@@ -10410,10 +10894,10 @@
       <w:lang w:val="de-DE"/>
     </w:rPr>
   </w:style>
-  <w:style w:type="paragraph" w:styleId="Beschriftung">
+  <w:style w:type="paragraph" w:styleId="Caption">
     <w:name w:val="caption"/>
-    <w:basedOn w:val="Standard"/>
-    <w:next w:val="Standard"/>
+    <w:basedOn w:val="Normal"/>
+    <w:next w:val="Normal"/>
     <w:uiPriority w:val="35"/>
     <w:unhideWhenUsed/>
     <w:qFormat/>
@@ -10429,206 +10913,16 @@
       <w:szCs w:val="18"/>
     </w:rPr>
   </w:style>
-  <w:style w:type="paragraph" w:styleId="Abbildungsverzeichnis">
+  <w:style w:type="paragraph" w:styleId="TableofFigures">
     <w:name w:val="table of figures"/>
-    <w:basedOn w:val="Standard"/>
-    <w:next w:val="Standard"/>
+    <w:basedOn w:val="Normal"/>
+    <w:next w:val="Normal"/>
     <w:uiPriority w:val="99"/>
     <w:unhideWhenUsed/>
     <w:rsid w:val="00BD3DFD"/>
     <w:pPr>
       <w:spacing w:after="0"/>
     </w:pPr>
-  </w:style>
-</w:styles>
-</file>
-
-<file path=word/stylesWithEffects.xml><?xml version="1.0" encoding="utf-8"?>
-<w:styles xmlns:wpc="http://schemas.microsoft.com/office/word/2010/wordprocessingCanvas" xmlns:mc="http://schemas.openxmlformats.org/markup-compatibility/2006" xmlns:o="urn:schemas-microsoft-com:office:office" xmlns:r="http://schemas.openxmlformats.org/officeDocument/2006/relationships" xmlns:m="http://schemas.openxmlformats.org/officeDocument/2006/math" xmlns:v="urn:schemas-microsoft-com:vml" xmlns:wp14="http://schemas.microsoft.com/office/word/2010/wordprocessingDrawing" xmlns:wp="http://schemas.openxmlformats.org/drawingml/2006/wordprocessingDrawing" xmlns:w10="urn:schemas-microsoft-com:office:word" xmlns:w="http://schemas.openxmlformats.org/wordprocessingml/2006/main" xmlns:w14="http://schemas.microsoft.com/office/word/2010/wordml" xmlns:wpg="http://schemas.microsoft.com/office/word/2010/wordprocessingGroup" xmlns:wpi="http://schemas.microsoft.com/office/word/2010/wordprocessingInk" xmlns:wne="http://schemas.microsoft.com/office/word/2006/wordml" xmlns:wps="http://schemas.microsoft.com/office/word/2010/wordprocessingShape" mc:Ignorable="w14 wp14">
-  <w:docDefaults>
-    <w:rPrDefault>
-      <w:rPr>
-        <w:rFonts w:asciiTheme="minorHAnsi" w:eastAsiaTheme="minorEastAsia" w:hAnsiTheme="minorHAnsi" w:cstheme="minorBidi"/>
-        <w:sz w:val="22"/>
-        <w:szCs w:val="22"/>
-        <w:lang w:val="de-AT" w:eastAsia="de-AT" w:bidi="ar-SA"/>
-      </w:rPr>
-    </w:rPrDefault>
-    <w:pPrDefault>
-      <w:pPr>
-        <w:spacing w:after="200" w:line="276" w:lineRule="auto"/>
-      </w:pPr>
-    </w:pPrDefault>
-  </w:docDefaults>
-  <w:latentStyles w:defLockedState="0" w:defUIPriority="99" w:defSemiHidden="1" w:defUnhideWhenUsed="1" w:defQFormat="0" w:count="267">
-    <w:lsdException w:name="Normal" w:semiHidden="0" w:uiPriority="0" w:unhideWhenUsed="0" w:qFormat="1"/>
-    <w:lsdException w:name="heading 1" w:semiHidden="0" w:uiPriority="9" w:unhideWhenUsed="0" w:qFormat="1"/>
-    <w:lsdException w:name="heading 2" w:uiPriority="9" w:qFormat="1"/>
-    <w:lsdException w:name="heading 3" w:uiPriority="9" w:qFormat="1"/>
-    <w:lsdException w:name="heading 4" w:uiPriority="9" w:qFormat="1"/>
-    <w:lsdException w:name="heading 5" w:uiPriority="9" w:qFormat="1"/>
-    <w:lsdException w:name="heading 6" w:uiPriority="9" w:qFormat="1"/>
-    <w:lsdException w:name="heading 7" w:uiPriority="9" w:qFormat="1"/>
-    <w:lsdException w:name="heading 8" w:uiPriority="9" w:qFormat="1"/>
-    <w:lsdException w:name="heading 9" w:uiPriority="9" w:qFormat="1"/>
-    <w:lsdException w:name="toc 1" w:uiPriority="39"/>
-    <w:lsdException w:name="toc 2" w:uiPriority="39"/>
-    <w:lsdException w:name="toc 3" w:uiPriority="39"/>
-    <w:lsdException w:name="toc 4" w:uiPriority="39"/>
-    <w:lsdException w:name="toc 5" w:uiPriority="39"/>
-    <w:lsdException w:name="toc 6" w:uiPriority="39"/>
-    <w:lsdException w:name="toc 7" w:uiPriority="39"/>
-    <w:lsdException w:name="toc 8" w:uiPriority="39"/>
-    <w:lsdException w:name="toc 9" w:uiPriority="39"/>
-    <w:lsdException w:name="caption" w:uiPriority="35" w:qFormat="1"/>
-    <w:lsdException w:name="Title" w:semiHidden="0" w:uiPriority="10" w:unhideWhenUsed="0" w:qFormat="1"/>
-    <w:lsdException w:name="Default Paragraph Font" w:uiPriority="1"/>
-    <w:lsdException w:name="Subtitle" w:semiHidden="0" w:uiPriority="11" w:unhideWhenUsed="0" w:qFormat="1"/>
-    <w:lsdException w:name="Strong" w:semiHidden="0" w:uiPriority="22" w:unhideWhenUsed="0" w:qFormat="1"/>
-    <w:lsdException w:name="Emphasis" w:semiHidden="0" w:uiPriority="20" w:unhideWhenUsed="0" w:qFormat="1"/>
-    <w:lsdException w:name="Table Grid" w:semiHidden="0" w:uiPriority="59" w:unhideWhenUsed="0"/>
-    <w:lsdException w:name="Placeholder Text" w:unhideWhenUsed="0"/>
-    <w:lsdException w:name="No Spacing" w:semiHidden="0" w:uiPriority="1" w:unhideWhenUsed="0" w:qFormat="1"/>
-    <w:lsdException w:name="Light Shading" w:semiHidden="0" w:uiPriority="60" w:unhideWhenUsed="0"/>
-    <w:lsdException w:name="Light List" w:semiHidden="0" w:uiPriority="61" w:unhideWhenUsed="0"/>
-    <w:lsdException w:name="Light Grid" w:semiHidden="0" w:uiPriority="62" w:unhideWhenUsed="0"/>
-    <w:lsdException w:name="Medium Shading 1" w:semiHidden="0" w:uiPriority="63" w:unhideWhenUsed="0"/>
-    <w:lsdException w:name="Medium Shading 2" w:semiHidden="0" w:uiPriority="64" w:unhideWhenUsed="0"/>
-    <w:lsdException w:name="Medium List 1" w:semiHidden="0" w:uiPriority="65" w:unhideWhenUsed="0"/>
-    <w:lsdException w:name="Medium List 2" w:semiHidden="0" w:uiPriority="66" w:unhideWhenUsed="0"/>
-    <w:lsdException w:name="Medium Grid 1" w:semiHidden="0" w:uiPriority="67" w:unhideWhenUsed="0"/>
-    <w:lsdException w:name="Medium Grid 2" w:semiHidden="0" w:uiPriority="68" w:unhideWhenUsed="0"/>
-    <w:lsdException w:name="Medium Grid 3" w:semiHidden="0" w:uiPriority="69" w:unhideWhenUsed="0"/>
-    <w:lsdException w:name="Dark List" w:semiHidden="0" w:uiPriority="70" w:unhideWhenUsed="0"/>
-    <w:lsdException w:name="Colorful Shading" w:semiHidden="0" w:uiPriority="71" w:unhideWhenUsed="0"/>
-    <w:lsdException w:name="Colorful List" w:semiHidden="0" w:uiPriority="72" w:unhideWhenUsed="0"/>
-    <w:lsdException w:name="Colorful Grid" w:semiHidden="0" w:uiPriority="73" w:unhideWhenUsed="0"/>
-    <w:lsdException w:name="Light Shading Accent 1" w:semiHidden="0" w:uiPriority="60" w:unhideWhenUsed="0"/>
-    <w:lsdException w:name="Light List Accent 1" w:semiHidden="0" w:uiPriority="61" w:unhideWhenUsed="0"/>
-    <w:lsdException w:name="Light Grid Accent 1" w:semiHidden="0" w:uiPriority="62" w:unhideWhenUsed="0"/>
-    <w:lsdException w:name="Medium Shading 1 Accent 1" w:semiHidden="0" w:uiPriority="63" w:unhideWhenUsed="0"/>
-    <w:lsdException w:name="Medium Shading 2 Accent 1" w:semiHidden="0" w:uiPriority="64" w:unhideWhenUsed="0"/>
-    <w:lsdException w:name="Medium List 1 Accent 1" w:semiHidden="0" w:uiPriority="65" w:unhideWhenUsed="0"/>
-    <w:lsdException w:name="Revision" w:unhideWhenUsed="0"/>
-    <w:lsdException w:name="List Paragraph" w:semiHidden="0" w:uiPriority="34" w:unhideWhenUsed="0" w:qFormat="1"/>
-    <w:lsdException w:name="Quote" w:semiHidden="0" w:uiPriority="29" w:unhideWhenUsed="0" w:qFormat="1"/>
-    <w:lsdException w:name="Intense Quote" w:semiHidden="0" w:uiPriority="30" w:unhideWhenUsed="0" w:qFormat="1"/>
-    <w:lsdException w:name="Medium List 2 Accent 1" w:semiHidden="0" w:uiPriority="66" w:unhideWhenUsed="0"/>
-    <w:lsdException w:name="Medium Grid 1 Accent 1" w:semiHidden="0" w:uiPriority="67" w:unhideWhenUsed="0"/>
-    <w:lsdException w:name="Medium Grid 2 Accent 1" w:semiHidden="0" w:uiPriority="68" w:unhideWhenUsed="0"/>
-    <w:lsdException w:name="Medium Grid 3 Accent 1" w:semiHidden="0" w:uiPriority="69" w:unhideWhenUsed="0"/>
-    <w:lsdException w:name="Dark List Accent 1" w:semiHidden="0" w:uiPriority="70" w:unhideWhenUsed="0"/>
-    <w:lsdException w:name="Colorful Shading Accent 1" w:semiHidden="0" w:uiPriority="71" w:unhideWhenUsed="0"/>
-    <w:lsdException w:name="Colorful List Accent 1" w:semiHidden="0" w:uiPriority="72" w:unhideWhenUsed="0"/>
-    <w:lsdException w:name="Colorful Grid Accent 1" w:semiHidden="0" w:uiPriority="73" w:unhideWhenUsed="0"/>
-    <w:lsdException w:name="Light Shading Accent 2" w:semiHidden="0" w:uiPriority="60" w:unhideWhenUsed="0"/>
-    <w:lsdException w:name="Light List Accent 2" w:semiHidden="0" w:uiPriority="61" w:unhideWhenUsed="0"/>
-    <w:lsdException w:name="Light Grid Accent 2" w:semiHidden="0" w:uiPriority="62" w:unhideWhenUsed="0"/>
-    <w:lsdException w:name="Medium Shading 1 Accent 2" w:semiHidden="0" w:uiPriority="63" w:unhideWhenUsed="0"/>
-    <w:lsdException w:name="Medium Shading 2 Accent 2" w:semiHidden="0" w:uiPriority="64" w:unhideWhenUsed="0"/>
-    <w:lsdException w:name="Medium List 1 Accent 2" w:semiHidden="0" w:uiPriority="65" w:unhideWhenUsed="0"/>
-    <w:lsdException w:name="Medium List 2 Accent 2" w:semiHidden="0" w:uiPriority="66" w:unhideWhenUsed="0"/>
-    <w:lsdException w:name="Medium Grid 1 Accent 2" w:semiHidden="0" w:uiPriority="67" w:unhideWhenUsed="0"/>
-    <w:lsdException w:name="Medium Grid 2 Accent 2" w:semiHidden="0" w:uiPriority="68" w:unhideWhenUsed="0"/>
-    <w:lsdException w:name="Medium Grid 3 Accent 2" w:semiHidden="0" w:uiPriority="69" w:unhideWhenUsed="0"/>
-    <w:lsdException w:name="Dark List Accent 2" w:semiHidden="0" w:uiPriority="70" w:unhideWhenUsed="0"/>
-    <w:lsdException w:name="Colorful Shading Accent 2" w:semiHidden="0" w:uiPriority="71" w:unhideWhenUsed="0"/>
-    <w:lsdException w:name="Colorful List Accent 2" w:semiHidden="0" w:uiPriority="72" w:unhideWhenUsed="0"/>
-    <w:lsdException w:name="Colorful Grid Accent 2" w:semiHidden="0" w:uiPriority="73" w:unhideWhenUsed="0"/>
-    <w:lsdException w:name="Light Shading Accent 3" w:semiHidden="0" w:uiPriority="60" w:unhideWhenUsed="0"/>
-    <w:lsdException w:name="Light List Accent 3" w:semiHidden="0" w:uiPriority="61" w:unhideWhenUsed="0"/>
-    <w:lsdException w:name="Light Grid Accent 3" w:semiHidden="0" w:uiPriority="62" w:unhideWhenUsed="0"/>
-    <w:lsdException w:name="Medium Shading 1 Accent 3" w:semiHidden="0" w:uiPriority="63" w:unhideWhenUsed="0"/>
-    <w:lsdException w:name="Medium Shading 2 Accent 3" w:semiHidden="0" w:uiPriority="64" w:unhideWhenUsed="0"/>
-    <w:lsdException w:name="Medium List 1 Accent 3" w:semiHidden="0" w:uiPriority="65" w:unhideWhenUsed="0"/>
-    <w:lsdException w:name="Medium List 2 Accent 3" w:semiHidden="0" w:uiPriority="66" w:unhideWhenUsed="0"/>
-    <w:lsdException w:name="Medium Grid 1 Accent 3" w:semiHidden="0" w:uiPriority="67" w:unhideWhenUsed="0"/>
-    <w:lsdException w:name="Medium Grid 2 Accent 3" w:semiHidden="0" w:uiPriority="68" w:unhideWhenUsed="0"/>
-    <w:lsdException w:name="Medium Grid 3 Accent 3" w:semiHidden="0" w:uiPriority="69" w:unhideWhenUsed="0"/>
-    <w:lsdException w:name="Dark List Accent 3" w:semiHidden="0" w:uiPriority="70" w:unhideWhenUsed="0"/>
-    <w:lsdException w:name="Colorful Shading Accent 3" w:semiHidden="0" w:uiPriority="71" w:unhideWhenUsed="0"/>
-    <w:lsdException w:name="Colorful List Accent 3" w:semiHidden="0" w:uiPriority="72" w:unhideWhenUsed="0"/>
-    <w:lsdException w:name="Colorful Grid Accent 3" w:semiHidden="0" w:uiPriority="73" w:unhideWhenUsed="0"/>
-    <w:lsdException w:name="Light Shading Accent 4" w:semiHidden="0" w:uiPriority="60" w:unhideWhenUsed="0"/>
-    <w:lsdException w:name="Light List Accent 4" w:semiHidden="0" w:uiPriority="61" w:unhideWhenUsed="0"/>
-    <w:lsdException w:name="Light Grid Accent 4" w:semiHidden="0" w:uiPriority="62" w:unhideWhenUsed="0"/>
-    <w:lsdException w:name="Medium Shading 1 Accent 4" w:semiHidden="0" w:uiPriority="63" w:unhideWhenUsed="0"/>
-    <w:lsdException w:name="Medium Shading 2 Accent 4" w:semiHidden="0" w:uiPriority="64" w:unhideWhenUsed="0"/>
-    <w:lsdException w:name="Medium List 1 Accent 4" w:semiHidden="0" w:uiPriority="65" w:unhideWhenUsed="0"/>
-    <w:lsdException w:name="Medium List 2 Accent 4" w:semiHidden="0" w:uiPriority="66" w:unhideWhenUsed="0"/>
-    <w:lsdException w:name="Medium Grid 1 Accent 4" w:semiHidden="0" w:uiPriority="67" w:unhideWhenUsed="0"/>
-    <w:lsdException w:name="Medium Grid 2 Accent 4" w:semiHidden="0" w:uiPriority="68" w:unhideWhenUsed="0"/>
-    <w:lsdException w:name="Medium Grid 3 Accent 4" w:semiHidden="0" w:uiPriority="69" w:unhideWhenUsed="0"/>
-    <w:lsdException w:name="Dark List Accent 4" w:semiHidden="0" w:uiPriority="70" w:unhideWhenUsed="0"/>
-    <w:lsdException w:name="Colorful Shading Accent 4" w:semiHidden="0" w:uiPriority="71" w:unhideWhenUsed="0"/>
-    <w:lsdException w:name="Colorful List Accent 4" w:semiHidden="0" w:uiPriority="72" w:unhideWhenUsed="0"/>
-    <w:lsdException w:name="Colorful Grid Accent 4" w:semiHidden="0" w:uiPriority="73" w:unhideWhenUsed="0"/>
-    <w:lsdException w:name="Light Shading Accent 5" w:semiHidden="0" w:uiPriority="60" w:unhideWhenUsed="0"/>
-    <w:lsdException w:name="Light List Accent 5" w:semiHidden="0" w:uiPriority="61" w:unhideWhenUsed="0"/>
-    <w:lsdException w:name="Light Grid Accent 5" w:semiHidden="0" w:uiPriority="62" w:unhideWhenUsed="0"/>
-    <w:lsdException w:name="Medium Shading 1 Accent 5" w:semiHidden="0" w:uiPriority="63" w:unhideWhenUsed="0"/>
-    <w:lsdException w:name="Medium Shading 2 Accent 5" w:semiHidden="0" w:uiPriority="64" w:unhideWhenUsed="0"/>
-    <w:lsdException w:name="Medium List 1 Accent 5" w:semiHidden="0" w:uiPriority="65" w:unhideWhenUsed="0"/>
-    <w:lsdException w:name="Medium List 2 Accent 5" w:semiHidden="0" w:uiPriority="66" w:unhideWhenUsed="0"/>
-    <w:lsdException w:name="Medium Grid 1 Accent 5" w:semiHidden="0" w:uiPriority="67" w:unhideWhenUsed="0"/>
-    <w:lsdException w:name="Medium Grid 2 Accent 5" w:semiHidden="0" w:uiPriority="68" w:unhideWhenUsed="0"/>
-    <w:lsdException w:name="Medium Grid 3 Accent 5" w:semiHidden="0" w:uiPriority="69" w:unhideWhenUsed="0"/>
-    <w:lsdException w:name="Dark List Accent 5" w:semiHidden="0" w:uiPriority="70" w:unhideWhenUsed="0"/>
-    <w:lsdException w:name="Colorful Shading Accent 5" w:semiHidden="0" w:uiPriority="71" w:unhideWhenUsed="0"/>
-    <w:lsdException w:name="Colorful List Accent 5" w:semiHidden="0" w:uiPriority="72" w:unhideWhenUsed="0"/>
-    <w:lsdException w:name="Colorful Grid Accent 5" w:semiHidden="0" w:uiPriority="73" w:unhideWhenUsed="0"/>
-    <w:lsdException w:name="Light Shading Accent 6" w:semiHidden="0" w:uiPriority="60" w:unhideWhenUsed="0"/>
-    <w:lsdException w:name="Light List Accent 6" w:semiHidden="0" w:uiPriority="61" w:unhideWhenUsed="0"/>
-    <w:lsdException w:name="Light Grid Accent 6" w:semiHidden="0" w:uiPriority="62" w:unhideWhenUsed="0"/>
-    <w:lsdException w:name="Medium Shading 1 Accent 6" w:semiHidden="0" w:uiPriority="63" w:unhideWhenUsed="0"/>
-    <w:lsdException w:name="Medium Shading 2 Accent 6" w:semiHidden="0" w:uiPriority="64" w:unhideWhenUsed="0"/>
-    <w:lsdException w:name="Medium List 1 Accent 6" w:semiHidden="0" w:uiPriority="65" w:unhideWhenUsed="0"/>
-    <w:lsdException w:name="Medium List 2 Accent 6" w:semiHidden="0" w:uiPriority="66" w:unhideWhenUsed="0"/>
-    <w:lsdException w:name="Medium Grid 1 Accent 6" w:semiHidden="0" w:uiPriority="67" w:unhideWhenUsed="0"/>
-    <w:lsdException w:name="Medium Grid 2 Accent 6" w:semiHidden="0" w:uiPriority="68" w:unhideWhenUsed="0"/>
-    <w:lsdException w:name="Medium Grid 3 Accent 6" w:semiHidden="0" w:uiPriority="69" w:unhideWhenUsed="0"/>
-    <w:lsdException w:name="Dark List Accent 6" w:semiHidden="0" w:uiPriority="70" w:unhideWhenUsed="0"/>
-    <w:lsdException w:name="Colorful Shading Accent 6" w:semiHidden="0" w:uiPriority="71" w:unhideWhenUsed="0"/>
-    <w:lsdException w:name="Colorful List Accent 6" w:semiHidden="0" w:uiPriority="72" w:unhideWhenUsed="0"/>
-    <w:lsdException w:name="Colorful Grid Accent 6" w:semiHidden="0" w:uiPriority="73" w:unhideWhenUsed="0"/>
-    <w:lsdException w:name="Subtle Emphasis" w:semiHidden="0" w:uiPriority="19" w:unhideWhenUsed="0" w:qFormat="1"/>
-    <w:lsdException w:name="Intense Emphasis" w:semiHidden="0" w:uiPriority="21" w:unhideWhenUsed="0" w:qFormat="1"/>
-    <w:lsdException w:name="Subtle Reference" w:semiHidden="0" w:uiPriority="31" w:unhideWhenUsed="0" w:qFormat="1"/>
-    <w:lsdException w:name="Intense Reference" w:semiHidden="0" w:uiPriority="32" w:unhideWhenUsed="0" w:qFormat="1"/>
-    <w:lsdException w:name="Book Title" w:semiHidden="0" w:uiPriority="33" w:unhideWhenUsed="0" w:qFormat="1"/>
-    <w:lsdException w:name="Bibliography" w:uiPriority="37"/>
-    <w:lsdException w:name="TOC Heading" w:uiPriority="39" w:qFormat="1"/>
-  </w:latentStyles>
-  <w:style w:type="paragraph" w:default="1" w:styleId="Standard">
-    <w:name w:val="Normal"/>
-    <w:qFormat/>
-  </w:style>
-  <w:style w:type="character" w:default="1" w:styleId="Absatz-Standardschriftart">
-    <w:name w:val="Default Paragraph Font"/>
-    <w:uiPriority w:val="1"/>
-    <w:semiHidden/>
-    <w:unhideWhenUsed/>
-  </w:style>
-  <w:style w:type="table" w:default="1" w:styleId="NormaleTabelle">
-    <w:name w:val="Normal Table"/>
-    <w:uiPriority w:val="99"/>
-    <w:semiHidden/>
-    <w:unhideWhenUsed/>
-    <w:tblPr>
-      <w:tblInd w:w="0" w:type="dxa"/>
-      <w:tblCellMar>
-        <w:top w:w="0" w:type="dxa"/>
-        <w:left w:w="108" w:type="dxa"/>
-        <w:bottom w:w="0" w:type="dxa"/>
-        <w:right w:w="108" w:type="dxa"/>
-      </w:tblCellMar>
-    </w:tblPr>
-  </w:style>
-  <w:style w:type="numbering" w:default="1" w:styleId="KeineListe">
-    <w:name w:val="No List"/>
-    <w:uiPriority w:val="99"/>
-    <w:semiHidden/>
-    <w:unhideWhenUsed/>
   </w:style>
 </w:styles>
 </file>
@@ -10923,7 +11217,7 @@
 </file>
 
 <file path=customXml/itemProps1.xml><?xml version="1.0" encoding="utf-8"?>
-<ds:datastoreItem xmlns:ds="http://schemas.openxmlformats.org/officeDocument/2006/customXml" ds:itemID="{F3905718-8AE8-4857-9D38-85412FBE4AAF}">
+<ds:datastoreItem xmlns:ds="http://schemas.openxmlformats.org/officeDocument/2006/customXml" ds:itemID="{7A78B5D7-449F-49AF-8A1D-19FC06EE7CFE}">
   <ds:schemaRefs>
     <ds:schemaRef ds:uri="http://schemas.openxmlformats.org/officeDocument/2006/bibliography"/>
   </ds:schemaRefs>

</xml_diff>